<commit_message>
Tante e troppe cose fatte
- Completato capitolo test
- Corretti errori di ortografia
- Aggiunta di termini a glossario, riferimenti e bibliografia
- Implementate le longtable finalmente
- Aggiunto le label, più corsivo e riferimento a varie sezioni e capitoli
- Inizio scrittura delle conclusioni e rimandi a varie sezioni del documento in maniera corretta
- Pulizia grafica del contenuto del testo e aggiunte introduzioni mancanti ad alcuni capitoli
- Varie correzioni a livello tipografico per evidenziare i termini tecnici e stranieri usando il corsivo
- Aggiunte piccole note indicative al file FAQ
- Tolti un casino di warnings inutili (almeno 200, a mano e con piccole opzioni)
</commit_message>
<xml_diff>
--- a/FAQ Stage e Tesi/FAQ Stage e Tesi.docx
+++ b/FAQ Stage e Tesi/FAQ Stage e Tesi.docx
@@ -8292,7 +8292,13 @@
         <w:spacing w:after="160" w:line="259" w:lineRule="auto"/>
       </w:pPr>
       <w:r>
-        <w:t xml:space="preserve">Occorre farla accessibile, in quanto trattasi di documento pubblico: </w:t>
+        <w:t>Occorre farla accessibile, in quanto trattasi di documento pubblico</w:t>
+      </w:r>
+      <w:r>
+        <w:t xml:space="preserve"> e di seguire alcune indicazioni di massima</w:t>
+      </w:r>
+      <w:r>
+        <w:t xml:space="preserve">: </w:t>
       </w:r>
     </w:p>
     <w:p>
@@ -8359,6 +8365,71 @@
       <w:r>
         <w:t>Rendere le tabelle accessibili</w:t>
       </w:r>
+    </w:p>
+    <w:p>
+      <w:pPr>
+        <w:pStyle w:val="Paragrafoelenco"/>
+        <w:numPr>
+          <w:ilvl w:val="0"/>
+          <w:numId w:val="1"/>
+        </w:numPr>
+        <w:spacing w:after="160" w:line="259" w:lineRule="auto"/>
+      </w:pPr>
+      <w:r>
+        <w:t>Citare tutte le figure nel testo</w:t>
+      </w:r>
+    </w:p>
+    <w:p>
+      <w:pPr>
+        <w:pStyle w:val="Paragrafoelenco"/>
+        <w:numPr>
+          <w:ilvl w:val="0"/>
+          <w:numId w:val="1"/>
+        </w:numPr>
+        <w:spacing w:after="160" w:line="259" w:lineRule="auto"/>
+      </w:pPr>
+      <w:r>
+        <w:t>Aggiungere i riferimenti alle sezioni e la bibliografia con glossario, se necessarie</w:t>
+      </w:r>
+    </w:p>
+    <w:p>
+      <w:pPr>
+        <w:pStyle w:val="Paragrafoelenco"/>
+        <w:numPr>
+          <w:ilvl w:val="0"/>
+          <w:numId w:val="1"/>
+        </w:numPr>
+        <w:spacing w:after="160" w:line="259" w:lineRule="auto"/>
+      </w:pPr>
+      <w:r>
+        <w:t>Attenzione agli errori ortografici</w:t>
+      </w:r>
+    </w:p>
+    <w:p>
+      <w:pPr>
+        <w:pStyle w:val="Paragrafoelenco"/>
+        <w:numPr>
+          <w:ilvl w:val="0"/>
+          <w:numId w:val="1"/>
+        </w:numPr>
+        <w:spacing w:after="160" w:line="259" w:lineRule="auto"/>
+      </w:pPr>
+      <w:r>
+        <w:t>Citare riferimenti di immagini se non proprie (altrimenti crearle custom come ho fatto io)</w:t>
+      </w:r>
+    </w:p>
+    <w:p>
+      <w:pPr>
+        <w:spacing w:after="160" w:line="259" w:lineRule="auto"/>
+      </w:pPr>
+      <w:r>
+        <w:t xml:space="preserve">In generale, attenersi alle indicazioni del proprio prof/della propria prof.ssa per la scrittura della tesi, perché cambia da uno all’altro in base anche a quanto potrebbero seguirvi. </w:t>
+      </w:r>
+    </w:p>
+    <w:p>
+      <w:pPr>
+        <w:spacing w:after="160" w:line="259" w:lineRule="auto"/>
+      </w:pPr>
     </w:p>
     <w:p>
       <w:pPr>

</xml_diff>

<commit_message>
Archiviati moduli e aggiornata guida
</commit_message>
<xml_diff>
--- a/FAQ Stage e Tesi/FAQ Stage e Tesi.docx
+++ b/FAQ Stage e Tesi/FAQ Stage e Tesi.docx
@@ -27,6 +27,7 @@
     <w:p>
       <w:pPr>
         <w:spacing w:after="160" w:line="276" w:lineRule="auto"/>
+        <w:jc w:val="center"/>
         <w:rPr>
           <w:iCs/>
         </w:rPr>
@@ -47,7 +48,31 @@
         <w:rPr>
           <w:iCs/>
         </w:rPr>
-        <w:t xml:space="preserve"> studenti. Sono presenti tutte le fonti e riferimenti e, si spera, possa essere utile in un marasma burocratico che anche qui ci si ritrova a dover affrontare. Come per altri miei file, si cercherà di renderlo semplice (possibilmente, per davvero, </w:t>
+        <w:t xml:space="preserve"> studenti</w:t>
+      </w:r>
+      <w:r>
+        <w:rPr>
+          <w:iCs/>
+        </w:rPr>
+        <w:t xml:space="preserve"> del corso</w:t>
+      </w:r>
+      <w:r>
+        <w:rPr>
+          <w:iCs/>
+        </w:rPr>
+        <w:t>. Sono presenti tutte le fonti e riferimenti e, si spera, possa essere utile in un marasma burocratico che anche qui ci si ritrova a dover affrontare</w:t>
+      </w:r>
+      <w:r>
+        <w:rPr>
+          <w:iCs/>
+        </w:rPr>
+        <w:t xml:space="preserve"> in totale autonomia e spesso con mancanza di fonti o riferimenti</w:t>
+      </w:r>
+      <w:r>
+        <w:rPr>
+          <w:iCs/>
+        </w:rPr>
+        <w:t xml:space="preserve">. Come per altri miei file, si cercherà di renderlo semplice (possibilmente, per davvero, </w:t>
       </w:r>
       <w:r>
         <w:rPr>
@@ -65,6 +90,7 @@
     <w:p>
       <w:pPr>
         <w:spacing w:after="160" w:line="276" w:lineRule="auto"/>
+        <w:jc w:val="center"/>
         <w:rPr>
           <w:iCs/>
         </w:rPr>
@@ -75,10 +101,17 @@
         </w:rPr>
         <w:t>Qualsiasi segnalazione sul contenuto ed eventuali aggiunte è ben accetta.</w:t>
       </w:r>
-    </w:p>
-    <w:p>
-      <w:pPr>
-        <w:spacing w:after="160" w:line="276" w:lineRule="auto"/>
+      <w:r>
+        <w:rPr>
+          <w:iCs/>
+        </w:rPr>
+        <w:t xml:space="preserve"> Anche ringraziamenti, che non mi danno fastidio.</w:t>
+      </w:r>
+    </w:p>
+    <w:p>
+      <w:pPr>
+        <w:spacing w:after="160" w:line="276" w:lineRule="auto"/>
+        <w:jc w:val="center"/>
         <w:rPr>
           <w:i/>
         </w:rPr>
@@ -88,6 +121,12 @@
           <w:i/>
         </w:rPr>
         <w:t>Gabriel</w:t>
+      </w:r>
+      <w:r>
+        <w:rPr>
+          <w:i/>
+        </w:rPr>
+        <w:t xml:space="preserve"> R.</w:t>
       </w:r>
       <w:r>
         <w:rPr>
@@ -151,7 +190,7 @@
           <w:r>
             <w:fldChar w:fldCharType="separate"/>
           </w:r>
-          <w:hyperlink w:anchor="_Toc137118887" w:history="1">
+          <w:hyperlink w:anchor="_Toc137468171" w:history="1">
             <w:r>
               <w:rPr>
                 <w:rStyle w:val="Collegamentoipertestuale"/>
@@ -178,7 +217,7 @@
                 <w:noProof/>
                 <w:webHidden/>
               </w:rPr>
-              <w:instrText xml:space="preserve"> PAGEREF _Toc137118887 \h </w:instrText>
+              <w:instrText xml:space="preserve"> PAGEREF _Toc137468171 \h </w:instrText>
             </w:r>
             <w:r>
               <w:rPr>
@@ -223,7 +262,7 @@
               <w14:ligatures w14:val="standardContextual"/>
             </w:rPr>
           </w:pPr>
-          <w:hyperlink w:anchor="_Toc137118888" w:history="1">
+          <w:hyperlink w:anchor="_Toc137468172" w:history="1">
             <w:r>
               <w:rPr>
                 <w:rStyle w:val="Collegamentoipertestuale"/>
@@ -250,7 +289,7 @@
                 <w:noProof/>
                 <w:webHidden/>
               </w:rPr>
-              <w:instrText xml:space="preserve"> PAGEREF _Toc137118888 \h </w:instrText>
+              <w:instrText xml:space="preserve"> PAGEREF _Toc137468172 \h </w:instrText>
             </w:r>
             <w:r>
               <w:rPr>
@@ -295,7 +334,7 @@
               <w14:ligatures w14:val="standardContextual"/>
             </w:rPr>
           </w:pPr>
-          <w:hyperlink w:anchor="_Toc137118889" w:history="1">
+          <w:hyperlink w:anchor="_Toc137468173" w:history="1">
             <w:r>
               <w:rPr>
                 <w:rStyle w:val="Collegamentoipertestuale"/>
@@ -322,7 +361,7 @@
                 <w:noProof/>
                 <w:webHidden/>
               </w:rPr>
-              <w:instrText xml:space="preserve"> PAGEREF _Toc137118889 \h </w:instrText>
+              <w:instrText xml:space="preserve"> PAGEREF _Toc137468173 \h </w:instrText>
             </w:r>
             <w:r>
               <w:rPr>
@@ -367,7 +406,7 @@
               <w14:ligatures w14:val="standardContextual"/>
             </w:rPr>
           </w:pPr>
-          <w:hyperlink w:anchor="_Toc137118890" w:history="1">
+          <w:hyperlink w:anchor="_Toc137468174" w:history="1">
             <w:r>
               <w:rPr>
                 <w:rStyle w:val="Collegamentoipertestuale"/>
@@ -394,7 +433,7 @@
                 <w:noProof/>
                 <w:webHidden/>
               </w:rPr>
-              <w:instrText xml:space="preserve"> PAGEREF _Toc137118890 \h </w:instrText>
+              <w:instrText xml:space="preserve"> PAGEREF _Toc137468174 \h </w:instrText>
             </w:r>
             <w:r>
               <w:rPr>
@@ -439,7 +478,7 @@
               <w14:ligatures w14:val="standardContextual"/>
             </w:rPr>
           </w:pPr>
-          <w:hyperlink w:anchor="_Toc137118891" w:history="1">
+          <w:hyperlink w:anchor="_Toc137468175" w:history="1">
             <w:r>
               <w:rPr>
                 <w:rStyle w:val="Collegamentoipertestuale"/>
@@ -466,7 +505,7 @@
                 <w:noProof/>
                 <w:webHidden/>
               </w:rPr>
-              <w:instrText xml:space="preserve"> PAGEREF _Toc137118891 \h </w:instrText>
+              <w:instrText xml:space="preserve"> PAGEREF _Toc137468175 \h </w:instrText>
             </w:r>
             <w:r>
               <w:rPr>
@@ -511,7 +550,7 @@
               <w14:ligatures w14:val="standardContextual"/>
             </w:rPr>
           </w:pPr>
-          <w:hyperlink w:anchor="_Toc137118892" w:history="1">
+          <w:hyperlink w:anchor="_Toc137468176" w:history="1">
             <w:r>
               <w:rPr>
                 <w:rStyle w:val="Collegamentoipertestuale"/>
@@ -538,7 +577,7 @@
                 <w:noProof/>
                 <w:webHidden/>
               </w:rPr>
-              <w:instrText xml:space="preserve"> PAGEREF _Toc137118892 \h </w:instrText>
+              <w:instrText xml:space="preserve"> PAGEREF _Toc137468176 \h </w:instrText>
             </w:r>
             <w:r>
               <w:rPr>
@@ -583,7 +622,7 @@
               <w14:ligatures w14:val="standardContextual"/>
             </w:rPr>
           </w:pPr>
-          <w:hyperlink w:anchor="_Toc137118893" w:history="1">
+          <w:hyperlink w:anchor="_Toc137468177" w:history="1">
             <w:r>
               <w:rPr>
                 <w:rStyle w:val="Collegamentoipertestuale"/>
@@ -610,7 +649,7 @@
                 <w:noProof/>
                 <w:webHidden/>
               </w:rPr>
-              <w:instrText xml:space="preserve"> PAGEREF _Toc137118893 \h </w:instrText>
+              <w:instrText xml:space="preserve"> PAGEREF _Toc137468177 \h </w:instrText>
             </w:r>
             <w:r>
               <w:rPr>
@@ -655,7 +694,7 @@
               <w14:ligatures w14:val="standardContextual"/>
             </w:rPr>
           </w:pPr>
-          <w:hyperlink w:anchor="_Toc137118894" w:history="1">
+          <w:hyperlink w:anchor="_Toc137468178" w:history="1">
             <w:r>
               <w:rPr>
                 <w:rStyle w:val="Collegamentoipertestuale"/>
@@ -682,7 +721,7 @@
                 <w:noProof/>
                 <w:webHidden/>
               </w:rPr>
-              <w:instrText xml:space="preserve"> PAGEREF _Toc137118894 \h </w:instrText>
+              <w:instrText xml:space="preserve"> PAGEREF _Toc137468178 \h </w:instrText>
             </w:r>
             <w:r>
               <w:rPr>
@@ -727,7 +766,7 @@
               <w14:ligatures w14:val="standardContextual"/>
             </w:rPr>
           </w:pPr>
-          <w:hyperlink w:anchor="_Toc137118895" w:history="1">
+          <w:hyperlink w:anchor="_Toc137468179" w:history="1">
             <w:r>
               <w:rPr>
                 <w:rStyle w:val="Collegamentoipertestuale"/>
@@ -754,7 +793,7 @@
                 <w:noProof/>
                 <w:webHidden/>
               </w:rPr>
-              <w:instrText xml:space="preserve"> PAGEREF _Toc137118895 \h </w:instrText>
+              <w:instrText xml:space="preserve"> PAGEREF _Toc137468179 \h </w:instrText>
             </w:r>
             <w:r>
               <w:rPr>
@@ -799,7 +838,7 @@
               <w14:ligatures w14:val="standardContextual"/>
             </w:rPr>
           </w:pPr>
-          <w:hyperlink w:anchor="_Toc137118896" w:history="1">
+          <w:hyperlink w:anchor="_Toc137468180" w:history="1">
             <w:r>
               <w:rPr>
                 <w:rStyle w:val="Collegamentoipertestuale"/>
@@ -826,7 +865,7 @@
                 <w:noProof/>
                 <w:webHidden/>
               </w:rPr>
-              <w:instrText xml:space="preserve"> PAGEREF _Toc137118896 \h </w:instrText>
+              <w:instrText xml:space="preserve"> PAGEREF _Toc137468180 \h </w:instrText>
             </w:r>
             <w:r>
               <w:rPr>
@@ -871,7 +910,7 @@
               <w14:ligatures w14:val="standardContextual"/>
             </w:rPr>
           </w:pPr>
-          <w:hyperlink w:anchor="_Toc137118897" w:history="1">
+          <w:hyperlink w:anchor="_Toc137468181" w:history="1">
             <w:r>
               <w:rPr>
                 <w:rStyle w:val="Collegamentoipertestuale"/>
@@ -898,7 +937,7 @@
                 <w:noProof/>
                 <w:webHidden/>
               </w:rPr>
-              <w:instrText xml:space="preserve"> PAGEREF _Toc137118897 \h </w:instrText>
+              <w:instrText xml:space="preserve"> PAGEREF _Toc137468181 \h </w:instrText>
             </w:r>
             <w:r>
               <w:rPr>
@@ -943,7 +982,7 @@
               <w14:ligatures w14:val="standardContextual"/>
             </w:rPr>
           </w:pPr>
-          <w:hyperlink w:anchor="_Toc137118898" w:history="1">
+          <w:hyperlink w:anchor="_Toc137468182" w:history="1">
             <w:r>
               <w:rPr>
                 <w:rStyle w:val="Collegamentoipertestuale"/>
@@ -970,7 +1009,7 @@
                 <w:noProof/>
                 <w:webHidden/>
               </w:rPr>
-              <w:instrText xml:space="preserve"> PAGEREF _Toc137118898 \h </w:instrText>
+              <w:instrText xml:space="preserve"> PAGEREF _Toc137468182 \h </w:instrText>
             </w:r>
             <w:r>
               <w:rPr>
@@ -1015,7 +1054,7 @@
               <w14:ligatures w14:val="standardContextual"/>
             </w:rPr>
           </w:pPr>
-          <w:hyperlink w:anchor="_Toc137118899" w:history="1">
+          <w:hyperlink w:anchor="_Toc137468183" w:history="1">
             <w:r>
               <w:rPr>
                 <w:rStyle w:val="Collegamentoipertestuale"/>
@@ -1042,7 +1081,7 @@
                 <w:noProof/>
                 <w:webHidden/>
               </w:rPr>
-              <w:instrText xml:space="preserve"> PAGEREF _Toc137118899 \h </w:instrText>
+              <w:instrText xml:space="preserve"> PAGEREF _Toc137468183 \h </w:instrText>
             </w:r>
             <w:r>
               <w:rPr>
@@ -1087,7 +1126,7 @@
               <w14:ligatures w14:val="standardContextual"/>
             </w:rPr>
           </w:pPr>
-          <w:hyperlink w:anchor="_Toc137118900" w:history="1">
+          <w:hyperlink w:anchor="_Toc137468184" w:history="1">
             <w:r>
               <w:rPr>
                 <w:rStyle w:val="Collegamentoipertestuale"/>
@@ -1114,7 +1153,7 @@
                 <w:noProof/>
                 <w:webHidden/>
               </w:rPr>
-              <w:instrText xml:space="preserve"> PAGEREF _Toc137118900 \h </w:instrText>
+              <w:instrText xml:space="preserve"> PAGEREF _Toc137468184 \h </w:instrText>
             </w:r>
             <w:r>
               <w:rPr>
@@ -1159,7 +1198,7 @@
               <w14:ligatures w14:val="standardContextual"/>
             </w:rPr>
           </w:pPr>
-          <w:hyperlink w:anchor="_Toc137118901" w:history="1">
+          <w:hyperlink w:anchor="_Toc137468185" w:history="1">
             <w:r>
               <w:rPr>
                 <w:rStyle w:val="Collegamentoipertestuale"/>
@@ -1186,7 +1225,7 @@
                 <w:noProof/>
                 <w:webHidden/>
               </w:rPr>
-              <w:instrText xml:space="preserve"> PAGEREF _Toc137118901 \h </w:instrText>
+              <w:instrText xml:space="preserve"> PAGEREF _Toc137468185 \h </w:instrText>
             </w:r>
             <w:r>
               <w:rPr>
@@ -1231,7 +1270,7 @@
               <w14:ligatures w14:val="standardContextual"/>
             </w:rPr>
           </w:pPr>
-          <w:hyperlink w:anchor="_Toc137118902" w:history="1">
+          <w:hyperlink w:anchor="_Toc137468186" w:history="1">
             <w:r>
               <w:rPr>
                 <w:rStyle w:val="Collegamentoipertestuale"/>
@@ -1258,7 +1297,7 @@
                 <w:noProof/>
                 <w:webHidden/>
               </w:rPr>
-              <w:instrText xml:space="preserve"> PAGEREF _Toc137118902 \h </w:instrText>
+              <w:instrText xml:space="preserve"> PAGEREF _Toc137468186 \h </w:instrText>
             </w:r>
             <w:r>
               <w:rPr>
@@ -1303,7 +1342,7 @@
               <w14:ligatures w14:val="standardContextual"/>
             </w:rPr>
           </w:pPr>
-          <w:hyperlink w:anchor="_Toc137118903" w:history="1">
+          <w:hyperlink w:anchor="_Toc137468187" w:history="1">
             <w:r>
               <w:rPr>
                 <w:rStyle w:val="Collegamentoipertestuale"/>
@@ -1330,7 +1369,7 @@
                 <w:noProof/>
                 <w:webHidden/>
               </w:rPr>
-              <w:instrText xml:space="preserve"> PAGEREF _Toc137118903 \h </w:instrText>
+              <w:instrText xml:space="preserve"> PAGEREF _Toc137468187 \h </w:instrText>
             </w:r>
             <w:r>
               <w:rPr>
@@ -1394,7 +1433,7 @@
         <w:pStyle w:val="Titolo1"/>
         <w:spacing w:line="276" w:lineRule="auto"/>
       </w:pPr>
-      <w:bookmarkStart w:id="1" w:name="_Toc137118887"/>
+      <w:bookmarkStart w:id="1" w:name="_Toc137468171"/>
       <w:bookmarkEnd w:id="0"/>
       <w:r>
         <w:lastRenderedPageBreak/>
@@ -1782,7 +1821,7 @@
         <w:pStyle w:val="Titolo1"/>
         <w:spacing w:line="276" w:lineRule="auto"/>
       </w:pPr>
-      <w:bookmarkStart w:id="2" w:name="_Toc137118888"/>
+      <w:bookmarkStart w:id="2" w:name="_Toc137468172"/>
       <w:r>
         <w:t>Procedura di valutazione</w:t>
       </w:r>
@@ -1968,7 +2007,7 @@
         <w:pStyle w:val="Titolo1"/>
         <w:spacing w:line="276" w:lineRule="auto"/>
       </w:pPr>
-      <w:bookmarkStart w:id="3" w:name="_Toc137118889"/>
+      <w:bookmarkStart w:id="3" w:name="_Toc137468173"/>
       <w:r>
         <w:lastRenderedPageBreak/>
         <w:t xml:space="preserve">Stage: </w:t>
@@ -3582,7 +3621,7 @@
         <w:pStyle w:val="Titolo1"/>
         <w:spacing w:line="276" w:lineRule="auto"/>
       </w:pPr>
-      <w:bookmarkStart w:id="4" w:name="_Toc137118890"/>
+      <w:bookmarkStart w:id="4" w:name="_Toc137468174"/>
       <w:r>
         <w:lastRenderedPageBreak/>
         <w:t xml:space="preserve">Stage: </w:t>
@@ -3870,7 +3909,7 @@
         <w:pStyle w:val="Titolo1"/>
         <w:spacing w:line="276" w:lineRule="auto"/>
       </w:pPr>
-      <w:bookmarkStart w:id="5" w:name="_Toc137118891"/>
+      <w:bookmarkStart w:id="5" w:name="_Toc137468175"/>
       <w:r>
         <w:lastRenderedPageBreak/>
         <w:t>Piano di Lavoro</w:t>
@@ -4055,7 +4094,7 @@
         <w:pStyle w:val="Titolo1"/>
         <w:spacing w:line="276" w:lineRule="auto"/>
       </w:pPr>
-      <w:bookmarkStart w:id="7" w:name="_Toc137118892"/>
+      <w:bookmarkStart w:id="7" w:name="_Toc137468176"/>
       <w:r>
         <w:lastRenderedPageBreak/>
         <w:t>Corso di s</w:t>
@@ -4355,7 +4394,7 @@
         <w:spacing w:line="276" w:lineRule="auto"/>
       </w:pPr>
       <w:bookmarkStart w:id="8" w:name="_Toc126771986"/>
-      <w:bookmarkStart w:id="9" w:name="_Toc137118893"/>
+      <w:bookmarkStart w:id="9" w:name="_Toc137468177"/>
       <w:r>
         <w:lastRenderedPageBreak/>
         <w:t>Incontro annuale di Stage-It</w:t>
@@ -4972,7 +5011,7 @@
         <w:pStyle w:val="Titolo1"/>
         <w:spacing w:line="276" w:lineRule="auto"/>
       </w:pPr>
-      <w:bookmarkStart w:id="10" w:name="_Toc137118894"/>
+      <w:bookmarkStart w:id="10" w:name="_Toc137468178"/>
       <w:r>
         <w:lastRenderedPageBreak/>
         <w:t>SIAGAS</w:t>
@@ -7175,7 +7214,7 @@
         <w:pStyle w:val="Titolo1"/>
         <w:spacing w:line="276" w:lineRule="auto"/>
       </w:pPr>
-      <w:bookmarkStart w:id="11" w:name="_Toc137118895"/>
+      <w:bookmarkStart w:id="11" w:name="_Toc137468179"/>
       <w:r>
         <w:lastRenderedPageBreak/>
         <w:t>Durante lo stage</w:t>
@@ -7288,7 +7327,7 @@
         <w:pStyle w:val="Titolo1"/>
         <w:spacing w:line="276" w:lineRule="auto"/>
       </w:pPr>
-      <w:bookmarkStart w:id="12" w:name="_Toc137118896"/>
+      <w:bookmarkStart w:id="12" w:name="_Toc137468180"/>
       <w:r>
         <w:t>Presentazione della domanda di laurea</w:t>
       </w:r>
@@ -7421,6 +7460,7 @@
         <w:spacing w:line="276" w:lineRule="auto"/>
         <w:rPr>
           <w:rStyle w:val="Collegamentoipertestuale"/>
+          <w:lang w:val="de-DE"/>
         </w:rPr>
       </w:pPr>
       <w:hyperlink r:id="rId46" w:history="1">
@@ -7429,21 +7469,7 @@
             <w:rStyle w:val="Collegamentoipertestuale"/>
             <w:lang w:val="de-DE"/>
           </w:rPr>
-          <w:t>https://www.unipd.it/sites/unipd.it/files/2022/uniweb_domanda_di_laurea_new 14_</w:t>
-        </w:r>
-        <w:r>
-          <w:rPr>
-            <w:rStyle w:val="Collegamentoipertestuale"/>
-            <w:lang w:val="de-DE"/>
-          </w:rPr>
-          <w:t>0</w:t>
-        </w:r>
-        <w:r>
-          <w:rPr>
-            <w:rStyle w:val="Collegamentoipertestuale"/>
-            <w:lang w:val="de-DE"/>
-          </w:rPr>
-          <w:t>4_2022.pdf</w:t>
+          <w:t>https://www.unipd.it/sites/unipd.it/files/2022/uniweb_domanda_di_laurea_new 14_04_2022.pdf</w:t>
         </w:r>
       </w:hyperlink>
     </w:p>
@@ -7452,20 +7478,21 @@
         <w:spacing w:line="276" w:lineRule="auto"/>
         <w:rPr>
           <w:rStyle w:val="Collegamentoipertestuale"/>
-        </w:rPr>
-      </w:pPr>
-    </w:p>
-    <w:p>
-      <w:pPr>
-        <w:spacing w:line="276" w:lineRule="auto"/>
-        <w:rPr>
           <w:lang w:val="de-DE"/>
         </w:rPr>
       </w:pPr>
-      <w:r>
+    </w:p>
+    <w:p>
+      <w:pPr>
+        <w:spacing w:line="276" w:lineRule="auto"/>
         <w:rPr>
           <w:lang w:val="de-DE"/>
         </w:rPr>
+      </w:pPr>
+      <w:r>
+        <w:rPr>
+          <w:lang w:val="de-DE"/>
+        </w:rPr>
         <w:t>Fondamentalmente, occorre:</w:t>
       </w:r>
     </w:p>
@@ -7541,10 +7568,7 @@
         <w:spacing w:line="276" w:lineRule="auto"/>
       </w:pPr>
       <w:r>
-        <w:t>Il processo di inserimento del titolo tesi è concluso e finché non si riceve l’approvazione del titolo da parte del docente relatore , non è possibile inserire la domanda di conseguimento titolo e non appare in bacheca il pulsante relativo all’inserimento di tale domand</w:t>
-      </w:r>
-      <w:r>
-        <w:t>a.</w:t>
+        <w:t>Il processo di inserimento del titolo tesi è concluso e finché non si riceve l’approvazione del titolo da parte del docente relatore , non è possibile inserire la domanda di conseguimento titolo e non appare in bacheca il pulsante relativo all’inserimento di tale domanda.</w:t>
       </w:r>
     </w:p>
     <w:p>
@@ -7570,16 +7594,7 @@
         <w:spacing w:line="276" w:lineRule="auto"/>
       </w:pPr>
       <w:r>
-        <w:t xml:space="preserve">Se NON ci completa tale processo, la domanda NON risulta presentata. Prima di procedere con l’inserimento della domanda di conseguimento titolo, è opportuno accedere ad </w:t>
-      </w:r>
-      <w:r>
-        <w:t>AlmaLaurea</w:t>
-      </w:r>
-      <w:r>
-        <w:t xml:space="preserve"> (tramite il pulsante “registrazione Almalaurea”) per compilare il questionario obbligatorio. Senza la compilazione del questionario non è possibile concludere la procedura di inserimento domanda di conseguimento titolo. Durante il processo di inserimento della domanda, è necessario inserire l’abstract della tesi che potrà essere modificato successivamente durante la fase di upload del documento definitivo della prova finale (Tesi, elaborato ecc</w:t>
-      </w:r>
-      <w:r>
-        <w:t>).</w:t>
+        <w:t>Se NON ci completa tale processo, la domanda NON risulta presentata. Prima di procedere con l’inserimento della domanda di conseguimento titolo, è opportuno accedere ad AlmaLaurea (tramite il pulsante “registrazione Almalaurea”) per compilare il questionario obbligatorio. Senza la compilazione del questionario non è possibile concludere la procedura di inserimento domanda di conseguimento titolo. Durante il processo di inserimento della domanda, è necessario inserire l’abstract della tesi che potrà essere modificato successivamente durante la fase di upload del documento definitivo della prova finale (Tesi, elaborato ecc).</w:t>
       </w:r>
     </w:p>
     <w:p>
@@ -7641,22 +7656,17 @@
         <w:spacing w:line="276" w:lineRule="auto"/>
       </w:pPr>
       <w:r>
-        <w:t xml:space="preserve">Esempio di mail che arriva il mese prima della laurea da parte del relatore/relatrice (esempio di laurea in </w:t>
-      </w:r>
-      <w:proofErr w:type="gramStart"/>
-      <w:r>
-        <w:t>Luglio</w:t>
-      </w:r>
-      <w:proofErr w:type="gramEnd"/>
-      <w:r>
-        <w:t>):</w:t>
-      </w:r>
-    </w:p>
-    <w:p>
-      <w:pPr>
-        <w:spacing w:line="276" w:lineRule="auto"/>
-      </w:pPr>
-      <w:r>
+        <w:t>Esempio di mail che arriva il mese prima della laurea da parte del relatore/relatrice (esempio di laurea in Luglio):</w:t>
+      </w:r>
+    </w:p>
+    <w:p>
+      <w:pPr>
+        <w:spacing w:line="276" w:lineRule="auto"/>
+      </w:pPr>
+      <w:r>
+        <w:rPr>
+          <w:noProof/>
+        </w:rPr>
         <w:drawing>
           <wp:inline distT="0" distB="0" distL="0" distR="0" wp14:anchorId="580D99E2" wp14:editId="2EF7153E">
             <wp:extent cx="5695804" cy="2513411"/>
@@ -7699,7 +7709,7 @@
         <w:pStyle w:val="Titolo1"/>
         <w:spacing w:line="276" w:lineRule="auto"/>
       </w:pPr>
-      <w:bookmarkStart w:id="13" w:name="_Toc137118897"/>
+      <w:bookmarkStart w:id="13" w:name="_Toc137468181"/>
       <w:r>
         <w:lastRenderedPageBreak/>
         <w:t>Alla fine dello stage</w:t>
@@ -7886,6 +7896,9 @@
         <w:spacing w:after="160" w:line="276" w:lineRule="auto"/>
       </w:pPr>
       <w:r>
+        <w:rPr>
+          <w:noProof/>
+        </w:rPr>
         <w:drawing>
           <wp:inline distT="0" distB="0" distL="0" distR="0" wp14:anchorId="5A8708EF" wp14:editId="1674A630">
             <wp:extent cx="6120130" cy="3001010"/>
@@ -7933,7 +7946,7 @@
         <w:pStyle w:val="Titolo1"/>
         <w:spacing w:line="276" w:lineRule="auto"/>
       </w:pPr>
-      <w:bookmarkStart w:id="14" w:name="_Toc137118898"/>
+      <w:bookmarkStart w:id="14" w:name="_Toc137468182"/>
       <w:r>
         <w:lastRenderedPageBreak/>
         <w:t>Domande varie Stage</w:t>
@@ -8660,7 +8673,7 @@
         <w:pStyle w:val="Titolo1"/>
         <w:spacing w:line="276" w:lineRule="auto"/>
       </w:pPr>
-      <w:bookmarkStart w:id="15" w:name="_Toc137118899"/>
+      <w:bookmarkStart w:id="15" w:name="_Toc137468183"/>
       <w:r>
         <w:lastRenderedPageBreak/>
         <w:t>Tesi</w:t>
@@ -8976,7 +8989,7 @@
         <w:pStyle w:val="Titolo1"/>
         <w:spacing w:line="276" w:lineRule="auto"/>
       </w:pPr>
-      <w:bookmarkStart w:id="16" w:name="_Toc137118900"/>
+      <w:bookmarkStart w:id="16" w:name="_Toc137468184"/>
       <w:r>
         <w:lastRenderedPageBreak/>
         <w:t>Tesi: Cosa fare esattamente</w:t>
@@ -9143,7 +9156,13 @@
         <w:t>Rendere le tabelle accessibili</w:t>
       </w:r>
       <w:r>
-        <w:t xml:space="preserve"> (usando le caption, eventualmente usate colori diversi per le singole righe, etc.)</w:t>
+        <w:t xml:space="preserve"> (usando le caption, eventualmente usate colori diversi per le singole righe,</w:t>
+      </w:r>
+      <w:r>
+        <w:t xml:space="preserve"> mantenete il testo allineato a sinistra per le tabelle non al centro, usate le longtable [tabelle che continuano sulla pagina successiva], etc.</w:t>
+      </w:r>
+      <w:r>
+        <w:t>)</w:t>
       </w:r>
     </w:p>
     <w:p>
@@ -9243,7 +9262,13 @@
         <w:spacing w:after="160" w:line="276" w:lineRule="auto"/>
       </w:pPr>
       <w:r>
-        <w:t>Togliere il titolo “Triennale” da template FIUP e aggiungere il numero di matricola</w:t>
+        <w:t>Aggiungere</w:t>
+      </w:r>
+      <w:r>
+        <w:t xml:space="preserve"> il numero di matricola</w:t>
+      </w:r>
+      <w:r>
+        <w:t xml:space="preserve"> per il nome</w:t>
       </w:r>
     </w:p>
     <w:p>
@@ -9268,28 +9293,11 @@
         </w:numPr>
         <w:spacing w:after="160" w:line="276" w:lineRule="auto"/>
       </w:pPr>
-      <w:proofErr w:type="gramStart"/>
-      <w:r>
-        <w:t>Gli</w:t>
-      </w:r>
-      <w:proofErr w:type="gramEnd"/>
-      <w:r>
-        <w:t xml:space="preserve"> warning ignorateli, per la quasi totalità; comunque, esistono vari modi di ris</w:t>
-      </w:r>
-      <w:r>
-        <w:t xml:space="preserve">olverli (magari, con chktex e commentando errori, es. </w:t>
-      </w:r>
-      <w:r>
-        <w:t>\hbadness=10000</w:t>
-      </w:r>
-      <w:r>
-        <w:t xml:space="preserve"> e </w:t>
-      </w:r>
-      <w:r>
-        <w:t xml:space="preserve">% chktex-file </w:t>
-      </w:r>
-      <w:r>
-        <w:t>(codice errore) possono risolvervi un disastro di warning nel singolo capitolo legati a spazi o a piccolezze simili; li riporto per completezza di visione</w:t>
+      <w:r>
+        <w:t>Gli warning ignorateli, per la quasi totalità; comunque, esistono vari modi di ris</w:t>
+      </w:r>
+      <w:r>
+        <w:t>olverli (magari, con chktex e commentando errori, es. \hbadness=10000 e % chktex-file (codice errore) possono risolvervi un disastro di warning nel singolo capitolo legati a spazi o a piccolezze simili; li riporto per completezza di visione</w:t>
       </w:r>
     </w:p>
     <w:p>
@@ -9403,7 +9411,7 @@
         <w:pStyle w:val="Titolo1"/>
         <w:spacing w:line="276" w:lineRule="auto"/>
       </w:pPr>
-      <w:bookmarkStart w:id="17" w:name="_Toc137118901"/>
+      <w:bookmarkStart w:id="17" w:name="_Toc137468185"/>
       <w:r>
         <w:lastRenderedPageBreak/>
         <w:t>Domande Varie Tesi</w:t>
@@ -10035,14 +10043,9 @@
     </w:p>
     <w:p>
       <w:pPr>
-        <w:spacing w:line="276" w:lineRule="auto"/>
-      </w:pPr>
-    </w:p>
-    <w:p>
-      <w:pPr>
         <w:pStyle w:val="Titolo1"/>
       </w:pPr>
-      <w:bookmarkStart w:id="18" w:name="_Toc137118902"/>
+      <w:bookmarkStart w:id="18" w:name="_Toc137468186"/>
       <w:r>
         <w:t>Presentazione: informazioni generali</w:t>
       </w:r>
@@ -10053,12 +10056,9 @@
       <w:pPr>
         <w:pStyle w:val="Titolo1"/>
       </w:pPr>
-      <w:bookmarkStart w:id="19" w:name="_Toc137118903"/>
-      <w:r>
-        <w:t xml:space="preserve">Presentazione: </w:t>
-      </w:r>
-      <w:r>
-        <w:t>cosa fare esattamente</w:t>
+      <w:bookmarkStart w:id="19" w:name="_Toc137468187"/>
+      <w:r>
+        <w:t>Presentazione: cosa fare esattamente</w:t>
       </w:r>
       <w:bookmarkEnd w:id="19"/>
     </w:p>

</xml_diff>

<commit_message>
Presentazioni tesi e varie indicazioni
</commit_message>
<xml_diff>
--- a/FAQ Stage e Tesi/FAQ Stage e Tesi.docx
+++ b/FAQ Stage e Tesi/FAQ Stage e Tesi.docx
@@ -173,6 +173,7 @@
             <w:tabs>
               <w:tab w:val="right" w:leader="dot" w:pos="9628"/>
             </w:tabs>
+            <w:spacing w:line="276" w:lineRule="auto"/>
             <w:rPr>
               <w:rFonts w:eastAsiaTheme="minorEastAsia"/>
               <w:noProof/>
@@ -254,6 +255,7 @@
             <w:tabs>
               <w:tab w:val="right" w:leader="dot" w:pos="9628"/>
             </w:tabs>
+            <w:spacing w:line="276" w:lineRule="auto"/>
             <w:rPr>
               <w:rFonts w:eastAsiaTheme="minorEastAsia"/>
               <w:noProof/>
@@ -326,6 +328,7 @@
             <w:tabs>
               <w:tab w:val="right" w:leader="dot" w:pos="9628"/>
             </w:tabs>
+            <w:spacing w:line="276" w:lineRule="auto"/>
             <w:rPr>
               <w:rFonts w:eastAsiaTheme="minorEastAsia"/>
               <w:noProof/>
@@ -398,6 +401,7 @@
             <w:tabs>
               <w:tab w:val="right" w:leader="dot" w:pos="9628"/>
             </w:tabs>
+            <w:spacing w:line="276" w:lineRule="auto"/>
             <w:rPr>
               <w:rFonts w:eastAsiaTheme="minorEastAsia"/>
               <w:noProof/>
@@ -470,6 +474,7 @@
             <w:tabs>
               <w:tab w:val="right" w:leader="dot" w:pos="9628"/>
             </w:tabs>
+            <w:spacing w:line="276" w:lineRule="auto"/>
             <w:rPr>
               <w:rFonts w:eastAsiaTheme="minorEastAsia"/>
               <w:noProof/>
@@ -542,6 +547,7 @@
             <w:tabs>
               <w:tab w:val="right" w:leader="dot" w:pos="9628"/>
             </w:tabs>
+            <w:spacing w:line="276" w:lineRule="auto"/>
             <w:rPr>
               <w:rFonts w:eastAsiaTheme="minorEastAsia"/>
               <w:noProof/>
@@ -614,6 +620,7 @@
             <w:tabs>
               <w:tab w:val="right" w:leader="dot" w:pos="9628"/>
             </w:tabs>
+            <w:spacing w:line="276" w:lineRule="auto"/>
             <w:rPr>
               <w:rFonts w:eastAsiaTheme="minorEastAsia"/>
               <w:noProof/>
@@ -686,6 +693,7 @@
             <w:tabs>
               <w:tab w:val="right" w:leader="dot" w:pos="9628"/>
             </w:tabs>
+            <w:spacing w:line="276" w:lineRule="auto"/>
             <w:rPr>
               <w:rFonts w:eastAsiaTheme="minorEastAsia"/>
               <w:noProof/>
@@ -758,6 +766,7 @@
             <w:tabs>
               <w:tab w:val="right" w:leader="dot" w:pos="9628"/>
             </w:tabs>
+            <w:spacing w:line="276" w:lineRule="auto"/>
             <w:rPr>
               <w:rFonts w:eastAsiaTheme="minorEastAsia"/>
               <w:noProof/>
@@ -830,6 +839,7 @@
             <w:tabs>
               <w:tab w:val="right" w:leader="dot" w:pos="9628"/>
             </w:tabs>
+            <w:spacing w:line="276" w:lineRule="auto"/>
             <w:rPr>
               <w:rFonts w:eastAsiaTheme="minorEastAsia"/>
               <w:noProof/>
@@ -902,6 +912,7 @@
             <w:tabs>
               <w:tab w:val="right" w:leader="dot" w:pos="9628"/>
             </w:tabs>
+            <w:spacing w:line="276" w:lineRule="auto"/>
             <w:rPr>
               <w:rFonts w:eastAsiaTheme="minorEastAsia"/>
               <w:noProof/>
@@ -974,6 +985,7 @@
             <w:tabs>
               <w:tab w:val="right" w:leader="dot" w:pos="9628"/>
             </w:tabs>
+            <w:spacing w:line="276" w:lineRule="auto"/>
             <w:rPr>
               <w:rFonts w:eastAsiaTheme="minorEastAsia"/>
               <w:noProof/>
@@ -1046,6 +1058,7 @@
             <w:tabs>
               <w:tab w:val="right" w:leader="dot" w:pos="9628"/>
             </w:tabs>
+            <w:spacing w:line="276" w:lineRule="auto"/>
             <w:rPr>
               <w:rFonts w:eastAsiaTheme="minorEastAsia"/>
               <w:noProof/>
@@ -1118,6 +1131,7 @@
             <w:tabs>
               <w:tab w:val="right" w:leader="dot" w:pos="9628"/>
             </w:tabs>
+            <w:spacing w:line="276" w:lineRule="auto"/>
             <w:rPr>
               <w:rFonts w:eastAsiaTheme="minorEastAsia"/>
               <w:noProof/>
@@ -1190,6 +1204,7 @@
             <w:tabs>
               <w:tab w:val="right" w:leader="dot" w:pos="9628"/>
             </w:tabs>
+            <w:spacing w:line="276" w:lineRule="auto"/>
             <w:rPr>
               <w:rFonts w:eastAsiaTheme="minorEastAsia"/>
               <w:noProof/>
@@ -1262,6 +1277,7 @@
             <w:tabs>
               <w:tab w:val="right" w:leader="dot" w:pos="9628"/>
             </w:tabs>
+            <w:spacing w:line="276" w:lineRule="auto"/>
             <w:rPr>
               <w:rFonts w:eastAsiaTheme="minorEastAsia"/>
               <w:noProof/>
@@ -1334,6 +1350,7 @@
             <w:tabs>
               <w:tab w:val="right" w:leader="dot" w:pos="9628"/>
             </w:tabs>
+            <w:spacing w:line="276" w:lineRule="auto"/>
             <w:rPr>
               <w:rFonts w:eastAsiaTheme="minorEastAsia"/>
               <w:noProof/>
@@ -1389,7 +1406,7 @@
                 <w:noProof/>
                 <w:webHidden/>
               </w:rPr>
-              <w:t>31</w:t>
+              <w:t>32</w:t>
             </w:r>
             <w:r>
               <w:rPr>
@@ -3604,7 +3621,7 @@
     </w:p>
     <w:p>
       <w:pPr>
-        <w:spacing w:after="160" w:line="259" w:lineRule="auto"/>
+        <w:spacing w:after="160" w:line="276" w:lineRule="auto"/>
         <w:rPr>
           <w:rFonts w:asciiTheme="majorHAnsi" w:eastAsiaTheme="majorEastAsia" w:hAnsiTheme="majorHAnsi" w:cstheme="majorBidi"/>
           <w:color w:val="2F5496" w:themeColor="accent1" w:themeShade="BF"/>
@@ -3892,7 +3909,7 @@
     </w:p>
     <w:p>
       <w:pPr>
-        <w:spacing w:after="160" w:line="259" w:lineRule="auto"/>
+        <w:spacing w:after="160" w:line="276" w:lineRule="auto"/>
         <w:rPr>
           <w:rFonts w:asciiTheme="majorHAnsi" w:eastAsiaTheme="majorEastAsia" w:hAnsiTheme="majorHAnsi" w:cstheme="majorBidi"/>
           <w:color w:val="2F5496" w:themeColor="accent1" w:themeShade="BF"/>
@@ -4076,7 +4093,7 @@
     </w:p>
     <w:p>
       <w:pPr>
-        <w:spacing w:after="160" w:line="259" w:lineRule="auto"/>
+        <w:spacing w:after="160" w:line="276" w:lineRule="auto"/>
         <w:rPr>
           <w:rFonts w:asciiTheme="majorHAnsi" w:eastAsiaTheme="majorEastAsia" w:hAnsiTheme="majorHAnsi" w:cstheme="majorBidi"/>
           <w:color w:val="2F5496" w:themeColor="accent1" w:themeShade="BF"/>
@@ -4393,13 +4410,13 @@
         <w:pStyle w:val="Titolo1"/>
         <w:spacing w:line="276" w:lineRule="auto"/>
       </w:pPr>
-      <w:bookmarkStart w:id="8" w:name="_Toc126771986"/>
-      <w:bookmarkStart w:id="9" w:name="_Toc137468177"/>
+      <w:bookmarkStart w:id="8" w:name="_Toc137468177"/>
+      <w:bookmarkStart w:id="9" w:name="_Toc126771986"/>
       <w:r>
         <w:lastRenderedPageBreak/>
         <w:t>Incontro annuale di Stage-It</w:t>
       </w:r>
-      <w:bookmarkEnd w:id="9"/>
+      <w:bookmarkEnd w:id="8"/>
     </w:p>
     <w:p>
       <w:pPr>
@@ -4928,7 +4945,7 @@
     </w:p>
     <w:p>
       <w:pPr>
-        <w:spacing w:after="160" w:line="259" w:lineRule="auto"/>
+        <w:spacing w:after="160" w:line="276" w:lineRule="auto"/>
       </w:pPr>
       <w:r>
         <w:br w:type="page"/>
@@ -5016,7 +5033,7 @@
         <w:lastRenderedPageBreak/>
         <w:t>SIAGAS</w:t>
       </w:r>
-      <w:bookmarkEnd w:id="8"/>
+      <w:bookmarkEnd w:id="9"/>
       <w:r>
         <w:t xml:space="preserve"> e Attivazione Stage</w:t>
       </w:r>
@@ -6723,7 +6740,7 @@
     </w:p>
     <w:p>
       <w:pPr>
-        <w:spacing w:after="160" w:line="259" w:lineRule="auto"/>
+        <w:spacing w:after="160" w:line="276" w:lineRule="auto"/>
       </w:pPr>
       <w:r>
         <w:br w:type="page"/>
@@ -7656,7 +7673,15 @@
         <w:spacing w:line="276" w:lineRule="auto"/>
       </w:pPr>
       <w:r>
-        <w:t>Esempio di mail che arriva il mese prima della laurea da parte del relatore/relatrice (esempio di laurea in Luglio):</w:t>
+        <w:t xml:space="preserve">Esempio di mail che arriva il mese prima della laurea da parte del relatore/relatrice (esempio di laurea in </w:t>
+      </w:r>
+      <w:proofErr w:type="gramStart"/>
+      <w:r>
+        <w:t>Luglio</w:t>
+      </w:r>
+      <w:proofErr w:type="gramEnd"/>
+      <w:r>
+        <w:t>):</w:t>
       </w:r>
     </w:p>
     <w:p>
@@ -7940,6 +7965,68 @@
       <w:pPr>
         <w:spacing w:after="160" w:line="276" w:lineRule="auto"/>
       </w:pPr>
+      <w:r>
+        <w:br w:type="page"/>
+      </w:r>
+    </w:p>
+    <w:p>
+      <w:pPr>
+        <w:spacing w:after="160" w:line="276" w:lineRule="auto"/>
+      </w:pPr>
+      <w:r>
+        <w:lastRenderedPageBreak/>
+        <w:t>Nel mio caso ho semplicemente scritto a Tullio mandando il modulo firmato dal tutor aziendale e dal prof. interno e lui ha scritto solo “Ricevuto”.</w:t>
+      </w:r>
+    </w:p>
+    <w:p>
+      <w:pPr>
+        <w:spacing w:after="160" w:line="276" w:lineRule="auto"/>
+      </w:pPr>
+      <w:r>
+        <w:t>Su Uniweb vedrete la lista di registrazione come segue (esempio laurea in luglio):</w:t>
+      </w:r>
+    </w:p>
+    <w:p>
+      <w:pPr>
+        <w:spacing w:after="160" w:line="276" w:lineRule="auto"/>
+      </w:pPr>
+      <w:r>
+        <w:drawing>
+          <wp:inline distT="0" distB="0" distL="0" distR="0" wp14:anchorId="49CBC239" wp14:editId="7A046C38">
+            <wp:extent cx="6120130" cy="228600"/>
+            <wp:effectExtent l="0" t="0" r="0" b="0"/>
+            <wp:docPr id="777911670" name="Immagine 1"/>
+            <wp:cNvGraphicFramePr>
+              <a:graphicFrameLocks xmlns:a="http://schemas.openxmlformats.org/drawingml/2006/main" noChangeAspect="1"/>
+            </wp:cNvGraphicFramePr>
+            <a:graphic xmlns:a="http://schemas.openxmlformats.org/drawingml/2006/main">
+              <a:graphicData uri="http://schemas.openxmlformats.org/drawingml/2006/picture">
+                <pic:pic xmlns:pic="http://schemas.openxmlformats.org/drawingml/2006/picture">
+                  <pic:nvPicPr>
+                    <pic:cNvPr id="777911670" name=""/>
+                    <pic:cNvPicPr/>
+                  </pic:nvPicPr>
+                  <pic:blipFill>
+                    <a:blip r:embed="rId51"/>
+                    <a:stretch>
+                      <a:fillRect/>
+                    </a:stretch>
+                  </pic:blipFill>
+                  <pic:spPr>
+                    <a:xfrm>
+                      <a:off x="0" y="0"/>
+                      <a:ext cx="6120130" cy="228600"/>
+                    </a:xfrm>
+                    <a:prstGeom prst="rect">
+                      <a:avLst/>
+                    </a:prstGeom>
+                  </pic:spPr>
+                </pic:pic>
+              </a:graphicData>
+            </a:graphic>
+          </wp:inline>
+        </w:drawing>
+      </w:r>
     </w:p>
     <w:p>
       <w:pPr>
@@ -7948,7 +8035,6 @@
       </w:pPr>
       <w:bookmarkStart w:id="14" w:name="_Toc137468182"/>
       <w:r>
-        <w:lastRenderedPageBreak/>
         <w:t>Domande varie Stage</w:t>
       </w:r>
       <w:bookmarkEnd w:id="14"/>
@@ -8276,7 +8362,7 @@
         </w:rPr>
         <w:t xml:space="preserve">Link: </w:t>
       </w:r>
-      <w:hyperlink r:id="rId51" w:history="1">
+      <w:hyperlink r:id="rId52" w:history="1">
         <w:r>
           <w:rPr>
             <w:rStyle w:val="Collegamentoipertestuale"/>
@@ -8310,6 +8396,7 @@
         <w:spacing w:line="276" w:lineRule="auto"/>
       </w:pPr>
       <w:r>
+        <w:lastRenderedPageBreak/>
         <w:t>Scusate ma qualcuno sa cos'è e dove trovare il numero di convenzione che viene chiesto nella registrazione dello stage su SIAGAS (compreso di date di inizio e scade la)?</w:t>
       </w:r>
     </w:p>
@@ -8344,8 +8431,267 @@
         <w:spacing w:line="276" w:lineRule="auto"/>
       </w:pPr>
       <w:r>
+        <w:t>Come si trova un’azienda?</w:t>
+      </w:r>
+    </w:p>
+    <w:p>
+      <w:pPr>
+        <w:pStyle w:val="Paragrafoelenco"/>
+        <w:numPr>
+          <w:ilvl w:val="1"/>
+          <w:numId w:val="1"/>
+        </w:numPr>
+        <w:spacing w:line="276" w:lineRule="auto"/>
+      </w:pPr>
+      <w:r>
+        <w:t>Si fa riferimento al sito di Stage-It oppure p</w:t>
+      </w:r>
+      <w:r>
+        <w:t>uoi anche trovarti una azienda per conto tuo, la quale dovrà poi attivare una convenzione quadro con l’università</w:t>
+      </w:r>
+    </w:p>
+    <w:p>
+      <w:pPr>
+        <w:spacing w:line="276" w:lineRule="auto"/>
+      </w:pPr>
+    </w:p>
+    <w:p>
+      <w:pPr>
+        <w:pStyle w:val="Paragrafoelenco"/>
+        <w:numPr>
+          <w:ilvl w:val="0"/>
+          <w:numId w:val="1"/>
+        </w:numPr>
+        <w:spacing w:line="276" w:lineRule="auto"/>
+      </w:pPr>
+      <w:r>
+        <w:t>Per fare stage finale, bisogna per forza superare l'esame SWE?</w:t>
+      </w:r>
+    </w:p>
+    <w:p>
+      <w:pPr>
+        <w:pStyle w:val="Paragrafoelenco"/>
+        <w:numPr>
+          <w:ilvl w:val="1"/>
+          <w:numId w:val="1"/>
+        </w:numPr>
+        <w:spacing w:line="276" w:lineRule="auto"/>
+      </w:pPr>
+      <w:r>
+        <w:t>Bisogna superare almeno lo scritto o aver finito il progetto. Non c’è bisogno di aver fatto tutte e due le parti, le parole di Tullio precisamente sono state “ai fini dello stage viene considerato superato se hai superato lo scritto</w:t>
+      </w:r>
+      <w:r>
+        <w:t xml:space="preserve"> oppure</w:t>
+      </w:r>
+      <w:r>
+        <w:t xml:space="preserve"> hai terminato il progetto”.</w:t>
+      </w:r>
+    </w:p>
+    <w:p>
+      <w:pPr>
+        <w:spacing w:line="276" w:lineRule="auto"/>
+      </w:pPr>
+    </w:p>
+    <w:p>
+      <w:pPr>
+        <w:pStyle w:val="Paragrafoelenco"/>
+        <w:numPr>
+          <w:ilvl w:val="0"/>
+          <w:numId w:val="1"/>
+        </w:numPr>
+        <w:spacing w:line="276" w:lineRule="auto"/>
+      </w:pPr>
+      <w:r>
+        <w:t>Qu</w:t>
+      </w:r>
+      <w:r>
+        <w:t xml:space="preserve">alcuno che ha fatto lo stage interno, su </w:t>
+      </w:r>
+      <w:r>
+        <w:t>SIAGAS</w:t>
+      </w:r>
+      <w:r>
+        <w:t xml:space="preserve"> c'è solo il modulo per quelli esterni, che devo compilare?</w:t>
+      </w:r>
+    </w:p>
+    <w:p>
+      <w:pPr>
+        <w:pStyle w:val="Paragrafoelenco"/>
+        <w:numPr>
+          <w:ilvl w:val="1"/>
+          <w:numId w:val="1"/>
+        </w:numPr>
+        <w:spacing w:line="276" w:lineRule="auto"/>
+      </w:pPr>
+      <w:r>
+        <w:t>Quello lì, usando l'università come "azienda" e lasciando eventualmente vuoti (o mettendo un -) sui campi che non puoi compilare perché sono puramente aziendali.</w:t>
+      </w:r>
+    </w:p>
+    <w:p>
+      <w:pPr>
+        <w:pStyle w:val="Paragrafoelenco"/>
+        <w:numPr>
+          <w:ilvl w:val="1"/>
+          <w:numId w:val="1"/>
+        </w:numPr>
+        <w:spacing w:line="276" w:lineRule="auto"/>
+      </w:pPr>
+      <w:r>
+        <w:t>La procedura di stage interno passa sempre per SIAGAS</w:t>
+      </w:r>
+    </w:p>
+    <w:p>
+      <w:pPr>
+        <w:spacing w:line="276" w:lineRule="auto"/>
+      </w:pPr>
+    </w:p>
+    <w:p>
+      <w:pPr>
+        <w:pStyle w:val="Paragrafoelenco"/>
+        <w:numPr>
+          <w:ilvl w:val="0"/>
+          <w:numId w:val="1"/>
+        </w:numPr>
+        <w:spacing w:line="276" w:lineRule="auto"/>
+      </w:pPr>
+      <w:r>
+        <w:t>Prevedendo di proseguire gli studi con un percorso magistrale è generalmente più consigliato svolgere uno stage interno o esterno? Oppure è a discapito del singolo?</w:t>
+      </w:r>
+    </w:p>
+    <w:p>
+      <w:pPr>
+        <w:pStyle w:val="Paragrafoelenco"/>
+        <w:numPr>
+          <w:ilvl w:val="1"/>
+          <w:numId w:val="1"/>
+        </w:numPr>
+        <w:spacing w:line="276" w:lineRule="auto"/>
+      </w:pPr>
+      <w:r>
+        <w:t>Tullio aveva detto a lezione che lo stage che noi facciamo è un arricchimento nostro sia di conoscenze sia curriculare, quindi secondo lui vale la pena farlo esterno. Tuttavia se sai di voler coltivare l'ambito accademico puoi anche vedere se con uno stage interno qualche professore ti prende sotto la sua ala e ti porta molto avanti</w:t>
+      </w:r>
+    </w:p>
+    <w:p>
+      <w:pPr>
+        <w:pStyle w:val="Paragrafoelenco"/>
+        <w:numPr>
+          <w:ilvl w:val="1"/>
+          <w:numId w:val="1"/>
+        </w:numPr>
+        <w:spacing w:line="276" w:lineRule="auto"/>
+      </w:pPr>
+      <w:r>
+        <w:t>Dalla mia esperienza posso dirti che in realtà dipende se ti interessa l’ambito di ricerca di qualche professore e se sa proporti qualche lavoro di stage interno che ti può piacere, indipendentemente dal fatto che poi andrai a lavorare, farai la magistrale o proseguirai anche con un dottorato</w:t>
+      </w:r>
+    </w:p>
+    <w:p>
+      <w:pPr>
+        <w:pStyle w:val="Paragrafoelenco"/>
+        <w:numPr>
+          <w:ilvl w:val="1"/>
+          <w:numId w:val="1"/>
+        </w:numPr>
+        <w:spacing w:line="276" w:lineRule="auto"/>
+      </w:pPr>
+      <w:r>
+        <w:t>Se c'è un docente con cui ti piacerebbe lavorare e che ha degli ambiti di ricerca in linea coi tuoi interessi lo stage interno è un'opportunità. In generale, l'intesa col professore che sceglieresti è (secondo me) molto importante, perché si interagisce molto di più rispetto a quello che succede tra relatore e studente durante lo stage in azienda.</w:t>
+      </w:r>
+    </w:p>
+    <w:p>
+      <w:pPr>
+        <w:pStyle w:val="Paragrafoelenco"/>
+        <w:numPr>
+          <w:ilvl w:val="1"/>
+          <w:numId w:val="1"/>
+        </w:numPr>
+        <w:spacing w:line="276" w:lineRule="auto"/>
+      </w:pPr>
+      <w:r>
+        <w:t>Se sceglierai lo stage interno, prepara le tue motivazioni perché è possibile che il professor Vardanega te le chieda. Non può impedirti di farlo, ma potrebbe provare a farti cambiare idea</w:t>
+      </w:r>
+    </w:p>
+    <w:p>
+      <w:pPr>
+        <w:spacing w:line="276" w:lineRule="auto"/>
+      </w:pPr>
+    </w:p>
+    <w:p>
+      <w:pPr>
+        <w:pStyle w:val="Paragrafoelenco"/>
+        <w:numPr>
+          <w:ilvl w:val="0"/>
+          <w:numId w:val="1"/>
+        </w:numPr>
+        <w:spacing w:line="276" w:lineRule="auto"/>
+      </w:pPr>
+      <w:r>
+        <w:t>Quali professori sono disponibili per uno stage interno?</w:t>
+      </w:r>
+    </w:p>
+    <w:p>
+      <w:pPr>
+        <w:pStyle w:val="Paragrafoelenco"/>
+        <w:numPr>
+          <w:ilvl w:val="1"/>
+          <w:numId w:val="1"/>
+        </w:numPr>
+        <w:spacing w:line="276" w:lineRule="auto"/>
+      </w:pPr>
+      <w:r>
+        <w:t>(Guardando il gruppo FIUP) Gaggi, Ballan, Conti, De Giovanni, etc.</w:t>
+      </w:r>
+    </w:p>
+    <w:p>
+      <w:pPr>
+        <w:spacing w:line="276" w:lineRule="auto"/>
+      </w:pPr>
+    </w:p>
+    <w:p>
+      <w:pPr>
+        <w:pStyle w:val="Paragrafoelenco"/>
+        <w:numPr>
+          <w:ilvl w:val="0"/>
+          <w:numId w:val="1"/>
+        </w:numPr>
+        <w:spacing w:line="276" w:lineRule="auto"/>
+      </w:pPr>
+      <w:r>
+        <w:t>Per contattare un professore che faccia da tutor interno per lo stage basta scrivergli una mail?</w:t>
+      </w:r>
+    </w:p>
+    <w:p>
+      <w:pPr>
+        <w:pStyle w:val="Paragrafoelenco"/>
+        <w:numPr>
+          <w:ilvl w:val="1"/>
+          <w:numId w:val="1"/>
+        </w:numPr>
+        <w:spacing w:line="276" w:lineRule="auto"/>
+      </w:pPr>
+      <w:r>
+        <w:t>Si</w:t>
+      </w:r>
+      <w:r>
+        <w:t>, gli si chiede disponibilità banalmente, poi saranno loro a dirvi se hanno posto o meno</w:t>
+      </w:r>
+    </w:p>
+    <w:p>
+      <w:pPr>
+        <w:spacing w:line="276" w:lineRule="auto"/>
+      </w:pPr>
+    </w:p>
+    <w:p>
+      <w:pPr>
+        <w:pStyle w:val="Paragrafoelenco"/>
+        <w:numPr>
+          <w:ilvl w:val="0"/>
+          <w:numId w:val="1"/>
+        </w:numPr>
+        <w:spacing w:line="276" w:lineRule="auto"/>
+      </w:pPr>
+      <w:r>
         <w:lastRenderedPageBreak/>
-        <w:t>Come si trova un’azienda?</w:t>
+        <w:t>Se sto prendendo accordi con un'azienda ma non ho ancora confermato lo stage e quindi redatto almeno una bozza di piano di lavoro, posso cercare un prof che mi faccia da tutor interno?</w:t>
       </w:r>
     </w:p>
     <w:p>
@@ -8358,28 +8704,36 @@
         <w:spacing w:line="276" w:lineRule="auto"/>
       </w:pPr>
       <w:r>
-        <w:t>Si fa riferimento al sito di Stage-It oppure p</w:t>
-      </w:r>
-      <w:r>
-        <w:t>uoi anche trovarti una azienda per conto tuo, la quale dovrà poi attivare una convenzione quadro con l’università</w:t>
-      </w:r>
-    </w:p>
-    <w:p>
-      <w:pPr>
-        <w:spacing w:line="276" w:lineRule="auto"/>
-      </w:pPr>
-    </w:p>
-    <w:p>
-      <w:pPr>
-        <w:pStyle w:val="Paragrafoelenco"/>
-        <w:numPr>
-          <w:ilvl w:val="0"/>
-          <w:numId w:val="1"/>
-        </w:numPr>
-        <w:spacing w:line="276" w:lineRule="auto"/>
-      </w:pPr>
-      <w:r>
-        <w:t>Per fare stage finale, bisogna per forza superare l'esame SWE?</w:t>
+        <w:t>Si</w:t>
+      </w:r>
+    </w:p>
+    <w:p>
+      <w:pPr>
+        <w:pStyle w:val="Paragrafoelenco"/>
+        <w:spacing w:line="276" w:lineRule="auto"/>
+        <w:ind w:left="1440"/>
+      </w:pPr>
+    </w:p>
+    <w:p>
+      <w:pPr>
+        <w:pStyle w:val="Paragrafoelenco"/>
+        <w:numPr>
+          <w:ilvl w:val="0"/>
+          <w:numId w:val="1"/>
+        </w:numPr>
+        <w:spacing w:line="276" w:lineRule="auto"/>
+      </w:pPr>
+      <w:r>
+        <w:t>C</w:t>
+      </w:r>
+      <w:r>
+        <w:t>he differenza c'è tra stage interno e</w:t>
+      </w:r>
+      <w:r>
+        <w:t>d</w:t>
+      </w:r>
+      <w:r>
+        <w:t xml:space="preserve"> esterno?</w:t>
       </w:r>
     </w:p>
     <w:p>
@@ -8392,40 +8746,185 @@
         <w:spacing w:line="276" w:lineRule="auto"/>
       </w:pPr>
       <w:r>
-        <w:t>Bisogna superare almeno lo scritto o aver finito il progetto. Non c’è bisogno di aver fatto tutte e due le parti, le parole di Tullio precisamente sono state “ai fini dello stage viene considerato superato se hai superato lo scritto</w:t>
-      </w:r>
-      <w:r>
-        <w:t xml:space="preserve"> oppure</w:t>
-      </w:r>
-      <w:r>
-        <w:t xml:space="preserve"> hai terminato il progetto”.</w:t>
-      </w:r>
-    </w:p>
-    <w:p>
-      <w:pPr>
-        <w:spacing w:line="276" w:lineRule="auto"/>
-      </w:pPr>
-    </w:p>
-    <w:p>
-      <w:pPr>
-        <w:pStyle w:val="Paragrafoelenco"/>
-        <w:numPr>
-          <w:ilvl w:val="0"/>
-          <w:numId w:val="1"/>
-        </w:numPr>
-        <w:spacing w:line="276" w:lineRule="auto"/>
-      </w:pPr>
-      <w:r>
-        <w:t>Qu</w:t>
-      </w:r>
-      <w:r>
-        <w:t xml:space="preserve">alcuno che ha fatto lo stage interno, su </w:t>
-      </w:r>
-      <w:r>
-        <w:t>SIAGAS</w:t>
-      </w:r>
-      <w:r>
-        <w:t xml:space="preserve"> c'è solo il modulo per quelli esterni, che devo compilare?</w:t>
+        <w:t xml:space="preserve">Nello stage </w:t>
+      </w:r>
+      <w:r>
+        <w:t>interno fai un progetto da solo con il tutor</w:t>
+      </w:r>
+      <w:r>
+        <w:t>, mentre nello stage esterno vai a lavorare in azienda</w:t>
+      </w:r>
+    </w:p>
+    <w:p>
+      <w:pPr>
+        <w:pStyle w:val="Titolo1"/>
+        <w:spacing w:line="276" w:lineRule="auto"/>
+      </w:pPr>
+      <w:bookmarkStart w:id="15" w:name="_Toc137468183"/>
+      <w:r>
+        <w:t>Tesi</w:t>
+      </w:r>
+      <w:r>
+        <w:t>: informazioni generali</w:t>
+      </w:r>
+      <w:bookmarkEnd w:id="15"/>
+    </w:p>
+    <w:p>
+      <w:pPr>
+        <w:spacing w:line="276" w:lineRule="auto"/>
+      </w:pPr>
+    </w:p>
+    <w:p>
+      <w:pPr>
+        <w:spacing w:after="160" w:line="276" w:lineRule="auto"/>
+      </w:pPr>
+      <w:r>
+        <w:t>La tesi avrà queste info di massima.</w:t>
+      </w:r>
+    </w:p>
+    <w:p>
+      <w:pPr>
+        <w:pStyle w:val="Paragrafoelenco"/>
+        <w:numPr>
+          <w:ilvl w:val="0"/>
+          <w:numId w:val="15"/>
+        </w:numPr>
+        <w:spacing w:after="160" w:line="276" w:lineRule="auto"/>
+      </w:pPr>
+      <w:r>
+        <w:t>essere denominato "Cognome_Nome.pdf" (istanziato al vostro nome)</w:t>
+      </w:r>
+    </w:p>
+    <w:p>
+      <w:pPr>
+        <w:pStyle w:val="Paragrafoelenco"/>
+        <w:numPr>
+          <w:ilvl w:val="0"/>
+          <w:numId w:val="15"/>
+        </w:numPr>
+        <w:spacing w:after="160" w:line="276" w:lineRule="auto"/>
+      </w:pPr>
+      <w:r>
+        <w:t>essere in formato PDF/A,</w:t>
+      </w:r>
+    </w:p>
+    <w:p>
+      <w:pPr>
+        <w:pStyle w:val="Paragrafoelenco"/>
+        <w:numPr>
+          <w:ilvl w:val="0"/>
+          <w:numId w:val="15"/>
+        </w:numPr>
+        <w:spacing w:after="160" w:line="276" w:lineRule="auto"/>
+      </w:pPr>
+      <w:r>
+        <w:t>avere dimensione non superiore a 40 MB</w:t>
+      </w:r>
+      <w:r>
+        <w:t>.</w:t>
+      </w:r>
+    </w:p>
+    <w:p>
+      <w:pPr>
+        <w:spacing w:after="160" w:line="276" w:lineRule="auto"/>
+      </w:pPr>
+      <w:r>
+        <w:t>Non per forza deve essere scritta in LaTeX</w:t>
+      </w:r>
+      <w:r>
+        <w:t xml:space="preserve"> (consigliato, essendoci anche un template).</w:t>
+      </w:r>
+    </w:p>
+    <w:p>
+      <w:pPr>
+        <w:spacing w:after="160" w:line="276" w:lineRule="auto"/>
+      </w:pPr>
+      <w:r>
+        <w:t>Farete quel caricamento solo dopo che il vostro relatore, il docente che ha approvato la vostra domanda di laurea, ne avrà approvato i contenuti, perché il sistema non consente modifiche di quanto già caricato.</w:t>
+      </w:r>
+    </w:p>
+    <w:p>
+      <w:pPr>
+        <w:spacing w:after="160" w:line="276" w:lineRule="auto"/>
+      </w:pPr>
+      <w:r>
+        <w:t>Dopo tale caricamento, il vostro relatore dovrà confermare la sua approvazione, sempre tramite Uniweb.</w:t>
+      </w:r>
+    </w:p>
+    <w:p>
+      <w:pPr>
+        <w:spacing w:after="160" w:line="276" w:lineRule="auto"/>
+      </w:pPr>
+      <w:r>
+        <w:t>Ricordate che il titolo del documento (tesi) dovrà essere lo stesso dichiarato nella domanda di laurea. Tale caricamento in Uniweb con accesso autenticato sostituisce consegna e firma della versione cartacea del vostro elaborato.</w:t>
+      </w:r>
+    </w:p>
+    <w:p>
+      <w:pPr>
+        <w:spacing w:after="160" w:line="276" w:lineRule="auto"/>
+      </w:pPr>
+      <w:r>
+        <w:t xml:space="preserve">Stante la digitalizzazione della procedura, non servirà neppure ripetere iscrizione e caricamento sul portale SIAGAS. Il frontespizio della tesi di laurea deve riportare nella parte alta il nome del Dipartimento di riferimento del corso di studio e il nome del corso di studio stesso. </w:t>
+      </w:r>
+    </w:p>
+    <w:p>
+      <w:pPr>
+        <w:spacing w:after="160" w:line="276" w:lineRule="auto"/>
+      </w:pPr>
+      <w:r>
+        <w:t xml:space="preserve">Per </w:t>
+      </w:r>
+      <w:r>
+        <w:t>n</w:t>
+      </w:r>
+      <w:r>
+        <w:t xml:space="preserve">oi questo significa: </w:t>
+      </w:r>
+    </w:p>
+    <w:p>
+      <w:pPr>
+        <w:spacing w:after="160" w:line="276" w:lineRule="auto"/>
+      </w:pPr>
+      <w:r>
+        <w:t>“</w:t>
+      </w:r>
+      <w:r>
+        <w:t>Dipartimento di Matematica "Tullio Levi-Civita"</w:t>
+      </w:r>
+    </w:p>
+    <w:p>
+      <w:pPr>
+        <w:spacing w:after="160" w:line="276" w:lineRule="auto"/>
+      </w:pPr>
+      <w:r>
+        <w:t>Corso di Laurea in Informatica</w:t>
+      </w:r>
+      <w:r>
+        <w:t>”</w:t>
+      </w:r>
+    </w:p>
+    <w:p>
+      <w:pPr>
+        <w:spacing w:after="160" w:line="276" w:lineRule="auto"/>
+      </w:pPr>
+      <w:r>
+        <w:t>Link utili:</w:t>
+      </w:r>
+    </w:p>
+    <w:p>
+      <w:pPr>
+        <w:pStyle w:val="Paragrafoelenco"/>
+        <w:numPr>
+          <w:ilvl w:val="0"/>
+          <w:numId w:val="1"/>
+        </w:numPr>
+        <w:spacing w:after="160" w:line="276" w:lineRule="auto"/>
+      </w:pPr>
+      <w:r>
+        <w:t>Guide sul caricamento della tesi in Uniweb</w:t>
+      </w:r>
+      <w:r>
+        <w:t xml:space="preserve"> (sezione apposita, ma con questo almeno se il link cambia beccate il corrispondente link):</w:t>
       </w:r>
     </w:p>
     <w:p>
@@ -8435,404 +8934,9 @@
           <w:ilvl w:val="1"/>
           <w:numId w:val="1"/>
         </w:numPr>
-        <w:spacing w:line="276" w:lineRule="auto"/>
-      </w:pPr>
-      <w:r>
-        <w:t>Quello lì, usando l'università come "azienda" e lasciando eventualmente vuoti (o mettendo un -) sui campi che non puoi compilare perché sono puramente aziendali.</w:t>
-      </w:r>
-    </w:p>
-    <w:p>
-      <w:pPr>
-        <w:pStyle w:val="Paragrafoelenco"/>
-        <w:numPr>
-          <w:ilvl w:val="1"/>
-          <w:numId w:val="1"/>
-        </w:numPr>
-        <w:spacing w:line="276" w:lineRule="auto"/>
-      </w:pPr>
-      <w:r>
-        <w:t>La procedura di stage interno passa sempre per SIAGAS</w:t>
-      </w:r>
-    </w:p>
-    <w:p>
-      <w:pPr>
-        <w:spacing w:line="276" w:lineRule="auto"/>
-      </w:pPr>
-    </w:p>
-    <w:p>
-      <w:pPr>
-        <w:pStyle w:val="Paragrafoelenco"/>
-        <w:numPr>
-          <w:ilvl w:val="0"/>
-          <w:numId w:val="1"/>
-        </w:numPr>
-        <w:spacing w:line="276" w:lineRule="auto"/>
-      </w:pPr>
-      <w:r>
-        <w:t>Prevedendo di proseguire gli studi con un percorso magistrale è generalmente più consigliato svolgere uno stage interno o esterno? Oppure è a discapito del singolo?</w:t>
-      </w:r>
-    </w:p>
-    <w:p>
-      <w:pPr>
-        <w:pStyle w:val="Paragrafoelenco"/>
-        <w:numPr>
-          <w:ilvl w:val="1"/>
-          <w:numId w:val="1"/>
-        </w:numPr>
-        <w:spacing w:line="276" w:lineRule="auto"/>
-      </w:pPr>
-      <w:r>
-        <w:t>Tullio aveva detto a lezione che lo stage che noi facciamo è un arricchimento nostro sia di conoscenze sia curriculare, quindi secondo lui vale la pena farlo esterno. Tuttavia se sai di voler coltivare l'ambito accademico puoi anche vedere se con uno stage interno qualche professore ti prende sotto la sua ala e ti porta molto avanti</w:t>
-      </w:r>
-    </w:p>
-    <w:p>
-      <w:pPr>
-        <w:pStyle w:val="Paragrafoelenco"/>
-        <w:numPr>
-          <w:ilvl w:val="1"/>
-          <w:numId w:val="1"/>
-        </w:numPr>
-        <w:spacing w:line="276" w:lineRule="auto"/>
-      </w:pPr>
-      <w:r>
-        <w:t>Dalla mia esperienza posso dirti che in realtà dipende se ti interessa l’ambito di ricerca di qualche professore e se sa proporti qualche lavoro di stage interno che ti può piacere, indipendentemente dal fatto che poi andrai a lavorare, farai la magistrale o proseguirai anche con un dottorato</w:t>
-      </w:r>
-    </w:p>
-    <w:p>
-      <w:pPr>
-        <w:pStyle w:val="Paragrafoelenco"/>
-        <w:numPr>
-          <w:ilvl w:val="1"/>
-          <w:numId w:val="1"/>
-        </w:numPr>
-        <w:spacing w:line="276" w:lineRule="auto"/>
-      </w:pPr>
-      <w:r>
-        <w:t>Se c'è un docente con cui ti piacerebbe lavorare e che ha degli ambiti di ricerca in linea coi tuoi interessi lo stage interno è un'opportunità. In generale, l'intesa col professore che sceglieresti è (secondo me) molto importante, perché si interagisce molto di più rispetto a quello che succede tra relatore e studente durante lo stage in azienda.</w:t>
-      </w:r>
-    </w:p>
-    <w:p>
-      <w:pPr>
-        <w:pStyle w:val="Paragrafoelenco"/>
-        <w:numPr>
-          <w:ilvl w:val="1"/>
-          <w:numId w:val="1"/>
-        </w:numPr>
-        <w:spacing w:line="276" w:lineRule="auto"/>
-      </w:pPr>
-      <w:r>
-        <w:t>Se sceglierai lo stage interno, prepara le tue motivazioni perché è possibile che il professor Vardanega te le chieda. Non può impedirti di farlo, ma potrebbe provare a farti cambiare idea</w:t>
-      </w:r>
-    </w:p>
-    <w:p>
-      <w:pPr>
-        <w:spacing w:line="276" w:lineRule="auto"/>
-      </w:pPr>
-    </w:p>
-    <w:p>
-      <w:pPr>
-        <w:pStyle w:val="Paragrafoelenco"/>
-        <w:numPr>
-          <w:ilvl w:val="0"/>
-          <w:numId w:val="1"/>
-        </w:numPr>
-        <w:spacing w:line="276" w:lineRule="auto"/>
-      </w:pPr>
-      <w:r>
-        <w:t>Quali professori sono disponibili per uno stage interno?</w:t>
-      </w:r>
-    </w:p>
-    <w:p>
-      <w:pPr>
-        <w:pStyle w:val="Paragrafoelenco"/>
-        <w:numPr>
-          <w:ilvl w:val="1"/>
-          <w:numId w:val="1"/>
-        </w:numPr>
-        <w:spacing w:line="276" w:lineRule="auto"/>
-      </w:pPr>
-      <w:r>
-        <w:t>(Guardando il gruppo FIUP) Gaggi, Ballan, Conti, De Giovanni, etc.</w:t>
-      </w:r>
-    </w:p>
-    <w:p>
-      <w:pPr>
-        <w:spacing w:line="276" w:lineRule="auto"/>
-      </w:pPr>
-    </w:p>
-    <w:p>
-      <w:pPr>
-        <w:pStyle w:val="Paragrafoelenco"/>
-        <w:numPr>
-          <w:ilvl w:val="0"/>
-          <w:numId w:val="1"/>
-        </w:numPr>
-        <w:spacing w:line="276" w:lineRule="auto"/>
-      </w:pPr>
-      <w:r>
-        <w:t>Per contattare un professore che faccia da tutor interno per lo stage basta scrivergli una mail?</w:t>
-      </w:r>
-    </w:p>
-    <w:p>
-      <w:pPr>
-        <w:pStyle w:val="Paragrafoelenco"/>
-        <w:numPr>
-          <w:ilvl w:val="1"/>
-          <w:numId w:val="1"/>
-        </w:numPr>
-        <w:spacing w:line="276" w:lineRule="auto"/>
-      </w:pPr>
-      <w:r>
-        <w:t>Si</w:t>
-      </w:r>
-      <w:r>
-        <w:t>, gli si chiede disponibilità banalmente, poi saranno loro a dirvi se hanno posto o meno</w:t>
-      </w:r>
-    </w:p>
-    <w:p>
-      <w:pPr>
-        <w:spacing w:line="276" w:lineRule="auto"/>
-      </w:pPr>
-    </w:p>
-    <w:p>
-      <w:pPr>
-        <w:pStyle w:val="Paragrafoelenco"/>
-        <w:numPr>
-          <w:ilvl w:val="0"/>
-          <w:numId w:val="1"/>
-        </w:numPr>
-        <w:spacing w:line="276" w:lineRule="auto"/>
-      </w:pPr>
-      <w:r>
-        <w:t>Se sto prendendo accordi con un'azienda ma non ho ancora confermato lo stage e quindi redatto almeno una bozza di piano di lavoro, posso cercare un prof che mi faccia da tutor interno?</w:t>
-      </w:r>
-    </w:p>
-    <w:p>
-      <w:pPr>
-        <w:pStyle w:val="Paragrafoelenco"/>
-        <w:numPr>
-          <w:ilvl w:val="1"/>
-          <w:numId w:val="1"/>
-        </w:numPr>
-        <w:spacing w:line="276" w:lineRule="auto"/>
-      </w:pPr>
-      <w:r>
-        <w:t>Si</w:t>
-      </w:r>
-    </w:p>
-    <w:p>
-      <w:pPr>
-        <w:pStyle w:val="Paragrafoelenco"/>
-        <w:spacing w:line="276" w:lineRule="auto"/>
-        <w:ind w:left="1440"/>
-      </w:pPr>
-    </w:p>
-    <w:p>
-      <w:pPr>
-        <w:pStyle w:val="Paragrafoelenco"/>
-        <w:numPr>
-          <w:ilvl w:val="0"/>
-          <w:numId w:val="1"/>
-        </w:numPr>
-        <w:spacing w:line="276" w:lineRule="auto"/>
-      </w:pPr>
-      <w:r>
-        <w:t>C</w:t>
-      </w:r>
-      <w:r>
-        <w:t>he differenza c'è tra stage interno e</w:t>
-      </w:r>
-      <w:r>
-        <w:t>d</w:t>
-      </w:r>
-      <w:r>
-        <w:t xml:space="preserve"> esterno?</w:t>
-      </w:r>
-    </w:p>
-    <w:p>
-      <w:pPr>
-        <w:pStyle w:val="Paragrafoelenco"/>
-        <w:numPr>
-          <w:ilvl w:val="1"/>
-          <w:numId w:val="1"/>
-        </w:numPr>
-        <w:spacing w:line="276" w:lineRule="auto"/>
-      </w:pPr>
-      <w:r>
-        <w:t xml:space="preserve">Nello stage </w:t>
-      </w:r>
-      <w:r>
-        <w:t>interno fai un progetto da solo con il tutor</w:t>
-      </w:r>
-      <w:r>
-        <w:t>, mentre nello stage esterno vai a lavorare in azienda</w:t>
-      </w:r>
-    </w:p>
-    <w:p>
-      <w:pPr>
-        <w:pStyle w:val="Titolo1"/>
-        <w:spacing w:line="276" w:lineRule="auto"/>
-      </w:pPr>
-      <w:bookmarkStart w:id="15" w:name="_Toc137468183"/>
-      <w:r>
-        <w:lastRenderedPageBreak/>
-        <w:t>Tesi</w:t>
-      </w:r>
-      <w:r>
-        <w:t>: informazioni generali</w:t>
-      </w:r>
-      <w:bookmarkEnd w:id="15"/>
-    </w:p>
-    <w:p>
-      <w:pPr>
-        <w:spacing w:line="276" w:lineRule="auto"/>
-      </w:pPr>
-    </w:p>
-    <w:p>
-      <w:pPr>
-        <w:spacing w:after="160" w:line="276" w:lineRule="auto"/>
-      </w:pPr>
-      <w:r>
-        <w:t>La tesi avrà queste info di massima.</w:t>
-      </w:r>
-    </w:p>
-    <w:p>
-      <w:pPr>
-        <w:spacing w:after="160" w:line="276" w:lineRule="auto"/>
-      </w:pPr>
-      <w:r>
-        <w:t xml:space="preserve">1) essere denominato "Cognome_Nome.pdf" (istanziato al vostro nome), </w:t>
-      </w:r>
-    </w:p>
-    <w:p>
-      <w:pPr>
-        <w:spacing w:after="160" w:line="276" w:lineRule="auto"/>
-      </w:pPr>
-      <w:r>
-        <w:t xml:space="preserve">2) essere in formato PDF/A, </w:t>
-      </w:r>
-    </w:p>
-    <w:p>
-      <w:pPr>
-        <w:spacing w:after="160" w:line="276" w:lineRule="auto"/>
-      </w:pPr>
-      <w:r>
-        <w:t>3) avere dimensione non superiore a 40 MB.</w:t>
-      </w:r>
-    </w:p>
-    <w:p>
-      <w:pPr>
-        <w:spacing w:after="160" w:line="276" w:lineRule="auto"/>
-      </w:pPr>
-      <w:r>
-        <w:t>Non per forza deve essere scritta in LaTeX</w:t>
-      </w:r>
-      <w:r>
-        <w:t xml:space="preserve"> (consigliato, essendoci anche un template).</w:t>
-      </w:r>
-    </w:p>
-    <w:p>
-      <w:pPr>
-        <w:spacing w:after="160" w:line="276" w:lineRule="auto"/>
-      </w:pPr>
-      <w:r>
-        <w:t>Farete quel caricamento solo dopo che il vostro relatore, il docente che ha approvato la vostra domanda di laurea, ne avrà approvato i contenuti, perché il sistema non consente modifiche di quanto già caricato.</w:t>
-      </w:r>
-    </w:p>
-    <w:p>
-      <w:pPr>
-        <w:spacing w:after="160" w:line="276" w:lineRule="auto"/>
-      </w:pPr>
-      <w:r>
-        <w:t>Dopo tale caricamento, il vostro relatore dovrà confermare la sua approvazione, sempre tramite Uniweb.</w:t>
-      </w:r>
-    </w:p>
-    <w:p>
-      <w:pPr>
-        <w:spacing w:after="160" w:line="276" w:lineRule="auto"/>
-      </w:pPr>
-      <w:r>
-        <w:t>Ricordate che il titolo del documento (tesi) dovrà essere lo stesso dichiarato nella domanda di laurea. Tale caricamento in Uniweb con accesso autenticato sostituisce consegna e firma della versione cartacea del vostro elaborato.</w:t>
-      </w:r>
-    </w:p>
-    <w:p>
-      <w:pPr>
-        <w:spacing w:after="160" w:line="276" w:lineRule="auto"/>
-      </w:pPr>
-      <w:r>
-        <w:t xml:space="preserve">Stante la digitalizzazione della procedura, non servirà neppure ripetere iscrizione e caricamento sul portale SIAGAS. Il frontespizio della tesi di laurea deve riportare nella parte alta il nome del Dipartimento di riferimento del corso di studio e il nome del corso di studio stesso. </w:t>
-      </w:r>
-    </w:p>
-    <w:p>
-      <w:pPr>
-        <w:spacing w:after="160" w:line="276" w:lineRule="auto"/>
-      </w:pPr>
-      <w:r>
-        <w:t xml:space="preserve">Per </w:t>
-      </w:r>
-      <w:r>
-        <w:t>n</w:t>
-      </w:r>
-      <w:r>
-        <w:t xml:space="preserve">oi questo significa: </w:t>
-      </w:r>
-    </w:p>
-    <w:p>
-      <w:pPr>
-        <w:spacing w:after="160" w:line="276" w:lineRule="auto"/>
-      </w:pPr>
-      <w:r>
-        <w:t>“</w:t>
-      </w:r>
-      <w:r>
-        <w:t>Dipartimento di Matematica "Tullio Levi-Civita"</w:t>
-      </w:r>
-    </w:p>
-    <w:p>
-      <w:pPr>
-        <w:spacing w:after="160" w:line="276" w:lineRule="auto"/>
-      </w:pPr>
-      <w:r>
-        <w:t>Corso di Laurea in Informatica</w:t>
-      </w:r>
-      <w:r>
-        <w:t>”</w:t>
-      </w:r>
-    </w:p>
-    <w:p>
-      <w:pPr>
-        <w:spacing w:after="160" w:line="276" w:lineRule="auto"/>
-      </w:pPr>
-      <w:r>
-        <w:t>Link utili:</w:t>
-      </w:r>
-    </w:p>
-    <w:p>
-      <w:pPr>
-        <w:pStyle w:val="Paragrafoelenco"/>
-        <w:numPr>
-          <w:ilvl w:val="0"/>
-          <w:numId w:val="1"/>
-        </w:numPr>
-        <w:spacing w:after="160" w:line="276" w:lineRule="auto"/>
-      </w:pPr>
-      <w:r>
-        <w:t>Guide sul caricamento della tesi in Uniweb</w:t>
-      </w:r>
-      <w:r>
-        <w:t xml:space="preserve"> (sezione apposita, ma con questo almeno se il link cambia beccate il corrispondente link):</w:t>
-      </w:r>
-    </w:p>
-    <w:p>
-      <w:pPr>
-        <w:pStyle w:val="Paragrafoelenco"/>
-        <w:numPr>
-          <w:ilvl w:val="1"/>
-          <w:numId w:val="1"/>
-        </w:numPr>
-        <w:spacing w:after="160" w:line="276" w:lineRule="auto"/>
-      </w:pPr>
-      <w:hyperlink r:id="rId52" w:history="1">
+        <w:spacing w:after="160" w:line="276" w:lineRule="auto"/>
+      </w:pPr>
+      <w:hyperlink r:id="rId53" w:history="1">
         <w:r>
           <w:rPr>
             <w:rStyle w:val="Collegamentoipertestuale"/>
@@ -8869,7 +8973,7 @@
         </w:numPr>
         <w:spacing w:after="160" w:line="276" w:lineRule="auto"/>
       </w:pPr>
-      <w:hyperlink r:id="rId53" w:history="1">
+      <w:hyperlink r:id="rId54" w:history="1">
         <w:r>
           <w:rPr>
             <w:rStyle w:val="Collegamentoipertestuale"/>
@@ -8891,85 +8995,9 @@
         <w:spacing w:after="160" w:line="276" w:lineRule="auto"/>
       </w:pPr>
       <w:r>
-        <w:t>Link slide in LaTeX:</w:t>
-      </w:r>
-    </w:p>
-    <w:p>
-      <w:pPr>
-        <w:pStyle w:val="Paragrafoelenco"/>
-        <w:numPr>
-          <w:ilvl w:val="1"/>
-          <w:numId w:val="1"/>
-        </w:numPr>
-        <w:spacing w:after="160" w:line="276" w:lineRule="auto"/>
-      </w:pPr>
-      <w:hyperlink r:id="rId54" w:history="1">
-        <w:r>
-          <w:rPr>
-            <w:rStyle w:val="Collegamentoipertestuale"/>
-          </w:rPr>
-          <w:t>http://www.math.unipd.it/~burattin/other/tema-latex-beamer-padova/</w:t>
-        </w:r>
-      </w:hyperlink>
-      <w:r>
-        <w:t xml:space="preserve"> </w:t>
-      </w:r>
-    </w:p>
-    <w:p>
-      <w:pPr>
-        <w:pStyle w:val="Paragrafoelenco"/>
-        <w:numPr>
-          <w:ilvl w:val="1"/>
-          <w:numId w:val="1"/>
-        </w:numPr>
-        <w:spacing w:after="160" w:line="276" w:lineRule="auto"/>
-      </w:pPr>
-      <w:hyperlink r:id="rId55" w:anchor=".WcfT_8upXqA" w:history="1">
-        <w:r>
-          <w:rPr>
-            <w:rStyle w:val="Collegamentoipertestuale"/>
-          </w:rPr>
-          <w:t>https://www.overleaf.com/gallery/tagged/presentation#.WcfT_8upXqA</w:t>
-        </w:r>
-      </w:hyperlink>
-      <w:r>
-        <w:t xml:space="preserve"> </w:t>
-      </w:r>
-    </w:p>
-    <w:p>
-      <w:pPr>
-        <w:pStyle w:val="Paragrafoelenco"/>
-        <w:numPr>
-          <w:ilvl w:val="1"/>
-          <w:numId w:val="1"/>
-        </w:numPr>
-        <w:spacing w:after="160" w:line="276" w:lineRule="auto"/>
-      </w:pPr>
-      <w:hyperlink r:id="rId56" w:history="1">
-        <w:r>
-          <w:rPr>
-            <w:rStyle w:val="Collegamentoipertestuale"/>
-          </w:rPr>
-          <w:t>https://tex.stackexchange.com/questions/69483/create-a-local-texmf-tree-in-miktex</w:t>
-        </w:r>
-      </w:hyperlink>
-      <w:r>
-        <w:t xml:space="preserve"> </w:t>
-      </w:r>
-    </w:p>
-    <w:p>
-      <w:pPr>
-        <w:spacing w:after="160" w:line="276" w:lineRule="auto"/>
-      </w:pPr>
-    </w:p>
-    <w:p>
-      <w:pPr>
-        <w:spacing w:after="160" w:line="276" w:lineRule="auto"/>
-      </w:pPr>
-      <w:r>
         <w:t xml:space="preserve">Il template per realizzarla disponibile su GitHub: </w:t>
       </w:r>
-      <w:hyperlink r:id="rId57" w:history="1">
+      <w:hyperlink r:id="rId55" w:history="1">
         <w:r>
           <w:rPr>
             <w:rStyle w:val="Collegamentoipertestuale"/>
@@ -8980,6 +9008,42 @@
       <w:r>
         <w:t xml:space="preserve"> </w:t>
       </w:r>
+    </w:p>
+    <w:p>
+      <w:pPr>
+        <w:pStyle w:val="Paragrafoelenco"/>
+        <w:numPr>
+          <w:ilvl w:val="0"/>
+          <w:numId w:val="1"/>
+        </w:numPr>
+        <w:spacing w:after="160" w:line="276" w:lineRule="auto"/>
+      </w:pPr>
+      <w:r>
+        <w:t xml:space="preserve">Template in Pandoc per realizzarla: </w:t>
+      </w:r>
+      <w:hyperlink r:id="rId56" w:history="1">
+        <w:r>
+          <w:rPr>
+            <w:rStyle w:val="Collegamentoipertestuale"/>
+          </w:rPr>
+          <w:t>https://github.com/FIUP/pandoc-thesis-template</w:t>
+        </w:r>
+      </w:hyperlink>
+      <w:r>
+        <w:t xml:space="preserve"> </w:t>
+      </w:r>
+    </w:p>
+    <w:p>
+      <w:pPr>
+        <w:spacing w:after="160" w:line="276" w:lineRule="auto"/>
+        <w:rPr>
+          <w:rFonts w:asciiTheme="majorHAnsi" w:eastAsiaTheme="majorEastAsia" w:hAnsiTheme="majorHAnsi" w:cstheme="majorBidi"/>
+          <w:color w:val="2F5496" w:themeColor="accent1" w:themeShade="BF"/>
+          <w:sz w:val="32"/>
+          <w:szCs w:val="32"/>
+        </w:rPr>
+      </w:pPr>
+      <w:bookmarkStart w:id="16" w:name="_Toc137468184"/>
       <w:r>
         <w:br w:type="page"/>
       </w:r>
@@ -8989,7 +9053,6 @@
         <w:pStyle w:val="Titolo1"/>
         <w:spacing w:line="276" w:lineRule="auto"/>
       </w:pPr>
-      <w:bookmarkStart w:id="16" w:name="_Toc137468184"/>
       <w:r>
         <w:lastRenderedPageBreak/>
         <w:t>Tesi: Cosa fare esattamente</w:t>
@@ -9214,6 +9277,30 @@
       <w:pPr>
         <w:pStyle w:val="Paragrafoelenco"/>
         <w:numPr>
+          <w:ilvl w:val="1"/>
+          <w:numId w:val="1"/>
+        </w:numPr>
+        <w:spacing w:after="160" w:line="276" w:lineRule="auto"/>
+      </w:pPr>
+      <w:r>
+        <w:t xml:space="preserve">Esempio di repo con gli script aggiuntivi per compilare manualmente tesi, bibliografia, glossario, etc: </w:t>
+      </w:r>
+      <w:hyperlink r:id="rId57" w:history="1">
+        <w:r>
+          <w:rPr>
+            <w:rStyle w:val="Collegamentoipertestuale"/>
+          </w:rPr>
+          <w:t>https://github.com/peloo/tesi.informatica.unipd</w:t>
+        </w:r>
+      </w:hyperlink>
+      <w:r>
+        <w:t xml:space="preserve"> </w:t>
+      </w:r>
+    </w:p>
+    <w:p>
+      <w:pPr>
+        <w:pStyle w:val="Paragrafoelenco"/>
+        <w:numPr>
           <w:ilvl w:val="0"/>
           <w:numId w:val="1"/>
         </w:numPr>
@@ -9293,8 +9380,13 @@
         </w:numPr>
         <w:spacing w:after="160" w:line="276" w:lineRule="auto"/>
       </w:pPr>
-      <w:r>
-        <w:t>Gli warning ignorateli, per la quasi totalità; comunque, esistono vari modi di ris</w:t>
+      <w:proofErr w:type="gramStart"/>
+      <w:r>
+        <w:t>Gli</w:t>
+      </w:r>
+      <w:proofErr w:type="gramEnd"/>
+      <w:r>
+        <w:t xml:space="preserve"> warning ignorateli, per la quasi totalità; comunque, esistono vari modi di ris</w:t>
       </w:r>
       <w:r>
         <w:t>olverli (magari, con chktex e commentando errori, es. \hbadness=10000 e % chktex-file (codice errore) possono risolvervi un disastro di warning nel singolo capitolo legati a spazi o a piccolezze simili; li riporto per completezza di visione</w:t>
@@ -9315,7 +9407,7 @@
     </w:p>
     <w:p>
       <w:pPr>
-        <w:spacing w:after="160" w:line="259" w:lineRule="auto"/>
+        <w:spacing w:after="160" w:line="276" w:lineRule="auto"/>
       </w:pPr>
       <w:r>
         <w:br w:type="page"/>
@@ -9397,12 +9489,48 @@
       <w:pPr>
         <w:spacing w:after="160" w:line="276" w:lineRule="auto"/>
       </w:pPr>
-    </w:p>
-    <w:p>
-      <w:pPr>
-        <w:spacing w:after="160" w:line="276" w:lineRule="auto"/>
-      </w:pPr>
-      <w:r>
+      <w:r>
+        <w:t>Utile:</w:t>
+      </w:r>
+    </w:p>
+    <w:p>
+      <w:pPr>
+        <w:pStyle w:val="Paragrafoelenco"/>
+        <w:numPr>
+          <w:ilvl w:val="0"/>
+          <w:numId w:val="1"/>
+        </w:numPr>
+        <w:spacing w:after="160" w:line="276" w:lineRule="auto"/>
+      </w:pPr>
+      <w:r>
+        <w:t>Se volete comprimere la tesi, è possibile farlo installando GhostScript e poi lanciando un comando del tipo:</w:t>
+      </w:r>
+    </w:p>
+    <w:p>
+      <w:pPr>
+        <w:pStyle w:val="Paragrafoelenco"/>
+        <w:numPr>
+          <w:ilvl w:val="1"/>
+          <w:numId w:val="1"/>
+        </w:numPr>
+        <w:spacing w:after="160" w:line="276" w:lineRule="auto"/>
+        <w:rPr>
+          <w:i/>
+          <w:iCs/>
+        </w:rPr>
+      </w:pPr>
+      <w:r>
+        <w:rPr>
+          <w:i/>
+          <w:iCs/>
+        </w:rPr>
+        <w:t xml:space="preserve">gswin64c -sDEVICE=pdfwrite -dCompatibilityLevel=1.4 -dNOPAUSE -dQUIET -dBATCH -sOutputFile=tesi_compressed.pdf tesi.pdf </w:t>
+      </w:r>
+      <w:r>
+        <w:rPr>
+          <w:i/>
+          <w:iCs/>
+        </w:rPr>
         <w:br w:type="page"/>
       </w:r>
     </w:p>
@@ -9487,6 +9615,9 @@
         </w:numPr>
         <w:spacing w:line="276" w:lineRule="auto"/>
       </w:pPr>
+      <w:r>
+        <w:t xml:space="preserve">Alcune sono disponibili a: </w:t>
+      </w:r>
       <w:hyperlink r:id="rId59" w:history="1">
         <w:r>
           <w:rPr>
@@ -9501,6 +9632,19 @@
     </w:p>
     <w:p>
       <w:pPr>
+        <w:pStyle w:val="Paragrafoelenco"/>
+        <w:numPr>
+          <w:ilvl w:val="1"/>
+          <w:numId w:val="1"/>
+        </w:numPr>
+        <w:spacing w:line="276" w:lineRule="auto"/>
+      </w:pPr>
+      <w:r>
+        <w:t>Altrimenti guardate su GitHub che ce ne stanno diverse o anche in giro su Internet</w:t>
+      </w:r>
+    </w:p>
+    <w:p>
+      <w:pPr>
         <w:spacing w:line="276" w:lineRule="auto"/>
       </w:pPr>
     </w:p>
@@ -9571,8 +9715,13 @@
         </w:numPr>
         <w:spacing w:line="276" w:lineRule="auto"/>
       </w:pPr>
-      <w:r>
-        <w:t>A quanto pare no (ma sarebbe irragionevole pensare il contrario), stando ai vecchi messaggi</w:t>
+      <w:proofErr w:type="gramStart"/>
+      <w:r>
+        <w:t>A quanto pare</w:t>
+      </w:r>
+      <w:proofErr w:type="gramEnd"/>
+      <w:r>
+        <w:t xml:space="preserve"> no (ma sarebbe irragionevole pensare il contrario), stando ai vecchi messaggi</w:t>
       </w:r>
     </w:p>
     <w:p>
@@ -9875,6 +10024,7 @@
         <w:spacing w:line="276" w:lineRule="auto"/>
       </w:pPr>
       <w:r>
+        <w:lastRenderedPageBreak/>
         <w:t>Di conseguenza le domande che ti vengono poste sono su quanto hai presentato o in generale su alcuni aspetti del tuo progetto/tirocinio, oppure di semplice interesse</w:t>
       </w:r>
     </w:p>
@@ -9888,11 +10038,483 @@
         <w:spacing w:line="276" w:lineRule="auto"/>
       </w:pPr>
       <w:r>
+        <w:t>A</w:t>
+      </w:r>
+      <w:r>
+        <w:t>l momento dell'esposizione della tesi davanti alla commissione si è in un'aula particolare con tante persone che ti ascoltano (oppure no)...potete descrivermi?</w:t>
+      </w:r>
+    </w:p>
+    <w:p>
+      <w:pPr>
+        <w:pStyle w:val="Paragrafoelenco"/>
+        <w:numPr>
+          <w:ilvl w:val="1"/>
+          <w:numId w:val="1"/>
+        </w:numPr>
+        <w:spacing w:line="276" w:lineRule="auto"/>
+      </w:pPr>
+      <w:r>
+        <w:t xml:space="preserve">Solitamente si è con </w:t>
+      </w:r>
+      <w:r>
+        <w:t>due professori della commissione e i parenti/amici che vogliono assistere.</w:t>
+      </w:r>
+      <w:r>
+        <w:t xml:space="preserve"> Possono entrare fino ad un massimo di 10 persone, ma non sembra contino quante siano effettivamente</w:t>
+      </w:r>
+    </w:p>
+    <w:p>
+      <w:pPr>
+        <w:spacing w:line="276" w:lineRule="auto"/>
+      </w:pPr>
+    </w:p>
+    <w:p>
+      <w:pPr>
+        <w:pStyle w:val="Paragrafoelenco"/>
+        <w:numPr>
+          <w:ilvl w:val="0"/>
+          <w:numId w:val="1"/>
+        </w:numPr>
+        <w:spacing w:line="276" w:lineRule="auto"/>
+      </w:pPr>
+      <w:r>
+        <w:t>La tesi deve essere caricata entro una settimana prima dell'appello di laurea?</w:t>
+      </w:r>
+    </w:p>
+    <w:p>
+      <w:pPr>
+        <w:pStyle w:val="Paragrafoelenco"/>
+        <w:numPr>
+          <w:ilvl w:val="1"/>
+          <w:numId w:val="1"/>
+        </w:numPr>
+        <w:spacing w:line="276" w:lineRule="auto"/>
+      </w:pPr>
+      <w:r>
+        <w:t>Generalmente si, ma dovreste (gli iscritti all'appello di laurea) ricevere una mail dal professor Vardanega con tutte le istruzioni e la scadenza finale circa un mesetto prima</w:t>
+      </w:r>
+    </w:p>
+    <w:p>
+      <w:pPr>
+        <w:spacing w:line="276" w:lineRule="auto"/>
+      </w:pPr>
+    </w:p>
+    <w:p>
+      <w:pPr>
+        <w:pStyle w:val="Paragrafoelenco"/>
+        <w:numPr>
+          <w:ilvl w:val="0"/>
+          <w:numId w:val="1"/>
+        </w:numPr>
+        <w:spacing w:line="276" w:lineRule="auto"/>
+      </w:pPr>
+      <w:r>
+        <w:t>Le slide vanno consegnate con la tesi?</w:t>
+      </w:r>
+    </w:p>
+    <w:p>
+      <w:pPr>
+        <w:pStyle w:val="Paragrafoelenco"/>
+        <w:numPr>
+          <w:ilvl w:val="1"/>
+          <w:numId w:val="1"/>
+        </w:numPr>
+        <w:spacing w:line="276" w:lineRule="auto"/>
+      </w:pPr>
+      <w:r>
+        <w:t>No, al massimo le mostri al tuo relatore</w:t>
+      </w:r>
+    </w:p>
+    <w:p>
+      <w:pPr>
+        <w:spacing w:line="276" w:lineRule="auto"/>
+      </w:pPr>
+    </w:p>
+    <w:p>
+      <w:pPr>
+        <w:pStyle w:val="Paragrafoelenco"/>
+        <w:numPr>
+          <w:ilvl w:val="0"/>
+          <w:numId w:val="1"/>
+        </w:numPr>
+        <w:spacing w:line="276" w:lineRule="auto"/>
+      </w:pPr>
+      <w:r>
+        <w:t>Esistono delle linee guida per l'interlinea e lo spaziamento da applicare alla tesi?</w:t>
+      </w:r>
+    </w:p>
+    <w:p>
+      <w:pPr>
+        <w:pStyle w:val="Paragrafoelenco"/>
+        <w:numPr>
+          <w:ilvl w:val="1"/>
+          <w:numId w:val="1"/>
+        </w:numPr>
+        <w:spacing w:line="276" w:lineRule="auto"/>
+      </w:pPr>
+      <w:r>
+        <w:t xml:space="preserve">Renderla accessibile; interlinea di 1.5, </w:t>
+      </w:r>
+    </w:p>
+    <w:p>
+      <w:pPr>
+        <w:spacing w:line="276" w:lineRule="auto"/>
+      </w:pPr>
+    </w:p>
+    <w:p>
+      <w:pPr>
+        <w:pStyle w:val="Paragrafoelenco"/>
+        <w:numPr>
+          <w:ilvl w:val="0"/>
+          <w:numId w:val="1"/>
+        </w:numPr>
+        <w:spacing w:line="276" w:lineRule="auto"/>
+      </w:pPr>
+      <w:r>
+        <w:t>La</w:t>
+      </w:r>
+      <w:r>
+        <w:t xml:space="preserve"> presentazione della tesi/discussione va consegnata assieme alla tesi o non va consegnata affatto e ci si può pensare dopo?</w:t>
+      </w:r>
+    </w:p>
+    <w:p>
+      <w:pPr>
+        <w:pStyle w:val="Paragrafoelenco"/>
+        <w:numPr>
+          <w:ilvl w:val="1"/>
+          <w:numId w:val="1"/>
+        </w:numPr>
+        <w:spacing w:line="276" w:lineRule="auto"/>
+      </w:pPr>
+      <w:r>
+        <w:t>Non va consegnata, però puoi chiedere al tuo relatore se ha piacere di visionarla per darti qualche dritta</w:t>
+      </w:r>
+    </w:p>
+    <w:p>
+      <w:pPr>
+        <w:pStyle w:val="Titolo1"/>
+        <w:spacing w:line="276" w:lineRule="auto"/>
+      </w:pPr>
+      <w:bookmarkStart w:id="18" w:name="_Toc137468186"/>
+      <w:r>
+        <w:t xml:space="preserve">Presentazione: </w:t>
+      </w:r>
+      <w:bookmarkEnd w:id="18"/>
+      <w:r>
+        <w:t>info generali e cosa fare</w:t>
+      </w:r>
+    </w:p>
+    <w:p>
+      <w:pPr>
+        <w:spacing w:line="276" w:lineRule="auto"/>
+      </w:pPr>
+    </w:p>
+    <w:p>
+      <w:pPr>
+        <w:spacing w:line="276" w:lineRule="auto"/>
+      </w:pPr>
+      <w:r>
+        <w:t xml:space="preserve">Questa presentazione è relativa alla discussione della tesi; </w:t>
+      </w:r>
+      <w:r>
+        <w:t>listo a</w:t>
+      </w:r>
+      <w:r>
+        <w:t>lcune indicazioni generali:</w:t>
+      </w:r>
+    </w:p>
+    <w:p>
+      <w:pPr>
+        <w:pStyle w:val="Paragrafoelenco"/>
+        <w:numPr>
+          <w:ilvl w:val="0"/>
+          <w:numId w:val="1"/>
+        </w:numPr>
+        <w:spacing w:line="276" w:lineRule="auto"/>
+      </w:pPr>
+      <w:r>
+        <w:t>Sentire il proprio relatore per farsi dare consigli sulla lunghezza delle slide e cosa aspettarsi (non superare 1 slide al minuto</w:t>
+      </w:r>
+    </w:p>
+    <w:p>
+      <w:pPr>
+        <w:pStyle w:val="Paragrafoelenco"/>
+        <w:spacing w:line="276" w:lineRule="auto"/>
+      </w:pPr>
+    </w:p>
+    <w:p>
+      <w:pPr>
+        <w:pStyle w:val="Paragrafoelenco"/>
+        <w:numPr>
+          <w:ilvl w:val="0"/>
+          <w:numId w:val="1"/>
+        </w:numPr>
+        <w:spacing w:line="276" w:lineRule="auto"/>
+      </w:pPr>
+      <w:r>
+        <w:t xml:space="preserve">Su Mega esiste </w:t>
+      </w:r>
+      <w:r>
+        <w:t>i</w:t>
+      </w:r>
+      <w:r>
+        <w:t xml:space="preserve"> template da usare per la presentazione in due punti diversi</w:t>
+      </w:r>
+      <w:r>
+        <w:t xml:space="preserve"> (esiste il PowerPoint, ma scavando dal gruppo FIUP vi ho messo comodo anche il Beamer per farvi le slide in LaTeX):</w:t>
+      </w:r>
+    </w:p>
+    <w:p>
+      <w:pPr>
+        <w:pStyle w:val="Paragrafoelenco"/>
+        <w:numPr>
+          <w:ilvl w:val="1"/>
+          <w:numId w:val="1"/>
+        </w:numPr>
+        <w:spacing w:line="276" w:lineRule="auto"/>
+      </w:pPr>
+      <w:r>
+        <w:t xml:space="preserve">Messo da me in </w:t>
+      </w:r>
+      <w:r>
+        <w:t>Materiale FIUP</w:t>
+      </w:r>
+      <w:r>
+        <w:t xml:space="preserve"> &gt; Stage e Tesi &gt; Template Presentazione Tesi </w:t>
+      </w:r>
+      <w:r>
+        <w:t>(PowerPoint e Beamer)</w:t>
+      </w:r>
+    </w:p>
+    <w:p>
+      <w:pPr>
+        <w:pStyle w:val="Paragrafoelenco"/>
+        <w:numPr>
+          <w:ilvl w:val="1"/>
+          <w:numId w:val="1"/>
+        </w:numPr>
+        <w:spacing w:line="276" w:lineRule="auto"/>
+      </w:pPr>
+      <w:r>
+        <w:t>Materiale FIUP &gt; Unipd Roba utile &gt; Template e presentazioni &gt; Template vuoto presentazioni DM UniPD</w:t>
+      </w:r>
+      <w:r>
+        <w:t xml:space="preserve"> (solo PowerPoint)</w:t>
+      </w:r>
+    </w:p>
+    <w:p>
+      <w:pPr>
+        <w:pStyle w:val="Paragrafoelenco"/>
+        <w:spacing w:line="276" w:lineRule="auto"/>
+        <w:ind w:left="1440"/>
+      </w:pPr>
+    </w:p>
+    <w:p>
+      <w:pPr>
+        <w:pStyle w:val="Paragrafoelenco"/>
+        <w:numPr>
+          <w:ilvl w:val="0"/>
+          <w:numId w:val="1"/>
+        </w:numPr>
+        <w:spacing w:line="276" w:lineRule="auto"/>
+      </w:pPr>
+      <w:r>
+        <w:t>Se avete Tullio come relatore, girando sul FIUP ho trovato questi punti</w:t>
+      </w:r>
+      <w:r>
+        <w:t xml:space="preserve"> che invia lui stesso (in</w:t>
+      </w:r>
+      <w:r>
+        <w:t xml:space="preserve"> genere qualche giorno prima della discussione invia delle linee guide per realizzare le slides. Inoltre gliele devi mandare in anticipo per ulteriore revisione</w:t>
+      </w:r>
+      <w:r>
+        <w:t>)</w:t>
+      </w:r>
+    </w:p>
+    <w:p>
+      <w:pPr>
+        <w:spacing w:line="276" w:lineRule="auto"/>
+      </w:pPr>
+      <w:r>
+        <w:rPr>
+          <w:noProof/>
+        </w:rPr>
         <w:lastRenderedPageBreak/>
-        <w:t>A</w:t>
-      </w:r>
-      <w:r>
-        <w:t>l momento dell'esposizione della tesi davanti alla commissione si è in un'aula particolare con tante persone che ti ascoltano (oppure no)...potete descrivermi?</w:t>
+        <w:drawing>
+          <wp:inline distT="0" distB="0" distL="0" distR="0" wp14:anchorId="6BF86519" wp14:editId="305555FD">
+            <wp:extent cx="6096000" cy="1524000"/>
+            <wp:effectExtent l="0" t="0" r="0" b="0"/>
+            <wp:docPr id="1540465896" name="Immagine 1"/>
+            <wp:cNvGraphicFramePr>
+              <a:graphicFrameLocks xmlns:a="http://schemas.openxmlformats.org/drawingml/2006/main" noChangeAspect="1"/>
+            </wp:cNvGraphicFramePr>
+            <a:graphic xmlns:a="http://schemas.openxmlformats.org/drawingml/2006/main">
+              <a:graphicData uri="http://schemas.openxmlformats.org/drawingml/2006/picture">
+                <pic:pic xmlns:pic="http://schemas.openxmlformats.org/drawingml/2006/picture">
+                  <pic:nvPicPr>
+                    <pic:cNvPr id="0" name="Picture 1"/>
+                    <pic:cNvPicPr>
+                      <a:picLocks noChangeAspect="1" noChangeArrowheads="1"/>
+                    </pic:cNvPicPr>
+                  </pic:nvPicPr>
+                  <pic:blipFill>
+                    <a:blip r:embed="rId60">
+                      <a:extLst>
+                        <a:ext uri="{28A0092B-C50C-407E-A947-70E740481C1C}">
+                          <a14:useLocalDpi xmlns:a14="http://schemas.microsoft.com/office/drawing/2010/main" val="0"/>
+                        </a:ext>
+                      </a:extLst>
+                    </a:blip>
+                    <a:srcRect/>
+                    <a:stretch>
+                      <a:fillRect/>
+                    </a:stretch>
+                  </pic:blipFill>
+                  <pic:spPr bwMode="auto">
+                    <a:xfrm>
+                      <a:off x="0" y="0"/>
+                      <a:ext cx="6096000" cy="1524000"/>
+                    </a:xfrm>
+                    <a:prstGeom prst="rect">
+                      <a:avLst/>
+                    </a:prstGeom>
+                    <a:noFill/>
+                    <a:ln>
+                      <a:noFill/>
+                    </a:ln>
+                  </pic:spPr>
+                </pic:pic>
+              </a:graphicData>
+            </a:graphic>
+          </wp:inline>
+        </w:drawing>
+      </w:r>
+    </w:p>
+    <w:p>
+      <w:pPr>
+        <w:pStyle w:val="Paragrafoelenco"/>
+        <w:numPr>
+          <w:ilvl w:val="0"/>
+          <w:numId w:val="1"/>
+        </w:numPr>
+        <w:spacing w:line="276" w:lineRule="auto"/>
+      </w:pPr>
+      <w:bookmarkStart w:id="19" w:name="_Toc137468187"/>
+      <w:r>
+        <w:t xml:space="preserve">La data esatta della discussione </w:t>
+      </w:r>
+      <w:r>
+        <w:t>tendenzialmente viene comunicata</w:t>
+      </w:r>
+      <w:r>
+        <w:t xml:space="preserve"> circa 10 giorni prima. Comunque tipicamente è il giorno prima o quello prima ancora rispetto alla proclamazione</w:t>
+      </w:r>
+      <w:r>
+        <w:t>.</w:t>
+      </w:r>
+    </w:p>
+    <w:p>
+      <w:pPr>
+        <w:pStyle w:val="Paragrafoelenco"/>
+        <w:spacing w:line="276" w:lineRule="auto"/>
+      </w:pPr>
+      <w:r>
+        <w:t xml:space="preserve"> </w:t>
+      </w:r>
+    </w:p>
+    <w:p>
+      <w:pPr>
+        <w:pStyle w:val="Paragrafoelenco"/>
+        <w:numPr>
+          <w:ilvl w:val="0"/>
+          <w:numId w:val="1"/>
+        </w:numPr>
+        <w:spacing w:line="276" w:lineRule="auto"/>
+      </w:pPr>
+      <w:r>
+        <w:t xml:space="preserve">La presentazione non va consegnata, però è possibile </w:t>
+      </w:r>
+      <w:r>
+        <w:t xml:space="preserve">chiedere al </w:t>
+      </w:r>
+      <w:r>
+        <w:t>proprio</w:t>
+      </w:r>
+      <w:r>
+        <w:t xml:space="preserve"> relatore se ha piacere di visionarla per </w:t>
+      </w:r>
+      <w:r>
+        <w:t>dare</w:t>
+      </w:r>
+      <w:r>
+        <w:t xml:space="preserve"> qualche dritta</w:t>
+      </w:r>
+    </w:p>
+    <w:p>
+      <w:pPr>
+        <w:pStyle w:val="Paragrafoelenco"/>
+        <w:spacing w:line="276" w:lineRule="auto"/>
+      </w:pPr>
+    </w:p>
+    <w:p>
+      <w:pPr>
+        <w:pStyle w:val="Paragrafoelenco"/>
+        <w:numPr>
+          <w:ilvl w:val="0"/>
+          <w:numId w:val="1"/>
+        </w:numPr>
+        <w:spacing w:line="276" w:lineRule="auto"/>
+      </w:pPr>
+      <w:r>
+        <w:t>Qualche esempio</w:t>
+      </w:r>
+      <w:r>
+        <w:t xml:space="preserve"> di presentazione</w:t>
+      </w:r>
+      <w:r>
+        <w:t xml:space="preserve"> scavando su GitHub sono riuscito a recuperarlo</w:t>
+      </w:r>
+      <w:r>
+        <w:t xml:space="preserve"> e ve li ho messi qui su Mega</w:t>
+      </w:r>
+      <w:r>
+        <w:t>; fatene buon uso in modo intelligente. Da quello che vedo, siamo tra le 12/13 minimo fino ad un massimo di 20 slide. Letteralmente vedo che si tratta di un’analisi ad alto livello delle tecnologie presenti e del lavoro fatto, presentando l’azienda/tematiche come prime slides, le tecnologie studiate/usate in codifica</w:t>
+      </w:r>
+      <w:r>
+        <w:t>, il progetto di stage, la pianificazione ed eventuali conclusioni/ringraziamenti.</w:t>
+      </w:r>
+    </w:p>
+    <w:p>
+      <w:pPr>
+        <w:spacing w:after="160" w:line="276" w:lineRule="auto"/>
+      </w:pPr>
+    </w:p>
+    <w:p>
+      <w:pPr>
+        <w:spacing w:after="160" w:line="276" w:lineRule="auto"/>
+      </w:pPr>
+      <w:r>
+        <w:t>D</w:t>
+      </w:r>
+      <w:bookmarkEnd w:id="19"/>
+      <w:r>
+        <w:t xml:space="preserve">omanda interessante dal gruppo: </w:t>
+      </w:r>
+    </w:p>
+    <w:p>
+      <w:pPr>
+        <w:pStyle w:val="Paragrafoelenco"/>
+        <w:numPr>
+          <w:ilvl w:val="0"/>
+          <w:numId w:val="1"/>
+        </w:numPr>
+        <w:spacing w:line="276" w:lineRule="auto"/>
+      </w:pPr>
+      <w:r>
+        <w:t>Ciao a tutti, che vuoi sappiate, alla discussione vengono fatte domande su quanto presentato nelle slide, quindi detto a voce, o su tutto quello che si è scritto nella tesi</w:t>
+      </w:r>
+      <w:r>
+        <w:t>?</w:t>
       </w:r>
     </w:p>
     <w:p>
@@ -9905,31 +10527,7 @@
         <w:spacing w:line="276" w:lineRule="auto"/>
       </w:pPr>
       <w:r>
-        <w:t xml:space="preserve">Solitamente si è con </w:t>
-      </w:r>
-      <w:r>
-        <w:t>due professori della commissione e i parenti/amici che vogliono assistere.</w:t>
-      </w:r>
-      <w:r>
-        <w:t xml:space="preserve"> Possono entrare fino ad un massimo di 10 persone, ma non sembra contino quante siano effettivamente</w:t>
-      </w:r>
-    </w:p>
-    <w:p>
-      <w:pPr>
-        <w:spacing w:line="276" w:lineRule="auto"/>
-      </w:pPr>
-    </w:p>
-    <w:p>
-      <w:pPr>
-        <w:pStyle w:val="Paragrafoelenco"/>
-        <w:numPr>
-          <w:ilvl w:val="0"/>
-          <w:numId w:val="1"/>
-        </w:numPr>
-        <w:spacing w:line="276" w:lineRule="auto"/>
-      </w:pPr>
-      <w:r>
-        <w:t>La tesi deve essere caricata entro una settimana prima dell'appello di laurea?</w:t>
+        <w:t>Ciao! Con molta probabilità l’unica persona che legge per intero la tua tesi è il tuo relatore.</w:t>
       </w:r>
     </w:p>
     <w:p>
@@ -9942,25 +10540,7 @@
         <w:spacing w:line="276" w:lineRule="auto"/>
       </w:pPr>
       <w:r>
-        <w:t>Generalmente si, ma dovreste (gli iscritti all'appello di laurea) ricevere una mail dal professor Vardanega con tutte le istruzioni e la scadenza finale circa un mesetto prima</w:t>
-      </w:r>
-    </w:p>
-    <w:p>
-      <w:pPr>
-        <w:spacing w:line="276" w:lineRule="auto"/>
-      </w:pPr>
-    </w:p>
-    <w:p>
-      <w:pPr>
-        <w:pStyle w:val="Paragrafoelenco"/>
-        <w:numPr>
-          <w:ilvl w:val="0"/>
-          <w:numId w:val="1"/>
-        </w:numPr>
-        <w:spacing w:line="276" w:lineRule="auto"/>
-      </w:pPr>
-      <w:r>
-        <w:t>Le slide vanno consegnate con la tesi?</w:t>
+        <w:t>Pertanto domande specifiche su tutto l’elaborato tendenzialmente non ti vengono poste. Il senso dei lucidi è presentare quanto hai fatto allo stage/il contenuto della tesi riassumendolo nelle sue parti essenziali e importanti, con lo scopo che anche gli altri membri della commissione possano capire il tuo lavoro.</w:t>
       </w:r>
     </w:p>
     <w:p>
@@ -9973,25 +10553,7 @@
         <w:spacing w:line="276" w:lineRule="auto"/>
       </w:pPr>
       <w:r>
-        <w:t>No, al massimo le mostri al tuo relatore</w:t>
-      </w:r>
-    </w:p>
-    <w:p>
-      <w:pPr>
-        <w:spacing w:line="276" w:lineRule="auto"/>
-      </w:pPr>
-    </w:p>
-    <w:p>
-      <w:pPr>
-        <w:pStyle w:val="Paragrafoelenco"/>
-        <w:numPr>
-          <w:ilvl w:val="0"/>
-          <w:numId w:val="1"/>
-        </w:numPr>
-        <w:spacing w:line="276" w:lineRule="auto"/>
-      </w:pPr>
-      <w:r>
-        <w:t>Esistono delle linee guida per l'interlinea e lo spaziamento da applicare alla tesi?</w:t>
+        <w:t>Di conseguenza le domande che ti vengono poste sono su quanto hai presentato o in generale su alcuni aspetti del tuo progetto/tirocinio, oppure di semplice interesse</w:t>
       </w:r>
     </w:p>
     <w:p>
@@ -10004,63 +10566,17 @@
         <w:spacing w:line="276" w:lineRule="auto"/>
       </w:pPr>
       <w:r>
-        <w:t xml:space="preserve">Renderla accessibile; interlinea di 1.5, </w:t>
-      </w:r>
-    </w:p>
-    <w:p>
-      <w:pPr>
-        <w:spacing w:line="276" w:lineRule="auto"/>
-      </w:pPr>
-    </w:p>
-    <w:p>
-      <w:pPr>
-        <w:pStyle w:val="Paragrafoelenco"/>
-        <w:numPr>
-          <w:ilvl w:val="0"/>
-          <w:numId w:val="1"/>
-        </w:numPr>
-        <w:spacing w:line="276" w:lineRule="auto"/>
-      </w:pPr>
-      <w:r>
-        <w:t>La</w:t>
-      </w:r>
-      <w:r>
-        <w:t xml:space="preserve"> presentazione della tesi/discussione va consegnata assieme alla tesi o non va consegnata affatto e ci si può pensare dopo?</w:t>
-      </w:r>
-    </w:p>
-    <w:p>
-      <w:pPr>
-        <w:pStyle w:val="Paragrafoelenco"/>
-        <w:numPr>
-          <w:ilvl w:val="1"/>
-          <w:numId w:val="1"/>
-        </w:numPr>
-        <w:spacing w:line="276" w:lineRule="auto"/>
-      </w:pPr>
-      <w:r>
-        <w:t>Non va consegnata, però puoi chiedere al tuo relatore se ha piacere di visionarla per darti qualche dritta</w:t>
-      </w:r>
-    </w:p>
-    <w:p>
-      <w:pPr>
-        <w:pStyle w:val="Titolo1"/>
-      </w:pPr>
-      <w:bookmarkStart w:id="18" w:name="_Toc137468186"/>
-      <w:r>
-        <w:t>Presentazione: informazioni generali</w:t>
-      </w:r>
-      <w:bookmarkEnd w:id="18"/>
-    </w:p>
-    <w:p/>
-    <w:p>
-      <w:pPr>
-        <w:pStyle w:val="Titolo1"/>
-      </w:pPr>
-      <w:bookmarkStart w:id="19" w:name="_Toc137468187"/>
-      <w:r>
-        <w:t>Presentazione: cosa fare esattamente</w:t>
-      </w:r>
-      <w:bookmarkEnd w:id="19"/>
+        <w:t xml:space="preserve">Se vogliono essere stronzi o attestare il tuo valore sul campo possono fare domande che sottendono a collegamenti tra quanto </w:t>
+      </w:r>
+      <w:r>
+        <w:t>da</w:t>
+      </w:r>
+      <w:r>
+        <w:t xml:space="preserve"> te fatto e la loro area di competenza specifica. Se ci pensi prima ti prepari gli argomenti e fai bella figura</w:t>
+      </w:r>
+      <w:r>
+        <w:t>.</w:t>
+      </w:r>
     </w:p>
     <w:p>
       <w:pPr>
@@ -10068,8 +10584,8 @@
       </w:pPr>
     </w:p>
     <w:sectPr>
-      <w:headerReference w:type="default" r:id="rId60"/>
-      <w:footerReference w:type="default" r:id="rId61"/>
+      <w:headerReference w:type="default" r:id="rId61"/>
+      <w:footerReference w:type="default" r:id="rId62"/>
       <w:pgSz w:w="11906" w:h="16838"/>
       <w:pgMar w:top="1417" w:right="1134" w:bottom="1134" w:left="1134" w:header="708" w:footer="708" w:gutter="0"/>
       <w:cols w:space="708"/>
@@ -10421,7 +10937,7 @@
   <w:abstractNum w:abstractNumId="2" w15:restartNumberingAfterBreak="0">
     <w:nsid w:val="10443AD3"/>
     <w:multiLevelType w:val="hybridMultilevel"/>
-    <w:tmpl w:val="DD602EA2"/>
+    <w:tmpl w:val="2F2887F2"/>
     <w:lvl w:ilvl="0" w:tplc="B220EB18">
       <w:numFmt w:val="bullet"/>
       <w:lvlText w:val="-"/>
@@ -10756,6 +11272,95 @@
     </w:lvl>
   </w:abstractNum>
   <w:abstractNum w:abstractNumId="5" w15:restartNumberingAfterBreak="0">
+    <w:nsid w:val="3FCF310B"/>
+    <w:multiLevelType w:val="hybridMultilevel"/>
+    <w:tmpl w:val="45AA1B2E"/>
+    <w:lvl w:ilvl="0" w:tplc="04100011">
+      <w:start w:val="1"/>
+      <w:numFmt w:val="decimal"/>
+      <w:lvlText w:val="%1)"/>
+      <w:lvlJc w:val="left"/>
+      <w:pPr>
+        <w:ind w:left="720" w:hanging="360"/>
+      </w:pPr>
+      <w:rPr>
+        <w:rFonts w:hint="default"/>
+      </w:rPr>
+    </w:lvl>
+    <w:lvl w:ilvl="1" w:tplc="04100019" w:tentative="1">
+      <w:start w:val="1"/>
+      <w:numFmt w:val="lowerLetter"/>
+      <w:lvlText w:val="%2."/>
+      <w:lvlJc w:val="left"/>
+      <w:pPr>
+        <w:ind w:left="1440" w:hanging="360"/>
+      </w:pPr>
+    </w:lvl>
+    <w:lvl w:ilvl="2" w:tplc="0410001B" w:tentative="1">
+      <w:start w:val="1"/>
+      <w:numFmt w:val="lowerRoman"/>
+      <w:lvlText w:val="%3."/>
+      <w:lvlJc w:val="right"/>
+      <w:pPr>
+        <w:ind w:left="2160" w:hanging="180"/>
+      </w:pPr>
+    </w:lvl>
+    <w:lvl w:ilvl="3" w:tplc="0410000F" w:tentative="1">
+      <w:start w:val="1"/>
+      <w:numFmt w:val="decimal"/>
+      <w:lvlText w:val="%4."/>
+      <w:lvlJc w:val="left"/>
+      <w:pPr>
+        <w:ind w:left="2880" w:hanging="360"/>
+      </w:pPr>
+    </w:lvl>
+    <w:lvl w:ilvl="4" w:tplc="04100019" w:tentative="1">
+      <w:start w:val="1"/>
+      <w:numFmt w:val="lowerLetter"/>
+      <w:lvlText w:val="%5."/>
+      <w:lvlJc w:val="left"/>
+      <w:pPr>
+        <w:ind w:left="3600" w:hanging="360"/>
+      </w:pPr>
+    </w:lvl>
+    <w:lvl w:ilvl="5" w:tplc="0410001B" w:tentative="1">
+      <w:start w:val="1"/>
+      <w:numFmt w:val="lowerRoman"/>
+      <w:lvlText w:val="%6."/>
+      <w:lvlJc w:val="right"/>
+      <w:pPr>
+        <w:ind w:left="4320" w:hanging="180"/>
+      </w:pPr>
+    </w:lvl>
+    <w:lvl w:ilvl="6" w:tplc="0410000F" w:tentative="1">
+      <w:start w:val="1"/>
+      <w:numFmt w:val="decimal"/>
+      <w:lvlText w:val="%7."/>
+      <w:lvlJc w:val="left"/>
+      <w:pPr>
+        <w:ind w:left="5040" w:hanging="360"/>
+      </w:pPr>
+    </w:lvl>
+    <w:lvl w:ilvl="7" w:tplc="04100019" w:tentative="1">
+      <w:start w:val="1"/>
+      <w:numFmt w:val="lowerLetter"/>
+      <w:lvlText w:val="%8."/>
+      <w:lvlJc w:val="left"/>
+      <w:pPr>
+        <w:ind w:left="5760" w:hanging="360"/>
+      </w:pPr>
+    </w:lvl>
+    <w:lvl w:ilvl="8" w:tplc="0410001B" w:tentative="1">
+      <w:start w:val="1"/>
+      <w:numFmt w:val="lowerRoman"/>
+      <w:lvlText w:val="%9."/>
+      <w:lvlJc w:val="right"/>
+      <w:pPr>
+        <w:ind w:left="6480" w:hanging="180"/>
+      </w:pPr>
+    </w:lvl>
+  </w:abstractNum>
+  <w:abstractNum w:abstractNumId="6" w15:restartNumberingAfterBreak="0">
     <w:nsid w:val="414360CB"/>
     <w:multiLevelType w:val="hybridMultilevel"/>
     <w:tmpl w:val="2F58CEC8"/>
@@ -10867,7 +11472,7 @@
       </w:rPr>
     </w:lvl>
   </w:abstractNum>
-  <w:abstractNum w:abstractNumId="6" w15:restartNumberingAfterBreak="0">
+  <w:abstractNum w:abstractNumId="7" w15:restartNumberingAfterBreak="0">
     <w:nsid w:val="4BE83D50"/>
     <w:multiLevelType w:val="hybridMultilevel"/>
     <w:tmpl w:val="D1E6139C"/>
@@ -10979,7 +11584,93 @@
       </w:rPr>
     </w:lvl>
   </w:abstractNum>
-  <w:abstractNum w:abstractNumId="7" w15:restartNumberingAfterBreak="0">
+  <w:abstractNum w:abstractNumId="8" w15:restartNumberingAfterBreak="0">
+    <w:nsid w:val="53164787"/>
+    <w:multiLevelType w:val="hybridMultilevel"/>
+    <w:tmpl w:val="9476F6D4"/>
+    <w:lvl w:ilvl="0" w:tplc="0410000F">
+      <w:start w:val="1"/>
+      <w:numFmt w:val="decimal"/>
+      <w:lvlText w:val="%1."/>
+      <w:lvlJc w:val="left"/>
+      <w:pPr>
+        <w:ind w:left="720" w:hanging="360"/>
+      </w:pPr>
+    </w:lvl>
+    <w:lvl w:ilvl="1" w:tplc="04100019" w:tentative="1">
+      <w:start w:val="1"/>
+      <w:numFmt w:val="lowerLetter"/>
+      <w:lvlText w:val="%2."/>
+      <w:lvlJc w:val="left"/>
+      <w:pPr>
+        <w:ind w:left="1440" w:hanging="360"/>
+      </w:pPr>
+    </w:lvl>
+    <w:lvl w:ilvl="2" w:tplc="0410001B" w:tentative="1">
+      <w:start w:val="1"/>
+      <w:numFmt w:val="lowerRoman"/>
+      <w:lvlText w:val="%3."/>
+      <w:lvlJc w:val="right"/>
+      <w:pPr>
+        <w:ind w:left="2160" w:hanging="180"/>
+      </w:pPr>
+    </w:lvl>
+    <w:lvl w:ilvl="3" w:tplc="0410000F" w:tentative="1">
+      <w:start w:val="1"/>
+      <w:numFmt w:val="decimal"/>
+      <w:lvlText w:val="%4."/>
+      <w:lvlJc w:val="left"/>
+      <w:pPr>
+        <w:ind w:left="2880" w:hanging="360"/>
+      </w:pPr>
+    </w:lvl>
+    <w:lvl w:ilvl="4" w:tplc="04100019" w:tentative="1">
+      <w:start w:val="1"/>
+      <w:numFmt w:val="lowerLetter"/>
+      <w:lvlText w:val="%5."/>
+      <w:lvlJc w:val="left"/>
+      <w:pPr>
+        <w:ind w:left="3600" w:hanging="360"/>
+      </w:pPr>
+    </w:lvl>
+    <w:lvl w:ilvl="5" w:tplc="0410001B" w:tentative="1">
+      <w:start w:val="1"/>
+      <w:numFmt w:val="lowerRoman"/>
+      <w:lvlText w:val="%6."/>
+      <w:lvlJc w:val="right"/>
+      <w:pPr>
+        <w:ind w:left="4320" w:hanging="180"/>
+      </w:pPr>
+    </w:lvl>
+    <w:lvl w:ilvl="6" w:tplc="0410000F" w:tentative="1">
+      <w:start w:val="1"/>
+      <w:numFmt w:val="decimal"/>
+      <w:lvlText w:val="%7."/>
+      <w:lvlJc w:val="left"/>
+      <w:pPr>
+        <w:ind w:left="5040" w:hanging="360"/>
+      </w:pPr>
+    </w:lvl>
+    <w:lvl w:ilvl="7" w:tplc="04100019" w:tentative="1">
+      <w:start w:val="1"/>
+      <w:numFmt w:val="lowerLetter"/>
+      <w:lvlText w:val="%8."/>
+      <w:lvlJc w:val="left"/>
+      <w:pPr>
+        <w:ind w:left="5760" w:hanging="360"/>
+      </w:pPr>
+    </w:lvl>
+    <w:lvl w:ilvl="8" w:tplc="0410001B" w:tentative="1">
+      <w:start w:val="1"/>
+      <w:numFmt w:val="lowerRoman"/>
+      <w:lvlText w:val="%9."/>
+      <w:lvlJc w:val="right"/>
+      <w:pPr>
+        <w:ind w:left="6480" w:hanging="180"/>
+      </w:pPr>
+    </w:lvl>
+  </w:abstractNum>
+  <w:abstractNum w:abstractNumId="9" w15:restartNumberingAfterBreak="0">
     <w:nsid w:val="55A14094"/>
     <w:multiLevelType w:val="multilevel"/>
     <w:tmpl w:val="6B2E4B90"/>
@@ -11092,7 +11783,7 @@
       </w:pPr>
     </w:lvl>
   </w:abstractNum>
-  <w:abstractNum w:abstractNumId="8" w15:restartNumberingAfterBreak="0">
+  <w:abstractNum w:abstractNumId="10" w15:restartNumberingAfterBreak="0">
     <w:nsid w:val="5AC4634D"/>
     <w:multiLevelType w:val="hybridMultilevel"/>
     <w:tmpl w:val="ACC22EEE"/>
@@ -11204,7 +11895,7 @@
       </w:rPr>
     </w:lvl>
   </w:abstractNum>
-  <w:abstractNum w:abstractNumId="9" w15:restartNumberingAfterBreak="0">
+  <w:abstractNum w:abstractNumId="11" w15:restartNumberingAfterBreak="0">
     <w:nsid w:val="5DE55731"/>
     <w:multiLevelType w:val="hybridMultilevel"/>
     <w:tmpl w:val="5B5EBF9A"/>
@@ -11316,7 +12007,7 @@
       </w:rPr>
     </w:lvl>
   </w:abstractNum>
-  <w:abstractNum w:abstractNumId="10" w15:restartNumberingAfterBreak="0">
+  <w:abstractNum w:abstractNumId="12" w15:restartNumberingAfterBreak="0">
     <w:nsid w:val="5FB31B23"/>
     <w:multiLevelType w:val="multilevel"/>
     <w:tmpl w:val="A5EE3EB4"/>
@@ -11465,7 +12156,7 @@
       </w:rPr>
     </w:lvl>
   </w:abstractNum>
-  <w:abstractNum w:abstractNumId="11" w15:restartNumberingAfterBreak="0">
+  <w:abstractNum w:abstractNumId="13" w15:restartNumberingAfterBreak="0">
     <w:nsid w:val="64ED338A"/>
     <w:multiLevelType w:val="multilevel"/>
     <w:tmpl w:val="CF70A4A4"/>
@@ -11578,7 +12269,7 @@
       </w:pPr>
     </w:lvl>
   </w:abstractNum>
-  <w:abstractNum w:abstractNumId="12" w15:restartNumberingAfterBreak="0">
+  <w:abstractNum w:abstractNumId="14" w15:restartNumberingAfterBreak="0">
     <w:nsid w:val="655E24C4"/>
     <w:multiLevelType w:val="hybridMultilevel"/>
     <w:tmpl w:val="D8F4A5F8"/>
@@ -11694,40 +12385,46 @@
     <w:abstractNumId w:val="2"/>
   </w:num>
   <w:num w:numId="2" w16cid:durableId="934795">
-    <w:abstractNumId w:val="12"/>
+    <w:abstractNumId w:val="14"/>
   </w:num>
   <w:num w:numId="3" w16cid:durableId="1365443402">
-    <w:abstractNumId w:val="9"/>
+    <w:abstractNumId w:val="11"/>
   </w:num>
   <w:num w:numId="4" w16cid:durableId="969438315">
     <w:abstractNumId w:val="0"/>
   </w:num>
   <w:num w:numId="5" w16cid:durableId="1797212843">
-    <w:abstractNumId w:val="5"/>
+    <w:abstractNumId w:val="6"/>
   </w:num>
   <w:num w:numId="6" w16cid:durableId="1559853463">
     <w:abstractNumId w:val="3"/>
   </w:num>
   <w:num w:numId="7" w16cid:durableId="1617760395">
-    <w:abstractNumId w:val="11"/>
+    <w:abstractNumId w:val="13"/>
   </w:num>
   <w:num w:numId="8" w16cid:durableId="1150250539">
-    <w:abstractNumId w:val="7"/>
+    <w:abstractNumId w:val="9"/>
   </w:num>
   <w:num w:numId="9" w16cid:durableId="1057582127">
     <w:abstractNumId w:val="1"/>
   </w:num>
   <w:num w:numId="10" w16cid:durableId="1995835795">
+    <w:abstractNumId w:val="12"/>
+  </w:num>
+  <w:num w:numId="11" w16cid:durableId="514348176">
     <w:abstractNumId w:val="10"/>
   </w:num>
-  <w:num w:numId="11" w16cid:durableId="514348176">
-    <w:abstractNumId w:val="8"/>
-  </w:num>
   <w:num w:numId="12" w16cid:durableId="451559116">
-    <w:abstractNumId w:val="6"/>
+    <w:abstractNumId w:val="7"/>
   </w:num>
   <w:num w:numId="13" w16cid:durableId="1969046813">
     <w:abstractNumId w:val="4"/>
+  </w:num>
+  <w:num w:numId="14" w16cid:durableId="659503389">
+    <w:abstractNumId w:val="8"/>
+  </w:num>
+  <w:num w:numId="15" w16cid:durableId="507212531">
+    <w:abstractNumId w:val="5"/>
   </w:num>
 </w:numbering>
 </file>

</xml_diff>

<commit_message>
Sottomissione tesi definitiva su Uniweb + info
</commit_message>
<xml_diff>
--- a/FAQ Stage e Tesi/FAQ Stage e Tesi.docx
+++ b/FAQ Stage e Tesi/FAQ Stage e Tesi.docx
@@ -7946,32 +7946,15 @@
           <w:lang w:val="de-DE"/>
         </w:rPr>
       </w:pPr>
-      <w:r>
-        <w:fldChar w:fldCharType="begin"/>
-      </w:r>
-      <w:r>
-        <w:rPr>
-          <w:lang w:val="de-DE"/>
-        </w:rPr>
-        <w:instrText>HYPERLINK "https://www.unipd.it/sites/unipd.it/files/2022/uniweb_domanda_di_laurea_new%2014_04_2022.pdf"</w:instrText>
-      </w:r>
-      <w:r>
-        <w:fldChar w:fldCharType="separate"/>
-      </w:r>
-      <w:r>
-        <w:rPr>
-          <w:rStyle w:val="Collegamentoipertestuale"/>
-          <w:lang w:val="de-DE"/>
-        </w:rPr>
-        <w:t>https://www.unipd.it/sites/unipd.it/files/2022/uniweb_domanda_di_laurea_new 14_04_2022.pdf</w:t>
-      </w:r>
-      <w:r>
-        <w:rPr>
-          <w:rStyle w:val="Collegamentoipertestuale"/>
-          <w:lang w:val="de-DE"/>
-        </w:rPr>
-        <w:fldChar w:fldCharType="end"/>
-      </w:r>
+      <w:hyperlink r:id="rId53" w:history="1">
+        <w:r>
+          <w:rPr>
+            <w:rStyle w:val="Collegamentoipertestuale"/>
+            <w:lang w:val="de-DE"/>
+          </w:rPr>
+          <w:t>https://www.unipd.it/sites/unipd.it/files/2022/uniweb_domanda_di_laurea_new 14_04_2022.pdf</w:t>
+        </w:r>
+      </w:hyperlink>
     </w:p>
     <w:p>
       <w:pPr>
@@ -8191,7 +8174,7 @@
                     <pic:cNvPicPr/>
                   </pic:nvPicPr>
                   <pic:blipFill>
-                    <a:blip r:embed="rId53"/>
+                    <a:blip r:embed="rId54"/>
                     <a:stretch>
                       <a:fillRect/>
                     </a:stretch>
@@ -8262,7 +8245,7 @@
                     <pic:cNvPicPr/>
                   </pic:nvPicPr>
                   <pic:blipFill>
-                    <a:blip r:embed="rId54"/>
+                    <a:blip r:embed="rId55"/>
                     <a:stretch>
                       <a:fillRect/>
                     </a:stretch>
@@ -8323,7 +8306,7 @@
                     <pic:cNvPicPr/>
                   </pic:nvPicPr>
                   <pic:blipFill>
-                    <a:blip r:embed="rId55"/>
+                    <a:blip r:embed="rId56"/>
                     <a:stretch>
                       <a:fillRect/>
                     </a:stretch>
@@ -8423,7 +8406,7 @@
                     <pic:cNvPicPr/>
                   </pic:nvPicPr>
                   <pic:blipFill>
-                    <a:blip r:embed="rId56"/>
+                    <a:blip r:embed="rId57"/>
                     <a:stretch>
                       <a:fillRect/>
                     </a:stretch>
@@ -8493,7 +8476,7 @@
                     <pic:cNvPicPr/>
                   </pic:nvPicPr>
                   <pic:blipFill>
-                    <a:blip r:embed="rId57"/>
+                    <a:blip r:embed="rId58"/>
                     <a:stretch>
                       <a:fillRect/>
                     </a:stretch>
@@ -9447,7 +9430,7 @@
         </w:numPr>
         <w:spacing w:after="160" w:line="276" w:lineRule="auto"/>
       </w:pPr>
-      <w:hyperlink r:id="rId58" w:history="1">
+      <w:hyperlink r:id="rId59" w:history="1">
         <w:r>
           <w:rPr>
             <w:rStyle w:val="Collegamentoipertestuale"/>
@@ -9484,7 +9467,7 @@
         </w:numPr>
         <w:spacing w:after="160" w:line="276" w:lineRule="auto"/>
       </w:pPr>
-      <w:hyperlink r:id="rId59" w:history="1">
+      <w:hyperlink r:id="rId60" w:history="1">
         <w:r>
           <w:rPr>
             <w:rStyle w:val="Collegamentoipertestuale"/>
@@ -9508,7 +9491,7 @@
       <w:r>
         <w:t xml:space="preserve">Il template per realizzarla disponibile su GitHub: </w:t>
       </w:r>
-      <w:hyperlink r:id="rId60" w:history="1">
+      <w:hyperlink r:id="rId61" w:history="1">
         <w:r>
           <w:rPr>
             <w:rStyle w:val="Collegamentoipertestuale"/>
@@ -9532,7 +9515,7 @@
       <w:r>
         <w:t xml:space="preserve">Template in Pandoc per realizzarla: </w:t>
       </w:r>
-      <w:hyperlink r:id="rId61" w:history="1">
+      <w:hyperlink r:id="rId62" w:history="1">
         <w:r>
           <w:rPr>
             <w:rStyle w:val="Collegamentoipertestuale"/>
@@ -9796,7 +9779,7 @@
       <w:r>
         <w:t xml:space="preserve">Esempio di repo con gli script aggiuntivi per compilare manualmente tesi, bibliografia, glossario, etc: </w:t>
       </w:r>
-      <w:hyperlink r:id="rId62" w:history="1">
+      <w:hyperlink r:id="rId63" w:history="1">
         <w:r>
           <w:rPr>
             <w:rStyle w:val="Collegamentoipertestuale"/>
@@ -10079,7 +10062,7 @@
       <w:pPr>
         <w:spacing w:line="276" w:lineRule="auto"/>
       </w:pPr>
-      <w:hyperlink r:id="rId63" w:history="1">
+      <w:hyperlink r:id="rId64" w:history="1">
         <w:r>
           <w:rPr>
             <w:rStyle w:val="Collegamentoipertestuale"/>
@@ -10106,12 +10089,24 @@
       <w:r>
         <w:br/>
       </w:r>
-      <w:hyperlink r:id="rId64" w:history="1">
+      <w:hyperlink r:id="rId65" w:history="1">
         <w:r>
           <w:rPr>
             <w:rStyle w:val="Collegamentoipertestuale"/>
           </w:rPr>
-          <w:t>https://www.unipd.it/sites/unipd.it/files/2020/Istruzioni-pdfa-accessibile.pdf</w:t>
+          <w:t>https://www.unipd.it/sites/unipd.it/files/2020/Istruzioni-pd</w:t>
+        </w:r>
+        <w:r>
+          <w:rPr>
+            <w:rStyle w:val="Collegamentoipertestuale"/>
+          </w:rPr>
+          <w:t>f</w:t>
+        </w:r>
+        <w:r>
+          <w:rPr>
+            <w:rStyle w:val="Collegamentoipertestuale"/>
+          </w:rPr>
+          <w:t>a-accessibile.pdf</w:t>
         </w:r>
       </w:hyperlink>
       <w:r>
@@ -10128,6 +10123,55 @@
         <w:spacing w:line="276" w:lineRule="auto"/>
       </w:pPr>
       <w:r>
+        <w:rPr>
+          <w:b/>
+          <w:bCs/>
+        </w:rPr>
+        <w:t>Attenzione</w:t>
+      </w:r>
+      <w:r>
+        <w:t>; se scrivete la tesi in LaTeX, qui caricherete il file PDF generato dalla compilazione, che dovrebbe già essere conforme a PDF/A. Potete fare un rapido check se il documento è conforme qui:</w:t>
+      </w:r>
+    </w:p>
+    <w:p>
+      <w:pPr>
+        <w:spacing w:line="276" w:lineRule="auto"/>
+      </w:pPr>
+      <w:hyperlink r:id="rId66" w:history="1">
+        <w:r>
+          <w:rPr>
+            <w:rStyle w:val="Collegamentoipertestuale"/>
+          </w:rPr>
+          <w:t>https://www.pdf-online.com/osa/validate.aspx</w:t>
+        </w:r>
+      </w:hyperlink>
+      <w:r>
+        <w:t xml:space="preserve"> </w:t>
+      </w:r>
+    </w:p>
+    <w:p>
+      <w:pPr>
+        <w:spacing w:line="276" w:lineRule="auto"/>
+      </w:pPr>
+    </w:p>
+    <w:p>
+      <w:pPr>
+        <w:spacing w:line="276" w:lineRule="auto"/>
+      </w:pPr>
+      <w:r>
+        <w:t>Se non fosse PDF/A, il sito ve lo segnala; date un occhio comunque al link segnato sopra per il PDF di indicazioni.</w:t>
+      </w:r>
+    </w:p>
+    <w:p>
+      <w:pPr>
+        <w:spacing w:line="276" w:lineRule="auto"/>
+      </w:pPr>
+    </w:p>
+    <w:p>
+      <w:pPr>
+        <w:spacing w:line="276" w:lineRule="auto"/>
+      </w:pPr>
+      <w:r>
         <w:t>In LaTeX non preoccupatevi, col template FIUP generate già i file contenenti le corrette informazioni rispetto al PDF/A (cartella apposita generata come “xmpdata” comunque correttamente modificabile in tesi-config.tex nelle info di massima, che sono abstract, parole chiave, etc. che inserite su Uniweb al momento del caricamento).</w:t>
       </w:r>
     </w:p>
@@ -10141,6 +10185,7 @@
         <w:spacing w:line="276" w:lineRule="auto"/>
       </w:pPr>
       <w:r>
+        <w:lastRenderedPageBreak/>
         <w:t>In Word:</w:t>
       </w:r>
     </w:p>
@@ -10174,7 +10219,7 @@
                     <pic:cNvPicPr/>
                   </pic:nvPicPr>
                   <pic:blipFill>
-                    <a:blip r:embed="rId65"/>
+                    <a:blip r:embed="rId67"/>
                     <a:stretch>
                       <a:fillRect/>
                     </a:stretch>
@@ -10214,7 +10259,6 @@
         <w:spacing w:line="276" w:lineRule="auto"/>
       </w:pPr>
       <w:r>
-        <w:lastRenderedPageBreak/>
         <w:t>Fino pare al 2020, nella sezione Wizard Stage di SIAGAS occorreva inserire tesi e lucidi, da cui i tecnici recuperavano il tutto:</w:t>
       </w:r>
     </w:p>
@@ -10242,7 +10286,7 @@
                     <pic:cNvPicPr/>
                   </pic:nvPicPr>
                   <pic:blipFill>
-                    <a:blip r:embed="rId66"/>
+                    <a:blip r:embed="rId68"/>
                     <a:stretch>
                       <a:fillRect/>
                     </a:stretch>
@@ -10283,36 +10327,29 @@
     <w:p>
       <w:pPr>
         <w:spacing w:line="276" w:lineRule="auto"/>
-        <w:rPr>
-          <w:u w:val="single"/>
-        </w:rPr>
-      </w:pPr>
-    </w:p>
-    <w:p>
-      <w:pPr>
-        <w:spacing w:line="276" w:lineRule="auto"/>
-      </w:pPr>
-      <w:r>
-        <w:t>Nel dubbio scrivo lo stesso</w:t>
-      </w:r>
-      <w:r>
-        <w:t xml:space="preserve"> alcune info:</w:t>
-      </w:r>
-    </w:p>
-    <w:p>
-      <w:pPr>
-        <w:spacing w:line="276" w:lineRule="auto"/>
-        <w:rPr>
-          <w:u w:val="single"/>
-        </w:rPr>
-      </w:pPr>
-    </w:p>
-    <w:p>
-      <w:pPr>
-        <w:spacing w:line="276" w:lineRule="auto"/>
       </w:pPr>
       <w:r>
         <w:t xml:space="preserve">Si noti comunque che una volta messa la presentazione su SIAGAS non si può più modificarla, leggendo le info passate. </w:t>
+      </w:r>
+    </w:p>
+    <w:p>
+      <w:pPr>
+        <w:spacing w:line="276" w:lineRule="auto"/>
+      </w:pPr>
+    </w:p>
+    <w:p>
+      <w:pPr>
+        <w:spacing w:line="276" w:lineRule="auto"/>
+      </w:pPr>
+      <w:r>
+        <w:rPr>
+          <w:b/>
+          <w:bCs/>
+        </w:rPr>
+        <w:t>Attenzione</w:t>
+      </w:r>
+      <w:r>
+        <w:t>: il processo di caricamento tesi è definitivo; dopo che il relatore/relatrice vi dà l’ok, caricate. Vi dice, magari, come è capitato a me di “procedere a sottomettere la tesi”, quindi completare il caricamento tramite Uniweb nella sezione “Conseguimento titolo”.</w:t>
       </w:r>
     </w:p>
     <w:p>
@@ -10424,7 +10461,7 @@
                     <pic:cNvPicPr/>
                   </pic:nvPicPr>
                   <pic:blipFill>
-                    <a:blip r:embed="rId67"/>
+                    <a:blip r:embed="rId69"/>
                     <a:stretch>
                       <a:fillRect/>
                     </a:stretch>
@@ -10523,6 +10560,7 @@
         <w:spacing w:line="276" w:lineRule="auto"/>
       </w:pPr>
       <w:r>
+        <w:lastRenderedPageBreak/>
         <w:t>Materiale FIUP &gt; Unipd Roba utile &gt; Template e presentazioni &gt; Template vuoto presentazioni DM UniPD</w:t>
       </w:r>
       <w:r>
@@ -10589,7 +10627,6 @@
         <w:rPr>
           <w:noProof/>
         </w:rPr>
-        <w:lastRenderedPageBreak/>
         <w:drawing>
           <wp:inline distT="0" distB="0" distL="0" distR="0" wp14:anchorId="72DAEAF3" wp14:editId="0EE1E0EA">
             <wp:extent cx="6096000" cy="1524000"/>
@@ -10608,7 +10645,7 @@
                     </pic:cNvPicPr>
                   </pic:nvPicPr>
                   <pic:blipFill>
-                    <a:blip r:embed="rId68">
+                    <a:blip r:embed="rId70">
                       <a:extLst>
                         <a:ext uri="{28A0092B-C50C-407E-A947-70E740481C1C}">
                           <a14:useLocalDpi xmlns:a14="http://schemas.microsoft.com/office/drawing/2010/main" val="0"/>
@@ -10677,7 +10714,7 @@
                     <pic:cNvPicPr/>
                   </pic:nvPicPr>
                   <pic:blipFill>
-                    <a:blip r:embed="rId69"/>
+                    <a:blip r:embed="rId71"/>
                     <a:stretch>
                       <a:fillRect/>
                     </a:stretch>
@@ -10764,7 +10801,7 @@
         </w:numPr>
         <w:spacing w:line="276" w:lineRule="auto"/>
       </w:pPr>
-      <w:hyperlink r:id="rId70" w:history="1">
+      <w:hyperlink r:id="rId72" w:history="1">
         <w:r>
           <w:rPr>
             <w:rStyle w:val="Collegamentoipertestuale"/>
@@ -10910,7 +10947,6 @@
         <w:spacing w:after="160" w:line="276" w:lineRule="auto"/>
       </w:pPr>
       <w:r>
-        <w:lastRenderedPageBreak/>
         <w:t xml:space="preserve">Domanda interessante dal gruppo: </w:t>
       </w:r>
     </w:p>
@@ -11041,7 +11077,7 @@
       <w:r>
         <w:t xml:space="preserve">Sì, al link </w:t>
       </w:r>
-      <w:hyperlink r:id="rId71" w:history="1">
+      <w:hyperlink r:id="rId73" w:history="1">
         <w:r>
           <w:rPr>
             <w:rStyle w:val="Collegamentoipertestuale"/>
@@ -11083,7 +11119,7 @@
       <w:r>
         <w:t xml:space="preserve">Alcune sono disponibili a: </w:t>
       </w:r>
-      <w:hyperlink r:id="rId72" w:history="1">
+      <w:hyperlink r:id="rId74" w:history="1">
         <w:r>
           <w:rPr>
             <w:rStyle w:val="Collegamentoipertestuale"/>
@@ -11764,8 +11800,8 @@
       </w:pPr>
     </w:p>
     <w:sectPr>
-      <w:headerReference w:type="default" r:id="rId73"/>
-      <w:footerReference w:type="default" r:id="rId74"/>
+      <w:headerReference w:type="default" r:id="rId75"/>
+      <w:footerReference w:type="default" r:id="rId76"/>
       <w:pgSz w:w="11906" w:h="16838"/>
       <w:pgMar w:top="1417" w:right="1134" w:bottom="1134" w:left="1134" w:header="708" w:footer="708" w:gutter="0"/>
       <w:cols w:space="708"/>

</xml_diff>

<commit_message>
Nuove info discussione + volantino + varie info
</commit_message>
<xml_diff>
--- a/FAQ Stage e Tesi/FAQ Stage e Tesi.docx
+++ b/FAQ Stage e Tesi/FAQ Stage e Tesi.docx
@@ -190,7 +190,7 @@
           <w:r>
             <w:fldChar w:fldCharType="separate"/>
           </w:r>
-          <w:hyperlink w:anchor="_Toc137816268" w:history="1">
+          <w:hyperlink w:anchor="_Toc139535853" w:history="1">
             <w:r>
               <w:rPr>
                 <w:rStyle w:val="Collegamentoipertestuale"/>
@@ -217,7 +217,7 @@
                 <w:noProof/>
                 <w:webHidden/>
               </w:rPr>
-              <w:instrText xml:space="preserve"> PAGEREF _Toc137816268 \h </w:instrText>
+              <w:instrText xml:space="preserve"> PAGEREF _Toc139535853 \h </w:instrText>
             </w:r>
             <w:r>
               <w:rPr>
@@ -262,7 +262,7 @@
               <w14:ligatures w14:val="standardContextual"/>
             </w:rPr>
           </w:pPr>
-          <w:hyperlink w:anchor="_Toc137816269" w:history="1">
+          <w:hyperlink w:anchor="_Toc139535854" w:history="1">
             <w:r>
               <w:rPr>
                 <w:rStyle w:val="Collegamentoipertestuale"/>
@@ -289,7 +289,7 @@
                 <w:noProof/>
                 <w:webHidden/>
               </w:rPr>
-              <w:instrText xml:space="preserve"> PAGEREF _Toc137816269 \h </w:instrText>
+              <w:instrText xml:space="preserve"> PAGEREF _Toc139535854 \h </w:instrText>
             </w:r>
             <w:r>
               <w:rPr>
@@ -334,7 +334,7 @@
               <w14:ligatures w14:val="standardContextual"/>
             </w:rPr>
           </w:pPr>
-          <w:hyperlink w:anchor="_Toc137816270" w:history="1">
+          <w:hyperlink w:anchor="_Toc139535855" w:history="1">
             <w:r>
               <w:rPr>
                 <w:rStyle w:val="Collegamentoipertestuale"/>
@@ -361,7 +361,7 @@
                 <w:noProof/>
                 <w:webHidden/>
               </w:rPr>
-              <w:instrText xml:space="preserve"> PAGEREF _Toc137816270 \h </w:instrText>
+              <w:instrText xml:space="preserve"> PAGEREF _Toc139535855 \h </w:instrText>
             </w:r>
             <w:r>
               <w:rPr>
@@ -406,7 +406,7 @@
               <w14:ligatures w14:val="standardContextual"/>
             </w:rPr>
           </w:pPr>
-          <w:hyperlink w:anchor="_Toc137816271" w:history="1">
+          <w:hyperlink w:anchor="_Toc139535856" w:history="1">
             <w:r>
               <w:rPr>
                 <w:rStyle w:val="Collegamentoipertestuale"/>
@@ -433,7 +433,7 @@
                 <w:noProof/>
                 <w:webHidden/>
               </w:rPr>
-              <w:instrText xml:space="preserve"> PAGEREF _Toc137816271 \h </w:instrText>
+              <w:instrText xml:space="preserve"> PAGEREF _Toc139535856 \h </w:instrText>
             </w:r>
             <w:r>
               <w:rPr>
@@ -478,7 +478,7 @@
               <w14:ligatures w14:val="standardContextual"/>
             </w:rPr>
           </w:pPr>
-          <w:hyperlink w:anchor="_Toc137816272" w:history="1">
+          <w:hyperlink w:anchor="_Toc139535857" w:history="1">
             <w:r>
               <w:rPr>
                 <w:rStyle w:val="Collegamentoipertestuale"/>
@@ -505,7 +505,7 @@
                 <w:noProof/>
                 <w:webHidden/>
               </w:rPr>
-              <w:instrText xml:space="preserve"> PAGEREF _Toc137816272 \h </w:instrText>
+              <w:instrText xml:space="preserve"> PAGEREF _Toc139535857 \h </w:instrText>
             </w:r>
             <w:r>
               <w:rPr>
@@ -550,7 +550,7 @@
               <w14:ligatures w14:val="standardContextual"/>
             </w:rPr>
           </w:pPr>
-          <w:hyperlink w:anchor="_Toc137816273" w:history="1">
+          <w:hyperlink w:anchor="_Toc139535858" w:history="1">
             <w:r>
               <w:rPr>
                 <w:rStyle w:val="Collegamentoipertestuale"/>
@@ -577,7 +577,7 @@
                 <w:noProof/>
                 <w:webHidden/>
               </w:rPr>
-              <w:instrText xml:space="preserve"> PAGEREF _Toc137816273 \h </w:instrText>
+              <w:instrText xml:space="preserve"> PAGEREF _Toc139535858 \h </w:instrText>
             </w:r>
             <w:r>
               <w:rPr>
@@ -622,7 +622,7 @@
               <w14:ligatures w14:val="standardContextual"/>
             </w:rPr>
           </w:pPr>
-          <w:hyperlink w:anchor="_Toc137816274" w:history="1">
+          <w:hyperlink w:anchor="_Toc139535859" w:history="1">
             <w:r>
               <w:rPr>
                 <w:rStyle w:val="Collegamentoipertestuale"/>
@@ -649,7 +649,7 @@
                 <w:noProof/>
                 <w:webHidden/>
               </w:rPr>
-              <w:instrText xml:space="preserve"> PAGEREF _Toc137816274 \h </w:instrText>
+              <w:instrText xml:space="preserve"> PAGEREF _Toc139535859 \h </w:instrText>
             </w:r>
             <w:r>
               <w:rPr>
@@ -694,7 +694,7 @@
               <w14:ligatures w14:val="standardContextual"/>
             </w:rPr>
           </w:pPr>
-          <w:hyperlink w:anchor="_Toc137816275" w:history="1">
+          <w:hyperlink w:anchor="_Toc139535860" w:history="1">
             <w:r>
               <w:rPr>
                 <w:rStyle w:val="Collegamentoipertestuale"/>
@@ -721,7 +721,7 @@
                 <w:noProof/>
                 <w:webHidden/>
               </w:rPr>
-              <w:instrText xml:space="preserve"> PAGEREF _Toc137816275 \h </w:instrText>
+              <w:instrText xml:space="preserve"> PAGEREF _Toc139535860 \h </w:instrText>
             </w:r>
             <w:r>
               <w:rPr>
@@ -766,7 +766,7 @@
               <w14:ligatures w14:val="standardContextual"/>
             </w:rPr>
           </w:pPr>
-          <w:hyperlink w:anchor="_Toc137816276" w:history="1">
+          <w:hyperlink w:anchor="_Toc139535861" w:history="1">
             <w:r>
               <w:rPr>
                 <w:rStyle w:val="Collegamentoipertestuale"/>
@@ -793,7 +793,7 @@
                 <w:noProof/>
                 <w:webHidden/>
               </w:rPr>
-              <w:instrText xml:space="preserve"> PAGEREF _Toc137816276 \h </w:instrText>
+              <w:instrText xml:space="preserve"> PAGEREF _Toc139535861 \h </w:instrText>
             </w:r>
             <w:r>
               <w:rPr>
@@ -838,7 +838,7 @@
               <w14:ligatures w14:val="standardContextual"/>
             </w:rPr>
           </w:pPr>
-          <w:hyperlink w:anchor="_Toc137816277" w:history="1">
+          <w:hyperlink w:anchor="_Toc139535862" w:history="1">
             <w:r>
               <w:rPr>
                 <w:rStyle w:val="Collegamentoipertestuale"/>
@@ -865,7 +865,7 @@
                 <w:noProof/>
                 <w:webHidden/>
               </w:rPr>
-              <w:instrText xml:space="preserve"> PAGEREF _Toc137816277 \h </w:instrText>
+              <w:instrText xml:space="preserve"> PAGEREF _Toc139535862 \h </w:instrText>
             </w:r>
             <w:r>
               <w:rPr>
@@ -910,7 +910,7 @@
               <w14:ligatures w14:val="standardContextual"/>
             </w:rPr>
           </w:pPr>
-          <w:hyperlink w:anchor="_Toc137816278" w:history="1">
+          <w:hyperlink w:anchor="_Toc139535863" w:history="1">
             <w:r>
               <w:rPr>
                 <w:rStyle w:val="Collegamentoipertestuale"/>
@@ -937,7 +937,7 @@
                 <w:noProof/>
                 <w:webHidden/>
               </w:rPr>
-              <w:instrText xml:space="preserve"> PAGEREF _Toc137816278 \h </w:instrText>
+              <w:instrText xml:space="preserve"> PAGEREF _Toc139535863 \h </w:instrText>
             </w:r>
             <w:r>
               <w:rPr>
@@ -982,7 +982,7 @@
               <w14:ligatures w14:val="standardContextual"/>
             </w:rPr>
           </w:pPr>
-          <w:hyperlink w:anchor="_Toc137816279" w:history="1">
+          <w:hyperlink w:anchor="_Toc139535864" w:history="1">
             <w:r>
               <w:rPr>
                 <w:rStyle w:val="Collegamentoipertestuale"/>
@@ -1009,7 +1009,7 @@
                 <w:noProof/>
                 <w:webHidden/>
               </w:rPr>
-              <w:instrText xml:space="preserve"> PAGEREF _Toc137816279 \h </w:instrText>
+              <w:instrText xml:space="preserve"> PAGEREF _Toc139535864 \h </w:instrText>
             </w:r>
             <w:r>
               <w:rPr>
@@ -1054,7 +1054,7 @@
               <w14:ligatures w14:val="standardContextual"/>
             </w:rPr>
           </w:pPr>
-          <w:hyperlink w:anchor="_Toc137816280" w:history="1">
+          <w:hyperlink w:anchor="_Toc139535865" w:history="1">
             <w:r>
               <w:rPr>
                 <w:rStyle w:val="Collegamentoipertestuale"/>
@@ -1081,7 +1081,7 @@
                 <w:noProof/>
                 <w:webHidden/>
               </w:rPr>
-              <w:instrText xml:space="preserve"> PAGEREF _Toc137816280 \h </w:instrText>
+              <w:instrText xml:space="preserve"> PAGEREF _Toc139535865 \h </w:instrText>
             </w:r>
             <w:r>
               <w:rPr>
@@ -1126,7 +1126,7 @@
               <w14:ligatures w14:val="standardContextual"/>
             </w:rPr>
           </w:pPr>
-          <w:hyperlink w:anchor="_Toc137816281" w:history="1">
+          <w:hyperlink w:anchor="_Toc139535866" w:history="1">
             <w:r>
               <w:rPr>
                 <w:rStyle w:val="Collegamentoipertestuale"/>
@@ -1153,7 +1153,7 @@
                 <w:noProof/>
                 <w:webHidden/>
               </w:rPr>
-              <w:instrText xml:space="preserve"> PAGEREF _Toc137816281 \h </w:instrText>
+              <w:instrText xml:space="preserve"> PAGEREF _Toc139535866 \h </w:instrText>
             </w:r>
             <w:r>
               <w:rPr>
@@ -1198,7 +1198,7 @@
               <w14:ligatures w14:val="standardContextual"/>
             </w:rPr>
           </w:pPr>
-          <w:hyperlink w:anchor="_Toc137816282" w:history="1">
+          <w:hyperlink w:anchor="_Toc139535867" w:history="1">
             <w:r>
               <w:rPr>
                 <w:rStyle w:val="Collegamentoipertestuale"/>
@@ -1225,7 +1225,7 @@
                 <w:noProof/>
                 <w:webHidden/>
               </w:rPr>
-              <w:instrText xml:space="preserve"> PAGEREF _Toc137816282 \h </w:instrText>
+              <w:instrText xml:space="preserve"> PAGEREF _Toc139535867 \h </w:instrText>
             </w:r>
             <w:r>
               <w:rPr>
@@ -1270,7 +1270,7 @@
               <w14:ligatures w14:val="standardContextual"/>
             </w:rPr>
           </w:pPr>
-          <w:hyperlink w:anchor="_Toc137816283" w:history="1">
+          <w:hyperlink w:anchor="_Toc139535868" w:history="1">
             <w:r>
               <w:rPr>
                 <w:rStyle w:val="Collegamentoipertestuale"/>
@@ -1297,7 +1297,7 @@
                 <w:noProof/>
                 <w:webHidden/>
               </w:rPr>
-              <w:instrText xml:space="preserve"> PAGEREF _Toc137816283 \h </w:instrText>
+              <w:instrText xml:space="preserve"> PAGEREF _Toc139535868 \h </w:instrText>
             </w:r>
             <w:r>
               <w:rPr>
@@ -1342,7 +1342,7 @@
               <w14:ligatures w14:val="standardContextual"/>
             </w:rPr>
           </w:pPr>
-          <w:hyperlink w:anchor="_Toc137816284" w:history="1">
+          <w:hyperlink w:anchor="_Toc139535869" w:history="1">
             <w:r>
               <w:rPr>
                 <w:rStyle w:val="Collegamentoipertestuale"/>
@@ -1369,7 +1369,7 @@
                 <w:noProof/>
                 <w:webHidden/>
               </w:rPr>
-              <w:instrText xml:space="preserve"> PAGEREF _Toc137816284 \h </w:instrText>
+              <w:instrText xml:space="preserve"> PAGEREF _Toc139535869 \h </w:instrText>
             </w:r>
             <w:r>
               <w:rPr>
@@ -1414,7 +1414,7 @@
               <w14:ligatures w14:val="standardContextual"/>
             </w:rPr>
           </w:pPr>
-          <w:hyperlink w:anchor="_Toc137816285" w:history="1">
+          <w:hyperlink w:anchor="_Toc139535870" w:history="1">
             <w:r>
               <w:rPr>
                 <w:rStyle w:val="Collegamentoipertestuale"/>
@@ -1441,7 +1441,7 @@
                 <w:noProof/>
                 <w:webHidden/>
               </w:rPr>
-              <w:instrText xml:space="preserve"> PAGEREF _Toc137816285 \h </w:instrText>
+              <w:instrText xml:space="preserve"> PAGEREF _Toc139535870 \h </w:instrText>
             </w:r>
             <w:r>
               <w:rPr>
@@ -1505,7 +1505,7 @@
         <w:pStyle w:val="Titolo1"/>
         <w:spacing w:line="276" w:lineRule="auto"/>
       </w:pPr>
-      <w:bookmarkStart w:id="1" w:name="_Toc137816268"/>
+      <w:bookmarkStart w:id="1" w:name="_Toc139535853"/>
       <w:bookmarkEnd w:id="0"/>
       <w:r>
         <w:lastRenderedPageBreak/>
@@ -1893,7 +1893,7 @@
         <w:pStyle w:val="Titolo1"/>
         <w:spacing w:line="276" w:lineRule="auto"/>
       </w:pPr>
-      <w:bookmarkStart w:id="2" w:name="_Toc137816269"/>
+      <w:bookmarkStart w:id="2" w:name="_Toc139535854"/>
       <w:r>
         <w:t>Procedura di valutazione</w:t>
       </w:r>
@@ -2158,7 +2158,7 @@
         <w:pStyle w:val="Titolo1"/>
         <w:spacing w:line="276" w:lineRule="auto"/>
       </w:pPr>
-      <w:bookmarkStart w:id="3" w:name="_Toc137816270"/>
+      <w:bookmarkStart w:id="3" w:name="_Toc139535855"/>
       <w:r>
         <w:lastRenderedPageBreak/>
         <w:t xml:space="preserve">Stage: </w:t>
@@ -3847,7 +3847,7 @@
         <w:pStyle w:val="Titolo1"/>
         <w:spacing w:line="276" w:lineRule="auto"/>
       </w:pPr>
-      <w:bookmarkStart w:id="4" w:name="_Toc137816271"/>
+      <w:bookmarkStart w:id="4" w:name="_Toc139535856"/>
       <w:r>
         <w:lastRenderedPageBreak/>
         <w:t xml:space="preserve">Stage: </w:t>
@@ -4168,7 +4168,7 @@
       <w:pPr>
         <w:pStyle w:val="Titolo1"/>
       </w:pPr>
-      <w:bookmarkStart w:id="5" w:name="_Toc137816272"/>
+      <w:bookmarkStart w:id="5" w:name="_Toc139535857"/>
       <w:r>
         <w:lastRenderedPageBreak/>
         <w:t>Stage Interno</w:t>
@@ -4300,7 +4300,7 @@
         <w:pStyle w:val="Titolo1"/>
         <w:spacing w:line="276" w:lineRule="auto"/>
       </w:pPr>
-      <w:bookmarkStart w:id="6" w:name="_Toc137816273"/>
+      <w:bookmarkStart w:id="6" w:name="_Toc139535858"/>
       <w:r>
         <w:lastRenderedPageBreak/>
         <w:t>Piano di Lavoro</w:t>
@@ -4485,7 +4485,7 @@
         <w:pStyle w:val="Titolo1"/>
         <w:spacing w:line="276" w:lineRule="auto"/>
       </w:pPr>
-      <w:bookmarkStart w:id="8" w:name="_Toc137816274"/>
+      <w:bookmarkStart w:id="8" w:name="_Toc139535859"/>
       <w:r>
         <w:lastRenderedPageBreak/>
         <w:t>Corso di s</w:t>
@@ -4784,13 +4784,13 @@
         <w:pStyle w:val="Titolo1"/>
         <w:spacing w:line="276" w:lineRule="auto"/>
       </w:pPr>
-      <w:bookmarkStart w:id="9" w:name="_Toc137816275"/>
-      <w:bookmarkStart w:id="10" w:name="_Toc126771986"/>
+      <w:bookmarkStart w:id="9" w:name="_Toc126771986"/>
+      <w:bookmarkStart w:id="10" w:name="_Toc139535860"/>
       <w:r>
         <w:lastRenderedPageBreak/>
         <w:t>Incontro annuale di Stage-It</w:t>
       </w:r>
-      <w:bookmarkEnd w:id="9"/>
+      <w:bookmarkEnd w:id="10"/>
     </w:p>
     <w:p>
       <w:pPr>
@@ -5402,12 +5402,12 @@
         <w:pStyle w:val="Titolo1"/>
         <w:spacing w:line="276" w:lineRule="auto"/>
       </w:pPr>
-      <w:bookmarkStart w:id="11" w:name="_Toc137816276"/>
+      <w:bookmarkStart w:id="11" w:name="_Toc139535861"/>
       <w:r>
         <w:lastRenderedPageBreak/>
         <w:t>SIAGAS</w:t>
       </w:r>
-      <w:bookmarkEnd w:id="10"/>
+      <w:bookmarkEnd w:id="9"/>
       <w:r>
         <w:t xml:space="preserve"> e Attivazione Stage</w:t>
       </w:r>
@@ -7050,23 +7050,68 @@
     <w:p>
       <w:pPr>
         <w:spacing w:after="160" w:line="276" w:lineRule="auto"/>
+      </w:pPr>
+      <w:r>
         <w:rPr>
           <w:u w:val="single"/>
         </w:rPr>
-      </w:pPr>
+        <w:t>Attenzione</w:t>
+      </w:r>
+    </w:p>
+    <w:p>
+      <w:pPr>
+        <w:pStyle w:val="Paragrafoelenco"/>
+        <w:numPr>
+          <w:ilvl w:val="0"/>
+          <w:numId w:val="1"/>
+        </w:numPr>
+        <w:spacing w:after="160" w:line="276" w:lineRule="auto"/>
+      </w:pPr>
+      <w:r>
+        <w:t>Lo devono firmare: tutor aziendale (step 1), responsabile stage (step 2) che lo manda all’ufficio stage poi vi arriva la mail per firmarlo voi (step 3)</w:t>
+      </w:r>
+    </w:p>
+    <w:p>
+      <w:pPr>
+        <w:pStyle w:val="Paragrafoelenco"/>
+        <w:numPr>
+          <w:ilvl w:val="0"/>
+          <w:numId w:val="1"/>
+        </w:numPr>
+        <w:spacing w:after="160" w:line="276" w:lineRule="auto"/>
+      </w:pPr>
+      <w:r>
+        <w:t xml:space="preserve">Le firme non hanno un posto dove metterle nel modulo di inizio stage generato da SIAGAS; è necessario farle inserire </w:t>
+      </w:r>
       <w:r>
         <w:rPr>
           <w:u w:val="single"/>
         </w:rPr>
-        <w:t>Queste info sono solo a titolo informativo vostro. Le aziende dovrebbero già saper fare quella firma da parte loro; quindi, fate firmare il modulo inizio stage generato da SIAGAS e poi passate oltre.</w:t>
-      </w:r>
-    </w:p>
-    <w:p>
-      <w:pPr>
-        <w:spacing w:after="160" w:line="276" w:lineRule="auto"/>
-      </w:pPr>
-      <w:r>
-        <w:t>Si noti che:</w:t>
+        <w:t>in fondo</w:t>
+      </w:r>
+      <w:r>
+        <w:t xml:space="preserve"> al file, da quello che ho visto di solito.</w:t>
+      </w:r>
+    </w:p>
+    <w:p>
+      <w:pPr>
+        <w:pStyle w:val="Paragrafoelenco"/>
+        <w:numPr>
+          <w:ilvl w:val="0"/>
+          <w:numId w:val="1"/>
+        </w:numPr>
+        <w:spacing w:after="160" w:line="276" w:lineRule="auto"/>
+      </w:pPr>
+      <w:r>
+        <w:t>Questa firma digitale le aziende possono farla tramite Acrobat Reader, ma in generale è una cosa che dovrebbero già sapere loro</w:t>
+      </w:r>
+    </w:p>
+    <w:p>
+      <w:pPr>
+        <w:spacing w:after="160" w:line="276" w:lineRule="auto"/>
+      </w:pPr>
+      <w:r>
+        <w:t>Più nello specifico:</w:t>
       </w:r>
     </w:p>
     <w:p>
@@ -7587,29 +7632,19 @@
         <w:t>sito SIAGAS (prima che Tullio vi insulti che non seguiate le procedure)</w:t>
       </w:r>
       <w:r>
-        <w:t xml:space="preserve"> riporta questo</w:t>
-      </w:r>
-      <w:r>
-        <w:t xml:space="preserve"> riguardo al modulo stage:</w:t>
-      </w:r>
-    </w:p>
-    <w:p>
-      <w:pPr>
-        <w:pStyle w:val="Paragrafoelenco"/>
-        <w:numPr>
-          <w:ilvl w:val="0"/>
-          <w:numId w:val="1"/>
-        </w:numPr>
-        <w:spacing w:after="160" w:line="276" w:lineRule="auto"/>
-      </w:pPr>
-      <w:r>
-        <w:t xml:space="preserve">Compila questo modulo quando hai tutti i dati pronti per iniziare lo stage. Dev'essere firmato dall'azienda ospitante. Consegnane una copia al responsabile degli stage. </w:t>
+        <w:t xml:space="preserve"> riporta</w:t>
+      </w:r>
+      <w:r>
+        <w:t xml:space="preserve"> che il modulo di stage sia da stampare in triplice copia, ma attualmente </w:t>
       </w:r>
       <w:r>
         <w:rPr>
           <w:u w:val="single"/>
         </w:rPr>
-        <w:t>(stampare 3 copie)</w:t>
+        <w:t>non serve stampare nulla</w:t>
+      </w:r>
+      <w:r>
+        <w:t>.</w:t>
       </w:r>
     </w:p>
     <w:p>
@@ -7697,7 +7732,7 @@
         <w:pStyle w:val="Titolo1"/>
         <w:spacing w:line="276" w:lineRule="auto"/>
       </w:pPr>
-      <w:bookmarkStart w:id="12" w:name="_Toc137816277"/>
+      <w:bookmarkStart w:id="12" w:name="_Toc139535862"/>
       <w:r>
         <w:lastRenderedPageBreak/>
         <w:t>Durante lo stage</w:t>
@@ -7810,7 +7845,7 @@
         <w:pStyle w:val="Titolo1"/>
         <w:spacing w:line="276" w:lineRule="auto"/>
       </w:pPr>
-      <w:bookmarkStart w:id="13" w:name="_Toc137816278"/>
+      <w:bookmarkStart w:id="13" w:name="_Toc139535863"/>
       <w:r>
         <w:t>Presentazione della domanda di laurea</w:t>
       </w:r>
@@ -8200,7 +8235,7 @@
         <w:pStyle w:val="Titolo1"/>
         <w:spacing w:line="276" w:lineRule="auto"/>
       </w:pPr>
-      <w:bookmarkStart w:id="14" w:name="_Toc137816279"/>
+      <w:bookmarkStart w:id="14" w:name="_Toc139535864"/>
       <w:r>
         <w:lastRenderedPageBreak/>
         <w:t>Alla fine dello stage</w:t>
@@ -8449,7 +8484,13 @@
         <w:spacing w:after="160" w:line="276" w:lineRule="auto"/>
       </w:pPr>
       <w:r>
-        <w:t>Su Uniweb vedrete la lista di registrazione come segue (esempio laurea in luglio):</w:t>
+        <w:t xml:space="preserve">Su Uniweb vedrete la lista di registrazione come segue (esempio laurea </w:t>
+      </w:r>
+      <w:r>
+        <w:t>del 21 l</w:t>
+      </w:r>
+      <w:r>
+        <w:t>uglio):</w:t>
       </w:r>
     </w:p>
     <w:p>
@@ -8502,7 +8543,13 @@
         <w:spacing w:after="160" w:line="276" w:lineRule="auto"/>
       </w:pPr>
       <w:r>
-        <w:t>Si noti che lo stage viene verbalizzato il giorno dopo la chiusura della lista.</w:t>
+        <w:t>Si noti che lo stage viene verbalizzato il giorno dopo la chiusura della lista</w:t>
+      </w:r>
+      <w:r>
+        <w:t xml:space="preserve"> con esito “Approvato” all’interno del libretto, se tutto va bene</w:t>
+      </w:r>
+      <w:r>
+        <w:t xml:space="preserve"> (confermo infatti sia stato verbalizzato il 6 luglio come previsto). </w:t>
       </w:r>
     </w:p>
     <w:p>
@@ -8510,7 +8557,7 @@
         <w:pStyle w:val="Titolo1"/>
         <w:spacing w:line="276" w:lineRule="auto"/>
       </w:pPr>
-      <w:bookmarkStart w:id="15" w:name="_Toc137816280"/>
+      <w:bookmarkStart w:id="15" w:name="_Toc139535865"/>
       <w:r>
         <w:t>Domande varie Stage</w:t>
       </w:r>
@@ -8818,6 +8865,7 @@
         <w:spacing w:line="276" w:lineRule="auto"/>
       </w:pPr>
       <w:r>
+        <w:lastRenderedPageBreak/>
         <w:t>6. Consegnare tale modulistica al Servizio Stage e Career Service entro e non oltre i 15 giorni prima dell’inizio dello stage.</w:t>
       </w:r>
     </w:p>
@@ -8837,61 +8885,303 @@
         <w:rPr>
           <w:lang w:val="en-US"/>
         </w:rPr>
+        <w:t xml:space="preserve">Link: </w:t>
+      </w:r>
+      <w:hyperlink r:id="rId59" w:history="1">
+        <w:r>
+          <w:rPr>
+            <w:rStyle w:val="Collegamentoipertestuale"/>
+            <w:lang w:val="en-US"/>
+          </w:rPr>
+          <w:t>https://web.unipd.it/prenotazionicareerservice/</w:t>
+        </w:r>
+      </w:hyperlink>
+      <w:r>
+        <w:rPr>
+          <w:lang w:val="en-US"/>
+        </w:rPr>
+        <w:t xml:space="preserve"> </w:t>
+      </w:r>
+    </w:p>
+    <w:p>
+      <w:pPr>
+        <w:spacing w:line="276" w:lineRule="auto"/>
+        <w:rPr>
+          <w:lang w:val="en-US"/>
+        </w:rPr>
+      </w:pPr>
+    </w:p>
+    <w:p>
+      <w:pPr>
+        <w:pStyle w:val="Paragrafoelenco"/>
+        <w:numPr>
+          <w:ilvl w:val="0"/>
+          <w:numId w:val="1"/>
+        </w:numPr>
+        <w:spacing w:line="276" w:lineRule="auto"/>
+      </w:pPr>
+      <w:r>
+        <w:t>Scusate ma qualcuno sa cos'è e dove trovare il numero di convenzione che viene chiesto nella registrazione dello stage su SIAGAS (compreso di date di inizio e scade la)?</w:t>
+      </w:r>
+    </w:p>
+    <w:p>
+      <w:pPr>
+        <w:pStyle w:val="Paragrafoelenco"/>
+        <w:numPr>
+          <w:ilvl w:val="1"/>
+          <w:numId w:val="1"/>
+        </w:numPr>
+        <w:spacing w:line="276" w:lineRule="auto"/>
+      </w:pPr>
+      <w:r>
+        <w:t>G</w:t>
+      </w:r>
+      <w:r>
+        <w:t>li estremi della convenzione vigente tra l’organizzazione ospitante e l’Università di Padova: tali dati specificano: protocollo, repertorio, data di stipula, data di fine. Sarà l’organizzazione ospitante a fornire tali dati</w:t>
+      </w:r>
+    </w:p>
+    <w:p>
+      <w:pPr>
+        <w:spacing w:line="276" w:lineRule="auto"/>
+      </w:pPr>
+    </w:p>
+    <w:p>
+      <w:pPr>
+        <w:pStyle w:val="Paragrafoelenco"/>
+        <w:numPr>
+          <w:ilvl w:val="0"/>
+          <w:numId w:val="1"/>
+        </w:numPr>
+        <w:spacing w:line="276" w:lineRule="auto"/>
+      </w:pPr>
+      <w:r>
+        <w:t>Come si trova un’azienda?</w:t>
+      </w:r>
+    </w:p>
+    <w:p>
+      <w:pPr>
+        <w:pStyle w:val="Paragrafoelenco"/>
+        <w:numPr>
+          <w:ilvl w:val="1"/>
+          <w:numId w:val="1"/>
+        </w:numPr>
+        <w:spacing w:line="276" w:lineRule="auto"/>
+      </w:pPr>
+      <w:r>
+        <w:t>Si fa riferimento al sito di Stage-It oppure p</w:t>
+      </w:r>
+      <w:r>
+        <w:t>uoi anche trovarti una azienda per conto tuo, la quale dovrà poi attivare una convenzione quadro con l’università</w:t>
+      </w:r>
+    </w:p>
+    <w:p>
+      <w:pPr>
+        <w:spacing w:line="276" w:lineRule="auto"/>
+      </w:pPr>
+    </w:p>
+    <w:p>
+      <w:pPr>
+        <w:pStyle w:val="Paragrafoelenco"/>
+        <w:numPr>
+          <w:ilvl w:val="0"/>
+          <w:numId w:val="1"/>
+        </w:numPr>
+        <w:spacing w:line="276" w:lineRule="auto"/>
+      </w:pPr>
+      <w:r>
+        <w:t>Per fare stage finale, bisogna per forza superare l'esame SWE?</w:t>
+      </w:r>
+    </w:p>
+    <w:p>
+      <w:pPr>
+        <w:pStyle w:val="Paragrafoelenco"/>
+        <w:numPr>
+          <w:ilvl w:val="1"/>
+          <w:numId w:val="1"/>
+        </w:numPr>
+        <w:spacing w:line="276" w:lineRule="auto"/>
+      </w:pPr>
+      <w:r>
+        <w:t>Bisogna superare almeno lo scritto o aver finito il progetto. Non c’è bisogno di aver fatto tutte e due le parti, le parole di Tullio precisamente sono state “ai fini dello stage viene considerato superato se hai superato lo scritto</w:t>
+      </w:r>
+      <w:r>
+        <w:t xml:space="preserve"> oppure</w:t>
+      </w:r>
+      <w:r>
+        <w:t xml:space="preserve"> hai terminato il progetto”.</w:t>
+      </w:r>
+    </w:p>
+    <w:p>
+      <w:pPr>
+        <w:spacing w:line="276" w:lineRule="auto"/>
+      </w:pPr>
+    </w:p>
+    <w:p>
+      <w:pPr>
+        <w:pStyle w:val="Paragrafoelenco"/>
+        <w:numPr>
+          <w:ilvl w:val="0"/>
+          <w:numId w:val="1"/>
+        </w:numPr>
+        <w:spacing w:line="276" w:lineRule="auto"/>
+      </w:pPr>
+      <w:r>
+        <w:t>Qu</w:t>
+      </w:r>
+      <w:r>
+        <w:t xml:space="preserve">alcuno che ha fatto lo stage interno, su </w:t>
+      </w:r>
+      <w:r>
+        <w:t>SIAGAS</w:t>
+      </w:r>
+      <w:r>
+        <w:t xml:space="preserve"> c'è solo il modulo per quelli esterni, che devo compilare?</w:t>
+      </w:r>
+    </w:p>
+    <w:p>
+      <w:pPr>
+        <w:pStyle w:val="Paragrafoelenco"/>
+        <w:numPr>
+          <w:ilvl w:val="1"/>
+          <w:numId w:val="1"/>
+        </w:numPr>
+        <w:spacing w:line="276" w:lineRule="auto"/>
+      </w:pPr>
+      <w:r>
+        <w:t>Quello lì, usando l'università come "azienda" e lasciando eventualmente vuoti (o mettendo un -) sui campi che non puoi compilare perché sono puramente aziendali.</w:t>
+      </w:r>
+    </w:p>
+    <w:p>
+      <w:pPr>
+        <w:pStyle w:val="Paragrafoelenco"/>
+        <w:numPr>
+          <w:ilvl w:val="1"/>
+          <w:numId w:val="1"/>
+        </w:numPr>
+        <w:spacing w:line="276" w:lineRule="auto"/>
+      </w:pPr>
+      <w:r>
+        <w:t>La procedura di stage interno passa sempre per SIAGAS</w:t>
+      </w:r>
+    </w:p>
+    <w:p>
+      <w:pPr>
+        <w:spacing w:line="276" w:lineRule="auto"/>
+      </w:pPr>
+    </w:p>
+    <w:p>
+      <w:pPr>
+        <w:pStyle w:val="Paragrafoelenco"/>
+        <w:numPr>
+          <w:ilvl w:val="0"/>
+          <w:numId w:val="1"/>
+        </w:numPr>
+        <w:spacing w:line="276" w:lineRule="auto"/>
+      </w:pPr>
+      <w:r>
+        <w:t>Prevedendo di proseguire gli studi con un percorso magistrale è generalmente più consigliato svolgere uno stage interno o esterno? Oppure è a discapito del singolo?</w:t>
+      </w:r>
+    </w:p>
+    <w:p>
+      <w:pPr>
+        <w:pStyle w:val="Paragrafoelenco"/>
+        <w:numPr>
+          <w:ilvl w:val="1"/>
+          <w:numId w:val="1"/>
+        </w:numPr>
+        <w:spacing w:line="276" w:lineRule="auto"/>
+      </w:pPr>
+      <w:r>
+        <w:t>Tullio aveva detto a lezione che lo stage che noi facciamo è un arricchimento nostro sia di conoscenze sia curriculare, quindi secondo lui vale la pena farlo esterno. Tuttavia se sai di voler coltivare l'ambito accademico puoi anche vedere se con uno stage interno qualche professore ti prende sotto la sua ala e ti porta molto avanti</w:t>
+      </w:r>
+    </w:p>
+    <w:p>
+      <w:pPr>
+        <w:pStyle w:val="Paragrafoelenco"/>
+        <w:numPr>
+          <w:ilvl w:val="1"/>
+          <w:numId w:val="1"/>
+        </w:numPr>
+        <w:spacing w:line="276" w:lineRule="auto"/>
+      </w:pPr>
+      <w:r>
+        <w:t>Dalla mia esperienza posso dirti che in realtà dipende se ti interessa l’ambito di ricerca di qualche professore e se sa proporti qualche lavoro di stage interno che ti può piacere, indipendentemente dal fatto che poi andrai a lavorare, farai la magistrale o proseguirai anche con un dottorato</w:t>
+      </w:r>
+    </w:p>
+    <w:p>
+      <w:pPr>
+        <w:pStyle w:val="Paragrafoelenco"/>
+        <w:numPr>
+          <w:ilvl w:val="1"/>
+          <w:numId w:val="1"/>
+        </w:numPr>
+        <w:spacing w:line="276" w:lineRule="auto"/>
+      </w:pPr>
+      <w:r>
+        <w:t>Se c'è un docente con cui ti piacerebbe lavorare e che ha degli ambiti di ricerca in linea coi tuoi interessi lo stage interno è un'opportunità. In generale, l'intesa col professore che sceglieresti è (secondo me) molto importante, perché si interagisce molto di più rispetto a quello che succede tra relatore e studente durante lo stage in azienda.</w:t>
+      </w:r>
+    </w:p>
+    <w:p>
+      <w:pPr>
+        <w:pStyle w:val="Paragrafoelenco"/>
+        <w:numPr>
+          <w:ilvl w:val="1"/>
+          <w:numId w:val="1"/>
+        </w:numPr>
+        <w:spacing w:line="276" w:lineRule="auto"/>
+      </w:pPr>
+      <w:r>
+        <w:t>Se sceglierai lo stage interno, prepara le tue motivazioni perché è possibile che il professor Vardanega te le chieda. Non può impedirti di farlo, ma potrebbe provare a farti cambiare idea</w:t>
+      </w:r>
+    </w:p>
+    <w:p>
+      <w:pPr>
+        <w:spacing w:line="276" w:lineRule="auto"/>
+      </w:pPr>
+    </w:p>
+    <w:p>
+      <w:pPr>
+        <w:pStyle w:val="Paragrafoelenco"/>
+        <w:numPr>
+          <w:ilvl w:val="0"/>
+          <w:numId w:val="1"/>
+        </w:numPr>
+        <w:spacing w:line="276" w:lineRule="auto"/>
+      </w:pPr>
+      <w:r>
+        <w:t>Quali professori sono disponibili per uno stage interno?</w:t>
+      </w:r>
+    </w:p>
+    <w:p>
+      <w:pPr>
+        <w:pStyle w:val="Paragrafoelenco"/>
+        <w:numPr>
+          <w:ilvl w:val="1"/>
+          <w:numId w:val="1"/>
+        </w:numPr>
+        <w:spacing w:line="276" w:lineRule="auto"/>
+      </w:pPr>
+      <w:r>
+        <w:t>(Guardando il gruppo FIUP) Gaggi, Ballan, Conti, De Giovanni, etc.</w:t>
+      </w:r>
+    </w:p>
+    <w:p>
+      <w:pPr>
+        <w:spacing w:line="276" w:lineRule="auto"/>
+      </w:pPr>
+    </w:p>
+    <w:p>
+      <w:pPr>
+        <w:pStyle w:val="Paragrafoelenco"/>
+        <w:numPr>
+          <w:ilvl w:val="0"/>
+          <w:numId w:val="1"/>
+        </w:numPr>
+        <w:spacing w:line="276" w:lineRule="auto"/>
+      </w:pPr>
+      <w:r>
         <w:lastRenderedPageBreak/>
-        <w:t xml:space="preserve">Link: </w:t>
-      </w:r>
-      <w:r>
-        <w:fldChar w:fldCharType="begin"/>
-      </w:r>
-      <w:r>
-        <w:rPr>
-          <w:lang w:val="en-US"/>
-        </w:rPr>
-        <w:instrText>HYPERLINK "https://web.unipd.it/prenotazionicareerservice/"</w:instrText>
-      </w:r>
-      <w:r>
-        <w:fldChar w:fldCharType="separate"/>
-      </w:r>
-      <w:r>
-        <w:rPr>
-          <w:rStyle w:val="Collegamentoipertestuale"/>
-          <w:lang w:val="en-US"/>
-        </w:rPr>
-        <w:t>https://web.unipd.it/prenotazionicareerservice/</w:t>
-      </w:r>
-      <w:r>
-        <w:rPr>
-          <w:rStyle w:val="Collegamentoipertestuale"/>
-          <w:lang w:val="en-US"/>
-        </w:rPr>
-        <w:fldChar w:fldCharType="end"/>
-      </w:r>
-      <w:r>
-        <w:rPr>
-          <w:lang w:val="en-US"/>
-        </w:rPr>
-        <w:t xml:space="preserve"> </w:t>
-      </w:r>
-    </w:p>
-    <w:p>
-      <w:pPr>
-        <w:spacing w:line="276" w:lineRule="auto"/>
-        <w:rPr>
-          <w:lang w:val="en-US"/>
-        </w:rPr>
-      </w:pPr>
-    </w:p>
-    <w:p>
-      <w:pPr>
-        <w:pStyle w:val="Paragrafoelenco"/>
-        <w:numPr>
-          <w:ilvl w:val="0"/>
-          <w:numId w:val="1"/>
-        </w:numPr>
-        <w:spacing w:line="276" w:lineRule="auto"/>
-      </w:pPr>
-      <w:r>
-        <w:t>Scusate ma qualcuno sa cos'è e dove trovare il numero di convenzione che viene chiesto nella registrazione dello stage su SIAGAS (compreso di date di inizio e scade la)?</w:t>
+        <w:t>Per contattare un professore che faccia da tutor interno per lo stage basta scrivergli una mail?</w:t>
       </w:r>
     </w:p>
     <w:p>
@@ -8904,28 +9194,28 @@
         <w:spacing w:line="276" w:lineRule="auto"/>
       </w:pPr>
       <w:r>
-        <w:t>G</w:t>
-      </w:r>
-      <w:r>
-        <w:t>li estremi della convenzione vigente tra l’organizzazione ospitante e l’Università di Padova: tali dati specificano: protocollo, repertorio, data di stipula, data di fine. Sarà l’organizzazione ospitante a fornire tali dati</w:t>
-      </w:r>
-    </w:p>
-    <w:p>
-      <w:pPr>
-        <w:spacing w:after="160" w:line="276" w:lineRule="auto"/>
-      </w:pPr>
-    </w:p>
-    <w:p>
-      <w:pPr>
-        <w:pStyle w:val="Paragrafoelenco"/>
-        <w:numPr>
-          <w:ilvl w:val="0"/>
-          <w:numId w:val="1"/>
-        </w:numPr>
-        <w:spacing w:line="276" w:lineRule="auto"/>
-      </w:pPr>
-      <w:r>
-        <w:t>Come si trova un’azienda?</w:t>
+        <w:t>Si</w:t>
+      </w:r>
+      <w:r>
+        <w:t>, gli si chiede disponibilità banalmente, poi saranno loro a dirvi se hanno posto o meno</w:t>
+      </w:r>
+    </w:p>
+    <w:p>
+      <w:pPr>
+        <w:spacing w:line="276" w:lineRule="auto"/>
+      </w:pPr>
+    </w:p>
+    <w:p>
+      <w:pPr>
+        <w:pStyle w:val="Paragrafoelenco"/>
+        <w:numPr>
+          <w:ilvl w:val="0"/>
+          <w:numId w:val="1"/>
+        </w:numPr>
+        <w:spacing w:line="276" w:lineRule="auto"/>
+      </w:pPr>
+      <w:r>
+        <w:t>Se sto prendendo accordi con un'azienda ma non ho ancora confermato lo stage e quindi redatto almeno una bozza di piano di lavoro, posso cercare un prof che mi faccia da tutor interno?</w:t>
       </w:r>
     </w:p>
     <w:p>
@@ -8938,28 +9228,36 @@
         <w:spacing w:line="276" w:lineRule="auto"/>
       </w:pPr>
       <w:r>
-        <w:t>Si fa riferimento al sito di Stage-It oppure p</w:t>
-      </w:r>
-      <w:r>
-        <w:t>uoi anche trovarti una azienda per conto tuo, la quale dovrà poi attivare una convenzione quadro con l’università</w:t>
-      </w:r>
-    </w:p>
-    <w:p>
-      <w:pPr>
-        <w:spacing w:line="276" w:lineRule="auto"/>
-      </w:pPr>
-    </w:p>
-    <w:p>
-      <w:pPr>
-        <w:pStyle w:val="Paragrafoelenco"/>
-        <w:numPr>
-          <w:ilvl w:val="0"/>
-          <w:numId w:val="1"/>
-        </w:numPr>
-        <w:spacing w:line="276" w:lineRule="auto"/>
-      </w:pPr>
-      <w:r>
-        <w:t>Per fare stage finale, bisogna per forza superare l'esame SWE?</w:t>
+        <w:t>Si</w:t>
+      </w:r>
+    </w:p>
+    <w:p>
+      <w:pPr>
+        <w:pStyle w:val="Paragrafoelenco"/>
+        <w:spacing w:line="276" w:lineRule="auto"/>
+        <w:ind w:left="1440"/>
+      </w:pPr>
+    </w:p>
+    <w:p>
+      <w:pPr>
+        <w:pStyle w:val="Paragrafoelenco"/>
+        <w:numPr>
+          <w:ilvl w:val="0"/>
+          <w:numId w:val="1"/>
+        </w:numPr>
+        <w:spacing w:line="276" w:lineRule="auto"/>
+      </w:pPr>
+      <w:r>
+        <w:t>C</w:t>
+      </w:r>
+      <w:r>
+        <w:t>he differenza c'è tra stage interno e</w:t>
+      </w:r>
+      <w:r>
+        <w:t>d</w:t>
+      </w:r>
+      <w:r>
+        <w:t xml:space="preserve"> esterno?</w:t>
       </w:r>
     </w:p>
     <w:p>
@@ -8972,40 +9270,200 @@
         <w:spacing w:line="276" w:lineRule="auto"/>
       </w:pPr>
       <w:r>
-        <w:t>Bisogna superare almeno lo scritto o aver finito il progetto. Non c’è bisogno di aver fatto tutte e due le parti, le parole di Tullio precisamente sono state “ai fini dello stage viene considerato superato se hai superato lo scritto</w:t>
-      </w:r>
-      <w:r>
-        <w:t xml:space="preserve"> oppure</w:t>
-      </w:r>
-      <w:r>
-        <w:t xml:space="preserve"> hai terminato il progetto”.</w:t>
-      </w:r>
-    </w:p>
-    <w:p>
-      <w:pPr>
-        <w:spacing w:line="276" w:lineRule="auto"/>
-      </w:pPr>
-    </w:p>
-    <w:p>
-      <w:pPr>
-        <w:pStyle w:val="Paragrafoelenco"/>
-        <w:numPr>
-          <w:ilvl w:val="0"/>
-          <w:numId w:val="1"/>
-        </w:numPr>
-        <w:spacing w:line="276" w:lineRule="auto"/>
-      </w:pPr>
-      <w:r>
-        <w:t>Qu</w:t>
-      </w:r>
-      <w:r>
-        <w:t xml:space="preserve">alcuno che ha fatto lo stage interno, su </w:t>
-      </w:r>
-      <w:r>
-        <w:t>SIAGAS</w:t>
-      </w:r>
-      <w:r>
-        <w:t xml:space="preserve"> c'è solo il modulo per quelli esterni, che devo compilare?</w:t>
+        <w:t xml:space="preserve">Nello stage </w:t>
+      </w:r>
+      <w:r>
+        <w:t>interno fai un progetto da solo con il tutor</w:t>
+      </w:r>
+      <w:r>
+        <w:t>, mentre nello stage esterno vai a lavorare in azienda</w:t>
+      </w:r>
+    </w:p>
+    <w:p>
+      <w:pPr>
+        <w:pStyle w:val="Titolo1"/>
+        <w:spacing w:line="276" w:lineRule="auto"/>
+      </w:pPr>
+      <w:bookmarkStart w:id="16" w:name="_Toc139535866"/>
+      <w:r>
+        <w:t>Tesi</w:t>
+      </w:r>
+      <w:r>
+        <w:t>: informazioni generali</w:t>
+      </w:r>
+      <w:bookmarkEnd w:id="16"/>
+    </w:p>
+    <w:p>
+      <w:pPr>
+        <w:spacing w:line="276" w:lineRule="auto"/>
+      </w:pPr>
+    </w:p>
+    <w:p>
+      <w:pPr>
+        <w:spacing w:after="160" w:line="276" w:lineRule="auto"/>
+      </w:pPr>
+      <w:r>
+        <w:t>La tesi avrà queste info di massima.</w:t>
+      </w:r>
+    </w:p>
+    <w:p>
+      <w:pPr>
+        <w:pStyle w:val="Paragrafoelenco"/>
+        <w:numPr>
+          <w:ilvl w:val="0"/>
+          <w:numId w:val="15"/>
+        </w:numPr>
+        <w:spacing w:after="160" w:line="276" w:lineRule="auto"/>
+      </w:pPr>
+      <w:r>
+        <w:t>essere denominato "Cognome_Nome.pdf" (istanziato al vostro nome)</w:t>
+      </w:r>
+    </w:p>
+    <w:p>
+      <w:pPr>
+        <w:pStyle w:val="Paragrafoelenco"/>
+        <w:numPr>
+          <w:ilvl w:val="0"/>
+          <w:numId w:val="15"/>
+        </w:numPr>
+        <w:spacing w:after="160" w:line="276" w:lineRule="auto"/>
+      </w:pPr>
+      <w:r>
+        <w:t>essere in formato PDF/A,</w:t>
+      </w:r>
+    </w:p>
+    <w:p>
+      <w:pPr>
+        <w:pStyle w:val="Paragrafoelenco"/>
+        <w:numPr>
+          <w:ilvl w:val="0"/>
+          <w:numId w:val="15"/>
+        </w:numPr>
+        <w:spacing w:after="160" w:line="276" w:lineRule="auto"/>
+      </w:pPr>
+      <w:r>
+        <w:t>avere dimensione non superiore a 40 MB</w:t>
+      </w:r>
+      <w:r>
+        <w:t>.</w:t>
+      </w:r>
+    </w:p>
+    <w:p>
+      <w:pPr>
+        <w:spacing w:after="160" w:line="276" w:lineRule="auto"/>
+      </w:pPr>
+      <w:r>
+        <w:t>Non per forza deve essere scritta in LaTeX</w:t>
+      </w:r>
+      <w:r>
+        <w:t xml:space="preserve"> (consigliato, essendoci anche </w:t>
+      </w:r>
+      <w:r>
+        <w:t>il</w:t>
+      </w:r>
+      <w:r>
+        <w:t xml:space="preserve"> template</w:t>
+      </w:r>
+      <w:r>
+        <w:t xml:space="preserve"> FIUP su GitHub, listato sotto</w:t>
+      </w:r>
+      <w:r>
+        <w:t>).</w:t>
+      </w:r>
+    </w:p>
+    <w:p>
+      <w:pPr>
+        <w:spacing w:after="160" w:line="276" w:lineRule="auto"/>
+      </w:pPr>
+      <w:r>
+        <w:t>Farete quel caricamento solo dopo che il vostro relatore, il docente che ha approvato la vostra domanda di laurea, ne avrà approvato i contenuti, perché il sistema non consente modifiche di quanto già caricato.</w:t>
+      </w:r>
+    </w:p>
+    <w:p>
+      <w:pPr>
+        <w:spacing w:after="160" w:line="276" w:lineRule="auto"/>
+      </w:pPr>
+      <w:r>
+        <w:t>Dopo tale caricamento, il vostro relatore dovrà confermare la sua approvazione, sempre tramite Uniweb.</w:t>
+      </w:r>
+    </w:p>
+    <w:p>
+      <w:pPr>
+        <w:spacing w:after="160" w:line="276" w:lineRule="auto"/>
+      </w:pPr>
+      <w:r>
+        <w:t>Ricordate che il titolo del documento (tesi) dovrà essere lo stesso dichiarato nella domanda di laurea. Tale caricamento in Uniweb con accesso autenticato sostituisce consegna e firma della versione cartacea del vostro elaborato.</w:t>
+      </w:r>
+    </w:p>
+    <w:p>
+      <w:pPr>
+        <w:spacing w:after="160" w:line="276" w:lineRule="auto"/>
+      </w:pPr>
+      <w:r>
+        <w:t xml:space="preserve">Stante la digitalizzazione della procedura, non servirà neppure ripetere iscrizione e caricamento sul portale SIAGAS. Il frontespizio della tesi di laurea deve riportare nella parte alta il nome del Dipartimento di riferimento del corso di studio e il nome del corso di studio stesso. </w:t>
+      </w:r>
+    </w:p>
+    <w:p>
+      <w:pPr>
+        <w:spacing w:after="160" w:line="276" w:lineRule="auto"/>
+      </w:pPr>
+      <w:r>
+        <w:t xml:space="preserve">Per </w:t>
+      </w:r>
+      <w:r>
+        <w:t>n</w:t>
+      </w:r>
+      <w:r>
+        <w:t xml:space="preserve">oi questo significa: </w:t>
+      </w:r>
+    </w:p>
+    <w:p>
+      <w:pPr>
+        <w:spacing w:after="160" w:line="276" w:lineRule="auto"/>
+      </w:pPr>
+      <w:r>
+        <w:t>“</w:t>
+      </w:r>
+      <w:r>
+        <w:t>Dipartimento di Matematica "Tullio Levi-Civita"</w:t>
+      </w:r>
+    </w:p>
+    <w:p>
+      <w:pPr>
+        <w:spacing w:after="160" w:line="276" w:lineRule="auto"/>
+      </w:pPr>
+      <w:r>
+        <w:t>Corso di Laurea in Informatica</w:t>
+      </w:r>
+      <w:r>
+        <w:t>”</w:t>
+      </w:r>
+      <w:r>
+        <w:t xml:space="preserve"> (non inserire il titolo “Triennale”)</w:t>
+      </w:r>
+    </w:p>
+    <w:p>
+      <w:pPr>
+        <w:spacing w:after="160" w:line="276" w:lineRule="auto"/>
+      </w:pPr>
+      <w:r>
+        <w:t>Link utili:</w:t>
+      </w:r>
+    </w:p>
+    <w:p>
+      <w:pPr>
+        <w:pStyle w:val="Paragrafoelenco"/>
+        <w:numPr>
+          <w:ilvl w:val="0"/>
+          <w:numId w:val="1"/>
+        </w:numPr>
+        <w:spacing w:after="160" w:line="276" w:lineRule="auto"/>
+      </w:pPr>
+      <w:r>
+        <w:t>Guide sul caricamento della tesi in Uniweb</w:t>
+      </w:r>
+      <w:r>
+        <w:t xml:space="preserve"> (sezione apposita, ma con questo almeno se il link cambia beccate il corrispondente link):</w:t>
       </w:r>
     </w:p>
     <w:p>
@@ -9015,422 +9473,9 @@
           <w:ilvl w:val="1"/>
           <w:numId w:val="1"/>
         </w:numPr>
-        <w:spacing w:line="276" w:lineRule="auto"/>
-      </w:pPr>
-      <w:r>
-        <w:t>Quello lì, usando l'università come "azienda" e lasciando eventualmente vuoti (o mettendo un -) sui campi che non puoi compilare perché sono puramente aziendali.</w:t>
-      </w:r>
-    </w:p>
-    <w:p>
-      <w:pPr>
-        <w:pStyle w:val="Paragrafoelenco"/>
-        <w:numPr>
-          <w:ilvl w:val="1"/>
-          <w:numId w:val="1"/>
-        </w:numPr>
-        <w:spacing w:line="276" w:lineRule="auto"/>
-      </w:pPr>
-      <w:r>
-        <w:t>La procedura di stage interno passa sempre per SIAGAS</w:t>
-      </w:r>
-    </w:p>
-    <w:p>
-      <w:pPr>
-        <w:spacing w:line="276" w:lineRule="auto"/>
-      </w:pPr>
-    </w:p>
-    <w:p>
-      <w:pPr>
-        <w:pStyle w:val="Paragrafoelenco"/>
-        <w:numPr>
-          <w:ilvl w:val="0"/>
-          <w:numId w:val="1"/>
-        </w:numPr>
-        <w:spacing w:line="276" w:lineRule="auto"/>
-      </w:pPr>
-      <w:r>
-        <w:t>Prevedendo di proseguire gli studi con un percorso magistrale è generalmente più consigliato svolgere uno stage interno o esterno? Oppure è a discapito del singolo?</w:t>
-      </w:r>
-    </w:p>
-    <w:p>
-      <w:pPr>
-        <w:pStyle w:val="Paragrafoelenco"/>
-        <w:numPr>
-          <w:ilvl w:val="1"/>
-          <w:numId w:val="1"/>
-        </w:numPr>
-        <w:spacing w:line="276" w:lineRule="auto"/>
-      </w:pPr>
-      <w:r>
-        <w:t>Tullio aveva detto a lezione che lo stage che noi facciamo è un arricchimento nostro sia di conoscenze sia curriculare, quindi secondo lui vale la pena farlo esterno. Tuttavia se sai di voler coltivare l'ambito accademico puoi anche vedere se con uno stage interno qualche professore ti prende sotto la sua ala e ti porta molto avanti</w:t>
-      </w:r>
-    </w:p>
-    <w:p>
-      <w:pPr>
-        <w:pStyle w:val="Paragrafoelenco"/>
-        <w:numPr>
-          <w:ilvl w:val="1"/>
-          <w:numId w:val="1"/>
-        </w:numPr>
-        <w:spacing w:line="276" w:lineRule="auto"/>
-      </w:pPr>
-      <w:r>
-        <w:t>Dalla mia esperienza posso dirti che in realtà dipende se ti interessa l’ambito di ricerca di qualche professore e se sa proporti qualche lavoro di stage interno che ti può piacere, indipendentemente dal fatto che poi andrai a lavorare, farai la magistrale o proseguirai anche con un dottorato</w:t>
-      </w:r>
-    </w:p>
-    <w:p>
-      <w:pPr>
-        <w:pStyle w:val="Paragrafoelenco"/>
-        <w:numPr>
-          <w:ilvl w:val="1"/>
-          <w:numId w:val="1"/>
-        </w:numPr>
-        <w:spacing w:line="276" w:lineRule="auto"/>
-      </w:pPr>
-      <w:r>
-        <w:t>Se c'è un docente con cui ti piacerebbe lavorare e che ha degli ambiti di ricerca in linea coi tuoi interessi lo stage interno è un'opportunità. In generale, l'intesa col professore che sceglieresti è (secondo me) molto importante, perché si interagisce molto di più rispetto a quello che succede tra relatore e studente durante lo stage in azienda.</w:t>
-      </w:r>
-    </w:p>
-    <w:p>
-      <w:pPr>
-        <w:pStyle w:val="Paragrafoelenco"/>
-        <w:numPr>
-          <w:ilvl w:val="1"/>
-          <w:numId w:val="1"/>
-        </w:numPr>
-        <w:spacing w:line="276" w:lineRule="auto"/>
-      </w:pPr>
-      <w:r>
-        <w:t>Se sceglierai lo stage interno, prepara le tue motivazioni perché è possibile che il professor Vardanega te le chieda. Non può impedirti di farlo, ma potrebbe provare a farti cambiare idea</w:t>
-      </w:r>
-    </w:p>
-    <w:p>
-      <w:pPr>
-        <w:spacing w:line="276" w:lineRule="auto"/>
-      </w:pPr>
-    </w:p>
-    <w:p>
-      <w:pPr>
-        <w:pStyle w:val="Paragrafoelenco"/>
-        <w:numPr>
-          <w:ilvl w:val="0"/>
-          <w:numId w:val="1"/>
-        </w:numPr>
-        <w:spacing w:line="276" w:lineRule="auto"/>
-      </w:pPr>
-      <w:r>
-        <w:t>Quali professori sono disponibili per uno stage interno?</w:t>
-      </w:r>
-    </w:p>
-    <w:p>
-      <w:pPr>
-        <w:pStyle w:val="Paragrafoelenco"/>
-        <w:numPr>
-          <w:ilvl w:val="1"/>
-          <w:numId w:val="1"/>
-        </w:numPr>
-        <w:spacing w:line="276" w:lineRule="auto"/>
-      </w:pPr>
-      <w:r>
-        <w:t>(Guardando il gruppo FIUP) Gaggi, Ballan, Conti, De Giovanni, etc.</w:t>
-      </w:r>
-    </w:p>
-    <w:p>
-      <w:pPr>
-        <w:spacing w:line="276" w:lineRule="auto"/>
-      </w:pPr>
-    </w:p>
-    <w:p>
-      <w:pPr>
-        <w:pStyle w:val="Paragrafoelenco"/>
-        <w:numPr>
-          <w:ilvl w:val="0"/>
-          <w:numId w:val="1"/>
-        </w:numPr>
-        <w:spacing w:line="276" w:lineRule="auto"/>
-      </w:pPr>
-      <w:r>
-        <w:t>Per contattare un professore che faccia da tutor interno per lo stage basta scrivergli una mail?</w:t>
-      </w:r>
-    </w:p>
-    <w:p>
-      <w:pPr>
-        <w:pStyle w:val="Paragrafoelenco"/>
-        <w:numPr>
-          <w:ilvl w:val="1"/>
-          <w:numId w:val="1"/>
-        </w:numPr>
-        <w:spacing w:line="276" w:lineRule="auto"/>
-      </w:pPr>
-      <w:r>
-        <w:lastRenderedPageBreak/>
-        <w:t>Si</w:t>
-      </w:r>
-      <w:r>
-        <w:t>, gli si chiede disponibilità banalmente, poi saranno loro a dirvi se hanno posto o meno</w:t>
-      </w:r>
-    </w:p>
-    <w:p>
-      <w:pPr>
-        <w:spacing w:line="276" w:lineRule="auto"/>
-      </w:pPr>
-    </w:p>
-    <w:p>
-      <w:pPr>
-        <w:pStyle w:val="Paragrafoelenco"/>
-        <w:numPr>
-          <w:ilvl w:val="0"/>
-          <w:numId w:val="1"/>
-        </w:numPr>
-        <w:spacing w:line="276" w:lineRule="auto"/>
-      </w:pPr>
-      <w:r>
-        <w:t>Se sto prendendo accordi con un'azienda ma non ho ancora confermato lo stage e quindi redatto almeno una bozza di piano di lavoro, posso cercare un prof che mi faccia da tutor interno?</w:t>
-      </w:r>
-    </w:p>
-    <w:p>
-      <w:pPr>
-        <w:pStyle w:val="Paragrafoelenco"/>
-        <w:numPr>
-          <w:ilvl w:val="1"/>
-          <w:numId w:val="1"/>
-        </w:numPr>
-        <w:spacing w:line="276" w:lineRule="auto"/>
-      </w:pPr>
-      <w:r>
-        <w:t>Si</w:t>
-      </w:r>
-    </w:p>
-    <w:p>
-      <w:pPr>
-        <w:pStyle w:val="Paragrafoelenco"/>
-        <w:spacing w:line="276" w:lineRule="auto"/>
-        <w:ind w:left="1440"/>
-      </w:pPr>
-    </w:p>
-    <w:p>
-      <w:pPr>
-        <w:pStyle w:val="Paragrafoelenco"/>
-        <w:numPr>
-          <w:ilvl w:val="0"/>
-          <w:numId w:val="1"/>
-        </w:numPr>
-        <w:spacing w:line="276" w:lineRule="auto"/>
-      </w:pPr>
-      <w:r>
-        <w:t>C</w:t>
-      </w:r>
-      <w:r>
-        <w:t>he differenza c'è tra stage interno e</w:t>
-      </w:r>
-      <w:r>
-        <w:t>d</w:t>
-      </w:r>
-      <w:r>
-        <w:t xml:space="preserve"> esterno?</w:t>
-      </w:r>
-    </w:p>
-    <w:p>
-      <w:pPr>
-        <w:pStyle w:val="Paragrafoelenco"/>
-        <w:numPr>
-          <w:ilvl w:val="1"/>
-          <w:numId w:val="1"/>
-        </w:numPr>
-        <w:spacing w:line="276" w:lineRule="auto"/>
-      </w:pPr>
-      <w:r>
-        <w:t xml:space="preserve">Nello stage </w:t>
-      </w:r>
-      <w:r>
-        <w:t>interno fai un progetto da solo con il tutor</w:t>
-      </w:r>
-      <w:r>
-        <w:t>, mentre nello stage esterno vai a lavorare in azienda</w:t>
-      </w:r>
-    </w:p>
-    <w:p>
-      <w:pPr>
-        <w:pStyle w:val="Titolo1"/>
-        <w:spacing w:line="276" w:lineRule="auto"/>
-      </w:pPr>
-      <w:bookmarkStart w:id="16" w:name="_Toc137816281"/>
-      <w:r>
-        <w:t>Tesi</w:t>
-      </w:r>
-      <w:r>
-        <w:t>: informazioni generali</w:t>
-      </w:r>
-      <w:bookmarkEnd w:id="16"/>
-    </w:p>
-    <w:p>
-      <w:pPr>
-        <w:spacing w:line="276" w:lineRule="auto"/>
-      </w:pPr>
-    </w:p>
-    <w:p>
-      <w:pPr>
-        <w:spacing w:after="160" w:line="276" w:lineRule="auto"/>
-      </w:pPr>
-      <w:r>
-        <w:t>La tesi avrà queste info di massima.</w:t>
-      </w:r>
-    </w:p>
-    <w:p>
-      <w:pPr>
-        <w:pStyle w:val="Paragrafoelenco"/>
-        <w:numPr>
-          <w:ilvl w:val="0"/>
-          <w:numId w:val="15"/>
-        </w:numPr>
-        <w:spacing w:after="160" w:line="276" w:lineRule="auto"/>
-      </w:pPr>
-      <w:r>
-        <w:t>essere denominato "Cognome_Nome.pdf" (istanziato al vostro nome)</w:t>
-      </w:r>
-    </w:p>
-    <w:p>
-      <w:pPr>
-        <w:pStyle w:val="Paragrafoelenco"/>
-        <w:numPr>
-          <w:ilvl w:val="0"/>
-          <w:numId w:val="15"/>
-        </w:numPr>
-        <w:spacing w:after="160" w:line="276" w:lineRule="auto"/>
-      </w:pPr>
-      <w:r>
-        <w:t>essere in formato PDF/A,</w:t>
-      </w:r>
-    </w:p>
-    <w:p>
-      <w:pPr>
-        <w:pStyle w:val="Paragrafoelenco"/>
-        <w:numPr>
-          <w:ilvl w:val="0"/>
-          <w:numId w:val="15"/>
-        </w:numPr>
-        <w:spacing w:after="160" w:line="276" w:lineRule="auto"/>
-      </w:pPr>
-      <w:r>
-        <w:t>avere dimensione non superiore a 40 MB</w:t>
-      </w:r>
-      <w:r>
-        <w:t>.</w:t>
-      </w:r>
-    </w:p>
-    <w:p>
-      <w:pPr>
-        <w:spacing w:after="160" w:line="276" w:lineRule="auto"/>
-      </w:pPr>
-      <w:r>
-        <w:t>Non per forza deve essere scritta in LaTeX</w:t>
-      </w:r>
-      <w:r>
-        <w:t xml:space="preserve"> (consigliato, essendoci anche un template).</w:t>
-      </w:r>
-    </w:p>
-    <w:p>
-      <w:pPr>
-        <w:spacing w:after="160" w:line="276" w:lineRule="auto"/>
-      </w:pPr>
-      <w:r>
-        <w:t>Farete quel caricamento solo dopo che il vostro relatore, il docente che ha approvato la vostra domanda di laurea, ne avrà approvato i contenuti, perché il sistema non consente modifiche di quanto già caricato.</w:t>
-      </w:r>
-    </w:p>
-    <w:p>
-      <w:pPr>
-        <w:spacing w:after="160" w:line="276" w:lineRule="auto"/>
-      </w:pPr>
-      <w:r>
-        <w:t>Dopo tale caricamento, il vostro relatore dovrà confermare la sua approvazione, sempre tramite Uniweb.</w:t>
-      </w:r>
-    </w:p>
-    <w:p>
-      <w:pPr>
-        <w:spacing w:after="160" w:line="276" w:lineRule="auto"/>
-      </w:pPr>
-      <w:r>
-        <w:t>Ricordate che il titolo del documento (tesi) dovrà essere lo stesso dichiarato nella domanda di laurea. Tale caricamento in Uniweb con accesso autenticato sostituisce consegna e firma della versione cartacea del vostro elaborato.</w:t>
-      </w:r>
-    </w:p>
-    <w:p>
-      <w:pPr>
-        <w:spacing w:after="160" w:line="276" w:lineRule="auto"/>
-      </w:pPr>
-      <w:r>
-        <w:t xml:space="preserve">Stante la digitalizzazione della procedura, non servirà neppure ripetere iscrizione e caricamento sul portale SIAGAS. Il frontespizio della tesi di laurea deve riportare nella parte alta il nome del Dipartimento di riferimento del corso di studio e il nome del corso di studio stesso. </w:t>
-      </w:r>
-    </w:p>
-    <w:p>
-      <w:pPr>
-        <w:spacing w:after="160" w:line="276" w:lineRule="auto"/>
-      </w:pPr>
-      <w:r>
-        <w:t xml:space="preserve">Per </w:t>
-      </w:r>
-      <w:r>
-        <w:t>n</w:t>
-      </w:r>
-      <w:r>
-        <w:t xml:space="preserve">oi questo significa: </w:t>
-      </w:r>
-    </w:p>
-    <w:p>
-      <w:pPr>
-        <w:spacing w:after="160" w:line="276" w:lineRule="auto"/>
-      </w:pPr>
-      <w:r>
-        <w:t>“</w:t>
-      </w:r>
-      <w:r>
-        <w:t>Dipartimento di Matematica "Tullio Levi-Civita"</w:t>
-      </w:r>
-    </w:p>
-    <w:p>
-      <w:pPr>
-        <w:spacing w:after="160" w:line="276" w:lineRule="auto"/>
-      </w:pPr>
-      <w:r>
-        <w:t>Corso di Laurea in Informatica</w:t>
-      </w:r>
-      <w:r>
-        <w:t>”</w:t>
-      </w:r>
-    </w:p>
-    <w:p>
-      <w:pPr>
-        <w:spacing w:after="160" w:line="276" w:lineRule="auto"/>
-      </w:pPr>
-      <w:r>
-        <w:t>Link utili:</w:t>
-      </w:r>
-    </w:p>
-    <w:p>
-      <w:pPr>
-        <w:pStyle w:val="Paragrafoelenco"/>
-        <w:numPr>
-          <w:ilvl w:val="0"/>
-          <w:numId w:val="1"/>
-        </w:numPr>
-        <w:spacing w:after="160" w:line="276" w:lineRule="auto"/>
-      </w:pPr>
-      <w:r>
-        <w:t>Guide sul caricamento della tesi in Uniweb</w:t>
-      </w:r>
-      <w:r>
-        <w:t xml:space="preserve"> (sezione apposita, ma con questo almeno se il link cambia beccate il corrispondente link):</w:t>
-      </w:r>
-    </w:p>
-    <w:p>
-      <w:pPr>
-        <w:pStyle w:val="Paragrafoelenco"/>
-        <w:numPr>
-          <w:ilvl w:val="1"/>
-          <w:numId w:val="1"/>
-        </w:numPr>
-        <w:spacing w:after="160" w:line="276" w:lineRule="auto"/>
-      </w:pPr>
-      <w:hyperlink r:id="rId59" w:history="1">
+        <w:spacing w:after="160" w:line="276" w:lineRule="auto"/>
+      </w:pPr>
+      <w:hyperlink r:id="rId60" w:history="1">
         <w:r>
           <w:rPr>
             <w:rStyle w:val="Collegamentoipertestuale"/>
@@ -9467,7 +9512,7 @@
         </w:numPr>
         <w:spacing w:after="160" w:line="276" w:lineRule="auto"/>
       </w:pPr>
-      <w:hyperlink r:id="rId60" w:history="1">
+      <w:hyperlink r:id="rId61" w:history="1">
         <w:r>
           <w:rPr>
             <w:rStyle w:val="Collegamentoipertestuale"/>
@@ -9491,7 +9536,7 @@
       <w:r>
         <w:t xml:space="preserve">Il template per realizzarla disponibile su GitHub: </w:t>
       </w:r>
-      <w:hyperlink r:id="rId61" w:history="1">
+      <w:hyperlink r:id="rId62" w:history="1">
         <w:r>
           <w:rPr>
             <w:rStyle w:val="Collegamentoipertestuale"/>
@@ -9515,7 +9560,7 @@
       <w:r>
         <w:t xml:space="preserve">Template in Pandoc per realizzarla: </w:t>
       </w:r>
-      <w:hyperlink r:id="rId62" w:history="1">
+      <w:hyperlink r:id="rId63" w:history="1">
         <w:r>
           <w:rPr>
             <w:rStyle w:val="Collegamentoipertestuale"/>
@@ -9529,24 +9574,10 @@
     </w:p>
     <w:p>
       <w:pPr>
-        <w:spacing w:after="160" w:line="276" w:lineRule="auto"/>
-        <w:rPr>
-          <w:rFonts w:asciiTheme="majorHAnsi" w:eastAsiaTheme="majorEastAsia" w:hAnsiTheme="majorHAnsi" w:cstheme="majorBidi"/>
-          <w:color w:val="2F5496" w:themeColor="accent1" w:themeShade="BF"/>
-          <w:sz w:val="32"/>
-          <w:szCs w:val="32"/>
-        </w:rPr>
-      </w:pPr>
-      <w:r>
-        <w:br w:type="page"/>
-      </w:r>
-    </w:p>
-    <w:p>
-      <w:pPr>
         <w:pStyle w:val="Titolo1"/>
         <w:spacing w:line="276" w:lineRule="auto"/>
       </w:pPr>
-      <w:bookmarkStart w:id="17" w:name="_Toc137816282"/>
+      <w:bookmarkStart w:id="17" w:name="_Toc139535867"/>
       <w:r>
         <w:lastRenderedPageBreak/>
         <w:t>Tesi: Cosa fare esattamente</w:t>
@@ -9563,7 +9594,27 @@
         <w:spacing w:after="160" w:line="276" w:lineRule="auto"/>
       </w:pPr>
       <w:r>
-        <w:t>Questa normalmente viene scritta dopo la conclusione dello stage. Le sue specifiche di base sono:</w:t>
+        <w:t>Questa normalmente viene scritta dopo la conclusione dello stage</w:t>
+      </w:r>
+      <w:r>
+        <w:t xml:space="preserve">, ma rimane altamente consigliabile farlo anche prima. Si tenga presenta che </w:t>
+      </w:r>
+      <w:r>
+        <w:rPr>
+          <w:u w:val="single"/>
+        </w:rPr>
+        <w:t>la tesi viene scritta sulla base del tirocinio</w:t>
+      </w:r>
+      <w:r>
+        <w:t xml:space="preserve">, a seconda se venga svolto esternamente od internamente. </w:t>
+      </w:r>
+    </w:p>
+    <w:p>
+      <w:pPr>
+        <w:spacing w:after="160" w:line="276" w:lineRule="auto"/>
+      </w:pPr>
+      <w:r>
+        <w:t>Le sue specifiche di base sono:</w:t>
       </w:r>
     </w:p>
     <w:p>
@@ -9779,7 +9830,7 @@
       <w:r>
         <w:t xml:space="preserve">Esempio di repo con gli script aggiuntivi per compilare manualmente tesi, bibliografia, glossario, etc: </w:t>
       </w:r>
-      <w:hyperlink r:id="rId63" w:history="1">
+      <w:hyperlink r:id="rId64" w:history="1">
         <w:r>
           <w:rPr>
             <w:rStyle w:val="Collegamentoipertestuale"/>
@@ -9885,12 +9936,16 @@
       <w:r>
         <w:t>olverli (magari, con chktex e commentando errori, es. \hbadness=10000 e % chktex-file (codice errore) possono risolvervi un disastro di warning nel singolo capitolo legati a spazi o a piccolezze simili; li riporto per completezza di visione</w:t>
       </w:r>
-    </w:p>
-    <w:p>
-      <w:pPr>
-        <w:spacing w:after="160" w:line="276" w:lineRule="auto"/>
-      </w:pPr>
-      <w:r>
+      <w:r>
+        <w:t>)</w:t>
+      </w:r>
+    </w:p>
+    <w:p>
+      <w:pPr>
+        <w:spacing w:after="160" w:line="276" w:lineRule="auto"/>
+      </w:pPr>
+      <w:r>
+        <w:lastRenderedPageBreak/>
         <w:t xml:space="preserve">In generale, attenersi alle indicazioni del proprio prof/della propria prof.ssa per la scrittura della tesi, perché cambia da uno all’altro in base anche a quanto potrebbero seguirvi. </w:t>
       </w:r>
     </w:p>
@@ -9898,21 +9953,7 @@
       <w:pPr>
         <w:spacing w:after="160" w:line="276" w:lineRule="auto"/>
       </w:pPr>
-    </w:p>
-    <w:p>
-      <w:pPr>
-        <w:spacing w:after="160" w:line="276" w:lineRule="auto"/>
-      </w:pPr>
-      <w:r>
-        <w:br w:type="page"/>
-      </w:r>
-    </w:p>
-    <w:p>
-      <w:pPr>
-        <w:spacing w:after="160" w:line="276" w:lineRule="auto"/>
-      </w:pPr>
-      <w:r>
-        <w:lastRenderedPageBreak/>
+      <w:r>
         <w:t xml:space="preserve">Un buon consiglio </w:t>
       </w:r>
       <w:r>
@@ -9982,12 +10023,6 @@
     <w:p>
       <w:pPr>
         <w:pStyle w:val="Paragrafoelenco"/>
-        <w:spacing w:after="160" w:line="276" w:lineRule="auto"/>
-      </w:pPr>
-    </w:p>
-    <w:p>
-      <w:pPr>
-        <w:pStyle w:val="Paragrafoelenco"/>
         <w:numPr>
           <w:ilvl w:val="0"/>
           <w:numId w:val="1"/>
@@ -10021,9 +10056,26 @@
     </w:p>
     <w:p>
       <w:pPr>
+        <w:pStyle w:val="Paragrafoelenco"/>
+        <w:numPr>
+          <w:ilvl w:val="0"/>
+          <w:numId w:val="1"/>
+        </w:numPr>
+        <w:spacing w:after="160" w:line="276" w:lineRule="auto"/>
+        <w:rPr>
+          <w:i/>
+          <w:iCs/>
+        </w:rPr>
+      </w:pPr>
+      <w:r>
+        <w:t>Si noti che la tesi compressa non sarà considerata PDF/A secondo il sistema Uniweb, quindi là caricherete la tesi integrale, purché sia come immaginabile sotto i 40 MB; la mia era piena di immagini e raggiungevo i 13 MB comunque su uno span complessivo di 90 e qualcosa pagine, quindi ce la fate easy a stare nel peso limite.</w:t>
+      </w:r>
+    </w:p>
+    <w:p>
+      <w:pPr>
         <w:pStyle w:val="Titolo1"/>
       </w:pPr>
-      <w:bookmarkStart w:id="18" w:name="_Toc137816283"/>
+      <w:bookmarkStart w:id="18" w:name="_Toc139535868"/>
       <w:r>
         <w:t>Inserimento della Tesi</w:t>
       </w:r>
@@ -10062,7 +10114,7 @@
       <w:pPr>
         <w:spacing w:line="276" w:lineRule="auto"/>
       </w:pPr>
-      <w:hyperlink r:id="rId64" w:history="1">
+      <w:hyperlink r:id="rId65" w:history="1">
         <w:r>
           <w:rPr>
             <w:rStyle w:val="Collegamentoipertestuale"/>
@@ -10089,24 +10141,12 @@
       <w:r>
         <w:br/>
       </w:r>
-      <w:hyperlink r:id="rId65" w:history="1">
+      <w:hyperlink r:id="rId66" w:history="1">
         <w:r>
           <w:rPr>
             <w:rStyle w:val="Collegamentoipertestuale"/>
           </w:rPr>
-          <w:t>https://www.unipd.it/sites/unipd.it/files/2020/Istruzioni-pd</w:t>
-        </w:r>
-        <w:r>
-          <w:rPr>
-            <w:rStyle w:val="Collegamentoipertestuale"/>
-          </w:rPr>
-          <w:t>f</w:t>
-        </w:r>
-        <w:r>
-          <w:rPr>
-            <w:rStyle w:val="Collegamentoipertestuale"/>
-          </w:rPr>
-          <w:t>a-accessibile.pdf</w:t>
+          <w:t>https://www.unipd.it/sites/unipd.it/files/2020/Istruzioni-pdfa-accessibile.pdf</w:t>
         </w:r>
       </w:hyperlink>
       <w:r>
@@ -10137,7 +10177,7 @@
       <w:pPr>
         <w:spacing w:line="276" w:lineRule="auto"/>
       </w:pPr>
-      <w:hyperlink r:id="rId66" w:history="1">
+      <w:hyperlink r:id="rId67" w:history="1">
         <w:r>
           <w:rPr>
             <w:rStyle w:val="Collegamentoipertestuale"/>
@@ -10172,6 +10212,7 @@
         <w:spacing w:line="276" w:lineRule="auto"/>
       </w:pPr>
       <w:r>
+        <w:lastRenderedPageBreak/>
         <w:t>In LaTeX non preoccupatevi, col template FIUP generate già i file contenenti le corrette informazioni rispetto al PDF/A (cartella apposita generata come “xmpdata” comunque correttamente modificabile in tesi-config.tex nelle info di massima, che sono abstract, parole chiave, etc. che inserite su Uniweb al momento del caricamento).</w:t>
       </w:r>
     </w:p>
@@ -10185,7 +10226,6 @@
         <w:spacing w:line="276" w:lineRule="auto"/>
       </w:pPr>
       <w:r>
-        <w:lastRenderedPageBreak/>
         <w:t>In Word:</w:t>
       </w:r>
     </w:p>
@@ -10219,7 +10259,7 @@
                     <pic:cNvPicPr/>
                   </pic:nvPicPr>
                   <pic:blipFill>
-                    <a:blip r:embed="rId67"/>
+                    <a:blip r:embed="rId68"/>
                     <a:stretch>
                       <a:fillRect/>
                     </a:stretch>
@@ -10250,87 +10290,6 @@
       <w:r>
         <w:t xml:space="preserve"> </w:t>
       </w:r>
-      <w:r>
-        <w:t>Ricordo inoltre che la “Prova Finale” da 3 CFU su Uniweb rappresenta proprio la tesi.</w:t>
-      </w:r>
-    </w:p>
-    <w:p>
-      <w:pPr>
-        <w:spacing w:line="276" w:lineRule="auto"/>
-      </w:pPr>
-      <w:r>
-        <w:t>Fino pare al 2020, nella sezione Wizard Stage di SIAGAS occorreva inserire tesi e lucidi, da cui i tecnici recuperavano il tutto:</w:t>
-      </w:r>
-    </w:p>
-    <w:p>
-      <w:pPr>
-        <w:spacing w:line="276" w:lineRule="auto"/>
-      </w:pPr>
-      <w:r>
-        <w:rPr>
-          <w:noProof/>
-        </w:rPr>
-        <w:drawing>
-          <wp:inline distT="0" distB="0" distL="0" distR="0" wp14:anchorId="498484ED" wp14:editId="0684FB98">
-            <wp:extent cx="6120130" cy="933450"/>
-            <wp:effectExtent l="0" t="0" r="0" b="0"/>
-            <wp:docPr id="1848519621" name="Immagine 1" descr="Immagine che contiene testo, Carattere, schermata&#10;&#10;Descrizione generata automaticamente"/>
-            <wp:cNvGraphicFramePr>
-              <a:graphicFrameLocks xmlns:a="http://schemas.openxmlformats.org/drawingml/2006/main" noChangeAspect="1"/>
-            </wp:cNvGraphicFramePr>
-            <a:graphic xmlns:a="http://schemas.openxmlformats.org/drawingml/2006/main">
-              <a:graphicData uri="http://schemas.openxmlformats.org/drawingml/2006/picture">
-                <pic:pic xmlns:pic="http://schemas.openxmlformats.org/drawingml/2006/picture">
-                  <pic:nvPicPr>
-                    <pic:cNvPr id="1848519621" name="Immagine 1" descr="Immagine che contiene testo, Carattere, schermata&#10;&#10;Descrizione generata automaticamente"/>
-                    <pic:cNvPicPr/>
-                  </pic:nvPicPr>
-                  <pic:blipFill>
-                    <a:blip r:embed="rId68"/>
-                    <a:stretch>
-                      <a:fillRect/>
-                    </a:stretch>
-                  </pic:blipFill>
-                  <pic:spPr>
-                    <a:xfrm>
-                      <a:off x="0" y="0"/>
-                      <a:ext cx="6120130" cy="933450"/>
-                    </a:xfrm>
-                    <a:prstGeom prst="rect">
-                      <a:avLst/>
-                    </a:prstGeom>
-                  </pic:spPr>
-                </pic:pic>
-              </a:graphicData>
-            </a:graphic>
-          </wp:inline>
-        </w:drawing>
-      </w:r>
-    </w:p>
-    <w:p>
-      <w:pPr>
-        <w:spacing w:line="276" w:lineRule="auto"/>
-        <w:rPr>
-          <w:u w:val="single"/>
-        </w:rPr>
-      </w:pPr>
-      <w:r>
-        <w:t xml:space="preserve">Da quello che capisco, tramite il sistema nella sezione “Eventi e Lauree” occorreva iscriversi in occasione dell’appello di laurea e quindi inserire la tesi e la slide della successiva sezione di conseguenza; </w:t>
-      </w:r>
-      <w:r>
-        <w:rPr>
-          <w:u w:val="single"/>
-        </w:rPr>
-        <w:t>pare non sia più necessario.</w:t>
-      </w:r>
-    </w:p>
-    <w:p>
-      <w:pPr>
-        <w:spacing w:line="276" w:lineRule="auto"/>
-      </w:pPr>
-      <w:r>
-        <w:t xml:space="preserve">Si noti comunque che una volta messa la presentazione su SIAGAS non si può più modificarla, leggendo le info passate. </w:t>
-      </w:r>
     </w:p>
     <w:p>
       <w:pPr>
@@ -10354,10 +10313,40 @@
     </w:p>
     <w:p>
       <w:pPr>
+        <w:spacing w:line="276" w:lineRule="auto"/>
+      </w:pPr>
+      <w:r>
+        <w:t>Ricordo questa rappresenti sul libretto la parte “Prova Finale” da 3 CFU.</w:t>
+      </w:r>
+    </w:p>
+    <w:p>
+      <w:pPr>
+        <w:spacing w:line="276" w:lineRule="auto"/>
+      </w:pPr>
+    </w:p>
+    <w:p>
+      <w:pPr>
+        <w:spacing w:line="276" w:lineRule="auto"/>
+      </w:pPr>
+      <w:r>
+        <w:t xml:space="preserve">Si noti inoltre che la tesi stessa, assieme alla successiva presentazione per la relativa discussione, fino al 2020 doveva essere caricata in SIAGAS, cosa </w:t>
+      </w:r>
+      <w:r>
+        <w:rPr>
+          <w:u w:val="single"/>
+        </w:rPr>
+        <w:t>non più necessaria ora</w:t>
+      </w:r>
+      <w:r>
+        <w:t xml:space="preserve">. </w:t>
+      </w:r>
+    </w:p>
+    <w:p>
+      <w:pPr>
         <w:pStyle w:val="Titolo1"/>
         <w:spacing w:line="276" w:lineRule="auto"/>
       </w:pPr>
-      <w:bookmarkStart w:id="19" w:name="_Toc137816284"/>
+      <w:bookmarkStart w:id="19" w:name="_Toc139535869"/>
       <w:r>
         <w:t>Presentazione e discussione Tesi</w:t>
       </w:r>
@@ -10560,31 +10549,42 @@
         <w:spacing w:line="276" w:lineRule="auto"/>
       </w:pPr>
       <w:r>
+        <w:t>Materiale FIUP &gt; Unipd Roba utile &gt; Template e presentazioni &gt; Template vuoto presentazioni DM UniPD</w:t>
+      </w:r>
+      <w:r>
+        <w:t xml:space="preserve"> (solo PowerPoint)</w:t>
+      </w:r>
+    </w:p>
+    <w:p>
+      <w:pPr>
+        <w:pStyle w:val="Paragrafoelenco"/>
+        <w:spacing w:line="276" w:lineRule="auto"/>
+        <w:ind w:left="1440"/>
+      </w:pPr>
+    </w:p>
+    <w:p>
+      <w:pPr>
+        <w:spacing w:after="160" w:line="259" w:lineRule="auto"/>
+      </w:pPr>
+      <w:r>
+        <w:br w:type="page"/>
+      </w:r>
+    </w:p>
+    <w:p>
+      <w:pPr>
+        <w:pStyle w:val="Paragrafoelenco"/>
+        <w:numPr>
+          <w:ilvl w:val="0"/>
+          <w:numId w:val="1"/>
+        </w:numPr>
+        <w:spacing w:line="276" w:lineRule="auto"/>
+      </w:pPr>
+      <w:r>
         <w:lastRenderedPageBreak/>
-        <w:t>Materiale FIUP &gt; Unipd Roba utile &gt; Template e presentazioni &gt; Template vuoto presentazioni DM UniPD</w:t>
-      </w:r>
-      <w:r>
-        <w:t xml:space="preserve"> (solo PowerPoint)</w:t>
-      </w:r>
-    </w:p>
-    <w:p>
-      <w:pPr>
-        <w:pStyle w:val="Paragrafoelenco"/>
-        <w:spacing w:line="276" w:lineRule="auto"/>
-        <w:ind w:left="1440"/>
-      </w:pPr>
-    </w:p>
-    <w:p>
-      <w:pPr>
-        <w:pStyle w:val="Paragrafoelenco"/>
-        <w:numPr>
-          <w:ilvl w:val="0"/>
-          <w:numId w:val="1"/>
-        </w:numPr>
-        <w:spacing w:line="276" w:lineRule="auto"/>
-      </w:pPr>
-      <w:r>
-        <w:t>In generale, preparatevi le slide in formato PDF.</w:t>
+        <w:t>In generale, preparatevi le slide in formato PDF</w:t>
+      </w:r>
+      <w:r>
+        <w:t>.</w:t>
       </w:r>
     </w:p>
     <w:p>
@@ -10699,9 +10699,9 @@
           <w:noProof/>
         </w:rPr>
         <w:drawing>
-          <wp:inline distT="0" distB="0" distL="0" distR="0" wp14:anchorId="072AB080" wp14:editId="61EDEF77">
-            <wp:extent cx="2401824" cy="1363748"/>
-            <wp:effectExtent l="0" t="0" r="0" b="8255"/>
+          <wp:inline distT="0" distB="0" distL="0" distR="0" wp14:anchorId="072AB080" wp14:editId="084C4428">
+            <wp:extent cx="2234657" cy="1268831"/>
+            <wp:effectExtent l="0" t="0" r="0" b="7620"/>
             <wp:docPr id="1013415912" name="Immagine 1" descr="Immagine che contiene testo, Carattere, schermata, algebra&#10;&#10;Descrizione generata automaticamente"/>
             <wp:cNvGraphicFramePr>
               <a:graphicFrameLocks xmlns:a="http://schemas.openxmlformats.org/drawingml/2006/main" noChangeAspect="1"/>
@@ -10722,7 +10722,7 @@
                   <pic:spPr>
                     <a:xfrm>
                       <a:off x="0" y="0"/>
-                      <a:ext cx="2411061" cy="1368993"/>
+                      <a:ext cx="2248811" cy="1276868"/>
                     </a:xfrm>
                     <a:prstGeom prst="rect">
                       <a:avLst/>
@@ -10744,11 +10744,6 @@
       <w:pPr>
         <w:spacing w:line="276" w:lineRule="auto"/>
       </w:pPr>
-    </w:p>
-    <w:p>
-      <w:pPr>
-        <w:spacing w:line="276" w:lineRule="auto"/>
-      </w:pPr>
       <w:r>
         <w:t>Altre indicazioni dal FIUP:</w:t>
       </w:r>
@@ -10854,13 +10849,312 @@
         <w:spacing w:line="276" w:lineRule="auto"/>
       </w:pPr>
       <w:r>
+        <w:t>Alcuni professori vi diranno che sono anche disponibili a fare una prova di discussione; generalmente, comunque, è la prof.ssa Gaggi che manda il PDF con la locandina delle date relative alla discussione e proclamazione, così saprete anche chi c’è in commissione.</w:t>
+      </w:r>
+    </w:p>
+    <w:p>
+      <w:pPr>
+        <w:spacing w:line="276" w:lineRule="auto"/>
+      </w:pPr>
+    </w:p>
+    <w:p>
+      <w:pPr>
+        <w:pStyle w:val="Paragrafoelenco"/>
+        <w:numPr>
+          <w:ilvl w:val="0"/>
+          <w:numId w:val="1"/>
+        </w:numPr>
+        <w:spacing w:line="276" w:lineRule="auto"/>
+      </w:pPr>
+      <w:r>
         <w:t xml:space="preserve">La data esatta della discussione </w:t>
       </w:r>
       <w:r>
         <w:t>tendenzialmente viene comunicata</w:t>
       </w:r>
       <w:r>
-        <w:t xml:space="preserve"> circa 10 giorni prima. Comunque tipicamente è il giorno prima o quello prima ancora rispetto alla proclamazione</w:t>
+        <w:t xml:space="preserve"> </w:t>
+      </w:r>
+      <w:r>
+        <w:t>almeno</w:t>
+      </w:r>
+      <w:r>
+        <w:t xml:space="preserve"> 10 giorni prima</w:t>
+      </w:r>
+      <w:r>
+        <w:t xml:space="preserve">, nel mio caso 16 giorni prima. </w:t>
+      </w:r>
+      <w:r>
+        <w:t>Comunque tipicamente è il giorno prima o quello prima ancora rispetto alla proclamazione</w:t>
+      </w:r>
+      <w:r>
+        <w:t xml:space="preserve"> (altri casi dicono anche il giorno stesso)</w:t>
+      </w:r>
+    </w:p>
+    <w:p>
+      <w:pPr>
+        <w:pStyle w:val="Paragrafoelenco"/>
+        <w:spacing w:line="276" w:lineRule="auto"/>
+      </w:pPr>
+      <w:r>
+        <w:t xml:space="preserve"> </w:t>
+      </w:r>
+    </w:p>
+    <w:p>
+      <w:pPr>
+        <w:pStyle w:val="Paragrafoelenco"/>
+        <w:spacing w:line="276" w:lineRule="auto"/>
+      </w:pPr>
+    </w:p>
+    <w:p>
+      <w:pPr>
+        <w:pStyle w:val="Paragrafoelenco"/>
+        <w:numPr>
+          <w:ilvl w:val="0"/>
+          <w:numId w:val="1"/>
+        </w:numPr>
+        <w:spacing w:line="276" w:lineRule="auto"/>
+      </w:pPr>
+      <w:r>
+        <w:lastRenderedPageBreak/>
+        <w:t>Qualche esempio</w:t>
+      </w:r>
+      <w:r>
+        <w:t xml:space="preserve"> di presentazione</w:t>
+      </w:r>
+      <w:r>
+        <w:t xml:space="preserve"> scavando su GitHub sono riuscito a recuperarlo</w:t>
+      </w:r>
+      <w:r>
+        <w:t xml:space="preserve"> e ve li ho messi qui su Mega</w:t>
+      </w:r>
+      <w:r>
+        <w:t>; fatene buon uso in modo intelligente. Da quello che vedo, siamo tra le 12/13 minimo fino ad un massimo di 20 slide. Letteralmente vedo che si tratta di un’analisi ad alto livello delle tecnologie presenti e del lavoro fatto, presentando l’azienda/tematiche come prime slides, le tecnologie studiate/usate in codifica</w:t>
+      </w:r>
+      <w:r>
+        <w:t>, il progetto di stage, la pianificazione ed eventuali conclusioni/ringraziamenti.</w:t>
+      </w:r>
+    </w:p>
+    <w:p>
+      <w:pPr>
+        <w:spacing w:line="276" w:lineRule="auto"/>
+      </w:pPr>
+    </w:p>
+    <w:p>
+      <w:pPr>
+        <w:spacing w:line="276" w:lineRule="auto"/>
+      </w:pPr>
+      <w:r>
+        <w:t>In prossimità della discussione (entro le 2/3 settimane precedenti, su laurea del 21 luglio a me è arrivata la mail il pomeriggio del 5 luglio)</w:t>
+      </w:r>
+      <w:r>
+        <w:t>, vi arriverà una mail di questo tipo, contenenti le indicazioni sul dove caricare la presentazione e cosa fare:</w:t>
+      </w:r>
+      <w:r>
+        <w:br/>
+      </w:r>
+      <w:r>
+        <w:rPr>
+          <w:noProof/>
+        </w:rPr>
+        <w:drawing>
+          <wp:inline distT="0" distB="0" distL="0" distR="0" wp14:anchorId="5DA6845E" wp14:editId="775DFDAD">
+            <wp:extent cx="6120130" cy="1724025"/>
+            <wp:effectExtent l="0" t="0" r="0" b="9525"/>
+            <wp:docPr id="494076476" name="Immagine 1" descr="Immagine che contiene testo, schermata, Carattere&#10;&#10;Descrizione generata automaticamente"/>
+            <wp:cNvGraphicFramePr>
+              <a:graphicFrameLocks xmlns:a="http://schemas.openxmlformats.org/drawingml/2006/main" noChangeAspect="1"/>
+            </wp:cNvGraphicFramePr>
+            <a:graphic xmlns:a="http://schemas.openxmlformats.org/drawingml/2006/main">
+              <a:graphicData uri="http://schemas.openxmlformats.org/drawingml/2006/picture">
+                <pic:pic xmlns:pic="http://schemas.openxmlformats.org/drawingml/2006/picture">
+                  <pic:nvPicPr>
+                    <pic:cNvPr id="494076476" name="Immagine 1" descr="Immagine che contiene testo, schermata, Carattere&#10;&#10;Descrizione generata automaticamente"/>
+                    <pic:cNvPicPr/>
+                  </pic:nvPicPr>
+                  <pic:blipFill>
+                    <a:blip r:embed="rId73"/>
+                    <a:stretch>
+                      <a:fillRect/>
+                    </a:stretch>
+                  </pic:blipFill>
+                  <pic:spPr>
+                    <a:xfrm>
+                      <a:off x="0" y="0"/>
+                      <a:ext cx="6120130" cy="1724025"/>
+                    </a:xfrm>
+                    <a:prstGeom prst="rect">
+                      <a:avLst/>
+                    </a:prstGeom>
+                  </pic:spPr>
+                </pic:pic>
+              </a:graphicData>
+            </a:graphic>
+          </wp:inline>
+        </w:drawing>
+      </w:r>
+    </w:p>
+    <w:p>
+      <w:pPr>
+        <w:spacing w:line="276" w:lineRule="auto"/>
+      </w:pPr>
+    </w:p>
+    <w:p>
+      <w:pPr>
+        <w:spacing w:line="276" w:lineRule="auto"/>
+      </w:pPr>
+      <w:r>
+        <w:t>Serve quindi:</w:t>
+      </w:r>
+    </w:p>
+    <w:p>
+      <w:pPr>
+        <w:pStyle w:val="Paragrafoelenco"/>
+        <w:numPr>
+          <w:ilvl w:val="0"/>
+          <w:numId w:val="1"/>
+        </w:numPr>
+        <w:spacing w:line="276" w:lineRule="auto"/>
+      </w:pPr>
+      <w:r>
+        <w:t>Inserire la presentazione a</w:t>
+      </w:r>
+      <w:r>
+        <w:t xml:space="preserve">l seguente link </w:t>
+      </w:r>
+      <w:r>
+        <w:t>affinché i tecnici lo trovino (e tenere come scritto una copia, nel caso, su chiavetta)</w:t>
+      </w:r>
+    </w:p>
+    <w:p>
+      <w:pPr>
+        <w:pStyle w:val="Paragrafoelenco"/>
+        <w:numPr>
+          <w:ilvl w:val="1"/>
+          <w:numId w:val="1"/>
+        </w:numPr>
+        <w:spacing w:line="276" w:lineRule="auto"/>
+      </w:pPr>
+      <w:hyperlink r:id="rId74" w:history="1">
+        <w:r>
+          <w:rPr>
+            <w:rStyle w:val="Collegamentoipertestuale"/>
+          </w:rPr>
+          <w:t>https://servizi-in</w:t>
+        </w:r>
+        <w:r>
+          <w:rPr>
+            <w:rStyle w:val="Collegamentoipertestuale"/>
+          </w:rPr>
+          <w:t>f</w:t>
+        </w:r>
+        <w:r>
+          <w:rPr>
+            <w:rStyle w:val="Collegamentoipertestuale"/>
+          </w:rPr>
+          <w:t>ormatica.math.unipd.it/slides/slides/create</w:t>
+        </w:r>
+      </w:hyperlink>
+      <w:r>
+        <w:t xml:space="preserve"> </w:t>
+      </w:r>
+    </w:p>
+    <w:p>
+      <w:pPr>
+        <w:pStyle w:val="Paragrafoelenco"/>
+        <w:numPr>
+          <w:ilvl w:val="0"/>
+          <w:numId w:val="1"/>
+        </w:numPr>
+        <w:spacing w:line="276" w:lineRule="auto"/>
+      </w:pPr>
+      <w:r>
+        <w:t>NON va consegnata la presentazione su SIAGAS</w:t>
+      </w:r>
+      <w:r>
+        <w:br/>
+      </w:r>
+    </w:p>
+    <w:p>
+      <w:pPr>
+        <w:spacing w:after="160" w:line="276" w:lineRule="auto"/>
+      </w:pPr>
+      <w:r>
+        <w:t xml:space="preserve">Domanda interessante dal gruppo: </w:t>
+      </w:r>
+    </w:p>
+    <w:p>
+      <w:pPr>
+        <w:pStyle w:val="Paragrafoelenco"/>
+        <w:numPr>
+          <w:ilvl w:val="0"/>
+          <w:numId w:val="1"/>
+        </w:numPr>
+        <w:spacing w:line="276" w:lineRule="auto"/>
+      </w:pPr>
+      <w:r>
+        <w:t>Ciao a tutti, che vuoi sappiate, alla discussione vengono fatte domande su quanto presentato nelle slide, quindi detto a voce, o su tutto quello che si è scritto nella tesi</w:t>
+      </w:r>
+      <w:r>
+        <w:t>?</w:t>
+      </w:r>
+    </w:p>
+    <w:p>
+      <w:pPr>
+        <w:pStyle w:val="Paragrafoelenco"/>
+        <w:numPr>
+          <w:ilvl w:val="1"/>
+          <w:numId w:val="1"/>
+        </w:numPr>
+        <w:spacing w:line="276" w:lineRule="auto"/>
+      </w:pPr>
+      <w:r>
+        <w:t>Ciao! Con molta probabilità l’unica persona che legge per intero la tua tesi è il tuo relatore.</w:t>
+      </w:r>
+    </w:p>
+    <w:p>
+      <w:pPr>
+        <w:pStyle w:val="Paragrafoelenco"/>
+        <w:numPr>
+          <w:ilvl w:val="1"/>
+          <w:numId w:val="1"/>
+        </w:numPr>
+        <w:spacing w:line="276" w:lineRule="auto"/>
+      </w:pPr>
+      <w:r>
+        <w:t>Pertanto domande specifiche su tutto l’elaborato tendenzialmente non ti vengono poste. Il senso dei lucidi è presentare quanto hai fatto allo stage/il contenuto della tesi riassumendolo nelle sue parti essenziali e importanti, con lo scopo che anche gli altri membri della commissione possano capire il tuo lavoro.</w:t>
+      </w:r>
+    </w:p>
+    <w:p>
+      <w:pPr>
+        <w:pStyle w:val="Paragrafoelenco"/>
+        <w:numPr>
+          <w:ilvl w:val="1"/>
+          <w:numId w:val="1"/>
+        </w:numPr>
+        <w:spacing w:line="276" w:lineRule="auto"/>
+      </w:pPr>
+      <w:r>
+        <w:t>Di conseguenza le domande che ti vengono poste sono su quanto hai presentato o in generale su alcuni aspetti del tuo progetto/tirocinio, oppure di semplice interesse</w:t>
+      </w:r>
+    </w:p>
+    <w:p>
+      <w:pPr>
+        <w:pStyle w:val="Paragrafoelenco"/>
+        <w:numPr>
+          <w:ilvl w:val="1"/>
+          <w:numId w:val="1"/>
+        </w:numPr>
+        <w:spacing w:line="276" w:lineRule="auto"/>
+      </w:pPr>
+      <w:r>
+        <w:t xml:space="preserve">Se vogliono essere stronzi o attestare il tuo valore sul campo possono fare domande che sottendono a collegamenti tra quanto </w:t>
+      </w:r>
+      <w:r>
+        <w:t>da</w:t>
+      </w:r>
+      <w:r>
+        <w:t xml:space="preserve"> te fatto e la loro area di competenza specifica. Se ci pensi prima ti prepari gli argomenti e fai bella figura</w:t>
       </w:r>
       <w:r>
         <w:t>.</w:t>
@@ -10868,169 +11162,19 @@
     </w:p>
     <w:p>
       <w:pPr>
-        <w:pStyle w:val="Paragrafoelenco"/>
-        <w:spacing w:line="276" w:lineRule="auto"/>
-      </w:pPr>
-      <w:r>
-        <w:t xml:space="preserve"> </w:t>
-      </w:r>
-    </w:p>
-    <w:p>
-      <w:pPr>
-        <w:pStyle w:val="Paragrafoelenco"/>
-        <w:numPr>
-          <w:ilvl w:val="0"/>
-          <w:numId w:val="1"/>
-        </w:numPr>
-        <w:spacing w:line="276" w:lineRule="auto"/>
-      </w:pPr>
-      <w:r>
-        <w:t xml:space="preserve">La presentazione non va consegnata, però è possibile </w:t>
-      </w:r>
-      <w:r>
-        <w:t xml:space="preserve">chiedere al </w:t>
-      </w:r>
-      <w:r>
-        <w:t>proprio</w:t>
-      </w:r>
-      <w:r>
-        <w:t xml:space="preserve"> relatore se ha piacere di visionarla per </w:t>
-      </w:r>
-      <w:r>
-        <w:t>dare</w:t>
-      </w:r>
-      <w:r>
-        <w:t xml:space="preserve"> qualche dritta</w:t>
-      </w:r>
-    </w:p>
-    <w:p>
-      <w:pPr>
-        <w:pStyle w:val="Paragrafoelenco"/>
-        <w:spacing w:line="276" w:lineRule="auto"/>
-      </w:pPr>
-    </w:p>
-    <w:p>
-      <w:pPr>
-        <w:pStyle w:val="Paragrafoelenco"/>
-        <w:numPr>
-          <w:ilvl w:val="0"/>
-          <w:numId w:val="1"/>
-        </w:numPr>
-        <w:spacing w:line="276" w:lineRule="auto"/>
-      </w:pPr>
-      <w:r>
-        <w:t>Qualche esempio</w:t>
-      </w:r>
-      <w:r>
-        <w:t xml:space="preserve"> di presentazione</w:t>
-      </w:r>
-      <w:r>
-        <w:t xml:space="preserve"> scavando su GitHub sono riuscito a recuperarlo</w:t>
-      </w:r>
-      <w:r>
-        <w:t xml:space="preserve"> e ve li ho messi qui su Mega</w:t>
-      </w:r>
-      <w:r>
-        <w:t>; fatene buon uso in modo intelligente. Da quello che vedo, siamo tra le 12/13 minimo fino ad un massimo di 20 slide. Letteralmente vedo che si tratta di un’analisi ad alto livello delle tecnologie presenti e del lavoro fatto, presentando l’azienda/tematiche come prime slides, le tecnologie studiate/usate in codifica</w:t>
-      </w:r>
-      <w:r>
-        <w:t>, il progetto di stage, la pianificazione ed eventuali conclusioni/ringraziamenti.</w:t>
-      </w:r>
-    </w:p>
-    <w:p>
-      <w:pPr>
-        <w:spacing w:line="276" w:lineRule="auto"/>
-      </w:pPr>
-    </w:p>
-    <w:p>
-      <w:pPr>
-        <w:spacing w:after="160" w:line="276" w:lineRule="auto"/>
-      </w:pPr>
-      <w:r>
-        <w:t xml:space="preserve">Domanda interessante dal gruppo: </w:t>
-      </w:r>
-    </w:p>
-    <w:p>
-      <w:pPr>
-        <w:pStyle w:val="Paragrafoelenco"/>
-        <w:numPr>
-          <w:ilvl w:val="0"/>
-          <w:numId w:val="1"/>
-        </w:numPr>
-        <w:spacing w:line="276" w:lineRule="auto"/>
-      </w:pPr>
-      <w:r>
-        <w:t>Ciao a tutti, che vuoi sappiate, alla discussione vengono fatte domande su quanto presentato nelle slide, quindi detto a voce, o su tutto quello che si è scritto nella tesi</w:t>
-      </w:r>
-      <w:r>
-        <w:t>?</w:t>
-      </w:r>
-    </w:p>
-    <w:p>
-      <w:pPr>
-        <w:pStyle w:val="Paragrafoelenco"/>
-        <w:numPr>
-          <w:ilvl w:val="1"/>
-          <w:numId w:val="1"/>
-        </w:numPr>
-        <w:spacing w:line="276" w:lineRule="auto"/>
-      </w:pPr>
-      <w:r>
-        <w:t>Ciao! Con molta probabilità l’unica persona che legge per intero la tua tesi è il tuo relatore.</w:t>
-      </w:r>
-    </w:p>
-    <w:p>
-      <w:pPr>
-        <w:pStyle w:val="Paragrafoelenco"/>
-        <w:numPr>
-          <w:ilvl w:val="1"/>
-          <w:numId w:val="1"/>
-        </w:numPr>
-        <w:spacing w:line="276" w:lineRule="auto"/>
-      </w:pPr>
-      <w:r>
-        <w:t>Pertanto domande specifiche su tutto l’elaborato tendenzialmente non ti vengono poste. Il senso dei lucidi è presentare quanto hai fatto allo stage/il contenuto della tesi riassumendolo nelle sue parti essenziali e importanti, con lo scopo che anche gli altri membri della commissione possano capire il tuo lavoro.</w:t>
-      </w:r>
-    </w:p>
-    <w:p>
-      <w:pPr>
-        <w:pStyle w:val="Paragrafoelenco"/>
-        <w:numPr>
-          <w:ilvl w:val="1"/>
-          <w:numId w:val="1"/>
-        </w:numPr>
-        <w:spacing w:line="276" w:lineRule="auto"/>
-      </w:pPr>
-      <w:r>
-        <w:t>Di conseguenza le domande che ti vengono poste sono su quanto hai presentato o in generale su alcuni aspetti del tuo progetto/tirocinio, oppure di semplice interesse</w:t>
-      </w:r>
-    </w:p>
-    <w:p>
-      <w:pPr>
-        <w:pStyle w:val="Paragrafoelenco"/>
-        <w:numPr>
-          <w:ilvl w:val="1"/>
-          <w:numId w:val="1"/>
-        </w:numPr>
-        <w:spacing w:line="276" w:lineRule="auto"/>
-      </w:pPr>
-      <w:r>
-        <w:t xml:space="preserve">Se vogliono essere stronzi o attestare il tuo valore sul campo possono fare domande che sottendono a collegamenti tra quanto </w:t>
-      </w:r>
-      <w:r>
-        <w:t>da</w:t>
-      </w:r>
-      <w:r>
-        <w:t xml:space="preserve"> te fatto e la loro area di competenza specifica. Se ci pensi prima ti prepari gli argomenti e fai bella figura</w:t>
-      </w:r>
-      <w:r>
-        <w:t>.</w:t>
-      </w:r>
-    </w:p>
-    <w:p>
-      <w:pPr>
         <w:spacing w:after="160" w:line="259" w:lineRule="auto"/>
       </w:pPr>
+    </w:p>
+    <w:p>
+      <w:pPr>
+        <w:spacing w:after="160" w:line="259" w:lineRule="auto"/>
+        <w:rPr>
+          <w:rFonts w:asciiTheme="majorHAnsi" w:eastAsiaTheme="majorEastAsia" w:hAnsiTheme="majorHAnsi" w:cstheme="majorBidi"/>
+          <w:color w:val="2F5496" w:themeColor="accent1" w:themeShade="BF"/>
+          <w:sz w:val="32"/>
+          <w:szCs w:val="32"/>
+        </w:rPr>
+      </w:pPr>
       <w:r>
         <w:br w:type="page"/>
       </w:r>
@@ -11040,7 +11184,7 @@
         <w:pStyle w:val="Titolo1"/>
         <w:spacing w:line="276" w:lineRule="auto"/>
       </w:pPr>
-      <w:bookmarkStart w:id="20" w:name="_Toc137816285"/>
+      <w:bookmarkStart w:id="20" w:name="_Toc139535870"/>
       <w:r>
         <w:lastRenderedPageBreak/>
         <w:t>Domande Varie Tesi e Presentazione</w:t>
@@ -11077,7 +11221,7 @@
       <w:r>
         <w:t xml:space="preserve">Sì, al link </w:t>
       </w:r>
-      <w:hyperlink r:id="rId73" w:history="1">
+      <w:hyperlink r:id="rId75" w:history="1">
         <w:r>
           <w:rPr>
             <w:rStyle w:val="Collegamentoipertestuale"/>
@@ -11119,7 +11263,7 @@
       <w:r>
         <w:t xml:space="preserve">Alcune sono disponibili a: </w:t>
       </w:r>
-      <w:hyperlink r:id="rId74" w:history="1">
+      <w:hyperlink r:id="rId76" w:history="1">
         <w:r>
           <w:rPr>
             <w:rStyle w:val="Collegamentoipertestuale"/>
@@ -11800,8 +11944,8 @@
       </w:pPr>
     </w:p>
     <w:sectPr>
-      <w:headerReference w:type="default" r:id="rId75"/>
-      <w:footerReference w:type="default" r:id="rId76"/>
+      <w:headerReference w:type="default" r:id="rId77"/>
+      <w:footerReference w:type="default" r:id="rId78"/>
       <w:pgSz w:w="11906" w:h="16838"/>
       <w:pgMar w:top="1417" w:right="1134" w:bottom="1134" w:left="1134" w:header="708" w:footer="708" w:gutter="0"/>
       <w:cols w:space="708"/>

</xml_diff>

<commit_message>
Ulteriori modifiche presentazione e discorso
</commit_message>
<xml_diff>
--- a/FAQ Stage e Tesi/FAQ Stage e Tesi.docx
+++ b/FAQ Stage e Tesi/FAQ Stage e Tesi.docx
@@ -190,7 +190,7 @@
           <w:r>
             <w:fldChar w:fldCharType="separate"/>
           </w:r>
-          <w:hyperlink w:anchor="_Toc139535853" w:history="1">
+          <w:hyperlink w:anchor="_Toc139880469" w:history="1">
             <w:r>
               <w:rPr>
                 <w:rStyle w:val="Collegamentoipertestuale"/>
@@ -217,7 +217,7 @@
                 <w:noProof/>
                 <w:webHidden/>
               </w:rPr>
-              <w:instrText xml:space="preserve"> PAGEREF _Toc139535853 \h </w:instrText>
+              <w:instrText xml:space="preserve"> PAGEREF _Toc139880469 \h </w:instrText>
             </w:r>
             <w:r>
               <w:rPr>
@@ -262,7 +262,7 @@
               <w14:ligatures w14:val="standardContextual"/>
             </w:rPr>
           </w:pPr>
-          <w:hyperlink w:anchor="_Toc139535854" w:history="1">
+          <w:hyperlink w:anchor="_Toc139880470" w:history="1">
             <w:r>
               <w:rPr>
                 <w:rStyle w:val="Collegamentoipertestuale"/>
@@ -289,7 +289,7 @@
                 <w:noProof/>
                 <w:webHidden/>
               </w:rPr>
-              <w:instrText xml:space="preserve"> PAGEREF _Toc139535854 \h </w:instrText>
+              <w:instrText xml:space="preserve"> PAGEREF _Toc139880470 \h </w:instrText>
             </w:r>
             <w:r>
               <w:rPr>
@@ -334,7 +334,7 @@
               <w14:ligatures w14:val="standardContextual"/>
             </w:rPr>
           </w:pPr>
-          <w:hyperlink w:anchor="_Toc139535855" w:history="1">
+          <w:hyperlink w:anchor="_Toc139880471" w:history="1">
             <w:r>
               <w:rPr>
                 <w:rStyle w:val="Collegamentoipertestuale"/>
@@ -361,7 +361,7 @@
                 <w:noProof/>
                 <w:webHidden/>
               </w:rPr>
-              <w:instrText xml:space="preserve"> PAGEREF _Toc139535855 \h </w:instrText>
+              <w:instrText xml:space="preserve"> PAGEREF _Toc139880471 \h </w:instrText>
             </w:r>
             <w:r>
               <w:rPr>
@@ -406,7 +406,7 @@
               <w14:ligatures w14:val="standardContextual"/>
             </w:rPr>
           </w:pPr>
-          <w:hyperlink w:anchor="_Toc139535856" w:history="1">
+          <w:hyperlink w:anchor="_Toc139880472" w:history="1">
             <w:r>
               <w:rPr>
                 <w:rStyle w:val="Collegamentoipertestuale"/>
@@ -433,7 +433,7 @@
                 <w:noProof/>
                 <w:webHidden/>
               </w:rPr>
-              <w:instrText xml:space="preserve"> PAGEREF _Toc139535856 \h </w:instrText>
+              <w:instrText xml:space="preserve"> PAGEREF _Toc139880472 \h </w:instrText>
             </w:r>
             <w:r>
               <w:rPr>
@@ -478,7 +478,7 @@
               <w14:ligatures w14:val="standardContextual"/>
             </w:rPr>
           </w:pPr>
-          <w:hyperlink w:anchor="_Toc139535857" w:history="1">
+          <w:hyperlink w:anchor="_Toc139880473" w:history="1">
             <w:r>
               <w:rPr>
                 <w:rStyle w:val="Collegamentoipertestuale"/>
@@ -505,7 +505,7 @@
                 <w:noProof/>
                 <w:webHidden/>
               </w:rPr>
-              <w:instrText xml:space="preserve"> PAGEREF _Toc139535857 \h </w:instrText>
+              <w:instrText xml:space="preserve"> PAGEREF _Toc139880473 \h </w:instrText>
             </w:r>
             <w:r>
               <w:rPr>
@@ -550,7 +550,7 @@
               <w14:ligatures w14:val="standardContextual"/>
             </w:rPr>
           </w:pPr>
-          <w:hyperlink w:anchor="_Toc139535858" w:history="1">
+          <w:hyperlink w:anchor="_Toc139880474" w:history="1">
             <w:r>
               <w:rPr>
                 <w:rStyle w:val="Collegamentoipertestuale"/>
@@ -577,7 +577,7 @@
                 <w:noProof/>
                 <w:webHidden/>
               </w:rPr>
-              <w:instrText xml:space="preserve"> PAGEREF _Toc139535858 \h </w:instrText>
+              <w:instrText xml:space="preserve"> PAGEREF _Toc139880474 \h </w:instrText>
             </w:r>
             <w:r>
               <w:rPr>
@@ -622,7 +622,7 @@
               <w14:ligatures w14:val="standardContextual"/>
             </w:rPr>
           </w:pPr>
-          <w:hyperlink w:anchor="_Toc139535859" w:history="1">
+          <w:hyperlink w:anchor="_Toc139880475" w:history="1">
             <w:r>
               <w:rPr>
                 <w:rStyle w:val="Collegamentoipertestuale"/>
@@ -649,7 +649,7 @@
                 <w:noProof/>
                 <w:webHidden/>
               </w:rPr>
-              <w:instrText xml:space="preserve"> PAGEREF _Toc139535859 \h </w:instrText>
+              <w:instrText xml:space="preserve"> PAGEREF _Toc139880475 \h </w:instrText>
             </w:r>
             <w:r>
               <w:rPr>
@@ -694,7 +694,7 @@
               <w14:ligatures w14:val="standardContextual"/>
             </w:rPr>
           </w:pPr>
-          <w:hyperlink w:anchor="_Toc139535860" w:history="1">
+          <w:hyperlink w:anchor="_Toc139880476" w:history="1">
             <w:r>
               <w:rPr>
                 <w:rStyle w:val="Collegamentoipertestuale"/>
@@ -721,7 +721,7 @@
                 <w:noProof/>
                 <w:webHidden/>
               </w:rPr>
-              <w:instrText xml:space="preserve"> PAGEREF _Toc139535860 \h </w:instrText>
+              <w:instrText xml:space="preserve"> PAGEREF _Toc139880476 \h </w:instrText>
             </w:r>
             <w:r>
               <w:rPr>
@@ -766,7 +766,7 @@
               <w14:ligatures w14:val="standardContextual"/>
             </w:rPr>
           </w:pPr>
-          <w:hyperlink w:anchor="_Toc139535861" w:history="1">
+          <w:hyperlink w:anchor="_Toc139880477" w:history="1">
             <w:r>
               <w:rPr>
                 <w:rStyle w:val="Collegamentoipertestuale"/>
@@ -793,7 +793,7 @@
                 <w:noProof/>
                 <w:webHidden/>
               </w:rPr>
-              <w:instrText xml:space="preserve"> PAGEREF _Toc139535861 \h </w:instrText>
+              <w:instrText xml:space="preserve"> PAGEREF _Toc139880477 \h </w:instrText>
             </w:r>
             <w:r>
               <w:rPr>
@@ -838,7 +838,7 @@
               <w14:ligatures w14:val="standardContextual"/>
             </w:rPr>
           </w:pPr>
-          <w:hyperlink w:anchor="_Toc139535862" w:history="1">
+          <w:hyperlink w:anchor="_Toc139880478" w:history="1">
             <w:r>
               <w:rPr>
                 <w:rStyle w:val="Collegamentoipertestuale"/>
@@ -865,7 +865,7 @@
                 <w:noProof/>
                 <w:webHidden/>
               </w:rPr>
-              <w:instrText xml:space="preserve"> PAGEREF _Toc139535862 \h </w:instrText>
+              <w:instrText xml:space="preserve"> PAGEREF _Toc139880478 \h </w:instrText>
             </w:r>
             <w:r>
               <w:rPr>
@@ -910,7 +910,7 @@
               <w14:ligatures w14:val="standardContextual"/>
             </w:rPr>
           </w:pPr>
-          <w:hyperlink w:anchor="_Toc139535863" w:history="1">
+          <w:hyperlink w:anchor="_Toc139880479" w:history="1">
             <w:r>
               <w:rPr>
                 <w:rStyle w:val="Collegamentoipertestuale"/>
@@ -937,7 +937,7 @@
                 <w:noProof/>
                 <w:webHidden/>
               </w:rPr>
-              <w:instrText xml:space="preserve"> PAGEREF _Toc139535863 \h </w:instrText>
+              <w:instrText xml:space="preserve"> PAGEREF _Toc139880479 \h </w:instrText>
             </w:r>
             <w:r>
               <w:rPr>
@@ -957,7 +957,7 @@
                 <w:noProof/>
                 <w:webHidden/>
               </w:rPr>
-              <w:t>23</w:t>
+              <w:t>24</w:t>
             </w:r>
             <w:r>
               <w:rPr>
@@ -982,7 +982,7 @@
               <w14:ligatures w14:val="standardContextual"/>
             </w:rPr>
           </w:pPr>
-          <w:hyperlink w:anchor="_Toc139535864" w:history="1">
+          <w:hyperlink w:anchor="_Toc139880480" w:history="1">
             <w:r>
               <w:rPr>
                 <w:rStyle w:val="Collegamentoipertestuale"/>
@@ -1009,7 +1009,7 @@
                 <w:noProof/>
                 <w:webHidden/>
               </w:rPr>
-              <w:instrText xml:space="preserve"> PAGEREF _Toc139535864 \h </w:instrText>
+              <w:instrText xml:space="preserve"> PAGEREF _Toc139880480 \h </w:instrText>
             </w:r>
             <w:r>
               <w:rPr>
@@ -1054,7 +1054,7 @@
               <w14:ligatures w14:val="standardContextual"/>
             </w:rPr>
           </w:pPr>
-          <w:hyperlink w:anchor="_Toc139535865" w:history="1">
+          <w:hyperlink w:anchor="_Toc139880481" w:history="1">
             <w:r>
               <w:rPr>
                 <w:rStyle w:val="Collegamentoipertestuale"/>
@@ -1081,7 +1081,7 @@
                 <w:noProof/>
                 <w:webHidden/>
               </w:rPr>
-              <w:instrText xml:space="preserve"> PAGEREF _Toc139535865 \h </w:instrText>
+              <w:instrText xml:space="preserve"> PAGEREF _Toc139880481 \h </w:instrText>
             </w:r>
             <w:r>
               <w:rPr>
@@ -1126,7 +1126,7 @@
               <w14:ligatures w14:val="standardContextual"/>
             </w:rPr>
           </w:pPr>
-          <w:hyperlink w:anchor="_Toc139535866" w:history="1">
+          <w:hyperlink w:anchor="_Toc139880482" w:history="1">
             <w:r>
               <w:rPr>
                 <w:rStyle w:val="Collegamentoipertestuale"/>
@@ -1153,79 +1153,7 @@
                 <w:noProof/>
                 <w:webHidden/>
               </w:rPr>
-              <w:instrText xml:space="preserve"> PAGEREF _Toc139535866 \h </w:instrText>
-            </w:r>
-            <w:r>
-              <w:rPr>
-                <w:noProof/>
-                <w:webHidden/>
-              </w:rPr>
-            </w:r>
-            <w:r>
-              <w:rPr>
-                <w:noProof/>
-                <w:webHidden/>
-              </w:rPr>
-              <w:fldChar w:fldCharType="separate"/>
-            </w:r>
-            <w:r>
-              <w:rPr>
-                <w:noProof/>
-                <w:webHidden/>
-              </w:rPr>
-              <w:t>28</w:t>
-            </w:r>
-            <w:r>
-              <w:rPr>
-                <w:noProof/>
-                <w:webHidden/>
-              </w:rPr>
-              <w:fldChar w:fldCharType="end"/>
-            </w:r>
-          </w:hyperlink>
-        </w:p>
-        <w:p>
-          <w:pPr>
-            <w:pStyle w:val="Sommario1"/>
-            <w:tabs>
-              <w:tab w:val="right" w:leader="dot" w:pos="9628"/>
-            </w:tabs>
-            <w:rPr>
-              <w:rFonts w:eastAsiaTheme="minorEastAsia"/>
-              <w:noProof/>
-              <w:kern w:val="2"/>
-              <w:lang w:eastAsia="it-IT"/>
-              <w14:ligatures w14:val="standardContextual"/>
-            </w:rPr>
-          </w:pPr>
-          <w:hyperlink w:anchor="_Toc139535867" w:history="1">
-            <w:r>
-              <w:rPr>
-                <w:rStyle w:val="Collegamentoipertestuale"/>
-                <w:noProof/>
-              </w:rPr>
-              <w:t>Tesi: Cosa fare esattamente</w:t>
-            </w:r>
-            <w:r>
-              <w:rPr>
-                <w:noProof/>
-                <w:webHidden/>
-              </w:rPr>
-              <w:tab/>
-            </w:r>
-            <w:r>
-              <w:rPr>
-                <w:noProof/>
-                <w:webHidden/>
-              </w:rPr>
-              <w:fldChar w:fldCharType="begin"/>
-            </w:r>
-            <w:r>
-              <w:rPr>
-                <w:noProof/>
-                <w:webHidden/>
-              </w:rPr>
-              <w:instrText xml:space="preserve"> PAGEREF _Toc139535867 \h </w:instrText>
+              <w:instrText xml:space="preserve"> PAGEREF _Toc139880482 \h </w:instrText>
             </w:r>
             <w:r>
               <w:rPr>
@@ -1270,13 +1198,13 @@
               <w14:ligatures w14:val="standardContextual"/>
             </w:rPr>
           </w:pPr>
-          <w:hyperlink w:anchor="_Toc139535868" w:history="1">
+          <w:hyperlink w:anchor="_Toc139880483" w:history="1">
             <w:r>
               <w:rPr>
                 <w:rStyle w:val="Collegamentoipertestuale"/>
                 <w:noProof/>
               </w:rPr>
-              <w:t>Inserimento della Tesi</w:t>
+              <w:t>Tesi: Cosa fare esattamente</w:t>
             </w:r>
             <w:r>
               <w:rPr>
@@ -1297,7 +1225,7 @@
                 <w:noProof/>
                 <w:webHidden/>
               </w:rPr>
-              <w:instrText xml:space="preserve"> PAGEREF _Toc139535868 \h </w:instrText>
+              <w:instrText xml:space="preserve"> PAGEREF _Toc139880483 \h </w:instrText>
             </w:r>
             <w:r>
               <w:rPr>
@@ -1342,13 +1270,13 @@
               <w14:ligatures w14:val="standardContextual"/>
             </w:rPr>
           </w:pPr>
-          <w:hyperlink w:anchor="_Toc139535869" w:history="1">
+          <w:hyperlink w:anchor="_Toc139880484" w:history="1">
             <w:r>
               <w:rPr>
                 <w:rStyle w:val="Collegamentoipertestuale"/>
                 <w:noProof/>
               </w:rPr>
-              <w:t>Presentazione e discussione Tesi</w:t>
+              <w:t>Inserimento della Tesi</w:t>
             </w:r>
             <w:r>
               <w:rPr>
@@ -1369,7 +1297,7 @@
                 <w:noProof/>
                 <w:webHidden/>
               </w:rPr>
-              <w:instrText xml:space="preserve"> PAGEREF _Toc139535869 \h </w:instrText>
+              <w:instrText xml:space="preserve"> PAGEREF _Toc139880484 \h </w:instrText>
             </w:r>
             <w:r>
               <w:rPr>
@@ -1414,7 +1342,79 @@
               <w14:ligatures w14:val="standardContextual"/>
             </w:rPr>
           </w:pPr>
-          <w:hyperlink w:anchor="_Toc139535870" w:history="1">
+          <w:hyperlink w:anchor="_Toc139880485" w:history="1">
+            <w:r>
+              <w:rPr>
+                <w:rStyle w:val="Collegamentoipertestuale"/>
+                <w:noProof/>
+              </w:rPr>
+              <w:t>Presentazione e discussione Tesi</w:t>
+            </w:r>
+            <w:r>
+              <w:rPr>
+                <w:noProof/>
+                <w:webHidden/>
+              </w:rPr>
+              <w:tab/>
+            </w:r>
+            <w:r>
+              <w:rPr>
+                <w:noProof/>
+                <w:webHidden/>
+              </w:rPr>
+              <w:fldChar w:fldCharType="begin"/>
+            </w:r>
+            <w:r>
+              <w:rPr>
+                <w:noProof/>
+                <w:webHidden/>
+              </w:rPr>
+              <w:instrText xml:space="preserve"> PAGEREF _Toc139880485 \h </w:instrText>
+            </w:r>
+            <w:r>
+              <w:rPr>
+                <w:noProof/>
+                <w:webHidden/>
+              </w:rPr>
+            </w:r>
+            <w:r>
+              <w:rPr>
+                <w:noProof/>
+                <w:webHidden/>
+              </w:rPr>
+              <w:fldChar w:fldCharType="separate"/>
+            </w:r>
+            <w:r>
+              <w:rPr>
+                <w:noProof/>
+                <w:webHidden/>
+              </w:rPr>
+              <w:t>32</w:t>
+            </w:r>
+            <w:r>
+              <w:rPr>
+                <w:noProof/>
+                <w:webHidden/>
+              </w:rPr>
+              <w:fldChar w:fldCharType="end"/>
+            </w:r>
+          </w:hyperlink>
+        </w:p>
+        <w:p>
+          <w:pPr>
+            <w:pStyle w:val="Sommario1"/>
+            <w:tabs>
+              <w:tab w:val="right" w:leader="dot" w:pos="9628"/>
+            </w:tabs>
+            <w:rPr>
+              <w:rFonts w:eastAsiaTheme="minorEastAsia"/>
+              <w:noProof/>
+              <w:kern w:val="2"/>
+              <w:lang w:eastAsia="it-IT"/>
+              <w14:ligatures w14:val="standardContextual"/>
+            </w:rPr>
+          </w:pPr>
+          <w:hyperlink w:anchor="_Toc139880486" w:history="1">
             <w:r>
               <w:rPr>
                 <w:rStyle w:val="Collegamentoipertestuale"/>
@@ -1441,7 +1441,7 @@
                 <w:noProof/>
                 <w:webHidden/>
               </w:rPr>
-              <w:instrText xml:space="preserve"> PAGEREF _Toc139535870 \h </w:instrText>
+              <w:instrText xml:space="preserve"> PAGEREF _Toc139880486 \h </w:instrText>
             </w:r>
             <w:r>
               <w:rPr>
@@ -1461,7 +1461,7 @@
                 <w:noProof/>
                 <w:webHidden/>
               </w:rPr>
-              <w:t>34</w:t>
+              <w:t>36</w:t>
             </w:r>
             <w:r>
               <w:rPr>
@@ -1505,7 +1505,7 @@
         <w:pStyle w:val="Titolo1"/>
         <w:spacing w:line="276" w:lineRule="auto"/>
       </w:pPr>
-      <w:bookmarkStart w:id="1" w:name="_Toc139535853"/>
+      <w:bookmarkStart w:id="1" w:name="_Toc139880469"/>
       <w:bookmarkEnd w:id="0"/>
       <w:r>
         <w:lastRenderedPageBreak/>
@@ -1893,7 +1893,7 @@
         <w:pStyle w:val="Titolo1"/>
         <w:spacing w:line="276" w:lineRule="auto"/>
       </w:pPr>
-      <w:bookmarkStart w:id="2" w:name="_Toc139535854"/>
+      <w:bookmarkStart w:id="2" w:name="_Toc139880470"/>
       <w:r>
         <w:t>Procedura di valutazione</w:t>
       </w:r>
@@ -2158,7 +2158,7 @@
         <w:pStyle w:val="Titolo1"/>
         <w:spacing w:line="276" w:lineRule="auto"/>
       </w:pPr>
-      <w:bookmarkStart w:id="3" w:name="_Toc139535855"/>
+      <w:bookmarkStart w:id="3" w:name="_Toc139880471"/>
       <w:r>
         <w:lastRenderedPageBreak/>
         <w:t xml:space="preserve">Stage: </w:t>
@@ -3847,7 +3847,7 @@
         <w:pStyle w:val="Titolo1"/>
         <w:spacing w:line="276" w:lineRule="auto"/>
       </w:pPr>
-      <w:bookmarkStart w:id="4" w:name="_Toc139535856"/>
+      <w:bookmarkStart w:id="4" w:name="_Toc139880472"/>
       <w:r>
         <w:lastRenderedPageBreak/>
         <w:t xml:space="preserve">Stage: </w:t>
@@ -4168,7 +4168,7 @@
       <w:pPr>
         <w:pStyle w:val="Titolo1"/>
       </w:pPr>
-      <w:bookmarkStart w:id="5" w:name="_Toc139535857"/>
+      <w:bookmarkStart w:id="5" w:name="_Toc139880473"/>
       <w:r>
         <w:lastRenderedPageBreak/>
         <w:t>Stage Interno</w:t>
@@ -4300,7 +4300,7 @@
         <w:pStyle w:val="Titolo1"/>
         <w:spacing w:line="276" w:lineRule="auto"/>
       </w:pPr>
-      <w:bookmarkStart w:id="6" w:name="_Toc139535858"/>
+      <w:bookmarkStart w:id="6" w:name="_Toc139880474"/>
       <w:r>
         <w:lastRenderedPageBreak/>
         <w:t>Piano di Lavoro</w:t>
@@ -4485,7 +4485,7 @@
         <w:pStyle w:val="Titolo1"/>
         <w:spacing w:line="276" w:lineRule="auto"/>
       </w:pPr>
-      <w:bookmarkStart w:id="8" w:name="_Toc139535859"/>
+      <w:bookmarkStart w:id="8" w:name="_Toc139880475"/>
       <w:r>
         <w:lastRenderedPageBreak/>
         <w:t>Corso di s</w:t>
@@ -4784,13 +4784,13 @@
         <w:pStyle w:val="Titolo1"/>
         <w:spacing w:line="276" w:lineRule="auto"/>
       </w:pPr>
-      <w:bookmarkStart w:id="9" w:name="_Toc126771986"/>
-      <w:bookmarkStart w:id="10" w:name="_Toc139535860"/>
+      <w:bookmarkStart w:id="9" w:name="_Toc139880476"/>
+      <w:bookmarkStart w:id="10" w:name="_Toc126771986"/>
       <w:r>
         <w:lastRenderedPageBreak/>
         <w:t>Incontro annuale di Stage-It</w:t>
       </w:r>
-      <w:bookmarkEnd w:id="10"/>
+      <w:bookmarkEnd w:id="9"/>
     </w:p>
     <w:p>
       <w:pPr>
@@ -5402,12 +5402,12 @@
         <w:pStyle w:val="Titolo1"/>
         <w:spacing w:line="276" w:lineRule="auto"/>
       </w:pPr>
-      <w:bookmarkStart w:id="11" w:name="_Toc139535861"/>
+      <w:bookmarkStart w:id="11" w:name="_Toc139880477"/>
       <w:r>
         <w:lastRenderedPageBreak/>
         <w:t>SIAGAS</w:t>
       </w:r>
-      <w:bookmarkEnd w:id="9"/>
+      <w:bookmarkEnd w:id="10"/>
       <w:r>
         <w:t xml:space="preserve"> e Attivazione Stage</w:t>
       </w:r>
@@ -6315,6 +6315,11 @@
     </w:p>
     <w:p>
       <w:pPr>
+        <w:pStyle w:val="Paragrafoelenco"/>
+        <w:numPr>
+          <w:ilvl w:val="0"/>
+          <w:numId w:val="18"/>
+        </w:numPr>
         <w:spacing w:after="160" w:line="276" w:lineRule="auto"/>
       </w:pPr>
       <w:r>
@@ -6380,8 +6385,29 @@
       <w:r>
         <w:t>”</w:t>
       </w:r>
-      <w:r>
-        <w:br/>
+    </w:p>
+    <w:p>
+      <w:pPr>
+        <w:spacing w:after="160" w:line="276" w:lineRule="auto"/>
+      </w:pPr>
+      <w:r>
+        <w:t>Oppure anche:</w:t>
+      </w:r>
+    </w:p>
+    <w:p>
+      <w:pPr>
+        <w:pStyle w:val="Paragrafoelenco"/>
+        <w:numPr>
+          <w:ilvl w:val="0"/>
+          <w:numId w:val="17"/>
+        </w:numPr>
+        <w:spacing w:after="160" w:line="276" w:lineRule="auto"/>
+      </w:pPr>
+      <w:r>
+        <w:t xml:space="preserve">"Allego piano di lavoro compilato, attendo il suo feedback" o qualche </w:t>
+      </w:r>
+      <w:r>
+        <w:t>cosa del genere.</w:t>
       </w:r>
     </w:p>
     <w:p>
@@ -6522,6 +6548,7 @@
         <w:rPr>
           <w:noProof/>
         </w:rPr>
+        <w:lastRenderedPageBreak/>
         <w:drawing>
           <wp:inline distT="0" distB="0" distL="0" distR="0" wp14:anchorId="5DC036A3" wp14:editId="4F020478">
             <wp:extent cx="6120130" cy="1797050"/>
@@ -6564,7 +6591,6 @@
         <w:spacing w:after="160" w:line="276" w:lineRule="auto"/>
       </w:pPr>
       <w:r>
-        <w:lastRenderedPageBreak/>
         <w:t>Cliccando sulla prima opzione, si dovranno inserire vari dati. In particolare:</w:t>
       </w:r>
     </w:p>
@@ -6658,7 +6684,7 @@
         <w:t xml:space="preserve"> relativi alla convenzione e dati del modulo</w:t>
       </w:r>
       <w:r>
-        <w:t>):</w:t>
+        <w:t>)</w:t>
       </w:r>
     </w:p>
     <w:p>
@@ -6704,6 +6730,19 @@
       <w:pPr>
         <w:pStyle w:val="Paragrafoelenco"/>
         <w:numPr>
+          <w:ilvl w:val="2"/>
+          <w:numId w:val="1"/>
+        </w:numPr>
+        <w:spacing w:after="160" w:line="276" w:lineRule="auto"/>
+      </w:pPr>
+      <w:r>
+        <w:t>Per questi tre dati, fate conto che tendenzialmente chi detiene la firma digitale è l’amministratore (se l’azienda ha più sedi) o chi gestisce l’azienda, insomma. In ogni caso, almeno per me, questi dati corrispondevano a chi aveva firmato la convenzione di sicurezza, quindi sono dati che ho visto da lì. Casomai chiedete al vostro tutor aziendale, saprà aiutarvi senza problemi</w:t>
+      </w:r>
+    </w:p>
+    <w:p>
+      <w:pPr>
+        <w:pStyle w:val="Paragrafoelenco"/>
+        <w:numPr>
           <w:ilvl w:val="1"/>
           <w:numId w:val="1"/>
         </w:numPr>
@@ -6743,6 +6782,19 @@
       <w:pPr>
         <w:pStyle w:val="Paragrafoelenco"/>
         <w:numPr>
+          <w:ilvl w:val="2"/>
+          <w:numId w:val="1"/>
+        </w:numPr>
+        <w:spacing w:after="160" w:line="276" w:lineRule="auto"/>
+      </w:pPr>
+      <w:r>
+        <w:t>In ogni caso, se lo stage si svolge in modalità ibrida, vedi azienda in oggetto, consiglierei di inserirlo; nel mio caso, nessuno mi aveva detto niente, quindi avevo messo presenza e poi ho scoperto essere ibrida. Nessuno mi ha fatto problemi.</w:t>
+      </w:r>
+    </w:p>
+    <w:p>
+      <w:pPr>
+        <w:pStyle w:val="Paragrafoelenco"/>
+        <w:numPr>
           <w:ilvl w:val="0"/>
           <w:numId w:val="1"/>
         </w:numPr>
@@ -6787,7 +6839,13 @@
         <w:spacing w:after="160" w:line="276" w:lineRule="auto"/>
       </w:pPr>
       <w:r>
-        <w:t>Attività formativa (dare un titolo e una breve descrizione e si parla di “facilitazioni previste”, per cui secondo il FIUP i</w:t>
+        <w:t xml:space="preserve">Attività formativa (dare un titolo </w:t>
+      </w:r>
+      <w:r>
+        <w:t xml:space="preserve">qualsiasi, anche non formale, del tipo “Tirocinio presso X riguardante Y e Z” </w:t>
+      </w:r>
+      <w:r>
+        <w:t>e una breve descrizione e si parla di “facilitazioni previste”, per cui secondo il FIUP i</w:t>
       </w:r>
       <w:r>
         <w:t>ntendono "eventuali rimborsi se previsti" (</w:t>
@@ -6821,7 +6879,23 @@
         <w:spacing w:after="160" w:line="276" w:lineRule="auto"/>
       </w:pPr>
       <w:r>
-        <w:t xml:space="preserve">Corso di formazione generale sulla sicurezza (basterà mettere organizzato da </w:t>
+        <w:t>Corso di formazione generale sulla sicurezza</w:t>
+      </w:r>
+    </w:p>
+    <w:p>
+      <w:pPr>
+        <w:pStyle w:val="Paragrafoelenco"/>
+        <w:numPr>
+          <w:ilvl w:val="1"/>
+          <w:numId w:val="1"/>
+        </w:numPr>
+        <w:spacing w:after="160" w:line="276" w:lineRule="auto"/>
+      </w:pPr>
+      <w:r>
+        <w:t xml:space="preserve">Qui </w:t>
+      </w:r>
+      <w:r>
+        <w:t xml:space="preserve">basterà mettere organizzato da </w:t>
       </w:r>
       <w:r>
         <w:t>“</w:t>
@@ -6849,6 +6923,19 @@
       </w:r>
       <w:r>
         <w:t>, inserendo come data quella della generazione della firma sull’attestato)</w:t>
+      </w:r>
+    </w:p>
+    <w:p>
+      <w:pPr>
+        <w:pStyle w:val="Paragrafoelenco"/>
+        <w:numPr>
+          <w:ilvl w:val="1"/>
+          <w:numId w:val="1"/>
+        </w:numPr>
+        <w:spacing w:after="160" w:line="276" w:lineRule="auto"/>
+      </w:pPr>
+      <w:r>
+        <w:t>NON vanno bene i corsi di sicurezza delle superiori</w:t>
       </w:r>
     </w:p>
     <w:p>
@@ -6860,6 +6947,7 @@
           <w:b/>
           <w:bCs/>
         </w:rPr>
+        <w:lastRenderedPageBreak/>
         <w:t xml:space="preserve">Attenzione: </w:t>
       </w:r>
       <w:r>
@@ -6950,7 +7038,6 @@
         <w:spacing w:after="160" w:line="276" w:lineRule="auto"/>
       </w:pPr>
       <w:r>
-        <w:lastRenderedPageBreak/>
         <w:t>Lo stage vale da 0-4 punti (all’ultima settimana, diamo la mail del tutor interno al professore/professoressa, che riceve il punteggio sull’andamento)</w:t>
       </w:r>
     </w:p>
@@ -7111,6 +7198,7 @@
         <w:spacing w:after="160" w:line="276" w:lineRule="auto"/>
       </w:pPr>
       <w:r>
+        <w:lastRenderedPageBreak/>
         <w:t>Più nello specifico:</w:t>
       </w:r>
     </w:p>
@@ -7251,23 +7339,21 @@
     </w:p>
     <w:p>
       <w:pPr>
-        <w:spacing w:after="160" w:line="276" w:lineRule="auto"/>
-      </w:pPr>
-      <w:r>
-        <w:br w:type="page"/>
-      </w:r>
-    </w:p>
-    <w:p>
-      <w:pPr>
-        <w:pStyle w:val="Paragrafoelenco"/>
-        <w:numPr>
-          <w:ilvl w:val="0"/>
-          <w:numId w:val="1"/>
-        </w:numPr>
-        <w:spacing w:after="160" w:line="276" w:lineRule="auto"/>
-      </w:pPr>
-      <w:r>
-        <w:lastRenderedPageBreak/>
+        <w:pStyle w:val="Paragrafoelenco"/>
+        <w:spacing w:after="160" w:line="276" w:lineRule="auto"/>
+        <w:ind w:left="1440"/>
+      </w:pPr>
+    </w:p>
+    <w:p>
+      <w:pPr>
+        <w:pStyle w:val="Paragrafoelenco"/>
+        <w:numPr>
+          <w:ilvl w:val="0"/>
+          <w:numId w:val="1"/>
+        </w:numPr>
+        <w:spacing w:after="160" w:line="276" w:lineRule="auto"/>
+      </w:pPr>
+      <w:r>
         <w:t>L’ufficio stage vi manderà una mail come la seguente:</w:t>
       </w:r>
     </w:p>
@@ -7450,6 +7536,7 @@
         <w:spacing w:after="160" w:line="276" w:lineRule="auto"/>
       </w:pPr>
       <w:r>
+        <w:lastRenderedPageBreak/>
         <w:t>La firma digitale dello studente</w:t>
       </w:r>
     </w:p>
@@ -7511,7 +7598,6 @@
         <w:spacing w:after="160" w:line="276" w:lineRule="auto"/>
       </w:pPr>
       <w:r>
-        <w:lastRenderedPageBreak/>
         <w:t>In fondo alla mail si trova il modulo.</w:t>
       </w:r>
     </w:p>
@@ -7680,9 +7766,18 @@
     </w:p>
     <w:p>
       <w:pPr>
-        <w:spacing w:after="160" w:line="276" w:lineRule="auto"/>
-      </w:pPr>
-      <w:r>
+        <w:spacing w:after="160" w:line="259" w:lineRule="auto"/>
+      </w:pPr>
+      <w:r>
+        <w:br w:type="page"/>
+      </w:r>
+    </w:p>
+    <w:p>
+      <w:pPr>
+        <w:spacing w:after="160" w:line="276" w:lineRule="auto"/>
+      </w:pPr>
+      <w:r>
+        <w:lastRenderedPageBreak/>
         <w:t>Indicativamente il prima possibile quando è aperto l’ufficio stage (Tullio vi segnalerà per mettervi ansia “solo nei giorni lavorativi, entro 2/3 vi rispondono” ma tendenzialmente sono veloci)</w:t>
       </w:r>
       <w:r>
@@ -7723,6 +7818,129 @@
       <w:r>
         <w:t>Seguirà l'invio del progetto formativo controfirmato all'ente ospitante.”</w:t>
       </w:r>
+    </w:p>
+    <w:p>
+      <w:pPr>
+        <w:pStyle w:val="Titolo1"/>
+        <w:spacing w:line="276" w:lineRule="auto"/>
+      </w:pPr>
+      <w:bookmarkStart w:id="12" w:name="_Toc139880478"/>
+      <w:r>
+        <w:t>Durante lo stage</w:t>
+      </w:r>
+      <w:bookmarkEnd w:id="12"/>
+    </w:p>
+    <w:p>
+      <w:pPr>
+        <w:spacing w:line="276" w:lineRule="auto"/>
+      </w:pPr>
+    </w:p>
+    <w:p>
+      <w:pPr>
+        <w:spacing w:line="276" w:lineRule="auto"/>
+      </w:pPr>
+      <w:r>
+        <w:t xml:space="preserve">Occorre mandare una mail che segnala l’andamento del percorso, magari una volta alla settimana (non magari inizio, ma dopo 1-2 settimane; ciò cambia da professore a professore, ve lo dirà il vostro). </w:t>
+      </w:r>
+      <w:r>
+        <w:t xml:space="preserve">Dipende molto dal prof che avete, tendenzialmente basta anche una mail “va tutto bene” ogni ½ settimane, ma appunto sarà il vostro prof/prof.ssa a dirvi cosa fare. </w:t>
+      </w:r>
+    </w:p>
+    <w:p>
+      <w:pPr>
+        <w:spacing w:line="276" w:lineRule="auto"/>
+      </w:pPr>
+    </w:p>
+    <w:p>
+      <w:pPr>
+        <w:spacing w:line="276" w:lineRule="auto"/>
+      </w:pPr>
+      <w:r>
+        <w:t>L’ultima settimana si scriva “questa è l’ultima”, così prof e tutor interno si accordano per il punteggio</w:t>
+      </w:r>
+      <w:r>
+        <w:t xml:space="preserve"> (da quanto ho capito, questo punteggio viene chiesto non molto tempo prima della sessione di laurea, così mi ha detto il mio tutor interno; ricordo che il punteggio va da 0-4 per il tirocinio, magari se siete in buona con lui/lei ve lo dice anche, come è stato per me).</w:t>
+      </w:r>
+    </w:p>
+    <w:p>
+      <w:pPr>
+        <w:spacing w:line="276" w:lineRule="auto"/>
+      </w:pPr>
+    </w:p>
+    <w:p>
+      <w:pPr>
+        <w:spacing w:line="276" w:lineRule="auto"/>
+      </w:pPr>
+      <w:r>
+        <w:t xml:space="preserve">Il tirocinio dipende sostanzialmente dall’azienda e dalle modalità concordate; di fatto è un’attività per la quale sono state date indicazioni da varie parti, ma almeno qui siamo lasciati </w:t>
+      </w:r>
+      <w:r>
+        <w:rPr>
+          <w:i/>
+          <w:iCs/>
+        </w:rPr>
+        <w:t>on our own</w:t>
+      </w:r>
+      <w:r>
+        <w:t>.</w:t>
+      </w:r>
+    </w:p>
+    <w:p>
+      <w:pPr>
+        <w:spacing w:line="276" w:lineRule="auto"/>
+      </w:pPr>
+    </w:p>
+    <w:p>
+      <w:pPr>
+        <w:pStyle w:val="Paragrafoelenco"/>
+        <w:numPr>
+          <w:ilvl w:val="0"/>
+          <w:numId w:val="1"/>
+        </w:numPr>
+        <w:spacing w:line="276" w:lineRule="auto"/>
+      </w:pPr>
+      <w:r>
+        <w:t>Di fatto, in base alle indicazioni che vi darà il vostro tutor interno, lo informerete ogni tot di come sta andando, cosa state facendo, etc. Sarà lui ad indicarvi le modalità opportune. Alcuni prof indicano anche che, se avete già dei possibili capitoli per la tesi, potete inviarli, loro ve li correggono e vi portate avanti col lavoro</w:t>
+      </w:r>
+    </w:p>
+    <w:p>
+      <w:pPr>
+        <w:pStyle w:val="Paragrafoelenco"/>
+        <w:spacing w:line="276" w:lineRule="auto"/>
+      </w:pPr>
+    </w:p>
+    <w:p>
+      <w:pPr>
+        <w:pStyle w:val="Paragrafoelenco"/>
+        <w:numPr>
+          <w:ilvl w:val="0"/>
+          <w:numId w:val="1"/>
+        </w:numPr>
+        <w:spacing w:line="276" w:lineRule="auto"/>
+      </w:pPr>
+      <w:r>
+        <w:t>Consiglio: probabilmente avrete ancora il progetto di SWE in ballo e cercate di gestirvela in modo intelligente. Se dovete seguire ogni singola attività come nel mio caso de gruppo, non è il massimo fare quello e stage insieme. Quindi, consiglio di bilanciarsi le attività dello stage in base alle ore ed organizzazione. Caldamente consiglio anche di portarsi avanti con la tesi, come detto, se ce la fate mentalmente</w:t>
+      </w:r>
+      <w:r>
+        <w:t xml:space="preserve"> e a livello concreto. </w:t>
+      </w:r>
+    </w:p>
+    <w:p>
+      <w:pPr>
+        <w:pStyle w:val="Paragrafoelenco"/>
+        <w:spacing w:line="276" w:lineRule="auto"/>
+      </w:pPr>
+    </w:p>
+    <w:p>
+      <w:pPr>
+        <w:spacing w:after="160" w:line="259" w:lineRule="auto"/>
+        <w:rPr>
+          <w:rFonts w:asciiTheme="majorHAnsi" w:eastAsiaTheme="majorEastAsia" w:hAnsiTheme="majorHAnsi" w:cstheme="majorBidi"/>
+          <w:color w:val="2F5496" w:themeColor="accent1" w:themeShade="BF"/>
+          <w:sz w:val="32"/>
+          <w:szCs w:val="32"/>
+        </w:rPr>
+      </w:pPr>
       <w:r>
         <w:br w:type="page"/>
       </w:r>
@@ -7732,121 +7950,9 @@
         <w:pStyle w:val="Titolo1"/>
         <w:spacing w:line="276" w:lineRule="auto"/>
       </w:pPr>
-      <w:bookmarkStart w:id="12" w:name="_Toc139535862"/>
+      <w:bookmarkStart w:id="13" w:name="_Toc139880479"/>
       <w:r>
         <w:lastRenderedPageBreak/>
-        <w:t>Durante lo stage</w:t>
-      </w:r>
-      <w:bookmarkEnd w:id="12"/>
-    </w:p>
-    <w:p>
-      <w:pPr>
-        <w:spacing w:line="276" w:lineRule="auto"/>
-      </w:pPr>
-    </w:p>
-    <w:p>
-      <w:pPr>
-        <w:spacing w:line="276" w:lineRule="auto"/>
-      </w:pPr>
-      <w:r>
-        <w:t xml:space="preserve">Occorre mandare una mail che segnala l’andamento del percorso, magari una volta alla settimana (non magari inizio, ma dopo 1-2 settimane; ciò cambia da professore a professore, ve lo dirà il vostro). </w:t>
-      </w:r>
-      <w:r>
-        <w:t xml:space="preserve">Dipende molto dal prof che avete, tendenzialmente basta anche una mail “va tutto bene” ogni ½ settimane, ma appunto sarà il vostro prof/prof.ssa a dirvi cosa fare. </w:t>
-      </w:r>
-    </w:p>
-    <w:p>
-      <w:pPr>
-        <w:spacing w:line="276" w:lineRule="auto"/>
-      </w:pPr>
-    </w:p>
-    <w:p>
-      <w:pPr>
-        <w:spacing w:line="276" w:lineRule="auto"/>
-      </w:pPr>
-      <w:r>
-        <w:t>L’ultima settimana si scriva “questa è l’ultima”, così prof e tutor interno si accordano per il punteggio</w:t>
-      </w:r>
-      <w:r>
-        <w:t xml:space="preserve"> (da quanto ho capito, questo punteggio viene chiesto non molto tempo prima della sessione di laurea, così mi ha detto il mio tutor interno; ricordo che il punteggio va da 0-4 per il tirocinio, magari se siete in buona con lui/lei ve lo dice anche, come è stato per me).</w:t>
-      </w:r>
-    </w:p>
-    <w:p>
-      <w:pPr>
-        <w:spacing w:line="276" w:lineRule="auto"/>
-      </w:pPr>
-    </w:p>
-    <w:p>
-      <w:pPr>
-        <w:spacing w:line="276" w:lineRule="auto"/>
-      </w:pPr>
-      <w:r>
-        <w:t xml:space="preserve">Il tirocinio dipende sostanzialmente dall’azienda e dalle modalità concordate; di fatto è un’attività per la quale sono state date indicazioni da varie parti, ma almeno qui siamo lasciati </w:t>
-      </w:r>
-      <w:r>
-        <w:rPr>
-          <w:i/>
-          <w:iCs/>
-        </w:rPr>
-        <w:t>on our own</w:t>
-      </w:r>
-      <w:r>
-        <w:t>.</w:t>
-      </w:r>
-    </w:p>
-    <w:p>
-      <w:pPr>
-        <w:spacing w:line="276" w:lineRule="auto"/>
-      </w:pPr>
-    </w:p>
-    <w:p>
-      <w:pPr>
-        <w:pStyle w:val="Paragrafoelenco"/>
-        <w:numPr>
-          <w:ilvl w:val="0"/>
-          <w:numId w:val="1"/>
-        </w:numPr>
-        <w:spacing w:line="276" w:lineRule="auto"/>
-      </w:pPr>
-      <w:r>
-        <w:t>Di fatto, in base alle indicazioni che vi darà il vostro tutor interno, lo informerete ogni tot di come sta andando, cosa state facendo, etc. Sarà lui ad indicarvi le modalità opportune. Alcuni prof indicano anche che, se avete già dei possibili capitoli per la tesi, potete inviarli, loro ve li correggono e vi portate avanti col lavoro</w:t>
-      </w:r>
-    </w:p>
-    <w:p>
-      <w:pPr>
-        <w:pStyle w:val="Paragrafoelenco"/>
-        <w:spacing w:line="276" w:lineRule="auto"/>
-      </w:pPr>
-    </w:p>
-    <w:p>
-      <w:pPr>
-        <w:pStyle w:val="Paragrafoelenco"/>
-        <w:numPr>
-          <w:ilvl w:val="0"/>
-          <w:numId w:val="1"/>
-        </w:numPr>
-        <w:spacing w:line="276" w:lineRule="auto"/>
-      </w:pPr>
-      <w:r>
-        <w:t>Consiglio: probabilmente avrete ancora il progetto di SWE in ballo e cercate di gestirvela in modo intelligente. Se dovete seguire ogni singola attività come nel mio caso de gruppo, non è il massimo fare quello e stage insieme. Quindi, consiglio di bilanciarsi le attività dello stage in base alle ore ed organizzazione. Caldamente consiglio anche di portarsi avanti con la tesi, come detto, se ce la fate mentalmente</w:t>
-      </w:r>
-      <w:r>
-        <w:t xml:space="preserve"> e a livello concreto. </w:t>
-      </w:r>
-    </w:p>
-    <w:p>
-      <w:pPr>
-        <w:pStyle w:val="Paragrafoelenco"/>
-        <w:spacing w:line="276" w:lineRule="auto"/>
-      </w:pPr>
-    </w:p>
-    <w:p>
-      <w:pPr>
-        <w:pStyle w:val="Titolo1"/>
-        <w:spacing w:line="276" w:lineRule="auto"/>
-      </w:pPr>
-      <w:bookmarkStart w:id="13" w:name="_Toc139535863"/>
-      <w:r>
         <w:t>Presentazione della domanda di laurea</w:t>
       </w:r>
       <w:bookmarkEnd w:id="13"/>
@@ -8149,15 +8255,11 @@
       <w:pPr>
         <w:spacing w:line="276" w:lineRule="auto"/>
       </w:pPr>
-    </w:p>
-    <w:p>
-      <w:pPr>
-        <w:spacing w:line="276" w:lineRule="auto"/>
-      </w:pPr>
       <w:r>
         <w:rPr>
           <w:u w:val="single"/>
         </w:rPr>
+        <w:lastRenderedPageBreak/>
         <w:t>Quando avrete finito la tesi</w:t>
       </w:r>
       <w:r>
@@ -8174,15 +8276,7 @@
         <w:spacing w:line="276" w:lineRule="auto"/>
       </w:pPr>
       <w:r>
-        <w:t xml:space="preserve">Esempio di mail che arriva il mese prima della laurea da parte del relatore/relatrice (esempio di laurea in </w:t>
-      </w:r>
-      <w:proofErr w:type="gramStart"/>
-      <w:r>
-        <w:t>Luglio</w:t>
-      </w:r>
-      <w:proofErr w:type="gramEnd"/>
-      <w:r>
-        <w:t>):</w:t>
+        <w:t>Esempio di mail che arriva il mese prima della laurea da parte del relatore/relatrice (esempio di laurea in Luglio):</w:t>
       </w:r>
     </w:p>
     <w:p>
@@ -8235,9 +8329,8 @@
         <w:pStyle w:val="Titolo1"/>
         <w:spacing w:line="276" w:lineRule="auto"/>
       </w:pPr>
-      <w:bookmarkStart w:id="14" w:name="_Toc139535864"/>
-      <w:r>
-        <w:lastRenderedPageBreak/>
+      <w:bookmarkStart w:id="14" w:name="_Toc139880480"/>
+      <w:r>
         <w:t>Alla fine dello stage</w:t>
       </w:r>
       <w:r>
@@ -8414,6 +8507,7 @@
         <w:spacing w:after="160" w:line="276" w:lineRule="auto"/>
       </w:pPr>
       <w:r>
+        <w:lastRenderedPageBreak/>
         <w:t>Per poter registrare sul libretto l’avvenuto tirocinio, c’è una lista apposita a cui iscriversi per farlo; si seguano esattamente questi passi:</w:t>
       </w:r>
     </w:p>
@@ -8467,15 +8561,6 @@
         <w:spacing w:after="160" w:line="276" w:lineRule="auto"/>
       </w:pPr>
       <w:r>
-        <w:br w:type="page"/>
-      </w:r>
-    </w:p>
-    <w:p>
-      <w:pPr>
-        <w:spacing w:after="160" w:line="276" w:lineRule="auto"/>
-      </w:pPr>
-      <w:r>
-        <w:lastRenderedPageBreak/>
         <w:t>Nel mio caso ho semplicemente scritto a Tullio mandando il modulo firmato dal tutor aziendale e dal prof. interno e lui ha scritto solo “Ricevuto”.</w:t>
       </w:r>
     </w:p>
@@ -8557,7 +8642,7 @@
         <w:pStyle w:val="Titolo1"/>
         <w:spacing w:line="276" w:lineRule="auto"/>
       </w:pPr>
-      <w:bookmarkStart w:id="15" w:name="_Toc139535865"/>
+      <w:bookmarkStart w:id="15" w:name="_Toc139880481"/>
       <w:r>
         <w:t>Domande varie Stage</w:t>
       </w:r>
@@ -8741,6 +8826,7 @@
         <w:spacing w:line="276" w:lineRule="auto"/>
       </w:pPr>
       <w:r>
+        <w:lastRenderedPageBreak/>
         <w:t>Non ne ho la certezza, ma credo che serva, come scritto dal sito di riferimento per gli stage, per forza quello fatto da parte di UniPD come ente certificatore, allegato quando si attiva lo stage con SIAGAS</w:t>
       </w:r>
     </w:p>
@@ -8865,7 +8951,6 @@
         <w:spacing w:line="276" w:lineRule="auto"/>
       </w:pPr>
       <w:r>
-        <w:lastRenderedPageBreak/>
         <w:t>6. Consegnare tale modulistica al Servizio Stage e Career Service entro e non oltre i 15 giorni prima dell’inizio dello stage.</w:t>
       </w:r>
     </w:p>
@@ -9092,7 +9177,11 @@
         <w:spacing w:line="276" w:lineRule="auto"/>
       </w:pPr>
       <w:r>
-        <w:t>Tullio aveva detto a lezione che lo stage che noi facciamo è un arricchimento nostro sia di conoscenze sia curriculare, quindi secondo lui vale la pena farlo esterno. Tuttavia se sai di voler coltivare l'ambito accademico puoi anche vedere se con uno stage interno qualche professore ti prende sotto la sua ala e ti porta molto avanti</w:t>
+        <w:t xml:space="preserve">Tullio aveva detto a lezione che lo stage che noi facciamo è un arricchimento nostro sia di conoscenze sia curriculare, quindi secondo lui vale la pena farlo esterno. Tuttavia se sai di </w:t>
+      </w:r>
+      <w:r>
+        <w:lastRenderedPageBreak/>
+        <w:t>voler coltivare l'ambito accademico puoi anche vedere se con uno stage interno qualche professore ti prende sotto la sua ala e ti porta molto avanti</w:t>
       </w:r>
     </w:p>
     <w:p>
@@ -9180,112 +9269,126 @@
         <w:spacing w:line="276" w:lineRule="auto"/>
       </w:pPr>
       <w:r>
+        <w:t>Per contattare un professore che faccia da tutor interno per lo stage basta scrivergli una mail?</w:t>
+      </w:r>
+    </w:p>
+    <w:p>
+      <w:pPr>
+        <w:pStyle w:val="Paragrafoelenco"/>
+        <w:numPr>
+          <w:ilvl w:val="1"/>
+          <w:numId w:val="1"/>
+        </w:numPr>
+        <w:spacing w:line="276" w:lineRule="auto"/>
+      </w:pPr>
+      <w:r>
+        <w:t>Si</w:t>
+      </w:r>
+      <w:r>
+        <w:t>, gli si chiede disponibilità banalmente, poi saranno loro a dirvi se hanno posto o meno</w:t>
+      </w:r>
+    </w:p>
+    <w:p>
+      <w:pPr>
+        <w:spacing w:line="276" w:lineRule="auto"/>
+      </w:pPr>
+    </w:p>
+    <w:p>
+      <w:pPr>
+        <w:pStyle w:val="Paragrafoelenco"/>
+        <w:numPr>
+          <w:ilvl w:val="0"/>
+          <w:numId w:val="1"/>
+        </w:numPr>
+        <w:spacing w:line="276" w:lineRule="auto"/>
+      </w:pPr>
+      <w:r>
+        <w:t>Se sto prendendo accordi con un'azienda ma non ho ancora confermato lo stage e quindi redatto almeno una bozza di piano di lavoro, posso cercare un prof che mi faccia da tutor interno?</w:t>
+      </w:r>
+    </w:p>
+    <w:p>
+      <w:pPr>
+        <w:pStyle w:val="Paragrafoelenco"/>
+        <w:numPr>
+          <w:ilvl w:val="1"/>
+          <w:numId w:val="1"/>
+        </w:numPr>
+        <w:spacing w:line="276" w:lineRule="auto"/>
+      </w:pPr>
+      <w:r>
+        <w:t>Si</w:t>
+      </w:r>
+    </w:p>
+    <w:p>
+      <w:pPr>
+        <w:pStyle w:val="Paragrafoelenco"/>
+        <w:spacing w:line="276" w:lineRule="auto"/>
+        <w:ind w:left="1440"/>
+      </w:pPr>
+    </w:p>
+    <w:p>
+      <w:pPr>
+        <w:pStyle w:val="Paragrafoelenco"/>
+        <w:numPr>
+          <w:ilvl w:val="0"/>
+          <w:numId w:val="1"/>
+        </w:numPr>
+        <w:spacing w:line="276" w:lineRule="auto"/>
+      </w:pPr>
+      <w:r>
+        <w:t>C</w:t>
+      </w:r>
+      <w:r>
+        <w:t>he differenza c'è tra stage interno e</w:t>
+      </w:r>
+      <w:r>
+        <w:t>d</w:t>
+      </w:r>
+      <w:r>
+        <w:t xml:space="preserve"> esterno?</w:t>
+      </w:r>
+    </w:p>
+    <w:p>
+      <w:pPr>
+        <w:pStyle w:val="Paragrafoelenco"/>
+        <w:numPr>
+          <w:ilvl w:val="1"/>
+          <w:numId w:val="1"/>
+        </w:numPr>
+        <w:spacing w:line="276" w:lineRule="auto"/>
+      </w:pPr>
+      <w:r>
+        <w:t xml:space="preserve">Nello stage </w:t>
+      </w:r>
+      <w:r>
+        <w:t>interno fai un progetto da solo con il tutor</w:t>
+      </w:r>
+      <w:r>
+        <w:t>, mentre nello stage esterno vai a lavorare in azienda</w:t>
+      </w:r>
+    </w:p>
+    <w:p>
+      <w:pPr>
+        <w:spacing w:after="160" w:line="259" w:lineRule="auto"/>
+        <w:rPr>
+          <w:rFonts w:asciiTheme="majorHAnsi" w:eastAsiaTheme="majorEastAsia" w:hAnsiTheme="majorHAnsi" w:cstheme="majorBidi"/>
+          <w:color w:val="2F5496" w:themeColor="accent1" w:themeShade="BF"/>
+          <w:sz w:val="32"/>
+          <w:szCs w:val="32"/>
+        </w:rPr>
+      </w:pPr>
+      <w:r>
+        <w:br w:type="page"/>
+      </w:r>
+    </w:p>
+    <w:p>
+      <w:pPr>
+        <w:pStyle w:val="Titolo1"/>
+        <w:spacing w:line="276" w:lineRule="auto"/>
+      </w:pPr>
+      <w:bookmarkStart w:id="16" w:name="_Toc139880482"/>
+      <w:r>
         <w:lastRenderedPageBreak/>
-        <w:t>Per contattare un professore che faccia da tutor interno per lo stage basta scrivergli una mail?</w:t>
-      </w:r>
-    </w:p>
-    <w:p>
-      <w:pPr>
-        <w:pStyle w:val="Paragrafoelenco"/>
-        <w:numPr>
-          <w:ilvl w:val="1"/>
-          <w:numId w:val="1"/>
-        </w:numPr>
-        <w:spacing w:line="276" w:lineRule="auto"/>
-      </w:pPr>
-      <w:r>
-        <w:t>Si</w:t>
-      </w:r>
-      <w:r>
-        <w:t>, gli si chiede disponibilità banalmente, poi saranno loro a dirvi se hanno posto o meno</w:t>
-      </w:r>
-    </w:p>
-    <w:p>
-      <w:pPr>
-        <w:spacing w:line="276" w:lineRule="auto"/>
-      </w:pPr>
-    </w:p>
-    <w:p>
-      <w:pPr>
-        <w:pStyle w:val="Paragrafoelenco"/>
-        <w:numPr>
-          <w:ilvl w:val="0"/>
-          <w:numId w:val="1"/>
-        </w:numPr>
-        <w:spacing w:line="276" w:lineRule="auto"/>
-      </w:pPr>
-      <w:r>
-        <w:t>Se sto prendendo accordi con un'azienda ma non ho ancora confermato lo stage e quindi redatto almeno una bozza di piano di lavoro, posso cercare un prof che mi faccia da tutor interno?</w:t>
-      </w:r>
-    </w:p>
-    <w:p>
-      <w:pPr>
-        <w:pStyle w:val="Paragrafoelenco"/>
-        <w:numPr>
-          <w:ilvl w:val="1"/>
-          <w:numId w:val="1"/>
-        </w:numPr>
-        <w:spacing w:line="276" w:lineRule="auto"/>
-      </w:pPr>
-      <w:r>
-        <w:t>Si</w:t>
-      </w:r>
-    </w:p>
-    <w:p>
-      <w:pPr>
-        <w:pStyle w:val="Paragrafoelenco"/>
-        <w:spacing w:line="276" w:lineRule="auto"/>
-        <w:ind w:left="1440"/>
-      </w:pPr>
-    </w:p>
-    <w:p>
-      <w:pPr>
-        <w:pStyle w:val="Paragrafoelenco"/>
-        <w:numPr>
-          <w:ilvl w:val="0"/>
-          <w:numId w:val="1"/>
-        </w:numPr>
-        <w:spacing w:line="276" w:lineRule="auto"/>
-      </w:pPr>
-      <w:r>
-        <w:t>C</w:t>
-      </w:r>
-      <w:r>
-        <w:t>he differenza c'è tra stage interno e</w:t>
-      </w:r>
-      <w:r>
-        <w:t>d</w:t>
-      </w:r>
-      <w:r>
-        <w:t xml:space="preserve"> esterno?</w:t>
-      </w:r>
-    </w:p>
-    <w:p>
-      <w:pPr>
-        <w:pStyle w:val="Paragrafoelenco"/>
-        <w:numPr>
-          <w:ilvl w:val="1"/>
-          <w:numId w:val="1"/>
-        </w:numPr>
-        <w:spacing w:line="276" w:lineRule="auto"/>
-      </w:pPr>
-      <w:r>
-        <w:t xml:space="preserve">Nello stage </w:t>
-      </w:r>
-      <w:r>
-        <w:t>interno fai un progetto da solo con il tutor</w:t>
-      </w:r>
-      <w:r>
-        <w:t>, mentre nello stage esterno vai a lavorare in azienda</w:t>
-      </w:r>
-    </w:p>
-    <w:p>
-      <w:pPr>
-        <w:pStyle w:val="Titolo1"/>
-        <w:spacing w:line="276" w:lineRule="auto"/>
-      </w:pPr>
-      <w:bookmarkStart w:id="16" w:name="_Toc139535866"/>
-      <w:r>
         <w:t>Tesi</w:t>
       </w:r>
       <w:r>
@@ -9574,10 +9677,24 @@
     </w:p>
     <w:p>
       <w:pPr>
+        <w:spacing w:after="160" w:line="259" w:lineRule="auto"/>
+        <w:rPr>
+          <w:rFonts w:asciiTheme="majorHAnsi" w:eastAsiaTheme="majorEastAsia" w:hAnsiTheme="majorHAnsi" w:cstheme="majorBidi"/>
+          <w:color w:val="2F5496" w:themeColor="accent1" w:themeShade="BF"/>
+          <w:sz w:val="32"/>
+          <w:szCs w:val="32"/>
+        </w:rPr>
+      </w:pPr>
+      <w:r>
+        <w:br w:type="page"/>
+      </w:r>
+    </w:p>
+    <w:p>
+      <w:pPr>
         <w:pStyle w:val="Titolo1"/>
         <w:spacing w:line="276" w:lineRule="auto"/>
       </w:pPr>
-      <w:bookmarkStart w:id="17" w:name="_Toc139535867"/>
+      <w:bookmarkStart w:id="17" w:name="_Toc139880483"/>
       <w:r>
         <w:lastRenderedPageBreak/>
         <w:t>Tesi: Cosa fare esattamente</w:t>
@@ -9925,13 +10042,8 @@
         </w:numPr>
         <w:spacing w:after="160" w:line="276" w:lineRule="auto"/>
       </w:pPr>
-      <w:proofErr w:type="gramStart"/>
-      <w:r>
-        <w:t>Gli</w:t>
-      </w:r>
-      <w:proofErr w:type="gramEnd"/>
-      <w:r>
-        <w:t xml:space="preserve"> warning ignorateli, per la quasi totalità; comunque, esistono vari modi di ris</w:t>
+      <w:r>
+        <w:t>Gli warning ignorateli, per la quasi totalità; comunque, esistono vari modi di ris</w:t>
       </w:r>
       <w:r>
         <w:t>olverli (magari, con chktex e commentando errori, es. \hbadness=10000 e % chktex-file (codice errore) possono risolvervi un disastro di warning nel singolo capitolo legati a spazi o a piccolezze simili; li riporto per completezza di visione</w:t>
@@ -10075,7 +10187,7 @@
       <w:pPr>
         <w:pStyle w:val="Titolo1"/>
       </w:pPr>
-      <w:bookmarkStart w:id="18" w:name="_Toc139535868"/>
+      <w:bookmarkStart w:id="18" w:name="_Toc139880484"/>
       <w:r>
         <w:t>Inserimento della Tesi</w:t>
       </w:r>
@@ -10346,7 +10458,7 @@
         <w:pStyle w:val="Titolo1"/>
         <w:spacing w:line="276" w:lineRule="auto"/>
       </w:pPr>
-      <w:bookmarkStart w:id="19" w:name="_Toc139535869"/>
+      <w:bookmarkStart w:id="19" w:name="_Toc139880485"/>
       <w:r>
         <w:t>Presentazione e discussione Tesi</w:t>
       </w:r>
@@ -11040,19 +11152,7 @@
           <w:rPr>
             <w:rStyle w:val="Collegamentoipertestuale"/>
           </w:rPr>
-          <w:t>https://servizi-in</w:t>
-        </w:r>
-        <w:r>
-          <w:rPr>
-            <w:rStyle w:val="Collegamentoipertestuale"/>
-          </w:rPr>
-          <w:t>f</w:t>
-        </w:r>
-        <w:r>
-          <w:rPr>
-            <w:rStyle w:val="Collegamentoipertestuale"/>
-          </w:rPr>
-          <w:t>ormatica.math.unipd.it/slides/slides/create</w:t>
+          <w:t>https://servizi-informatica.math.unipd.it/slides/slides/create</w:t>
         </w:r>
       </w:hyperlink>
       <w:r>
@@ -11071,15 +11171,87 @@
       <w:r>
         <w:t>NON va consegnata la presentazione su SIAGAS</w:t>
       </w:r>
+    </w:p>
+    <w:p>
+      <w:pPr>
+        <w:spacing w:line="276" w:lineRule="auto"/>
+      </w:pPr>
+    </w:p>
+    <w:p>
+      <w:pPr>
+        <w:spacing w:line="276" w:lineRule="auto"/>
+      </w:pPr>
+      <w:r>
+        <w:t>Nel caso della prof.ssa Gaggi, lei offre una possibilità di prova di presentazione i giorni prima della discussione vera e propria (2 settimane e poco meno), come listato anche da questa mail, svolta in presenza:</w:t>
+      </w:r>
+    </w:p>
+    <w:p>
+      <w:pPr>
+        <w:spacing w:line="276" w:lineRule="auto"/>
+      </w:pPr>
+    </w:p>
+    <w:p>
+      <w:pPr>
+        <w:spacing w:line="276" w:lineRule="auto"/>
+      </w:pPr>
+      <w:r>
+        <w:rPr>
+          <w:noProof/>
+        </w:rPr>
+        <w:drawing>
+          <wp:inline distT="0" distB="0" distL="0" distR="0" wp14:anchorId="1883B82E" wp14:editId="6E1CD451">
+            <wp:extent cx="6120130" cy="1044575"/>
+            <wp:effectExtent l="0" t="0" r="0" b="3175"/>
+            <wp:docPr id="1847123643" name="Immagine 1" descr="Immagine che contiene testo, Carattere, linea, schermata&#10;&#10;Descrizione generata automaticamente"/>
+            <wp:cNvGraphicFramePr>
+              <a:graphicFrameLocks xmlns:a="http://schemas.openxmlformats.org/drawingml/2006/main" noChangeAspect="1"/>
+            </wp:cNvGraphicFramePr>
+            <a:graphic xmlns:a="http://schemas.openxmlformats.org/drawingml/2006/main">
+              <a:graphicData uri="http://schemas.openxmlformats.org/drawingml/2006/picture">
+                <pic:pic xmlns:pic="http://schemas.openxmlformats.org/drawingml/2006/picture">
+                  <pic:nvPicPr>
+                    <pic:cNvPr id="1847123643" name="Immagine 1" descr="Immagine che contiene testo, Carattere, linea, schermata&#10;&#10;Descrizione generata automaticamente"/>
+                    <pic:cNvPicPr/>
+                  </pic:nvPicPr>
+                  <pic:blipFill>
+                    <a:blip r:embed="rId75"/>
+                    <a:stretch>
+                      <a:fillRect/>
+                    </a:stretch>
+                  </pic:blipFill>
+                  <pic:spPr>
+                    <a:xfrm>
+                      <a:off x="0" y="0"/>
+                      <a:ext cx="6120130" cy="1044575"/>
+                    </a:xfrm>
+                    <a:prstGeom prst="rect">
+                      <a:avLst/>
+                    </a:prstGeom>
+                  </pic:spPr>
+                </pic:pic>
+              </a:graphicData>
+            </a:graphic>
+          </wp:inline>
+        </w:drawing>
+      </w:r>
       <w:r>
         <w:br/>
       </w:r>
     </w:p>
     <w:p>
       <w:pPr>
-        <w:spacing w:after="160" w:line="276" w:lineRule="auto"/>
-      </w:pPr>
-      <w:r>
+        <w:spacing w:after="160" w:line="259" w:lineRule="auto"/>
+      </w:pPr>
+      <w:r>
+        <w:br w:type="page"/>
+      </w:r>
+    </w:p>
+    <w:p>
+      <w:pPr>
+        <w:spacing w:after="160" w:line="276" w:lineRule="auto"/>
+      </w:pPr>
+      <w:r>
+        <w:lastRenderedPageBreak/>
         <w:t xml:space="preserve">Domanda interessante dal gruppo: </w:t>
       </w:r>
     </w:p>
@@ -11184,7 +11356,7 @@
         <w:pStyle w:val="Titolo1"/>
         <w:spacing w:line="276" w:lineRule="auto"/>
       </w:pPr>
-      <w:bookmarkStart w:id="20" w:name="_Toc139535870"/>
+      <w:bookmarkStart w:id="20" w:name="_Toc139880486"/>
       <w:r>
         <w:lastRenderedPageBreak/>
         <w:t>Domande Varie Tesi e Presentazione</w:t>
@@ -11221,7 +11393,7 @@
       <w:r>
         <w:t xml:space="preserve">Sì, al link </w:t>
       </w:r>
-      <w:hyperlink r:id="rId75" w:history="1">
+      <w:hyperlink r:id="rId76" w:history="1">
         <w:r>
           <w:rPr>
             <w:rStyle w:val="Collegamentoipertestuale"/>
@@ -11263,7 +11435,7 @@
       <w:r>
         <w:t xml:space="preserve">Alcune sono disponibili a: </w:t>
       </w:r>
-      <w:hyperlink r:id="rId76" w:history="1">
+      <w:hyperlink r:id="rId77" w:history="1">
         <w:r>
           <w:rPr>
             <w:rStyle w:val="Collegamentoipertestuale"/>
@@ -11944,8 +12116,8 @@
       </w:pPr>
     </w:p>
     <w:sectPr>
-      <w:headerReference w:type="default" r:id="rId77"/>
-      <w:footerReference w:type="default" r:id="rId78"/>
+      <w:headerReference w:type="default" r:id="rId78"/>
+      <w:footerReference w:type="default" r:id="rId79"/>
       <w:pgSz w:w="11906" w:h="16838"/>
       <w:pgMar w:top="1417" w:right="1134" w:bottom="1134" w:left="1134" w:header="708" w:footer="708" w:gutter="0"/>
       <w:cols w:space="708"/>
@@ -12070,6 +12242,119 @@
 <file path=word/numbering.xml><?xml version="1.0" encoding="utf-8"?>
 <w:numbering xmlns:wpc="http://schemas.microsoft.com/office/word/2010/wordprocessingCanvas" xmlns:cx="http://schemas.microsoft.com/office/drawing/2014/chartex" xmlns:cx1="http://schemas.microsoft.com/office/drawing/2015/9/8/chartex" xmlns:cx2="http://schemas.microsoft.com/office/drawing/2015/10/21/chartex" xmlns:cx3="http://schemas.microsoft.com/office/drawing/2016/5/9/chartex" xmlns:cx4="http://schemas.microsoft.com/office/drawing/2016/5/10/chartex" xmlns:cx5="http://schemas.microsoft.com/office/drawing/2016/5/11/chartex" xmlns:cx6="http://schemas.microsoft.com/office/drawing/2016/5/12/chartex" xmlns:cx7="http://schemas.microsoft.com/office/drawing/2016/5/13/chartex" xmlns:cx8="http://schemas.microsoft.com/office/drawing/2016/5/14/chartex" xmlns:mc="http://schemas.openxmlformats.org/markup-compatibility/2006" xmlns:aink="http://schemas.microsoft.com/office/drawing/2016/ink" xmlns:am3d="http://schemas.microsoft.com/office/drawing/2017/model3d" xmlns:o="urn:schemas-microsoft-com:office:office" xmlns:oel="http://schemas.microsoft.com/office/2019/extlst" xmlns:r="http://schemas.openxmlformats.org/officeDocument/2006/relationships" xmlns:m="http://schemas.openxmlformats.org/officeDocument/2006/math" xmlns:v="urn:schemas-microsoft-com:vml" xmlns:wp14="http://schemas.microsoft.com/office/word/2010/wordprocessingDrawing" xmlns:wp="http://schemas.openxmlformats.org/drawingml/2006/wordprocessingDrawing" xmlns:w10="urn:schemas-microsoft-com:office:word" xmlns:w="http://schemas.openxmlformats.org/wordprocessingml/2006/main" xmlns:w14="http://schemas.microsoft.com/office/word/2010/wordml" xmlns:w15="http://schemas.microsoft.com/office/word/2012/wordml" xmlns:w16cex="http://schemas.microsoft.com/office/word/2018/wordml/cex" xmlns:w16cid="http://schemas.microsoft.com/office/word/2016/wordml/cid" xmlns:w16="http://schemas.microsoft.com/office/word/2018/wordml" xmlns:w16sdtdh="http://schemas.microsoft.com/office/word/2020/wordml/sdtdatahash" xmlns:w16se="http://schemas.microsoft.com/office/word/2015/wordml/symex" xmlns:wpg="http://schemas.microsoft.com/office/word/2010/wordprocessingGroup" xmlns:wpi="http://schemas.microsoft.com/office/word/2010/wordprocessingInk" xmlns:wne="http://schemas.microsoft.com/office/word/2006/wordml" xmlns:wps="http://schemas.microsoft.com/office/word/2010/wordprocessingShape" mc:Ignorable="w14 w15 w16se w16cid w16 w16cex w16sdtdh wp14">
   <w:abstractNum w:abstractNumId="0" w15:restartNumberingAfterBreak="0">
+    <w:nsid w:val="06050DE1"/>
+    <w:multiLevelType w:val="hybridMultilevel"/>
+    <w:tmpl w:val="3E0CE23E"/>
+    <w:lvl w:ilvl="0" w:tplc="04100001">
+      <w:start w:val="1"/>
+      <w:numFmt w:val="bullet"/>
+      <w:lvlText w:val=""/>
+      <w:lvlJc w:val="left"/>
+      <w:pPr>
+        <w:ind w:left="720" w:hanging="360"/>
+      </w:pPr>
+      <w:rPr>
+        <w:rFonts w:ascii="Symbol" w:hAnsi="Symbol" w:hint="default"/>
+      </w:rPr>
+    </w:lvl>
+    <w:lvl w:ilvl="1" w:tplc="04100003" w:tentative="1">
+      <w:start w:val="1"/>
+      <w:numFmt w:val="bullet"/>
+      <w:lvlText w:val="o"/>
+      <w:lvlJc w:val="left"/>
+      <w:pPr>
+        <w:ind w:left="1440" w:hanging="360"/>
+      </w:pPr>
+      <w:rPr>
+        <w:rFonts w:ascii="Courier New" w:hAnsi="Courier New" w:cs="Courier New" w:hint="default"/>
+      </w:rPr>
+    </w:lvl>
+    <w:lvl w:ilvl="2" w:tplc="04100005" w:tentative="1">
+      <w:start w:val="1"/>
+      <w:numFmt w:val="bullet"/>
+      <w:lvlText w:val=""/>
+      <w:lvlJc w:val="left"/>
+      <w:pPr>
+        <w:ind w:left="2160" w:hanging="360"/>
+      </w:pPr>
+      <w:rPr>
+        <w:rFonts w:ascii="Wingdings" w:hAnsi="Wingdings" w:hint="default"/>
+      </w:rPr>
+    </w:lvl>
+    <w:lvl w:ilvl="3" w:tplc="04100001" w:tentative="1">
+      <w:start w:val="1"/>
+      <w:numFmt w:val="bullet"/>
+      <w:lvlText w:val=""/>
+      <w:lvlJc w:val="left"/>
+      <w:pPr>
+        <w:ind w:left="2880" w:hanging="360"/>
+      </w:pPr>
+      <w:rPr>
+        <w:rFonts w:ascii="Symbol" w:hAnsi="Symbol" w:hint="default"/>
+      </w:rPr>
+    </w:lvl>
+    <w:lvl w:ilvl="4" w:tplc="04100003" w:tentative="1">
+      <w:start w:val="1"/>
+      <w:numFmt w:val="bullet"/>
+      <w:lvlText w:val="o"/>
+      <w:lvlJc w:val="left"/>
+      <w:pPr>
+        <w:ind w:left="3600" w:hanging="360"/>
+      </w:pPr>
+      <w:rPr>
+        <w:rFonts w:ascii="Courier New" w:hAnsi="Courier New" w:cs="Courier New" w:hint="default"/>
+      </w:rPr>
+    </w:lvl>
+    <w:lvl w:ilvl="5" w:tplc="04100005" w:tentative="1">
+      <w:start w:val="1"/>
+      <w:numFmt w:val="bullet"/>
+      <w:lvlText w:val=""/>
+      <w:lvlJc w:val="left"/>
+      <w:pPr>
+        <w:ind w:left="4320" w:hanging="360"/>
+      </w:pPr>
+      <w:rPr>
+        <w:rFonts w:ascii="Wingdings" w:hAnsi="Wingdings" w:hint="default"/>
+      </w:rPr>
+    </w:lvl>
+    <w:lvl w:ilvl="6" w:tplc="04100001" w:tentative="1">
+      <w:start w:val="1"/>
+      <w:numFmt w:val="bullet"/>
+      <w:lvlText w:val=""/>
+      <w:lvlJc w:val="left"/>
+      <w:pPr>
+        <w:ind w:left="5040" w:hanging="360"/>
+      </w:pPr>
+      <w:rPr>
+        <w:rFonts w:ascii="Symbol" w:hAnsi="Symbol" w:hint="default"/>
+      </w:rPr>
+    </w:lvl>
+    <w:lvl w:ilvl="7" w:tplc="04100003" w:tentative="1">
+      <w:start w:val="1"/>
+      <w:numFmt w:val="bullet"/>
+      <w:lvlText w:val="o"/>
+      <w:lvlJc w:val="left"/>
+      <w:pPr>
+        <w:ind w:left="5760" w:hanging="360"/>
+      </w:pPr>
+      <w:rPr>
+        <w:rFonts w:ascii="Courier New" w:hAnsi="Courier New" w:cs="Courier New" w:hint="default"/>
+      </w:rPr>
+    </w:lvl>
+    <w:lvl w:ilvl="8" w:tplc="04100005" w:tentative="1">
+      <w:start w:val="1"/>
+      <w:numFmt w:val="bullet"/>
+      <w:lvlText w:val=""/>
+      <w:lvlJc w:val="left"/>
+      <w:pPr>
+        <w:ind w:left="6480" w:hanging="360"/>
+      </w:pPr>
+      <w:rPr>
+        <w:rFonts w:ascii="Wingdings" w:hAnsi="Wingdings" w:hint="default"/>
+      </w:rPr>
+    </w:lvl>
+  </w:abstractNum>
+  <w:abstractNum w:abstractNumId="1" w15:restartNumberingAfterBreak="0">
     <w:nsid w:val="0A05101A"/>
     <w:multiLevelType w:val="hybridMultilevel"/>
     <w:tmpl w:val="CB9E0A4C"/>
@@ -12181,7 +12466,7 @@
       </w:rPr>
     </w:lvl>
   </w:abstractNum>
-  <w:abstractNum w:abstractNumId="1" w15:restartNumberingAfterBreak="0">
+  <w:abstractNum w:abstractNumId="2" w15:restartNumberingAfterBreak="0">
     <w:nsid w:val="0EBB5392"/>
     <w:multiLevelType w:val="multilevel"/>
     <w:tmpl w:val="A04060A6"/>
@@ -12294,7 +12579,7 @@
       </w:pPr>
     </w:lvl>
   </w:abstractNum>
-  <w:abstractNum w:abstractNumId="2" w15:restartNumberingAfterBreak="0">
+  <w:abstractNum w:abstractNumId="3" w15:restartNumberingAfterBreak="0">
     <w:nsid w:val="10443AD3"/>
     <w:multiLevelType w:val="hybridMultilevel"/>
     <w:tmpl w:val="2F2887F2"/>
@@ -12406,7 +12691,7 @@
       </w:rPr>
     </w:lvl>
   </w:abstractNum>
-  <w:abstractNum w:abstractNumId="3" w15:restartNumberingAfterBreak="0">
+  <w:abstractNum w:abstractNumId="4" w15:restartNumberingAfterBreak="0">
     <w:nsid w:val="22F435EC"/>
     <w:multiLevelType w:val="multilevel"/>
     <w:tmpl w:val="C62AB3AE"/>
@@ -12519,7 +12804,120 @@
       </w:pPr>
     </w:lvl>
   </w:abstractNum>
-  <w:abstractNum w:abstractNumId="4" w15:restartNumberingAfterBreak="0">
+  <w:abstractNum w:abstractNumId="5" w15:restartNumberingAfterBreak="0">
+    <w:nsid w:val="27B62713"/>
+    <w:multiLevelType w:val="hybridMultilevel"/>
+    <w:tmpl w:val="61B0F1E2"/>
+    <w:lvl w:ilvl="0" w:tplc="04100001">
+      <w:start w:val="1"/>
+      <w:numFmt w:val="bullet"/>
+      <w:lvlText w:val=""/>
+      <w:lvlJc w:val="left"/>
+      <w:pPr>
+        <w:ind w:left="720" w:hanging="360"/>
+      </w:pPr>
+      <w:rPr>
+        <w:rFonts w:ascii="Symbol" w:hAnsi="Symbol" w:hint="default"/>
+      </w:rPr>
+    </w:lvl>
+    <w:lvl w:ilvl="1" w:tplc="04100003" w:tentative="1">
+      <w:start w:val="1"/>
+      <w:numFmt w:val="bullet"/>
+      <w:lvlText w:val="o"/>
+      <w:lvlJc w:val="left"/>
+      <w:pPr>
+        <w:ind w:left="1440" w:hanging="360"/>
+      </w:pPr>
+      <w:rPr>
+        <w:rFonts w:ascii="Courier New" w:hAnsi="Courier New" w:cs="Courier New" w:hint="default"/>
+      </w:rPr>
+    </w:lvl>
+    <w:lvl w:ilvl="2" w:tplc="04100005" w:tentative="1">
+      <w:start w:val="1"/>
+      <w:numFmt w:val="bullet"/>
+      <w:lvlText w:val=""/>
+      <w:lvlJc w:val="left"/>
+      <w:pPr>
+        <w:ind w:left="2160" w:hanging="360"/>
+      </w:pPr>
+      <w:rPr>
+        <w:rFonts w:ascii="Wingdings" w:hAnsi="Wingdings" w:hint="default"/>
+      </w:rPr>
+    </w:lvl>
+    <w:lvl w:ilvl="3" w:tplc="04100001" w:tentative="1">
+      <w:start w:val="1"/>
+      <w:numFmt w:val="bullet"/>
+      <w:lvlText w:val=""/>
+      <w:lvlJc w:val="left"/>
+      <w:pPr>
+        <w:ind w:left="2880" w:hanging="360"/>
+      </w:pPr>
+      <w:rPr>
+        <w:rFonts w:ascii="Symbol" w:hAnsi="Symbol" w:hint="default"/>
+      </w:rPr>
+    </w:lvl>
+    <w:lvl w:ilvl="4" w:tplc="04100003" w:tentative="1">
+      <w:start w:val="1"/>
+      <w:numFmt w:val="bullet"/>
+      <w:lvlText w:val="o"/>
+      <w:lvlJc w:val="left"/>
+      <w:pPr>
+        <w:ind w:left="3600" w:hanging="360"/>
+      </w:pPr>
+      <w:rPr>
+        <w:rFonts w:ascii="Courier New" w:hAnsi="Courier New" w:cs="Courier New" w:hint="default"/>
+      </w:rPr>
+    </w:lvl>
+    <w:lvl w:ilvl="5" w:tplc="04100005" w:tentative="1">
+      <w:start w:val="1"/>
+      <w:numFmt w:val="bullet"/>
+      <w:lvlText w:val=""/>
+      <w:lvlJc w:val="left"/>
+      <w:pPr>
+        <w:ind w:left="4320" w:hanging="360"/>
+      </w:pPr>
+      <w:rPr>
+        <w:rFonts w:ascii="Wingdings" w:hAnsi="Wingdings" w:hint="default"/>
+      </w:rPr>
+    </w:lvl>
+    <w:lvl w:ilvl="6" w:tplc="04100001" w:tentative="1">
+      <w:start w:val="1"/>
+      <w:numFmt w:val="bullet"/>
+      <w:lvlText w:val=""/>
+      <w:lvlJc w:val="left"/>
+      <w:pPr>
+        <w:ind w:left="5040" w:hanging="360"/>
+      </w:pPr>
+      <w:rPr>
+        <w:rFonts w:ascii="Symbol" w:hAnsi="Symbol" w:hint="default"/>
+      </w:rPr>
+    </w:lvl>
+    <w:lvl w:ilvl="7" w:tplc="04100003" w:tentative="1">
+      <w:start w:val="1"/>
+      <w:numFmt w:val="bullet"/>
+      <w:lvlText w:val="o"/>
+      <w:lvlJc w:val="left"/>
+      <w:pPr>
+        <w:ind w:left="5760" w:hanging="360"/>
+      </w:pPr>
+      <w:rPr>
+        <w:rFonts w:ascii="Courier New" w:hAnsi="Courier New" w:cs="Courier New" w:hint="default"/>
+      </w:rPr>
+    </w:lvl>
+    <w:lvl w:ilvl="8" w:tplc="04100005" w:tentative="1">
+      <w:start w:val="1"/>
+      <w:numFmt w:val="bullet"/>
+      <w:lvlText w:val=""/>
+      <w:lvlJc w:val="left"/>
+      <w:pPr>
+        <w:ind w:left="6480" w:hanging="360"/>
+      </w:pPr>
+      <w:rPr>
+        <w:rFonts w:ascii="Wingdings" w:hAnsi="Wingdings" w:hint="default"/>
+      </w:rPr>
+    </w:lvl>
+  </w:abstractNum>
+  <w:abstractNum w:abstractNumId="6" w15:restartNumberingAfterBreak="0">
     <w:nsid w:val="2E622DD8"/>
     <w:multiLevelType w:val="hybridMultilevel"/>
     <w:tmpl w:val="D92E51A0"/>
@@ -12631,7 +13029,7 @@
       </w:rPr>
     </w:lvl>
   </w:abstractNum>
-  <w:abstractNum w:abstractNumId="5" w15:restartNumberingAfterBreak="0">
+  <w:abstractNum w:abstractNumId="7" w15:restartNumberingAfterBreak="0">
     <w:nsid w:val="3FCF310B"/>
     <w:multiLevelType w:val="hybridMultilevel"/>
     <w:tmpl w:val="45AA1B2E"/>
@@ -12720,7 +13118,7 @@
       </w:pPr>
     </w:lvl>
   </w:abstractNum>
-  <w:abstractNum w:abstractNumId="6" w15:restartNumberingAfterBreak="0">
+  <w:abstractNum w:abstractNumId="8" w15:restartNumberingAfterBreak="0">
     <w:nsid w:val="414360CB"/>
     <w:multiLevelType w:val="hybridMultilevel"/>
     <w:tmpl w:val="2F58CEC8"/>
@@ -12832,7 +13230,7 @@
       </w:rPr>
     </w:lvl>
   </w:abstractNum>
-  <w:abstractNum w:abstractNumId="7" w15:restartNumberingAfterBreak="0">
+  <w:abstractNum w:abstractNumId="9" w15:restartNumberingAfterBreak="0">
     <w:nsid w:val="4BE83D50"/>
     <w:multiLevelType w:val="hybridMultilevel"/>
     <w:tmpl w:val="D1E6139C"/>
@@ -12944,7 +13342,7 @@
       </w:rPr>
     </w:lvl>
   </w:abstractNum>
-  <w:abstractNum w:abstractNumId="8" w15:restartNumberingAfterBreak="0">
+  <w:abstractNum w:abstractNumId="10" w15:restartNumberingAfterBreak="0">
     <w:nsid w:val="53164787"/>
     <w:multiLevelType w:val="hybridMultilevel"/>
     <w:tmpl w:val="9476F6D4"/>
@@ -13030,7 +13428,7 @@
       </w:pPr>
     </w:lvl>
   </w:abstractNum>
-  <w:abstractNum w:abstractNumId="9" w15:restartNumberingAfterBreak="0">
+  <w:abstractNum w:abstractNumId="11" w15:restartNumberingAfterBreak="0">
     <w:nsid w:val="55A14094"/>
     <w:multiLevelType w:val="multilevel"/>
     <w:tmpl w:val="6B2E4B90"/>
@@ -13143,7 +13541,7 @@
       </w:pPr>
     </w:lvl>
   </w:abstractNum>
-  <w:abstractNum w:abstractNumId="10" w15:restartNumberingAfterBreak="0">
+  <w:abstractNum w:abstractNumId="12" w15:restartNumberingAfterBreak="0">
     <w:nsid w:val="5AC4634D"/>
     <w:multiLevelType w:val="hybridMultilevel"/>
     <w:tmpl w:val="ACC22EEE"/>
@@ -13255,7 +13653,7 @@
       </w:rPr>
     </w:lvl>
   </w:abstractNum>
-  <w:abstractNum w:abstractNumId="11" w15:restartNumberingAfterBreak="0">
+  <w:abstractNum w:abstractNumId="13" w15:restartNumberingAfterBreak="0">
     <w:nsid w:val="5DE55731"/>
     <w:multiLevelType w:val="hybridMultilevel"/>
     <w:tmpl w:val="5B5EBF9A"/>
@@ -13367,7 +13765,7 @@
       </w:rPr>
     </w:lvl>
   </w:abstractNum>
-  <w:abstractNum w:abstractNumId="12" w15:restartNumberingAfterBreak="0">
+  <w:abstractNum w:abstractNumId="14" w15:restartNumberingAfterBreak="0">
     <w:nsid w:val="5FB31B23"/>
     <w:multiLevelType w:val="multilevel"/>
     <w:tmpl w:val="A5EE3EB4"/>
@@ -13516,7 +13914,7 @@
       </w:rPr>
     </w:lvl>
   </w:abstractNum>
-  <w:abstractNum w:abstractNumId="13" w15:restartNumberingAfterBreak="0">
+  <w:abstractNum w:abstractNumId="15" w15:restartNumberingAfterBreak="0">
     <w:nsid w:val="64ED338A"/>
     <w:multiLevelType w:val="multilevel"/>
     <w:tmpl w:val="CF70A4A4"/>
@@ -13629,7 +14027,7 @@
       </w:pPr>
     </w:lvl>
   </w:abstractNum>
-  <w:abstractNum w:abstractNumId="14" w15:restartNumberingAfterBreak="0">
+  <w:abstractNum w:abstractNumId="16" w15:restartNumberingAfterBreak="0">
     <w:nsid w:val="655E24C4"/>
     <w:multiLevelType w:val="hybridMultilevel"/>
     <w:tmpl w:val="D8F4A5F8"/>
@@ -13741,7 +14139,7 @@
       </w:rPr>
     </w:lvl>
   </w:abstractNum>
-  <w:abstractNum w:abstractNumId="15" w15:restartNumberingAfterBreak="0">
+  <w:abstractNum w:abstractNumId="17" w15:restartNumberingAfterBreak="0">
     <w:nsid w:val="7D5332B9"/>
     <w:multiLevelType w:val="hybridMultilevel"/>
     <w:tmpl w:val="3F643FE8"/>
@@ -13855,52 +14253,58 @@
     </w:lvl>
   </w:abstractNum>
   <w:num w:numId="1" w16cid:durableId="1330599110">
+    <w:abstractNumId w:val="3"/>
+  </w:num>
+  <w:num w:numId="2" w16cid:durableId="934795">
+    <w:abstractNumId w:val="16"/>
+  </w:num>
+  <w:num w:numId="3" w16cid:durableId="1365443402">
+    <w:abstractNumId w:val="13"/>
+  </w:num>
+  <w:num w:numId="4" w16cid:durableId="969438315">
+    <w:abstractNumId w:val="1"/>
+  </w:num>
+  <w:num w:numId="5" w16cid:durableId="1797212843">
+    <w:abstractNumId w:val="8"/>
+  </w:num>
+  <w:num w:numId="6" w16cid:durableId="1559853463">
+    <w:abstractNumId w:val="4"/>
+  </w:num>
+  <w:num w:numId="7" w16cid:durableId="1617760395">
+    <w:abstractNumId w:val="15"/>
+  </w:num>
+  <w:num w:numId="8" w16cid:durableId="1150250539">
+    <w:abstractNumId w:val="11"/>
+  </w:num>
+  <w:num w:numId="9" w16cid:durableId="1057582127">
     <w:abstractNumId w:val="2"/>
   </w:num>
-  <w:num w:numId="2" w16cid:durableId="934795">
+  <w:num w:numId="10" w16cid:durableId="1995835795">
     <w:abstractNumId w:val="14"/>
   </w:num>
-  <w:num w:numId="3" w16cid:durableId="1365443402">
-    <w:abstractNumId w:val="11"/>
+  <w:num w:numId="11" w16cid:durableId="514348176">
+    <w:abstractNumId w:val="12"/>
   </w:num>
-  <w:num w:numId="4" w16cid:durableId="969438315">
-    <w:abstractNumId w:val="0"/>
+  <w:num w:numId="12" w16cid:durableId="451559116">
+    <w:abstractNumId w:val="9"/>
   </w:num>
-  <w:num w:numId="5" w16cid:durableId="1797212843">
+  <w:num w:numId="13" w16cid:durableId="1969046813">
     <w:abstractNumId w:val="6"/>
   </w:num>
-  <w:num w:numId="6" w16cid:durableId="1559853463">
-    <w:abstractNumId w:val="3"/>
-  </w:num>
-  <w:num w:numId="7" w16cid:durableId="1617760395">
-    <w:abstractNumId w:val="13"/>
-  </w:num>
-  <w:num w:numId="8" w16cid:durableId="1150250539">
-    <w:abstractNumId w:val="9"/>
-  </w:num>
-  <w:num w:numId="9" w16cid:durableId="1057582127">
-    <w:abstractNumId w:val="1"/>
-  </w:num>
-  <w:num w:numId="10" w16cid:durableId="1995835795">
-    <w:abstractNumId w:val="12"/>
-  </w:num>
-  <w:num w:numId="11" w16cid:durableId="514348176">
+  <w:num w:numId="14" w16cid:durableId="659503389">
     <w:abstractNumId w:val="10"/>
   </w:num>
-  <w:num w:numId="12" w16cid:durableId="451559116">
+  <w:num w:numId="15" w16cid:durableId="507212531">
     <w:abstractNumId w:val="7"/>
   </w:num>
-  <w:num w:numId="13" w16cid:durableId="1969046813">
-    <w:abstractNumId w:val="4"/>
+  <w:num w:numId="16" w16cid:durableId="908729488">
+    <w:abstractNumId w:val="17"/>
   </w:num>
-  <w:num w:numId="14" w16cid:durableId="659503389">
-    <w:abstractNumId w:val="8"/>
-  </w:num>
-  <w:num w:numId="15" w16cid:durableId="507212531">
+  <w:num w:numId="17" w16cid:durableId="224341472">
     <w:abstractNumId w:val="5"/>
   </w:num>
-  <w:num w:numId="16" w16cid:durableId="908729488">
-    <w:abstractNumId w:val="15"/>
+  <w:num w:numId="18" w16cid:durableId="41173533">
+    <w:abstractNumId w:val="0"/>
   </w:num>
 </w:numbering>
 </file>

</xml_diff>

<commit_message>
Correzioni slide da indicazioni prof.ssa
- Indicazioni per starci entro i 12 minuti più domande
- Aggiunti appunti al file di FAQ
- Modifiche e correzioni sulle slide a livello generale
- Inserito file orari aggiornati discussione
</commit_message>
<xml_diff>
--- a/FAQ Stage e Tesi/FAQ Stage e Tesi.docx
+++ b/FAQ Stage e Tesi/FAQ Stage e Tesi.docx
@@ -8276,7 +8276,15 @@
         <w:spacing w:line="276" w:lineRule="auto"/>
       </w:pPr>
       <w:r>
-        <w:t>Esempio di mail che arriva il mese prima della laurea da parte del relatore/relatrice (esempio di laurea in Luglio):</w:t>
+        <w:t xml:space="preserve">Esempio di mail che arriva il mese prima della laurea da parte del relatore/relatrice (esempio di laurea in </w:t>
+      </w:r>
+      <w:proofErr w:type="gramStart"/>
+      <w:r>
+        <w:t>Luglio</w:t>
+      </w:r>
+      <w:proofErr w:type="gramEnd"/>
+      <w:r>
+        <w:t>):</w:t>
       </w:r>
     </w:p>
     <w:p>
@@ -10042,8 +10050,13 @@
         </w:numPr>
         <w:spacing w:after="160" w:line="276" w:lineRule="auto"/>
       </w:pPr>
-      <w:r>
-        <w:t>Gli warning ignorateli, per la quasi totalità; comunque, esistono vari modi di ris</w:t>
+      <w:proofErr w:type="gramStart"/>
+      <w:r>
+        <w:t>Gli</w:t>
+      </w:r>
+      <w:proofErr w:type="gramEnd"/>
+      <w:r>
+        <w:t xml:space="preserve"> warning ignorateli, per la quasi totalità; comunque, esistono vari modi di ris</w:t>
       </w:r>
       <w:r>
         <w:t>olverli (magari, con chktex e commentando errori, es. \hbadness=10000 e % chktex-file (codice errore) possono risolvervi un disastro di warning nel singolo capitolo legati a spazi o a piccolezze simili; li riporto per completezza di visione</w:t>
@@ -10507,15 +10520,30 @@
         <w:rPr>
           <w:u w:val="single"/>
         </w:rPr>
-        <w:t>15 minuti</w:t>
-      </w:r>
-      <w:r>
-        <w:t xml:space="preserve"> per la discussione e tendenzialmente sono fatte o il giorno prima oppure il giorno stesso della proclamazione. Ricordo dalle regole di laurea che questo passaggio vale </w:t>
+        <w:t>1</w:t>
       </w:r>
       <w:r>
         <w:rPr>
           <w:u w:val="single"/>
         </w:rPr>
+        <w:t>2</w:t>
+      </w:r>
+      <w:r>
+        <w:rPr>
+          <w:u w:val="single"/>
+        </w:rPr>
+        <w:t xml:space="preserve"> minuti</w:t>
+      </w:r>
+      <w:r>
+        <w:t xml:space="preserve"> (più spazio fino ad altri 3 minuti per domande) </w:t>
+      </w:r>
+      <w:r>
+        <w:t xml:space="preserve">per la discussione e tendenzialmente sono fatte o il giorno prima oppure il giorno stesso della proclamazione. Ricordo dalle regole di laurea che questo passaggio vale </w:t>
+      </w:r>
+      <w:r>
+        <w:rPr>
+          <w:u w:val="single"/>
+        </w:rPr>
         <w:t>3 punti</w:t>
       </w:r>
       <w:r>
@@ -10523,6 +10551,38 @@
       </w:r>
       <w:r>
         <w:t>.</w:t>
+      </w:r>
+    </w:p>
+    <w:p>
+      <w:pPr>
+        <w:pStyle w:val="Paragrafoelenco"/>
+        <w:numPr>
+          <w:ilvl w:val="1"/>
+          <w:numId w:val="1"/>
+        </w:numPr>
+        <w:spacing w:line="276" w:lineRule="auto"/>
+      </w:pPr>
+      <w:r>
+        <w:t>Si consideri che il prof relatore/relatrice sarà presente lui stesso/a nella commissione d’esame; loro stessi vi fanno capire che non vi trattano meglio perché siete loro tesisti, ma ovviamente cercano, se possono, di farvi capire le cose e venirvi incontro</w:t>
+      </w:r>
+    </w:p>
+    <w:p>
+      <w:pPr>
+        <w:pStyle w:val="Paragrafoelenco"/>
+        <w:spacing w:line="276" w:lineRule="auto"/>
+      </w:pPr>
+    </w:p>
+    <w:p>
+      <w:pPr>
+        <w:pStyle w:val="Paragrafoelenco"/>
+        <w:numPr>
+          <w:ilvl w:val="0"/>
+          <w:numId w:val="1"/>
+        </w:numPr>
+        <w:spacing w:line="276" w:lineRule="auto"/>
+      </w:pPr>
+      <w:r>
+        <w:t>I prof consigliano di non ripetersela troppe volte tale da impararsi a memoria la cosa e assumere che l’interlocutore sappia, capisca e comprenda; fate le giuste prove, ma cronometratevi entro il tempo previsto</w:t>
       </w:r>
     </w:p>
     <w:p>
@@ -10617,6 +10677,7 @@
         <w:spacing w:line="276" w:lineRule="auto"/>
       </w:pPr>
       <w:r>
+        <w:lastRenderedPageBreak/>
         <w:t xml:space="preserve">Su Mega esiste </w:t>
       </w:r>
       <w:r>
@@ -10642,6 +10703,9 @@
         <w:t xml:space="preserve">Materiale FIUP &gt; Stage e Tesi &gt; Presentazione Tesi </w:t>
       </w:r>
       <w:r>
+        <w:t xml:space="preserve">&gt; Template slide </w:t>
+      </w:r>
+      <w:r>
         <w:t>(PowerPoint e Beamer</w:t>
       </w:r>
       <w:r>
@@ -10676,23 +10740,14 @@
     </w:p>
     <w:p>
       <w:pPr>
-        <w:spacing w:after="160" w:line="259" w:lineRule="auto"/>
-      </w:pPr>
-      <w:r>
-        <w:br w:type="page"/>
-      </w:r>
-    </w:p>
-    <w:p>
-      <w:pPr>
-        <w:pStyle w:val="Paragrafoelenco"/>
-        <w:numPr>
-          <w:ilvl w:val="0"/>
-          <w:numId w:val="1"/>
-        </w:numPr>
-        <w:spacing w:line="276" w:lineRule="auto"/>
-      </w:pPr>
-      <w:r>
-        <w:lastRenderedPageBreak/>
+        <w:pStyle w:val="Paragrafoelenco"/>
+        <w:numPr>
+          <w:ilvl w:val="0"/>
+          <w:numId w:val="1"/>
+        </w:numPr>
+        <w:spacing w:line="276" w:lineRule="auto"/>
+      </w:pPr>
+      <w:r>
         <w:t>In generale, preparatevi le slide in formato PDF</w:t>
       </w:r>
       <w:r>
@@ -10961,6 +11016,7 @@
         <w:spacing w:line="276" w:lineRule="auto"/>
       </w:pPr>
       <w:r>
+        <w:lastRenderedPageBreak/>
         <w:t>Alcuni professori vi diranno che sono anche disponibili a fare una prova di discussione; generalmente, comunque, è la prof.ssa Gaggi che manda il PDF con la locandina delle date relative alla discussione e proclamazione, così saprete anche chi c’è in commissione.</w:t>
       </w:r>
     </w:p>
@@ -11008,27 +11064,17 @@
         <w:pStyle w:val="Paragrafoelenco"/>
         <w:spacing w:line="276" w:lineRule="auto"/>
       </w:pPr>
-      <w:r>
-        <w:t xml:space="preserve"> </w:t>
-      </w:r>
-    </w:p>
-    <w:p>
-      <w:pPr>
-        <w:pStyle w:val="Paragrafoelenco"/>
-        <w:spacing w:line="276" w:lineRule="auto"/>
-      </w:pPr>
-    </w:p>
-    <w:p>
-      <w:pPr>
-        <w:pStyle w:val="Paragrafoelenco"/>
-        <w:numPr>
-          <w:ilvl w:val="0"/>
-          <w:numId w:val="1"/>
-        </w:numPr>
-        <w:spacing w:line="276" w:lineRule="auto"/>
-      </w:pPr>
-      <w:r>
-        <w:lastRenderedPageBreak/>
+    </w:p>
+    <w:p>
+      <w:pPr>
+        <w:pStyle w:val="Paragrafoelenco"/>
+        <w:numPr>
+          <w:ilvl w:val="0"/>
+          <w:numId w:val="1"/>
+        </w:numPr>
+        <w:spacing w:line="276" w:lineRule="auto"/>
+      </w:pPr>
+      <w:r>
         <w:t>Qualche esempio</w:t>
       </w:r>
       <w:r>
@@ -11171,18 +11217,27 @@
       <w:r>
         <w:t>NON va consegnata la presentazione su SIAGAS</w:t>
       </w:r>
-    </w:p>
-    <w:p>
-      <w:pPr>
-        <w:spacing w:line="276" w:lineRule="auto"/>
-      </w:pPr>
-    </w:p>
-    <w:p>
-      <w:pPr>
-        <w:spacing w:line="276" w:lineRule="auto"/>
-      </w:pPr>
-      <w:r>
-        <w:t>Nel caso della prof.ssa Gaggi, lei offre una possibilità di prova di presentazione i giorni prima della discussione vera e propria (2 settimane e poco meno), come listato anche da questa mail, svolta in presenza:</w:t>
+      <w:r>
+        <w:t xml:space="preserve"> (ciò accadeva fino al 2020=</w:t>
+      </w:r>
+    </w:p>
+    <w:p>
+      <w:pPr>
+        <w:spacing w:line="276" w:lineRule="auto"/>
+      </w:pPr>
+    </w:p>
+    <w:p>
+      <w:pPr>
+        <w:spacing w:line="276" w:lineRule="auto"/>
+      </w:pPr>
+      <w:r>
+        <w:t>Nel caso della prof.ssa Gaggi, lei offre una possibilità di prova di presentazione i giorni prima della discussione vera e propria (2 settimane e poco meno), come listato anche da questa mail, svolta in presenza</w:t>
+      </w:r>
+      <w:r>
+        <w:t xml:space="preserve"> con lei in ufficio (cosa easy, oi spiegate tranquilli, la prof vi dà indicazioni a livello di tempo/concetti/slide, approfittatene)</w:t>
+      </w:r>
+      <w:r>
+        <w:t>:</w:t>
       </w:r>
     </w:p>
     <w:p>
@@ -11236,14 +11291,6 @@
       </w:r>
       <w:r>
         <w:br/>
-      </w:r>
-    </w:p>
-    <w:p>
-      <w:pPr>
-        <w:spacing w:after="160" w:line="259" w:lineRule="auto"/>
-      </w:pPr>
-      <w:r>
-        <w:br w:type="page"/>
       </w:r>
     </w:p>
     <w:p>

</xml_diff>

<commit_message>
Ultime indicazione e ciao triennale
</commit_message>
<xml_diff>
--- a/FAQ Stage e Tesi/FAQ Stage e Tesi.docx
+++ b/FAQ Stage e Tesi/FAQ Stage e Tesi.docx
@@ -190,7 +190,7 @@
           <w:r>
             <w:fldChar w:fldCharType="separate"/>
           </w:r>
-          <w:hyperlink w:anchor="_Toc139880469" w:history="1">
+          <w:hyperlink w:anchor="_Toc140850439" w:history="1">
             <w:r>
               <w:rPr>
                 <w:rStyle w:val="Collegamentoipertestuale"/>
@@ -217,7 +217,7 @@
                 <w:noProof/>
                 <w:webHidden/>
               </w:rPr>
-              <w:instrText xml:space="preserve"> PAGEREF _Toc139880469 \h </w:instrText>
+              <w:instrText xml:space="preserve"> PAGEREF _Toc140850439 \h </w:instrText>
             </w:r>
             <w:r>
               <w:rPr>
@@ -262,7 +262,7 @@
               <w14:ligatures w14:val="standardContextual"/>
             </w:rPr>
           </w:pPr>
-          <w:hyperlink w:anchor="_Toc139880470" w:history="1">
+          <w:hyperlink w:anchor="_Toc140850440" w:history="1">
             <w:r>
               <w:rPr>
                 <w:rStyle w:val="Collegamentoipertestuale"/>
@@ -289,7 +289,7 @@
                 <w:noProof/>
                 <w:webHidden/>
               </w:rPr>
-              <w:instrText xml:space="preserve"> PAGEREF _Toc139880470 \h </w:instrText>
+              <w:instrText xml:space="preserve"> PAGEREF _Toc140850440 \h </w:instrText>
             </w:r>
             <w:r>
               <w:rPr>
@@ -334,7 +334,7 @@
               <w14:ligatures w14:val="standardContextual"/>
             </w:rPr>
           </w:pPr>
-          <w:hyperlink w:anchor="_Toc139880471" w:history="1">
+          <w:hyperlink w:anchor="_Toc140850441" w:history="1">
             <w:r>
               <w:rPr>
                 <w:rStyle w:val="Collegamentoipertestuale"/>
@@ -361,7 +361,7 @@
                 <w:noProof/>
                 <w:webHidden/>
               </w:rPr>
-              <w:instrText xml:space="preserve"> PAGEREF _Toc139880471 \h </w:instrText>
+              <w:instrText xml:space="preserve"> PAGEREF _Toc140850441 \h </w:instrText>
             </w:r>
             <w:r>
               <w:rPr>
@@ -406,7 +406,7 @@
               <w14:ligatures w14:val="standardContextual"/>
             </w:rPr>
           </w:pPr>
-          <w:hyperlink w:anchor="_Toc139880472" w:history="1">
+          <w:hyperlink w:anchor="_Toc140850442" w:history="1">
             <w:r>
               <w:rPr>
                 <w:rStyle w:val="Collegamentoipertestuale"/>
@@ -433,7 +433,7 @@
                 <w:noProof/>
                 <w:webHidden/>
               </w:rPr>
-              <w:instrText xml:space="preserve"> PAGEREF _Toc139880472 \h </w:instrText>
+              <w:instrText xml:space="preserve"> PAGEREF _Toc140850442 \h </w:instrText>
             </w:r>
             <w:r>
               <w:rPr>
@@ -478,7 +478,7 @@
               <w14:ligatures w14:val="standardContextual"/>
             </w:rPr>
           </w:pPr>
-          <w:hyperlink w:anchor="_Toc139880473" w:history="1">
+          <w:hyperlink w:anchor="_Toc140850443" w:history="1">
             <w:r>
               <w:rPr>
                 <w:rStyle w:val="Collegamentoipertestuale"/>
@@ -505,7 +505,7 @@
                 <w:noProof/>
                 <w:webHidden/>
               </w:rPr>
-              <w:instrText xml:space="preserve"> PAGEREF _Toc139880473 \h </w:instrText>
+              <w:instrText xml:space="preserve"> PAGEREF _Toc140850443 \h </w:instrText>
             </w:r>
             <w:r>
               <w:rPr>
@@ -550,7 +550,7 @@
               <w14:ligatures w14:val="standardContextual"/>
             </w:rPr>
           </w:pPr>
-          <w:hyperlink w:anchor="_Toc139880474" w:history="1">
+          <w:hyperlink w:anchor="_Toc140850444" w:history="1">
             <w:r>
               <w:rPr>
                 <w:rStyle w:val="Collegamentoipertestuale"/>
@@ -577,7 +577,7 @@
                 <w:noProof/>
                 <w:webHidden/>
               </w:rPr>
-              <w:instrText xml:space="preserve"> PAGEREF _Toc139880474 \h </w:instrText>
+              <w:instrText xml:space="preserve"> PAGEREF _Toc140850444 \h </w:instrText>
             </w:r>
             <w:r>
               <w:rPr>
@@ -622,7 +622,7 @@
               <w14:ligatures w14:val="standardContextual"/>
             </w:rPr>
           </w:pPr>
-          <w:hyperlink w:anchor="_Toc139880475" w:history="1">
+          <w:hyperlink w:anchor="_Toc140850445" w:history="1">
             <w:r>
               <w:rPr>
                 <w:rStyle w:val="Collegamentoipertestuale"/>
@@ -649,7 +649,7 @@
                 <w:noProof/>
                 <w:webHidden/>
               </w:rPr>
-              <w:instrText xml:space="preserve"> PAGEREF _Toc139880475 \h </w:instrText>
+              <w:instrText xml:space="preserve"> PAGEREF _Toc140850445 \h </w:instrText>
             </w:r>
             <w:r>
               <w:rPr>
@@ -694,7 +694,7 @@
               <w14:ligatures w14:val="standardContextual"/>
             </w:rPr>
           </w:pPr>
-          <w:hyperlink w:anchor="_Toc139880476" w:history="1">
+          <w:hyperlink w:anchor="_Toc140850446" w:history="1">
             <w:r>
               <w:rPr>
                 <w:rStyle w:val="Collegamentoipertestuale"/>
@@ -721,7 +721,7 @@
                 <w:noProof/>
                 <w:webHidden/>
               </w:rPr>
-              <w:instrText xml:space="preserve"> PAGEREF _Toc139880476 \h </w:instrText>
+              <w:instrText xml:space="preserve"> PAGEREF _Toc140850446 \h </w:instrText>
             </w:r>
             <w:r>
               <w:rPr>
@@ -766,7 +766,7 @@
               <w14:ligatures w14:val="standardContextual"/>
             </w:rPr>
           </w:pPr>
-          <w:hyperlink w:anchor="_Toc139880477" w:history="1">
+          <w:hyperlink w:anchor="_Toc140850447" w:history="1">
             <w:r>
               <w:rPr>
                 <w:rStyle w:val="Collegamentoipertestuale"/>
@@ -793,7 +793,7 @@
                 <w:noProof/>
                 <w:webHidden/>
               </w:rPr>
-              <w:instrText xml:space="preserve"> PAGEREF _Toc139880477 \h </w:instrText>
+              <w:instrText xml:space="preserve"> PAGEREF _Toc140850447 \h </w:instrText>
             </w:r>
             <w:r>
               <w:rPr>
@@ -838,7 +838,7 @@
               <w14:ligatures w14:val="standardContextual"/>
             </w:rPr>
           </w:pPr>
-          <w:hyperlink w:anchor="_Toc139880478" w:history="1">
+          <w:hyperlink w:anchor="_Toc140850448" w:history="1">
             <w:r>
               <w:rPr>
                 <w:rStyle w:val="Collegamentoipertestuale"/>
@@ -865,7 +865,7 @@
                 <w:noProof/>
                 <w:webHidden/>
               </w:rPr>
-              <w:instrText xml:space="preserve"> PAGEREF _Toc139880478 \h </w:instrText>
+              <w:instrText xml:space="preserve"> PAGEREF _Toc140850448 \h </w:instrText>
             </w:r>
             <w:r>
               <w:rPr>
@@ -910,7 +910,7 @@
               <w14:ligatures w14:val="standardContextual"/>
             </w:rPr>
           </w:pPr>
-          <w:hyperlink w:anchor="_Toc139880479" w:history="1">
+          <w:hyperlink w:anchor="_Toc140850449" w:history="1">
             <w:r>
               <w:rPr>
                 <w:rStyle w:val="Collegamentoipertestuale"/>
@@ -937,7 +937,7 @@
                 <w:noProof/>
                 <w:webHidden/>
               </w:rPr>
-              <w:instrText xml:space="preserve"> PAGEREF _Toc139880479 \h </w:instrText>
+              <w:instrText xml:space="preserve"> PAGEREF _Toc140850449 \h </w:instrText>
             </w:r>
             <w:r>
               <w:rPr>
@@ -982,7 +982,7 @@
               <w14:ligatures w14:val="standardContextual"/>
             </w:rPr>
           </w:pPr>
-          <w:hyperlink w:anchor="_Toc139880480" w:history="1">
+          <w:hyperlink w:anchor="_Toc140850450" w:history="1">
             <w:r>
               <w:rPr>
                 <w:rStyle w:val="Collegamentoipertestuale"/>
@@ -1009,7 +1009,7 @@
                 <w:noProof/>
                 <w:webHidden/>
               </w:rPr>
-              <w:instrText xml:space="preserve"> PAGEREF _Toc139880480 \h </w:instrText>
+              <w:instrText xml:space="preserve"> PAGEREF _Toc140850450 \h </w:instrText>
             </w:r>
             <w:r>
               <w:rPr>
@@ -1054,7 +1054,7 @@
               <w14:ligatures w14:val="standardContextual"/>
             </w:rPr>
           </w:pPr>
-          <w:hyperlink w:anchor="_Toc139880481" w:history="1">
+          <w:hyperlink w:anchor="_Toc140850451" w:history="1">
             <w:r>
               <w:rPr>
                 <w:rStyle w:val="Collegamentoipertestuale"/>
@@ -1081,7 +1081,7 @@
                 <w:noProof/>
                 <w:webHidden/>
               </w:rPr>
-              <w:instrText xml:space="preserve"> PAGEREF _Toc139880481 \h </w:instrText>
+              <w:instrText xml:space="preserve"> PAGEREF _Toc140850451 \h </w:instrText>
             </w:r>
             <w:r>
               <w:rPr>
@@ -1126,7 +1126,7 @@
               <w14:ligatures w14:val="standardContextual"/>
             </w:rPr>
           </w:pPr>
-          <w:hyperlink w:anchor="_Toc139880482" w:history="1">
+          <w:hyperlink w:anchor="_Toc140850452" w:history="1">
             <w:r>
               <w:rPr>
                 <w:rStyle w:val="Collegamentoipertestuale"/>
@@ -1153,7 +1153,7 @@
                 <w:noProof/>
                 <w:webHidden/>
               </w:rPr>
-              <w:instrText xml:space="preserve"> PAGEREF _Toc139880482 \h </w:instrText>
+              <w:instrText xml:space="preserve"> PAGEREF _Toc140850452 \h </w:instrText>
             </w:r>
             <w:r>
               <w:rPr>
@@ -1198,7 +1198,7 @@
               <w14:ligatures w14:val="standardContextual"/>
             </w:rPr>
           </w:pPr>
-          <w:hyperlink w:anchor="_Toc139880483" w:history="1">
+          <w:hyperlink w:anchor="_Toc140850453" w:history="1">
             <w:r>
               <w:rPr>
                 <w:rStyle w:val="Collegamentoipertestuale"/>
@@ -1225,7 +1225,7 @@
                 <w:noProof/>
                 <w:webHidden/>
               </w:rPr>
-              <w:instrText xml:space="preserve"> PAGEREF _Toc139880483 \h </w:instrText>
+              <w:instrText xml:space="preserve"> PAGEREF _Toc140850453 \h </w:instrText>
             </w:r>
             <w:r>
               <w:rPr>
@@ -1270,7 +1270,7 @@
               <w14:ligatures w14:val="standardContextual"/>
             </w:rPr>
           </w:pPr>
-          <w:hyperlink w:anchor="_Toc139880484" w:history="1">
+          <w:hyperlink w:anchor="_Toc140850454" w:history="1">
             <w:r>
               <w:rPr>
                 <w:rStyle w:val="Collegamentoipertestuale"/>
@@ -1297,7 +1297,7 @@
                 <w:noProof/>
                 <w:webHidden/>
               </w:rPr>
-              <w:instrText xml:space="preserve"> PAGEREF _Toc139880484 \h </w:instrText>
+              <w:instrText xml:space="preserve"> PAGEREF _Toc140850454 \h </w:instrText>
             </w:r>
             <w:r>
               <w:rPr>
@@ -1342,7 +1342,7 @@
               <w14:ligatures w14:val="standardContextual"/>
             </w:rPr>
           </w:pPr>
-          <w:hyperlink w:anchor="_Toc139880485" w:history="1">
+          <w:hyperlink w:anchor="_Toc140850455" w:history="1">
             <w:r>
               <w:rPr>
                 <w:rStyle w:val="Collegamentoipertestuale"/>
@@ -1369,7 +1369,7 @@
                 <w:noProof/>
                 <w:webHidden/>
               </w:rPr>
-              <w:instrText xml:space="preserve"> PAGEREF _Toc139880485 \h </w:instrText>
+              <w:instrText xml:space="preserve"> PAGEREF _Toc140850455 \h </w:instrText>
             </w:r>
             <w:r>
               <w:rPr>
@@ -1414,12 +1414,156 @@
               <w14:ligatures w14:val="standardContextual"/>
             </w:rPr>
           </w:pPr>
-          <w:hyperlink w:anchor="_Toc139880486" w:history="1">
+          <w:hyperlink w:anchor="_Toc140850456" w:history="1">
             <w:r>
               <w:rPr>
                 <w:rStyle w:val="Collegamentoipertestuale"/>
                 <w:noProof/>
               </w:rPr>
+              <w:t>Come si svolge la discussione</w:t>
+            </w:r>
+            <w:r>
+              <w:rPr>
+                <w:noProof/>
+                <w:webHidden/>
+              </w:rPr>
+              <w:tab/>
+            </w:r>
+            <w:r>
+              <w:rPr>
+                <w:noProof/>
+                <w:webHidden/>
+              </w:rPr>
+              <w:fldChar w:fldCharType="begin"/>
+            </w:r>
+            <w:r>
+              <w:rPr>
+                <w:noProof/>
+                <w:webHidden/>
+              </w:rPr>
+              <w:instrText xml:space="preserve"> PAGEREF _Toc140850456 \h </w:instrText>
+            </w:r>
+            <w:r>
+              <w:rPr>
+                <w:noProof/>
+                <w:webHidden/>
+              </w:rPr>
+            </w:r>
+            <w:r>
+              <w:rPr>
+                <w:noProof/>
+                <w:webHidden/>
+              </w:rPr>
+              <w:fldChar w:fldCharType="separate"/>
+            </w:r>
+            <w:r>
+              <w:rPr>
+                <w:noProof/>
+                <w:webHidden/>
+              </w:rPr>
+              <w:t>35</w:t>
+            </w:r>
+            <w:r>
+              <w:rPr>
+                <w:noProof/>
+                <w:webHidden/>
+              </w:rPr>
+              <w:fldChar w:fldCharType="end"/>
+            </w:r>
+          </w:hyperlink>
+        </w:p>
+        <w:p>
+          <w:pPr>
+            <w:pStyle w:val="Sommario1"/>
+            <w:tabs>
+              <w:tab w:val="right" w:leader="dot" w:pos="9628"/>
+            </w:tabs>
+            <w:rPr>
+              <w:rFonts w:eastAsiaTheme="minorEastAsia"/>
+              <w:noProof/>
+              <w:kern w:val="2"/>
+              <w:lang w:eastAsia="it-IT"/>
+              <w14:ligatures w14:val="standardContextual"/>
+            </w:rPr>
+          </w:pPr>
+          <w:hyperlink w:anchor="_Toc140850457" w:history="1">
+            <w:r>
+              <w:rPr>
+                <w:rStyle w:val="Collegamentoipertestuale"/>
+                <w:noProof/>
+              </w:rPr>
+              <w:t>Proclamazione</w:t>
+            </w:r>
+            <w:r>
+              <w:rPr>
+                <w:noProof/>
+                <w:webHidden/>
+              </w:rPr>
+              <w:tab/>
+            </w:r>
+            <w:r>
+              <w:rPr>
+                <w:noProof/>
+                <w:webHidden/>
+              </w:rPr>
+              <w:fldChar w:fldCharType="begin"/>
+            </w:r>
+            <w:r>
+              <w:rPr>
+                <w:noProof/>
+                <w:webHidden/>
+              </w:rPr>
+              <w:instrText xml:space="preserve"> PAGEREF _Toc140850457 \h </w:instrText>
+            </w:r>
+            <w:r>
+              <w:rPr>
+                <w:noProof/>
+                <w:webHidden/>
+              </w:rPr>
+            </w:r>
+            <w:r>
+              <w:rPr>
+                <w:noProof/>
+                <w:webHidden/>
+              </w:rPr>
+              <w:fldChar w:fldCharType="separate"/>
+            </w:r>
+            <w:r>
+              <w:rPr>
+                <w:noProof/>
+                <w:webHidden/>
+              </w:rPr>
+              <w:t>36</w:t>
+            </w:r>
+            <w:r>
+              <w:rPr>
+                <w:noProof/>
+                <w:webHidden/>
+              </w:rPr>
+              <w:fldChar w:fldCharType="end"/>
+            </w:r>
+          </w:hyperlink>
+        </w:p>
+        <w:p>
+          <w:pPr>
+            <w:pStyle w:val="Sommario1"/>
+            <w:tabs>
+              <w:tab w:val="right" w:leader="dot" w:pos="9628"/>
+            </w:tabs>
+            <w:rPr>
+              <w:rFonts w:eastAsiaTheme="minorEastAsia"/>
+              <w:noProof/>
+              <w:kern w:val="2"/>
+              <w:lang w:eastAsia="it-IT"/>
+              <w14:ligatures w14:val="standardContextual"/>
+            </w:rPr>
+          </w:pPr>
+          <w:hyperlink w:anchor="_Toc140850458" w:history="1">
+            <w:r>
+              <w:rPr>
+                <w:rStyle w:val="Collegamentoipertestuale"/>
+                <w:noProof/>
+              </w:rPr>
               <w:t>Domande Varie Tesi e Presentazione</w:t>
             </w:r>
             <w:r>
@@ -1441,7 +1585,7 @@
                 <w:noProof/>
                 <w:webHidden/>
               </w:rPr>
-              <w:instrText xml:space="preserve"> PAGEREF _Toc139880486 \h </w:instrText>
+              <w:instrText xml:space="preserve"> PAGEREF _Toc140850458 \h </w:instrText>
             </w:r>
             <w:r>
               <w:rPr>
@@ -1461,7 +1605,7 @@
                 <w:noProof/>
                 <w:webHidden/>
               </w:rPr>
-              <w:t>36</w:t>
+              <w:t>37</w:t>
             </w:r>
             <w:r>
               <w:rPr>
@@ -1505,7 +1649,7 @@
         <w:pStyle w:val="Titolo1"/>
         <w:spacing w:line="276" w:lineRule="auto"/>
       </w:pPr>
-      <w:bookmarkStart w:id="1" w:name="_Toc139880469"/>
+      <w:bookmarkStart w:id="1" w:name="_Toc140850439"/>
       <w:bookmarkEnd w:id="0"/>
       <w:r>
         <w:lastRenderedPageBreak/>
@@ -1893,7 +2037,7 @@
         <w:pStyle w:val="Titolo1"/>
         <w:spacing w:line="276" w:lineRule="auto"/>
       </w:pPr>
-      <w:bookmarkStart w:id="2" w:name="_Toc139880470"/>
+      <w:bookmarkStart w:id="2" w:name="_Toc140850440"/>
       <w:r>
         <w:t>Procedura di valutazione</w:t>
       </w:r>
@@ -2158,7 +2302,7 @@
         <w:pStyle w:val="Titolo1"/>
         <w:spacing w:line="276" w:lineRule="auto"/>
       </w:pPr>
-      <w:bookmarkStart w:id="3" w:name="_Toc139880471"/>
+      <w:bookmarkStart w:id="3" w:name="_Toc140850441"/>
       <w:r>
         <w:lastRenderedPageBreak/>
         <w:t xml:space="preserve">Stage: </w:t>
@@ -3847,7 +3991,7 @@
         <w:pStyle w:val="Titolo1"/>
         <w:spacing w:line="276" w:lineRule="auto"/>
       </w:pPr>
-      <w:bookmarkStart w:id="4" w:name="_Toc139880472"/>
+      <w:bookmarkStart w:id="4" w:name="_Toc140850442"/>
       <w:r>
         <w:lastRenderedPageBreak/>
         <w:t xml:space="preserve">Stage: </w:t>
@@ -4168,7 +4312,7 @@
       <w:pPr>
         <w:pStyle w:val="Titolo1"/>
       </w:pPr>
-      <w:bookmarkStart w:id="5" w:name="_Toc139880473"/>
+      <w:bookmarkStart w:id="5" w:name="_Toc140850443"/>
       <w:r>
         <w:lastRenderedPageBreak/>
         <w:t>Stage Interno</w:t>
@@ -4300,7 +4444,7 @@
         <w:pStyle w:val="Titolo1"/>
         <w:spacing w:line="276" w:lineRule="auto"/>
       </w:pPr>
-      <w:bookmarkStart w:id="6" w:name="_Toc139880474"/>
+      <w:bookmarkStart w:id="6" w:name="_Toc140850444"/>
       <w:r>
         <w:lastRenderedPageBreak/>
         <w:t>Piano di Lavoro</w:t>
@@ -4485,7 +4629,7 @@
         <w:pStyle w:val="Titolo1"/>
         <w:spacing w:line="276" w:lineRule="auto"/>
       </w:pPr>
-      <w:bookmarkStart w:id="8" w:name="_Toc139880475"/>
+      <w:bookmarkStart w:id="8" w:name="_Toc140850445"/>
       <w:r>
         <w:lastRenderedPageBreak/>
         <w:t>Corso di s</w:t>
@@ -4784,13 +4928,13 @@
         <w:pStyle w:val="Titolo1"/>
         <w:spacing w:line="276" w:lineRule="auto"/>
       </w:pPr>
-      <w:bookmarkStart w:id="9" w:name="_Toc139880476"/>
-      <w:bookmarkStart w:id="10" w:name="_Toc126771986"/>
+      <w:bookmarkStart w:id="9" w:name="_Toc126771986"/>
+      <w:bookmarkStart w:id="10" w:name="_Toc140850446"/>
       <w:r>
         <w:lastRenderedPageBreak/>
         <w:t>Incontro annuale di Stage-It</w:t>
       </w:r>
-      <w:bookmarkEnd w:id="9"/>
+      <w:bookmarkEnd w:id="10"/>
     </w:p>
     <w:p>
       <w:pPr>
@@ -5402,12 +5546,12 @@
         <w:pStyle w:val="Titolo1"/>
         <w:spacing w:line="276" w:lineRule="auto"/>
       </w:pPr>
-      <w:bookmarkStart w:id="11" w:name="_Toc139880477"/>
+      <w:bookmarkStart w:id="11" w:name="_Toc140850447"/>
       <w:r>
         <w:lastRenderedPageBreak/>
         <w:t>SIAGAS</w:t>
       </w:r>
-      <w:bookmarkEnd w:id="10"/>
+      <w:bookmarkEnd w:id="9"/>
       <w:r>
         <w:t xml:space="preserve"> e Attivazione Stage</w:t>
       </w:r>
@@ -7824,7 +7968,7 @@
         <w:pStyle w:val="Titolo1"/>
         <w:spacing w:line="276" w:lineRule="auto"/>
       </w:pPr>
-      <w:bookmarkStart w:id="12" w:name="_Toc139880478"/>
+      <w:bookmarkStart w:id="12" w:name="_Toc140850448"/>
       <w:r>
         <w:t>Durante lo stage</w:t>
       </w:r>
@@ -7950,7 +8094,7 @@
         <w:pStyle w:val="Titolo1"/>
         <w:spacing w:line="276" w:lineRule="auto"/>
       </w:pPr>
-      <w:bookmarkStart w:id="13" w:name="_Toc139880479"/>
+      <w:bookmarkStart w:id="13" w:name="_Toc140850449"/>
       <w:r>
         <w:lastRenderedPageBreak/>
         <w:t>Presentazione della domanda di laurea</w:t>
@@ -8337,7 +8481,7 @@
         <w:pStyle w:val="Titolo1"/>
         <w:spacing w:line="276" w:lineRule="auto"/>
       </w:pPr>
-      <w:bookmarkStart w:id="14" w:name="_Toc139880480"/>
+      <w:bookmarkStart w:id="14" w:name="_Toc140850450"/>
       <w:r>
         <w:t>Alla fine dello stage</w:t>
       </w:r>
@@ -8650,7 +8794,7 @@
         <w:pStyle w:val="Titolo1"/>
         <w:spacing w:line="276" w:lineRule="auto"/>
       </w:pPr>
-      <w:bookmarkStart w:id="15" w:name="_Toc139880481"/>
+      <w:bookmarkStart w:id="15" w:name="_Toc140850451"/>
       <w:r>
         <w:t>Domande varie Stage</w:t>
       </w:r>
@@ -9394,7 +9538,7 @@
         <w:pStyle w:val="Titolo1"/>
         <w:spacing w:line="276" w:lineRule="auto"/>
       </w:pPr>
-      <w:bookmarkStart w:id="16" w:name="_Toc139880482"/>
+      <w:bookmarkStart w:id="16" w:name="_Toc140850452"/>
       <w:r>
         <w:lastRenderedPageBreak/>
         <w:t>Tesi</w:t>
@@ -9702,7 +9846,7 @@
         <w:pStyle w:val="Titolo1"/>
         <w:spacing w:line="276" w:lineRule="auto"/>
       </w:pPr>
-      <w:bookmarkStart w:id="17" w:name="_Toc139880483"/>
+      <w:bookmarkStart w:id="17" w:name="_Toc140850453"/>
       <w:r>
         <w:lastRenderedPageBreak/>
         <w:t>Tesi: Cosa fare esattamente</w:t>
@@ -10200,7 +10344,7 @@
       <w:pPr>
         <w:pStyle w:val="Titolo1"/>
       </w:pPr>
-      <w:bookmarkStart w:id="18" w:name="_Toc139880484"/>
+      <w:bookmarkStart w:id="18" w:name="_Toc140850454"/>
       <w:r>
         <w:t>Inserimento della Tesi</w:t>
       </w:r>
@@ -10471,7 +10615,7 @@
         <w:pStyle w:val="Titolo1"/>
         <w:spacing w:line="276" w:lineRule="auto"/>
       </w:pPr>
-      <w:bookmarkStart w:id="19" w:name="_Toc139880485"/>
+      <w:bookmarkStart w:id="19" w:name="_Toc140850455"/>
       <w:r>
         <w:t>Presentazione e discussione Tesi</w:t>
       </w:r>
@@ -11381,19 +11525,68 @@
     </w:p>
     <w:p>
       <w:pPr>
+        <w:pStyle w:val="Titolo1"/>
+      </w:pPr>
+      <w:bookmarkStart w:id="20" w:name="_Toc140850456"/>
+      <w:r>
+        <w:t>Come si svolge la discussione</w:t>
+      </w:r>
+      <w:bookmarkEnd w:id="20"/>
+    </w:p>
+    <w:p>
+      <w:pPr>
+        <w:spacing w:line="276" w:lineRule="auto"/>
+      </w:pPr>
+      <w:r>
+        <w:t>Per il giorno stesso, non dicono niente e tutti arrivano per l’orario detto (es 14.30); viene in realtà seguito l’ordine alfabetico, non ci sono appelli o altro, quindi potete in effetti arrivare anche non subito.</w:t>
+      </w:r>
+    </w:p>
+    <w:p>
+      <w:pPr>
+        <w:spacing w:line="276" w:lineRule="auto"/>
+      </w:pPr>
+      <w:r>
+        <w:t>Considerando che almeno 15/20 minuti a testa ci vogliono (dipende dalla commissione, ma alcuni tendono a fare domande di curiosità dato il tempo), arrivate quando riuscite, anche non subito. Da ultimo in elenco su 8, ho aspettato circa 2 ore dalle 14.30 per parlare.</w:t>
+      </w:r>
+    </w:p>
+    <w:p>
+      <w:pPr>
+        <w:spacing w:line="276" w:lineRule="auto"/>
+      </w:pPr>
+    </w:p>
+    <w:p>
+      <w:pPr>
+        <w:spacing w:line="276" w:lineRule="auto"/>
+      </w:pPr>
+      <w:r>
+        <w:t xml:space="preserve">Concretamente, si ha un’aula dove occorre arrivare e non vengono fatti appelli o altro; viene chiamata la persona (nome e cognome) per entrare, poi avete davanti la commissione ed eventualmente qualche spettatore in fondo (possono essere compagni di corso, parenti, amici, chi volete). </w:t>
+      </w:r>
+    </w:p>
+    <w:p>
+      <w:pPr>
+        <w:spacing w:line="276" w:lineRule="auto"/>
+      </w:pPr>
+      <w:r>
+        <w:t>Poi vi danno il telecomando per le slide e parlate, con le slide in PDF per esporre.</w:t>
+      </w:r>
+    </w:p>
+    <w:p>
+      <w:pPr>
+        <w:spacing w:line="276" w:lineRule="auto"/>
+      </w:pPr>
+    </w:p>
+    <w:p>
+      <w:pPr>
+        <w:spacing w:line="276" w:lineRule="auto"/>
+      </w:pPr>
+      <w:r>
+        <w:t>Se ve la gestite bene, non dovrebbe essere chissà che cosa, ovviamente considerando tensione e tutto il resto.</w:t>
+      </w:r>
+    </w:p>
+    <w:p>
+      <w:pPr>
         <w:spacing w:after="160" w:line="259" w:lineRule="auto"/>
       </w:pPr>
-    </w:p>
-    <w:p>
-      <w:pPr>
-        <w:spacing w:after="160" w:line="259" w:lineRule="auto"/>
-        <w:rPr>
-          <w:rFonts w:asciiTheme="majorHAnsi" w:eastAsiaTheme="majorEastAsia" w:hAnsiTheme="majorHAnsi" w:cstheme="majorBidi"/>
-          <w:color w:val="2F5496" w:themeColor="accent1" w:themeShade="BF"/>
-          <w:sz w:val="32"/>
-          <w:szCs w:val="32"/>
-        </w:rPr>
-      </w:pPr>
       <w:r>
         <w:br w:type="page"/>
       </w:r>
@@ -11401,14 +11594,80 @@
     <w:p>
       <w:pPr>
         <w:pStyle w:val="Titolo1"/>
-        <w:spacing w:line="276" w:lineRule="auto"/>
-      </w:pPr>
-      <w:bookmarkStart w:id="20" w:name="_Toc139880486"/>
+      </w:pPr>
+      <w:bookmarkStart w:id="21" w:name="_Toc140850457"/>
+      <w:r>
+        <w:lastRenderedPageBreak/>
+        <w:t>Proclamazione</w:t>
+      </w:r>
+      <w:bookmarkEnd w:id="21"/>
+    </w:p>
+    <w:p>
+      <w:pPr>
+        <w:spacing w:line="276" w:lineRule="auto"/>
+      </w:pPr>
+      <w:r>
+        <w:t>Il giorno della proclamazione consiglio di:</w:t>
+      </w:r>
+    </w:p>
+    <w:p>
+      <w:pPr>
+        <w:pStyle w:val="Paragrafoelenco"/>
+        <w:numPr>
+          <w:ilvl w:val="0"/>
+          <w:numId w:val="1"/>
+        </w:numPr>
+        <w:spacing w:line="276" w:lineRule="auto"/>
+      </w:pPr>
+      <w:r>
+        <w:t>Arrivare abbastanza in anticipo (mi hanno chiamato che ero in ritardo con la proclamazione che iniziava alle 9.30 e alle 9.18 dovevo andare su, svolta in aula 1A150 non in mezzo alle Torri, detta “piscina”)</w:t>
+      </w:r>
+    </w:p>
+    <w:p>
+      <w:pPr>
+        <w:pStyle w:val="Paragrafoelenco"/>
+        <w:numPr>
+          <w:ilvl w:val="0"/>
+          <w:numId w:val="1"/>
+        </w:numPr>
+        <w:spacing w:line="276" w:lineRule="auto"/>
+      </w:pPr>
+      <w:r>
+        <w:t>Dura 5 minuti o poco più, poi sgomberare l’aula/zona; letteralmente, la commissione vi dà il voto, la busta con l’attestato di laurea e una maglietta con scritto “Computer Science”</w:t>
+      </w:r>
+    </w:p>
+    <w:p>
+      <w:pPr>
+        <w:pStyle w:val="Paragrafoelenco"/>
+        <w:numPr>
+          <w:ilvl w:val="0"/>
+          <w:numId w:val="1"/>
+        </w:numPr>
+        <w:spacing w:line="276" w:lineRule="auto"/>
+      </w:pPr>
+      <w:r>
+        <w:t>Serto/corona, tesi stampata e rilegata o altro, fate vobis se volete e va bene così</w:t>
+      </w:r>
+    </w:p>
+    <w:p>
+      <w:pPr>
+        <w:spacing w:after="160" w:line="276" w:lineRule="auto"/>
+      </w:pPr>
+      <w:r>
+        <w:br w:type="page"/>
+      </w:r>
+    </w:p>
+    <w:p>
+      <w:pPr>
+        <w:pStyle w:val="Titolo1"/>
+        <w:spacing w:line="276" w:lineRule="auto"/>
+      </w:pPr>
+      <w:bookmarkStart w:id="22" w:name="_Toc140850458"/>
       <w:r>
         <w:lastRenderedPageBreak/>
         <w:t>Domande Varie Tesi e Presentazione</w:t>
       </w:r>
-      <w:bookmarkEnd w:id="20"/>
+      <w:bookmarkEnd w:id="22"/>
     </w:p>
     <w:p>
       <w:pPr>

</xml_diff>

<commit_message>
Aggiunte info modalità ibrida
</commit_message>
<xml_diff>
--- a/FAQ Stage e Tesi/FAQ Stage e Tesi.docx
+++ b/FAQ Stage e Tesi/FAQ Stage e Tesi.docx
@@ -885,7 +885,7 @@
                 <w:noProof/>
                 <w:webHidden/>
               </w:rPr>
-              <w:t>23</w:t>
+              <w:t>24</w:t>
             </w:r>
             <w:r>
               <w:rPr>
@@ -957,7 +957,7 @@
                 <w:noProof/>
                 <w:webHidden/>
               </w:rPr>
-              <w:t>24</w:t>
+              <w:t>25</w:t>
             </w:r>
             <w:r>
               <w:rPr>
@@ -1029,7 +1029,7 @@
                 <w:noProof/>
                 <w:webHidden/>
               </w:rPr>
-              <w:t>25</w:t>
+              <w:t>26</w:t>
             </w:r>
             <w:r>
               <w:rPr>
@@ -1101,7 +1101,7 @@
                 <w:noProof/>
                 <w:webHidden/>
               </w:rPr>
-              <w:t>26</w:t>
+              <w:t>27</w:t>
             </w:r>
             <w:r>
               <w:rPr>
@@ -1173,7 +1173,7 @@
                 <w:noProof/>
                 <w:webHidden/>
               </w:rPr>
-              <w:t>29</w:t>
+              <w:t>30</w:t>
             </w:r>
             <w:r>
               <w:rPr>
@@ -1245,7 +1245,7 @@
                 <w:noProof/>
                 <w:webHidden/>
               </w:rPr>
-              <w:t>30</w:t>
+              <w:t>31</w:t>
             </w:r>
             <w:r>
               <w:rPr>
@@ -1317,7 +1317,7 @@
                 <w:noProof/>
                 <w:webHidden/>
               </w:rPr>
-              <w:t>31</w:t>
+              <w:t>32</w:t>
             </w:r>
             <w:r>
               <w:rPr>
@@ -1389,7 +1389,7 @@
                 <w:noProof/>
                 <w:webHidden/>
               </w:rPr>
-              <w:t>32</w:t>
+              <w:t>33</w:t>
             </w:r>
             <w:r>
               <w:rPr>
@@ -1461,7 +1461,7 @@
                 <w:noProof/>
                 <w:webHidden/>
               </w:rPr>
-              <w:t>35</w:t>
+              <w:t>36</w:t>
             </w:r>
             <w:r>
               <w:rPr>
@@ -1533,7 +1533,7 @@
                 <w:noProof/>
                 <w:webHidden/>
               </w:rPr>
-              <w:t>36</w:t>
+              <w:t>37</w:t>
             </w:r>
             <w:r>
               <w:rPr>
@@ -1605,7 +1605,7 @@
                 <w:noProof/>
                 <w:webHidden/>
               </w:rPr>
-              <w:t>37</w:t>
+              <w:t>38</w:t>
             </w:r>
             <w:r>
               <w:rPr>
@@ -4928,13 +4928,13 @@
         <w:pStyle w:val="Titolo1"/>
         <w:spacing w:line="276" w:lineRule="auto"/>
       </w:pPr>
-      <w:bookmarkStart w:id="9" w:name="_Toc126771986"/>
-      <w:bookmarkStart w:id="10" w:name="_Toc140850446"/>
+      <w:bookmarkStart w:id="9" w:name="_Toc140850446"/>
+      <w:bookmarkStart w:id="10" w:name="_Toc126771986"/>
       <w:r>
         <w:lastRenderedPageBreak/>
         <w:t>Incontro annuale di Stage-It</w:t>
       </w:r>
-      <w:bookmarkEnd w:id="10"/>
+      <w:bookmarkEnd w:id="9"/>
     </w:p>
     <w:p>
       <w:pPr>
@@ -5551,7 +5551,7 @@
         <w:lastRenderedPageBreak/>
         <w:t>SIAGAS</w:t>
       </w:r>
-      <w:bookmarkEnd w:id="9"/>
+      <w:bookmarkEnd w:id="10"/>
       <w:r>
         <w:t xml:space="preserve"> e Attivazione Stage</w:t>
       </w:r>
@@ -6552,6 +6552,90 @@
       </w:r>
       <w:r>
         <w:t>cosa del genere.</w:t>
+      </w:r>
+    </w:p>
+    <w:p>
+      <w:pPr>
+        <w:spacing w:after="160" w:line="276" w:lineRule="auto"/>
+      </w:pPr>
+      <w:r>
+        <w:rPr>
+          <w:b/>
+          <w:bCs/>
+        </w:rPr>
+        <w:t>Attenzione</w:t>
+      </w:r>
+    </w:p>
+    <w:p>
+      <w:pPr>
+        <w:pStyle w:val="Paragrafoelenco"/>
+        <w:numPr>
+          <w:ilvl w:val="0"/>
+          <w:numId w:val="17"/>
+        </w:numPr>
+        <w:spacing w:after="160" w:line="276" w:lineRule="auto"/>
+      </w:pPr>
+      <w:r>
+        <w:t>Se sceg</w:t>
+      </w:r>
+      <w:r>
+        <w:t>liete di fare in modalità ibrida, per Tullio non ci sono problemi. Testualmente vi dirà:</w:t>
+      </w:r>
+    </w:p>
+    <w:p>
+      <w:pPr>
+        <w:pStyle w:val="Paragrafoelenco"/>
+        <w:numPr>
+          <w:ilvl w:val="1"/>
+          <w:numId w:val="17"/>
+        </w:numPr>
+        <w:spacing w:after="160" w:line="276" w:lineRule="auto"/>
+      </w:pPr>
+      <w:r>
+        <w:t>!</w:t>
+      </w:r>
+      <w:r>
+        <w:t>L'alternanza tra presenza e distanza è ammissibile.</w:t>
+      </w:r>
+      <w:r>
+        <w:t xml:space="preserve"> </w:t>
+      </w:r>
+      <w:r>
+        <w:t>Abbi chiaro però che lo svolgimento a distanza riduce il valore</w:t>
+      </w:r>
+      <w:r>
+        <w:t xml:space="preserve"> </w:t>
+      </w:r>
+      <w:r>
+        <w:t>formativo dell'esperienza, e aumenta la latenza dell'interazione. Sul</w:t>
+      </w:r>
+      <w:r>
+        <w:t xml:space="preserve"> </w:t>
+      </w:r>
+      <w:r>
+        <w:t>secondo fronte, l'azienda dovrà mettere in atto protocolli che aumentino</w:t>
+      </w:r>
+      <w:r>
+        <w:t xml:space="preserve"> </w:t>
+      </w:r>
+      <w:r>
+        <w:t>la reattività dei canali di contatto digitale quando sarai a distanza</w:t>
+      </w:r>
+      <w:r>
+        <w:t>”</w:t>
+      </w:r>
+    </w:p>
+    <w:p>
+      <w:pPr>
+        <w:pStyle w:val="Paragrafoelenco"/>
+        <w:numPr>
+          <w:ilvl w:val="1"/>
+          <w:numId w:val="17"/>
+        </w:numPr>
+        <w:spacing w:after="160" w:line="276" w:lineRule="auto"/>
+      </w:pPr>
+      <w:r>
+        <w:t>Nel caso della mia azienda, io ho fatto comunque in modalità ibrida, ma avevo segnato presenza sul Piano di Lavoro e comunque non ci sono stati problemi (chiaro che se lo sapete per tempo, segnatelo che male non vi fa; a livello pratico, per fortuna, non cambia nulla.</w:t>
       </w:r>
     </w:p>
     <w:p>
@@ -6678,6 +6762,7 @@
         <w:spacing w:after="160" w:line="276" w:lineRule="auto"/>
       </w:pPr>
       <w:r>
+        <w:lastRenderedPageBreak/>
         <w:t xml:space="preserve">Nell’eventualità, è comunque possibile modificare il Piano di Lavoro e le sezioni delle date di inizio e fine nel modo corretto, se lo si volesse, cliccando su (Modifica). Altrimenti, si può procedere prendendo il modulo di inizio stage. </w:t>
       </w:r>
       <w:r>
@@ -6692,7 +6777,6 @@
         <w:rPr>
           <w:noProof/>
         </w:rPr>
-        <w:lastRenderedPageBreak/>
         <w:drawing>
           <wp:inline distT="0" distB="0" distL="0" distR="0" wp14:anchorId="5DC036A3" wp14:editId="4F020478">
             <wp:extent cx="6120130" cy="1797050"/>
@@ -7023,6 +7107,7 @@
         <w:spacing w:after="160" w:line="276" w:lineRule="auto"/>
       </w:pPr>
       <w:r>
+        <w:lastRenderedPageBreak/>
         <w:t>Corso di formazione generale sulla sicurezza</w:t>
       </w:r>
     </w:p>
@@ -7091,7 +7176,6 @@
           <w:b/>
           <w:bCs/>
         </w:rPr>
-        <w:lastRenderedPageBreak/>
         <w:t xml:space="preserve">Attenzione: </w:t>
       </w:r>
       <w:r>
@@ -7312,6 +7396,7 @@
         <w:spacing w:after="160" w:line="276" w:lineRule="auto"/>
       </w:pPr>
       <w:r>
+        <w:lastRenderedPageBreak/>
         <w:t xml:space="preserve">Le firme non hanno un posto dove metterle nel modulo di inizio stage generato da SIAGAS; è necessario farle inserire </w:t>
       </w:r>
       <w:r>
@@ -7342,7 +7427,6 @@
         <w:spacing w:after="160" w:line="276" w:lineRule="auto"/>
       </w:pPr>
       <w:r>
-        <w:lastRenderedPageBreak/>
         <w:t>Più nello specifico:</w:t>
       </w:r>
     </w:p>
@@ -7615,6 +7699,7 @@
         <w:spacing w:after="160" w:line="276" w:lineRule="auto"/>
       </w:pPr>
       <w:r>
+        <w:lastRenderedPageBreak/>
         <w:t>Confermato e inserito il codice, la firma viene inserita da sola</w:t>
       </w:r>
     </w:p>
@@ -7680,7 +7765,6 @@
         <w:spacing w:after="160" w:line="276" w:lineRule="auto"/>
       </w:pPr>
       <w:r>
-        <w:lastRenderedPageBreak/>
         <w:t>La firma digitale dello studente</w:t>
       </w:r>
     </w:p>
@@ -7913,6 +7997,7 @@
         <w:spacing w:after="160" w:line="259" w:lineRule="auto"/>
       </w:pPr>
       <w:r>
+        <w:lastRenderedPageBreak/>
         <w:br w:type="page"/>
       </w:r>
     </w:p>
@@ -13126,7 +13211,7 @@
         <w:rFonts w:ascii="Symbol" w:hAnsi="Symbol" w:hint="default"/>
       </w:rPr>
     </w:lvl>
-    <w:lvl w:ilvl="1" w:tplc="04100003" w:tentative="1">
+    <w:lvl w:ilvl="1" w:tplc="04100003">
       <w:start w:val="1"/>
       <w:numFmt w:val="bullet"/>
       <w:lvlText w:val="o"/>

</xml_diff>

<commit_message>
Inserimento info blocco modifiche SIAGAS
</commit_message>
<xml_diff>
--- a/FAQ Stage e Tesi/FAQ Stage e Tesi.docx
+++ b/FAQ Stage e Tesi/FAQ Stage e Tesi.docx
@@ -105,7 +105,13 @@
         <w:rPr>
           <w:iCs/>
         </w:rPr>
-        <w:t xml:space="preserve"> Anche ringraziamenti, che non mi danno fastidio.</w:t>
+        <w:t xml:space="preserve"> Anche ringraziamenti, che non mi danno fastidio</w:t>
+      </w:r>
+      <w:r>
+        <w:rPr>
+          <w:iCs/>
+        </w:rPr>
+        <w:t xml:space="preserve"> (sperando naturalmente possa esservi utile).</w:t>
       </w:r>
     </w:p>
     <w:p>
@@ -190,7 +196,7 @@
           <w:r>
             <w:fldChar w:fldCharType="separate"/>
           </w:r>
-          <w:hyperlink w:anchor="_Toc140850439" w:history="1">
+          <w:hyperlink w:anchor="_Toc146534379" w:history="1">
             <w:r>
               <w:rPr>
                 <w:rStyle w:val="Collegamentoipertestuale"/>
@@ -217,7 +223,7 @@
                 <w:noProof/>
                 <w:webHidden/>
               </w:rPr>
-              <w:instrText xml:space="preserve"> PAGEREF _Toc140850439 \h </w:instrText>
+              <w:instrText xml:space="preserve"> PAGEREF _Toc146534379 \h </w:instrText>
             </w:r>
             <w:r>
               <w:rPr>
@@ -262,7 +268,7 @@
               <w14:ligatures w14:val="standardContextual"/>
             </w:rPr>
           </w:pPr>
-          <w:hyperlink w:anchor="_Toc140850440" w:history="1">
+          <w:hyperlink w:anchor="_Toc146534380" w:history="1">
             <w:r>
               <w:rPr>
                 <w:rStyle w:val="Collegamentoipertestuale"/>
@@ -289,7 +295,7 @@
                 <w:noProof/>
                 <w:webHidden/>
               </w:rPr>
-              <w:instrText xml:space="preserve"> PAGEREF _Toc140850440 \h </w:instrText>
+              <w:instrText xml:space="preserve"> PAGEREF _Toc146534380 \h </w:instrText>
             </w:r>
             <w:r>
               <w:rPr>
@@ -334,7 +340,7 @@
               <w14:ligatures w14:val="standardContextual"/>
             </w:rPr>
           </w:pPr>
-          <w:hyperlink w:anchor="_Toc140850441" w:history="1">
+          <w:hyperlink w:anchor="_Toc146534381" w:history="1">
             <w:r>
               <w:rPr>
                 <w:rStyle w:val="Collegamentoipertestuale"/>
@@ -361,7 +367,7 @@
                 <w:noProof/>
                 <w:webHidden/>
               </w:rPr>
-              <w:instrText xml:space="preserve"> PAGEREF _Toc140850441 \h </w:instrText>
+              <w:instrText xml:space="preserve"> PAGEREF _Toc146534381 \h </w:instrText>
             </w:r>
             <w:r>
               <w:rPr>
@@ -406,7 +412,7 @@
               <w14:ligatures w14:val="standardContextual"/>
             </w:rPr>
           </w:pPr>
-          <w:hyperlink w:anchor="_Toc140850442" w:history="1">
+          <w:hyperlink w:anchor="_Toc146534382" w:history="1">
             <w:r>
               <w:rPr>
                 <w:rStyle w:val="Collegamentoipertestuale"/>
@@ -433,7 +439,7 @@
                 <w:noProof/>
                 <w:webHidden/>
               </w:rPr>
-              <w:instrText xml:space="preserve"> PAGEREF _Toc140850442 \h </w:instrText>
+              <w:instrText xml:space="preserve"> PAGEREF _Toc146534382 \h </w:instrText>
             </w:r>
             <w:r>
               <w:rPr>
@@ -478,7 +484,7 @@
               <w14:ligatures w14:val="standardContextual"/>
             </w:rPr>
           </w:pPr>
-          <w:hyperlink w:anchor="_Toc140850443" w:history="1">
+          <w:hyperlink w:anchor="_Toc146534383" w:history="1">
             <w:r>
               <w:rPr>
                 <w:rStyle w:val="Collegamentoipertestuale"/>
@@ -505,7 +511,7 @@
                 <w:noProof/>
                 <w:webHidden/>
               </w:rPr>
-              <w:instrText xml:space="preserve"> PAGEREF _Toc140850443 \h </w:instrText>
+              <w:instrText xml:space="preserve"> PAGEREF _Toc146534383 \h </w:instrText>
             </w:r>
             <w:r>
               <w:rPr>
@@ -550,7 +556,7 @@
               <w14:ligatures w14:val="standardContextual"/>
             </w:rPr>
           </w:pPr>
-          <w:hyperlink w:anchor="_Toc140850444" w:history="1">
+          <w:hyperlink w:anchor="_Toc146534384" w:history="1">
             <w:r>
               <w:rPr>
                 <w:rStyle w:val="Collegamentoipertestuale"/>
@@ -577,7 +583,7 @@
                 <w:noProof/>
                 <w:webHidden/>
               </w:rPr>
-              <w:instrText xml:space="preserve"> PAGEREF _Toc140850444 \h </w:instrText>
+              <w:instrText xml:space="preserve"> PAGEREF _Toc146534384 \h </w:instrText>
             </w:r>
             <w:r>
               <w:rPr>
@@ -622,7 +628,7 @@
               <w14:ligatures w14:val="standardContextual"/>
             </w:rPr>
           </w:pPr>
-          <w:hyperlink w:anchor="_Toc140850445" w:history="1">
+          <w:hyperlink w:anchor="_Toc146534385" w:history="1">
             <w:r>
               <w:rPr>
                 <w:rStyle w:val="Collegamentoipertestuale"/>
@@ -649,7 +655,7 @@
                 <w:noProof/>
                 <w:webHidden/>
               </w:rPr>
-              <w:instrText xml:space="preserve"> PAGEREF _Toc140850445 \h </w:instrText>
+              <w:instrText xml:space="preserve"> PAGEREF _Toc146534385 \h </w:instrText>
             </w:r>
             <w:r>
               <w:rPr>
@@ -694,7 +700,7 @@
               <w14:ligatures w14:val="standardContextual"/>
             </w:rPr>
           </w:pPr>
-          <w:hyperlink w:anchor="_Toc140850446" w:history="1">
+          <w:hyperlink w:anchor="_Toc146534386" w:history="1">
             <w:r>
               <w:rPr>
                 <w:rStyle w:val="Collegamentoipertestuale"/>
@@ -721,7 +727,7 @@
                 <w:noProof/>
                 <w:webHidden/>
               </w:rPr>
-              <w:instrText xml:space="preserve"> PAGEREF _Toc140850446 \h </w:instrText>
+              <w:instrText xml:space="preserve"> PAGEREF _Toc146534386 \h </w:instrText>
             </w:r>
             <w:r>
               <w:rPr>
@@ -766,7 +772,7 @@
               <w14:ligatures w14:val="standardContextual"/>
             </w:rPr>
           </w:pPr>
-          <w:hyperlink w:anchor="_Toc140850447" w:history="1">
+          <w:hyperlink w:anchor="_Toc146534387" w:history="1">
             <w:r>
               <w:rPr>
                 <w:rStyle w:val="Collegamentoipertestuale"/>
@@ -793,7 +799,7 @@
                 <w:noProof/>
                 <w:webHidden/>
               </w:rPr>
-              <w:instrText xml:space="preserve"> PAGEREF _Toc140850447 \h </w:instrText>
+              <w:instrText xml:space="preserve"> PAGEREF _Toc146534387 \h </w:instrText>
             </w:r>
             <w:r>
               <w:rPr>
@@ -838,7 +844,7 @@
               <w14:ligatures w14:val="standardContextual"/>
             </w:rPr>
           </w:pPr>
-          <w:hyperlink w:anchor="_Toc140850448" w:history="1">
+          <w:hyperlink w:anchor="_Toc146534388" w:history="1">
             <w:r>
               <w:rPr>
                 <w:rStyle w:val="Collegamentoipertestuale"/>
@@ -865,7 +871,7 @@
                 <w:noProof/>
                 <w:webHidden/>
               </w:rPr>
-              <w:instrText xml:space="preserve"> PAGEREF _Toc140850448 \h </w:instrText>
+              <w:instrText xml:space="preserve"> PAGEREF _Toc146534388 \h </w:instrText>
             </w:r>
             <w:r>
               <w:rPr>
@@ -910,7 +916,7 @@
               <w14:ligatures w14:val="standardContextual"/>
             </w:rPr>
           </w:pPr>
-          <w:hyperlink w:anchor="_Toc140850449" w:history="1">
+          <w:hyperlink w:anchor="_Toc146534389" w:history="1">
             <w:r>
               <w:rPr>
                 <w:rStyle w:val="Collegamentoipertestuale"/>
@@ -937,7 +943,7 @@
                 <w:noProof/>
                 <w:webHidden/>
               </w:rPr>
-              <w:instrText xml:space="preserve"> PAGEREF _Toc140850449 \h </w:instrText>
+              <w:instrText xml:space="preserve"> PAGEREF _Toc146534389 \h </w:instrText>
             </w:r>
             <w:r>
               <w:rPr>
@@ -982,7 +988,7 @@
               <w14:ligatures w14:val="standardContextual"/>
             </w:rPr>
           </w:pPr>
-          <w:hyperlink w:anchor="_Toc140850450" w:history="1">
+          <w:hyperlink w:anchor="_Toc146534390" w:history="1">
             <w:r>
               <w:rPr>
                 <w:rStyle w:val="Collegamentoipertestuale"/>
@@ -1009,7 +1015,7 @@
                 <w:noProof/>
                 <w:webHidden/>
               </w:rPr>
-              <w:instrText xml:space="preserve"> PAGEREF _Toc140850450 \h </w:instrText>
+              <w:instrText xml:space="preserve"> PAGEREF _Toc146534390 \h </w:instrText>
             </w:r>
             <w:r>
               <w:rPr>
@@ -1054,7 +1060,7 @@
               <w14:ligatures w14:val="standardContextual"/>
             </w:rPr>
           </w:pPr>
-          <w:hyperlink w:anchor="_Toc140850451" w:history="1">
+          <w:hyperlink w:anchor="_Toc146534391" w:history="1">
             <w:r>
               <w:rPr>
                 <w:rStyle w:val="Collegamentoipertestuale"/>
@@ -1081,7 +1087,7 @@
                 <w:noProof/>
                 <w:webHidden/>
               </w:rPr>
-              <w:instrText xml:space="preserve"> PAGEREF _Toc140850451 \h </w:instrText>
+              <w:instrText xml:space="preserve"> PAGEREF _Toc146534391 \h </w:instrText>
             </w:r>
             <w:r>
               <w:rPr>
@@ -1126,7 +1132,7 @@
               <w14:ligatures w14:val="standardContextual"/>
             </w:rPr>
           </w:pPr>
-          <w:hyperlink w:anchor="_Toc140850452" w:history="1">
+          <w:hyperlink w:anchor="_Toc146534392" w:history="1">
             <w:r>
               <w:rPr>
                 <w:rStyle w:val="Collegamentoipertestuale"/>
@@ -1153,7 +1159,7 @@
                 <w:noProof/>
                 <w:webHidden/>
               </w:rPr>
-              <w:instrText xml:space="preserve"> PAGEREF _Toc140850452 \h </w:instrText>
+              <w:instrText xml:space="preserve"> PAGEREF _Toc146534392 \h </w:instrText>
             </w:r>
             <w:r>
               <w:rPr>
@@ -1198,7 +1204,7 @@
               <w14:ligatures w14:val="standardContextual"/>
             </w:rPr>
           </w:pPr>
-          <w:hyperlink w:anchor="_Toc140850453" w:history="1">
+          <w:hyperlink w:anchor="_Toc146534393" w:history="1">
             <w:r>
               <w:rPr>
                 <w:rStyle w:val="Collegamentoipertestuale"/>
@@ -1225,7 +1231,7 @@
                 <w:noProof/>
                 <w:webHidden/>
               </w:rPr>
-              <w:instrText xml:space="preserve"> PAGEREF _Toc140850453 \h </w:instrText>
+              <w:instrText xml:space="preserve"> PAGEREF _Toc146534393 \h </w:instrText>
             </w:r>
             <w:r>
               <w:rPr>
@@ -1270,7 +1276,7 @@
               <w14:ligatures w14:val="standardContextual"/>
             </w:rPr>
           </w:pPr>
-          <w:hyperlink w:anchor="_Toc140850454" w:history="1">
+          <w:hyperlink w:anchor="_Toc146534394" w:history="1">
             <w:r>
               <w:rPr>
                 <w:rStyle w:val="Collegamentoipertestuale"/>
@@ -1297,7 +1303,7 @@
                 <w:noProof/>
                 <w:webHidden/>
               </w:rPr>
-              <w:instrText xml:space="preserve"> PAGEREF _Toc140850454 \h </w:instrText>
+              <w:instrText xml:space="preserve"> PAGEREF _Toc146534394 \h </w:instrText>
             </w:r>
             <w:r>
               <w:rPr>
@@ -1342,7 +1348,7 @@
               <w14:ligatures w14:val="standardContextual"/>
             </w:rPr>
           </w:pPr>
-          <w:hyperlink w:anchor="_Toc140850455" w:history="1">
+          <w:hyperlink w:anchor="_Toc146534395" w:history="1">
             <w:r>
               <w:rPr>
                 <w:rStyle w:val="Collegamentoipertestuale"/>
@@ -1369,7 +1375,7 @@
                 <w:noProof/>
                 <w:webHidden/>
               </w:rPr>
-              <w:instrText xml:space="preserve"> PAGEREF _Toc140850455 \h </w:instrText>
+              <w:instrText xml:space="preserve"> PAGEREF _Toc146534395 \h </w:instrText>
             </w:r>
             <w:r>
               <w:rPr>
@@ -1414,7 +1420,7 @@
               <w14:ligatures w14:val="standardContextual"/>
             </w:rPr>
           </w:pPr>
-          <w:hyperlink w:anchor="_Toc140850456" w:history="1">
+          <w:hyperlink w:anchor="_Toc146534396" w:history="1">
             <w:r>
               <w:rPr>
                 <w:rStyle w:val="Collegamentoipertestuale"/>
@@ -1441,7 +1447,7 @@
                 <w:noProof/>
                 <w:webHidden/>
               </w:rPr>
-              <w:instrText xml:space="preserve"> PAGEREF _Toc140850456 \h </w:instrText>
+              <w:instrText xml:space="preserve"> PAGEREF _Toc146534396 \h </w:instrText>
             </w:r>
             <w:r>
               <w:rPr>
@@ -1486,7 +1492,7 @@
               <w14:ligatures w14:val="standardContextual"/>
             </w:rPr>
           </w:pPr>
-          <w:hyperlink w:anchor="_Toc140850457" w:history="1">
+          <w:hyperlink w:anchor="_Toc146534397" w:history="1">
             <w:r>
               <w:rPr>
                 <w:rStyle w:val="Collegamentoipertestuale"/>
@@ -1513,7 +1519,7 @@
                 <w:noProof/>
                 <w:webHidden/>
               </w:rPr>
-              <w:instrText xml:space="preserve"> PAGEREF _Toc140850457 \h </w:instrText>
+              <w:instrText xml:space="preserve"> PAGEREF _Toc146534397 \h </w:instrText>
             </w:r>
             <w:r>
               <w:rPr>
@@ -1558,7 +1564,7 @@
               <w14:ligatures w14:val="standardContextual"/>
             </w:rPr>
           </w:pPr>
-          <w:hyperlink w:anchor="_Toc140850458" w:history="1">
+          <w:hyperlink w:anchor="_Toc146534398" w:history="1">
             <w:r>
               <w:rPr>
                 <w:rStyle w:val="Collegamentoipertestuale"/>
@@ -1585,7 +1591,7 @@
                 <w:noProof/>
                 <w:webHidden/>
               </w:rPr>
-              <w:instrText xml:space="preserve"> PAGEREF _Toc140850458 \h </w:instrText>
+              <w:instrText xml:space="preserve"> PAGEREF _Toc146534398 \h </w:instrText>
             </w:r>
             <w:r>
               <w:rPr>
@@ -1649,7 +1655,7 @@
         <w:pStyle w:val="Titolo1"/>
         <w:spacing w:line="276" w:lineRule="auto"/>
       </w:pPr>
-      <w:bookmarkStart w:id="1" w:name="_Toc140850439"/>
+      <w:bookmarkStart w:id="1" w:name="_Toc146534379"/>
       <w:bookmarkEnd w:id="0"/>
       <w:r>
         <w:lastRenderedPageBreak/>
@@ -2037,7 +2043,7 @@
         <w:pStyle w:val="Titolo1"/>
         <w:spacing w:line="276" w:lineRule="auto"/>
       </w:pPr>
-      <w:bookmarkStart w:id="2" w:name="_Toc140850440"/>
+      <w:bookmarkStart w:id="2" w:name="_Toc146534380"/>
       <w:r>
         <w:t>Procedura di valutazione</w:t>
       </w:r>
@@ -2302,7 +2308,7 @@
         <w:pStyle w:val="Titolo1"/>
         <w:spacing w:line="276" w:lineRule="auto"/>
       </w:pPr>
-      <w:bookmarkStart w:id="3" w:name="_Toc140850441"/>
+      <w:bookmarkStart w:id="3" w:name="_Toc146534381"/>
       <w:r>
         <w:lastRenderedPageBreak/>
         <w:t xml:space="preserve">Stage: </w:t>
@@ -3991,7 +3997,7 @@
         <w:pStyle w:val="Titolo1"/>
         <w:spacing w:line="276" w:lineRule="auto"/>
       </w:pPr>
-      <w:bookmarkStart w:id="4" w:name="_Toc140850442"/>
+      <w:bookmarkStart w:id="4" w:name="_Toc146534382"/>
       <w:r>
         <w:lastRenderedPageBreak/>
         <w:t xml:space="preserve">Stage: </w:t>
@@ -4312,7 +4318,7 @@
       <w:pPr>
         <w:pStyle w:val="Titolo1"/>
       </w:pPr>
-      <w:bookmarkStart w:id="5" w:name="_Toc140850443"/>
+      <w:bookmarkStart w:id="5" w:name="_Toc146534383"/>
       <w:r>
         <w:lastRenderedPageBreak/>
         <w:t>Stage Interno</w:t>
@@ -4444,7 +4450,7 @@
         <w:pStyle w:val="Titolo1"/>
         <w:spacing w:line="276" w:lineRule="auto"/>
       </w:pPr>
-      <w:bookmarkStart w:id="6" w:name="_Toc140850444"/>
+      <w:bookmarkStart w:id="6" w:name="_Toc146534384"/>
       <w:r>
         <w:lastRenderedPageBreak/>
         <w:t>Piano di Lavoro</w:t>
@@ -4629,7 +4635,7 @@
         <w:pStyle w:val="Titolo1"/>
         <w:spacing w:line="276" w:lineRule="auto"/>
       </w:pPr>
-      <w:bookmarkStart w:id="8" w:name="_Toc140850445"/>
+      <w:bookmarkStart w:id="8" w:name="_Toc146534385"/>
       <w:r>
         <w:lastRenderedPageBreak/>
         <w:t>Corso di s</w:t>
@@ -4928,13 +4934,13 @@
         <w:pStyle w:val="Titolo1"/>
         <w:spacing w:line="276" w:lineRule="auto"/>
       </w:pPr>
-      <w:bookmarkStart w:id="9" w:name="_Toc140850446"/>
-      <w:bookmarkStart w:id="10" w:name="_Toc126771986"/>
+      <w:bookmarkStart w:id="9" w:name="_Toc126771986"/>
+      <w:bookmarkStart w:id="10" w:name="_Toc146534386"/>
       <w:r>
         <w:lastRenderedPageBreak/>
         <w:t>Incontro annuale di Stage-It</w:t>
       </w:r>
-      <w:bookmarkEnd w:id="9"/>
+      <w:bookmarkEnd w:id="10"/>
     </w:p>
     <w:p>
       <w:pPr>
@@ -5546,12 +5552,12 @@
         <w:pStyle w:val="Titolo1"/>
         <w:spacing w:line="276" w:lineRule="auto"/>
       </w:pPr>
-      <w:bookmarkStart w:id="11" w:name="_Toc140850447"/>
+      <w:bookmarkStart w:id="11" w:name="_Toc146534387"/>
       <w:r>
         <w:lastRenderedPageBreak/>
         <w:t>SIAGAS</w:t>
       </w:r>
-      <w:bookmarkEnd w:id="10"/>
+      <w:bookmarkEnd w:id="9"/>
       <w:r>
         <w:t xml:space="preserve"> e Attivazione Stage</w:t>
       </w:r>
@@ -6576,10 +6582,7 @@
         <w:spacing w:after="160" w:line="276" w:lineRule="auto"/>
       </w:pPr>
       <w:r>
-        <w:t>Se sceg</w:t>
-      </w:r>
-      <w:r>
-        <w:t>liete di fare in modalità ibrida, per Tullio non ci sono problemi. Testualmente vi dirà:</w:t>
+        <w:t>Se scegliete di fare in modalità ibrida, per Tullio non ci sono problemi. Testualmente vi dirà:</w:t>
       </w:r>
     </w:p>
     <w:p>
@@ -6592,37 +6595,7 @@
         <w:spacing w:after="160" w:line="276" w:lineRule="auto"/>
       </w:pPr>
       <w:r>
-        <w:t>!</w:t>
-      </w:r>
-      <w:r>
-        <w:t>L'alternanza tra presenza e distanza è ammissibile.</w:t>
-      </w:r>
-      <w:r>
-        <w:t xml:space="preserve"> </w:t>
-      </w:r>
-      <w:r>
-        <w:t>Abbi chiaro però che lo svolgimento a distanza riduce il valore</w:t>
-      </w:r>
-      <w:r>
-        <w:t xml:space="preserve"> </w:t>
-      </w:r>
-      <w:r>
-        <w:t>formativo dell'esperienza, e aumenta la latenza dell'interazione. Sul</w:t>
-      </w:r>
-      <w:r>
-        <w:t xml:space="preserve"> </w:t>
-      </w:r>
-      <w:r>
-        <w:t>secondo fronte, l'azienda dovrà mettere in atto protocolli che aumentino</w:t>
-      </w:r>
-      <w:r>
-        <w:t xml:space="preserve"> </w:t>
-      </w:r>
-      <w:r>
-        <w:t>la reattività dei canali di contatto digitale quando sarai a distanza</w:t>
-      </w:r>
-      <w:r>
-        <w:t>”</w:t>
+        <w:t>!L'alternanza tra presenza e distanza è ammissibile. Abbi chiaro però che lo svolgimento a distanza riduce il valore formativo dell'esperienza, e aumenta la latenza dell'interazione. Sul secondo fronte, l'azienda dovrà mettere in atto protocolli che aumentino la reattività dei canali di contatto digitale quando sarai a distanza”</w:t>
       </w:r>
     </w:p>
     <w:p>
@@ -6766,7 +6739,19 @@
         <w:t xml:space="preserve">Nell’eventualità, è comunque possibile modificare il Piano di Lavoro e le sezioni delle date di inizio e fine nel modo corretto, se lo si volesse, cliccando su (Modifica). Altrimenti, si può procedere prendendo il modulo di inizio stage. </w:t>
       </w:r>
       <w:r>
-        <w:t>Di fatto, questo modulo è un PDF che racchiude una serie di informazioni che saranno oggetto della prossima sezione di questo file.</w:t>
+        <w:t>Di fatto, questo modulo è un PDF che racchiude una serie di informazioni che saranno oggetto della prossima sezione di questo file</w:t>
+      </w:r>
+      <w:r>
+        <w:t xml:space="preserve"> (</w:t>
+      </w:r>
+      <w:r>
+        <w:rPr>
+          <w:u w:val="single"/>
+        </w:rPr>
+        <w:t>nel caso non si riuscisse a modificare, si rimanda a pag. 21)</w:t>
+      </w:r>
+      <w:r>
+        <w:t xml:space="preserve">. </w:t>
       </w:r>
     </w:p>
     <w:p>
@@ -7197,103 +7182,6 @@
       <w:pPr>
         <w:spacing w:after="160" w:line="276" w:lineRule="auto"/>
       </w:pPr>
-      <w:r>
-        <w:t>Il file generato da SIAGAS si chiama “inizioStage.pdf” e si vede che di fatto contiene tutti i dati utili; la pagina dice di scaricarlo.</w:t>
-      </w:r>
-    </w:p>
-    <w:p>
-      <w:pPr>
-        <w:spacing w:after="160" w:line="276" w:lineRule="auto"/>
-      </w:pPr>
-      <w:r>
-        <w:t xml:space="preserve">Fatto tutto ciò, verrà sbloccato e generato il documento di inizio stage contenente tutti i dati immessi più varie cose di questo tipo. Questo potrà comunque essere rigenerato a seguito di prima generazione. Poi dovrà essere firmato digitalmente da azienda e Tullio, il quale poi lo inoltrerà all’ufficio stage. Quest’ultimo ci ricontatta poi per apporre l’ultima firma nostra. </w:t>
-      </w:r>
-    </w:p>
-    <w:p>
-      <w:pPr>
-        <w:spacing w:after="160" w:line="276" w:lineRule="auto"/>
-      </w:pPr>
-      <w:r>
-        <w:t>In questa fase, listo qualche consiglio da parte dei prof:</w:t>
-      </w:r>
-    </w:p>
-    <w:p>
-      <w:pPr>
-        <w:pStyle w:val="Paragrafoelenco"/>
-        <w:numPr>
-          <w:ilvl w:val="0"/>
-          <w:numId w:val="1"/>
-        </w:numPr>
-        <w:spacing w:after="160" w:line="276" w:lineRule="auto"/>
-      </w:pPr>
-      <w:r>
-        <w:t>Tenersi larghi sulla durata dello stage, considerando eventuali ponti/giorni di assenza</w:t>
-      </w:r>
-    </w:p>
-    <w:p>
-      <w:pPr>
-        <w:pStyle w:val="Paragrafoelenco"/>
-        <w:numPr>
-          <w:ilvl w:val="1"/>
-          <w:numId w:val="1"/>
-        </w:numPr>
-        <w:spacing w:after="160" w:line="276" w:lineRule="auto"/>
-      </w:pPr>
-      <w:r>
-        <w:t>Se si dovesse modificare la durata, va mandato un fax all’ufficio Career Service, che è quello che riceve il modulo con firma digitale e che approva il tirocinio</w:t>
-      </w:r>
-    </w:p>
-    <w:p>
-      <w:pPr>
-        <w:pStyle w:val="Paragrafoelenco"/>
-        <w:numPr>
-          <w:ilvl w:val="0"/>
-          <w:numId w:val="1"/>
-        </w:numPr>
-        <w:spacing w:after="160" w:line="276" w:lineRule="auto"/>
-      </w:pPr>
-      <w:r>
-        <w:t>Attenzione a fare le cose per bene</w:t>
-      </w:r>
-    </w:p>
-    <w:p>
-      <w:pPr>
-        <w:pStyle w:val="Paragrafoelenco"/>
-        <w:numPr>
-          <w:ilvl w:val="1"/>
-          <w:numId w:val="1"/>
-        </w:numPr>
-        <w:spacing w:after="160" w:line="276" w:lineRule="auto"/>
-      </w:pPr>
-      <w:r>
-        <w:t>Lo stage vale da 0-4 punti (all’ultima settimana, diamo la mail del tutor interno al professore/professoressa, che riceve il punteggio sull’andamento)</w:t>
-      </w:r>
-    </w:p>
-    <w:p>
-      <w:pPr>
-        <w:pStyle w:val="Paragrafoelenco"/>
-        <w:numPr>
-          <w:ilvl w:val="1"/>
-          <w:numId w:val="1"/>
-        </w:numPr>
-        <w:spacing w:after="160" w:line="276" w:lineRule="auto"/>
-      </w:pPr>
-      <w:r>
-        <w:t>La tesi vale da 0-2 punti</w:t>
-      </w:r>
-    </w:p>
-    <w:p>
-      <w:pPr>
-        <w:pStyle w:val="Paragrafoelenco"/>
-        <w:numPr>
-          <w:ilvl w:val="1"/>
-          <w:numId w:val="1"/>
-        </w:numPr>
-        <w:spacing w:after="160" w:line="276" w:lineRule="auto"/>
-      </w:pPr>
-      <w:r>
-        <w:t>La presentazione vale da 0-3 punti e la discussione deve essere preparata meglio, in quanto si tratta di qualcosa di più valido; alcuni professori offrono la possibilità (facoltativa) di fare una prova orale con loro per vedere se va bene o meno. Il consiglio è di non tenersi stretti su questa, ma arrivare avendo un po’ di tempo per la sua preparazione</w:t>
-      </w:r>
     </w:p>
     <w:p>
       <w:pPr>
@@ -7307,6 +7195,245 @@
         <w:t>Attenzione</w:t>
       </w:r>
       <w:r>
+        <w:t>: in alcuni casi, potrebbe non essere più possibile modificare il piano, per qualche motivo mistico noto ai gestori del funzionalissimo portale SIAGAS. Occorre segnalarlo al buon Tullio, citando specificamente il blocco della sezione,</w:t>
+      </w:r>
+      <w:r>
+        <w:t xml:space="preserve"> il che significa</w:t>
+      </w:r>
+      <w:r>
+        <w:t xml:space="preserve"> per esempio </w:t>
+      </w:r>
+      <w:r>
+        <w:t xml:space="preserve">che la troverete </w:t>
+      </w:r>
+      <w:r>
+        <w:t>così</w:t>
+      </w:r>
+      <w:r>
+        <w:t>, non potendo più modificare date e/o PDF</w:t>
+      </w:r>
+      <w:r>
+        <w:t>:</w:t>
+      </w:r>
+    </w:p>
+    <w:p>
+      <w:pPr>
+        <w:spacing w:after="160" w:line="276" w:lineRule="auto"/>
+      </w:pPr>
+      <w:r>
+        <w:drawing>
+          <wp:inline distT="0" distB="0" distL="0" distR="0" wp14:anchorId="68479A43" wp14:editId="1DF5E577">
+            <wp:extent cx="5116452" cy="1712445"/>
+            <wp:effectExtent l="0" t="0" r="8255" b="2540"/>
+            <wp:docPr id="168080383" name="Immagine 1" descr="Immagine che contiene testo, Carattere, schermata&#10;&#10;Descrizione generata automaticamente"/>
+            <wp:cNvGraphicFramePr>
+              <a:graphicFrameLocks xmlns:a="http://schemas.openxmlformats.org/drawingml/2006/main" noChangeAspect="1"/>
+            </wp:cNvGraphicFramePr>
+            <a:graphic xmlns:a="http://schemas.openxmlformats.org/drawingml/2006/main">
+              <a:graphicData uri="http://schemas.openxmlformats.org/drawingml/2006/picture">
+                <pic:pic xmlns:pic="http://schemas.openxmlformats.org/drawingml/2006/picture">
+                  <pic:nvPicPr>
+                    <pic:cNvPr id="168080383" name="Immagine 1" descr="Immagine che contiene testo, Carattere, schermata&#10;&#10;Descrizione generata automaticamente"/>
+                    <pic:cNvPicPr/>
+                  </pic:nvPicPr>
+                  <pic:blipFill>
+                    <a:blip r:embed="rId43"/>
+                    <a:stretch>
+                      <a:fillRect/>
+                    </a:stretch>
+                  </pic:blipFill>
+                  <pic:spPr>
+                    <a:xfrm>
+                      <a:off x="0" y="0"/>
+                      <a:ext cx="5124491" cy="1715136"/>
+                    </a:xfrm>
+                    <a:prstGeom prst="rect">
+                      <a:avLst/>
+                    </a:prstGeom>
+                  </pic:spPr>
+                </pic:pic>
+              </a:graphicData>
+            </a:graphic>
+          </wp:inline>
+        </w:drawing>
+      </w:r>
+    </w:p>
+    <w:p>
+      <w:pPr>
+        <w:spacing w:after="160" w:line="259" w:lineRule="auto"/>
+      </w:pPr>
+      <w:r>
+        <w:t>Il nostro citerà una cosa di questo tipo a chi ha avuto questo specifico problema:</w:t>
+      </w:r>
+    </w:p>
+    <w:p>
+      <w:pPr>
+        <w:spacing w:after="160" w:line="259" w:lineRule="auto"/>
+      </w:pPr>
+      <w:r>
+        <w:drawing>
+          <wp:inline distT="0" distB="0" distL="0" distR="0" wp14:anchorId="5B9C58AE" wp14:editId="27314974">
+            <wp:extent cx="2901696" cy="1834264"/>
+            <wp:effectExtent l="0" t="0" r="0" b="0"/>
+            <wp:docPr id="83031226" name="Immagine 1" descr="Immagine che contiene testo, schermata, Carattere&#10;&#10;Descrizione generata automaticamente"/>
+            <wp:cNvGraphicFramePr>
+              <a:graphicFrameLocks xmlns:a="http://schemas.openxmlformats.org/drawingml/2006/main" noChangeAspect="1"/>
+            </wp:cNvGraphicFramePr>
+            <a:graphic xmlns:a="http://schemas.openxmlformats.org/drawingml/2006/main">
+              <a:graphicData uri="http://schemas.openxmlformats.org/drawingml/2006/picture">
+                <pic:pic xmlns:pic="http://schemas.openxmlformats.org/drawingml/2006/picture">
+                  <pic:nvPicPr>
+                    <pic:cNvPr id="83031226" name="Immagine 1" descr="Immagine che contiene testo, schermata, Carattere&#10;&#10;Descrizione generata automaticamente"/>
+                    <pic:cNvPicPr/>
+                  </pic:nvPicPr>
+                  <pic:blipFill>
+                    <a:blip r:embed="rId44"/>
+                    <a:stretch>
+                      <a:fillRect/>
+                    </a:stretch>
+                  </pic:blipFill>
+                  <pic:spPr>
+                    <a:xfrm>
+                      <a:off x="0" y="0"/>
+                      <a:ext cx="2906674" cy="1837411"/>
+                    </a:xfrm>
+                    <a:prstGeom prst="rect">
+                      <a:avLst/>
+                    </a:prstGeom>
+                  </pic:spPr>
+                </pic:pic>
+              </a:graphicData>
+            </a:graphic>
+          </wp:inline>
+        </w:drawing>
+      </w:r>
+    </w:p>
+    <w:p>
+      <w:pPr>
+        <w:spacing w:after="160" w:line="259" w:lineRule="auto"/>
+      </w:pPr>
+      <w:r>
+        <w:t>A voi spetti procedere di conseguenza. Essendo un problema che ho riscontrato, ho avuto questo tipo di segnalazione e mi sembrava utile includerla.</w:t>
+      </w:r>
+      <w:r>
+        <w:br w:type="page"/>
+      </w:r>
+    </w:p>
+    <w:p>
+      <w:pPr>
+        <w:spacing w:after="160" w:line="276" w:lineRule="auto"/>
+      </w:pPr>
+      <w:r>
+        <w:lastRenderedPageBreak/>
+        <w:t>Il file generato da SIAGAS si chiama “inizioStage.pdf” e si vede che di fatto contiene tutti i dati utili; la pagina dice di scaricarlo.</w:t>
+      </w:r>
+    </w:p>
+    <w:p>
+      <w:pPr>
+        <w:spacing w:after="160" w:line="276" w:lineRule="auto"/>
+      </w:pPr>
+      <w:r>
+        <w:t xml:space="preserve">Fatto tutto ciò, verrà sbloccato e generato il documento di inizio stage contenente tutti i dati immessi più varie cose di questo tipo. Questo potrà comunque essere rigenerato a seguito di prima generazione. Poi dovrà essere firmato digitalmente da azienda e Tullio, il quale poi lo inoltrerà all’ufficio stage. Quest’ultimo ci ricontatta poi per apporre l’ultima firma nostra. </w:t>
+      </w:r>
+    </w:p>
+    <w:p>
+      <w:pPr>
+        <w:spacing w:after="160" w:line="276" w:lineRule="auto"/>
+      </w:pPr>
+      <w:r>
+        <w:t>In questa fase, listo qualche consiglio da parte dei prof:</w:t>
+      </w:r>
+    </w:p>
+    <w:p>
+      <w:pPr>
+        <w:pStyle w:val="Paragrafoelenco"/>
+        <w:numPr>
+          <w:ilvl w:val="0"/>
+          <w:numId w:val="1"/>
+        </w:numPr>
+        <w:spacing w:after="160" w:line="276" w:lineRule="auto"/>
+      </w:pPr>
+      <w:r>
+        <w:t>Tenersi larghi sulla durata dello stage, considerando eventuali ponti/giorni di assenza</w:t>
+      </w:r>
+    </w:p>
+    <w:p>
+      <w:pPr>
+        <w:pStyle w:val="Paragrafoelenco"/>
+        <w:numPr>
+          <w:ilvl w:val="1"/>
+          <w:numId w:val="1"/>
+        </w:numPr>
+        <w:spacing w:after="160" w:line="276" w:lineRule="auto"/>
+      </w:pPr>
+      <w:r>
+        <w:t>Se si dovesse modificare la durata, va mandato un fax all’ufficio Career Service, che è quello che riceve il modulo con firma digitale e che approva il tirocinio</w:t>
+      </w:r>
+    </w:p>
+    <w:p>
+      <w:pPr>
+        <w:pStyle w:val="Paragrafoelenco"/>
+        <w:numPr>
+          <w:ilvl w:val="0"/>
+          <w:numId w:val="1"/>
+        </w:numPr>
+        <w:spacing w:after="160" w:line="276" w:lineRule="auto"/>
+      </w:pPr>
+      <w:r>
+        <w:t>Attenzione a fare le cose per bene</w:t>
+      </w:r>
+    </w:p>
+    <w:p>
+      <w:pPr>
+        <w:pStyle w:val="Paragrafoelenco"/>
+        <w:numPr>
+          <w:ilvl w:val="1"/>
+          <w:numId w:val="1"/>
+        </w:numPr>
+        <w:spacing w:after="160" w:line="276" w:lineRule="auto"/>
+      </w:pPr>
+      <w:r>
+        <w:t>Lo stage vale da 0-4 punti (all’ultima settimana, diamo la mail del tutor interno al professore/professoressa, che riceve il punteggio sull’andamento)</w:t>
+      </w:r>
+    </w:p>
+    <w:p>
+      <w:pPr>
+        <w:pStyle w:val="Paragrafoelenco"/>
+        <w:numPr>
+          <w:ilvl w:val="1"/>
+          <w:numId w:val="1"/>
+        </w:numPr>
+        <w:spacing w:after="160" w:line="276" w:lineRule="auto"/>
+      </w:pPr>
+      <w:r>
+        <w:t>La tesi vale da 0-2 punti</w:t>
+      </w:r>
+    </w:p>
+    <w:p>
+      <w:pPr>
+        <w:pStyle w:val="Paragrafoelenco"/>
+        <w:numPr>
+          <w:ilvl w:val="1"/>
+          <w:numId w:val="1"/>
+        </w:numPr>
+        <w:spacing w:after="160" w:line="276" w:lineRule="auto"/>
+      </w:pPr>
+      <w:r>
+        <w:t>La presentazione vale da 0-3 punti e la discussione deve essere preparata meglio, in quanto si tratta di qualcosa di più valido; alcuni professori offrono la possibilità (facoltativa) di fare una prova orale con loro per vedere se va bene o meno. Il consiglio è di non tenersi stretti su questa, ma arrivare avendo un po’ di tempo per la sua preparazione</w:t>
+      </w:r>
+    </w:p>
+    <w:p>
+      <w:pPr>
+        <w:spacing w:after="160" w:line="276" w:lineRule="auto"/>
+      </w:pPr>
+      <w:r>
+        <w:rPr>
+          <w:b/>
+          <w:bCs/>
+        </w:rPr>
+        <w:t>Attenzione</w:t>
+      </w:r>
+      <w:r>
         <w:t>: Si noti il seguente passaggio listato così:</w:t>
       </w:r>
     </w:p>
@@ -7350,7 +7477,7 @@
       <w:r>
         <w:t xml:space="preserve"> </w:t>
       </w:r>
-      <w:hyperlink r:id="rId43" w:history="1">
+      <w:hyperlink r:id="rId45" w:history="1">
         <w:r>
           <w:rPr>
             <w:rStyle w:val="Collegamentoipertestuale"/>
@@ -7364,12 +7491,27 @@
     </w:p>
     <w:p>
       <w:pPr>
-        <w:spacing w:after="160" w:line="276" w:lineRule="auto"/>
-      </w:pPr>
-      <w:r>
+        <w:spacing w:after="160" w:line="259" w:lineRule="auto"/>
         <w:rPr>
           <w:u w:val="single"/>
         </w:rPr>
+      </w:pPr>
+      <w:r>
+        <w:rPr>
+          <w:u w:val="single"/>
+        </w:rPr>
+        <w:br w:type="page"/>
+      </w:r>
+    </w:p>
+    <w:p>
+      <w:pPr>
+        <w:spacing w:after="160" w:line="276" w:lineRule="auto"/>
+      </w:pPr>
+      <w:r>
+        <w:rPr>
+          <w:u w:val="single"/>
+        </w:rPr>
+        <w:lastRenderedPageBreak/>
         <w:t>Attenzione</w:t>
       </w:r>
     </w:p>
@@ -7396,7 +7538,6 @@
         <w:spacing w:after="160" w:line="276" w:lineRule="auto"/>
       </w:pPr>
       <w:r>
-        <w:lastRenderedPageBreak/>
         <w:t xml:space="preserve">Le firme non hanno un posto dove metterle nel modulo di inizio stage generato da SIAGAS; è necessario farle inserire </w:t>
       </w:r>
       <w:r>
@@ -7609,7 +7750,7 @@
                     <pic:cNvPicPr/>
                   </pic:nvPicPr>
                   <pic:blipFill>
-                    <a:blip r:embed="rId44"/>
+                    <a:blip r:embed="rId46"/>
                     <a:stretch>
                       <a:fillRect/>
                     </a:stretch>
@@ -7661,6 +7802,7 @@
         <w:spacing w:after="160" w:line="276" w:lineRule="auto"/>
       </w:pPr>
       <w:r>
+        <w:lastRenderedPageBreak/>
         <w:t>Si apporrà la propria firma in questo modo:</w:t>
       </w:r>
     </w:p>
@@ -7699,7 +7841,6 @@
         <w:spacing w:after="160" w:line="276" w:lineRule="auto"/>
       </w:pPr>
       <w:r>
-        <w:lastRenderedPageBreak/>
         <w:t>Confermato e inserito il codice, la firma viene inserita da sola</w:t>
       </w:r>
     </w:p>
@@ -7800,7 +7941,7 @@
                     <pic:cNvPicPr/>
                   </pic:nvPicPr>
                   <pic:blipFill>
-                    <a:blip r:embed="rId45"/>
+                    <a:blip r:embed="rId47"/>
                     <a:stretch>
                       <a:fillRect/>
                     </a:stretch>
@@ -7861,7 +8002,7 @@
                     <pic:cNvPicPr/>
                   </pic:nvPicPr>
                   <pic:blipFill>
-                    <a:blip r:embed="rId46"/>
+                    <a:blip r:embed="rId48"/>
                     <a:stretch>
                       <a:fillRect/>
                     </a:stretch>
@@ -7914,7 +8055,7 @@
                     <pic:cNvPicPr/>
                   </pic:nvPicPr>
                   <pic:blipFill>
-                    <a:blip r:embed="rId47"/>
+                    <a:blip r:embed="rId49"/>
                     <a:stretch>
                       <a:fillRect/>
                     </a:stretch>
@@ -7966,6 +8107,7 @@
         <w:spacing w:after="160" w:line="276" w:lineRule="auto"/>
       </w:pPr>
       <w:r>
+        <w:lastRenderedPageBreak/>
         <w:t xml:space="preserve">Nella realtà, </w:t>
       </w:r>
       <w:r>
@@ -7991,28 +8133,13 @@
       <w:pPr>
         <w:spacing w:after="160" w:line="276" w:lineRule="auto"/>
       </w:pPr>
-    </w:p>
-    <w:p>
-      <w:pPr>
-        <w:spacing w:after="160" w:line="259" w:lineRule="auto"/>
-      </w:pPr>
-      <w:r>
-        <w:lastRenderedPageBreak/>
-        <w:br w:type="page"/>
-      </w:r>
-    </w:p>
-    <w:p>
-      <w:pPr>
-        <w:spacing w:after="160" w:line="276" w:lineRule="auto"/>
-      </w:pPr>
-      <w:r>
-        <w:lastRenderedPageBreak/>
+      <w:r>
         <w:t>Indicativamente il prima possibile quando è aperto l’ufficio stage (Tullio vi segnalerà per mettervi ansia “solo nei giorni lavorativi, entro 2/3 vi rispondono” ma tendenzialmente sono veloci)</w:t>
       </w:r>
       <w:r>
         <w:t xml:space="preserve"> da </w:t>
       </w:r>
-      <w:hyperlink r:id="rId48" w:history="1">
+      <w:hyperlink r:id="rId50" w:history="1">
         <w:r>
           <w:rPr>
             <w:rStyle w:val="Collegamentoipertestuale"/>
@@ -8053,7 +8180,7 @@
         <w:pStyle w:val="Titolo1"/>
         <w:spacing w:line="276" w:lineRule="auto"/>
       </w:pPr>
-      <w:bookmarkStart w:id="12" w:name="_Toc140850448"/>
+      <w:bookmarkStart w:id="12" w:name="_Toc146534388"/>
       <w:r>
         <w:t>Durante lo stage</w:t>
       </w:r>
@@ -8179,7 +8306,7 @@
         <w:pStyle w:val="Titolo1"/>
         <w:spacing w:line="276" w:lineRule="auto"/>
       </w:pPr>
-      <w:bookmarkStart w:id="13" w:name="_Toc140850449"/>
+      <w:bookmarkStart w:id="13" w:name="_Toc146534389"/>
       <w:r>
         <w:lastRenderedPageBreak/>
         <w:t>Presentazione della domanda di laurea</w:t>
@@ -8197,51 +8324,6 @@
       </w:pPr>
       <w:r>
         <w:t xml:space="preserve">Occorre presentare domanda di laurea entro certi periodi stabiliti da UniPD; in questa andrà fondamentalmente inserito titolo tesi, approvato dal proprio relatore e poi pagato il bollo che permette la laurea. NON fate come il sottoscritto che ha dimenticato questo passaggio e ha dovuto scrivere a </w:t>
-      </w:r>
-      <w:hyperlink r:id="rId49" w:history="1">
-        <w:r>
-          <w:rPr>
-            <w:rStyle w:val="Collegamentoipertestuale"/>
-          </w:rPr>
-          <w:t>conseguimentotitolo.studenti@unipd.it</w:t>
-        </w:r>
-      </w:hyperlink>
-      <w:r>
-        <w:t xml:space="preserve"> richiedendo il moduli di ritardo della laurea secondo il modulo presente a:</w:t>
-      </w:r>
-    </w:p>
-    <w:p>
-      <w:pPr>
-        <w:pStyle w:val="Paragrafoelenco"/>
-        <w:numPr>
-          <w:ilvl w:val="0"/>
-          <w:numId w:val="1"/>
-        </w:numPr>
-        <w:spacing w:line="276" w:lineRule="auto"/>
-      </w:pPr>
-      <w:hyperlink r:id="rId50" w:history="1">
-        <w:r>
-          <w:rPr>
-            <w:rStyle w:val="Collegamentoipertestuale"/>
-          </w:rPr>
-          <w:t>https://drive.google.com/drive/folders/1_5XwCavHqNE5cLgERCVO1tijxsmYpCQM</w:t>
-        </w:r>
-      </w:hyperlink>
-      <w:r>
-        <w:t xml:space="preserve"> </w:t>
-      </w:r>
-    </w:p>
-    <w:p>
-      <w:pPr>
-        <w:spacing w:line="276" w:lineRule="auto"/>
-      </w:pPr>
-    </w:p>
-    <w:p>
-      <w:pPr>
-        <w:spacing w:line="276" w:lineRule="auto"/>
-      </w:pPr>
-      <w:r>
-        <w:t xml:space="preserve">Sostanzialmente si deve compilare questo modulo a schermo per i campi previsti, firmarlo, scansionarlo e chiedere al proprio relatore/relatrice di mandarlo a </w:t>
       </w:r>
       <w:hyperlink r:id="rId51" w:history="1">
         <w:r>
@@ -8252,6 +8334,51 @@
         </w:r>
       </w:hyperlink>
       <w:r>
+        <w:t xml:space="preserve"> richiedendo il moduli di ritardo della laurea secondo il modulo presente a:</w:t>
+      </w:r>
+    </w:p>
+    <w:p>
+      <w:pPr>
+        <w:pStyle w:val="Paragrafoelenco"/>
+        <w:numPr>
+          <w:ilvl w:val="0"/>
+          <w:numId w:val="1"/>
+        </w:numPr>
+        <w:spacing w:line="276" w:lineRule="auto"/>
+      </w:pPr>
+      <w:hyperlink r:id="rId52" w:history="1">
+        <w:r>
+          <w:rPr>
+            <w:rStyle w:val="Collegamentoipertestuale"/>
+          </w:rPr>
+          <w:t>https://drive.google.com/drive/folders/1_5XwCavHqNE5cLgERCVO1tijxsmYpCQM</w:t>
+        </w:r>
+      </w:hyperlink>
+      <w:r>
+        <w:t xml:space="preserve"> </w:t>
+      </w:r>
+    </w:p>
+    <w:p>
+      <w:pPr>
+        <w:spacing w:line="276" w:lineRule="auto"/>
+      </w:pPr>
+    </w:p>
+    <w:p>
+      <w:pPr>
+        <w:spacing w:line="276" w:lineRule="auto"/>
+      </w:pPr>
+      <w:r>
+        <w:t xml:space="preserve">Sostanzialmente si deve compilare questo modulo a schermo per i campi previsti, firmarlo, scansionarlo e chiedere al proprio relatore/relatrice di mandarlo a </w:t>
+      </w:r>
+      <w:hyperlink r:id="rId53" w:history="1">
+        <w:r>
+          <w:rPr>
+            <w:rStyle w:val="Collegamentoipertestuale"/>
+          </w:rPr>
+          <w:t>conseguimentotitolo.studenti@unipd.it</w:t>
+        </w:r>
+      </w:hyperlink>
+      <w:r>
         <w:rPr>
           <w:rStyle w:val="Collegamentoipertestuale"/>
         </w:rPr>
@@ -8283,7 +8410,7 @@
       <w:r>
         <w:t xml:space="preserve">I periodi di laurea, oltre al sito dello stage, sono presenti qui, con un insieme di indicazioni generali: </w:t>
       </w:r>
-      <w:hyperlink r:id="rId52" w:history="1">
+      <w:hyperlink r:id="rId54" w:history="1">
         <w:r>
           <w:rPr>
             <w:rStyle w:val="Collegamentoipertestuale"/>
@@ -8316,7 +8443,7 @@
           <w:lang w:val="de-DE"/>
         </w:rPr>
       </w:pPr>
-      <w:hyperlink r:id="rId53" w:history="1">
+      <w:hyperlink r:id="rId55" w:history="1">
         <w:r>
           <w:rPr>
             <w:rStyle w:val="Collegamentoipertestuale"/>
@@ -8505,15 +8632,7 @@
         <w:spacing w:line="276" w:lineRule="auto"/>
       </w:pPr>
       <w:r>
-        <w:t xml:space="preserve">Esempio di mail che arriva il mese prima della laurea da parte del relatore/relatrice (esempio di laurea in </w:t>
-      </w:r>
-      <w:proofErr w:type="gramStart"/>
-      <w:r>
-        <w:t>Luglio</w:t>
-      </w:r>
-      <w:proofErr w:type="gramEnd"/>
-      <w:r>
-        <w:t>):</w:t>
+        <w:t>Esempio di mail che arriva il mese prima della laurea da parte del relatore/relatrice (esempio di laurea in Luglio):</w:t>
       </w:r>
     </w:p>
     <w:p>
@@ -8540,7 +8659,7 @@
                     <pic:cNvPicPr/>
                   </pic:nvPicPr>
                   <pic:blipFill>
-                    <a:blip r:embed="rId54"/>
+                    <a:blip r:embed="rId56"/>
                     <a:stretch>
                       <a:fillRect/>
                     </a:stretch>
@@ -8566,7 +8685,7 @@
         <w:pStyle w:val="Titolo1"/>
         <w:spacing w:line="276" w:lineRule="auto"/>
       </w:pPr>
-      <w:bookmarkStart w:id="14" w:name="_Toc140850450"/>
+      <w:bookmarkStart w:id="14" w:name="_Toc146534390"/>
       <w:r>
         <w:t>Alla fine dello stage</w:t>
       </w:r>
@@ -8610,7 +8729,7 @@
                     <pic:cNvPicPr/>
                   </pic:nvPicPr>
                   <pic:blipFill>
-                    <a:blip r:embed="rId55"/>
+                    <a:blip r:embed="rId57"/>
                     <a:stretch>
                       <a:fillRect/>
                     </a:stretch>
@@ -8671,7 +8790,7 @@
                     <pic:cNvPicPr/>
                   </pic:nvPicPr>
                   <pic:blipFill>
-                    <a:blip r:embed="rId56"/>
+                    <a:blip r:embed="rId58"/>
                     <a:stretch>
                       <a:fillRect/>
                     </a:stretch>
@@ -8772,7 +8891,7 @@
                     <pic:cNvPicPr/>
                   </pic:nvPicPr>
                   <pic:blipFill>
-                    <a:blip r:embed="rId57"/>
+                    <a:blip r:embed="rId59"/>
                     <a:stretch>
                       <a:fillRect/>
                     </a:stretch>
@@ -8839,7 +8958,7 @@
                     <pic:cNvPicPr/>
                   </pic:nvPicPr>
                   <pic:blipFill>
-                    <a:blip r:embed="rId58"/>
+                    <a:blip r:embed="rId60"/>
                     <a:stretch>
                       <a:fillRect/>
                     </a:stretch>
@@ -8879,7 +8998,7 @@
         <w:pStyle w:val="Titolo1"/>
         <w:spacing w:line="276" w:lineRule="auto"/>
       </w:pPr>
-      <w:bookmarkStart w:id="15" w:name="_Toc140850451"/>
+      <w:bookmarkStart w:id="15" w:name="_Toc146534391"/>
       <w:r>
         <w:t>Domande varie Stage</w:t>
       </w:r>
@@ -9209,7 +9328,7 @@
         </w:rPr>
         <w:t xml:space="preserve">Link: </w:t>
       </w:r>
-      <w:hyperlink r:id="rId59" w:history="1">
+      <w:hyperlink r:id="rId61" w:history="1">
         <w:r>
           <w:rPr>
             <w:rStyle w:val="Collegamentoipertestuale"/>
@@ -9623,7 +9742,7 @@
         <w:pStyle w:val="Titolo1"/>
         <w:spacing w:line="276" w:lineRule="auto"/>
       </w:pPr>
-      <w:bookmarkStart w:id="16" w:name="_Toc140850452"/>
+      <w:bookmarkStart w:id="16" w:name="_Toc146534392"/>
       <w:r>
         <w:lastRenderedPageBreak/>
         <w:t>Tesi</w:t>
@@ -9815,7 +9934,7 @@
         </w:numPr>
         <w:spacing w:after="160" w:line="276" w:lineRule="auto"/>
       </w:pPr>
-      <w:hyperlink r:id="rId60" w:history="1">
+      <w:hyperlink r:id="rId62" w:history="1">
         <w:r>
           <w:rPr>
             <w:rStyle w:val="Collegamentoipertestuale"/>
@@ -9852,7 +9971,7 @@
         </w:numPr>
         <w:spacing w:after="160" w:line="276" w:lineRule="auto"/>
       </w:pPr>
-      <w:hyperlink r:id="rId61" w:history="1">
+      <w:hyperlink r:id="rId63" w:history="1">
         <w:r>
           <w:rPr>
             <w:rStyle w:val="Collegamentoipertestuale"/>
@@ -9876,7 +9995,7 @@
       <w:r>
         <w:t xml:space="preserve">Il template per realizzarla disponibile su GitHub: </w:t>
       </w:r>
-      <w:hyperlink r:id="rId62" w:history="1">
+      <w:hyperlink r:id="rId64" w:history="1">
         <w:r>
           <w:rPr>
             <w:rStyle w:val="Collegamentoipertestuale"/>
@@ -9900,7 +10019,7 @@
       <w:r>
         <w:t xml:space="preserve">Template in Pandoc per realizzarla: </w:t>
       </w:r>
-      <w:hyperlink r:id="rId63" w:history="1">
+      <w:hyperlink r:id="rId65" w:history="1">
         <w:r>
           <w:rPr>
             <w:rStyle w:val="Collegamentoipertestuale"/>
@@ -9931,7 +10050,7 @@
         <w:pStyle w:val="Titolo1"/>
         <w:spacing w:line="276" w:lineRule="auto"/>
       </w:pPr>
-      <w:bookmarkStart w:id="17" w:name="_Toc140850453"/>
+      <w:bookmarkStart w:id="17" w:name="_Toc146534393"/>
       <w:r>
         <w:lastRenderedPageBreak/>
         <w:t>Tesi: Cosa fare esattamente</w:t>
@@ -10184,7 +10303,7 @@
       <w:r>
         <w:t xml:space="preserve">Esempio di repo con gli script aggiuntivi per compilare manualmente tesi, bibliografia, glossario, etc: </w:t>
       </w:r>
-      <w:hyperlink r:id="rId64" w:history="1">
+      <w:hyperlink r:id="rId66" w:history="1">
         <w:r>
           <w:rPr>
             <w:rStyle w:val="Collegamentoipertestuale"/>
@@ -10279,13 +10398,8 @@
         </w:numPr>
         <w:spacing w:after="160" w:line="276" w:lineRule="auto"/>
       </w:pPr>
-      <w:proofErr w:type="gramStart"/>
-      <w:r>
-        <w:t>Gli</w:t>
-      </w:r>
-      <w:proofErr w:type="gramEnd"/>
-      <w:r>
-        <w:t xml:space="preserve"> warning ignorateli, per la quasi totalità; comunque, esistono vari modi di ris</w:t>
+      <w:r>
+        <w:t>Gli warning ignorateli, per la quasi totalità; comunque, esistono vari modi di ris</w:t>
       </w:r>
       <w:r>
         <w:t>olverli (magari, con chktex e commentando errori, es. \hbadness=10000 e % chktex-file (codice errore) possono risolvervi un disastro di warning nel singolo capitolo legati a spazi o a piccolezze simili; li riporto per completezza di visione</w:t>
@@ -10429,7 +10543,7 @@
       <w:pPr>
         <w:pStyle w:val="Titolo1"/>
       </w:pPr>
-      <w:bookmarkStart w:id="18" w:name="_Toc140850454"/>
+      <w:bookmarkStart w:id="18" w:name="_Toc146534394"/>
       <w:r>
         <w:t>Inserimento della Tesi</w:t>
       </w:r>
@@ -10468,7 +10582,7 @@
       <w:pPr>
         <w:spacing w:line="276" w:lineRule="auto"/>
       </w:pPr>
-      <w:hyperlink r:id="rId65" w:history="1">
+      <w:hyperlink r:id="rId67" w:history="1">
         <w:r>
           <w:rPr>
             <w:rStyle w:val="Collegamentoipertestuale"/>
@@ -10495,7 +10609,7 @@
       <w:r>
         <w:br/>
       </w:r>
-      <w:hyperlink r:id="rId66" w:history="1">
+      <w:hyperlink r:id="rId68" w:history="1">
         <w:r>
           <w:rPr>
             <w:rStyle w:val="Collegamentoipertestuale"/>
@@ -10531,7 +10645,7 @@
       <w:pPr>
         <w:spacing w:line="276" w:lineRule="auto"/>
       </w:pPr>
-      <w:hyperlink r:id="rId67" w:history="1">
+      <w:hyperlink r:id="rId69" w:history="1">
         <w:r>
           <w:rPr>
             <w:rStyle w:val="Collegamentoipertestuale"/>
@@ -10613,7 +10727,7 @@
                     <pic:cNvPicPr/>
                   </pic:nvPicPr>
                   <pic:blipFill>
-                    <a:blip r:embed="rId68"/>
+                    <a:blip r:embed="rId70"/>
                     <a:stretch>
                       <a:fillRect/>
                     </a:stretch>
@@ -10700,7 +10814,7 @@
         <w:pStyle w:val="Titolo1"/>
         <w:spacing w:line="276" w:lineRule="auto"/>
       </w:pPr>
-      <w:bookmarkStart w:id="19" w:name="_Toc140850455"/>
+      <w:bookmarkStart w:id="19" w:name="_Toc146534395"/>
       <w:r>
         <w:t>Presentazione e discussione Tesi</w:t>
       </w:r>
@@ -10851,7 +10965,7 @@
                     <pic:cNvPicPr/>
                   </pic:nvPicPr>
                   <pic:blipFill>
-                    <a:blip r:embed="rId69"/>
+                    <a:blip r:embed="rId71"/>
                     <a:stretch>
                       <a:fillRect/>
                     </a:stretch>
@@ -11041,7 +11155,7 @@
                     </pic:cNvPicPr>
                   </pic:nvPicPr>
                   <pic:blipFill>
-                    <a:blip r:embed="rId70">
+                    <a:blip r:embed="rId72">
                       <a:extLst>
                         <a:ext uri="{28A0092B-C50C-407E-A947-70E740481C1C}">
                           <a14:useLocalDpi xmlns:a14="http://schemas.microsoft.com/office/drawing/2010/main" val="0"/>
@@ -11110,7 +11224,7 @@
                     <pic:cNvPicPr/>
                   </pic:nvPicPr>
                   <pic:blipFill>
-                    <a:blip r:embed="rId71"/>
+                    <a:blip r:embed="rId73"/>
                     <a:stretch>
                       <a:fillRect/>
                     </a:stretch>
@@ -11192,7 +11306,7 @@
         </w:numPr>
         <w:spacing w:line="276" w:lineRule="auto"/>
       </w:pPr>
-      <w:hyperlink r:id="rId72" w:history="1">
+      <w:hyperlink r:id="rId74" w:history="1">
         <w:r>
           <w:rPr>
             <w:rStyle w:val="Collegamentoipertestuale"/>
@@ -11360,7 +11474,7 @@
                     <pic:cNvPicPr/>
                   </pic:nvPicPr>
                   <pic:blipFill>
-                    <a:blip r:embed="rId73"/>
+                    <a:blip r:embed="rId75"/>
                     <a:stretch>
                       <a:fillRect/>
                     </a:stretch>
@@ -11422,7 +11536,7 @@
         </w:numPr>
         <w:spacing w:line="276" w:lineRule="auto"/>
       </w:pPr>
-      <w:hyperlink r:id="rId74" w:history="1">
+      <w:hyperlink r:id="rId76" w:history="1">
         <w:r>
           <w:rPr>
             <w:rStyle w:val="Collegamentoipertestuale"/>
@@ -11498,7 +11612,7 @@
                     <pic:cNvPicPr/>
                   </pic:nvPicPr>
                   <pic:blipFill>
-                    <a:blip r:embed="rId75"/>
+                    <a:blip r:embed="rId77"/>
                     <a:stretch>
                       <a:fillRect/>
                     </a:stretch>
@@ -11612,7 +11726,7 @@
       <w:pPr>
         <w:pStyle w:val="Titolo1"/>
       </w:pPr>
-      <w:bookmarkStart w:id="20" w:name="_Toc140850456"/>
+      <w:bookmarkStart w:id="20" w:name="_Toc146534396"/>
       <w:r>
         <w:t>Come si svolge la discussione</w:t>
       </w:r>
@@ -11680,7 +11794,7 @@
       <w:pPr>
         <w:pStyle w:val="Titolo1"/>
       </w:pPr>
-      <w:bookmarkStart w:id="21" w:name="_Toc140850457"/>
+      <w:bookmarkStart w:id="21" w:name="_Toc146534397"/>
       <w:r>
         <w:lastRenderedPageBreak/>
         <w:t>Proclamazione</w:t>
@@ -11747,7 +11861,7 @@
         <w:pStyle w:val="Titolo1"/>
         <w:spacing w:line="276" w:lineRule="auto"/>
       </w:pPr>
-      <w:bookmarkStart w:id="22" w:name="_Toc140850458"/>
+      <w:bookmarkStart w:id="22" w:name="_Toc146534398"/>
       <w:r>
         <w:lastRenderedPageBreak/>
         <w:t>Domande Varie Tesi e Presentazione</w:t>
@@ -11784,7 +11898,7 @@
       <w:r>
         <w:t xml:space="preserve">Sì, al link </w:t>
       </w:r>
-      <w:hyperlink r:id="rId76" w:history="1">
+      <w:hyperlink r:id="rId78" w:history="1">
         <w:r>
           <w:rPr>
             <w:rStyle w:val="Collegamentoipertestuale"/>
@@ -11826,7 +11940,7 @@
       <w:r>
         <w:t xml:space="preserve">Alcune sono disponibili a: </w:t>
       </w:r>
-      <w:hyperlink r:id="rId77" w:history="1">
+      <w:hyperlink r:id="rId79" w:history="1">
         <w:r>
           <w:rPr>
             <w:rStyle w:val="Collegamentoipertestuale"/>
@@ -12507,8 +12621,8 @@
       </w:pPr>
     </w:p>
     <w:sectPr>
-      <w:headerReference w:type="default" r:id="rId78"/>
-      <w:footerReference w:type="default" r:id="rId79"/>
+      <w:headerReference w:type="default" r:id="rId80"/>
+      <w:footerReference w:type="default" r:id="rId81"/>
       <w:pgSz w:w="11906" w:h="16838"/>
       <w:pgMar w:top="1417" w:right="1134" w:bottom="1134" w:left="1134" w:header="708" w:footer="708" w:gutter="0"/>
       <w:cols w:space="708"/>

</xml_diff>

<commit_message>
Precisazioni Piano di Lavoro e Protocollo
</commit_message>
<xml_diff>
--- a/FAQ Stage e Tesi/FAQ Stage e Tesi.docx
+++ b/FAQ Stage e Tesi/FAQ Stage e Tesi.docx
@@ -4506,6 +4506,89 @@
     </w:p>
     <w:p>
       <w:pPr>
+        <w:spacing w:line="276" w:lineRule="auto"/>
+        <w:rPr>
+          <w:b/>
+          <w:bCs/>
+        </w:rPr>
+      </w:pPr>
+      <w:r>
+        <w:rPr>
+          <w:b/>
+          <w:bCs/>
+        </w:rPr>
+        <w:t>Tale Piano di Lavoro deve essere approvato dal tutor (verbalmente, dicendovi anche “ok”); il tutor interno docente dovrà inviare approvazione scritta a Tullio.</w:t>
+      </w:r>
+    </w:p>
+    <w:p>
+      <w:pPr>
+        <w:spacing w:line="276" w:lineRule="auto"/>
+        <w:rPr>
+          <w:b/>
+          <w:bCs/>
+        </w:rPr>
+      </w:pPr>
+    </w:p>
+    <w:p>
+      <w:pPr>
+        <w:spacing w:line="276" w:lineRule="auto"/>
+      </w:pPr>
+      <w:r>
+        <w:t>Il nostro dirà testualmente questo:</w:t>
+      </w:r>
+    </w:p>
+    <w:p>
+      <w:pPr>
+        <w:spacing w:line="276" w:lineRule="auto"/>
+      </w:pPr>
+      <w:r>
+        <w:rPr>
+          <w:noProof/>
+        </w:rPr>
+        <w:drawing>
+          <wp:inline distT="0" distB="0" distL="0" distR="0" wp14:anchorId="1260BA9D" wp14:editId="7A197222">
+            <wp:extent cx="3008321" cy="1070556"/>
+            <wp:effectExtent l="0" t="0" r="1905" b="0"/>
+            <wp:docPr id="1093423155" name="Immagine 1" descr="Immagine che contiene testo, Carattere, schermata, algebra&#10;&#10;Descrizione generata automaticamente"/>
+            <wp:cNvGraphicFramePr>
+              <a:graphicFrameLocks xmlns:a="http://schemas.openxmlformats.org/drawingml/2006/main" noChangeAspect="1"/>
+            </wp:cNvGraphicFramePr>
+            <a:graphic xmlns:a="http://schemas.openxmlformats.org/drawingml/2006/main">
+              <a:graphicData uri="http://schemas.openxmlformats.org/drawingml/2006/picture">
+                <pic:pic xmlns:pic="http://schemas.openxmlformats.org/drawingml/2006/picture">
+                  <pic:nvPicPr>
+                    <pic:cNvPr id="1093423155" name="Immagine 1" descr="Immagine che contiene testo, Carattere, schermata, algebra&#10;&#10;Descrizione generata automaticamente"/>
+                    <pic:cNvPicPr/>
+                  </pic:nvPicPr>
+                  <pic:blipFill>
+                    <a:blip r:embed="rId22"/>
+                    <a:stretch>
+                      <a:fillRect/>
+                    </a:stretch>
+                  </pic:blipFill>
+                  <pic:spPr>
+                    <a:xfrm>
+                      <a:off x="0" y="0"/>
+                      <a:ext cx="3015122" cy="1072976"/>
+                    </a:xfrm>
+                    <a:prstGeom prst="rect">
+                      <a:avLst/>
+                    </a:prstGeom>
+                  </pic:spPr>
+                </pic:pic>
+              </a:graphicData>
+            </a:graphic>
+          </wp:inline>
+        </w:drawing>
+      </w:r>
+    </w:p>
+    <w:p>
+      <w:pPr>
+        <w:spacing w:line="276" w:lineRule="auto"/>
+      </w:pPr>
+    </w:p>
+    <w:p>
+      <w:pPr>
         <w:pStyle w:val="Paragrafoelenco"/>
         <w:numPr>
           <w:ilvl w:val="0"/>
@@ -4697,7 +4780,7 @@
       <w:pPr>
         <w:spacing w:line="276" w:lineRule="auto"/>
       </w:pPr>
-      <w:hyperlink r:id="rId22" w:history="1">
+      <w:hyperlink r:id="rId23" w:history="1">
         <w:r>
           <w:rPr>
             <w:rStyle w:val="Collegamentoipertestuale"/>
@@ -4934,13 +5017,13 @@
         <w:pStyle w:val="Titolo1"/>
         <w:spacing w:line="276" w:lineRule="auto"/>
       </w:pPr>
-      <w:bookmarkStart w:id="9" w:name="_Toc126771986"/>
-      <w:bookmarkStart w:id="10" w:name="_Toc146534386"/>
+      <w:bookmarkStart w:id="9" w:name="_Toc146534386"/>
+      <w:bookmarkStart w:id="10" w:name="_Toc126771986"/>
       <w:r>
         <w:lastRenderedPageBreak/>
         <w:t>Incontro annuale di Stage-It</w:t>
       </w:r>
-      <w:bookmarkEnd w:id="10"/>
+      <w:bookmarkEnd w:id="9"/>
     </w:p>
     <w:p>
       <w:pPr>
@@ -4969,7 +5052,7 @@
         </w:numPr>
         <w:spacing w:line="276" w:lineRule="auto"/>
       </w:pPr>
-      <w:hyperlink r:id="rId23" w:history="1">
+      <w:hyperlink r:id="rId24" w:history="1">
         <w:r>
           <w:rPr>
             <w:rStyle w:val="Collegamentoipertestuale"/>
@@ -5016,7 +5099,7 @@
         </w:numPr>
         <w:spacing w:line="276" w:lineRule="auto"/>
       </w:pPr>
-      <w:hyperlink r:id="rId24" w:history="1">
+      <w:hyperlink r:id="rId25" w:history="1">
         <w:r>
           <w:rPr>
             <w:rStyle w:val="Collegamentoipertestuale"/>
@@ -5034,7 +5117,7 @@
         </w:numPr>
         <w:spacing w:line="276" w:lineRule="auto"/>
       </w:pPr>
-      <w:hyperlink r:id="rId25" w:history="1">
+      <w:hyperlink r:id="rId26" w:history="1">
         <w:r>
           <w:rPr>
             <w:rStyle w:val="Collegamentoipertestuale"/>
@@ -5214,7 +5297,7 @@
       <w:r>
         <w:t xml:space="preserve">Lista presente sul sito di riferimento: </w:t>
       </w:r>
-      <w:hyperlink r:id="rId26" w:history="1">
+      <w:hyperlink r:id="rId27" w:history="1">
         <w:r>
           <w:rPr>
             <w:rStyle w:val="Collegamentoipertestuale"/>
@@ -5251,7 +5334,7 @@
                     <pic:cNvPicPr/>
                   </pic:nvPicPr>
                   <pic:blipFill>
-                    <a:blip r:embed="rId27"/>
+                    <a:blip r:embed="rId28"/>
                     <a:stretch>
                       <a:fillRect/>
                     </a:stretch>
@@ -5376,7 +5459,7 @@
                     <pic:cNvPicPr/>
                   </pic:nvPicPr>
                   <pic:blipFill>
-                    <a:blip r:embed="rId28"/>
+                    <a:blip r:embed="rId29"/>
                     <a:stretch>
                       <a:fillRect/>
                     </a:stretch>
@@ -5450,7 +5533,7 @@
         </w:numPr>
         <w:spacing w:line="276" w:lineRule="auto"/>
       </w:pPr>
-      <w:hyperlink r:id="rId29" w:history="1">
+      <w:hyperlink r:id="rId30" w:history="1">
         <w:r>
           <w:rPr>
             <w:rStyle w:val="Collegamentoipertestuale"/>
@@ -5557,7 +5640,7 @@
         <w:lastRenderedPageBreak/>
         <w:t>SIAGAS</w:t>
       </w:r>
-      <w:bookmarkEnd w:id="9"/>
+      <w:bookmarkEnd w:id="10"/>
       <w:r>
         <w:t xml:space="preserve"> e Attivazione Stage</w:t>
       </w:r>
@@ -5630,7 +5713,7 @@
       <w:pPr>
         <w:spacing w:line="276" w:lineRule="auto"/>
       </w:pPr>
-      <w:hyperlink r:id="rId30" w:history="1">
+      <w:hyperlink r:id="rId31" w:history="1">
         <w:r>
           <w:rPr>
             <w:rStyle w:val="Collegamentoipertestuale"/>
@@ -5646,7 +5729,7 @@
       <w:pPr>
         <w:spacing w:line="276" w:lineRule="auto"/>
       </w:pPr>
-      <w:hyperlink r:id="rId31" w:history="1">
+      <w:hyperlink r:id="rId32" w:history="1">
         <w:r>
           <w:rPr>
             <w:rStyle w:val="Collegamentoipertestuale"/>
@@ -5747,7 +5830,7 @@
           <w:u w:val="single"/>
         </w:rPr>
       </w:pPr>
-      <w:hyperlink r:id="rId32" w:history="1">
+      <w:hyperlink r:id="rId33" w:history="1">
         <w:r>
           <w:rPr>
             <w:rStyle w:val="Collegamentoipertestuale"/>
@@ -5777,7 +5860,7 @@
       <w:r>
         <w:t xml:space="preserve">Il sito lista la prima password a livello storico; se l’avete persa, occorre sentire </w:t>
       </w:r>
-      <w:hyperlink r:id="rId33" w:history="1">
+      <w:hyperlink r:id="rId34" w:history="1">
         <w:r>
           <w:rPr>
             <w:rStyle w:val="Collegamentoipertestuale"/>
@@ -5846,64 +5929,6 @@
             <wp:extent cx="6120130" cy="3850640"/>
             <wp:effectExtent l="0" t="0" r="0" b="0"/>
             <wp:docPr id="1" name="Immagine 1"/>
-            <wp:cNvGraphicFramePr>
-              <a:graphicFrameLocks xmlns:a="http://schemas.openxmlformats.org/drawingml/2006/main" noChangeAspect="1"/>
-            </wp:cNvGraphicFramePr>
-            <a:graphic xmlns:a="http://schemas.openxmlformats.org/drawingml/2006/main">
-              <a:graphicData uri="http://schemas.openxmlformats.org/drawingml/2006/picture">
-                <pic:pic xmlns:pic="http://schemas.openxmlformats.org/drawingml/2006/picture">
-                  <pic:nvPicPr>
-                    <pic:cNvPr id="1" name=""/>
-                    <pic:cNvPicPr/>
-                  </pic:nvPicPr>
-                  <pic:blipFill>
-                    <a:blip r:embed="rId34"/>
-                    <a:stretch>
-                      <a:fillRect/>
-                    </a:stretch>
-                  </pic:blipFill>
-                  <pic:spPr>
-                    <a:xfrm>
-                      <a:off x="0" y="0"/>
-                      <a:ext cx="6120130" cy="3850640"/>
-                    </a:xfrm>
-                    <a:prstGeom prst="rect">
-                      <a:avLst/>
-                    </a:prstGeom>
-                  </pic:spPr>
-                </pic:pic>
-              </a:graphicData>
-            </a:graphic>
-          </wp:inline>
-        </w:drawing>
-      </w:r>
-    </w:p>
-    <w:p>
-      <w:pPr>
-        <w:spacing w:line="276" w:lineRule="auto"/>
-      </w:pPr>
-    </w:p>
-    <w:p>
-      <w:pPr>
-        <w:spacing w:line="276" w:lineRule="auto"/>
-      </w:pPr>
-      <w:r>
-        <w:t>Fatto questo, darà conferma:</w:t>
-      </w:r>
-    </w:p>
-    <w:p>
-      <w:pPr>
-        <w:spacing w:line="276" w:lineRule="auto"/>
-      </w:pPr>
-      <w:r>
-        <w:rPr>
-          <w:noProof/>
-        </w:rPr>
-        <w:drawing>
-          <wp:inline distT="0" distB="0" distL="0" distR="0" wp14:anchorId="538C148C" wp14:editId="4750A909">
-            <wp:extent cx="3622699" cy="465711"/>
-            <wp:effectExtent l="0" t="0" r="0" b="0"/>
-            <wp:docPr id="2" name="Immagine 2"/>
             <wp:cNvGraphicFramePr>
               <a:graphicFrameLocks xmlns:a="http://schemas.openxmlformats.org/drawingml/2006/main" noChangeAspect="1"/>
             </wp:cNvGraphicFramePr>
@@ -5923,6 +5948,64 @@
                   <pic:spPr>
                     <a:xfrm>
                       <a:off x="0" y="0"/>
+                      <a:ext cx="6120130" cy="3850640"/>
+                    </a:xfrm>
+                    <a:prstGeom prst="rect">
+                      <a:avLst/>
+                    </a:prstGeom>
+                  </pic:spPr>
+                </pic:pic>
+              </a:graphicData>
+            </a:graphic>
+          </wp:inline>
+        </w:drawing>
+      </w:r>
+    </w:p>
+    <w:p>
+      <w:pPr>
+        <w:spacing w:line="276" w:lineRule="auto"/>
+      </w:pPr>
+    </w:p>
+    <w:p>
+      <w:pPr>
+        <w:spacing w:line="276" w:lineRule="auto"/>
+      </w:pPr>
+      <w:r>
+        <w:t>Fatto questo, darà conferma:</w:t>
+      </w:r>
+    </w:p>
+    <w:p>
+      <w:pPr>
+        <w:spacing w:line="276" w:lineRule="auto"/>
+      </w:pPr>
+      <w:r>
+        <w:rPr>
+          <w:noProof/>
+        </w:rPr>
+        <w:drawing>
+          <wp:inline distT="0" distB="0" distL="0" distR="0" wp14:anchorId="538C148C" wp14:editId="4750A909">
+            <wp:extent cx="3622699" cy="465711"/>
+            <wp:effectExtent l="0" t="0" r="0" b="0"/>
+            <wp:docPr id="2" name="Immagine 2"/>
+            <wp:cNvGraphicFramePr>
+              <a:graphicFrameLocks xmlns:a="http://schemas.openxmlformats.org/drawingml/2006/main" noChangeAspect="1"/>
+            </wp:cNvGraphicFramePr>
+            <a:graphic xmlns:a="http://schemas.openxmlformats.org/drawingml/2006/main">
+              <a:graphicData uri="http://schemas.openxmlformats.org/drawingml/2006/picture">
+                <pic:pic xmlns:pic="http://schemas.openxmlformats.org/drawingml/2006/picture">
+                  <pic:nvPicPr>
+                    <pic:cNvPr id="1" name=""/>
+                    <pic:cNvPicPr/>
+                  </pic:nvPicPr>
+                  <pic:blipFill>
+                    <a:blip r:embed="rId36"/>
+                    <a:stretch>
+                      <a:fillRect/>
+                    </a:stretch>
+                  </pic:blipFill>
+                  <pic:spPr>
+                    <a:xfrm>
+                      <a:off x="0" y="0"/>
                       <a:ext cx="3650321" cy="469262"/>
                     </a:xfrm>
                     <a:prstGeom prst="rect">
@@ -5978,7 +6061,7 @@
                     <pic:cNvPicPr/>
                   </pic:nvPicPr>
                   <pic:blipFill>
-                    <a:blip r:embed="rId36"/>
+                    <a:blip r:embed="rId37"/>
                     <a:stretch>
                       <a:fillRect/>
                     </a:stretch>
@@ -6132,7 +6215,7 @@
                     <pic:cNvPicPr/>
                   </pic:nvPicPr>
                   <pic:blipFill>
-                    <a:blip r:embed="rId37"/>
+                    <a:blip r:embed="rId38"/>
                     <a:stretch>
                       <a:fillRect/>
                     </a:stretch>
@@ -6254,7 +6337,7 @@
                     <pic:cNvPicPr/>
                   </pic:nvPicPr>
                   <pic:blipFill>
-                    <a:blip r:embed="rId38"/>
+                    <a:blip r:embed="rId39"/>
                     <a:stretch>
                       <a:fillRect/>
                     </a:stretch>
@@ -6397,241 +6480,6 @@
             <wp:extent cx="6120130" cy="1731010"/>
             <wp:effectExtent l="0" t="0" r="0" b="2540"/>
             <wp:docPr id="8" name="Immagine 8"/>
-            <wp:cNvGraphicFramePr>
-              <a:graphicFrameLocks xmlns:a="http://schemas.openxmlformats.org/drawingml/2006/main" noChangeAspect="1"/>
-            </wp:cNvGraphicFramePr>
-            <a:graphic xmlns:a="http://schemas.openxmlformats.org/drawingml/2006/main">
-              <a:graphicData uri="http://schemas.openxmlformats.org/drawingml/2006/picture">
-                <pic:pic xmlns:pic="http://schemas.openxmlformats.org/drawingml/2006/picture">
-                  <pic:nvPicPr>
-                    <pic:cNvPr id="1" name=""/>
-                    <pic:cNvPicPr/>
-                  </pic:nvPicPr>
-                  <pic:blipFill>
-                    <a:blip r:embed="rId39"/>
-                    <a:stretch>
-                      <a:fillRect/>
-                    </a:stretch>
-                  </pic:blipFill>
-                  <pic:spPr>
-                    <a:xfrm>
-                      <a:off x="0" y="0"/>
-                      <a:ext cx="6120130" cy="1731010"/>
-                    </a:xfrm>
-                    <a:prstGeom prst="rect">
-                      <a:avLst/>
-                    </a:prstGeom>
-                  </pic:spPr>
-                </pic:pic>
-              </a:graphicData>
-            </a:graphic>
-          </wp:inline>
-        </w:drawing>
-      </w:r>
-    </w:p>
-    <w:p>
-      <w:pPr>
-        <w:spacing w:after="160" w:line="276" w:lineRule="auto"/>
-      </w:pPr>
-      <w:r>
-        <w:t>Su Telegram viene indicato che:</w:t>
-      </w:r>
-    </w:p>
-    <w:p>
-      <w:pPr>
-        <w:spacing w:after="160" w:line="276" w:lineRule="auto"/>
-      </w:pPr>
-      <w:r>
-        <w:t>“</w:t>
-      </w:r>
-      <w:r>
-        <w:t>quello sarà il contenuto di una mail che verrà inviata automaticamente a Vardanega e mi pare anche al tuo relatore. Quindi in quella mail gli scriverai che chiedi di fare lo stage presso l'azienda pinco pallino, specifichi se in remoto, e indichi da quando a quando</w:t>
-      </w:r>
-      <w:r>
-        <w:t>”</w:t>
-      </w:r>
-    </w:p>
-    <w:p>
-      <w:pPr>
-        <w:spacing w:after="160" w:line="276" w:lineRule="auto"/>
-      </w:pPr>
-      <w:r>
-        <w:lastRenderedPageBreak/>
-        <w:t>Esempio di quello</w:t>
-      </w:r>
-      <w:r>
-        <w:t xml:space="preserve"> che si potrebbe scrivere (simile a quanto ho scritto io):</w:t>
-      </w:r>
-    </w:p>
-    <w:p>
-      <w:pPr>
-        <w:pStyle w:val="Paragrafoelenco"/>
-        <w:numPr>
-          <w:ilvl w:val="0"/>
-          <w:numId w:val="18"/>
-        </w:numPr>
-        <w:spacing w:after="160" w:line="276" w:lineRule="auto"/>
-      </w:pPr>
-      <w:r>
-        <w:t>“</w:t>
-      </w:r>
-      <w:r>
-        <w:t xml:space="preserve">La presente per richiedere il tirocinio presso </w:t>
-      </w:r>
-      <w:r>
-        <w:t>Pinco Pallino</w:t>
-      </w:r>
-      <w:r>
-        <w:t xml:space="preserve"> S.r.l. per la durata totale di </w:t>
-      </w:r>
-      <w:r>
-        <w:t>X</w:t>
-      </w:r>
-      <w:r>
-        <w:t xml:space="preserve"> settimane svolte in part-time</w:t>
-      </w:r>
-      <w:r>
-        <w:t xml:space="preserve"> / full-time (vedete voi)</w:t>
-      </w:r>
-      <w:r>
-        <w:t xml:space="preserve">, dalle </w:t>
-      </w:r>
-      <w:r>
-        <w:t>X</w:t>
-      </w:r>
-      <w:r>
-        <w:t xml:space="preserve"> alle </w:t>
-      </w:r>
-      <w:r>
-        <w:t>Y</w:t>
-      </w:r>
-      <w:r>
-        <w:t xml:space="preserve">. L'inizio del tirocinio sarebbe il </w:t>
-      </w:r>
-      <w:r>
-        <w:t>(giorno-mese-anno)</w:t>
-      </w:r>
-      <w:r>
-        <w:t xml:space="preserve"> per concludersi il </w:t>
-      </w:r>
-      <w:r>
-        <w:t>(giorno-mese-anno)</w:t>
-      </w:r>
-      <w:r>
-        <w:t xml:space="preserve">. L'attività di tirocinio si svolgerà in presenza presso la sede </w:t>
-      </w:r>
-      <w:r>
-        <w:t>(indirizzo/dati)</w:t>
-      </w:r>
-      <w:r>
-        <w:t xml:space="preserve"> avendo come tutor aziendale </w:t>
-      </w:r>
-      <w:r>
-        <w:t>(persona Y)</w:t>
-      </w:r>
-      <w:r>
-        <w:t>, come indicato qui sopra.</w:t>
-      </w:r>
-      <w:r>
-        <w:t>”</w:t>
-      </w:r>
-    </w:p>
-    <w:p>
-      <w:pPr>
-        <w:spacing w:after="160" w:line="276" w:lineRule="auto"/>
-      </w:pPr>
-      <w:r>
-        <w:t>Oppure anche:</w:t>
-      </w:r>
-    </w:p>
-    <w:p>
-      <w:pPr>
-        <w:pStyle w:val="Paragrafoelenco"/>
-        <w:numPr>
-          <w:ilvl w:val="0"/>
-          <w:numId w:val="17"/>
-        </w:numPr>
-        <w:spacing w:after="160" w:line="276" w:lineRule="auto"/>
-      </w:pPr>
-      <w:r>
-        <w:t xml:space="preserve">"Allego piano di lavoro compilato, attendo il suo feedback" o qualche </w:t>
-      </w:r>
-      <w:r>
-        <w:t>cosa del genere.</w:t>
-      </w:r>
-    </w:p>
-    <w:p>
-      <w:pPr>
-        <w:spacing w:after="160" w:line="276" w:lineRule="auto"/>
-      </w:pPr>
-      <w:r>
-        <w:rPr>
-          <w:b/>
-          <w:bCs/>
-        </w:rPr>
-        <w:t>Attenzione</w:t>
-      </w:r>
-    </w:p>
-    <w:p>
-      <w:pPr>
-        <w:pStyle w:val="Paragrafoelenco"/>
-        <w:numPr>
-          <w:ilvl w:val="0"/>
-          <w:numId w:val="17"/>
-        </w:numPr>
-        <w:spacing w:after="160" w:line="276" w:lineRule="auto"/>
-      </w:pPr>
-      <w:r>
-        <w:t>Se scegliete di fare in modalità ibrida, per Tullio non ci sono problemi. Testualmente vi dirà:</w:t>
-      </w:r>
-    </w:p>
-    <w:p>
-      <w:pPr>
-        <w:pStyle w:val="Paragrafoelenco"/>
-        <w:numPr>
-          <w:ilvl w:val="1"/>
-          <w:numId w:val="17"/>
-        </w:numPr>
-        <w:spacing w:after="160" w:line="276" w:lineRule="auto"/>
-      </w:pPr>
-      <w:r>
-        <w:t>!L'alternanza tra presenza e distanza è ammissibile. Abbi chiaro però che lo svolgimento a distanza riduce il valore formativo dell'esperienza, e aumenta la latenza dell'interazione. Sul secondo fronte, l'azienda dovrà mettere in atto protocolli che aumentino la reattività dei canali di contatto digitale quando sarai a distanza”</w:t>
-      </w:r>
-    </w:p>
-    <w:p>
-      <w:pPr>
-        <w:pStyle w:val="Paragrafoelenco"/>
-        <w:numPr>
-          <w:ilvl w:val="1"/>
-          <w:numId w:val="17"/>
-        </w:numPr>
-        <w:spacing w:after="160" w:line="276" w:lineRule="auto"/>
-      </w:pPr>
-      <w:r>
-        <w:t>Nel caso della mia azienda, io ho fatto comunque in modalità ibrida, ma avevo segnato presenza sul Piano di Lavoro e comunque non ci sono stati problemi (chiaro che se lo sapete per tempo, segnatelo che male non vi fa; a livello pratico, per fortuna, non cambia nulla.</w:t>
-      </w:r>
-    </w:p>
-    <w:p>
-      <w:pPr>
-        <w:spacing w:after="160" w:line="276" w:lineRule="auto"/>
-      </w:pPr>
-      <w:r>
-        <w:t>Fatto questo, si sarà in attesa di riscontro da parte del responsabile stage, come si vede qui:</w:t>
-      </w:r>
-    </w:p>
-    <w:p>
-      <w:pPr>
-        <w:spacing w:after="160" w:line="276" w:lineRule="auto"/>
-      </w:pPr>
-      <w:r>
-        <w:rPr>
-          <w:noProof/>
-        </w:rPr>
-        <w:drawing>
-          <wp:inline distT="0" distB="0" distL="0" distR="0" wp14:anchorId="780CE5BB" wp14:editId="18B0AFBB">
-            <wp:extent cx="6120130" cy="657225"/>
-            <wp:effectExtent l="0" t="0" r="0" b="9525"/>
-            <wp:docPr id="7" name="Immagine 7"/>
             <wp:cNvGraphicFramePr>
               <a:graphicFrameLocks xmlns:a="http://schemas.openxmlformats.org/drawingml/2006/main" noChangeAspect="1"/>
             </wp:cNvGraphicFramePr>
@@ -6651,6 +6499,241 @@
                   <pic:spPr>
                     <a:xfrm>
                       <a:off x="0" y="0"/>
+                      <a:ext cx="6120130" cy="1731010"/>
+                    </a:xfrm>
+                    <a:prstGeom prst="rect">
+                      <a:avLst/>
+                    </a:prstGeom>
+                  </pic:spPr>
+                </pic:pic>
+              </a:graphicData>
+            </a:graphic>
+          </wp:inline>
+        </w:drawing>
+      </w:r>
+    </w:p>
+    <w:p>
+      <w:pPr>
+        <w:spacing w:after="160" w:line="276" w:lineRule="auto"/>
+      </w:pPr>
+      <w:r>
+        <w:t>Su Telegram viene indicato che:</w:t>
+      </w:r>
+    </w:p>
+    <w:p>
+      <w:pPr>
+        <w:spacing w:after="160" w:line="276" w:lineRule="auto"/>
+      </w:pPr>
+      <w:r>
+        <w:t>“</w:t>
+      </w:r>
+      <w:r>
+        <w:t>quello sarà il contenuto di una mail che verrà inviata automaticamente a Vardanega e mi pare anche al tuo relatore. Quindi in quella mail gli scriverai che chiedi di fare lo stage presso l'azienda pinco pallino, specifichi se in remoto, e indichi da quando a quando</w:t>
+      </w:r>
+      <w:r>
+        <w:t>”</w:t>
+      </w:r>
+    </w:p>
+    <w:p>
+      <w:pPr>
+        <w:spacing w:after="160" w:line="276" w:lineRule="auto"/>
+      </w:pPr>
+      <w:r>
+        <w:lastRenderedPageBreak/>
+        <w:t>Esempio di quello</w:t>
+      </w:r>
+      <w:r>
+        <w:t xml:space="preserve"> che si potrebbe scrivere (simile a quanto ho scritto io):</w:t>
+      </w:r>
+    </w:p>
+    <w:p>
+      <w:pPr>
+        <w:pStyle w:val="Paragrafoelenco"/>
+        <w:numPr>
+          <w:ilvl w:val="0"/>
+          <w:numId w:val="18"/>
+        </w:numPr>
+        <w:spacing w:after="160" w:line="276" w:lineRule="auto"/>
+      </w:pPr>
+      <w:r>
+        <w:t>“</w:t>
+      </w:r>
+      <w:r>
+        <w:t xml:space="preserve">La presente per richiedere il tirocinio presso </w:t>
+      </w:r>
+      <w:r>
+        <w:t>Pinco Pallino</w:t>
+      </w:r>
+      <w:r>
+        <w:t xml:space="preserve"> S.r.l. per la durata totale di </w:t>
+      </w:r>
+      <w:r>
+        <w:t>X</w:t>
+      </w:r>
+      <w:r>
+        <w:t xml:space="preserve"> settimane svolte in part-time</w:t>
+      </w:r>
+      <w:r>
+        <w:t xml:space="preserve"> / full-time (vedete voi)</w:t>
+      </w:r>
+      <w:r>
+        <w:t xml:space="preserve">, dalle </w:t>
+      </w:r>
+      <w:r>
+        <w:t>X</w:t>
+      </w:r>
+      <w:r>
+        <w:t xml:space="preserve"> alle </w:t>
+      </w:r>
+      <w:r>
+        <w:t>Y</w:t>
+      </w:r>
+      <w:r>
+        <w:t xml:space="preserve">. L'inizio del tirocinio sarebbe il </w:t>
+      </w:r>
+      <w:r>
+        <w:t>(giorno-mese-anno)</w:t>
+      </w:r>
+      <w:r>
+        <w:t xml:space="preserve"> per concludersi il </w:t>
+      </w:r>
+      <w:r>
+        <w:t>(giorno-mese-anno)</w:t>
+      </w:r>
+      <w:r>
+        <w:t xml:space="preserve">. L'attività di tirocinio si svolgerà in presenza presso la sede </w:t>
+      </w:r>
+      <w:r>
+        <w:t>(indirizzo/dati)</w:t>
+      </w:r>
+      <w:r>
+        <w:t xml:space="preserve"> avendo come tutor aziendale </w:t>
+      </w:r>
+      <w:r>
+        <w:t>(persona Y)</w:t>
+      </w:r>
+      <w:r>
+        <w:t>, come indicato qui sopra.</w:t>
+      </w:r>
+      <w:r>
+        <w:t>”</w:t>
+      </w:r>
+    </w:p>
+    <w:p>
+      <w:pPr>
+        <w:spacing w:after="160" w:line="276" w:lineRule="auto"/>
+      </w:pPr>
+      <w:r>
+        <w:t>Oppure anche:</w:t>
+      </w:r>
+    </w:p>
+    <w:p>
+      <w:pPr>
+        <w:pStyle w:val="Paragrafoelenco"/>
+        <w:numPr>
+          <w:ilvl w:val="0"/>
+          <w:numId w:val="17"/>
+        </w:numPr>
+        <w:spacing w:after="160" w:line="276" w:lineRule="auto"/>
+      </w:pPr>
+      <w:r>
+        <w:t xml:space="preserve">"Allego piano di lavoro compilato, attendo il suo feedback" o qualche </w:t>
+      </w:r>
+      <w:r>
+        <w:t>cosa del genere.</w:t>
+      </w:r>
+    </w:p>
+    <w:p>
+      <w:pPr>
+        <w:spacing w:after="160" w:line="276" w:lineRule="auto"/>
+      </w:pPr>
+      <w:r>
+        <w:rPr>
+          <w:b/>
+          <w:bCs/>
+        </w:rPr>
+        <w:t>Attenzione</w:t>
+      </w:r>
+    </w:p>
+    <w:p>
+      <w:pPr>
+        <w:pStyle w:val="Paragrafoelenco"/>
+        <w:numPr>
+          <w:ilvl w:val="0"/>
+          <w:numId w:val="17"/>
+        </w:numPr>
+        <w:spacing w:after="160" w:line="276" w:lineRule="auto"/>
+      </w:pPr>
+      <w:r>
+        <w:t>Se scegliete di fare in modalità ibrida, per Tullio non ci sono problemi. Testualmente vi dirà:</w:t>
+      </w:r>
+    </w:p>
+    <w:p>
+      <w:pPr>
+        <w:pStyle w:val="Paragrafoelenco"/>
+        <w:numPr>
+          <w:ilvl w:val="1"/>
+          <w:numId w:val="17"/>
+        </w:numPr>
+        <w:spacing w:after="160" w:line="276" w:lineRule="auto"/>
+      </w:pPr>
+      <w:r>
+        <w:t>!L'alternanza tra presenza e distanza è ammissibile. Abbi chiaro però che lo svolgimento a distanza riduce il valore formativo dell'esperienza, e aumenta la latenza dell'interazione. Sul secondo fronte, l'azienda dovrà mettere in atto protocolli che aumentino la reattività dei canali di contatto digitale quando sarai a distanza”</w:t>
+      </w:r>
+    </w:p>
+    <w:p>
+      <w:pPr>
+        <w:pStyle w:val="Paragrafoelenco"/>
+        <w:numPr>
+          <w:ilvl w:val="1"/>
+          <w:numId w:val="17"/>
+        </w:numPr>
+        <w:spacing w:after="160" w:line="276" w:lineRule="auto"/>
+      </w:pPr>
+      <w:r>
+        <w:t>Nel caso della mia azienda, io ho fatto comunque in modalità ibrida, ma avevo segnato presenza sul Piano di Lavoro e comunque non ci sono stati problemi (chiaro che se lo sapete per tempo, segnatelo che male non vi fa; a livello pratico, per fortuna, non cambia nulla.</w:t>
+      </w:r>
+    </w:p>
+    <w:p>
+      <w:pPr>
+        <w:spacing w:after="160" w:line="276" w:lineRule="auto"/>
+      </w:pPr>
+      <w:r>
+        <w:t>Fatto questo, si sarà in attesa di riscontro da parte del responsabile stage, come si vede qui:</w:t>
+      </w:r>
+    </w:p>
+    <w:p>
+      <w:pPr>
+        <w:spacing w:after="160" w:line="276" w:lineRule="auto"/>
+      </w:pPr>
+      <w:r>
+        <w:rPr>
+          <w:noProof/>
+        </w:rPr>
+        <w:drawing>
+          <wp:inline distT="0" distB="0" distL="0" distR="0" wp14:anchorId="780CE5BB" wp14:editId="18B0AFBB">
+            <wp:extent cx="6120130" cy="657225"/>
+            <wp:effectExtent l="0" t="0" r="0" b="9525"/>
+            <wp:docPr id="7" name="Immagine 7"/>
+            <wp:cNvGraphicFramePr>
+              <a:graphicFrameLocks xmlns:a="http://schemas.openxmlformats.org/drawingml/2006/main" noChangeAspect="1"/>
+            </wp:cNvGraphicFramePr>
+            <a:graphic xmlns:a="http://schemas.openxmlformats.org/drawingml/2006/main">
+              <a:graphicData uri="http://schemas.openxmlformats.org/drawingml/2006/picture">
+                <pic:pic xmlns:pic="http://schemas.openxmlformats.org/drawingml/2006/picture">
+                  <pic:nvPicPr>
+                    <pic:cNvPr id="1" name=""/>
+                    <pic:cNvPicPr/>
+                  </pic:nvPicPr>
+                  <pic:blipFill>
+                    <a:blip r:embed="rId41"/>
+                    <a:stretch>
+                      <a:fillRect/>
+                    </a:stretch>
+                  </pic:blipFill>
+                  <pic:spPr>
+                    <a:xfrm>
+                      <a:off x="0" y="0"/>
                       <a:ext cx="6120130" cy="657225"/>
                     </a:xfrm>
                     <a:prstGeom prst="rect">
@@ -6698,7 +6781,7 @@
                     </pic:cNvPicPr>
                   </pic:nvPicPr>
                   <pic:blipFill>
-                    <a:blip r:embed="rId41">
+                    <a:blip r:embed="rId42">
                       <a:extLst>
                         <a:ext uri="{28A0092B-C50C-407E-A947-70E740481C1C}">
                           <a14:useLocalDpi xmlns:a14="http://schemas.microsoft.com/office/drawing/2010/main" val="0"/>
@@ -6778,7 +6861,7 @@
                     <pic:cNvPicPr/>
                   </pic:nvPicPr>
                   <pic:blipFill>
-                    <a:blip r:embed="rId42"/>
+                    <a:blip r:embed="rId43"/>
                     <a:stretch>
                       <a:fillRect/>
                     </a:stretch>
@@ -7195,32 +7278,17 @@
         <w:t>Attenzione</w:t>
       </w:r>
       <w:r>
-        <w:t>: in alcuni casi, potrebbe non essere più possibile modificare il piano, per qualche motivo mistico noto ai gestori del funzionalissimo portale SIAGAS. Occorre segnalarlo al buon Tullio, citando specificamente il blocco della sezione,</w:t>
-      </w:r>
-      <w:r>
-        <w:t xml:space="preserve"> il che significa</w:t>
-      </w:r>
-      <w:r>
-        <w:t xml:space="preserve"> per esempio </w:t>
-      </w:r>
-      <w:r>
-        <w:t xml:space="preserve">che la troverete </w:t>
-      </w:r>
-      <w:r>
-        <w:t>così</w:t>
-      </w:r>
-      <w:r>
-        <w:t>, non potendo più modificare date e/o PDF</w:t>
-      </w:r>
-      <w:r>
-        <w:t>:</w:t>
-      </w:r>
-    </w:p>
-    <w:p>
-      <w:pPr>
-        <w:spacing w:after="160" w:line="276" w:lineRule="auto"/>
-      </w:pPr>
-      <w:r>
+        <w:t>: in alcuni casi, potrebbe non essere più possibile modificare il piano, per qualche motivo mistico noto ai gestori del funzionalissimo portale SIAGAS. Occorre segnalarlo al buon Tullio, citando specificamente il blocco della sezione, il che significa per esempio che la troverete così, non potendo più modificare date e/o PDF:</w:t>
+      </w:r>
+    </w:p>
+    <w:p>
+      <w:pPr>
+        <w:spacing w:after="160" w:line="276" w:lineRule="auto"/>
+      </w:pPr>
+      <w:r>
+        <w:rPr>
+          <w:noProof/>
+        </w:rPr>
         <w:drawing>
           <wp:inline distT="0" distB="0" distL="0" distR="0" wp14:anchorId="68479A43" wp14:editId="1DF5E577">
             <wp:extent cx="5116452" cy="1712445"/>
@@ -7237,7 +7305,7 @@
                     <pic:cNvPicPr/>
                   </pic:nvPicPr>
                   <pic:blipFill>
-                    <a:blip r:embed="rId43"/>
+                    <a:blip r:embed="rId44"/>
                     <a:stretch>
                       <a:fillRect/>
                     </a:stretch>
@@ -7271,6 +7339,9 @@
         <w:spacing w:after="160" w:line="259" w:lineRule="auto"/>
       </w:pPr>
       <w:r>
+        <w:rPr>
+          <w:noProof/>
+        </w:rPr>
         <w:drawing>
           <wp:inline distT="0" distB="0" distL="0" distR="0" wp14:anchorId="5B9C58AE" wp14:editId="27314974">
             <wp:extent cx="2901696" cy="1834264"/>
@@ -7287,7 +7358,7 @@
                     <pic:cNvPicPr/>
                   </pic:nvPicPr>
                   <pic:blipFill>
-                    <a:blip r:embed="rId44"/>
+                    <a:blip r:embed="rId45"/>
                     <a:stretch>
                       <a:fillRect/>
                     </a:stretch>
@@ -7477,7 +7548,7 @@
       <w:r>
         <w:t xml:space="preserve"> </w:t>
       </w:r>
-      <w:hyperlink r:id="rId45" w:history="1">
+      <w:hyperlink r:id="rId46" w:history="1">
         <w:r>
           <w:rPr>
             <w:rStyle w:val="Collegamentoipertestuale"/>
@@ -7750,7 +7821,7 @@
                     <pic:cNvPicPr/>
                   </pic:nvPicPr>
                   <pic:blipFill>
-                    <a:blip r:embed="rId46"/>
+                    <a:blip r:embed="rId47"/>
                     <a:stretch>
                       <a:fillRect/>
                     </a:stretch>
@@ -7941,7 +8012,7 @@
                     <pic:cNvPicPr/>
                   </pic:nvPicPr>
                   <pic:blipFill>
-                    <a:blip r:embed="rId47"/>
+                    <a:blip r:embed="rId48"/>
                     <a:stretch>
                       <a:fillRect/>
                     </a:stretch>
@@ -8002,7 +8073,7 @@
                     <pic:cNvPicPr/>
                   </pic:nvPicPr>
                   <pic:blipFill>
-                    <a:blip r:embed="rId48"/>
+                    <a:blip r:embed="rId49"/>
                     <a:stretch>
                       <a:fillRect/>
                     </a:stretch>
@@ -8055,7 +8126,7 @@
                     <pic:cNvPicPr/>
                   </pic:nvPicPr>
                   <pic:blipFill>
-                    <a:blip r:embed="rId49"/>
+                    <a:blip r:embed="rId50"/>
                     <a:stretch>
                       <a:fillRect/>
                     </a:stretch>
@@ -8139,7 +8210,7 @@
       <w:r>
         <w:t xml:space="preserve"> da </w:t>
       </w:r>
-      <w:hyperlink r:id="rId50" w:history="1">
+      <w:hyperlink r:id="rId51" w:history="1">
         <w:r>
           <w:rPr>
             <w:rStyle w:val="Collegamentoipertestuale"/>
@@ -8325,7 +8396,7 @@
       <w:r>
         <w:t xml:space="preserve">Occorre presentare domanda di laurea entro certi periodi stabiliti da UniPD; in questa andrà fondamentalmente inserito titolo tesi, approvato dal proprio relatore e poi pagato il bollo che permette la laurea. NON fate come il sottoscritto che ha dimenticato questo passaggio e ha dovuto scrivere a </w:t>
       </w:r>
-      <w:hyperlink r:id="rId51" w:history="1">
+      <w:hyperlink r:id="rId52" w:history="1">
         <w:r>
           <w:rPr>
             <w:rStyle w:val="Collegamentoipertestuale"/>
@@ -8346,7 +8417,7 @@
         </w:numPr>
         <w:spacing w:line="276" w:lineRule="auto"/>
       </w:pPr>
-      <w:hyperlink r:id="rId52" w:history="1">
+      <w:hyperlink r:id="rId53" w:history="1">
         <w:r>
           <w:rPr>
             <w:rStyle w:val="Collegamentoipertestuale"/>
@@ -8370,7 +8441,7 @@
       <w:r>
         <w:t xml:space="preserve">Sostanzialmente si deve compilare questo modulo a schermo per i campi previsti, firmarlo, scansionarlo e chiedere al proprio relatore/relatrice di mandarlo a </w:t>
       </w:r>
-      <w:hyperlink r:id="rId53" w:history="1">
+      <w:hyperlink r:id="rId54" w:history="1">
         <w:r>
           <w:rPr>
             <w:rStyle w:val="Collegamentoipertestuale"/>
@@ -8410,7 +8481,7 @@
       <w:r>
         <w:t xml:space="preserve">I periodi di laurea, oltre al sito dello stage, sono presenti qui, con un insieme di indicazioni generali: </w:t>
       </w:r>
-      <w:hyperlink r:id="rId54" w:history="1">
+      <w:hyperlink r:id="rId55" w:history="1">
         <w:r>
           <w:rPr>
             <w:rStyle w:val="Collegamentoipertestuale"/>
@@ -8443,7 +8514,7 @@
           <w:lang w:val="de-DE"/>
         </w:rPr>
       </w:pPr>
-      <w:hyperlink r:id="rId55" w:history="1">
+      <w:hyperlink r:id="rId56" w:history="1">
         <w:r>
           <w:rPr>
             <w:rStyle w:val="Collegamentoipertestuale"/>
@@ -8659,7 +8730,7 @@
                     <pic:cNvPicPr/>
                   </pic:nvPicPr>
                   <pic:blipFill>
-                    <a:blip r:embed="rId56"/>
+                    <a:blip r:embed="rId57"/>
                     <a:stretch>
                       <a:fillRect/>
                     </a:stretch>
@@ -8729,7 +8800,7 @@
                     <pic:cNvPicPr/>
                   </pic:nvPicPr>
                   <pic:blipFill>
-                    <a:blip r:embed="rId57"/>
+                    <a:blip r:embed="rId58"/>
                     <a:stretch>
                       <a:fillRect/>
                     </a:stretch>
@@ -8790,7 +8861,7 @@
                     <pic:cNvPicPr/>
                   </pic:nvPicPr>
                   <pic:blipFill>
-                    <a:blip r:embed="rId58"/>
+                    <a:blip r:embed="rId59"/>
                     <a:stretch>
                       <a:fillRect/>
                     </a:stretch>
@@ -8891,7 +8962,7 @@
                     <pic:cNvPicPr/>
                   </pic:nvPicPr>
                   <pic:blipFill>
-                    <a:blip r:embed="rId59"/>
+                    <a:blip r:embed="rId60"/>
                     <a:stretch>
                       <a:fillRect/>
                     </a:stretch>
@@ -8958,7 +9029,7 @@
                     <pic:cNvPicPr/>
                   </pic:nvPicPr>
                   <pic:blipFill>
-                    <a:blip r:embed="rId60"/>
+                    <a:blip r:embed="rId61"/>
                     <a:stretch>
                       <a:fillRect/>
                     </a:stretch>
@@ -9328,7 +9399,7 @@
         </w:rPr>
         <w:t xml:space="preserve">Link: </w:t>
       </w:r>
-      <w:hyperlink r:id="rId61" w:history="1">
+      <w:hyperlink r:id="rId62" w:history="1">
         <w:r>
           <w:rPr>
             <w:rStyle w:val="Collegamentoipertestuale"/>
@@ -9383,6 +9454,19 @@
     </w:p>
     <w:p>
       <w:pPr>
+        <w:pStyle w:val="Paragrafoelenco"/>
+        <w:numPr>
+          <w:ilvl w:val="1"/>
+          <w:numId w:val="1"/>
+        </w:numPr>
+        <w:spacing w:line="276" w:lineRule="auto"/>
+      </w:pPr>
+      <w:r>
+        <w:t>A quanto pare può bastare solo numero di protocollo, se lo avete mettete anche repertorio che nessuno vi picchia (forse)</w:t>
+      </w:r>
+    </w:p>
+    <w:p>
+      <w:pPr>
         <w:spacing w:line="276" w:lineRule="auto"/>
       </w:pPr>
     </w:p>
@@ -9533,11 +9617,8 @@
         <w:spacing w:line="276" w:lineRule="auto"/>
       </w:pPr>
       <w:r>
-        <w:t xml:space="preserve">Tullio aveva detto a lezione che lo stage che noi facciamo è un arricchimento nostro sia di conoscenze sia curriculare, quindi secondo lui vale la pena farlo esterno. Tuttavia se sai di </w:t>
-      </w:r>
-      <w:r>
         <w:lastRenderedPageBreak/>
-        <w:t>voler coltivare l'ambito accademico puoi anche vedere se con uno stage interno qualche professore ti prende sotto la sua ala e ti porta molto avanti</w:t>
+        <w:t>Tullio aveva detto a lezione che lo stage che noi facciamo è un arricchimento nostro sia di conoscenze sia curriculare, quindi secondo lui vale la pena farlo esterno. Tuttavia se sai di voler coltivare l'ambito accademico puoi anche vedere se con uno stage interno qualche professore ti prende sotto la sua ala e ti porta molto avanti</w:t>
       </w:r>
     </w:p>
     <w:p>
@@ -9934,7 +10015,7 @@
         </w:numPr>
         <w:spacing w:after="160" w:line="276" w:lineRule="auto"/>
       </w:pPr>
-      <w:hyperlink r:id="rId62" w:history="1">
+      <w:hyperlink r:id="rId63" w:history="1">
         <w:r>
           <w:rPr>
             <w:rStyle w:val="Collegamentoipertestuale"/>
@@ -9971,7 +10052,7 @@
         </w:numPr>
         <w:spacing w:after="160" w:line="276" w:lineRule="auto"/>
       </w:pPr>
-      <w:hyperlink r:id="rId63" w:history="1">
+      <w:hyperlink r:id="rId64" w:history="1">
         <w:r>
           <w:rPr>
             <w:rStyle w:val="Collegamentoipertestuale"/>
@@ -9995,7 +10076,7 @@
       <w:r>
         <w:t xml:space="preserve">Il template per realizzarla disponibile su GitHub: </w:t>
       </w:r>
-      <w:hyperlink r:id="rId64" w:history="1">
+      <w:hyperlink r:id="rId65" w:history="1">
         <w:r>
           <w:rPr>
             <w:rStyle w:val="Collegamentoipertestuale"/>
@@ -10019,7 +10100,7 @@
       <w:r>
         <w:t xml:space="preserve">Template in Pandoc per realizzarla: </w:t>
       </w:r>
-      <w:hyperlink r:id="rId65" w:history="1">
+      <w:hyperlink r:id="rId66" w:history="1">
         <w:r>
           <w:rPr>
             <w:rStyle w:val="Collegamentoipertestuale"/>
@@ -10303,7 +10384,7 @@
       <w:r>
         <w:t xml:space="preserve">Esempio di repo con gli script aggiuntivi per compilare manualmente tesi, bibliografia, glossario, etc: </w:t>
       </w:r>
-      <w:hyperlink r:id="rId66" w:history="1">
+      <w:hyperlink r:id="rId67" w:history="1">
         <w:r>
           <w:rPr>
             <w:rStyle w:val="Collegamentoipertestuale"/>
@@ -10582,7 +10663,7 @@
       <w:pPr>
         <w:spacing w:line="276" w:lineRule="auto"/>
       </w:pPr>
-      <w:hyperlink r:id="rId67" w:history="1">
+      <w:hyperlink r:id="rId68" w:history="1">
         <w:r>
           <w:rPr>
             <w:rStyle w:val="Collegamentoipertestuale"/>
@@ -10609,7 +10690,7 @@
       <w:r>
         <w:br/>
       </w:r>
-      <w:hyperlink r:id="rId68" w:history="1">
+      <w:hyperlink r:id="rId69" w:history="1">
         <w:r>
           <w:rPr>
             <w:rStyle w:val="Collegamentoipertestuale"/>
@@ -10645,7 +10726,7 @@
       <w:pPr>
         <w:spacing w:line="276" w:lineRule="auto"/>
       </w:pPr>
-      <w:hyperlink r:id="rId69" w:history="1">
+      <w:hyperlink r:id="rId70" w:history="1">
         <w:r>
           <w:rPr>
             <w:rStyle w:val="Collegamentoipertestuale"/>
@@ -10727,7 +10808,7 @@
                     <pic:cNvPicPr/>
                   </pic:nvPicPr>
                   <pic:blipFill>
-                    <a:blip r:embed="rId70"/>
+                    <a:blip r:embed="rId71"/>
                     <a:stretch>
                       <a:fillRect/>
                     </a:stretch>
@@ -10965,7 +11046,7 @@
                     <pic:cNvPicPr/>
                   </pic:nvPicPr>
                   <pic:blipFill>
-                    <a:blip r:embed="rId71"/>
+                    <a:blip r:embed="rId72"/>
                     <a:stretch>
                       <a:fillRect/>
                     </a:stretch>
@@ -11155,7 +11236,7 @@
                     </pic:cNvPicPr>
                   </pic:nvPicPr>
                   <pic:blipFill>
-                    <a:blip r:embed="rId72">
+                    <a:blip r:embed="rId73">
                       <a:extLst>
                         <a:ext uri="{28A0092B-C50C-407E-A947-70E740481C1C}">
                           <a14:useLocalDpi xmlns:a14="http://schemas.microsoft.com/office/drawing/2010/main" val="0"/>
@@ -11224,7 +11305,7 @@
                     <pic:cNvPicPr/>
                   </pic:nvPicPr>
                   <pic:blipFill>
-                    <a:blip r:embed="rId73"/>
+                    <a:blip r:embed="rId74"/>
                     <a:stretch>
                       <a:fillRect/>
                     </a:stretch>
@@ -11306,7 +11387,7 @@
         </w:numPr>
         <w:spacing w:line="276" w:lineRule="auto"/>
       </w:pPr>
-      <w:hyperlink r:id="rId74" w:history="1">
+      <w:hyperlink r:id="rId75" w:history="1">
         <w:r>
           <w:rPr>
             <w:rStyle w:val="Collegamentoipertestuale"/>
@@ -11474,7 +11555,7 @@
                     <pic:cNvPicPr/>
                   </pic:nvPicPr>
                   <pic:blipFill>
-                    <a:blip r:embed="rId75"/>
+                    <a:blip r:embed="rId76"/>
                     <a:stretch>
                       <a:fillRect/>
                     </a:stretch>
@@ -11536,7 +11617,7 @@
         </w:numPr>
         <w:spacing w:line="276" w:lineRule="auto"/>
       </w:pPr>
-      <w:hyperlink r:id="rId76" w:history="1">
+      <w:hyperlink r:id="rId77" w:history="1">
         <w:r>
           <w:rPr>
             <w:rStyle w:val="Collegamentoipertestuale"/>
@@ -11612,7 +11693,7 @@
                     <pic:cNvPicPr/>
                   </pic:nvPicPr>
                   <pic:blipFill>
-                    <a:blip r:embed="rId77"/>
+                    <a:blip r:embed="rId78"/>
                     <a:stretch>
                       <a:fillRect/>
                     </a:stretch>
@@ -11898,7 +11979,7 @@
       <w:r>
         <w:t xml:space="preserve">Sì, al link </w:t>
       </w:r>
-      <w:hyperlink r:id="rId78" w:history="1">
+      <w:hyperlink r:id="rId79" w:history="1">
         <w:r>
           <w:rPr>
             <w:rStyle w:val="Collegamentoipertestuale"/>
@@ -11940,7 +12021,7 @@
       <w:r>
         <w:t xml:space="preserve">Alcune sono disponibili a: </w:t>
       </w:r>
-      <w:hyperlink r:id="rId79" w:history="1">
+      <w:hyperlink r:id="rId80" w:history="1">
         <w:r>
           <w:rPr>
             <w:rStyle w:val="Collegamentoipertestuale"/>
@@ -12621,8 +12702,8 @@
       </w:pPr>
     </w:p>
     <w:sectPr>
-      <w:headerReference w:type="default" r:id="rId80"/>
-      <w:footerReference w:type="default" r:id="rId81"/>
+      <w:headerReference w:type="default" r:id="rId81"/>
+      <w:footerReference w:type="default" r:id="rId82"/>
       <w:pgSz w:w="11906" w:h="16838"/>
       <w:pgMar w:top="1417" w:right="1134" w:bottom="1134" w:left="1134" w:header="708" w:footer="708" w:gutter="0"/>
       <w:cols w:space="708"/>

</xml_diff>

<commit_message>
Informazioni stage interno e chiarimenti domanda di laurea
</commit_message>
<xml_diff>
--- a/FAQ Stage e Tesi/FAQ Stage e Tesi.docx
+++ b/FAQ Stage e Tesi/FAQ Stage e Tesi.docx
@@ -4441,6 +4441,249 @@
           </wp:inline>
         </w:drawing>
       </w:r>
+    </w:p>
+    <w:p>
+      <w:pPr>
+        <w:spacing w:after="160" w:line="276" w:lineRule="auto"/>
+      </w:pPr>
+      <w:r>
+        <w:t>Alcuni punti salienti in merito a queta tipologia di tirocinio.</w:t>
+      </w:r>
+    </w:p>
+    <w:p>
+      <w:pPr>
+        <w:spacing w:after="160" w:line="276" w:lineRule="auto"/>
+      </w:pPr>
+      <w:r>
+        <w:rPr>
+          <w:b/>
+          <w:bCs/>
+        </w:rPr>
+        <w:t>Compilazione dei Moduli per l'Inizio dello Stage</w:t>
+      </w:r>
+    </w:p>
+    <w:p>
+      <w:pPr>
+        <w:numPr>
+          <w:ilvl w:val="0"/>
+          <w:numId w:val="19"/>
+        </w:numPr>
+        <w:spacing w:after="160" w:line="276" w:lineRule="auto"/>
+      </w:pPr>
+      <w:r>
+        <w:rPr>
+          <w:b/>
+          <w:bCs/>
+        </w:rPr>
+        <w:t>Dati per la Convenzione</w:t>
+      </w:r>
+    </w:p>
+    <w:p>
+      <w:pPr>
+        <w:numPr>
+          <w:ilvl w:val="1"/>
+          <w:numId w:val="19"/>
+        </w:numPr>
+        <w:spacing w:after="160" w:line="276" w:lineRule="auto"/>
+      </w:pPr>
+      <w:r>
+        <w:rPr>
+          <w:b/>
+          <w:bCs/>
+        </w:rPr>
+        <w:t>Numero di Convenzione</w:t>
+      </w:r>
+      <w:r>
+        <w:t>: Il numero di convenzione è generalmente assegnato successivamente, quindi puoi lasciarlo come "NA" al momento della compilazione iniziale.</w:t>
+      </w:r>
+    </w:p>
+    <w:p>
+      <w:pPr>
+        <w:numPr>
+          <w:ilvl w:val="1"/>
+          <w:numId w:val="19"/>
+        </w:numPr>
+        <w:spacing w:after="160" w:line="276" w:lineRule="auto"/>
+      </w:pPr>
+      <w:r>
+        <w:rPr>
+          <w:b/>
+          <w:bCs/>
+        </w:rPr>
+        <w:t>Data di Stipula</w:t>
+      </w:r>
+      <w:r>
+        <w:t>: Inserisci la data in cui intendi avviare lo stage come data di stipula. Questo dovrebbe essere il primo giorno in cui inizierai a lavorare presso l'azienda.</w:t>
+      </w:r>
+    </w:p>
+    <w:p>
+      <w:pPr>
+        <w:numPr>
+          <w:ilvl w:val="1"/>
+          <w:numId w:val="19"/>
+        </w:numPr>
+        <w:spacing w:after="160" w:line="276" w:lineRule="auto"/>
+      </w:pPr>
+      <w:r>
+        <w:rPr>
+          <w:b/>
+          <w:bCs/>
+        </w:rPr>
+        <w:t>Data di Scadenza</w:t>
+      </w:r>
+      <w:r>
+        <w:t>: L'ultima data inseribile dovrebbe corrispondere alla data di completamento prevista per lo stage.</w:t>
+      </w:r>
+    </w:p>
+    <w:p>
+      <w:pPr>
+        <w:spacing w:after="160" w:line="259" w:lineRule="auto"/>
+        <w:rPr>
+          <w:b/>
+          <w:bCs/>
+        </w:rPr>
+      </w:pPr>
+      <w:r>
+        <w:rPr>
+          <w:b/>
+          <w:bCs/>
+        </w:rPr>
+        <w:br w:type="page"/>
+      </w:r>
+    </w:p>
+    <w:p>
+      <w:pPr>
+        <w:numPr>
+          <w:ilvl w:val="0"/>
+          <w:numId w:val="19"/>
+        </w:numPr>
+        <w:spacing w:after="160" w:line="276" w:lineRule="auto"/>
+      </w:pPr>
+      <w:r>
+        <w:rPr>
+          <w:b/>
+          <w:bCs/>
+        </w:rPr>
+        <w:lastRenderedPageBreak/>
+        <w:t>Dati per la Firma Digitale</w:t>
+      </w:r>
+    </w:p>
+    <w:p>
+      <w:pPr>
+        <w:numPr>
+          <w:ilvl w:val="1"/>
+          <w:numId w:val="19"/>
+        </w:numPr>
+        <w:spacing w:after="160" w:line="276" w:lineRule="auto"/>
+      </w:pPr>
+      <w:r>
+        <w:rPr>
+          <w:b/>
+          <w:bCs/>
+        </w:rPr>
+        <w:t>Detentore</w:t>
+      </w:r>
+      <w:r>
+        <w:t>: Anche in questo caso, puoi lasciarlo come "NA" poiché la firma digitale sarà gestita successivamente.</w:t>
+      </w:r>
+    </w:p>
+    <w:p>
+      <w:pPr>
+        <w:numPr>
+          <w:ilvl w:val="1"/>
+          <w:numId w:val="19"/>
+        </w:numPr>
+        <w:spacing w:after="160" w:line="276" w:lineRule="auto"/>
+      </w:pPr>
+      <w:r>
+        <w:rPr>
+          <w:b/>
+          <w:bCs/>
+        </w:rPr>
+        <w:t>Nominativo</w:t>
+      </w:r>
+      <w:r>
+        <w:t>: Non è necessario specificare un nominativo iniziale.</w:t>
+      </w:r>
+    </w:p>
+    <w:p>
+      <w:pPr>
+        <w:numPr>
+          <w:ilvl w:val="1"/>
+          <w:numId w:val="19"/>
+        </w:numPr>
+        <w:spacing w:after="160" w:line="276" w:lineRule="auto"/>
+      </w:pPr>
+      <w:r>
+        <w:rPr>
+          <w:b/>
+          <w:bCs/>
+        </w:rPr>
+        <w:t>Ruolo</w:t>
+      </w:r>
+      <w:r>
+        <w:t>: Indica "NA" in questa sezione.</w:t>
+      </w:r>
+    </w:p>
+    <w:p>
+      <w:pPr>
+        <w:numPr>
+          <w:ilvl w:val="0"/>
+          <w:numId w:val="19"/>
+        </w:numPr>
+        <w:spacing w:after="160" w:line="276" w:lineRule="auto"/>
+      </w:pPr>
+      <w:r>
+        <w:rPr>
+          <w:b/>
+          <w:bCs/>
+        </w:rPr>
+        <w:t>Tutor Aziendale (Professore Proponente)</w:t>
+      </w:r>
+    </w:p>
+    <w:p>
+      <w:pPr>
+        <w:numPr>
+          <w:ilvl w:val="1"/>
+          <w:numId w:val="19"/>
+        </w:numPr>
+        <w:spacing w:after="160" w:line="276" w:lineRule="auto"/>
+      </w:pPr>
+      <w:r>
+        <w:t>Inserisci il numero di telefono dell'ufficio del professore che fungerà da tutor aziendale per il tuo stage. Questo rappresenta un importante punto di contatto durante il tuo periodo di stage.</w:t>
+      </w:r>
+    </w:p>
+    <w:p>
+      <w:pPr>
+        <w:spacing w:after="160" w:line="276" w:lineRule="auto"/>
+        <w:rPr>
+          <w:b/>
+          <w:bCs/>
+        </w:rPr>
+      </w:pPr>
+      <w:r>
+        <w:rPr>
+          <w:b/>
+          <w:bCs/>
+        </w:rPr>
+        <w:t>Firme Digitali</w:t>
+      </w:r>
+    </w:p>
+    <w:p>
+      <w:pPr>
+        <w:spacing w:after="160" w:line="276" w:lineRule="auto"/>
+      </w:pPr>
+      <w:r>
+        <w:t>Una volta che hai compilato i moduli iniziali, la procedura richiede una firma digitale. È importante notare che, inizialmente, basta una sola firma digitale, che deve essere apposta dal professore che fungerà da tutor aziendale per il tuo stage. Questa firma è fondamentale per avviare ufficialmente il processo di stage.</w:t>
+      </w:r>
+    </w:p>
+    <w:p>
+      <w:pPr>
+        <w:spacing w:after="160" w:line="276" w:lineRule="auto"/>
+      </w:pPr>
+      <w:r>
+        <w:t>Dopo che il professore ha apposto la sua firma digitale, dovresti ricevere una comunicazione da Tullio tramite email. Questa comunicazione confermerà che la procedura di inizio stage semplificata è stata completata con successo. Assicurati di controllare la tua casella di posta elettronica per questo importante aggiornamento.</w:t>
+      </w:r>
       <w:r>
         <w:br w:type="page"/>
       </w:r>
@@ -8394,52 +8637,232 @@
         <w:spacing w:line="276" w:lineRule="auto"/>
       </w:pPr>
       <w:r>
-        <w:t xml:space="preserve">Occorre presentare domanda di laurea entro certi periodi stabiliti da UniPD; in questa andrà fondamentalmente inserito titolo tesi, approvato dal proprio relatore e poi pagato il bollo che permette la laurea. NON fate come il sottoscritto che ha dimenticato questo passaggio e ha dovuto scrivere a </w:t>
-      </w:r>
+        <w:t xml:space="preserve">Occorre presentare domanda di laurea entro </w:t>
+      </w:r>
+      <w:r>
+        <w:rPr>
+          <w:u w:val="single"/>
+        </w:rPr>
+        <w:t xml:space="preserve">certi periodi </w:t>
+      </w:r>
+      <w:r>
+        <w:t>stabiliti da UniPD</w:t>
+      </w:r>
+      <w:r>
+        <w:t>, stabiliti al seguente link.</w:t>
+      </w:r>
+    </w:p>
+    <w:p>
+      <w:pPr>
+        <w:pStyle w:val="Paragrafoelenco"/>
+        <w:numPr>
+          <w:ilvl w:val="0"/>
+          <w:numId w:val="1"/>
+        </w:numPr>
+        <w:spacing w:line="276" w:lineRule="auto"/>
+      </w:pPr>
       <w:hyperlink r:id="rId52" w:history="1">
         <w:r>
           <w:rPr>
             <w:rStyle w:val="Collegamentoipertestuale"/>
           </w:rPr>
-          <w:t>conseguimentotitolo.studenti@unipd.it</w:t>
+          <w:t>https://www.unipd.it/laurearsi</w:t>
         </w:r>
       </w:hyperlink>
-      <w:r>
-        <w:t xml:space="preserve"> richiedendo il moduli di ritardo della laurea secondo il modulo presente a:</w:t>
-      </w:r>
-    </w:p>
-    <w:p>
-      <w:pPr>
-        <w:pStyle w:val="Paragrafoelenco"/>
-        <w:numPr>
-          <w:ilvl w:val="0"/>
-          <w:numId w:val="1"/>
-        </w:numPr>
-        <w:spacing w:line="276" w:lineRule="auto"/>
+    </w:p>
+    <w:p>
+      <w:pPr>
+        <w:spacing w:line="276" w:lineRule="auto"/>
+      </w:pPr>
+    </w:p>
+    <w:p>
+      <w:pPr>
+        <w:spacing w:line="276" w:lineRule="auto"/>
+      </w:pPr>
+      <w:r>
+        <w:t>I</w:t>
+      </w:r>
+      <w:r>
+        <w:t xml:space="preserve">n questa andrà fondamentalmente inserito </w:t>
+      </w:r>
+      <w:r>
+        <w:t xml:space="preserve">il </w:t>
+      </w:r>
+      <w:r>
+        <w:t xml:space="preserve">titolo </w:t>
+      </w:r>
+      <w:r>
+        <w:t xml:space="preserve">della </w:t>
+      </w:r>
+      <w:r>
+        <w:t>tesi</w:t>
+      </w:r>
+      <w:r>
+        <w:t xml:space="preserve"> (italiano e inglese: basta semplice traduzione), abstract (italiano/inglese), parole chiave di riconoscimento (sono generalmente corte)</w:t>
+      </w:r>
+      <w:r>
+        <w:t xml:space="preserve">, approvato dal proprio relatore e poi pagato il bollo che permette la laurea. </w:t>
+      </w:r>
+      <w:r>
+        <w:t>Quest’ultima è accessibile in Uniweb nella sezione “Conseguimento titolo”</w:t>
+      </w:r>
+    </w:p>
+    <w:p>
+      <w:pPr>
+        <w:spacing w:line="276" w:lineRule="auto"/>
+      </w:pPr>
+    </w:p>
+    <w:p>
+      <w:pPr>
+        <w:spacing w:line="276" w:lineRule="auto"/>
+        <w:rPr>
+          <w:b/>
+          <w:bCs/>
+        </w:rPr>
+      </w:pPr>
+      <w:r>
+        <w:rPr>
+          <w:b/>
+          <w:bCs/>
+        </w:rPr>
+        <w:t>Fatelo entro i periodi riportati al link precedente; non aspettate fine dello stage per pensarci, perché io non ho mai de</w:t>
+      </w:r>
+    </w:p>
+    <w:p>
+      <w:pPr>
+        <w:spacing w:line="276" w:lineRule="auto"/>
+      </w:pPr>
+    </w:p>
+    <w:p>
+      <w:pPr>
+        <w:spacing w:line="276" w:lineRule="auto"/>
+      </w:pPr>
+      <w:r>
+        <w:t>Quello che va fatto, in pratica, è pagare un’imposta di bollo ed eseguire alcuni passaggi specifici, listati a:</w:t>
+      </w:r>
+    </w:p>
+    <w:p>
+      <w:pPr>
+        <w:spacing w:line="276" w:lineRule="auto"/>
+        <w:rPr>
+          <w:rStyle w:val="Collegamentoipertestuale"/>
+          <w:lang w:val="de-DE"/>
+        </w:rPr>
       </w:pPr>
       <w:hyperlink r:id="rId53" w:history="1">
         <w:r>
           <w:rPr>
             <w:rStyle w:val="Collegamentoipertestuale"/>
+            <w:lang w:val="de-DE"/>
           </w:rPr>
-          <w:t>https://drive.google.com/drive/folders/1_5XwCavHqNE5cLgERCVO1tijxsmYpCQM</w:t>
+          <w:t>https://www.unipd.it/sites/unipd.it/files/2022/uniweb_domanda_di_laurea_new 14_04_2022.pdf</w:t>
         </w:r>
       </w:hyperlink>
-      <w:r>
-        <w:t xml:space="preserve"> </w:t>
-      </w:r>
-    </w:p>
-    <w:p>
-      <w:pPr>
-        <w:spacing w:line="276" w:lineRule="auto"/>
-      </w:pPr>
-    </w:p>
-    <w:p>
-      <w:pPr>
-        <w:spacing w:line="276" w:lineRule="auto"/>
-      </w:pPr>
-      <w:r>
-        <w:t xml:space="preserve">Sostanzialmente si deve compilare questo modulo a schermo per i campi previsti, firmarlo, scansionarlo e chiedere al proprio relatore/relatrice di mandarlo a </w:t>
+    </w:p>
+    <w:p>
+      <w:pPr>
+        <w:spacing w:line="276" w:lineRule="auto"/>
+        <w:rPr>
+          <w:rStyle w:val="Collegamentoipertestuale"/>
+          <w:lang w:val="de-DE"/>
+        </w:rPr>
+      </w:pPr>
+    </w:p>
+    <w:p>
+      <w:pPr>
+        <w:spacing w:line="276" w:lineRule="auto"/>
+        <w:rPr>
+          <w:lang w:val="de-DE"/>
+        </w:rPr>
+      </w:pPr>
+      <w:r>
+        <w:rPr>
+          <w:lang w:val="de-DE"/>
+        </w:rPr>
+        <w:t>Fondamentalmente, occorre:</w:t>
+      </w:r>
+    </w:p>
+    <w:p>
+      <w:pPr>
+        <w:pStyle w:val="Paragrafoelenco"/>
+        <w:numPr>
+          <w:ilvl w:val="0"/>
+          <w:numId w:val="1"/>
+        </w:numPr>
+        <w:spacing w:line="276" w:lineRule="auto"/>
+        <w:rPr>
+          <w:lang w:val="de-DE"/>
+        </w:rPr>
+      </w:pPr>
+      <w:r>
+        <w:rPr>
+          <w:lang w:val="de-DE"/>
+        </w:rPr>
+        <w:t>Accedere ad Uniweb</w:t>
+      </w:r>
+    </w:p>
+    <w:p>
+      <w:pPr>
+        <w:pStyle w:val="Paragrafoelenco"/>
+        <w:numPr>
+          <w:ilvl w:val="0"/>
+          <w:numId w:val="1"/>
+        </w:numPr>
+        <w:spacing w:line="276" w:lineRule="auto"/>
+      </w:pPr>
+      <w:r>
+        <w:t>Entrare nella sezione "C</w:t>
+      </w:r>
+      <w:r>
+        <w:t>o</w:t>
+      </w:r>
+      <w:r>
+        <w:t>nseguimento T</w:t>
+      </w:r>
+      <w:r>
+        <w:t>itolo”</w:t>
+      </w:r>
+    </w:p>
+    <w:p>
+      <w:pPr>
+        <w:pStyle w:val="Paragrafoelenco"/>
+        <w:numPr>
+          <w:ilvl w:val="0"/>
+          <w:numId w:val="1"/>
+        </w:numPr>
+        <w:spacing w:line="276" w:lineRule="auto"/>
+      </w:pPr>
+      <w:r>
+        <w:t>Inserire il titolo della tesi, alcune parole chiave e l’abstract, sia italiano che inglese</w:t>
+      </w:r>
+    </w:p>
+    <w:p>
+      <w:pPr>
+        <w:pStyle w:val="Paragrafoelenco"/>
+        <w:numPr>
+          <w:ilvl w:val="0"/>
+          <w:numId w:val="1"/>
+        </w:numPr>
+        <w:spacing w:line="276" w:lineRule="auto"/>
+      </w:pPr>
+      <w:r>
+        <w:t>Aggiungere il relatore della tesi</w:t>
+      </w:r>
+    </w:p>
+    <w:p>
+      <w:pPr>
+        <w:spacing w:line="276" w:lineRule="auto"/>
+        <w:rPr>
+          <w:lang w:val="en-US"/>
+        </w:rPr>
+      </w:pPr>
+    </w:p>
+    <w:p>
+      <w:pPr>
+        <w:spacing w:line="276" w:lineRule="auto"/>
+      </w:pPr>
+      <w:r>
+        <w:t xml:space="preserve">NON fate come il sottoscritto che ha dimenticato questo passaggio e ha dovuto scrivere a </w:t>
       </w:r>
       <w:hyperlink r:id="rId54" w:history="1">
         <w:r>
@@ -8450,43 +8873,24 @@
         </w:r>
       </w:hyperlink>
       <w:r>
-        <w:rPr>
-          <w:rStyle w:val="Collegamentoipertestuale"/>
-        </w:rPr>
-        <w:t xml:space="preserve"> </w:t>
-      </w:r>
-    </w:p>
-    <w:p>
-      <w:pPr>
-        <w:pStyle w:val="Paragrafoelenco"/>
-        <w:numPr>
-          <w:ilvl w:val="0"/>
-          <w:numId w:val="1"/>
-        </w:numPr>
-        <w:spacing w:line="276" w:lineRule="auto"/>
-      </w:pPr>
-      <w:r>
-        <w:t>I tempi di risposta sono abbastanza veloci e comunque entro la settimana</w:t>
-      </w:r>
-    </w:p>
-    <w:p>
-      <w:pPr>
-        <w:spacing w:line="276" w:lineRule="auto"/>
-      </w:pPr>
-    </w:p>
-    <w:p>
-      <w:pPr>
-        <w:spacing w:line="276" w:lineRule="auto"/>
-      </w:pPr>
-      <w:r>
-        <w:t xml:space="preserve">I periodi di laurea, oltre al sito dello stage, sono presenti qui, con un insieme di indicazioni generali: </w:t>
-      </w:r>
+        <w:t xml:space="preserve"> richiedendo il moduli di ritardo della laurea secondo il modulo presente a:</w:t>
+      </w:r>
+    </w:p>
+    <w:p>
+      <w:pPr>
+        <w:pStyle w:val="Paragrafoelenco"/>
+        <w:numPr>
+          <w:ilvl w:val="0"/>
+          <w:numId w:val="1"/>
+        </w:numPr>
+        <w:spacing w:line="276" w:lineRule="auto"/>
+      </w:pPr>
       <w:hyperlink r:id="rId55" w:history="1">
         <w:r>
           <w:rPr>
             <w:rStyle w:val="Collegamentoipertestuale"/>
           </w:rPr>
-          <w:t>https://www.unipd.it/laurearsi</w:t>
+          <w:t>https://drive.google.com/drive/folders/1_5XwCavHqNE5cLgERCVO1tijxsmYpCQM</w:t>
         </w:r>
       </w:hyperlink>
       <w:r>
@@ -8503,132 +8907,64 @@
         <w:spacing w:line="276" w:lineRule="auto"/>
       </w:pPr>
       <w:r>
-        <w:t>Quello che va fatto, in pratica, è pagare un’imposta di bollo ed eseguire alcuni passaggi specifici, listati a:</w:t>
-      </w:r>
-    </w:p>
-    <w:p>
-      <w:pPr>
-        <w:spacing w:line="276" w:lineRule="auto"/>
-        <w:rPr>
-          <w:rStyle w:val="Collegamentoipertestuale"/>
-          <w:lang w:val="de-DE"/>
-        </w:rPr>
-      </w:pPr>
+        <w:t xml:space="preserve">Sostanzialmente si deve compilare questo modulo a schermo per i campi previsti, firmarlo, scansionarlo e chiedere al proprio relatore/relatrice di mandarlo a </w:t>
+      </w:r>
       <w:hyperlink r:id="rId56" w:history="1">
         <w:r>
           <w:rPr>
             <w:rStyle w:val="Collegamentoipertestuale"/>
-            <w:lang w:val="de-DE"/>
           </w:rPr>
-          <w:t>https://www.unipd.it/sites/unipd.it/files/2022/uniweb_domanda_di_laurea_new 14_04_2022.pdf</w:t>
+          <w:t>conseguimentotitolo.studenti@unipd.it</w:t>
         </w:r>
       </w:hyperlink>
-    </w:p>
-    <w:p>
-      <w:pPr>
-        <w:spacing w:line="276" w:lineRule="auto"/>
+      <w:r>
         <w:rPr>
           <w:rStyle w:val="Collegamentoipertestuale"/>
-          <w:lang w:val="de-DE"/>
-        </w:rPr>
-      </w:pPr>
-    </w:p>
-    <w:p>
-      <w:pPr>
-        <w:spacing w:line="276" w:lineRule="auto"/>
-        <w:rPr>
-          <w:lang w:val="de-DE"/>
-        </w:rPr>
-      </w:pPr>
-      <w:r>
-        <w:rPr>
-          <w:lang w:val="de-DE"/>
-        </w:rPr>
-        <w:t>Fondamentalmente, occorre:</w:t>
-      </w:r>
-    </w:p>
-    <w:p>
-      <w:pPr>
-        <w:pStyle w:val="Paragrafoelenco"/>
-        <w:numPr>
-          <w:ilvl w:val="0"/>
-          <w:numId w:val="1"/>
-        </w:numPr>
-        <w:spacing w:line="276" w:lineRule="auto"/>
-        <w:rPr>
-          <w:lang w:val="de-DE"/>
-        </w:rPr>
-      </w:pPr>
-      <w:r>
-        <w:rPr>
-          <w:lang w:val="de-DE"/>
-        </w:rPr>
-        <w:t>Accedere ad Uniweb</w:t>
-      </w:r>
-    </w:p>
-    <w:p>
-      <w:pPr>
-        <w:pStyle w:val="Paragrafoelenco"/>
-        <w:numPr>
-          <w:ilvl w:val="0"/>
-          <w:numId w:val="1"/>
-        </w:numPr>
-        <w:spacing w:line="276" w:lineRule="auto"/>
-      </w:pPr>
-      <w:r>
-        <w:t>Entrare nella sezione "C</w:t>
-      </w:r>
-      <w:r>
-        <w:t>o</w:t>
-      </w:r>
-      <w:r>
-        <w:t>nseguimento T</w:t>
-      </w:r>
-      <w:r>
-        <w:t>itolo”</w:t>
-      </w:r>
-    </w:p>
-    <w:p>
-      <w:pPr>
-        <w:pStyle w:val="Paragrafoelenco"/>
-        <w:numPr>
-          <w:ilvl w:val="0"/>
-          <w:numId w:val="1"/>
-        </w:numPr>
-        <w:spacing w:line="276" w:lineRule="auto"/>
-      </w:pPr>
-      <w:r>
-        <w:t>Inserire il titolo della tesi, alcune parole chiave e l’abstract, sia italiano che inglese</w:t>
-      </w:r>
-    </w:p>
-    <w:p>
-      <w:pPr>
-        <w:pStyle w:val="Paragrafoelenco"/>
-        <w:numPr>
-          <w:ilvl w:val="0"/>
-          <w:numId w:val="1"/>
-        </w:numPr>
-        <w:spacing w:line="276" w:lineRule="auto"/>
-      </w:pPr>
-      <w:r>
-        <w:t>Aggiungere il relatore della tesi</w:t>
-      </w:r>
-    </w:p>
-    <w:p>
-      <w:pPr>
-        <w:spacing w:line="276" w:lineRule="auto"/>
-      </w:pPr>
-      <w:r>
-        <w:t>Il processo di inserimento del titolo tesi è concluso e finché non si riceve l’approvazione del titolo da parte del docente relatore , non è possibile inserire la domanda di conseguimento titolo e non appare in bacheca il pulsante relativo all’inserimento di tale domanda.</w:t>
-      </w:r>
-    </w:p>
-    <w:p>
-      <w:pPr>
-        <w:spacing w:line="276" w:lineRule="auto"/>
-      </w:pPr>
-    </w:p>
-    <w:p>
-      <w:pPr>
+        </w:rPr>
+        <w:t xml:space="preserve"> </w:t>
+      </w:r>
+    </w:p>
+    <w:p>
+      <w:pPr>
+        <w:spacing w:line="276" w:lineRule="auto"/>
+      </w:pPr>
+      <w:r>
+        <w:t>I tempi di risposta sono abbastanza veloci e comunque entro la settimana</w:t>
+      </w:r>
+      <w:r>
+        <w:t>.</w:t>
+      </w:r>
+    </w:p>
+    <w:p>
+      <w:pPr>
+        <w:spacing w:line="276" w:lineRule="auto"/>
+      </w:pPr>
+    </w:p>
+    <w:p>
+      <w:pPr>
+        <w:pStyle w:val="Paragrafoelenco"/>
+        <w:numPr>
+          <w:ilvl w:val="0"/>
+          <w:numId w:val="1"/>
+        </w:numPr>
+        <w:spacing w:line="276" w:lineRule="auto"/>
+      </w:pPr>
+      <w:r>
+        <w:t>Il processo di inserimento del titolo tesi è concluso e finché non si riceve l’approvazione del titolo da parte del docente relatore, non è possibile inserire la domanda di conseguimento titolo e non appare in bacheca il pulsante relativo all’inserimento di tale domanda.</w:t>
+      </w:r>
+    </w:p>
+    <w:p>
+      <w:pPr>
+        <w:spacing w:line="276" w:lineRule="auto"/>
+      </w:pPr>
+    </w:p>
+    <w:p>
+      <w:pPr>
+        <w:pStyle w:val="Paragrafoelenco"/>
+        <w:numPr>
+          <w:ilvl w:val="0"/>
+          <w:numId w:val="1"/>
+        </w:numPr>
         <w:spacing w:line="276" w:lineRule="auto"/>
       </w:pPr>
       <w:r>
@@ -8642,10 +8978,29 @@
     </w:p>
     <w:p>
       <w:pPr>
-        <w:spacing w:line="276" w:lineRule="auto"/>
-      </w:pPr>
-      <w:r>
-        <w:t>Se NON ci completa tale processo, la domanda NON risulta presentata. Prima di procedere con l’inserimento della domanda di conseguimento titolo, è opportuno accedere ad AlmaLaurea (tramite il pulsante “registrazione Almalaurea”) per compilare il questionario obbligatorio. Senza la compilazione del questionario non è possibile concludere la procedura di inserimento domanda di conseguimento titolo. Durante il processo di inserimento della domanda, è necessario inserire l’abstract della tesi che potrà essere modificato successivamente durante la fase di upload del documento definitivo della prova finale (Tesi, elaborato ecc).</w:t>
+        <w:pStyle w:val="Paragrafoelenco"/>
+        <w:numPr>
+          <w:ilvl w:val="0"/>
+          <w:numId w:val="1"/>
+        </w:numPr>
+        <w:spacing w:line="276" w:lineRule="auto"/>
+      </w:pPr>
+      <w:r>
+        <w:t xml:space="preserve">Se NON ci completa tale processo, la domanda NON risulta presentata. Prima di procedere con l’inserimento della domanda di conseguimento titolo, è opportuno accedere ad AlmaLaurea (tramite il pulsante “registrazione Almalaurea”) per compilare il questionario obbligatorio. Senza la compilazione del questionario non è possibile concludere la procedura di inserimento domanda di conseguimento titolo. </w:t>
+      </w:r>
+    </w:p>
+    <w:p>
+      <w:pPr>
+        <w:pStyle w:val="Paragrafoelenco"/>
+        <w:numPr>
+          <w:ilvl w:val="0"/>
+          <w:numId w:val="1"/>
+        </w:numPr>
+        <w:spacing w:line="276" w:lineRule="auto"/>
+      </w:pPr>
+      <w:r>
+        <w:lastRenderedPageBreak/>
+        <w:t>Durante il processo di inserimento della domanda, è necessario inserire l’abstract della tesi che potrà essere modificato successivamente durante la fase di upload del documento definitivo della prova finale (Tesi, elaborato ecc).</w:t>
       </w:r>
     </w:p>
     <w:p>
@@ -8686,7 +9041,6 @@
         <w:rPr>
           <w:u w:val="single"/>
         </w:rPr>
-        <w:lastRenderedPageBreak/>
         <w:t>Quando avrete finito la tesi</w:t>
       </w:r>
       <w:r>
@@ -8703,7 +9057,13 @@
         <w:spacing w:line="276" w:lineRule="auto"/>
       </w:pPr>
       <w:r>
-        <w:t>Esempio di mail che arriva il mese prima della laurea da parte del relatore/relatrice (esempio di laurea in Luglio):</w:t>
+        <w:t xml:space="preserve">Esempio di mail che arriva il mese prima della laurea da parte del relatore/relatrice (esempio di laurea in </w:t>
+      </w:r>
+      <w:r>
+        <w:t>luglio</w:t>
+      </w:r>
+      <w:r>
+        <w:t>):</w:t>
       </w:r>
     </w:p>
     <w:p>
@@ -8845,6 +9205,7 @@
         <w:rPr>
           <w:noProof/>
         </w:rPr>
+        <w:lastRenderedPageBreak/>
         <w:drawing>
           <wp:inline distT="0" distB="0" distL="0" distR="0" wp14:anchorId="7E85F8FF" wp14:editId="0935A324">
             <wp:extent cx="6120130" cy="436245"/>
@@ -8934,7 +9295,6 @@
         <w:spacing w:after="160" w:line="276" w:lineRule="auto"/>
       </w:pPr>
       <w:r>
-        <w:lastRenderedPageBreak/>
         <w:t>Per poter registrare sul libretto l’avvenuto tirocinio, c’è una lista apposita a cui iscriversi per farlo; si seguano esattamente questi passi:</w:t>
       </w:r>
     </w:p>
@@ -9066,11 +9426,26 @@
     </w:p>
     <w:p>
       <w:pPr>
+        <w:spacing w:after="160" w:line="259" w:lineRule="auto"/>
+        <w:rPr>
+          <w:rFonts w:asciiTheme="majorHAnsi" w:eastAsiaTheme="majorEastAsia" w:hAnsiTheme="majorHAnsi" w:cstheme="majorBidi"/>
+          <w:color w:val="2F5496" w:themeColor="accent1" w:themeShade="BF"/>
+          <w:sz w:val="32"/>
+          <w:szCs w:val="32"/>
+        </w:rPr>
+      </w:pPr>
+      <w:bookmarkStart w:id="15" w:name="_Toc146534391"/>
+      <w:r>
+        <w:br w:type="page"/>
+      </w:r>
+    </w:p>
+    <w:p>
+      <w:pPr>
         <w:pStyle w:val="Titolo1"/>
         <w:spacing w:line="276" w:lineRule="auto"/>
       </w:pPr>
-      <w:bookmarkStart w:id="15" w:name="_Toc146534391"/>
-      <w:r>
+      <w:r>
+        <w:lastRenderedPageBreak/>
         <w:t>Domande varie Stage</w:t>
       </w:r>
       <w:bookmarkEnd w:id="15"/>
@@ -9253,7 +9628,6 @@
         <w:spacing w:line="276" w:lineRule="auto"/>
       </w:pPr>
       <w:r>
-        <w:lastRenderedPageBreak/>
         <w:t>Non ne ho la certezza, ma credo che serva, come scritto dal sito di riferimento per gli stage, per forza quello fatto da parte di UniPD come ente certificatore, allegato quando si attiva lo stage con SIAGAS</w:t>
       </w:r>
     </w:p>
@@ -9462,6 +9836,7 @@
         <w:spacing w:line="276" w:lineRule="auto"/>
       </w:pPr>
       <w:r>
+        <w:lastRenderedPageBreak/>
         <w:t>A quanto pare può bastare solo numero di protocollo, se lo avete mettete anche repertorio che nessuno vi picchia (forse)</w:t>
       </w:r>
     </w:p>
@@ -9617,7 +9992,6 @@
         <w:spacing w:line="276" w:lineRule="auto"/>
       </w:pPr>
       <w:r>
-        <w:lastRenderedPageBreak/>
         <w:t>Tullio aveva detto a lezione che lo stage che noi facciamo è un arricchimento nostro sia di conoscenze sia curriculare, quindi secondo lui vale la pena farlo esterno. Tuttavia se sai di voler coltivare l'ambito accademico puoi anche vedere se con uno stage interno qualche professore ti prende sotto la sua ala e ti porta molto avanti</w:t>
       </w:r>
     </w:p>
@@ -9762,61 +10136,6 @@
         <w:spacing w:line="276" w:lineRule="auto"/>
         <w:ind w:left="1440"/>
       </w:pPr>
-    </w:p>
-    <w:p>
-      <w:pPr>
-        <w:pStyle w:val="Paragrafoelenco"/>
-        <w:numPr>
-          <w:ilvl w:val="0"/>
-          <w:numId w:val="1"/>
-        </w:numPr>
-        <w:spacing w:line="276" w:lineRule="auto"/>
-      </w:pPr>
-      <w:r>
-        <w:t>C</w:t>
-      </w:r>
-      <w:r>
-        <w:t>he differenza c'è tra stage interno e</w:t>
-      </w:r>
-      <w:r>
-        <w:t>d</w:t>
-      </w:r>
-      <w:r>
-        <w:t xml:space="preserve"> esterno?</w:t>
-      </w:r>
-    </w:p>
-    <w:p>
-      <w:pPr>
-        <w:pStyle w:val="Paragrafoelenco"/>
-        <w:numPr>
-          <w:ilvl w:val="1"/>
-          <w:numId w:val="1"/>
-        </w:numPr>
-        <w:spacing w:line="276" w:lineRule="auto"/>
-      </w:pPr>
-      <w:r>
-        <w:t xml:space="preserve">Nello stage </w:t>
-      </w:r>
-      <w:r>
-        <w:t>interno fai un progetto da solo con il tutor</w:t>
-      </w:r>
-      <w:r>
-        <w:t>, mentre nello stage esterno vai a lavorare in azienda</w:t>
-      </w:r>
-    </w:p>
-    <w:p>
-      <w:pPr>
-        <w:spacing w:after="160" w:line="259" w:lineRule="auto"/>
-        <w:rPr>
-          <w:rFonts w:asciiTheme="majorHAnsi" w:eastAsiaTheme="majorEastAsia" w:hAnsiTheme="majorHAnsi" w:cstheme="majorBidi"/>
-          <w:color w:val="2F5496" w:themeColor="accent1" w:themeShade="BF"/>
-          <w:sz w:val="32"/>
-          <w:szCs w:val="32"/>
-        </w:rPr>
-      </w:pPr>
-      <w:r>
-        <w:br w:type="page"/>
-      </w:r>
     </w:p>
     <w:p>
       <w:pPr>
@@ -13168,7 +13487,7 @@
   <w:abstractNum w:abstractNumId="3" w15:restartNumberingAfterBreak="0">
     <w:nsid w:val="10443AD3"/>
     <w:multiLevelType w:val="hybridMultilevel"/>
-    <w:tmpl w:val="2F2887F2"/>
+    <w:tmpl w:val="EFA67D18"/>
     <w:lvl w:ilvl="0" w:tplc="B220EB18">
       <w:numFmt w:val="bullet"/>
       <w:lvlText w:val="-"/>
@@ -13616,6 +13935,123 @@
     </w:lvl>
   </w:abstractNum>
   <w:abstractNum w:abstractNumId="7" w15:restartNumberingAfterBreak="0">
+    <w:nsid w:val="3E03293B"/>
+    <w:multiLevelType w:val="multilevel"/>
+    <w:tmpl w:val="E88CDC36"/>
+    <w:lvl w:ilvl="0">
+      <w:start w:val="1"/>
+      <w:numFmt w:val="decimal"/>
+      <w:lvlText w:val="%1."/>
+      <w:lvlJc w:val="left"/>
+      <w:pPr>
+        <w:tabs>
+          <w:tab w:val="num" w:pos="720"/>
+        </w:tabs>
+        <w:ind w:left="720" w:hanging="360"/>
+      </w:pPr>
+    </w:lvl>
+    <w:lvl w:ilvl="1">
+      <w:start w:val="1"/>
+      <w:numFmt w:val="bullet"/>
+      <w:lvlText w:val=""/>
+      <w:lvlJc w:val="left"/>
+      <w:pPr>
+        <w:tabs>
+          <w:tab w:val="num" w:pos="1440"/>
+        </w:tabs>
+        <w:ind w:left="1440" w:hanging="360"/>
+      </w:pPr>
+      <w:rPr>
+        <w:rFonts w:ascii="Symbol" w:hAnsi="Symbol" w:hint="default"/>
+        <w:sz w:val="20"/>
+      </w:rPr>
+    </w:lvl>
+    <w:lvl w:ilvl="2" w:tentative="1">
+      <w:start w:val="1"/>
+      <w:numFmt w:val="decimal"/>
+      <w:lvlText w:val="%3."/>
+      <w:lvlJc w:val="left"/>
+      <w:pPr>
+        <w:tabs>
+          <w:tab w:val="num" w:pos="2160"/>
+        </w:tabs>
+        <w:ind w:left="2160" w:hanging="360"/>
+      </w:pPr>
+    </w:lvl>
+    <w:lvl w:ilvl="3" w:tentative="1">
+      <w:start w:val="1"/>
+      <w:numFmt w:val="decimal"/>
+      <w:lvlText w:val="%4."/>
+      <w:lvlJc w:val="left"/>
+      <w:pPr>
+        <w:tabs>
+          <w:tab w:val="num" w:pos="2880"/>
+        </w:tabs>
+        <w:ind w:left="2880" w:hanging="360"/>
+      </w:pPr>
+    </w:lvl>
+    <w:lvl w:ilvl="4" w:tentative="1">
+      <w:start w:val="1"/>
+      <w:numFmt w:val="decimal"/>
+      <w:lvlText w:val="%5."/>
+      <w:lvlJc w:val="left"/>
+      <w:pPr>
+        <w:tabs>
+          <w:tab w:val="num" w:pos="3600"/>
+        </w:tabs>
+        <w:ind w:left="3600" w:hanging="360"/>
+      </w:pPr>
+    </w:lvl>
+    <w:lvl w:ilvl="5" w:tentative="1">
+      <w:start w:val="1"/>
+      <w:numFmt w:val="decimal"/>
+      <w:lvlText w:val="%6."/>
+      <w:lvlJc w:val="left"/>
+      <w:pPr>
+        <w:tabs>
+          <w:tab w:val="num" w:pos="4320"/>
+        </w:tabs>
+        <w:ind w:left="4320" w:hanging="360"/>
+      </w:pPr>
+    </w:lvl>
+    <w:lvl w:ilvl="6" w:tentative="1">
+      <w:start w:val="1"/>
+      <w:numFmt w:val="decimal"/>
+      <w:lvlText w:val="%7."/>
+      <w:lvlJc w:val="left"/>
+      <w:pPr>
+        <w:tabs>
+          <w:tab w:val="num" w:pos="5040"/>
+        </w:tabs>
+        <w:ind w:left="5040" w:hanging="360"/>
+      </w:pPr>
+    </w:lvl>
+    <w:lvl w:ilvl="7" w:tentative="1">
+      <w:start w:val="1"/>
+      <w:numFmt w:val="decimal"/>
+      <w:lvlText w:val="%8."/>
+      <w:lvlJc w:val="left"/>
+      <w:pPr>
+        <w:tabs>
+          <w:tab w:val="num" w:pos="5760"/>
+        </w:tabs>
+        <w:ind w:left="5760" w:hanging="360"/>
+      </w:pPr>
+    </w:lvl>
+    <w:lvl w:ilvl="8" w:tentative="1">
+      <w:start w:val="1"/>
+      <w:numFmt w:val="decimal"/>
+      <w:lvlText w:val="%9."/>
+      <w:lvlJc w:val="left"/>
+      <w:pPr>
+        <w:tabs>
+          <w:tab w:val="num" w:pos="6480"/>
+        </w:tabs>
+        <w:ind w:left="6480" w:hanging="360"/>
+      </w:pPr>
+    </w:lvl>
+  </w:abstractNum>
+  <w:abstractNum w:abstractNumId="8" w15:restartNumberingAfterBreak="0">
     <w:nsid w:val="3FCF310B"/>
     <w:multiLevelType w:val="hybridMultilevel"/>
     <w:tmpl w:val="45AA1B2E"/>
@@ -13704,7 +14140,7 @@
       </w:pPr>
     </w:lvl>
   </w:abstractNum>
-  <w:abstractNum w:abstractNumId="8" w15:restartNumberingAfterBreak="0">
+  <w:abstractNum w:abstractNumId="9" w15:restartNumberingAfterBreak="0">
     <w:nsid w:val="414360CB"/>
     <w:multiLevelType w:val="hybridMultilevel"/>
     <w:tmpl w:val="2F58CEC8"/>
@@ -13816,7 +14252,7 @@
       </w:rPr>
     </w:lvl>
   </w:abstractNum>
-  <w:abstractNum w:abstractNumId="9" w15:restartNumberingAfterBreak="0">
+  <w:abstractNum w:abstractNumId="10" w15:restartNumberingAfterBreak="0">
     <w:nsid w:val="4BE83D50"/>
     <w:multiLevelType w:val="hybridMultilevel"/>
     <w:tmpl w:val="D1E6139C"/>
@@ -13928,7 +14364,7 @@
       </w:rPr>
     </w:lvl>
   </w:abstractNum>
-  <w:abstractNum w:abstractNumId="10" w15:restartNumberingAfterBreak="0">
+  <w:abstractNum w:abstractNumId="11" w15:restartNumberingAfterBreak="0">
     <w:nsid w:val="53164787"/>
     <w:multiLevelType w:val="hybridMultilevel"/>
     <w:tmpl w:val="9476F6D4"/>
@@ -14014,7 +14450,7 @@
       </w:pPr>
     </w:lvl>
   </w:abstractNum>
-  <w:abstractNum w:abstractNumId="11" w15:restartNumberingAfterBreak="0">
+  <w:abstractNum w:abstractNumId="12" w15:restartNumberingAfterBreak="0">
     <w:nsid w:val="55A14094"/>
     <w:multiLevelType w:val="multilevel"/>
     <w:tmpl w:val="6B2E4B90"/>
@@ -14127,7 +14563,7 @@
       </w:pPr>
     </w:lvl>
   </w:abstractNum>
-  <w:abstractNum w:abstractNumId="12" w15:restartNumberingAfterBreak="0">
+  <w:abstractNum w:abstractNumId="13" w15:restartNumberingAfterBreak="0">
     <w:nsid w:val="5AC4634D"/>
     <w:multiLevelType w:val="hybridMultilevel"/>
     <w:tmpl w:val="ACC22EEE"/>
@@ -14239,7 +14675,7 @@
       </w:rPr>
     </w:lvl>
   </w:abstractNum>
-  <w:abstractNum w:abstractNumId="13" w15:restartNumberingAfterBreak="0">
+  <w:abstractNum w:abstractNumId="14" w15:restartNumberingAfterBreak="0">
     <w:nsid w:val="5DE55731"/>
     <w:multiLevelType w:val="hybridMultilevel"/>
     <w:tmpl w:val="5B5EBF9A"/>
@@ -14351,7 +14787,7 @@
       </w:rPr>
     </w:lvl>
   </w:abstractNum>
-  <w:abstractNum w:abstractNumId="14" w15:restartNumberingAfterBreak="0">
+  <w:abstractNum w:abstractNumId="15" w15:restartNumberingAfterBreak="0">
     <w:nsid w:val="5FB31B23"/>
     <w:multiLevelType w:val="multilevel"/>
     <w:tmpl w:val="A5EE3EB4"/>
@@ -14500,7 +14936,7 @@
       </w:rPr>
     </w:lvl>
   </w:abstractNum>
-  <w:abstractNum w:abstractNumId="15" w15:restartNumberingAfterBreak="0">
+  <w:abstractNum w:abstractNumId="16" w15:restartNumberingAfterBreak="0">
     <w:nsid w:val="64ED338A"/>
     <w:multiLevelType w:val="multilevel"/>
     <w:tmpl w:val="CF70A4A4"/>
@@ -14613,7 +15049,7 @@
       </w:pPr>
     </w:lvl>
   </w:abstractNum>
-  <w:abstractNum w:abstractNumId="16" w15:restartNumberingAfterBreak="0">
+  <w:abstractNum w:abstractNumId="17" w15:restartNumberingAfterBreak="0">
     <w:nsid w:val="655E24C4"/>
     <w:multiLevelType w:val="hybridMultilevel"/>
     <w:tmpl w:val="D8F4A5F8"/>
@@ -14725,7 +15161,7 @@
       </w:rPr>
     </w:lvl>
   </w:abstractNum>
-  <w:abstractNum w:abstractNumId="17" w15:restartNumberingAfterBreak="0">
+  <w:abstractNum w:abstractNumId="18" w15:restartNumberingAfterBreak="0">
     <w:nsid w:val="7D5332B9"/>
     <w:multiLevelType w:val="hybridMultilevel"/>
     <w:tmpl w:val="3F643FE8"/>
@@ -14842,55 +15278,58 @@
     <w:abstractNumId w:val="3"/>
   </w:num>
   <w:num w:numId="2" w16cid:durableId="934795">
-    <w:abstractNumId w:val="16"/>
+    <w:abstractNumId w:val="17"/>
   </w:num>
   <w:num w:numId="3" w16cid:durableId="1365443402">
-    <w:abstractNumId w:val="13"/>
+    <w:abstractNumId w:val="14"/>
   </w:num>
   <w:num w:numId="4" w16cid:durableId="969438315">
     <w:abstractNumId w:val="1"/>
   </w:num>
   <w:num w:numId="5" w16cid:durableId="1797212843">
-    <w:abstractNumId w:val="8"/>
+    <w:abstractNumId w:val="9"/>
   </w:num>
   <w:num w:numId="6" w16cid:durableId="1559853463">
     <w:abstractNumId w:val="4"/>
   </w:num>
   <w:num w:numId="7" w16cid:durableId="1617760395">
-    <w:abstractNumId w:val="15"/>
+    <w:abstractNumId w:val="16"/>
   </w:num>
   <w:num w:numId="8" w16cid:durableId="1150250539">
-    <w:abstractNumId w:val="11"/>
+    <w:abstractNumId w:val="12"/>
   </w:num>
   <w:num w:numId="9" w16cid:durableId="1057582127">
     <w:abstractNumId w:val="2"/>
   </w:num>
   <w:num w:numId="10" w16cid:durableId="1995835795">
-    <w:abstractNumId w:val="14"/>
+    <w:abstractNumId w:val="15"/>
   </w:num>
   <w:num w:numId="11" w16cid:durableId="514348176">
-    <w:abstractNumId w:val="12"/>
+    <w:abstractNumId w:val="13"/>
   </w:num>
   <w:num w:numId="12" w16cid:durableId="451559116">
-    <w:abstractNumId w:val="9"/>
+    <w:abstractNumId w:val="10"/>
   </w:num>
   <w:num w:numId="13" w16cid:durableId="1969046813">
     <w:abstractNumId w:val="6"/>
   </w:num>
   <w:num w:numId="14" w16cid:durableId="659503389">
-    <w:abstractNumId w:val="10"/>
+    <w:abstractNumId w:val="11"/>
   </w:num>
   <w:num w:numId="15" w16cid:durableId="507212531">
-    <w:abstractNumId w:val="7"/>
+    <w:abstractNumId w:val="8"/>
   </w:num>
   <w:num w:numId="16" w16cid:durableId="908729488">
-    <w:abstractNumId w:val="17"/>
+    <w:abstractNumId w:val="18"/>
   </w:num>
   <w:num w:numId="17" w16cid:durableId="224341472">
     <w:abstractNumId w:val="5"/>
   </w:num>
   <w:num w:numId="18" w16cid:durableId="41173533">
     <w:abstractNumId w:val="0"/>
+  </w:num>
+  <w:num w:numId="19" w16cid:durableId="1478184927">
+    <w:abstractNumId w:val="7"/>
   </w:num>
 </w:numbering>
 </file>
@@ -15367,7 +15806,6 @@
   <w:style w:type="character" w:default="1" w:styleId="Carpredefinitoparagrafo">
     <w:name w:val="Default Paragraph Font"/>
     <w:uiPriority w:val="1"/>
-    <w:semiHidden/>
     <w:unhideWhenUsed/>
   </w:style>
   <w:style w:type="table" w:default="1" w:styleId="Tabellanormale">

</xml_diff>

<commit_message>
Aggiunte indicazioni fine stage
</commit_message>
<xml_diff>
--- a/FAQ Stage e Tesi/FAQ Stage e Tesi.docx
+++ b/FAQ Stage e Tesi/FAQ Stage e Tesi.docx
@@ -603,7 +603,7 @@
                 <w:noProof/>
                 <w:webHidden/>
               </w:rPr>
-              <w:t>10</w:t>
+              <w:t>11</w:t>
             </w:r>
             <w:r>
               <w:rPr>
@@ -675,7 +675,7 @@
                 <w:noProof/>
                 <w:webHidden/>
               </w:rPr>
-              <w:t>11</w:t>
+              <w:t>12</w:t>
             </w:r>
             <w:r>
               <w:rPr>
@@ -747,7 +747,7 @@
                 <w:noProof/>
                 <w:webHidden/>
               </w:rPr>
-              <w:t>12</w:t>
+              <w:t>13</w:t>
             </w:r>
             <w:r>
               <w:rPr>
@@ -819,7 +819,7 @@
                 <w:noProof/>
                 <w:webHidden/>
               </w:rPr>
-              <w:t>15</w:t>
+              <w:t>16</w:t>
             </w:r>
             <w:r>
               <w:rPr>
@@ -891,7 +891,7 @@
                 <w:noProof/>
                 <w:webHidden/>
               </w:rPr>
-              <w:t>24</w:t>
+              <w:t>25</w:t>
             </w:r>
             <w:r>
               <w:rPr>
@@ -963,7 +963,7 @@
                 <w:noProof/>
                 <w:webHidden/>
               </w:rPr>
-              <w:t>25</w:t>
+              <w:t>26</w:t>
             </w:r>
             <w:r>
               <w:rPr>
@@ -1035,7 +1035,7 @@
                 <w:noProof/>
                 <w:webHidden/>
               </w:rPr>
-              <w:t>26</w:t>
+              <w:t>27</w:t>
             </w:r>
             <w:r>
               <w:rPr>
@@ -1107,7 +1107,7 @@
                 <w:noProof/>
                 <w:webHidden/>
               </w:rPr>
-              <w:t>27</w:t>
+              <w:t>29</w:t>
             </w:r>
             <w:r>
               <w:rPr>
@@ -1179,7 +1179,7 @@
                 <w:noProof/>
                 <w:webHidden/>
               </w:rPr>
-              <w:t>30</w:t>
+              <w:t>31</w:t>
             </w:r>
             <w:r>
               <w:rPr>
@@ -1251,7 +1251,7 @@
                 <w:noProof/>
                 <w:webHidden/>
               </w:rPr>
-              <w:t>31</w:t>
+              <w:t>32</w:t>
             </w:r>
             <w:r>
               <w:rPr>
@@ -1323,7 +1323,7 @@
                 <w:noProof/>
                 <w:webHidden/>
               </w:rPr>
-              <w:t>32</w:t>
+              <w:t>33</w:t>
             </w:r>
             <w:r>
               <w:rPr>
@@ -1395,7 +1395,7 @@
                 <w:noProof/>
                 <w:webHidden/>
               </w:rPr>
-              <w:t>33</w:t>
+              <w:t>34</w:t>
             </w:r>
             <w:r>
               <w:rPr>
@@ -1467,7 +1467,7 @@
                 <w:noProof/>
                 <w:webHidden/>
               </w:rPr>
-              <w:t>36</w:t>
+              <w:t>37</w:t>
             </w:r>
             <w:r>
               <w:rPr>
@@ -1539,7 +1539,7 @@
                 <w:noProof/>
                 <w:webHidden/>
               </w:rPr>
-              <w:t>37</w:t>
+              <w:t>38</w:t>
             </w:r>
             <w:r>
               <w:rPr>
@@ -1611,7 +1611,7 @@
                 <w:noProof/>
                 <w:webHidden/>
               </w:rPr>
-              <w:t>38</w:t>
+              <w:t>39</w:t>
             </w:r>
             <w:r>
               <w:rPr>
@@ -9135,7 +9135,24 @@
         <w:spacing w:after="160" w:line="276" w:lineRule="auto"/>
       </w:pPr>
       <w:r>
-        <w:t>Si deve avere il modulo di fine stage, compilato alla fine dello stage:</w:t>
+        <w:t>Si deve avere il modulo di fine stage</w:t>
+      </w:r>
+      <w:r>
+        <w:t xml:space="preserve">, che si trova </w:t>
+      </w:r>
+      <w:hyperlink r:id="rId58" w:history="1">
+        <w:r>
+          <w:rPr>
+            <w:rStyle w:val="Collegamentoipertestuale"/>
+          </w:rPr>
+          <w:t>qui</w:t>
+        </w:r>
+      </w:hyperlink>
+      <w:r>
+        <w:t xml:space="preserve"> (dove si è generato il modulo di inizio stage, dovreste averlo visto)</w:t>
+      </w:r>
+      <w:r>
+        <w:t>, compilato alla fine dello stage:</w:t>
       </w:r>
       <w:r>
         <w:br/>
@@ -9160,7 +9177,7 @@
                     <pic:cNvPicPr/>
                   </pic:nvPicPr>
                   <pic:blipFill>
-                    <a:blip r:embed="rId58"/>
+                    <a:blip r:embed="rId59"/>
                     <a:stretch>
                       <a:fillRect/>
                     </a:stretch>
@@ -9222,7 +9239,7 @@
                     <pic:cNvPicPr/>
                   </pic:nvPicPr>
                   <pic:blipFill>
-                    <a:blip r:embed="rId59"/>
+                    <a:blip r:embed="rId60"/>
                     <a:stretch>
                       <a:fillRect/>
                     </a:stretch>
@@ -9322,7 +9339,7 @@
                     <pic:cNvPicPr/>
                   </pic:nvPicPr>
                   <pic:blipFill>
-                    <a:blip r:embed="rId60"/>
+                    <a:blip r:embed="rId61"/>
                     <a:stretch>
                       <a:fillRect/>
                     </a:stretch>
@@ -9389,7 +9406,7 @@
                     <pic:cNvPicPr/>
                   </pic:nvPicPr>
                   <pic:blipFill>
-                    <a:blip r:embed="rId61"/>
+                    <a:blip r:embed="rId62"/>
                     <a:stretch>
                       <a:fillRect/>
                     </a:stretch>
@@ -9773,7 +9790,7 @@
         </w:rPr>
         <w:t xml:space="preserve">Link: </w:t>
       </w:r>
-      <w:hyperlink r:id="rId62" w:history="1">
+      <w:hyperlink r:id="rId63" w:history="1">
         <w:r>
           <w:rPr>
             <w:rStyle w:val="Collegamentoipertestuale"/>
@@ -9835,9 +9852,14 @@
         </w:numPr>
         <w:spacing w:line="276" w:lineRule="auto"/>
       </w:pPr>
+      <w:proofErr w:type="gramStart"/>
       <w:r>
         <w:lastRenderedPageBreak/>
-        <w:t>A quanto pare può bastare solo numero di protocollo, se lo avete mettete anche repertorio che nessuno vi picchia (forse)</w:t>
+        <w:t>A quanto pare</w:t>
+      </w:r>
+      <w:proofErr w:type="gramEnd"/>
+      <w:r>
+        <w:t xml:space="preserve"> può bastare solo numero di protocollo, se lo avete mettete anche repertorio che nessuno vi picchia (forse)</w:t>
       </w:r>
     </w:p>
     <w:p>
@@ -10334,7 +10356,7 @@
         </w:numPr>
         <w:spacing w:after="160" w:line="276" w:lineRule="auto"/>
       </w:pPr>
-      <w:hyperlink r:id="rId63" w:history="1">
+      <w:hyperlink r:id="rId64" w:history="1">
         <w:r>
           <w:rPr>
             <w:rStyle w:val="Collegamentoipertestuale"/>
@@ -10371,7 +10393,7 @@
         </w:numPr>
         <w:spacing w:after="160" w:line="276" w:lineRule="auto"/>
       </w:pPr>
-      <w:hyperlink r:id="rId64" w:history="1">
+      <w:hyperlink r:id="rId65" w:history="1">
         <w:r>
           <w:rPr>
             <w:rStyle w:val="Collegamentoipertestuale"/>
@@ -10395,7 +10417,7 @@
       <w:r>
         <w:t xml:space="preserve">Il template per realizzarla disponibile su GitHub: </w:t>
       </w:r>
-      <w:hyperlink r:id="rId65" w:history="1">
+      <w:hyperlink r:id="rId66" w:history="1">
         <w:r>
           <w:rPr>
             <w:rStyle w:val="Collegamentoipertestuale"/>
@@ -10419,7 +10441,7 @@
       <w:r>
         <w:t xml:space="preserve">Template in Pandoc per realizzarla: </w:t>
       </w:r>
-      <w:hyperlink r:id="rId66" w:history="1">
+      <w:hyperlink r:id="rId67" w:history="1">
         <w:r>
           <w:rPr>
             <w:rStyle w:val="Collegamentoipertestuale"/>
@@ -10703,7 +10725,7 @@
       <w:r>
         <w:t xml:space="preserve">Esempio di repo con gli script aggiuntivi per compilare manualmente tesi, bibliografia, glossario, etc: </w:t>
       </w:r>
-      <w:hyperlink r:id="rId67" w:history="1">
+      <w:hyperlink r:id="rId68" w:history="1">
         <w:r>
           <w:rPr>
             <w:rStyle w:val="Collegamentoipertestuale"/>
@@ -10798,8 +10820,13 @@
         </w:numPr>
         <w:spacing w:after="160" w:line="276" w:lineRule="auto"/>
       </w:pPr>
-      <w:r>
-        <w:t>Gli warning ignorateli, per la quasi totalità; comunque, esistono vari modi di ris</w:t>
+      <w:proofErr w:type="gramStart"/>
+      <w:r>
+        <w:t>Gli</w:t>
+      </w:r>
+      <w:proofErr w:type="gramEnd"/>
+      <w:r>
+        <w:t xml:space="preserve"> warning ignorateli, per la quasi totalità; comunque, esistono vari modi di ris</w:t>
       </w:r>
       <w:r>
         <w:t>olverli (magari, con chktex e commentando errori, es. \hbadness=10000 e % chktex-file (codice errore) possono risolvervi un disastro di warning nel singolo capitolo legati a spazi o a piccolezze simili; li riporto per completezza di visione</w:t>
@@ -10982,7 +11009,7 @@
       <w:pPr>
         <w:spacing w:line="276" w:lineRule="auto"/>
       </w:pPr>
-      <w:hyperlink r:id="rId68" w:history="1">
+      <w:hyperlink r:id="rId69" w:history="1">
         <w:r>
           <w:rPr>
             <w:rStyle w:val="Collegamentoipertestuale"/>
@@ -11009,7 +11036,7 @@
       <w:r>
         <w:br/>
       </w:r>
-      <w:hyperlink r:id="rId69" w:history="1">
+      <w:hyperlink r:id="rId70" w:history="1">
         <w:r>
           <w:rPr>
             <w:rStyle w:val="Collegamentoipertestuale"/>
@@ -11045,7 +11072,7 @@
       <w:pPr>
         <w:spacing w:line="276" w:lineRule="auto"/>
       </w:pPr>
-      <w:hyperlink r:id="rId70" w:history="1">
+      <w:hyperlink r:id="rId71" w:history="1">
         <w:r>
           <w:rPr>
             <w:rStyle w:val="Collegamentoipertestuale"/>
@@ -11127,7 +11154,7 @@
                     <pic:cNvPicPr/>
                   </pic:nvPicPr>
                   <pic:blipFill>
-                    <a:blip r:embed="rId71"/>
+                    <a:blip r:embed="rId72"/>
                     <a:stretch>
                       <a:fillRect/>
                     </a:stretch>
@@ -11365,7 +11392,7 @@
                     <pic:cNvPicPr/>
                   </pic:nvPicPr>
                   <pic:blipFill>
-                    <a:blip r:embed="rId72"/>
+                    <a:blip r:embed="rId73"/>
                     <a:stretch>
                       <a:fillRect/>
                     </a:stretch>
@@ -11555,7 +11582,7 @@
                     </pic:cNvPicPr>
                   </pic:nvPicPr>
                   <pic:blipFill>
-                    <a:blip r:embed="rId73">
+                    <a:blip r:embed="rId74">
                       <a:extLst>
                         <a:ext uri="{28A0092B-C50C-407E-A947-70E740481C1C}">
                           <a14:useLocalDpi xmlns:a14="http://schemas.microsoft.com/office/drawing/2010/main" val="0"/>
@@ -11624,7 +11651,7 @@
                     <pic:cNvPicPr/>
                   </pic:nvPicPr>
                   <pic:blipFill>
-                    <a:blip r:embed="rId74"/>
+                    <a:blip r:embed="rId75"/>
                     <a:stretch>
                       <a:fillRect/>
                     </a:stretch>
@@ -11706,7 +11733,7 @@
         </w:numPr>
         <w:spacing w:line="276" w:lineRule="auto"/>
       </w:pPr>
-      <w:hyperlink r:id="rId75" w:history="1">
+      <w:hyperlink r:id="rId76" w:history="1">
         <w:r>
           <w:rPr>
             <w:rStyle w:val="Collegamentoipertestuale"/>
@@ -11874,7 +11901,7 @@
                     <pic:cNvPicPr/>
                   </pic:nvPicPr>
                   <pic:blipFill>
-                    <a:blip r:embed="rId76"/>
+                    <a:blip r:embed="rId77"/>
                     <a:stretch>
                       <a:fillRect/>
                     </a:stretch>
@@ -11936,7 +11963,7 @@
         </w:numPr>
         <w:spacing w:line="276" w:lineRule="auto"/>
       </w:pPr>
-      <w:hyperlink r:id="rId77" w:history="1">
+      <w:hyperlink r:id="rId78" w:history="1">
         <w:r>
           <w:rPr>
             <w:rStyle w:val="Collegamentoipertestuale"/>
@@ -12012,7 +12039,7 @@
                     <pic:cNvPicPr/>
                   </pic:nvPicPr>
                   <pic:blipFill>
-                    <a:blip r:embed="rId78"/>
+                    <a:blip r:embed="rId79"/>
                     <a:stretch>
                       <a:fillRect/>
                     </a:stretch>
@@ -12298,7 +12325,7 @@
       <w:r>
         <w:t xml:space="preserve">Sì, al link </w:t>
       </w:r>
-      <w:hyperlink r:id="rId79" w:history="1">
+      <w:hyperlink r:id="rId80" w:history="1">
         <w:r>
           <w:rPr>
             <w:rStyle w:val="Collegamentoipertestuale"/>
@@ -12340,7 +12367,7 @@
       <w:r>
         <w:t xml:space="preserve">Alcune sono disponibili a: </w:t>
       </w:r>
-      <w:hyperlink r:id="rId80" w:history="1">
+      <w:hyperlink r:id="rId81" w:history="1">
         <w:r>
           <w:rPr>
             <w:rStyle w:val="Collegamentoipertestuale"/>
@@ -13021,8 +13048,8 @@
       </w:pPr>
     </w:p>
     <w:sectPr>
-      <w:headerReference w:type="default" r:id="rId81"/>
-      <w:footerReference w:type="default" r:id="rId82"/>
+      <w:headerReference w:type="default" r:id="rId82"/>
+      <w:footerReference w:type="default" r:id="rId83"/>
       <w:pgSz w:w="11906" w:h="16838"/>
       <w:pgMar w:top="1417" w:right="1134" w:bottom="1134" w:left="1134" w:header="708" w:footer="708" w:gutter="0"/>
       <w:cols w:space="708"/>
@@ -15806,6 +15833,7 @@
   <w:style w:type="character" w:default="1" w:styleId="Carpredefinitoparagrafo">
     <w:name w:val="Default Paragraph Font"/>
     <w:uiPriority w:val="1"/>
+    <w:semiHidden/>
     <w:unhideWhenUsed/>
   </w:style>
   <w:style w:type="table" w:default="1" w:styleId="Tabellanormale">

</xml_diff>

<commit_message>
Aggiunte indicazioni ulteriori spese e progetto
</commit_message>
<xml_diff>
--- a/FAQ Stage e Tesi/FAQ Stage e Tesi.docx
+++ b/FAQ Stage e Tesi/FAQ Stage e Tesi.docx
@@ -196,7 +196,7 @@
           <w:r>
             <w:fldChar w:fldCharType="separate"/>
           </w:r>
-          <w:hyperlink w:anchor="_Toc146534379" w:history="1">
+          <w:hyperlink w:anchor="_Toc151723971" w:history="1">
             <w:r>
               <w:rPr>
                 <w:rStyle w:val="Collegamentoipertestuale"/>
@@ -223,7 +223,7 @@
                 <w:noProof/>
                 <w:webHidden/>
               </w:rPr>
-              <w:instrText xml:space="preserve"> PAGEREF _Toc146534379 \h </w:instrText>
+              <w:instrText xml:space="preserve"> PAGEREF _Toc151723971 \h </w:instrText>
             </w:r>
             <w:r>
               <w:rPr>
@@ -268,7 +268,7 @@
               <w14:ligatures w14:val="standardContextual"/>
             </w:rPr>
           </w:pPr>
-          <w:hyperlink w:anchor="_Toc146534380" w:history="1">
+          <w:hyperlink w:anchor="_Toc151723972" w:history="1">
             <w:r>
               <w:rPr>
                 <w:rStyle w:val="Collegamentoipertestuale"/>
@@ -295,7 +295,7 @@
                 <w:noProof/>
                 <w:webHidden/>
               </w:rPr>
-              <w:instrText xml:space="preserve"> PAGEREF _Toc146534380 \h </w:instrText>
+              <w:instrText xml:space="preserve"> PAGEREF _Toc151723972 \h </w:instrText>
             </w:r>
             <w:r>
               <w:rPr>
@@ -340,7 +340,7 @@
               <w14:ligatures w14:val="standardContextual"/>
             </w:rPr>
           </w:pPr>
-          <w:hyperlink w:anchor="_Toc146534381" w:history="1">
+          <w:hyperlink w:anchor="_Toc151723973" w:history="1">
             <w:r>
               <w:rPr>
                 <w:rStyle w:val="Collegamentoipertestuale"/>
@@ -367,7 +367,7 @@
                 <w:noProof/>
                 <w:webHidden/>
               </w:rPr>
-              <w:instrText xml:space="preserve"> PAGEREF _Toc146534381 \h </w:instrText>
+              <w:instrText xml:space="preserve"> PAGEREF _Toc151723973 \h </w:instrText>
             </w:r>
             <w:r>
               <w:rPr>
@@ -412,7 +412,7 @@
               <w14:ligatures w14:val="standardContextual"/>
             </w:rPr>
           </w:pPr>
-          <w:hyperlink w:anchor="_Toc146534382" w:history="1">
+          <w:hyperlink w:anchor="_Toc151723974" w:history="1">
             <w:r>
               <w:rPr>
                 <w:rStyle w:val="Collegamentoipertestuale"/>
@@ -439,79 +439,7 @@
                 <w:noProof/>
                 <w:webHidden/>
               </w:rPr>
-              <w:instrText xml:space="preserve"> PAGEREF _Toc146534382 \h </w:instrText>
-            </w:r>
-            <w:r>
-              <w:rPr>
-                <w:noProof/>
-                <w:webHidden/>
-              </w:rPr>
-            </w:r>
-            <w:r>
-              <w:rPr>
-                <w:noProof/>
-                <w:webHidden/>
-              </w:rPr>
-              <w:fldChar w:fldCharType="separate"/>
-            </w:r>
-            <w:r>
-              <w:rPr>
-                <w:noProof/>
-                <w:webHidden/>
-              </w:rPr>
-              <w:t>8</w:t>
-            </w:r>
-            <w:r>
-              <w:rPr>
-                <w:noProof/>
-                <w:webHidden/>
-              </w:rPr>
-              <w:fldChar w:fldCharType="end"/>
-            </w:r>
-          </w:hyperlink>
-        </w:p>
-        <w:p>
-          <w:pPr>
-            <w:pStyle w:val="Sommario1"/>
-            <w:tabs>
-              <w:tab w:val="right" w:leader="dot" w:pos="9628"/>
-            </w:tabs>
-            <w:rPr>
-              <w:rFonts w:eastAsiaTheme="minorEastAsia"/>
-              <w:noProof/>
-              <w:kern w:val="2"/>
-              <w:lang w:eastAsia="it-IT"/>
-              <w14:ligatures w14:val="standardContextual"/>
-            </w:rPr>
-          </w:pPr>
-          <w:hyperlink w:anchor="_Toc146534383" w:history="1">
-            <w:r>
-              <w:rPr>
-                <w:rStyle w:val="Collegamentoipertestuale"/>
-                <w:noProof/>
-              </w:rPr>
-              <w:t>Stage Interno</w:t>
-            </w:r>
-            <w:r>
-              <w:rPr>
-                <w:noProof/>
-                <w:webHidden/>
-              </w:rPr>
-              <w:tab/>
-            </w:r>
-            <w:r>
-              <w:rPr>
-                <w:noProof/>
-                <w:webHidden/>
-              </w:rPr>
-              <w:fldChar w:fldCharType="begin"/>
-            </w:r>
-            <w:r>
-              <w:rPr>
-                <w:noProof/>
-                <w:webHidden/>
-              </w:rPr>
-              <w:instrText xml:space="preserve"> PAGEREF _Toc146534383 \h </w:instrText>
+              <w:instrText xml:space="preserve"> PAGEREF _Toc151723974 \h </w:instrText>
             </w:r>
             <w:r>
               <w:rPr>
@@ -556,7 +484,79 @@
               <w14:ligatures w14:val="standardContextual"/>
             </w:rPr>
           </w:pPr>
-          <w:hyperlink w:anchor="_Toc146534384" w:history="1">
+          <w:hyperlink w:anchor="_Toc151723975" w:history="1">
+            <w:r>
+              <w:rPr>
+                <w:rStyle w:val="Collegamentoipertestuale"/>
+                <w:noProof/>
+              </w:rPr>
+              <w:t>Stage Interno</w:t>
+            </w:r>
+            <w:r>
+              <w:rPr>
+                <w:noProof/>
+                <w:webHidden/>
+              </w:rPr>
+              <w:tab/>
+            </w:r>
+            <w:r>
+              <w:rPr>
+                <w:noProof/>
+                <w:webHidden/>
+              </w:rPr>
+              <w:fldChar w:fldCharType="begin"/>
+            </w:r>
+            <w:r>
+              <w:rPr>
+                <w:noProof/>
+                <w:webHidden/>
+              </w:rPr>
+              <w:instrText xml:space="preserve"> PAGEREF _Toc151723975 \h </w:instrText>
+            </w:r>
+            <w:r>
+              <w:rPr>
+                <w:noProof/>
+                <w:webHidden/>
+              </w:rPr>
+            </w:r>
+            <w:r>
+              <w:rPr>
+                <w:noProof/>
+                <w:webHidden/>
+              </w:rPr>
+              <w:fldChar w:fldCharType="separate"/>
+            </w:r>
+            <w:r>
+              <w:rPr>
+                <w:noProof/>
+                <w:webHidden/>
+              </w:rPr>
+              <w:t>10</w:t>
+            </w:r>
+            <w:r>
+              <w:rPr>
+                <w:noProof/>
+                <w:webHidden/>
+              </w:rPr>
+              <w:fldChar w:fldCharType="end"/>
+            </w:r>
+          </w:hyperlink>
+        </w:p>
+        <w:p>
+          <w:pPr>
+            <w:pStyle w:val="Sommario1"/>
+            <w:tabs>
+              <w:tab w:val="right" w:leader="dot" w:pos="9628"/>
+            </w:tabs>
+            <w:rPr>
+              <w:rFonts w:eastAsiaTheme="minorEastAsia"/>
+              <w:noProof/>
+              <w:kern w:val="2"/>
+              <w:lang w:eastAsia="it-IT"/>
+              <w14:ligatures w14:val="standardContextual"/>
+            </w:rPr>
+          </w:pPr>
+          <w:hyperlink w:anchor="_Toc151723976" w:history="1">
             <w:r>
               <w:rPr>
                 <w:rStyle w:val="Collegamentoipertestuale"/>
@@ -583,79 +583,7 @@
                 <w:noProof/>
                 <w:webHidden/>
               </w:rPr>
-              <w:instrText xml:space="preserve"> PAGEREF _Toc146534384 \h </w:instrText>
-            </w:r>
-            <w:r>
-              <w:rPr>
-                <w:noProof/>
-                <w:webHidden/>
-              </w:rPr>
-            </w:r>
-            <w:r>
-              <w:rPr>
-                <w:noProof/>
-                <w:webHidden/>
-              </w:rPr>
-              <w:fldChar w:fldCharType="separate"/>
-            </w:r>
-            <w:r>
-              <w:rPr>
-                <w:noProof/>
-                <w:webHidden/>
-              </w:rPr>
-              <w:t>11</w:t>
-            </w:r>
-            <w:r>
-              <w:rPr>
-                <w:noProof/>
-                <w:webHidden/>
-              </w:rPr>
-              <w:fldChar w:fldCharType="end"/>
-            </w:r>
-          </w:hyperlink>
-        </w:p>
-        <w:p>
-          <w:pPr>
-            <w:pStyle w:val="Sommario1"/>
-            <w:tabs>
-              <w:tab w:val="right" w:leader="dot" w:pos="9628"/>
-            </w:tabs>
-            <w:rPr>
-              <w:rFonts w:eastAsiaTheme="minorEastAsia"/>
-              <w:noProof/>
-              <w:kern w:val="2"/>
-              <w:lang w:eastAsia="it-IT"/>
-              <w14:ligatures w14:val="standardContextual"/>
-            </w:rPr>
-          </w:pPr>
-          <w:hyperlink w:anchor="_Toc146534385" w:history="1">
-            <w:r>
-              <w:rPr>
-                <w:rStyle w:val="Collegamentoipertestuale"/>
-                <w:noProof/>
-              </w:rPr>
-              <w:t>Corso di sicurezza</w:t>
-            </w:r>
-            <w:r>
-              <w:rPr>
-                <w:noProof/>
-                <w:webHidden/>
-              </w:rPr>
-              <w:tab/>
-            </w:r>
-            <w:r>
-              <w:rPr>
-                <w:noProof/>
-                <w:webHidden/>
-              </w:rPr>
-              <w:fldChar w:fldCharType="begin"/>
-            </w:r>
-            <w:r>
-              <w:rPr>
-                <w:noProof/>
-                <w:webHidden/>
-              </w:rPr>
-              <w:instrText xml:space="preserve"> PAGEREF _Toc146534385 \h </w:instrText>
+              <w:instrText xml:space="preserve"> PAGEREF _Toc151723976 \h </w:instrText>
             </w:r>
             <w:r>
               <w:rPr>
@@ -700,13 +628,13 @@
               <w14:ligatures w14:val="standardContextual"/>
             </w:rPr>
           </w:pPr>
-          <w:hyperlink w:anchor="_Toc146534386" w:history="1">
+          <w:hyperlink w:anchor="_Toc151723977" w:history="1">
             <w:r>
               <w:rPr>
                 <w:rStyle w:val="Collegamentoipertestuale"/>
                 <w:noProof/>
               </w:rPr>
-              <w:t>Incontro annuale di Stage-It</w:t>
+              <w:t>Corso di sicurezza</w:t>
             </w:r>
             <w:r>
               <w:rPr>
@@ -727,7 +655,7 @@
                 <w:noProof/>
                 <w:webHidden/>
               </w:rPr>
-              <w:instrText xml:space="preserve"> PAGEREF _Toc146534386 \h </w:instrText>
+              <w:instrText xml:space="preserve"> PAGEREF _Toc151723977 \h </w:instrText>
             </w:r>
             <w:r>
               <w:rPr>
@@ -772,7 +700,79 @@
               <w14:ligatures w14:val="standardContextual"/>
             </w:rPr>
           </w:pPr>
-          <w:hyperlink w:anchor="_Toc146534387" w:history="1">
+          <w:hyperlink w:anchor="_Toc151723978" w:history="1">
+            <w:r>
+              <w:rPr>
+                <w:rStyle w:val="Collegamentoipertestuale"/>
+                <w:noProof/>
+              </w:rPr>
+              <w:t>Incontro annuale di Stage-It</w:t>
+            </w:r>
+            <w:r>
+              <w:rPr>
+                <w:noProof/>
+                <w:webHidden/>
+              </w:rPr>
+              <w:tab/>
+            </w:r>
+            <w:r>
+              <w:rPr>
+                <w:noProof/>
+                <w:webHidden/>
+              </w:rPr>
+              <w:fldChar w:fldCharType="begin"/>
+            </w:r>
+            <w:r>
+              <w:rPr>
+                <w:noProof/>
+                <w:webHidden/>
+              </w:rPr>
+              <w:instrText xml:space="preserve"> PAGEREF _Toc151723978 \h </w:instrText>
+            </w:r>
+            <w:r>
+              <w:rPr>
+                <w:noProof/>
+                <w:webHidden/>
+              </w:rPr>
+            </w:r>
+            <w:r>
+              <w:rPr>
+                <w:noProof/>
+                <w:webHidden/>
+              </w:rPr>
+              <w:fldChar w:fldCharType="separate"/>
+            </w:r>
+            <w:r>
+              <w:rPr>
+                <w:noProof/>
+                <w:webHidden/>
+              </w:rPr>
+              <w:t>14</w:t>
+            </w:r>
+            <w:r>
+              <w:rPr>
+                <w:noProof/>
+                <w:webHidden/>
+              </w:rPr>
+              <w:fldChar w:fldCharType="end"/>
+            </w:r>
+          </w:hyperlink>
+        </w:p>
+        <w:p>
+          <w:pPr>
+            <w:pStyle w:val="Sommario1"/>
+            <w:tabs>
+              <w:tab w:val="right" w:leader="dot" w:pos="9628"/>
+            </w:tabs>
+            <w:rPr>
+              <w:rFonts w:eastAsiaTheme="minorEastAsia"/>
+              <w:noProof/>
+              <w:kern w:val="2"/>
+              <w:lang w:eastAsia="it-IT"/>
+              <w14:ligatures w14:val="standardContextual"/>
+            </w:rPr>
+          </w:pPr>
+          <w:hyperlink w:anchor="_Toc151723979" w:history="1">
             <w:r>
               <w:rPr>
                 <w:rStyle w:val="Collegamentoipertestuale"/>
@@ -799,7 +799,7 @@
                 <w:noProof/>
                 <w:webHidden/>
               </w:rPr>
-              <w:instrText xml:space="preserve"> PAGEREF _Toc146534387 \h </w:instrText>
+              <w:instrText xml:space="preserve"> PAGEREF _Toc151723979 \h </w:instrText>
             </w:r>
             <w:r>
               <w:rPr>
@@ -819,7 +819,7 @@
                 <w:noProof/>
                 <w:webHidden/>
               </w:rPr>
-              <w:t>16</w:t>
+              <w:t>17</w:t>
             </w:r>
             <w:r>
               <w:rPr>
@@ -844,7 +844,7 @@
               <w14:ligatures w14:val="standardContextual"/>
             </w:rPr>
           </w:pPr>
-          <w:hyperlink w:anchor="_Toc146534388" w:history="1">
+          <w:hyperlink w:anchor="_Toc151723980" w:history="1">
             <w:r>
               <w:rPr>
                 <w:rStyle w:val="Collegamentoipertestuale"/>
@@ -871,79 +871,7 @@
                 <w:noProof/>
                 <w:webHidden/>
               </w:rPr>
-              <w:instrText xml:space="preserve"> PAGEREF _Toc146534388 \h </w:instrText>
-            </w:r>
-            <w:r>
-              <w:rPr>
-                <w:noProof/>
-                <w:webHidden/>
-              </w:rPr>
-            </w:r>
-            <w:r>
-              <w:rPr>
-                <w:noProof/>
-                <w:webHidden/>
-              </w:rPr>
-              <w:fldChar w:fldCharType="separate"/>
-            </w:r>
-            <w:r>
-              <w:rPr>
-                <w:noProof/>
-                <w:webHidden/>
-              </w:rPr>
-              <w:t>25</w:t>
-            </w:r>
-            <w:r>
-              <w:rPr>
-                <w:noProof/>
-                <w:webHidden/>
-              </w:rPr>
-              <w:fldChar w:fldCharType="end"/>
-            </w:r>
-          </w:hyperlink>
-        </w:p>
-        <w:p>
-          <w:pPr>
-            <w:pStyle w:val="Sommario1"/>
-            <w:tabs>
-              <w:tab w:val="right" w:leader="dot" w:pos="9628"/>
-            </w:tabs>
-            <w:rPr>
-              <w:rFonts w:eastAsiaTheme="minorEastAsia"/>
-              <w:noProof/>
-              <w:kern w:val="2"/>
-              <w:lang w:eastAsia="it-IT"/>
-              <w14:ligatures w14:val="standardContextual"/>
-            </w:rPr>
-          </w:pPr>
-          <w:hyperlink w:anchor="_Toc146534389" w:history="1">
-            <w:r>
-              <w:rPr>
-                <w:rStyle w:val="Collegamentoipertestuale"/>
-                <w:noProof/>
-              </w:rPr>
-              <w:t>Presentazione della domanda di laurea</w:t>
-            </w:r>
-            <w:r>
-              <w:rPr>
-                <w:noProof/>
-                <w:webHidden/>
-              </w:rPr>
-              <w:tab/>
-            </w:r>
-            <w:r>
-              <w:rPr>
-                <w:noProof/>
-                <w:webHidden/>
-              </w:rPr>
-              <w:fldChar w:fldCharType="begin"/>
-            </w:r>
-            <w:r>
-              <w:rPr>
-                <w:noProof/>
-                <w:webHidden/>
-              </w:rPr>
-              <w:instrText xml:space="preserve"> PAGEREF _Toc146534389 \h </w:instrText>
+              <w:instrText xml:space="preserve"> PAGEREF _Toc151723980 \h </w:instrText>
             </w:r>
             <w:r>
               <w:rPr>
@@ -988,13 +916,13 @@
               <w14:ligatures w14:val="standardContextual"/>
             </w:rPr>
           </w:pPr>
-          <w:hyperlink w:anchor="_Toc146534390" w:history="1">
+          <w:hyperlink w:anchor="_Toc151723981" w:history="1">
             <w:r>
               <w:rPr>
                 <w:rStyle w:val="Collegamentoipertestuale"/>
                 <w:noProof/>
               </w:rPr>
-              <w:t>Alla fine dello stage: registrazione nel libretto</w:t>
+              <w:t>Presentazione della domanda di laurea</w:t>
             </w:r>
             <w:r>
               <w:rPr>
@@ -1015,7 +943,7 @@
                 <w:noProof/>
                 <w:webHidden/>
               </w:rPr>
-              <w:instrText xml:space="preserve"> PAGEREF _Toc146534390 \h </w:instrText>
+              <w:instrText xml:space="preserve"> PAGEREF _Toc151723981 \h </w:instrText>
             </w:r>
             <w:r>
               <w:rPr>
@@ -1060,7 +988,79 @@
               <w14:ligatures w14:val="standardContextual"/>
             </w:rPr>
           </w:pPr>
-          <w:hyperlink w:anchor="_Toc146534391" w:history="1">
+          <w:hyperlink w:anchor="_Toc151723982" w:history="1">
+            <w:r>
+              <w:rPr>
+                <w:rStyle w:val="Collegamentoipertestuale"/>
+                <w:noProof/>
+              </w:rPr>
+              <w:t>Alla fine dello stage: registrazione nel libretto</w:t>
+            </w:r>
+            <w:r>
+              <w:rPr>
+                <w:noProof/>
+                <w:webHidden/>
+              </w:rPr>
+              <w:tab/>
+            </w:r>
+            <w:r>
+              <w:rPr>
+                <w:noProof/>
+                <w:webHidden/>
+              </w:rPr>
+              <w:fldChar w:fldCharType="begin"/>
+            </w:r>
+            <w:r>
+              <w:rPr>
+                <w:noProof/>
+                <w:webHidden/>
+              </w:rPr>
+              <w:instrText xml:space="preserve"> PAGEREF _Toc151723982 \h </w:instrText>
+            </w:r>
+            <w:r>
+              <w:rPr>
+                <w:noProof/>
+                <w:webHidden/>
+              </w:rPr>
+            </w:r>
+            <w:r>
+              <w:rPr>
+                <w:noProof/>
+                <w:webHidden/>
+              </w:rPr>
+              <w:fldChar w:fldCharType="separate"/>
+            </w:r>
+            <w:r>
+              <w:rPr>
+                <w:noProof/>
+                <w:webHidden/>
+              </w:rPr>
+              <w:t>28</w:t>
+            </w:r>
+            <w:r>
+              <w:rPr>
+                <w:noProof/>
+                <w:webHidden/>
+              </w:rPr>
+              <w:fldChar w:fldCharType="end"/>
+            </w:r>
+          </w:hyperlink>
+        </w:p>
+        <w:p>
+          <w:pPr>
+            <w:pStyle w:val="Sommario1"/>
+            <w:tabs>
+              <w:tab w:val="right" w:leader="dot" w:pos="9628"/>
+            </w:tabs>
+            <w:rPr>
+              <w:rFonts w:eastAsiaTheme="minorEastAsia"/>
+              <w:noProof/>
+              <w:kern w:val="2"/>
+              <w:lang w:eastAsia="it-IT"/>
+              <w14:ligatures w14:val="standardContextual"/>
+            </w:rPr>
+          </w:pPr>
+          <w:hyperlink w:anchor="_Toc151723983" w:history="1">
             <w:r>
               <w:rPr>
                 <w:rStyle w:val="Collegamentoipertestuale"/>
@@ -1087,7 +1087,7 @@
                 <w:noProof/>
                 <w:webHidden/>
               </w:rPr>
-              <w:instrText xml:space="preserve"> PAGEREF _Toc146534391 \h </w:instrText>
+              <w:instrText xml:space="preserve"> PAGEREF _Toc151723983 \h </w:instrText>
             </w:r>
             <w:r>
               <w:rPr>
@@ -1107,7 +1107,7 @@
                 <w:noProof/>
                 <w:webHidden/>
               </w:rPr>
-              <w:t>29</w:t>
+              <w:t>30</w:t>
             </w:r>
             <w:r>
               <w:rPr>
@@ -1132,7 +1132,7 @@
               <w14:ligatures w14:val="standardContextual"/>
             </w:rPr>
           </w:pPr>
-          <w:hyperlink w:anchor="_Toc146534392" w:history="1">
+          <w:hyperlink w:anchor="_Toc151723984" w:history="1">
             <w:r>
               <w:rPr>
                 <w:rStyle w:val="Collegamentoipertestuale"/>
@@ -1159,79 +1159,7 @@
                 <w:noProof/>
                 <w:webHidden/>
               </w:rPr>
-              <w:instrText xml:space="preserve"> PAGEREF _Toc146534392 \h </w:instrText>
-            </w:r>
-            <w:r>
-              <w:rPr>
-                <w:noProof/>
-                <w:webHidden/>
-              </w:rPr>
-            </w:r>
-            <w:r>
-              <w:rPr>
-                <w:noProof/>
-                <w:webHidden/>
-              </w:rPr>
-              <w:fldChar w:fldCharType="separate"/>
-            </w:r>
-            <w:r>
-              <w:rPr>
-                <w:noProof/>
-                <w:webHidden/>
-              </w:rPr>
-              <w:t>31</w:t>
-            </w:r>
-            <w:r>
-              <w:rPr>
-                <w:noProof/>
-                <w:webHidden/>
-              </w:rPr>
-              <w:fldChar w:fldCharType="end"/>
-            </w:r>
-          </w:hyperlink>
-        </w:p>
-        <w:p>
-          <w:pPr>
-            <w:pStyle w:val="Sommario1"/>
-            <w:tabs>
-              <w:tab w:val="right" w:leader="dot" w:pos="9628"/>
-            </w:tabs>
-            <w:rPr>
-              <w:rFonts w:eastAsiaTheme="minorEastAsia"/>
-              <w:noProof/>
-              <w:kern w:val="2"/>
-              <w:lang w:eastAsia="it-IT"/>
-              <w14:ligatures w14:val="standardContextual"/>
-            </w:rPr>
-          </w:pPr>
-          <w:hyperlink w:anchor="_Toc146534393" w:history="1">
-            <w:r>
-              <w:rPr>
-                <w:rStyle w:val="Collegamentoipertestuale"/>
-                <w:noProof/>
-              </w:rPr>
-              <w:t>Tesi: Cosa fare esattamente</w:t>
-            </w:r>
-            <w:r>
-              <w:rPr>
-                <w:noProof/>
-                <w:webHidden/>
-              </w:rPr>
-              <w:tab/>
-            </w:r>
-            <w:r>
-              <w:rPr>
-                <w:noProof/>
-                <w:webHidden/>
-              </w:rPr>
-              <w:fldChar w:fldCharType="begin"/>
-            </w:r>
-            <w:r>
-              <w:rPr>
-                <w:noProof/>
-                <w:webHidden/>
-              </w:rPr>
-              <w:instrText xml:space="preserve"> PAGEREF _Toc146534393 \h </w:instrText>
+              <w:instrText xml:space="preserve"> PAGEREF _Toc151723984 \h </w:instrText>
             </w:r>
             <w:r>
               <w:rPr>
@@ -1276,13 +1204,13 @@
               <w14:ligatures w14:val="standardContextual"/>
             </w:rPr>
           </w:pPr>
-          <w:hyperlink w:anchor="_Toc146534394" w:history="1">
+          <w:hyperlink w:anchor="_Toc151723985" w:history="1">
             <w:r>
               <w:rPr>
                 <w:rStyle w:val="Collegamentoipertestuale"/>
                 <w:noProof/>
               </w:rPr>
-              <w:t>Inserimento della Tesi</w:t>
+              <w:t>Tesi: Cosa fare esattamente</w:t>
             </w:r>
             <w:r>
               <w:rPr>
@@ -1303,7 +1231,7 @@
                 <w:noProof/>
                 <w:webHidden/>
               </w:rPr>
-              <w:instrText xml:space="preserve"> PAGEREF _Toc146534394 \h </w:instrText>
+              <w:instrText xml:space="preserve"> PAGEREF _Toc151723985 \h </w:instrText>
             </w:r>
             <w:r>
               <w:rPr>
@@ -1348,13 +1276,13 @@
               <w14:ligatures w14:val="standardContextual"/>
             </w:rPr>
           </w:pPr>
-          <w:hyperlink w:anchor="_Toc146534395" w:history="1">
+          <w:hyperlink w:anchor="_Toc151723986" w:history="1">
             <w:r>
               <w:rPr>
                 <w:rStyle w:val="Collegamentoipertestuale"/>
                 <w:noProof/>
               </w:rPr>
-              <w:t>Presentazione e discussione Tesi</w:t>
+              <w:t>Inserimento della Tesi</w:t>
             </w:r>
             <w:r>
               <w:rPr>
@@ -1375,7 +1303,7 @@
                 <w:noProof/>
                 <w:webHidden/>
               </w:rPr>
-              <w:instrText xml:space="preserve"> PAGEREF _Toc146534395 \h </w:instrText>
+              <w:instrText xml:space="preserve"> PAGEREF _Toc151723986 \h </w:instrText>
             </w:r>
             <w:r>
               <w:rPr>
@@ -1420,7 +1348,79 @@
               <w14:ligatures w14:val="standardContextual"/>
             </w:rPr>
           </w:pPr>
-          <w:hyperlink w:anchor="_Toc146534396" w:history="1">
+          <w:hyperlink w:anchor="_Toc151723987" w:history="1">
+            <w:r>
+              <w:rPr>
+                <w:rStyle w:val="Collegamentoipertestuale"/>
+                <w:noProof/>
+              </w:rPr>
+              <w:t>Presentazione e discussione Tesi</w:t>
+            </w:r>
+            <w:r>
+              <w:rPr>
+                <w:noProof/>
+                <w:webHidden/>
+              </w:rPr>
+              <w:tab/>
+            </w:r>
+            <w:r>
+              <w:rPr>
+                <w:noProof/>
+                <w:webHidden/>
+              </w:rPr>
+              <w:fldChar w:fldCharType="begin"/>
+            </w:r>
+            <w:r>
+              <w:rPr>
+                <w:noProof/>
+                <w:webHidden/>
+              </w:rPr>
+              <w:instrText xml:space="preserve"> PAGEREF _Toc151723987 \h </w:instrText>
+            </w:r>
+            <w:r>
+              <w:rPr>
+                <w:noProof/>
+                <w:webHidden/>
+              </w:rPr>
+            </w:r>
+            <w:r>
+              <w:rPr>
+                <w:noProof/>
+                <w:webHidden/>
+              </w:rPr>
+              <w:fldChar w:fldCharType="separate"/>
+            </w:r>
+            <w:r>
+              <w:rPr>
+                <w:noProof/>
+                <w:webHidden/>
+              </w:rPr>
+              <w:t>35</w:t>
+            </w:r>
+            <w:r>
+              <w:rPr>
+                <w:noProof/>
+                <w:webHidden/>
+              </w:rPr>
+              <w:fldChar w:fldCharType="end"/>
+            </w:r>
+          </w:hyperlink>
+        </w:p>
+        <w:p>
+          <w:pPr>
+            <w:pStyle w:val="Sommario1"/>
+            <w:tabs>
+              <w:tab w:val="right" w:leader="dot" w:pos="9628"/>
+            </w:tabs>
+            <w:rPr>
+              <w:rFonts w:eastAsiaTheme="minorEastAsia"/>
+              <w:noProof/>
+              <w:kern w:val="2"/>
+              <w:lang w:eastAsia="it-IT"/>
+              <w14:ligatures w14:val="standardContextual"/>
+            </w:rPr>
+          </w:pPr>
+          <w:hyperlink w:anchor="_Toc151723988" w:history="1">
             <w:r>
               <w:rPr>
                 <w:rStyle w:val="Collegamentoipertestuale"/>
@@ -1447,79 +1447,7 @@
                 <w:noProof/>
                 <w:webHidden/>
               </w:rPr>
-              <w:instrText xml:space="preserve"> PAGEREF _Toc146534396 \h </w:instrText>
-            </w:r>
-            <w:r>
-              <w:rPr>
-                <w:noProof/>
-                <w:webHidden/>
-              </w:rPr>
-            </w:r>
-            <w:r>
-              <w:rPr>
-                <w:noProof/>
-                <w:webHidden/>
-              </w:rPr>
-              <w:fldChar w:fldCharType="separate"/>
-            </w:r>
-            <w:r>
-              <w:rPr>
-                <w:noProof/>
-                <w:webHidden/>
-              </w:rPr>
-              <w:t>37</w:t>
-            </w:r>
-            <w:r>
-              <w:rPr>
-                <w:noProof/>
-                <w:webHidden/>
-              </w:rPr>
-              <w:fldChar w:fldCharType="end"/>
-            </w:r>
-          </w:hyperlink>
-        </w:p>
-        <w:p>
-          <w:pPr>
-            <w:pStyle w:val="Sommario1"/>
-            <w:tabs>
-              <w:tab w:val="right" w:leader="dot" w:pos="9628"/>
-            </w:tabs>
-            <w:rPr>
-              <w:rFonts w:eastAsiaTheme="minorEastAsia"/>
-              <w:noProof/>
-              <w:kern w:val="2"/>
-              <w:lang w:eastAsia="it-IT"/>
-              <w14:ligatures w14:val="standardContextual"/>
-            </w:rPr>
-          </w:pPr>
-          <w:hyperlink w:anchor="_Toc146534397" w:history="1">
-            <w:r>
-              <w:rPr>
-                <w:rStyle w:val="Collegamentoipertestuale"/>
-                <w:noProof/>
-              </w:rPr>
-              <w:t>Proclamazione</w:t>
-            </w:r>
-            <w:r>
-              <w:rPr>
-                <w:noProof/>
-                <w:webHidden/>
-              </w:rPr>
-              <w:tab/>
-            </w:r>
-            <w:r>
-              <w:rPr>
-                <w:noProof/>
-                <w:webHidden/>
-              </w:rPr>
-              <w:fldChar w:fldCharType="begin"/>
-            </w:r>
-            <w:r>
-              <w:rPr>
-                <w:noProof/>
-                <w:webHidden/>
-              </w:rPr>
-              <w:instrText xml:space="preserve"> PAGEREF _Toc146534397 \h </w:instrText>
+              <w:instrText xml:space="preserve"> PAGEREF _Toc151723988 \h </w:instrText>
             </w:r>
             <w:r>
               <w:rPr>
@@ -1564,13 +1492,13 @@
               <w14:ligatures w14:val="standardContextual"/>
             </w:rPr>
           </w:pPr>
-          <w:hyperlink w:anchor="_Toc146534398" w:history="1">
+          <w:hyperlink w:anchor="_Toc151723989" w:history="1">
             <w:r>
               <w:rPr>
                 <w:rStyle w:val="Collegamentoipertestuale"/>
                 <w:noProof/>
               </w:rPr>
-              <w:t>Domande Varie Tesi e Presentazione</w:t>
+              <w:t>Proclamazione</w:t>
             </w:r>
             <w:r>
               <w:rPr>
@@ -1591,7 +1519,7 @@
                 <w:noProof/>
                 <w:webHidden/>
               </w:rPr>
-              <w:instrText xml:space="preserve"> PAGEREF _Toc146534398 \h </w:instrText>
+              <w:instrText xml:space="preserve"> PAGEREF _Toc151723989 \h </w:instrText>
             </w:r>
             <w:r>
               <w:rPr>
@@ -1624,6 +1552,78 @@
         </w:p>
         <w:p>
           <w:pPr>
+            <w:pStyle w:val="Sommario1"/>
+            <w:tabs>
+              <w:tab w:val="right" w:leader="dot" w:pos="9628"/>
+            </w:tabs>
+            <w:rPr>
+              <w:rFonts w:eastAsiaTheme="minorEastAsia"/>
+              <w:noProof/>
+              <w:kern w:val="2"/>
+              <w:lang w:eastAsia="it-IT"/>
+              <w14:ligatures w14:val="standardContextual"/>
+            </w:rPr>
+          </w:pPr>
+          <w:hyperlink w:anchor="_Toc151723990" w:history="1">
+            <w:r>
+              <w:rPr>
+                <w:rStyle w:val="Collegamentoipertestuale"/>
+                <w:noProof/>
+              </w:rPr>
+              <w:t>Domande Varie Tesi e Presentazione</w:t>
+            </w:r>
+            <w:r>
+              <w:rPr>
+                <w:noProof/>
+                <w:webHidden/>
+              </w:rPr>
+              <w:tab/>
+            </w:r>
+            <w:r>
+              <w:rPr>
+                <w:noProof/>
+                <w:webHidden/>
+              </w:rPr>
+              <w:fldChar w:fldCharType="begin"/>
+            </w:r>
+            <w:r>
+              <w:rPr>
+                <w:noProof/>
+                <w:webHidden/>
+              </w:rPr>
+              <w:instrText xml:space="preserve"> PAGEREF _Toc151723990 \h </w:instrText>
+            </w:r>
+            <w:r>
+              <w:rPr>
+                <w:noProof/>
+                <w:webHidden/>
+              </w:rPr>
+            </w:r>
+            <w:r>
+              <w:rPr>
+                <w:noProof/>
+                <w:webHidden/>
+              </w:rPr>
+              <w:fldChar w:fldCharType="separate"/>
+            </w:r>
+            <w:r>
+              <w:rPr>
+                <w:noProof/>
+                <w:webHidden/>
+              </w:rPr>
+              <w:t>40</w:t>
+            </w:r>
+            <w:r>
+              <w:rPr>
+                <w:noProof/>
+                <w:webHidden/>
+              </w:rPr>
+              <w:fldChar w:fldCharType="end"/>
+            </w:r>
+          </w:hyperlink>
+        </w:p>
+        <w:p>
+          <w:pPr>
             <w:spacing w:line="276" w:lineRule="auto"/>
           </w:pPr>
           <w:r>
@@ -1655,7 +1655,7 @@
         <w:pStyle w:val="Titolo1"/>
         <w:spacing w:line="276" w:lineRule="auto"/>
       </w:pPr>
-      <w:bookmarkStart w:id="1" w:name="_Toc146534379"/>
+      <w:bookmarkStart w:id="1" w:name="_Toc151723971"/>
       <w:bookmarkEnd w:id="0"/>
       <w:r>
         <w:lastRenderedPageBreak/>
@@ -1665,8 +1665,99 @@
     </w:p>
     <w:p>
       <w:pPr>
-        <w:spacing w:line="276" w:lineRule="auto"/>
-      </w:pPr>
+        <w:rPr>
+          <w:b/>
+          <w:bCs/>
+        </w:rPr>
+      </w:pPr>
+      <w:r>
+        <w:rPr>
+          <w:b/>
+          <w:bCs/>
+        </w:rPr>
+        <w:t>AL 23/24:</w:t>
+      </w:r>
+    </w:p>
+    <w:p>
+      <w:r>
+        <w:t xml:space="preserve">Sarà possibile andare in stage </w:t>
+      </w:r>
+      <w:r>
+        <w:rPr>
+          <w:u w:val="single"/>
+        </w:rPr>
+        <w:t>solo full-time</w:t>
+      </w:r>
+      <w:r>
+        <w:t xml:space="preserve"> occorre:</w:t>
+      </w:r>
+    </w:p>
+    <w:p>
+      <w:pPr>
+        <w:pStyle w:val="Paragrafoelenco"/>
+        <w:numPr>
+          <w:ilvl w:val="0"/>
+          <w:numId w:val="3"/>
+        </w:numPr>
+        <w:spacing w:line="276" w:lineRule="auto"/>
+      </w:pPr>
+      <w:r>
+        <w:t>Avere meno di tre esami rimanenti</w:t>
+      </w:r>
+    </w:p>
+    <w:p>
+      <w:pPr>
+        <w:pStyle w:val="Paragrafoelenco"/>
+        <w:numPr>
+          <w:ilvl w:val="0"/>
+          <w:numId w:val="3"/>
+        </w:numPr>
+        <w:spacing w:line="276" w:lineRule="auto"/>
+      </w:pPr>
+      <w:r>
+        <w:t xml:space="preserve">Aver passato </w:t>
+      </w:r>
+      <w:r>
+        <w:t>il progetto</w:t>
+      </w:r>
+      <w:r>
+        <w:t xml:space="preserve"> di SWE</w:t>
+      </w:r>
+    </w:p>
+    <w:p>
+      <w:pPr>
+        <w:spacing w:line="276" w:lineRule="auto"/>
+      </w:pPr>
+    </w:p>
+    <w:p>
+      <w:pPr>
+        <w:spacing w:line="276" w:lineRule="auto"/>
+        <w:rPr>
+          <w:b/>
+          <w:bCs/>
+        </w:rPr>
+      </w:pPr>
+      <w:r>
+        <w:rPr>
+          <w:b/>
+          <w:bCs/>
+        </w:rPr>
+        <w:t>A</w:t>
+      </w:r>
+      <w:r>
+        <w:rPr>
+          <w:b/>
+          <w:bCs/>
+        </w:rPr>
+        <w:t>L</w:t>
+      </w:r>
+      <w:r>
+        <w:rPr>
+          <w:b/>
+          <w:bCs/>
+        </w:rPr>
+        <w:t xml:space="preserve"> 22/23:</w:t>
+      </w:r>
     </w:p>
     <w:p>
       <w:pPr>
@@ -1978,13 +2069,7 @@
       <w:pPr>
         <w:spacing w:line="276" w:lineRule="auto"/>
       </w:pPr>
-    </w:p>
-    <w:p>
-      <w:pPr>
-        <w:spacing w:line="276" w:lineRule="auto"/>
-      </w:pPr>
-      <w:r>
-        <w:lastRenderedPageBreak/>
+      <w:r>
         <w:t xml:space="preserve">Sito di riferimento </w:t>
       </w:r>
       <w:r>
@@ -2043,7 +2128,7 @@
         <w:pStyle w:val="Titolo1"/>
         <w:spacing w:line="276" w:lineRule="auto"/>
       </w:pPr>
-      <w:bookmarkStart w:id="2" w:name="_Toc146534380"/>
+      <w:bookmarkStart w:id="2" w:name="_Toc151723972"/>
       <w:r>
         <w:t>Procedura di valutazione</w:t>
       </w:r>
@@ -2308,7 +2393,7 @@
         <w:pStyle w:val="Titolo1"/>
         <w:spacing w:line="276" w:lineRule="auto"/>
       </w:pPr>
-      <w:bookmarkStart w:id="3" w:name="_Toc146534381"/>
+      <w:bookmarkStart w:id="3" w:name="_Toc151723973"/>
       <w:r>
         <w:lastRenderedPageBreak/>
         <w:t xml:space="preserve">Stage: </w:t>
@@ -3682,22 +3767,125 @@
     </w:p>
     <w:p>
       <w:pPr>
-        <w:pStyle w:val="Paragrafoelenco"/>
-        <w:numPr>
-          <w:ilvl w:val="0"/>
-          <w:numId w:val="1"/>
-        </w:numPr>
         <w:spacing w:line="276" w:lineRule="auto"/>
         <w:rPr>
           <w:rFonts w:eastAsiaTheme="minorEastAsia"/>
           <w:iCs/>
         </w:rPr>
       </w:pPr>
-      <w:r>
+    </w:p>
+    <w:p>
+      <w:pPr>
+        <w:spacing w:line="276" w:lineRule="auto"/>
         <w:rPr>
           <w:rFonts w:eastAsiaTheme="minorEastAsia"/>
           <w:iCs/>
         </w:rPr>
+      </w:pPr>
+      <w:r>
+        <w:rPr>
+          <w:rFonts w:eastAsiaTheme="minorEastAsia"/>
+          <w:iCs/>
+        </w:rPr>
+        <w:drawing>
+          <wp:anchor distT="0" distB="0" distL="114300" distR="114300" simplePos="0" relativeHeight="251659264" behindDoc="0" locked="0" layoutInCell="1" allowOverlap="1" wp14:anchorId="042EA491" wp14:editId="17772048">
+            <wp:simplePos x="0" y="0"/>
+            <wp:positionH relativeFrom="column">
+              <wp:posOffset>3195955</wp:posOffset>
+            </wp:positionH>
+            <wp:positionV relativeFrom="paragraph">
+              <wp:posOffset>132080</wp:posOffset>
+            </wp:positionV>
+            <wp:extent cx="3413125" cy="600075"/>
+            <wp:effectExtent l="0" t="0" r="0" b="9525"/>
+            <wp:wrapSquare wrapText="bothSides"/>
+            <wp:docPr id="1700601984" name="Immagine 1" descr="Immagine che contiene testo, Carattere, bianco, algebra&#10;&#10;Descrizione generata automaticamente"/>
+            <wp:cNvGraphicFramePr>
+              <a:graphicFrameLocks xmlns:a="http://schemas.openxmlformats.org/drawingml/2006/main" noChangeAspect="1"/>
+            </wp:cNvGraphicFramePr>
+            <a:graphic xmlns:a="http://schemas.openxmlformats.org/drawingml/2006/main">
+              <a:graphicData uri="http://schemas.openxmlformats.org/drawingml/2006/picture">
+                <pic:pic xmlns:pic="http://schemas.openxmlformats.org/drawingml/2006/picture">
+                  <pic:nvPicPr>
+                    <pic:cNvPr id="1700601984" name="Immagine 1" descr="Immagine che contiene testo, Carattere, bianco, algebra&#10;&#10;Descrizione generata automaticamente"/>
+                    <pic:cNvPicPr/>
+                  </pic:nvPicPr>
+                  <pic:blipFill>
+                    <a:blip r:embed="rId14"/>
+                    <a:stretch>
+                      <a:fillRect/>
+                    </a:stretch>
+                  </pic:blipFill>
+                  <pic:spPr>
+                    <a:xfrm>
+                      <a:off x="0" y="0"/>
+                      <a:ext cx="3413125" cy="600075"/>
+                    </a:xfrm>
+                    <a:prstGeom prst="rect">
+                      <a:avLst/>
+                    </a:prstGeom>
+                  </pic:spPr>
+                </pic:pic>
+              </a:graphicData>
+            </a:graphic>
+            <wp14:sizeRelH relativeFrom="margin">
+              <wp14:pctWidth>0</wp14:pctWidth>
+            </wp14:sizeRelH>
+            <wp14:sizeRelV relativeFrom="margin">
+              <wp14:pctHeight>0</wp14:pctHeight>
+            </wp14:sizeRelV>
+          </wp:anchor>
+        </w:drawing>
+      </w:r>
+      <w:r>
+        <w:rPr>
+          <w:rFonts w:eastAsiaTheme="minorEastAsia"/>
+          <w:iCs/>
+        </w:rPr>
+        <w:t xml:space="preserve">Mi è stato indicato che è stato chiesto a Tullio se </w:t>
+      </w:r>
+      <w:r>
+        <w:rPr>
+          <w:rFonts w:eastAsiaTheme="minorEastAsia"/>
+          <w:iCs/>
+        </w:rPr>
+        <w:t>è obbligatorio dichiarare quanto stabilito tra studente e azienda circa rimborso spese/buoni pasto (che su siagas sono indicati come "Facilitazioni previste")</w:t>
+      </w:r>
+      <w:r>
+        <w:rPr>
+          <w:rFonts w:eastAsiaTheme="minorEastAsia"/>
+          <w:iCs/>
+        </w:rPr>
+        <w:t xml:space="preserve"> e T. risponde quanto si vede di lato:</w:t>
+      </w:r>
+    </w:p>
+    <w:p>
+      <w:pPr>
+        <w:spacing w:line="276" w:lineRule="auto"/>
+        <w:rPr>
+          <w:rFonts w:eastAsiaTheme="minorEastAsia"/>
+          <w:iCs/>
+        </w:rPr>
+      </w:pPr>
+    </w:p>
+    <w:p>
+      <w:pPr>
+        <w:pStyle w:val="Paragrafoelenco"/>
+        <w:numPr>
+          <w:ilvl w:val="0"/>
+          <w:numId w:val="1"/>
+        </w:numPr>
+        <w:spacing w:line="276" w:lineRule="auto"/>
+        <w:rPr>
+          <w:rFonts w:eastAsiaTheme="minorEastAsia"/>
+          <w:iCs/>
+        </w:rPr>
+      </w:pPr>
+      <w:r>
+        <w:rPr>
+          <w:rFonts w:eastAsiaTheme="minorEastAsia"/>
+          <w:iCs/>
+        </w:rPr>
         <w:t>Non c’è un vincolo geografico; se azienda estera (purché abbia convenzione con UniPD), dipende dal tipo di azienda e purché si rispetti il periodo di 8 settimane (può essere difficile)</w:t>
       </w:r>
     </w:p>
@@ -3920,7 +4108,7 @@
           <w:iCs/>
         </w:rPr>
       </w:pPr>
-      <w:hyperlink r:id="rId14" w:history="1">
+      <w:hyperlink r:id="rId15" w:history="1">
         <w:r>
           <w:rPr>
             <w:rStyle w:val="Collegamentoipertestuale"/>
@@ -3953,7 +4141,7 @@
         </w:numPr>
         <w:spacing w:line="276" w:lineRule="auto"/>
       </w:pPr>
-      <w:hyperlink r:id="rId15" w:history="1">
+      <w:hyperlink r:id="rId16" w:history="1">
         <w:r>
           <w:rPr>
             <w:rStyle w:val="Collegamentoipertestuale"/>
@@ -3969,11 +4157,6 @@
       <w:pPr>
         <w:spacing w:after="160" w:line="276" w:lineRule="auto"/>
       </w:pPr>
-    </w:p>
-    <w:p>
-      <w:pPr>
-        <w:spacing w:after="160" w:line="276" w:lineRule="auto"/>
-      </w:pPr>
       <w:r>
         <w:t xml:space="preserve">Di fatto basta passare almeno lo scritto di SWE e avere meno di 3 esami: se anche si aspetta la registrazione di qualche voto, a detta di Tullio stesso basta l’autocertificazione. </w:t>
       </w:r>
@@ -3989,6 +4172,7 @@
         </w:rPr>
       </w:pPr>
       <w:r>
+        <w:lastRenderedPageBreak/>
         <w:br w:type="page"/>
       </w:r>
     </w:p>
@@ -3997,7 +4181,7 @@
         <w:pStyle w:val="Titolo1"/>
         <w:spacing w:line="276" w:lineRule="auto"/>
       </w:pPr>
-      <w:bookmarkStart w:id="4" w:name="_Toc146534382"/>
+      <w:bookmarkStart w:id="4" w:name="_Toc151723974"/>
       <w:r>
         <w:lastRenderedPageBreak/>
         <w:t xml:space="preserve">Stage: </w:t>
@@ -4031,7 +4215,7 @@
                     <pic:cNvPicPr/>
                   </pic:nvPicPr>
                   <pic:blipFill>
-                    <a:blip r:embed="rId16"/>
+                    <a:blip r:embed="rId17"/>
                     <a:stretch>
                       <a:fillRect/>
                     </a:stretch>
@@ -4087,7 +4271,7 @@
         </w:numPr>
         <w:spacing w:line="276" w:lineRule="auto"/>
       </w:pPr>
-      <w:hyperlink r:id="rId17" w:history="1">
+      <w:hyperlink r:id="rId18" w:history="1">
         <w:r>
           <w:rPr>
             <w:rStyle w:val="Collegamentoipertestuale"/>
@@ -4318,7 +4502,7 @@
       <w:pPr>
         <w:pStyle w:val="Titolo1"/>
       </w:pPr>
-      <w:bookmarkStart w:id="5" w:name="_Toc146534383"/>
+      <w:bookmarkStart w:id="5" w:name="_Toc151723975"/>
       <w:r>
         <w:lastRenderedPageBreak/>
         <w:t>Stage Interno</w:t>
@@ -4332,7 +4516,7 @@
       <w:r>
         <w:t xml:space="preserve">Cito dal documento: </w:t>
       </w:r>
-      <w:hyperlink r:id="rId18" w:history="1">
+      <w:hyperlink r:id="rId19" w:history="1">
         <w:r>
           <w:rPr>
             <w:rStyle w:val="Collegamentoipertestuale"/>
@@ -4368,7 +4552,7 @@
                     <pic:cNvPicPr/>
                   </pic:nvPicPr>
                   <pic:blipFill>
-                    <a:blip r:embed="rId19"/>
+                    <a:blip r:embed="rId20"/>
                     <a:stretch>
                       <a:fillRect/>
                     </a:stretch>
@@ -4421,7 +4605,7 @@
                     <pic:cNvPicPr/>
                   </pic:nvPicPr>
                   <pic:blipFill>
-                    <a:blip r:embed="rId20"/>
+                    <a:blip r:embed="rId21"/>
                     <a:stretch>
                       <a:fillRect/>
                     </a:stretch>
@@ -4693,7 +4877,7 @@
         <w:pStyle w:val="Titolo1"/>
         <w:spacing w:line="276" w:lineRule="auto"/>
       </w:pPr>
-      <w:bookmarkStart w:id="6" w:name="_Toc146534384"/>
+      <w:bookmarkStart w:id="6" w:name="_Toc151723976"/>
       <w:r>
         <w:lastRenderedPageBreak/>
         <w:t>Piano di Lavoro</w:t>
@@ -4717,7 +4901,7 @@
       <w:r>
         <w:t xml:space="preserve">Template GitHub: </w:t>
       </w:r>
-      <w:hyperlink r:id="rId21" w:history="1">
+      <w:hyperlink r:id="rId22" w:history="1">
         <w:r>
           <w:rPr>
             <w:rStyle w:val="Collegamentoipertestuale"/>
@@ -4804,7 +4988,7 @@
                     <pic:cNvPicPr/>
                   </pic:nvPicPr>
                   <pic:blipFill>
-                    <a:blip r:embed="rId22"/>
+                    <a:blip r:embed="rId23"/>
                     <a:stretch>
                       <a:fillRect/>
                     </a:stretch>
@@ -4961,7 +5145,7 @@
         <w:pStyle w:val="Titolo1"/>
         <w:spacing w:line="276" w:lineRule="auto"/>
       </w:pPr>
-      <w:bookmarkStart w:id="8" w:name="_Toc146534385"/>
+      <w:bookmarkStart w:id="8" w:name="_Toc151723977"/>
       <w:r>
         <w:lastRenderedPageBreak/>
         <w:t>Corso di s</w:t>
@@ -5023,7 +5207,7 @@
       <w:pPr>
         <w:spacing w:line="276" w:lineRule="auto"/>
       </w:pPr>
-      <w:hyperlink r:id="rId23" w:history="1">
+      <w:hyperlink r:id="rId24" w:history="1">
         <w:r>
           <w:rPr>
             <w:rStyle w:val="Collegamentoipertestuale"/>
@@ -5260,13 +5444,13 @@
         <w:pStyle w:val="Titolo1"/>
         <w:spacing w:line="276" w:lineRule="auto"/>
       </w:pPr>
-      <w:bookmarkStart w:id="9" w:name="_Toc146534386"/>
-      <w:bookmarkStart w:id="10" w:name="_Toc126771986"/>
+      <w:bookmarkStart w:id="9" w:name="_Toc126771986"/>
+      <w:bookmarkStart w:id="10" w:name="_Toc151723978"/>
       <w:r>
         <w:lastRenderedPageBreak/>
         <w:t>Incontro annuale di Stage-It</w:t>
       </w:r>
-      <w:bookmarkEnd w:id="9"/>
+      <w:bookmarkEnd w:id="10"/>
     </w:p>
     <w:p>
       <w:pPr>
@@ -5295,7 +5479,7 @@
         </w:numPr>
         <w:spacing w:line="276" w:lineRule="auto"/>
       </w:pPr>
-      <w:hyperlink r:id="rId24" w:history="1">
+      <w:hyperlink r:id="rId25" w:history="1">
         <w:r>
           <w:rPr>
             <w:rStyle w:val="Collegamentoipertestuale"/>
@@ -5342,7 +5526,7 @@
         </w:numPr>
         <w:spacing w:line="276" w:lineRule="auto"/>
       </w:pPr>
-      <w:hyperlink r:id="rId25" w:history="1">
+      <w:hyperlink r:id="rId26" w:history="1">
         <w:r>
           <w:rPr>
             <w:rStyle w:val="Collegamentoipertestuale"/>
@@ -5360,7 +5544,7 @@
         </w:numPr>
         <w:spacing w:line="276" w:lineRule="auto"/>
       </w:pPr>
-      <w:hyperlink r:id="rId26" w:history="1">
+      <w:hyperlink r:id="rId27" w:history="1">
         <w:r>
           <w:rPr>
             <w:rStyle w:val="Collegamentoipertestuale"/>
@@ -5540,7 +5724,7 @@
       <w:r>
         <w:t xml:space="preserve">Lista presente sul sito di riferimento: </w:t>
       </w:r>
-      <w:hyperlink r:id="rId27" w:history="1">
+      <w:hyperlink r:id="rId28" w:history="1">
         <w:r>
           <w:rPr>
             <w:rStyle w:val="Collegamentoipertestuale"/>
@@ -5577,7 +5761,7 @@
                     <pic:cNvPicPr/>
                   </pic:nvPicPr>
                   <pic:blipFill>
-                    <a:blip r:embed="rId28"/>
+                    <a:blip r:embed="rId29"/>
                     <a:stretch>
                       <a:fillRect/>
                     </a:stretch>
@@ -5702,7 +5886,7 @@
                     <pic:cNvPicPr/>
                   </pic:nvPicPr>
                   <pic:blipFill>
-                    <a:blip r:embed="rId29"/>
+                    <a:blip r:embed="rId30"/>
                     <a:stretch>
                       <a:fillRect/>
                     </a:stretch>
@@ -5776,7 +5960,7 @@
         </w:numPr>
         <w:spacing w:line="276" w:lineRule="auto"/>
       </w:pPr>
-      <w:hyperlink r:id="rId30" w:history="1">
+      <w:hyperlink r:id="rId31" w:history="1">
         <w:r>
           <w:rPr>
             <w:rStyle w:val="Collegamentoipertestuale"/>
@@ -5878,12 +6062,12 @@
         <w:pStyle w:val="Titolo1"/>
         <w:spacing w:line="276" w:lineRule="auto"/>
       </w:pPr>
-      <w:bookmarkStart w:id="11" w:name="_Toc146534387"/>
+      <w:bookmarkStart w:id="11" w:name="_Toc151723979"/>
       <w:r>
         <w:lastRenderedPageBreak/>
         <w:t>SIAGAS</w:t>
       </w:r>
-      <w:bookmarkEnd w:id="10"/>
+      <w:bookmarkEnd w:id="9"/>
       <w:r>
         <w:t xml:space="preserve"> e Attivazione Stage</w:t>
       </w:r>
@@ -5956,7 +6140,7 @@
       <w:pPr>
         <w:spacing w:line="276" w:lineRule="auto"/>
       </w:pPr>
-      <w:hyperlink r:id="rId31" w:history="1">
+      <w:hyperlink r:id="rId32" w:history="1">
         <w:r>
           <w:rPr>
             <w:rStyle w:val="Collegamentoipertestuale"/>
@@ -5972,7 +6156,7 @@
       <w:pPr>
         <w:spacing w:line="276" w:lineRule="auto"/>
       </w:pPr>
-      <w:hyperlink r:id="rId32" w:history="1">
+      <w:hyperlink r:id="rId33" w:history="1">
         <w:r>
           <w:rPr>
             <w:rStyle w:val="Collegamentoipertestuale"/>
@@ -6073,7 +6257,7 @@
           <w:u w:val="single"/>
         </w:rPr>
       </w:pPr>
-      <w:hyperlink r:id="rId33" w:history="1">
+      <w:hyperlink r:id="rId34" w:history="1">
         <w:r>
           <w:rPr>
             <w:rStyle w:val="Collegamentoipertestuale"/>
@@ -6103,7 +6287,7 @@
       <w:r>
         <w:t xml:space="preserve">Il sito lista la prima password a livello storico; se l’avete persa, occorre sentire </w:t>
       </w:r>
-      <w:hyperlink r:id="rId34" w:history="1">
+      <w:hyperlink r:id="rId35" w:history="1">
         <w:r>
           <w:rPr>
             <w:rStyle w:val="Collegamentoipertestuale"/>
@@ -6172,64 +6356,6 @@
             <wp:extent cx="6120130" cy="3850640"/>
             <wp:effectExtent l="0" t="0" r="0" b="0"/>
             <wp:docPr id="1" name="Immagine 1"/>
-            <wp:cNvGraphicFramePr>
-              <a:graphicFrameLocks xmlns:a="http://schemas.openxmlformats.org/drawingml/2006/main" noChangeAspect="1"/>
-            </wp:cNvGraphicFramePr>
-            <a:graphic xmlns:a="http://schemas.openxmlformats.org/drawingml/2006/main">
-              <a:graphicData uri="http://schemas.openxmlformats.org/drawingml/2006/picture">
-                <pic:pic xmlns:pic="http://schemas.openxmlformats.org/drawingml/2006/picture">
-                  <pic:nvPicPr>
-                    <pic:cNvPr id="1" name=""/>
-                    <pic:cNvPicPr/>
-                  </pic:nvPicPr>
-                  <pic:blipFill>
-                    <a:blip r:embed="rId35"/>
-                    <a:stretch>
-                      <a:fillRect/>
-                    </a:stretch>
-                  </pic:blipFill>
-                  <pic:spPr>
-                    <a:xfrm>
-                      <a:off x="0" y="0"/>
-                      <a:ext cx="6120130" cy="3850640"/>
-                    </a:xfrm>
-                    <a:prstGeom prst="rect">
-                      <a:avLst/>
-                    </a:prstGeom>
-                  </pic:spPr>
-                </pic:pic>
-              </a:graphicData>
-            </a:graphic>
-          </wp:inline>
-        </w:drawing>
-      </w:r>
-    </w:p>
-    <w:p>
-      <w:pPr>
-        <w:spacing w:line="276" w:lineRule="auto"/>
-      </w:pPr>
-    </w:p>
-    <w:p>
-      <w:pPr>
-        <w:spacing w:line="276" w:lineRule="auto"/>
-      </w:pPr>
-      <w:r>
-        <w:t>Fatto questo, darà conferma:</w:t>
-      </w:r>
-    </w:p>
-    <w:p>
-      <w:pPr>
-        <w:spacing w:line="276" w:lineRule="auto"/>
-      </w:pPr>
-      <w:r>
-        <w:rPr>
-          <w:noProof/>
-        </w:rPr>
-        <w:drawing>
-          <wp:inline distT="0" distB="0" distL="0" distR="0" wp14:anchorId="538C148C" wp14:editId="4750A909">
-            <wp:extent cx="3622699" cy="465711"/>
-            <wp:effectExtent l="0" t="0" r="0" b="0"/>
-            <wp:docPr id="2" name="Immagine 2"/>
             <wp:cNvGraphicFramePr>
               <a:graphicFrameLocks xmlns:a="http://schemas.openxmlformats.org/drawingml/2006/main" noChangeAspect="1"/>
             </wp:cNvGraphicFramePr>
@@ -6249,6 +6375,64 @@
                   <pic:spPr>
                     <a:xfrm>
                       <a:off x="0" y="0"/>
+                      <a:ext cx="6120130" cy="3850640"/>
+                    </a:xfrm>
+                    <a:prstGeom prst="rect">
+                      <a:avLst/>
+                    </a:prstGeom>
+                  </pic:spPr>
+                </pic:pic>
+              </a:graphicData>
+            </a:graphic>
+          </wp:inline>
+        </w:drawing>
+      </w:r>
+    </w:p>
+    <w:p>
+      <w:pPr>
+        <w:spacing w:line="276" w:lineRule="auto"/>
+      </w:pPr>
+    </w:p>
+    <w:p>
+      <w:pPr>
+        <w:spacing w:line="276" w:lineRule="auto"/>
+      </w:pPr>
+      <w:r>
+        <w:t>Fatto questo, darà conferma:</w:t>
+      </w:r>
+    </w:p>
+    <w:p>
+      <w:pPr>
+        <w:spacing w:line="276" w:lineRule="auto"/>
+      </w:pPr>
+      <w:r>
+        <w:rPr>
+          <w:noProof/>
+        </w:rPr>
+        <w:drawing>
+          <wp:inline distT="0" distB="0" distL="0" distR="0" wp14:anchorId="538C148C" wp14:editId="4750A909">
+            <wp:extent cx="3622699" cy="465711"/>
+            <wp:effectExtent l="0" t="0" r="0" b="0"/>
+            <wp:docPr id="2" name="Immagine 2"/>
+            <wp:cNvGraphicFramePr>
+              <a:graphicFrameLocks xmlns:a="http://schemas.openxmlformats.org/drawingml/2006/main" noChangeAspect="1"/>
+            </wp:cNvGraphicFramePr>
+            <a:graphic xmlns:a="http://schemas.openxmlformats.org/drawingml/2006/main">
+              <a:graphicData uri="http://schemas.openxmlformats.org/drawingml/2006/picture">
+                <pic:pic xmlns:pic="http://schemas.openxmlformats.org/drawingml/2006/picture">
+                  <pic:nvPicPr>
+                    <pic:cNvPr id="1" name=""/>
+                    <pic:cNvPicPr/>
+                  </pic:nvPicPr>
+                  <pic:blipFill>
+                    <a:blip r:embed="rId37"/>
+                    <a:stretch>
+                      <a:fillRect/>
+                    </a:stretch>
+                  </pic:blipFill>
+                  <pic:spPr>
+                    <a:xfrm>
+                      <a:off x="0" y="0"/>
                       <a:ext cx="3650321" cy="469262"/>
                     </a:xfrm>
                     <a:prstGeom prst="rect">
@@ -6304,7 +6488,7 @@
                     <pic:cNvPicPr/>
                   </pic:nvPicPr>
                   <pic:blipFill>
-                    <a:blip r:embed="rId37"/>
+                    <a:blip r:embed="rId38"/>
                     <a:stretch>
                       <a:fillRect/>
                     </a:stretch>
@@ -6458,7 +6642,7 @@
                     <pic:cNvPicPr/>
                   </pic:nvPicPr>
                   <pic:blipFill>
-                    <a:blip r:embed="rId38"/>
+                    <a:blip r:embed="rId39"/>
                     <a:stretch>
                       <a:fillRect/>
                     </a:stretch>
@@ -6580,7 +6764,7 @@
                     <pic:cNvPicPr/>
                   </pic:nvPicPr>
                   <pic:blipFill>
-                    <a:blip r:embed="rId39"/>
+                    <a:blip r:embed="rId40"/>
                     <a:stretch>
                       <a:fillRect/>
                     </a:stretch>
@@ -6723,241 +6907,6 @@
             <wp:extent cx="6120130" cy="1731010"/>
             <wp:effectExtent l="0" t="0" r="0" b="2540"/>
             <wp:docPr id="8" name="Immagine 8"/>
-            <wp:cNvGraphicFramePr>
-              <a:graphicFrameLocks xmlns:a="http://schemas.openxmlformats.org/drawingml/2006/main" noChangeAspect="1"/>
-            </wp:cNvGraphicFramePr>
-            <a:graphic xmlns:a="http://schemas.openxmlformats.org/drawingml/2006/main">
-              <a:graphicData uri="http://schemas.openxmlformats.org/drawingml/2006/picture">
-                <pic:pic xmlns:pic="http://schemas.openxmlformats.org/drawingml/2006/picture">
-                  <pic:nvPicPr>
-                    <pic:cNvPr id="1" name=""/>
-                    <pic:cNvPicPr/>
-                  </pic:nvPicPr>
-                  <pic:blipFill>
-                    <a:blip r:embed="rId40"/>
-                    <a:stretch>
-                      <a:fillRect/>
-                    </a:stretch>
-                  </pic:blipFill>
-                  <pic:spPr>
-                    <a:xfrm>
-                      <a:off x="0" y="0"/>
-                      <a:ext cx="6120130" cy="1731010"/>
-                    </a:xfrm>
-                    <a:prstGeom prst="rect">
-                      <a:avLst/>
-                    </a:prstGeom>
-                  </pic:spPr>
-                </pic:pic>
-              </a:graphicData>
-            </a:graphic>
-          </wp:inline>
-        </w:drawing>
-      </w:r>
-    </w:p>
-    <w:p>
-      <w:pPr>
-        <w:spacing w:after="160" w:line="276" w:lineRule="auto"/>
-      </w:pPr>
-      <w:r>
-        <w:t>Su Telegram viene indicato che:</w:t>
-      </w:r>
-    </w:p>
-    <w:p>
-      <w:pPr>
-        <w:spacing w:after="160" w:line="276" w:lineRule="auto"/>
-      </w:pPr>
-      <w:r>
-        <w:t>“</w:t>
-      </w:r>
-      <w:r>
-        <w:t>quello sarà il contenuto di una mail che verrà inviata automaticamente a Vardanega e mi pare anche al tuo relatore. Quindi in quella mail gli scriverai che chiedi di fare lo stage presso l'azienda pinco pallino, specifichi se in remoto, e indichi da quando a quando</w:t>
-      </w:r>
-      <w:r>
-        <w:t>”</w:t>
-      </w:r>
-    </w:p>
-    <w:p>
-      <w:pPr>
-        <w:spacing w:after="160" w:line="276" w:lineRule="auto"/>
-      </w:pPr>
-      <w:r>
-        <w:lastRenderedPageBreak/>
-        <w:t>Esempio di quello</w:t>
-      </w:r>
-      <w:r>
-        <w:t xml:space="preserve"> che si potrebbe scrivere (simile a quanto ho scritto io):</w:t>
-      </w:r>
-    </w:p>
-    <w:p>
-      <w:pPr>
-        <w:pStyle w:val="Paragrafoelenco"/>
-        <w:numPr>
-          <w:ilvl w:val="0"/>
-          <w:numId w:val="18"/>
-        </w:numPr>
-        <w:spacing w:after="160" w:line="276" w:lineRule="auto"/>
-      </w:pPr>
-      <w:r>
-        <w:t>“</w:t>
-      </w:r>
-      <w:r>
-        <w:t xml:space="preserve">La presente per richiedere il tirocinio presso </w:t>
-      </w:r>
-      <w:r>
-        <w:t>Pinco Pallino</w:t>
-      </w:r>
-      <w:r>
-        <w:t xml:space="preserve"> S.r.l. per la durata totale di </w:t>
-      </w:r>
-      <w:r>
-        <w:t>X</w:t>
-      </w:r>
-      <w:r>
-        <w:t xml:space="preserve"> settimane svolte in part-time</w:t>
-      </w:r>
-      <w:r>
-        <w:t xml:space="preserve"> / full-time (vedete voi)</w:t>
-      </w:r>
-      <w:r>
-        <w:t xml:space="preserve">, dalle </w:t>
-      </w:r>
-      <w:r>
-        <w:t>X</w:t>
-      </w:r>
-      <w:r>
-        <w:t xml:space="preserve"> alle </w:t>
-      </w:r>
-      <w:r>
-        <w:t>Y</w:t>
-      </w:r>
-      <w:r>
-        <w:t xml:space="preserve">. L'inizio del tirocinio sarebbe il </w:t>
-      </w:r>
-      <w:r>
-        <w:t>(giorno-mese-anno)</w:t>
-      </w:r>
-      <w:r>
-        <w:t xml:space="preserve"> per concludersi il </w:t>
-      </w:r>
-      <w:r>
-        <w:t>(giorno-mese-anno)</w:t>
-      </w:r>
-      <w:r>
-        <w:t xml:space="preserve">. L'attività di tirocinio si svolgerà in presenza presso la sede </w:t>
-      </w:r>
-      <w:r>
-        <w:t>(indirizzo/dati)</w:t>
-      </w:r>
-      <w:r>
-        <w:t xml:space="preserve"> avendo come tutor aziendale </w:t>
-      </w:r>
-      <w:r>
-        <w:t>(persona Y)</w:t>
-      </w:r>
-      <w:r>
-        <w:t>, come indicato qui sopra.</w:t>
-      </w:r>
-      <w:r>
-        <w:t>”</w:t>
-      </w:r>
-    </w:p>
-    <w:p>
-      <w:pPr>
-        <w:spacing w:after="160" w:line="276" w:lineRule="auto"/>
-      </w:pPr>
-      <w:r>
-        <w:t>Oppure anche:</w:t>
-      </w:r>
-    </w:p>
-    <w:p>
-      <w:pPr>
-        <w:pStyle w:val="Paragrafoelenco"/>
-        <w:numPr>
-          <w:ilvl w:val="0"/>
-          <w:numId w:val="17"/>
-        </w:numPr>
-        <w:spacing w:after="160" w:line="276" w:lineRule="auto"/>
-      </w:pPr>
-      <w:r>
-        <w:t xml:space="preserve">"Allego piano di lavoro compilato, attendo il suo feedback" o qualche </w:t>
-      </w:r>
-      <w:r>
-        <w:t>cosa del genere.</w:t>
-      </w:r>
-    </w:p>
-    <w:p>
-      <w:pPr>
-        <w:spacing w:after="160" w:line="276" w:lineRule="auto"/>
-      </w:pPr>
-      <w:r>
-        <w:rPr>
-          <w:b/>
-          <w:bCs/>
-        </w:rPr>
-        <w:t>Attenzione</w:t>
-      </w:r>
-    </w:p>
-    <w:p>
-      <w:pPr>
-        <w:pStyle w:val="Paragrafoelenco"/>
-        <w:numPr>
-          <w:ilvl w:val="0"/>
-          <w:numId w:val="17"/>
-        </w:numPr>
-        <w:spacing w:after="160" w:line="276" w:lineRule="auto"/>
-      </w:pPr>
-      <w:r>
-        <w:t>Se scegliete di fare in modalità ibrida, per Tullio non ci sono problemi. Testualmente vi dirà:</w:t>
-      </w:r>
-    </w:p>
-    <w:p>
-      <w:pPr>
-        <w:pStyle w:val="Paragrafoelenco"/>
-        <w:numPr>
-          <w:ilvl w:val="1"/>
-          <w:numId w:val="17"/>
-        </w:numPr>
-        <w:spacing w:after="160" w:line="276" w:lineRule="auto"/>
-      </w:pPr>
-      <w:r>
-        <w:t>!L'alternanza tra presenza e distanza è ammissibile. Abbi chiaro però che lo svolgimento a distanza riduce il valore formativo dell'esperienza, e aumenta la latenza dell'interazione. Sul secondo fronte, l'azienda dovrà mettere in atto protocolli che aumentino la reattività dei canali di contatto digitale quando sarai a distanza”</w:t>
-      </w:r>
-    </w:p>
-    <w:p>
-      <w:pPr>
-        <w:pStyle w:val="Paragrafoelenco"/>
-        <w:numPr>
-          <w:ilvl w:val="1"/>
-          <w:numId w:val="17"/>
-        </w:numPr>
-        <w:spacing w:after="160" w:line="276" w:lineRule="auto"/>
-      </w:pPr>
-      <w:r>
-        <w:t>Nel caso della mia azienda, io ho fatto comunque in modalità ibrida, ma avevo segnato presenza sul Piano di Lavoro e comunque non ci sono stati problemi (chiaro che se lo sapete per tempo, segnatelo che male non vi fa; a livello pratico, per fortuna, non cambia nulla.</w:t>
-      </w:r>
-    </w:p>
-    <w:p>
-      <w:pPr>
-        <w:spacing w:after="160" w:line="276" w:lineRule="auto"/>
-      </w:pPr>
-      <w:r>
-        <w:t>Fatto questo, si sarà in attesa di riscontro da parte del responsabile stage, come si vede qui:</w:t>
-      </w:r>
-    </w:p>
-    <w:p>
-      <w:pPr>
-        <w:spacing w:after="160" w:line="276" w:lineRule="auto"/>
-      </w:pPr>
-      <w:r>
-        <w:rPr>
-          <w:noProof/>
-        </w:rPr>
-        <w:drawing>
-          <wp:inline distT="0" distB="0" distL="0" distR="0" wp14:anchorId="780CE5BB" wp14:editId="18B0AFBB">
-            <wp:extent cx="6120130" cy="657225"/>
-            <wp:effectExtent l="0" t="0" r="0" b="9525"/>
-            <wp:docPr id="7" name="Immagine 7"/>
             <wp:cNvGraphicFramePr>
               <a:graphicFrameLocks xmlns:a="http://schemas.openxmlformats.org/drawingml/2006/main" noChangeAspect="1"/>
             </wp:cNvGraphicFramePr>
@@ -6977,6 +6926,241 @@
                   <pic:spPr>
                     <a:xfrm>
                       <a:off x="0" y="0"/>
+                      <a:ext cx="6120130" cy="1731010"/>
+                    </a:xfrm>
+                    <a:prstGeom prst="rect">
+                      <a:avLst/>
+                    </a:prstGeom>
+                  </pic:spPr>
+                </pic:pic>
+              </a:graphicData>
+            </a:graphic>
+          </wp:inline>
+        </w:drawing>
+      </w:r>
+    </w:p>
+    <w:p>
+      <w:pPr>
+        <w:spacing w:after="160" w:line="276" w:lineRule="auto"/>
+      </w:pPr>
+      <w:r>
+        <w:t>Su Telegram viene indicato che:</w:t>
+      </w:r>
+    </w:p>
+    <w:p>
+      <w:pPr>
+        <w:spacing w:after="160" w:line="276" w:lineRule="auto"/>
+      </w:pPr>
+      <w:r>
+        <w:t>“</w:t>
+      </w:r>
+      <w:r>
+        <w:t>quello sarà il contenuto di una mail che verrà inviata automaticamente a Vardanega e mi pare anche al tuo relatore. Quindi in quella mail gli scriverai che chiedi di fare lo stage presso l'azienda pinco pallino, specifichi se in remoto, e indichi da quando a quando</w:t>
+      </w:r>
+      <w:r>
+        <w:t>”</w:t>
+      </w:r>
+    </w:p>
+    <w:p>
+      <w:pPr>
+        <w:spacing w:after="160" w:line="276" w:lineRule="auto"/>
+      </w:pPr>
+      <w:r>
+        <w:lastRenderedPageBreak/>
+        <w:t>Esempio di quello</w:t>
+      </w:r>
+      <w:r>
+        <w:t xml:space="preserve"> che si potrebbe scrivere (simile a quanto ho scritto io):</w:t>
+      </w:r>
+    </w:p>
+    <w:p>
+      <w:pPr>
+        <w:pStyle w:val="Paragrafoelenco"/>
+        <w:numPr>
+          <w:ilvl w:val="0"/>
+          <w:numId w:val="18"/>
+        </w:numPr>
+        <w:spacing w:after="160" w:line="276" w:lineRule="auto"/>
+      </w:pPr>
+      <w:r>
+        <w:t>“</w:t>
+      </w:r>
+      <w:r>
+        <w:t xml:space="preserve">La presente per richiedere il tirocinio presso </w:t>
+      </w:r>
+      <w:r>
+        <w:t>Pinco Pallino</w:t>
+      </w:r>
+      <w:r>
+        <w:t xml:space="preserve"> S.r.l. per la durata totale di </w:t>
+      </w:r>
+      <w:r>
+        <w:t>X</w:t>
+      </w:r>
+      <w:r>
+        <w:t xml:space="preserve"> settimane svolte in part-time</w:t>
+      </w:r>
+      <w:r>
+        <w:t xml:space="preserve"> / full-time (vedete voi)</w:t>
+      </w:r>
+      <w:r>
+        <w:t xml:space="preserve">, dalle </w:t>
+      </w:r>
+      <w:r>
+        <w:t>X</w:t>
+      </w:r>
+      <w:r>
+        <w:t xml:space="preserve"> alle </w:t>
+      </w:r>
+      <w:r>
+        <w:t>Y</w:t>
+      </w:r>
+      <w:r>
+        <w:t xml:space="preserve">. L'inizio del tirocinio sarebbe il </w:t>
+      </w:r>
+      <w:r>
+        <w:t>(giorno-mese-anno)</w:t>
+      </w:r>
+      <w:r>
+        <w:t xml:space="preserve"> per concludersi il </w:t>
+      </w:r>
+      <w:r>
+        <w:t>(giorno-mese-anno)</w:t>
+      </w:r>
+      <w:r>
+        <w:t xml:space="preserve">. L'attività di tirocinio si svolgerà in presenza presso la sede </w:t>
+      </w:r>
+      <w:r>
+        <w:t>(indirizzo/dati)</w:t>
+      </w:r>
+      <w:r>
+        <w:t xml:space="preserve"> avendo come tutor aziendale </w:t>
+      </w:r>
+      <w:r>
+        <w:t>(persona Y)</w:t>
+      </w:r>
+      <w:r>
+        <w:t>, come indicato qui sopra.</w:t>
+      </w:r>
+      <w:r>
+        <w:t>”</w:t>
+      </w:r>
+    </w:p>
+    <w:p>
+      <w:pPr>
+        <w:spacing w:after="160" w:line="276" w:lineRule="auto"/>
+      </w:pPr>
+      <w:r>
+        <w:t>Oppure anche:</w:t>
+      </w:r>
+    </w:p>
+    <w:p>
+      <w:pPr>
+        <w:pStyle w:val="Paragrafoelenco"/>
+        <w:numPr>
+          <w:ilvl w:val="0"/>
+          <w:numId w:val="17"/>
+        </w:numPr>
+        <w:spacing w:after="160" w:line="276" w:lineRule="auto"/>
+      </w:pPr>
+      <w:r>
+        <w:t xml:space="preserve">"Allego piano di lavoro compilato, attendo il suo feedback" o qualche </w:t>
+      </w:r>
+      <w:r>
+        <w:t>cosa del genere.</w:t>
+      </w:r>
+    </w:p>
+    <w:p>
+      <w:pPr>
+        <w:spacing w:after="160" w:line="276" w:lineRule="auto"/>
+      </w:pPr>
+      <w:r>
+        <w:rPr>
+          <w:b/>
+          <w:bCs/>
+        </w:rPr>
+        <w:t>Attenzione</w:t>
+      </w:r>
+    </w:p>
+    <w:p>
+      <w:pPr>
+        <w:pStyle w:val="Paragrafoelenco"/>
+        <w:numPr>
+          <w:ilvl w:val="0"/>
+          <w:numId w:val="17"/>
+        </w:numPr>
+        <w:spacing w:after="160" w:line="276" w:lineRule="auto"/>
+      </w:pPr>
+      <w:r>
+        <w:t>Se scegliete di fare in modalità ibrida, per Tullio non ci sono problemi. Testualmente vi dirà:</w:t>
+      </w:r>
+    </w:p>
+    <w:p>
+      <w:pPr>
+        <w:pStyle w:val="Paragrafoelenco"/>
+        <w:numPr>
+          <w:ilvl w:val="1"/>
+          <w:numId w:val="17"/>
+        </w:numPr>
+        <w:spacing w:after="160" w:line="276" w:lineRule="auto"/>
+      </w:pPr>
+      <w:r>
+        <w:t>!L'alternanza tra presenza e distanza è ammissibile. Abbi chiaro però che lo svolgimento a distanza riduce il valore formativo dell'esperienza, e aumenta la latenza dell'interazione. Sul secondo fronte, l'azienda dovrà mettere in atto protocolli che aumentino la reattività dei canali di contatto digitale quando sarai a distanza”</w:t>
+      </w:r>
+    </w:p>
+    <w:p>
+      <w:pPr>
+        <w:pStyle w:val="Paragrafoelenco"/>
+        <w:numPr>
+          <w:ilvl w:val="1"/>
+          <w:numId w:val="17"/>
+        </w:numPr>
+        <w:spacing w:after="160" w:line="276" w:lineRule="auto"/>
+      </w:pPr>
+      <w:r>
+        <w:t>Nel caso della mia azienda, io ho fatto comunque in modalità ibrida, ma avevo segnato presenza sul Piano di Lavoro e comunque non ci sono stati problemi (chiaro che se lo sapete per tempo, segnatelo che male non vi fa; a livello pratico, per fortuna, non cambia nulla.</w:t>
+      </w:r>
+    </w:p>
+    <w:p>
+      <w:pPr>
+        <w:spacing w:after="160" w:line="276" w:lineRule="auto"/>
+      </w:pPr>
+      <w:r>
+        <w:t>Fatto questo, si sarà in attesa di riscontro da parte del responsabile stage, come si vede qui:</w:t>
+      </w:r>
+    </w:p>
+    <w:p>
+      <w:pPr>
+        <w:spacing w:after="160" w:line="276" w:lineRule="auto"/>
+      </w:pPr>
+      <w:r>
+        <w:rPr>
+          <w:noProof/>
+        </w:rPr>
+        <w:drawing>
+          <wp:inline distT="0" distB="0" distL="0" distR="0" wp14:anchorId="780CE5BB" wp14:editId="18B0AFBB">
+            <wp:extent cx="6120130" cy="657225"/>
+            <wp:effectExtent l="0" t="0" r="0" b="9525"/>
+            <wp:docPr id="7" name="Immagine 7"/>
+            <wp:cNvGraphicFramePr>
+              <a:graphicFrameLocks xmlns:a="http://schemas.openxmlformats.org/drawingml/2006/main" noChangeAspect="1"/>
+            </wp:cNvGraphicFramePr>
+            <a:graphic xmlns:a="http://schemas.openxmlformats.org/drawingml/2006/main">
+              <a:graphicData uri="http://schemas.openxmlformats.org/drawingml/2006/picture">
+                <pic:pic xmlns:pic="http://schemas.openxmlformats.org/drawingml/2006/picture">
+                  <pic:nvPicPr>
+                    <pic:cNvPr id="1" name=""/>
+                    <pic:cNvPicPr/>
+                  </pic:nvPicPr>
+                  <pic:blipFill>
+                    <a:blip r:embed="rId42"/>
+                    <a:stretch>
+                      <a:fillRect/>
+                    </a:stretch>
+                  </pic:blipFill>
+                  <pic:spPr>
+                    <a:xfrm>
+                      <a:off x="0" y="0"/>
                       <a:ext cx="6120130" cy="657225"/>
                     </a:xfrm>
                     <a:prstGeom prst="rect">
@@ -7024,7 +7208,7 @@
                     </pic:cNvPicPr>
                   </pic:nvPicPr>
                   <pic:blipFill>
-                    <a:blip r:embed="rId42">
+                    <a:blip r:embed="rId43">
                       <a:extLst>
                         <a:ext uri="{28A0092B-C50C-407E-A947-70E740481C1C}">
                           <a14:useLocalDpi xmlns:a14="http://schemas.microsoft.com/office/drawing/2010/main" val="0"/>
@@ -7104,7 +7288,7 @@
                     <pic:cNvPicPr/>
                   </pic:nvPicPr>
                   <pic:blipFill>
-                    <a:blip r:embed="rId43"/>
+                    <a:blip r:embed="rId44"/>
                     <a:stretch>
                       <a:fillRect/>
                     </a:stretch>
@@ -7548,7 +7732,7 @@
                     <pic:cNvPicPr/>
                   </pic:nvPicPr>
                   <pic:blipFill>
-                    <a:blip r:embed="rId44"/>
+                    <a:blip r:embed="rId45"/>
                     <a:stretch>
                       <a:fillRect/>
                     </a:stretch>
@@ -7601,7 +7785,7 @@
                     <pic:cNvPicPr/>
                   </pic:nvPicPr>
                   <pic:blipFill>
-                    <a:blip r:embed="rId45"/>
+                    <a:blip r:embed="rId46"/>
                     <a:stretch>
                       <a:fillRect/>
                     </a:stretch>
@@ -7791,7 +7975,7 @@
       <w:r>
         <w:t xml:space="preserve"> </w:t>
       </w:r>
-      <w:hyperlink r:id="rId46" w:history="1">
+      <w:hyperlink r:id="rId47" w:history="1">
         <w:r>
           <w:rPr>
             <w:rStyle w:val="Collegamentoipertestuale"/>
@@ -8064,7 +8248,7 @@
                     <pic:cNvPicPr/>
                   </pic:nvPicPr>
                   <pic:blipFill>
-                    <a:blip r:embed="rId47"/>
+                    <a:blip r:embed="rId48"/>
                     <a:stretch>
                       <a:fillRect/>
                     </a:stretch>
@@ -8255,7 +8439,7 @@
                     <pic:cNvPicPr/>
                   </pic:nvPicPr>
                   <pic:blipFill>
-                    <a:blip r:embed="rId48"/>
+                    <a:blip r:embed="rId49"/>
                     <a:stretch>
                       <a:fillRect/>
                     </a:stretch>
@@ -8316,7 +8500,7 @@
                     <pic:cNvPicPr/>
                   </pic:nvPicPr>
                   <pic:blipFill>
-                    <a:blip r:embed="rId49"/>
+                    <a:blip r:embed="rId50"/>
                     <a:stretch>
                       <a:fillRect/>
                     </a:stretch>
@@ -8369,7 +8553,7 @@
                     <pic:cNvPicPr/>
                   </pic:nvPicPr>
                   <pic:blipFill>
-                    <a:blip r:embed="rId50"/>
+                    <a:blip r:embed="rId51"/>
                     <a:stretch>
                       <a:fillRect/>
                     </a:stretch>
@@ -8453,7 +8637,7 @@
       <w:r>
         <w:t xml:space="preserve"> da </w:t>
       </w:r>
-      <w:hyperlink r:id="rId51" w:history="1">
+      <w:hyperlink r:id="rId52" w:history="1">
         <w:r>
           <w:rPr>
             <w:rStyle w:val="Collegamentoipertestuale"/>
@@ -8494,7 +8678,7 @@
         <w:pStyle w:val="Titolo1"/>
         <w:spacing w:line="276" w:lineRule="auto"/>
       </w:pPr>
-      <w:bookmarkStart w:id="12" w:name="_Toc146534388"/>
+      <w:bookmarkStart w:id="12" w:name="_Toc151723980"/>
       <w:r>
         <w:t>Durante lo stage</w:t>
       </w:r>
@@ -8620,7 +8804,7 @@
         <w:pStyle w:val="Titolo1"/>
         <w:spacing w:line="276" w:lineRule="auto"/>
       </w:pPr>
-      <w:bookmarkStart w:id="13" w:name="_Toc146534389"/>
+      <w:bookmarkStart w:id="13" w:name="_Toc151723981"/>
       <w:r>
         <w:lastRenderedPageBreak/>
         <w:t>Presentazione della domanda di laurea</w:t>
@@ -8661,7 +8845,7 @@
         </w:numPr>
         <w:spacing w:line="276" w:lineRule="auto"/>
       </w:pPr>
-      <w:hyperlink r:id="rId52" w:history="1">
+      <w:hyperlink r:id="rId53" w:history="1">
         <w:r>
           <w:rPr>
             <w:rStyle w:val="Collegamentoipertestuale"/>
@@ -8749,7 +8933,7 @@
           <w:lang w:val="de-DE"/>
         </w:rPr>
       </w:pPr>
-      <w:hyperlink r:id="rId53" w:history="1">
+      <w:hyperlink r:id="rId54" w:history="1">
         <w:r>
           <w:rPr>
             <w:rStyle w:val="Collegamentoipertestuale"/>
@@ -8864,7 +9048,7 @@
       <w:r>
         <w:t xml:space="preserve">NON fate come il sottoscritto che ha dimenticato questo passaggio e ha dovuto scrivere a </w:t>
       </w:r>
-      <w:hyperlink r:id="rId54" w:history="1">
+      <w:hyperlink r:id="rId55" w:history="1">
         <w:r>
           <w:rPr>
             <w:rStyle w:val="Collegamentoipertestuale"/>
@@ -8885,7 +9069,7 @@
         </w:numPr>
         <w:spacing w:line="276" w:lineRule="auto"/>
       </w:pPr>
-      <w:hyperlink r:id="rId55" w:history="1">
+      <w:hyperlink r:id="rId56" w:history="1">
         <w:r>
           <w:rPr>
             <w:rStyle w:val="Collegamentoipertestuale"/>
@@ -8909,7 +9093,7 @@
       <w:r>
         <w:t xml:space="preserve">Sostanzialmente si deve compilare questo modulo a schermo per i campi previsti, firmarlo, scansionarlo e chiedere al proprio relatore/relatrice di mandarlo a </w:t>
       </w:r>
-      <w:hyperlink r:id="rId56" w:history="1">
+      <w:hyperlink r:id="rId57" w:history="1">
         <w:r>
           <w:rPr>
             <w:rStyle w:val="Collegamentoipertestuale"/>
@@ -9090,7 +9274,7 @@
                     <pic:cNvPicPr/>
                   </pic:nvPicPr>
                   <pic:blipFill>
-                    <a:blip r:embed="rId57"/>
+                    <a:blip r:embed="rId58"/>
                     <a:stretch>
                       <a:fillRect/>
                     </a:stretch>
@@ -9116,7 +9300,7 @@
         <w:pStyle w:val="Titolo1"/>
         <w:spacing w:line="276" w:lineRule="auto"/>
       </w:pPr>
-      <w:bookmarkStart w:id="14" w:name="_Toc146534390"/>
+      <w:bookmarkStart w:id="14" w:name="_Toc151723982"/>
       <w:r>
         <w:t>Alla fine dello stage</w:t>
       </w:r>
@@ -9140,7 +9324,7 @@
       <w:r>
         <w:t xml:space="preserve">, che si trova </w:t>
       </w:r>
-      <w:hyperlink r:id="rId58" w:history="1">
+      <w:hyperlink r:id="rId59" w:history="1">
         <w:r>
           <w:rPr>
             <w:rStyle w:val="Collegamentoipertestuale"/>
@@ -9177,7 +9361,7 @@
                     <pic:cNvPicPr/>
                   </pic:nvPicPr>
                   <pic:blipFill>
-                    <a:blip r:embed="rId59"/>
+                    <a:blip r:embed="rId60"/>
                     <a:stretch>
                       <a:fillRect/>
                     </a:stretch>
@@ -9239,7 +9423,7 @@
                     <pic:cNvPicPr/>
                   </pic:nvPicPr>
                   <pic:blipFill>
-                    <a:blip r:embed="rId60"/>
+                    <a:blip r:embed="rId61"/>
                     <a:stretch>
                       <a:fillRect/>
                     </a:stretch>
@@ -9339,7 +9523,7 @@
                     <pic:cNvPicPr/>
                   </pic:nvPicPr>
                   <pic:blipFill>
-                    <a:blip r:embed="rId61"/>
+                    <a:blip r:embed="rId62"/>
                     <a:stretch>
                       <a:fillRect/>
                     </a:stretch>
@@ -9406,7 +9590,7 @@
                     <pic:cNvPicPr/>
                   </pic:nvPicPr>
                   <pic:blipFill>
-                    <a:blip r:embed="rId62"/>
+                    <a:blip r:embed="rId63"/>
                     <a:stretch>
                       <a:fillRect/>
                     </a:stretch>
@@ -9451,7 +9635,6 @@
           <w:szCs w:val="32"/>
         </w:rPr>
       </w:pPr>
-      <w:bookmarkStart w:id="15" w:name="_Toc146534391"/>
       <w:r>
         <w:br w:type="page"/>
       </w:r>
@@ -9461,6 +9644,7 @@
         <w:pStyle w:val="Titolo1"/>
         <w:spacing w:line="276" w:lineRule="auto"/>
       </w:pPr>
+      <w:bookmarkStart w:id="15" w:name="_Toc151723983"/>
       <w:r>
         <w:lastRenderedPageBreak/>
         <w:t>Domande varie Stage</w:t>
@@ -9790,7 +9974,7 @@
         </w:rPr>
         <w:t xml:space="preserve">Link: </w:t>
       </w:r>
-      <w:hyperlink r:id="rId63" w:history="1">
+      <w:hyperlink r:id="rId64" w:history="1">
         <w:r>
           <w:rPr>
             <w:rStyle w:val="Collegamentoipertestuale"/>
@@ -10164,7 +10348,7 @@
         <w:pStyle w:val="Titolo1"/>
         <w:spacing w:line="276" w:lineRule="auto"/>
       </w:pPr>
-      <w:bookmarkStart w:id="16" w:name="_Toc146534392"/>
+      <w:bookmarkStart w:id="16" w:name="_Toc151723984"/>
       <w:r>
         <w:lastRenderedPageBreak/>
         <w:t>Tesi</w:t>
@@ -10356,7 +10540,7 @@
         </w:numPr>
         <w:spacing w:after="160" w:line="276" w:lineRule="auto"/>
       </w:pPr>
-      <w:hyperlink r:id="rId64" w:history="1">
+      <w:hyperlink r:id="rId65" w:history="1">
         <w:r>
           <w:rPr>
             <w:rStyle w:val="Collegamentoipertestuale"/>
@@ -10393,7 +10577,7 @@
         </w:numPr>
         <w:spacing w:after="160" w:line="276" w:lineRule="auto"/>
       </w:pPr>
-      <w:hyperlink r:id="rId65" w:history="1">
+      <w:hyperlink r:id="rId66" w:history="1">
         <w:r>
           <w:rPr>
             <w:rStyle w:val="Collegamentoipertestuale"/>
@@ -10417,7 +10601,7 @@
       <w:r>
         <w:t xml:space="preserve">Il template per realizzarla disponibile su GitHub: </w:t>
       </w:r>
-      <w:hyperlink r:id="rId66" w:history="1">
+      <w:hyperlink r:id="rId67" w:history="1">
         <w:r>
           <w:rPr>
             <w:rStyle w:val="Collegamentoipertestuale"/>
@@ -10441,7 +10625,7 @@
       <w:r>
         <w:t xml:space="preserve">Template in Pandoc per realizzarla: </w:t>
       </w:r>
-      <w:hyperlink r:id="rId67" w:history="1">
+      <w:hyperlink r:id="rId68" w:history="1">
         <w:r>
           <w:rPr>
             <w:rStyle w:val="Collegamentoipertestuale"/>
@@ -10472,7 +10656,7 @@
         <w:pStyle w:val="Titolo1"/>
         <w:spacing w:line="276" w:lineRule="auto"/>
       </w:pPr>
-      <w:bookmarkStart w:id="17" w:name="_Toc146534393"/>
+      <w:bookmarkStart w:id="17" w:name="_Toc151723985"/>
       <w:r>
         <w:lastRenderedPageBreak/>
         <w:t>Tesi: Cosa fare esattamente</w:t>
@@ -10725,7 +10909,7 @@
       <w:r>
         <w:t xml:space="preserve">Esempio di repo con gli script aggiuntivi per compilare manualmente tesi, bibliografia, glossario, etc: </w:t>
       </w:r>
-      <w:hyperlink r:id="rId68" w:history="1">
+      <w:hyperlink r:id="rId69" w:history="1">
         <w:r>
           <w:rPr>
             <w:rStyle w:val="Collegamentoipertestuale"/>
@@ -10970,7 +11154,7 @@
       <w:pPr>
         <w:pStyle w:val="Titolo1"/>
       </w:pPr>
-      <w:bookmarkStart w:id="18" w:name="_Toc146534394"/>
+      <w:bookmarkStart w:id="18" w:name="_Toc151723986"/>
       <w:r>
         <w:t>Inserimento della Tesi</w:t>
       </w:r>
@@ -11009,7 +11193,7 @@
       <w:pPr>
         <w:spacing w:line="276" w:lineRule="auto"/>
       </w:pPr>
-      <w:hyperlink r:id="rId69" w:history="1">
+      <w:hyperlink r:id="rId70" w:history="1">
         <w:r>
           <w:rPr>
             <w:rStyle w:val="Collegamentoipertestuale"/>
@@ -11036,7 +11220,7 @@
       <w:r>
         <w:br/>
       </w:r>
-      <w:hyperlink r:id="rId70" w:history="1">
+      <w:hyperlink r:id="rId71" w:history="1">
         <w:r>
           <w:rPr>
             <w:rStyle w:val="Collegamentoipertestuale"/>
@@ -11072,7 +11256,7 @@
       <w:pPr>
         <w:spacing w:line="276" w:lineRule="auto"/>
       </w:pPr>
-      <w:hyperlink r:id="rId71" w:history="1">
+      <w:hyperlink r:id="rId72" w:history="1">
         <w:r>
           <w:rPr>
             <w:rStyle w:val="Collegamentoipertestuale"/>
@@ -11154,7 +11338,7 @@
                     <pic:cNvPicPr/>
                   </pic:nvPicPr>
                   <pic:blipFill>
-                    <a:blip r:embed="rId72"/>
+                    <a:blip r:embed="rId73"/>
                     <a:stretch>
                       <a:fillRect/>
                     </a:stretch>
@@ -11241,7 +11425,7 @@
         <w:pStyle w:val="Titolo1"/>
         <w:spacing w:line="276" w:lineRule="auto"/>
       </w:pPr>
-      <w:bookmarkStart w:id="19" w:name="_Toc146534395"/>
+      <w:bookmarkStart w:id="19" w:name="_Toc151723987"/>
       <w:r>
         <w:t>Presentazione e discussione Tesi</w:t>
       </w:r>
@@ -11392,7 +11576,7 @@
                     <pic:cNvPicPr/>
                   </pic:nvPicPr>
                   <pic:blipFill>
-                    <a:blip r:embed="rId73"/>
+                    <a:blip r:embed="rId74"/>
                     <a:stretch>
                       <a:fillRect/>
                     </a:stretch>
@@ -11582,7 +11766,7 @@
                     </pic:cNvPicPr>
                   </pic:nvPicPr>
                   <pic:blipFill>
-                    <a:blip r:embed="rId74">
+                    <a:blip r:embed="rId75">
                       <a:extLst>
                         <a:ext uri="{28A0092B-C50C-407E-A947-70E740481C1C}">
                           <a14:useLocalDpi xmlns:a14="http://schemas.microsoft.com/office/drawing/2010/main" val="0"/>
@@ -11651,7 +11835,7 @@
                     <pic:cNvPicPr/>
                   </pic:nvPicPr>
                   <pic:blipFill>
-                    <a:blip r:embed="rId75"/>
+                    <a:blip r:embed="rId76"/>
                     <a:stretch>
                       <a:fillRect/>
                     </a:stretch>
@@ -11733,7 +11917,7 @@
         </w:numPr>
         <w:spacing w:line="276" w:lineRule="auto"/>
       </w:pPr>
-      <w:hyperlink r:id="rId76" w:history="1">
+      <w:hyperlink r:id="rId77" w:history="1">
         <w:r>
           <w:rPr>
             <w:rStyle w:val="Collegamentoipertestuale"/>
@@ -11901,7 +12085,7 @@
                     <pic:cNvPicPr/>
                   </pic:nvPicPr>
                   <pic:blipFill>
-                    <a:blip r:embed="rId77"/>
+                    <a:blip r:embed="rId78"/>
                     <a:stretch>
                       <a:fillRect/>
                     </a:stretch>
@@ -11963,7 +12147,7 @@
         </w:numPr>
         <w:spacing w:line="276" w:lineRule="auto"/>
       </w:pPr>
-      <w:hyperlink r:id="rId78" w:history="1">
+      <w:hyperlink r:id="rId79" w:history="1">
         <w:r>
           <w:rPr>
             <w:rStyle w:val="Collegamentoipertestuale"/>
@@ -12039,7 +12223,7 @@
                     <pic:cNvPicPr/>
                   </pic:nvPicPr>
                   <pic:blipFill>
-                    <a:blip r:embed="rId79"/>
+                    <a:blip r:embed="rId80"/>
                     <a:stretch>
                       <a:fillRect/>
                     </a:stretch>
@@ -12153,7 +12337,7 @@
       <w:pPr>
         <w:pStyle w:val="Titolo1"/>
       </w:pPr>
-      <w:bookmarkStart w:id="20" w:name="_Toc146534396"/>
+      <w:bookmarkStart w:id="20" w:name="_Toc151723988"/>
       <w:r>
         <w:t>Come si svolge la discussione</w:t>
       </w:r>
@@ -12221,7 +12405,7 @@
       <w:pPr>
         <w:pStyle w:val="Titolo1"/>
       </w:pPr>
-      <w:bookmarkStart w:id="21" w:name="_Toc146534397"/>
+      <w:bookmarkStart w:id="21" w:name="_Toc151723989"/>
       <w:r>
         <w:lastRenderedPageBreak/>
         <w:t>Proclamazione</w:t>
@@ -12288,7 +12472,7 @@
         <w:pStyle w:val="Titolo1"/>
         <w:spacing w:line="276" w:lineRule="auto"/>
       </w:pPr>
-      <w:bookmarkStart w:id="22" w:name="_Toc146534398"/>
+      <w:bookmarkStart w:id="22" w:name="_Toc151723990"/>
       <w:r>
         <w:lastRenderedPageBreak/>
         <w:t>Domande Varie Tesi e Presentazione</w:t>
@@ -12325,7 +12509,7 @@
       <w:r>
         <w:t xml:space="preserve">Sì, al link </w:t>
       </w:r>
-      <w:hyperlink r:id="rId80" w:history="1">
+      <w:hyperlink r:id="rId81" w:history="1">
         <w:r>
           <w:rPr>
             <w:rStyle w:val="Collegamentoipertestuale"/>
@@ -12367,7 +12551,7 @@
       <w:r>
         <w:t xml:space="preserve">Alcune sono disponibili a: </w:t>
       </w:r>
-      <w:hyperlink r:id="rId81" w:history="1">
+      <w:hyperlink r:id="rId82" w:history="1">
         <w:r>
           <w:rPr>
             <w:rStyle w:val="Collegamentoipertestuale"/>
@@ -13048,8 +13232,8 @@
       </w:pPr>
     </w:p>
     <w:sectPr>
-      <w:headerReference w:type="default" r:id="rId82"/>
-      <w:footerReference w:type="default" r:id="rId83"/>
+      <w:headerReference w:type="default" r:id="rId83"/>
+      <w:footerReference w:type="default" r:id="rId84"/>
       <w:pgSz w:w="11906" w:h="16838"/>
       <w:pgMar w:top="1417" w:right="1134" w:bottom="1134" w:left="1134" w:header="708" w:footer="708" w:gutter="0"/>
       <w:cols w:space="708"/>

</xml_diff>

<commit_message>
Aggiunte indicazioni permessi lavoro
</commit_message>
<xml_diff>
--- a/FAQ Stage e Tesi/FAQ Stage e Tesi.docx
+++ b/FAQ Stage e Tesi/FAQ Stage e Tesi.docx
@@ -196,7 +196,7 @@
           <w:r>
             <w:fldChar w:fldCharType="separate"/>
           </w:r>
-          <w:hyperlink w:anchor="_Toc151723971" w:history="1">
+          <w:hyperlink w:anchor="_Toc152758957" w:history="1">
             <w:r>
               <w:rPr>
                 <w:rStyle w:val="Collegamentoipertestuale"/>
@@ -223,7 +223,7 @@
                 <w:noProof/>
                 <w:webHidden/>
               </w:rPr>
-              <w:instrText xml:space="preserve"> PAGEREF _Toc151723971 \h </w:instrText>
+              <w:instrText xml:space="preserve"> PAGEREF _Toc152758957 \h </w:instrText>
             </w:r>
             <w:r>
               <w:rPr>
@@ -268,7 +268,7 @@
               <w14:ligatures w14:val="standardContextual"/>
             </w:rPr>
           </w:pPr>
-          <w:hyperlink w:anchor="_Toc151723972" w:history="1">
+          <w:hyperlink w:anchor="_Toc152758958" w:history="1">
             <w:r>
               <w:rPr>
                 <w:rStyle w:val="Collegamentoipertestuale"/>
@@ -295,7 +295,7 @@
                 <w:noProof/>
                 <w:webHidden/>
               </w:rPr>
-              <w:instrText xml:space="preserve"> PAGEREF _Toc151723972 \h </w:instrText>
+              <w:instrText xml:space="preserve"> PAGEREF _Toc152758958 \h </w:instrText>
             </w:r>
             <w:r>
               <w:rPr>
@@ -340,7 +340,7 @@
               <w14:ligatures w14:val="standardContextual"/>
             </w:rPr>
           </w:pPr>
-          <w:hyperlink w:anchor="_Toc151723973" w:history="1">
+          <w:hyperlink w:anchor="_Toc152758959" w:history="1">
             <w:r>
               <w:rPr>
                 <w:rStyle w:val="Collegamentoipertestuale"/>
@@ -367,7 +367,7 @@
                 <w:noProof/>
                 <w:webHidden/>
               </w:rPr>
-              <w:instrText xml:space="preserve"> PAGEREF _Toc151723973 \h </w:instrText>
+              <w:instrText xml:space="preserve"> PAGEREF _Toc152758959 \h </w:instrText>
             </w:r>
             <w:r>
               <w:rPr>
@@ -412,7 +412,7 @@
               <w14:ligatures w14:val="standardContextual"/>
             </w:rPr>
           </w:pPr>
-          <w:hyperlink w:anchor="_Toc151723974" w:history="1">
+          <w:hyperlink w:anchor="_Toc152758960" w:history="1">
             <w:r>
               <w:rPr>
                 <w:rStyle w:val="Collegamentoipertestuale"/>
@@ -439,7 +439,7 @@
                 <w:noProof/>
                 <w:webHidden/>
               </w:rPr>
-              <w:instrText xml:space="preserve"> PAGEREF _Toc151723974 \h </w:instrText>
+              <w:instrText xml:space="preserve"> PAGEREF _Toc152758960 \h </w:instrText>
             </w:r>
             <w:r>
               <w:rPr>
@@ -484,7 +484,7 @@
               <w14:ligatures w14:val="standardContextual"/>
             </w:rPr>
           </w:pPr>
-          <w:hyperlink w:anchor="_Toc151723975" w:history="1">
+          <w:hyperlink w:anchor="_Toc152758961" w:history="1">
             <w:r>
               <w:rPr>
                 <w:rStyle w:val="Collegamentoipertestuale"/>
@@ -511,7 +511,7 @@
                 <w:noProof/>
                 <w:webHidden/>
               </w:rPr>
-              <w:instrText xml:space="preserve"> PAGEREF _Toc151723975 \h </w:instrText>
+              <w:instrText xml:space="preserve"> PAGEREF _Toc152758961 \h </w:instrText>
             </w:r>
             <w:r>
               <w:rPr>
@@ -556,7 +556,7 @@
               <w14:ligatures w14:val="standardContextual"/>
             </w:rPr>
           </w:pPr>
-          <w:hyperlink w:anchor="_Toc151723976" w:history="1">
+          <w:hyperlink w:anchor="_Toc152758962" w:history="1">
             <w:r>
               <w:rPr>
                 <w:rStyle w:val="Collegamentoipertestuale"/>
@@ -583,7 +583,7 @@
                 <w:noProof/>
                 <w:webHidden/>
               </w:rPr>
-              <w:instrText xml:space="preserve"> PAGEREF _Toc151723976 \h </w:instrText>
+              <w:instrText xml:space="preserve"> PAGEREF _Toc152758962 \h </w:instrText>
             </w:r>
             <w:r>
               <w:rPr>
@@ -628,7 +628,7 @@
               <w14:ligatures w14:val="standardContextual"/>
             </w:rPr>
           </w:pPr>
-          <w:hyperlink w:anchor="_Toc151723977" w:history="1">
+          <w:hyperlink w:anchor="_Toc152758963" w:history="1">
             <w:r>
               <w:rPr>
                 <w:rStyle w:val="Collegamentoipertestuale"/>
@@ -655,7 +655,7 @@
                 <w:noProof/>
                 <w:webHidden/>
               </w:rPr>
-              <w:instrText xml:space="preserve"> PAGEREF _Toc151723977 \h </w:instrText>
+              <w:instrText xml:space="preserve"> PAGEREF _Toc152758963 \h </w:instrText>
             </w:r>
             <w:r>
               <w:rPr>
@@ -700,7 +700,7 @@
               <w14:ligatures w14:val="standardContextual"/>
             </w:rPr>
           </w:pPr>
-          <w:hyperlink w:anchor="_Toc151723978" w:history="1">
+          <w:hyperlink w:anchor="_Toc152758964" w:history="1">
             <w:r>
               <w:rPr>
                 <w:rStyle w:val="Collegamentoipertestuale"/>
@@ -727,7 +727,7 @@
                 <w:noProof/>
                 <w:webHidden/>
               </w:rPr>
-              <w:instrText xml:space="preserve"> PAGEREF _Toc151723978 \h </w:instrText>
+              <w:instrText xml:space="preserve"> PAGEREF _Toc152758964 \h </w:instrText>
             </w:r>
             <w:r>
               <w:rPr>
@@ -772,7 +772,7 @@
               <w14:ligatures w14:val="standardContextual"/>
             </w:rPr>
           </w:pPr>
-          <w:hyperlink w:anchor="_Toc151723979" w:history="1">
+          <w:hyperlink w:anchor="_Toc152758965" w:history="1">
             <w:r>
               <w:rPr>
                 <w:rStyle w:val="Collegamentoipertestuale"/>
@@ -799,7 +799,7 @@
                 <w:noProof/>
                 <w:webHidden/>
               </w:rPr>
-              <w:instrText xml:space="preserve"> PAGEREF _Toc151723979 \h </w:instrText>
+              <w:instrText xml:space="preserve"> PAGEREF _Toc152758965 \h </w:instrText>
             </w:r>
             <w:r>
               <w:rPr>
@@ -844,7 +844,7 @@
               <w14:ligatures w14:val="standardContextual"/>
             </w:rPr>
           </w:pPr>
-          <w:hyperlink w:anchor="_Toc151723980" w:history="1">
+          <w:hyperlink w:anchor="_Toc152758966" w:history="1">
             <w:r>
               <w:rPr>
                 <w:rStyle w:val="Collegamentoipertestuale"/>
@@ -871,7 +871,7 @@
                 <w:noProof/>
                 <w:webHidden/>
               </w:rPr>
-              <w:instrText xml:space="preserve"> PAGEREF _Toc151723980 \h </w:instrText>
+              <w:instrText xml:space="preserve"> PAGEREF _Toc152758966 \h </w:instrText>
             </w:r>
             <w:r>
               <w:rPr>
@@ -916,7 +916,7 @@
               <w14:ligatures w14:val="standardContextual"/>
             </w:rPr>
           </w:pPr>
-          <w:hyperlink w:anchor="_Toc151723981" w:history="1">
+          <w:hyperlink w:anchor="_Toc152758967" w:history="1">
             <w:r>
               <w:rPr>
                 <w:rStyle w:val="Collegamentoipertestuale"/>
@@ -943,7 +943,7 @@
                 <w:noProof/>
                 <w:webHidden/>
               </w:rPr>
-              <w:instrText xml:space="preserve"> PAGEREF _Toc151723981 \h </w:instrText>
+              <w:instrText xml:space="preserve"> PAGEREF _Toc152758967 \h </w:instrText>
             </w:r>
             <w:r>
               <w:rPr>
@@ -988,7 +988,7 @@
               <w14:ligatures w14:val="standardContextual"/>
             </w:rPr>
           </w:pPr>
-          <w:hyperlink w:anchor="_Toc151723982" w:history="1">
+          <w:hyperlink w:anchor="_Toc152758968" w:history="1">
             <w:r>
               <w:rPr>
                 <w:rStyle w:val="Collegamentoipertestuale"/>
@@ -1015,7 +1015,7 @@
                 <w:noProof/>
                 <w:webHidden/>
               </w:rPr>
-              <w:instrText xml:space="preserve"> PAGEREF _Toc151723982 \h </w:instrText>
+              <w:instrText xml:space="preserve"> PAGEREF _Toc152758968 \h </w:instrText>
             </w:r>
             <w:r>
               <w:rPr>
@@ -1060,7 +1060,7 @@
               <w14:ligatures w14:val="standardContextual"/>
             </w:rPr>
           </w:pPr>
-          <w:hyperlink w:anchor="_Toc151723983" w:history="1">
+          <w:hyperlink w:anchor="_Toc152758969" w:history="1">
             <w:r>
               <w:rPr>
                 <w:rStyle w:val="Collegamentoipertestuale"/>
@@ -1087,7 +1087,7 @@
                 <w:noProof/>
                 <w:webHidden/>
               </w:rPr>
-              <w:instrText xml:space="preserve"> PAGEREF _Toc151723983 \h </w:instrText>
+              <w:instrText xml:space="preserve"> PAGEREF _Toc152758969 \h </w:instrText>
             </w:r>
             <w:r>
               <w:rPr>
@@ -1132,7 +1132,7 @@
               <w14:ligatures w14:val="standardContextual"/>
             </w:rPr>
           </w:pPr>
-          <w:hyperlink w:anchor="_Toc151723984" w:history="1">
+          <w:hyperlink w:anchor="_Toc152758970" w:history="1">
             <w:r>
               <w:rPr>
                 <w:rStyle w:val="Collegamentoipertestuale"/>
@@ -1159,7 +1159,7 @@
                 <w:noProof/>
                 <w:webHidden/>
               </w:rPr>
-              <w:instrText xml:space="preserve"> PAGEREF _Toc151723984 \h </w:instrText>
+              <w:instrText xml:space="preserve"> PAGEREF _Toc152758970 \h </w:instrText>
             </w:r>
             <w:r>
               <w:rPr>
@@ -1204,7 +1204,7 @@
               <w14:ligatures w14:val="standardContextual"/>
             </w:rPr>
           </w:pPr>
-          <w:hyperlink w:anchor="_Toc151723985" w:history="1">
+          <w:hyperlink w:anchor="_Toc152758971" w:history="1">
             <w:r>
               <w:rPr>
                 <w:rStyle w:val="Collegamentoipertestuale"/>
@@ -1231,7 +1231,7 @@
                 <w:noProof/>
                 <w:webHidden/>
               </w:rPr>
-              <w:instrText xml:space="preserve"> PAGEREF _Toc151723985 \h </w:instrText>
+              <w:instrText xml:space="preserve"> PAGEREF _Toc152758971 \h </w:instrText>
             </w:r>
             <w:r>
               <w:rPr>
@@ -1276,7 +1276,7 @@
               <w14:ligatures w14:val="standardContextual"/>
             </w:rPr>
           </w:pPr>
-          <w:hyperlink w:anchor="_Toc151723986" w:history="1">
+          <w:hyperlink w:anchor="_Toc152758972" w:history="1">
             <w:r>
               <w:rPr>
                 <w:rStyle w:val="Collegamentoipertestuale"/>
@@ -1303,7 +1303,7 @@
                 <w:noProof/>
                 <w:webHidden/>
               </w:rPr>
-              <w:instrText xml:space="preserve"> PAGEREF _Toc151723986 \h </w:instrText>
+              <w:instrText xml:space="preserve"> PAGEREF _Toc152758972 \h </w:instrText>
             </w:r>
             <w:r>
               <w:rPr>
@@ -1348,7 +1348,7 @@
               <w14:ligatures w14:val="standardContextual"/>
             </w:rPr>
           </w:pPr>
-          <w:hyperlink w:anchor="_Toc151723987" w:history="1">
+          <w:hyperlink w:anchor="_Toc152758973" w:history="1">
             <w:r>
               <w:rPr>
                 <w:rStyle w:val="Collegamentoipertestuale"/>
@@ -1375,7 +1375,7 @@
                 <w:noProof/>
                 <w:webHidden/>
               </w:rPr>
-              <w:instrText xml:space="preserve"> PAGEREF _Toc151723987 \h </w:instrText>
+              <w:instrText xml:space="preserve"> PAGEREF _Toc152758973 \h </w:instrText>
             </w:r>
             <w:r>
               <w:rPr>
@@ -1420,13 +1420,13 @@
               <w14:ligatures w14:val="standardContextual"/>
             </w:rPr>
           </w:pPr>
-          <w:hyperlink w:anchor="_Toc151723988" w:history="1">
+          <w:hyperlink w:anchor="_Toc152758974" w:history="1">
             <w:r>
               <w:rPr>
                 <w:rStyle w:val="Collegamentoipertestuale"/>
                 <w:noProof/>
               </w:rPr>
-              <w:t>Come si svolge la discussione</w:t>
+              <w:t>Permessi lavoro per discussione/proclamazione</w:t>
             </w:r>
             <w:r>
               <w:rPr>
@@ -1447,7 +1447,7 @@
                 <w:noProof/>
                 <w:webHidden/>
               </w:rPr>
-              <w:instrText xml:space="preserve"> PAGEREF _Toc151723988 \h </w:instrText>
+              <w:instrText xml:space="preserve"> PAGEREF _Toc152758974 \h </w:instrText>
             </w:r>
             <w:r>
               <w:rPr>
@@ -1492,7 +1492,79 @@
               <w14:ligatures w14:val="standardContextual"/>
             </w:rPr>
           </w:pPr>
-          <w:hyperlink w:anchor="_Toc151723989" w:history="1">
+          <w:hyperlink w:anchor="_Toc152758975" w:history="1">
+            <w:r>
+              <w:rPr>
+                <w:rStyle w:val="Collegamentoipertestuale"/>
+                <w:noProof/>
+              </w:rPr>
+              <w:t>Come si svolge la discussione</w:t>
+            </w:r>
+            <w:r>
+              <w:rPr>
+                <w:noProof/>
+                <w:webHidden/>
+              </w:rPr>
+              <w:tab/>
+            </w:r>
+            <w:r>
+              <w:rPr>
+                <w:noProof/>
+                <w:webHidden/>
+              </w:rPr>
+              <w:fldChar w:fldCharType="begin"/>
+            </w:r>
+            <w:r>
+              <w:rPr>
+                <w:noProof/>
+                <w:webHidden/>
+              </w:rPr>
+              <w:instrText xml:space="preserve"> PAGEREF _Toc152758975 \h </w:instrText>
+            </w:r>
+            <w:r>
+              <w:rPr>
+                <w:noProof/>
+                <w:webHidden/>
+              </w:rPr>
+            </w:r>
+            <w:r>
+              <w:rPr>
+                <w:noProof/>
+                <w:webHidden/>
+              </w:rPr>
+              <w:fldChar w:fldCharType="separate"/>
+            </w:r>
+            <w:r>
+              <w:rPr>
+                <w:noProof/>
+                <w:webHidden/>
+              </w:rPr>
+              <w:t>38</w:t>
+            </w:r>
+            <w:r>
+              <w:rPr>
+                <w:noProof/>
+                <w:webHidden/>
+              </w:rPr>
+              <w:fldChar w:fldCharType="end"/>
+            </w:r>
+          </w:hyperlink>
+        </w:p>
+        <w:p>
+          <w:pPr>
+            <w:pStyle w:val="Sommario1"/>
+            <w:tabs>
+              <w:tab w:val="right" w:leader="dot" w:pos="9628"/>
+            </w:tabs>
+            <w:rPr>
+              <w:rFonts w:eastAsiaTheme="minorEastAsia"/>
+              <w:noProof/>
+              <w:kern w:val="2"/>
+              <w:lang w:eastAsia="it-IT"/>
+              <w14:ligatures w14:val="standardContextual"/>
+            </w:rPr>
+          </w:pPr>
+          <w:hyperlink w:anchor="_Toc152758976" w:history="1">
             <w:r>
               <w:rPr>
                 <w:rStyle w:val="Collegamentoipertestuale"/>
@@ -1519,7 +1591,7 @@
                 <w:noProof/>
                 <w:webHidden/>
               </w:rPr>
-              <w:instrText xml:space="preserve"> PAGEREF _Toc151723989 \h </w:instrText>
+              <w:instrText xml:space="preserve"> PAGEREF _Toc152758976 \h </w:instrText>
             </w:r>
             <w:r>
               <w:rPr>
@@ -1564,7 +1636,7 @@
               <w14:ligatures w14:val="standardContextual"/>
             </w:rPr>
           </w:pPr>
-          <w:hyperlink w:anchor="_Toc151723990" w:history="1">
+          <w:hyperlink w:anchor="_Toc152758977" w:history="1">
             <w:r>
               <w:rPr>
                 <w:rStyle w:val="Collegamentoipertestuale"/>
@@ -1591,7 +1663,7 @@
                 <w:noProof/>
                 <w:webHidden/>
               </w:rPr>
-              <w:instrText xml:space="preserve"> PAGEREF _Toc151723990 \h </w:instrText>
+              <w:instrText xml:space="preserve"> PAGEREF _Toc152758977 \h </w:instrText>
             </w:r>
             <w:r>
               <w:rPr>
@@ -1655,7 +1727,7 @@
         <w:pStyle w:val="Titolo1"/>
         <w:spacing w:line="276" w:lineRule="auto"/>
       </w:pPr>
-      <w:bookmarkStart w:id="1" w:name="_Toc151723971"/>
+      <w:bookmarkStart w:id="1" w:name="_Toc152758957"/>
       <w:bookmarkEnd w:id="0"/>
       <w:r>
         <w:lastRenderedPageBreak/>
@@ -2122,7 +2194,7 @@
         <w:pStyle w:val="Titolo1"/>
         <w:spacing w:line="276" w:lineRule="auto"/>
       </w:pPr>
-      <w:bookmarkStart w:id="2" w:name="_Toc151723972"/>
+      <w:bookmarkStart w:id="2" w:name="_Toc152758958"/>
       <w:r>
         <w:t>Procedura di valutazione</w:t>
       </w:r>
@@ -2387,7 +2459,7 @@
         <w:pStyle w:val="Titolo1"/>
         <w:spacing w:line="276" w:lineRule="auto"/>
       </w:pPr>
-      <w:bookmarkStart w:id="3" w:name="_Toc151723973"/>
+      <w:bookmarkStart w:id="3" w:name="_Toc152758959"/>
       <w:r>
         <w:lastRenderedPageBreak/>
         <w:t xml:space="preserve">Stage: </w:t>
@@ -4176,7 +4248,7 @@
         <w:pStyle w:val="Titolo1"/>
         <w:spacing w:line="276" w:lineRule="auto"/>
       </w:pPr>
-      <w:bookmarkStart w:id="4" w:name="_Toc151723974"/>
+      <w:bookmarkStart w:id="4" w:name="_Toc152758960"/>
       <w:r>
         <w:lastRenderedPageBreak/>
         <w:t xml:space="preserve">Stage: </w:t>
@@ -4497,7 +4569,7 @@
       <w:pPr>
         <w:pStyle w:val="Titolo1"/>
       </w:pPr>
-      <w:bookmarkStart w:id="5" w:name="_Toc151723975"/>
+      <w:bookmarkStart w:id="5" w:name="_Toc152758961"/>
       <w:r>
         <w:lastRenderedPageBreak/>
         <w:t>Stage Interno</w:t>
@@ -4872,7 +4944,7 @@
         <w:pStyle w:val="Titolo1"/>
         <w:spacing w:line="276" w:lineRule="auto"/>
       </w:pPr>
-      <w:bookmarkStart w:id="6" w:name="_Toc151723976"/>
+      <w:bookmarkStart w:id="6" w:name="_Toc152758962"/>
       <w:r>
         <w:lastRenderedPageBreak/>
         <w:t>Piano di Lavoro</w:t>
@@ -5140,7 +5212,7 @@
         <w:pStyle w:val="Titolo1"/>
         <w:spacing w:line="276" w:lineRule="auto"/>
       </w:pPr>
-      <w:bookmarkStart w:id="8" w:name="_Toc151723977"/>
+      <w:bookmarkStart w:id="8" w:name="_Toc152758963"/>
       <w:r>
         <w:lastRenderedPageBreak/>
         <w:t>Corso di s</w:t>
@@ -5439,13 +5511,13 @@
         <w:pStyle w:val="Titolo1"/>
         <w:spacing w:line="276" w:lineRule="auto"/>
       </w:pPr>
-      <w:bookmarkStart w:id="9" w:name="_Toc151723978"/>
-      <w:bookmarkStart w:id="10" w:name="_Toc126771986"/>
+      <w:bookmarkStart w:id="9" w:name="_Toc126771986"/>
+      <w:bookmarkStart w:id="10" w:name="_Toc152758964"/>
       <w:r>
         <w:lastRenderedPageBreak/>
         <w:t>Incontro annuale di Stage-It</w:t>
       </w:r>
-      <w:bookmarkEnd w:id="9"/>
+      <w:bookmarkEnd w:id="10"/>
     </w:p>
     <w:p>
       <w:pPr>
@@ -6057,12 +6129,12 @@
         <w:pStyle w:val="Titolo1"/>
         <w:spacing w:line="276" w:lineRule="auto"/>
       </w:pPr>
-      <w:bookmarkStart w:id="11" w:name="_Toc151723979"/>
+      <w:bookmarkStart w:id="11" w:name="_Toc152758965"/>
       <w:r>
         <w:lastRenderedPageBreak/>
         <w:t>SIAGAS</w:t>
       </w:r>
-      <w:bookmarkEnd w:id="10"/>
+      <w:bookmarkEnd w:id="9"/>
       <w:r>
         <w:t xml:space="preserve"> e Attivazione Stage</w:t>
       </w:r>
@@ -8673,7 +8745,7 @@
         <w:pStyle w:val="Titolo1"/>
         <w:spacing w:line="276" w:lineRule="auto"/>
       </w:pPr>
-      <w:bookmarkStart w:id="12" w:name="_Toc151723980"/>
+      <w:bookmarkStart w:id="12" w:name="_Toc152758966"/>
       <w:r>
         <w:t>Durante lo stage</w:t>
       </w:r>
@@ -8799,7 +8871,7 @@
         <w:pStyle w:val="Titolo1"/>
         <w:spacing w:line="276" w:lineRule="auto"/>
       </w:pPr>
-      <w:bookmarkStart w:id="13" w:name="_Toc151723981"/>
+      <w:bookmarkStart w:id="13" w:name="_Toc152758967"/>
       <w:r>
         <w:lastRenderedPageBreak/>
         <w:t>Presentazione della domanda di laurea</w:t>
@@ -9295,7 +9367,7 @@
         <w:pStyle w:val="Titolo1"/>
         <w:spacing w:line="276" w:lineRule="auto"/>
       </w:pPr>
-      <w:bookmarkStart w:id="14" w:name="_Toc151723982"/>
+      <w:bookmarkStart w:id="14" w:name="_Toc152758968"/>
       <w:r>
         <w:t>Alla fine dello stage</w:t>
       </w:r>
@@ -9639,7 +9711,7 @@
         <w:pStyle w:val="Titolo1"/>
         <w:spacing w:line="276" w:lineRule="auto"/>
       </w:pPr>
-      <w:bookmarkStart w:id="15" w:name="_Toc151723983"/>
+      <w:bookmarkStart w:id="15" w:name="_Toc152758969"/>
       <w:r>
         <w:lastRenderedPageBreak/>
         <w:t>Domande varie Stage</w:t>
@@ -10343,7 +10415,7 @@
         <w:pStyle w:val="Titolo1"/>
         <w:spacing w:line="276" w:lineRule="auto"/>
       </w:pPr>
-      <w:bookmarkStart w:id="16" w:name="_Toc151723984"/>
+      <w:bookmarkStart w:id="16" w:name="_Toc152758970"/>
       <w:r>
         <w:lastRenderedPageBreak/>
         <w:t>Tesi</w:t>
@@ -10651,7 +10723,7 @@
         <w:pStyle w:val="Titolo1"/>
         <w:spacing w:line="276" w:lineRule="auto"/>
       </w:pPr>
-      <w:bookmarkStart w:id="17" w:name="_Toc151723985"/>
+      <w:bookmarkStart w:id="17" w:name="_Toc152758971"/>
       <w:r>
         <w:lastRenderedPageBreak/>
         <w:t>Tesi: Cosa fare esattamente</w:t>
@@ -11149,7 +11221,7 @@
       <w:pPr>
         <w:pStyle w:val="Titolo1"/>
       </w:pPr>
-      <w:bookmarkStart w:id="18" w:name="_Toc151723986"/>
+      <w:bookmarkStart w:id="18" w:name="_Toc152758972"/>
       <w:r>
         <w:t>Inserimento della Tesi</w:t>
       </w:r>
@@ -11420,7 +11492,7 @@
         <w:pStyle w:val="Titolo1"/>
         <w:spacing w:line="276" w:lineRule="auto"/>
       </w:pPr>
-      <w:bookmarkStart w:id="19" w:name="_Toc151723987"/>
+      <w:bookmarkStart w:id="19" w:name="_Toc152758973"/>
       <w:r>
         <w:t>Presentazione e discussione Tesi</w:t>
       </w:r>
@@ -12336,13 +12408,73 @@
     </w:p>
     <w:p>
       <w:pPr>
+        <w:spacing w:line="276" w:lineRule="auto"/>
+      </w:pPr>
+    </w:p>
+    <w:p>
+      <w:pPr>
         <w:pStyle w:val="Titolo1"/>
       </w:pPr>
-      <w:bookmarkStart w:id="20" w:name="_Toc151723988"/>
+      <w:bookmarkStart w:id="20" w:name="_Toc152758974"/>
+      <w:r>
+        <w:t>Permessi lavoro per discussione/proclamazione</w:t>
+      </w:r>
+      <w:bookmarkEnd w:id="20"/>
+    </w:p>
+    <w:p>
+      <w:pPr>
+        <w:spacing w:line="276" w:lineRule="auto"/>
+      </w:pPr>
+      <w:r>
+        <w:t xml:space="preserve">Copio pari </w:t>
+      </w:r>
+      <w:proofErr w:type="spellStart"/>
+      <w:r>
+        <w:t>pari</w:t>
+      </w:r>
+      <w:proofErr w:type="spellEnd"/>
+      <w:r>
+        <w:t xml:space="preserve"> domanda e risposta per vostro riferimento:</w:t>
+      </w:r>
+    </w:p>
+    <w:p>
+      <w:pPr>
+        <w:pStyle w:val="Paragrafoelenco"/>
+        <w:numPr>
+          <w:ilvl w:val="0"/>
+          <w:numId w:val="1"/>
+        </w:numPr>
+        <w:spacing w:line="276" w:lineRule="auto"/>
+      </w:pPr>
+      <w:r>
+        <w:t>Se devo prendere i permessi dal lavoro per la laurea, bisogna compilare l'attestato di partecipazione esame sia per la discussione sia per la proclamazione? Oppure devo fare qualcosa di diverso?</w:t>
+      </w:r>
+    </w:p>
+    <w:p>
+      <w:pPr>
+        <w:pStyle w:val="Paragrafoelenco"/>
+        <w:numPr>
+          <w:ilvl w:val="0"/>
+          <w:numId w:val="1"/>
+        </w:numPr>
+        <w:spacing w:line="276" w:lineRule="auto"/>
+      </w:pPr>
+      <w:r>
+        <w:t>D</w:t>
+      </w:r>
+      <w:r>
+        <w:t>a quello che so io puoi prendere permesso studio solo per la discussione, considerata come un esame per cui compili il solito modulo. Però ti conviene chiedere conferma alla tua azienda</w:t>
+      </w:r>
+    </w:p>
+    <w:p>
+      <w:pPr>
+        <w:pStyle w:val="Titolo1"/>
+      </w:pPr>
+      <w:bookmarkStart w:id="21" w:name="_Toc152758975"/>
       <w:r>
         <w:t>Come si svolge la discussione</w:t>
       </w:r>
-      <w:bookmarkEnd w:id="20"/>
+      <w:bookmarkEnd w:id="21"/>
     </w:p>
     <w:p>
       <w:pPr>
@@ -12406,12 +12538,12 @@
       <w:pPr>
         <w:pStyle w:val="Titolo1"/>
       </w:pPr>
-      <w:bookmarkStart w:id="21" w:name="_Toc151723989"/>
+      <w:bookmarkStart w:id="22" w:name="_Toc152758976"/>
       <w:r>
         <w:lastRenderedPageBreak/>
         <w:t>Proclamazione</w:t>
       </w:r>
-      <w:bookmarkEnd w:id="21"/>
+      <w:bookmarkEnd w:id="22"/>
     </w:p>
     <w:p>
       <w:pPr>
@@ -12543,12 +12675,12 @@
         <w:pStyle w:val="Titolo1"/>
         <w:spacing w:line="276" w:lineRule="auto"/>
       </w:pPr>
-      <w:bookmarkStart w:id="22" w:name="_Toc151723990"/>
+      <w:bookmarkStart w:id="23" w:name="_Toc152758977"/>
       <w:r>
         <w:lastRenderedPageBreak/>
         <w:t>Domande Varie Tesi e Presentazione</w:t>
       </w:r>
-      <w:bookmarkEnd w:id="22"/>
+      <w:bookmarkEnd w:id="23"/>
     </w:p>
     <w:p>
       <w:pPr>
@@ -13769,7 +13901,7 @@
   <w:abstractNum w:abstractNumId="3" w15:restartNumberingAfterBreak="0">
     <w:nsid w:val="10443AD3"/>
     <w:multiLevelType w:val="hybridMultilevel"/>
-    <w:tmpl w:val="EFA67D18"/>
+    <w:tmpl w:val="DEE23A1A"/>
     <w:lvl w:ilvl="0" w:tplc="B220EB18">
       <w:numFmt w:val="bullet"/>
       <w:lvlText w:val="-"/>

</xml_diff>

<commit_message>
Aggiunte info più snelle date varie domande presentazione
</commit_message>
<xml_diff>
--- a/FAQ Stage e Tesi/FAQ Stage e Tesi.docx
+++ b/FAQ Stage e Tesi/FAQ Stage e Tesi.docx
@@ -11508,13 +11508,55 @@
         <w:spacing w:line="276" w:lineRule="auto"/>
       </w:pPr>
       <w:r>
-        <w:t xml:space="preserve">Questa presentazione è relativa alla discussione della tesi; </w:t>
-      </w:r>
-      <w:r>
-        <w:t>listo a</w:t>
-      </w:r>
-      <w:r>
-        <w:t>lcune indicazioni generali:</w:t>
+        <w:t>Questa presentazione è relativa alla discussione della tesi</w:t>
+      </w:r>
+      <w:r>
+        <w:t xml:space="preserve"> fatta (quindi, con possibile struttura: introduzione/azienda di tirocinio/descrizione del progetto cosa porta di più all’azienda/tecnologie impiegate/obiettivi raggiunti e conclusioni) ed è creata </w:t>
+      </w:r>
+      <w:r>
+        <w:rPr>
+          <w:u w:val="single"/>
+        </w:rPr>
+        <w:t>in formato PDF</w:t>
+      </w:r>
+      <w:r>
+        <w:t xml:space="preserve"> (non occorre il formato PDF/A) e vanno caricate </w:t>
+      </w:r>
+      <w:hyperlink r:id="rId74" w:history="1">
+        <w:r>
+          <w:rPr>
+            <w:rStyle w:val="Collegamentoipertestuale"/>
+          </w:rPr>
+          <w:t>qui</w:t>
+        </w:r>
+      </w:hyperlink>
+      <w:r>
+        <w:t xml:space="preserve"> per permettere ai tecnici di recuperarle.</w:t>
+      </w:r>
+    </w:p>
+    <w:p>
+      <w:pPr>
+        <w:spacing w:line="276" w:lineRule="auto"/>
+      </w:pPr>
+    </w:p>
+    <w:p>
+      <w:pPr>
+        <w:spacing w:line="276" w:lineRule="auto"/>
+      </w:pPr>
+      <w:r>
+        <w:t>L</w:t>
+      </w:r>
+      <w:r>
+        <w:t>isto a</w:t>
+      </w:r>
+      <w:r>
+        <w:t>lcune indicazioni generali</w:t>
+      </w:r>
+      <w:r>
+        <w:t xml:space="preserve"> e sempre più specifiche</w:t>
+      </w:r>
+      <w:r>
+        <w:t>:</w:t>
       </w:r>
     </w:p>
     <w:p>
@@ -11627,6 +11669,7 @@
         <w:rPr>
           <w:noProof/>
         </w:rPr>
+        <w:lastRenderedPageBreak/>
         <w:drawing>
           <wp:inline distT="0" distB="0" distL="0" distR="0" wp14:anchorId="1DF21B0D" wp14:editId="114A34E5">
             <wp:extent cx="2889504" cy="434436"/>
@@ -11643,7 +11686,7 @@
                     <pic:cNvPicPr/>
                   </pic:nvPicPr>
                   <pic:blipFill>
-                    <a:blip r:embed="rId74"/>
+                    <a:blip r:embed="rId75"/>
                     <a:stretch>
                       <a:fillRect/>
                     </a:stretch>
@@ -11698,7 +11741,6 @@
         <w:spacing w:line="276" w:lineRule="auto"/>
       </w:pPr>
       <w:r>
-        <w:lastRenderedPageBreak/>
         <w:t xml:space="preserve">Su Mega esiste </w:t>
       </w:r>
       <w:r>
@@ -11833,7 +11875,7 @@
                     </pic:cNvPicPr>
                   </pic:nvPicPr>
                   <pic:blipFill>
-                    <a:blip r:embed="rId75">
+                    <a:blip r:embed="rId76">
                       <a:extLst>
                         <a:ext uri="{28A0092B-C50C-407E-A947-70E740481C1C}">
                           <a14:useLocalDpi xmlns:a14="http://schemas.microsoft.com/office/drawing/2010/main" val="0"/>
@@ -11902,7 +11944,7 @@
                     <pic:cNvPicPr/>
                   </pic:nvPicPr>
                   <pic:blipFill>
-                    <a:blip r:embed="rId76"/>
+                    <a:blip r:embed="rId77"/>
                     <a:stretch>
                       <a:fillRect/>
                     </a:stretch>
@@ -11984,7 +12026,7 @@
         </w:numPr>
         <w:spacing w:line="276" w:lineRule="auto"/>
       </w:pPr>
-      <w:hyperlink r:id="rId77" w:history="1">
+      <w:hyperlink r:id="rId78" w:history="1">
         <w:r>
           <w:rPr>
             <w:rStyle w:val="Collegamentoipertestuale"/>
@@ -12000,12 +12042,8 @@
       <w:pPr>
         <w:spacing w:line="276" w:lineRule="auto"/>
       </w:pPr>
-    </w:p>
-    <w:p>
-      <w:pPr>
-        <w:spacing w:line="276" w:lineRule="auto"/>
-      </w:pPr>
-      <w:r>
+      <w:r>
+        <w:lastRenderedPageBreak/>
         <w:t>Altre info:</w:t>
       </w:r>
     </w:p>
@@ -12037,7 +12075,6 @@
         <w:spacing w:line="276" w:lineRule="auto"/>
       </w:pPr>
       <w:r>
-        <w:lastRenderedPageBreak/>
         <w:t>Alcuni professori vi diranno che sono anche disponibili a fare una prova di discussione; generalmente, comunque, è la prof.ssa Gaggi che manda il PDF con la locandina delle date relative alla discussione e proclamazione, così saprete anche chi c’è in commissione.</w:t>
       </w:r>
     </w:p>
@@ -12155,7 +12192,7 @@
                     <pic:cNvPicPr/>
                   </pic:nvPicPr>
                   <pic:blipFill>
-                    <a:blip r:embed="rId78"/>
+                    <a:blip r:embed="rId79"/>
                     <a:stretch>
                       <a:fillRect/>
                     </a:stretch>
@@ -12217,7 +12254,7 @@
         </w:numPr>
         <w:spacing w:line="276" w:lineRule="auto"/>
       </w:pPr>
-      <w:hyperlink r:id="rId79" w:history="1">
+      <w:hyperlink r:id="rId80" w:history="1">
         <w:r>
           <w:rPr>
             <w:rStyle w:val="Collegamentoipertestuale"/>
@@ -12280,6 +12317,7 @@
         <w:rPr>
           <w:noProof/>
         </w:rPr>
+        <w:lastRenderedPageBreak/>
         <w:drawing>
           <wp:inline distT="0" distB="0" distL="0" distR="0" wp14:anchorId="1883B82E" wp14:editId="6E1CD451">
             <wp:extent cx="6120130" cy="1044575"/>
@@ -12296,7 +12334,7 @@
                     <pic:cNvPicPr/>
                   </pic:nvPicPr>
                   <pic:blipFill>
-                    <a:blip r:embed="rId80"/>
+                    <a:blip r:embed="rId81"/>
                     <a:stretch>
                       <a:fillRect/>
                     </a:stretch>
@@ -12325,7 +12363,6 @@
         <w:spacing w:after="160" w:line="276" w:lineRule="auto"/>
       </w:pPr>
       <w:r>
-        <w:lastRenderedPageBreak/>
         <w:t xml:space="preserve">Domanda interessante dal gruppo: </w:t>
       </w:r>
     </w:p>
@@ -12806,7 +12843,7 @@
       <w:r>
         <w:t xml:space="preserve">Sì, al link </w:t>
       </w:r>
-      <w:hyperlink r:id="rId81" w:history="1">
+      <w:hyperlink r:id="rId82" w:history="1">
         <w:r>
           <w:rPr>
             <w:rStyle w:val="Collegamentoipertestuale"/>
@@ -12848,7 +12885,7 @@
       <w:r>
         <w:t xml:space="preserve">Alcune sono disponibili a: </w:t>
       </w:r>
-      <w:hyperlink r:id="rId82" w:history="1">
+      <w:hyperlink r:id="rId83" w:history="1">
         <w:r>
           <w:rPr>
             <w:rStyle w:val="Collegamentoipertestuale"/>
@@ -13221,14 +13258,23 @@
     </w:p>
     <w:p>
       <w:pPr>
-        <w:pStyle w:val="Paragrafoelenco"/>
-        <w:numPr>
-          <w:ilvl w:val="0"/>
-          <w:numId w:val="1"/>
-        </w:numPr>
-        <w:spacing w:line="276" w:lineRule="auto"/>
-      </w:pPr>
-      <w:r>
+        <w:spacing w:after="160" w:line="259" w:lineRule="auto"/>
+      </w:pPr>
+      <w:r>
+        <w:br w:type="page"/>
+      </w:r>
+    </w:p>
+    <w:p>
+      <w:pPr>
+        <w:pStyle w:val="Paragrafoelenco"/>
+        <w:numPr>
+          <w:ilvl w:val="0"/>
+          <w:numId w:val="1"/>
+        </w:numPr>
+        <w:spacing w:line="276" w:lineRule="auto"/>
+      </w:pPr>
+      <w:r>
+        <w:lastRenderedPageBreak/>
         <w:t>A</w:t>
       </w:r>
       <w:r>
@@ -13248,7 +13294,6 @@
         <w:spacing w:line="276" w:lineRule="auto"/>
       </w:pPr>
       <w:r>
-        <w:lastRenderedPageBreak/>
         <w:t>Con molta probabilità l’unica persona che legge per intero la tua tesi è il tuo relatore.</w:t>
       </w:r>
     </w:p>
@@ -13529,8 +13574,8 @@
       </w:pPr>
     </w:p>
     <w:sectPr>
-      <w:headerReference w:type="default" r:id="rId83"/>
-      <w:footerReference w:type="default" r:id="rId84"/>
+      <w:headerReference w:type="default" r:id="rId84"/>
+      <w:footerReference w:type="default" r:id="rId85"/>
       <w:pgSz w:w="11906" w:h="16838"/>
       <w:pgMar w:top="1417" w:right="1134" w:bottom="1134" w:left="1134" w:header="708" w:footer="708" w:gutter="0"/>
       <w:cols w:space="708"/>

</xml_diff>

<commit_message>
Aggiunte info discussione, vestiario e altre precisazioni
</commit_message>
<xml_diff>
--- a/FAQ Stage e Tesi/FAQ Stage e Tesi.docx
+++ b/FAQ Stage e Tesi/FAQ Stage e Tesi.docx
@@ -1539,7 +1539,7 @@
                 <w:noProof/>
                 <w:webHidden/>
               </w:rPr>
-              <w:t>38</w:t>
+              <w:t>39</w:t>
             </w:r>
             <w:r>
               <w:rPr>
@@ -1611,7 +1611,7 @@
                 <w:noProof/>
                 <w:webHidden/>
               </w:rPr>
-              <w:t>39</w:t>
+              <w:t>40</w:t>
             </w:r>
             <w:r>
               <w:rPr>
@@ -1683,7 +1683,7 @@
                 <w:noProof/>
                 <w:webHidden/>
               </w:rPr>
-              <w:t>40</w:t>
+              <w:t>41</w:t>
             </w:r>
             <w:r>
               <w:rPr>
@@ -5528,13 +5528,13 @@
         <w:pStyle w:val="Titolo1"/>
         <w:spacing w:line="276" w:lineRule="auto"/>
       </w:pPr>
-      <w:bookmarkStart w:id="9" w:name="_Toc126771986"/>
-      <w:bookmarkStart w:id="10" w:name="_Toc153197366"/>
+      <w:bookmarkStart w:id="9" w:name="_Toc153197366"/>
+      <w:bookmarkStart w:id="10" w:name="_Toc126771986"/>
       <w:r>
         <w:lastRenderedPageBreak/>
         <w:t>Incontro annuale di Stage-It</w:t>
       </w:r>
-      <w:bookmarkEnd w:id="10"/>
+      <w:bookmarkEnd w:id="9"/>
     </w:p>
     <w:p>
       <w:pPr>
@@ -6151,7 +6151,7 @@
         <w:lastRenderedPageBreak/>
         <w:t>SIAGAS</w:t>
       </w:r>
-      <w:bookmarkEnd w:id="9"/>
+      <w:bookmarkEnd w:id="10"/>
       <w:r>
         <w:t xml:space="preserve"> e Attivazione Stage</w:t>
       </w:r>
@@ -10114,14 +10114,9 @@
         </w:numPr>
         <w:spacing w:line="276" w:lineRule="auto"/>
       </w:pPr>
-      <w:proofErr w:type="gramStart"/>
       <w:r>
         <w:lastRenderedPageBreak/>
-        <w:t>A quanto pare</w:t>
-      </w:r>
-      <w:proofErr w:type="gramEnd"/>
-      <w:r>
-        <w:t xml:space="preserve"> può bastare solo numero di protocollo, se lo avete mettete anche repertorio che nessuno vi picchia (forse)</w:t>
+        <w:t>A quanto pare può bastare solo numero di protocollo, se lo avete mettete anche repertorio che nessuno vi picchia (forse)</w:t>
       </w:r>
     </w:p>
     <w:p>
@@ -11082,13 +11077,8 @@
         </w:numPr>
         <w:spacing w:after="160" w:line="276" w:lineRule="auto"/>
       </w:pPr>
-      <w:proofErr w:type="gramStart"/>
-      <w:r>
-        <w:t>Gli</w:t>
-      </w:r>
-      <w:proofErr w:type="gramEnd"/>
-      <w:r>
-        <w:t xml:space="preserve"> warning ignorateli, per la quasi totalità; comunque, esistono vari modi di ris</w:t>
+      <w:r>
+        <w:t>Gli warning ignorateli, per la quasi totalità; comunque, esistono vari modi di ris</w:t>
       </w:r>
       <w:r>
         <w:t>olverli (magari, con chktex e commentando errori, es. \hbadness=10000 e % chktex-file (codice errore) possono risolvervi un disastro di warning nel singolo capitolo legati a spazi o a piccolezze simili; li riporto per completezza di visione</w:t>
@@ -11624,7 +11614,17 @@
         <w:t xml:space="preserve"> dato dalla precommissione d’esame</w:t>
       </w:r>
       <w:r>
-        <w:t>.</w:t>
+        <w:t xml:space="preserve"> (</w:t>
+      </w:r>
+      <w:r>
+        <w:rPr>
+          <w:i/>
+          <w:iCs/>
+        </w:rPr>
+        <w:t>sapete chi è la commissione d’esame dal volantino di laurea, 1° pagina</w:t>
+      </w:r>
+      <w:r>
+        <w:t>)</w:t>
       </w:r>
     </w:p>
     <w:p>
@@ -11666,6 +11666,25 @@
     </w:p>
     <w:p>
       <w:pPr>
+        <w:pStyle w:val="Paragrafoelenco"/>
+        <w:numPr>
+          <w:ilvl w:val="0"/>
+          <w:numId w:val="1"/>
+        </w:numPr>
+        <w:spacing w:after="160" w:line="259" w:lineRule="auto"/>
+      </w:pPr>
+      <w:r>
+        <w:lastRenderedPageBreak/>
+        <w:t xml:space="preserve">Per la discussione, tendenzialmente si viene vestiti eleganti/con abito di proclamazione, perché andate a discutere una tesi e non al mercato; non è obbligatorio comunque, fate come sentite. </w:t>
+      </w:r>
+    </w:p>
+    <w:p>
+      <w:pPr>
+        <w:pStyle w:val="Paragrafoelenco"/>
+      </w:pPr>
+    </w:p>
+    <w:p>
+      <w:pPr>
         <w:spacing w:line="276" w:lineRule="auto"/>
       </w:pPr>
       <w:r>
@@ -11680,7 +11699,6 @@
         <w:rPr>
           <w:noProof/>
         </w:rPr>
-        <w:lastRenderedPageBreak/>
         <w:drawing>
           <wp:inline distT="0" distB="0" distL="0" distR="0" wp14:anchorId="1DF21B0D" wp14:editId="114A34E5">
             <wp:extent cx="2889504" cy="434436"/>
@@ -12025,6 +12043,7 @@
         <w:spacing w:line="276" w:lineRule="auto"/>
       </w:pPr>
       <w:r>
+        <w:lastRenderedPageBreak/>
         <w:t>Un link con PDF e annessa registrazione trovata e linkata pubblicamente sul FIUP da parte di uno degli admin presenti (essendo per sua natura pubblica e rimasta tale, come “basso profilo” pubblico il link qui):</w:t>
       </w:r>
     </w:p>
@@ -12053,8 +12072,12 @@
       <w:pPr>
         <w:spacing w:line="276" w:lineRule="auto"/>
       </w:pPr>
-      <w:r>
-        <w:lastRenderedPageBreak/>
+    </w:p>
+    <w:p>
+      <w:pPr>
+        <w:spacing w:line="276" w:lineRule="auto"/>
+      </w:pPr>
+      <w:r>
         <w:t>Altre info:</w:t>
       </w:r>
     </w:p>
@@ -12303,9 +12326,18 @@
     </w:p>
     <w:p>
       <w:pPr>
-        <w:spacing w:line="276" w:lineRule="auto"/>
-      </w:pPr>
-      <w:r>
+        <w:spacing w:after="160" w:line="259" w:lineRule="auto"/>
+      </w:pPr>
+      <w:r>
+        <w:br w:type="page"/>
+      </w:r>
+    </w:p>
+    <w:p>
+      <w:pPr>
+        <w:spacing w:line="276" w:lineRule="auto"/>
+      </w:pPr>
+      <w:r>
+        <w:lastRenderedPageBreak/>
         <w:t>Nel caso della prof.ssa Gaggi, lei offre una possibilità di prova di presentazione i giorni prima della discussione vera e propria (2 settimane e poco meno), come listato anche da questa mail, svolta in presenza</w:t>
       </w:r>
       <w:r>
@@ -12328,7 +12360,6 @@
         <w:rPr>
           <w:noProof/>
         </w:rPr>
-        <w:lastRenderedPageBreak/>
         <w:drawing>
           <wp:inline distT="0" distB="0" distL="0" distR="0" wp14:anchorId="1883B82E" wp14:editId="6E1CD451">
             <wp:extent cx="6120130" cy="1044575"/>
@@ -12474,15 +12505,7 @@
         <w:spacing w:line="276" w:lineRule="auto"/>
       </w:pPr>
       <w:r>
-        <w:t xml:space="preserve">Copio pari </w:t>
-      </w:r>
-      <w:proofErr w:type="spellStart"/>
-      <w:r>
-        <w:t>pari</w:t>
-      </w:r>
-      <w:proofErr w:type="spellEnd"/>
-      <w:r>
-        <w:t xml:space="preserve"> domanda e risposta per vostro riferimento:</w:t>
+        <w:t>Copio pari pari domanda e risposta per vostro riferimento:</w:t>
       </w:r>
     </w:p>
     <w:p>
@@ -12516,10 +12539,25 @@
     </w:p>
     <w:p>
       <w:pPr>
+        <w:spacing w:after="160" w:line="259" w:lineRule="auto"/>
+        <w:rPr>
+          <w:rFonts w:asciiTheme="majorHAnsi" w:eastAsiaTheme="majorEastAsia" w:hAnsiTheme="majorHAnsi" w:cstheme="majorBidi"/>
+          <w:color w:val="2F5496" w:themeColor="accent1" w:themeShade="BF"/>
+          <w:sz w:val="32"/>
+          <w:szCs w:val="32"/>
+        </w:rPr>
+      </w:pPr>
+      <w:bookmarkStart w:id="21" w:name="_Toc153197377"/>
+      <w:r>
+        <w:br w:type="page"/>
+      </w:r>
+    </w:p>
+    <w:p>
+      <w:pPr>
         <w:pStyle w:val="Titolo1"/>
       </w:pPr>
-      <w:bookmarkStart w:id="21" w:name="_Toc153197377"/>
-      <w:r>
+      <w:r>
+        <w:lastRenderedPageBreak/>
         <w:t>Come si svolge la discussione</w:t>
       </w:r>
       <w:bookmarkEnd w:id="21"/>
@@ -12572,6 +12610,9 @@
       </w:pPr>
       <w:r>
         <w:t>Se ve la gestite bene, non dovrebbe essere chissà che cosa, ovviamente considerando tensione e tutto il resto.</w:t>
+      </w:r>
+      <w:r>
+        <w:t xml:space="preserve"> State tranquilli, arrivati a questo punto, perché avete già la laurea in mano, quindi comunque letteralmente parlate e tendenzialmente la commissione la sapete dal volantino di laurea, al primo foglio del PDF. Quindi avete già un’idea di chi avrete.</w:t>
       </w:r>
     </w:p>
     <w:p>
@@ -12808,6 +12849,14 @@
       <w:r>
         <w:t xml:space="preserve">, nessuno la mette per voi e poi ve la fate mettere quando/da chi volete. </w:t>
       </w:r>
+      <w:r>
+        <w:t>A livello di vestiti, considerate che il colore della laurea in Informatica è il verde smeraldo; consideratelo, in fase di scelta del possibile nastrino della corona.</w:t>
+      </w:r>
+    </w:p>
+    <w:p>
+      <w:pPr>
+        <w:spacing w:line="276" w:lineRule="auto"/>
+      </w:pPr>
       <w:r>
         <w:br w:type="page"/>
       </w:r>

</xml_diff>

<commit_message>
Aggiunte info moduli stage interno
</commit_message>
<xml_diff>
--- a/FAQ Stage e Tesi/FAQ Stage e Tesi.docx
+++ b/FAQ Stage e Tesi/FAQ Stage e Tesi.docx
@@ -1,6 +1,6 @@
 
 <file path=word/document.xml><?xml version="1.0" encoding="utf-8"?>
-<w:document xmlns:wpc="http://schemas.microsoft.com/office/word/2010/wordprocessingCanvas" xmlns:cx="http://schemas.microsoft.com/office/drawing/2014/chartex" xmlns:cx1="http://schemas.microsoft.com/office/drawing/2015/9/8/chartex" xmlns:cx2="http://schemas.microsoft.com/office/drawing/2015/10/21/chartex" xmlns:cx3="http://schemas.microsoft.com/office/drawing/2016/5/9/chartex" xmlns:cx4="http://schemas.microsoft.com/office/drawing/2016/5/10/chartex" xmlns:cx5="http://schemas.microsoft.com/office/drawing/2016/5/11/chartex" xmlns:cx6="http://schemas.microsoft.com/office/drawing/2016/5/12/chartex" xmlns:cx7="http://schemas.microsoft.com/office/drawing/2016/5/13/chartex" xmlns:cx8="http://schemas.microsoft.com/office/drawing/2016/5/14/chartex" xmlns:mc="http://schemas.openxmlformats.org/markup-compatibility/2006" xmlns:aink="http://schemas.microsoft.com/office/drawing/2016/ink" xmlns:am3d="http://schemas.microsoft.com/office/drawing/2017/model3d" xmlns:o="urn:schemas-microsoft-com:office:office" xmlns:oel="http://schemas.microsoft.com/office/2019/extlst" xmlns:r="http://schemas.openxmlformats.org/officeDocument/2006/relationships" xmlns:m="http://schemas.openxmlformats.org/officeDocument/2006/math" xmlns:v="urn:schemas-microsoft-com:vml" xmlns:wp14="http://schemas.microsoft.com/office/word/2010/wordprocessingDrawing" xmlns:wp="http://schemas.openxmlformats.org/drawingml/2006/wordprocessingDrawing" xmlns:w10="urn:schemas-microsoft-com:office:word" xmlns:w="http://schemas.openxmlformats.org/wordprocessingml/2006/main" xmlns:w14="http://schemas.microsoft.com/office/word/2010/wordml" xmlns:w15="http://schemas.microsoft.com/office/word/2012/wordml" xmlns:w16cex="http://schemas.microsoft.com/office/word/2018/wordml/cex" xmlns:w16cid="http://schemas.microsoft.com/office/word/2016/wordml/cid" xmlns:w16="http://schemas.microsoft.com/office/word/2018/wordml" xmlns:w16sdtdh="http://schemas.microsoft.com/office/word/2020/wordml/sdtdatahash" xmlns:w16se="http://schemas.microsoft.com/office/word/2015/wordml/symex" xmlns:wpg="http://schemas.microsoft.com/office/word/2010/wordprocessingGroup" xmlns:wpi="http://schemas.microsoft.com/office/word/2010/wordprocessingInk" xmlns:wne="http://schemas.microsoft.com/office/word/2006/wordml" xmlns:wps="http://schemas.microsoft.com/office/word/2010/wordprocessingShape" mc:Ignorable="w14 w15 w16se w16cid w16 w16cex w16sdtdh wp14">
+<w:document xmlns:wpc="http://schemas.microsoft.com/office/word/2010/wordprocessingCanvas" xmlns:cx="http://schemas.microsoft.com/office/drawing/2014/chartex" xmlns:cx1="http://schemas.microsoft.com/office/drawing/2015/9/8/chartex" xmlns:cx2="http://schemas.microsoft.com/office/drawing/2015/10/21/chartex" xmlns:cx3="http://schemas.microsoft.com/office/drawing/2016/5/9/chartex" xmlns:cx4="http://schemas.microsoft.com/office/drawing/2016/5/10/chartex" xmlns:cx5="http://schemas.microsoft.com/office/drawing/2016/5/11/chartex" xmlns:cx6="http://schemas.microsoft.com/office/drawing/2016/5/12/chartex" xmlns:cx7="http://schemas.microsoft.com/office/drawing/2016/5/13/chartex" xmlns:cx8="http://schemas.microsoft.com/office/drawing/2016/5/14/chartex" xmlns:mc="http://schemas.openxmlformats.org/markup-compatibility/2006" xmlns:aink="http://schemas.microsoft.com/office/drawing/2016/ink" xmlns:am3d="http://schemas.microsoft.com/office/drawing/2017/model3d" xmlns:o="urn:schemas-microsoft-com:office:office" xmlns:oel="http://schemas.microsoft.com/office/2019/extlst" xmlns:r="http://schemas.openxmlformats.org/officeDocument/2006/relationships" xmlns:m="http://schemas.openxmlformats.org/officeDocument/2006/math" xmlns:v="urn:schemas-microsoft-com:vml" xmlns:wp14="http://schemas.microsoft.com/office/word/2010/wordprocessingDrawing" xmlns:wp="http://schemas.openxmlformats.org/drawingml/2006/wordprocessingDrawing" xmlns:w10="urn:schemas-microsoft-com:office:word" xmlns:w="http://schemas.openxmlformats.org/wordprocessingml/2006/main" xmlns:w14="http://schemas.microsoft.com/office/word/2010/wordml" xmlns:w15="http://schemas.microsoft.com/office/word/2012/wordml" xmlns:w16cex="http://schemas.microsoft.com/office/word/2018/wordml/cex" xmlns:w16cid="http://schemas.microsoft.com/office/word/2016/wordml/cid" xmlns:w16="http://schemas.microsoft.com/office/word/2018/wordml" xmlns:w16du="http://schemas.microsoft.com/office/word/2023/wordml/word16du" xmlns:w16sdtdh="http://schemas.microsoft.com/office/word/2020/wordml/sdtdatahash" xmlns:w16se="http://schemas.microsoft.com/office/word/2015/wordml/symex" xmlns:wpg="http://schemas.microsoft.com/office/word/2010/wordprocessingGroup" xmlns:wpi="http://schemas.microsoft.com/office/word/2010/wordprocessingInk" xmlns:wne="http://schemas.microsoft.com/office/word/2006/wordml" xmlns:wps="http://schemas.microsoft.com/office/word/2010/wordprocessingShape" mc:Ignorable="w14 w15 w16se w16cid w16 w16cex w16sdtdh w16du wp14">
   <w:body>
     <w:p>
       <w:pPr>
@@ -183,6 +183,8 @@
               <w:rFonts w:eastAsiaTheme="minorEastAsia"/>
               <w:noProof/>
               <w:kern w:val="2"/>
+              <w:sz w:val="24"/>
+              <w:szCs w:val="24"/>
               <w:lang w:eastAsia="it-IT"/>
               <w14:ligatures w14:val="standardContextual"/>
             </w:rPr>
@@ -196,7 +198,7 @@
           <w:r>
             <w:fldChar w:fldCharType="separate"/>
           </w:r>
-          <w:hyperlink w:anchor="_Toc153197359" w:history="1">
+          <w:hyperlink w:anchor="_Toc166499001" w:history="1">
             <w:r>
               <w:rPr>
                 <w:rStyle w:val="Collegamentoipertestuale"/>
@@ -223,7 +225,7 @@
                 <w:noProof/>
                 <w:webHidden/>
               </w:rPr>
-              <w:instrText xml:space="preserve"> PAGEREF _Toc153197359 \h </w:instrText>
+              <w:instrText xml:space="preserve"> PAGEREF _Toc166499001 \h </w:instrText>
             </w:r>
             <w:r>
               <w:rPr>
@@ -264,11 +266,13 @@
               <w:rFonts w:eastAsiaTheme="minorEastAsia"/>
               <w:noProof/>
               <w:kern w:val="2"/>
+              <w:sz w:val="24"/>
+              <w:szCs w:val="24"/>
               <w:lang w:eastAsia="it-IT"/>
               <w14:ligatures w14:val="standardContextual"/>
             </w:rPr>
           </w:pPr>
-          <w:hyperlink w:anchor="_Toc153197360" w:history="1">
+          <w:hyperlink w:anchor="_Toc166499002" w:history="1">
             <w:r>
               <w:rPr>
                 <w:rStyle w:val="Collegamentoipertestuale"/>
@@ -295,7 +299,7 @@
                 <w:noProof/>
                 <w:webHidden/>
               </w:rPr>
-              <w:instrText xml:space="preserve"> PAGEREF _Toc153197360 \h </w:instrText>
+              <w:instrText xml:space="preserve"> PAGEREF _Toc166499002 \h </w:instrText>
             </w:r>
             <w:r>
               <w:rPr>
@@ -336,11 +340,13 @@
               <w:rFonts w:eastAsiaTheme="minorEastAsia"/>
               <w:noProof/>
               <w:kern w:val="2"/>
+              <w:sz w:val="24"/>
+              <w:szCs w:val="24"/>
               <w:lang w:eastAsia="it-IT"/>
               <w14:ligatures w14:val="standardContextual"/>
             </w:rPr>
           </w:pPr>
-          <w:hyperlink w:anchor="_Toc153197361" w:history="1">
+          <w:hyperlink w:anchor="_Toc166499003" w:history="1">
             <w:r>
               <w:rPr>
                 <w:rStyle w:val="Collegamentoipertestuale"/>
@@ -367,7 +373,7 @@
                 <w:noProof/>
                 <w:webHidden/>
               </w:rPr>
-              <w:instrText xml:space="preserve"> PAGEREF _Toc153197361 \h </w:instrText>
+              <w:instrText xml:space="preserve"> PAGEREF _Toc166499003 \h </w:instrText>
             </w:r>
             <w:r>
               <w:rPr>
@@ -408,11 +414,13 @@
               <w:rFonts w:eastAsiaTheme="minorEastAsia"/>
               <w:noProof/>
               <w:kern w:val="2"/>
+              <w:sz w:val="24"/>
+              <w:szCs w:val="24"/>
               <w:lang w:eastAsia="it-IT"/>
               <w14:ligatures w14:val="standardContextual"/>
             </w:rPr>
           </w:pPr>
-          <w:hyperlink w:anchor="_Toc153197362" w:history="1">
+          <w:hyperlink w:anchor="_Toc166499004" w:history="1">
             <w:r>
               <w:rPr>
                 <w:rStyle w:val="Collegamentoipertestuale"/>
@@ -439,7 +447,81 @@
                 <w:noProof/>
                 <w:webHidden/>
               </w:rPr>
-              <w:instrText xml:space="preserve"> PAGEREF _Toc153197362 \h </w:instrText>
+              <w:instrText xml:space="preserve"> PAGEREF _Toc166499004 \h </w:instrText>
+            </w:r>
+            <w:r>
+              <w:rPr>
+                <w:noProof/>
+                <w:webHidden/>
+              </w:rPr>
+            </w:r>
+            <w:r>
+              <w:rPr>
+                <w:noProof/>
+                <w:webHidden/>
+              </w:rPr>
+              <w:fldChar w:fldCharType="separate"/>
+            </w:r>
+            <w:r>
+              <w:rPr>
+                <w:noProof/>
+                <w:webHidden/>
+              </w:rPr>
+              <w:t>8</w:t>
+            </w:r>
+            <w:r>
+              <w:rPr>
+                <w:noProof/>
+                <w:webHidden/>
+              </w:rPr>
+              <w:fldChar w:fldCharType="end"/>
+            </w:r>
+          </w:hyperlink>
+        </w:p>
+        <w:p>
+          <w:pPr>
+            <w:pStyle w:val="Sommario1"/>
+            <w:tabs>
+              <w:tab w:val="right" w:leader="dot" w:pos="9628"/>
+            </w:tabs>
+            <w:rPr>
+              <w:rFonts w:eastAsiaTheme="minorEastAsia"/>
+              <w:noProof/>
+              <w:kern w:val="2"/>
+              <w:sz w:val="24"/>
+              <w:szCs w:val="24"/>
+              <w:lang w:eastAsia="it-IT"/>
+              <w14:ligatures w14:val="standardContextual"/>
+            </w:rPr>
+          </w:pPr>
+          <w:hyperlink w:anchor="_Toc166499005" w:history="1">
+            <w:r>
+              <w:rPr>
+                <w:rStyle w:val="Collegamentoipertestuale"/>
+                <w:noProof/>
+              </w:rPr>
+              <w:t>Stage Interno</w:t>
+            </w:r>
+            <w:r>
+              <w:rPr>
+                <w:noProof/>
+                <w:webHidden/>
+              </w:rPr>
+              <w:tab/>
+            </w:r>
+            <w:r>
+              <w:rPr>
+                <w:noProof/>
+                <w:webHidden/>
+              </w:rPr>
+              <w:fldChar w:fldCharType="begin"/>
+            </w:r>
+            <w:r>
+              <w:rPr>
+                <w:noProof/>
+                <w:webHidden/>
+              </w:rPr>
+              <w:instrText xml:space="preserve"> PAGEREF _Toc166499005 \h </w:instrText>
             </w:r>
             <w:r>
               <w:rPr>
@@ -480,83 +562,13 @@
               <w:rFonts w:eastAsiaTheme="minorEastAsia"/>
               <w:noProof/>
               <w:kern w:val="2"/>
+              <w:sz w:val="24"/>
+              <w:szCs w:val="24"/>
               <w:lang w:eastAsia="it-IT"/>
               <w14:ligatures w14:val="standardContextual"/>
             </w:rPr>
           </w:pPr>
-          <w:hyperlink w:anchor="_Toc153197363" w:history="1">
-            <w:r>
-              <w:rPr>
-                <w:rStyle w:val="Collegamentoipertestuale"/>
-                <w:noProof/>
-              </w:rPr>
-              <w:t>Stage Interno</w:t>
-            </w:r>
-            <w:r>
-              <w:rPr>
-                <w:noProof/>
-                <w:webHidden/>
-              </w:rPr>
-              <w:tab/>
-            </w:r>
-            <w:r>
-              <w:rPr>
-                <w:noProof/>
-                <w:webHidden/>
-              </w:rPr>
-              <w:fldChar w:fldCharType="begin"/>
-            </w:r>
-            <w:r>
-              <w:rPr>
-                <w:noProof/>
-                <w:webHidden/>
-              </w:rPr>
-              <w:instrText xml:space="preserve"> PAGEREF _Toc153197363 \h </w:instrText>
-            </w:r>
-            <w:r>
-              <w:rPr>
-                <w:noProof/>
-                <w:webHidden/>
-              </w:rPr>
-            </w:r>
-            <w:r>
-              <w:rPr>
-                <w:noProof/>
-                <w:webHidden/>
-              </w:rPr>
-              <w:fldChar w:fldCharType="separate"/>
-            </w:r>
-            <w:r>
-              <w:rPr>
-                <w:noProof/>
-                <w:webHidden/>
-              </w:rPr>
-              <w:t>10</w:t>
-            </w:r>
-            <w:r>
-              <w:rPr>
-                <w:noProof/>
-                <w:webHidden/>
-              </w:rPr>
-              <w:fldChar w:fldCharType="end"/>
-            </w:r>
-          </w:hyperlink>
-        </w:p>
-        <w:p>
-          <w:pPr>
-            <w:pStyle w:val="Sommario1"/>
-            <w:tabs>
-              <w:tab w:val="right" w:leader="dot" w:pos="9628"/>
-            </w:tabs>
-            <w:rPr>
-              <w:rFonts w:eastAsiaTheme="minorEastAsia"/>
-              <w:noProof/>
-              <w:kern w:val="2"/>
-              <w:lang w:eastAsia="it-IT"/>
-              <w14:ligatures w14:val="standardContextual"/>
-            </w:rPr>
-          </w:pPr>
-          <w:hyperlink w:anchor="_Toc153197364" w:history="1">
+          <w:hyperlink w:anchor="_Toc166499006" w:history="1">
             <w:r>
               <w:rPr>
                 <w:rStyle w:val="Collegamentoipertestuale"/>
@@ -583,79 +595,7 @@
                 <w:noProof/>
                 <w:webHidden/>
               </w:rPr>
-              <w:instrText xml:space="preserve"> PAGEREF _Toc153197364 \h </w:instrText>
-            </w:r>
-            <w:r>
-              <w:rPr>
-                <w:noProof/>
-                <w:webHidden/>
-              </w:rPr>
-            </w:r>
-            <w:r>
-              <w:rPr>
-                <w:noProof/>
-                <w:webHidden/>
-              </w:rPr>
-              <w:fldChar w:fldCharType="separate"/>
-            </w:r>
-            <w:r>
-              <w:rPr>
-                <w:noProof/>
-                <w:webHidden/>
-              </w:rPr>
-              <w:t>12</w:t>
-            </w:r>
-            <w:r>
-              <w:rPr>
-                <w:noProof/>
-                <w:webHidden/>
-              </w:rPr>
-              <w:fldChar w:fldCharType="end"/>
-            </w:r>
-          </w:hyperlink>
-        </w:p>
-        <w:p>
-          <w:pPr>
-            <w:pStyle w:val="Sommario1"/>
-            <w:tabs>
-              <w:tab w:val="right" w:leader="dot" w:pos="9628"/>
-            </w:tabs>
-            <w:rPr>
-              <w:rFonts w:eastAsiaTheme="minorEastAsia"/>
-              <w:noProof/>
-              <w:kern w:val="2"/>
-              <w:lang w:eastAsia="it-IT"/>
-              <w14:ligatures w14:val="standardContextual"/>
-            </w:rPr>
-          </w:pPr>
-          <w:hyperlink w:anchor="_Toc153197365" w:history="1">
-            <w:r>
-              <w:rPr>
-                <w:rStyle w:val="Collegamentoipertestuale"/>
-                <w:noProof/>
-              </w:rPr>
-              <w:t>Corso di sicurezza</w:t>
-            </w:r>
-            <w:r>
-              <w:rPr>
-                <w:noProof/>
-                <w:webHidden/>
-              </w:rPr>
-              <w:tab/>
-            </w:r>
-            <w:r>
-              <w:rPr>
-                <w:noProof/>
-                <w:webHidden/>
-              </w:rPr>
-              <w:fldChar w:fldCharType="begin"/>
-            </w:r>
-            <w:r>
-              <w:rPr>
-                <w:noProof/>
-                <w:webHidden/>
-              </w:rPr>
-              <w:instrText xml:space="preserve"> PAGEREF _Toc153197365 \h </w:instrText>
+              <w:instrText xml:space="preserve"> PAGEREF _Toc166499006 \h </w:instrText>
             </w:r>
             <w:r>
               <w:rPr>
@@ -696,17 +636,19 @@
               <w:rFonts w:eastAsiaTheme="minorEastAsia"/>
               <w:noProof/>
               <w:kern w:val="2"/>
+              <w:sz w:val="24"/>
+              <w:szCs w:val="24"/>
               <w:lang w:eastAsia="it-IT"/>
               <w14:ligatures w14:val="standardContextual"/>
             </w:rPr>
           </w:pPr>
-          <w:hyperlink w:anchor="_Toc153197366" w:history="1">
+          <w:hyperlink w:anchor="_Toc166499007" w:history="1">
             <w:r>
               <w:rPr>
                 <w:rStyle w:val="Collegamentoipertestuale"/>
                 <w:noProof/>
               </w:rPr>
-              <w:t>Incontro annuale di Stage-It</w:t>
+              <w:t>Corso di sicurezza</w:t>
             </w:r>
             <w:r>
               <w:rPr>
@@ -727,7 +669,7 @@
                 <w:noProof/>
                 <w:webHidden/>
               </w:rPr>
-              <w:instrText xml:space="preserve"> PAGEREF _Toc153197366 \h </w:instrText>
+              <w:instrText xml:space="preserve"> PAGEREF _Toc166499007 \h </w:instrText>
             </w:r>
             <w:r>
               <w:rPr>
@@ -768,11 +710,87 @@
               <w:rFonts w:eastAsiaTheme="minorEastAsia"/>
               <w:noProof/>
               <w:kern w:val="2"/>
+              <w:sz w:val="24"/>
+              <w:szCs w:val="24"/>
               <w:lang w:eastAsia="it-IT"/>
               <w14:ligatures w14:val="standardContextual"/>
             </w:rPr>
           </w:pPr>
-          <w:hyperlink w:anchor="_Toc153197367" w:history="1">
+          <w:hyperlink w:anchor="_Toc166499008" w:history="1">
+            <w:r>
+              <w:rPr>
+                <w:rStyle w:val="Collegamentoipertestuale"/>
+                <w:noProof/>
+              </w:rPr>
+              <w:t>Incontro annuale di Stage-It</w:t>
+            </w:r>
+            <w:r>
+              <w:rPr>
+                <w:noProof/>
+                <w:webHidden/>
+              </w:rPr>
+              <w:tab/>
+            </w:r>
+            <w:r>
+              <w:rPr>
+                <w:noProof/>
+                <w:webHidden/>
+              </w:rPr>
+              <w:fldChar w:fldCharType="begin"/>
+            </w:r>
+            <w:r>
+              <w:rPr>
+                <w:noProof/>
+                <w:webHidden/>
+              </w:rPr>
+              <w:instrText xml:space="preserve"> PAGEREF _Toc166499008 \h </w:instrText>
+            </w:r>
+            <w:r>
+              <w:rPr>
+                <w:noProof/>
+                <w:webHidden/>
+              </w:rPr>
+            </w:r>
+            <w:r>
+              <w:rPr>
+                <w:noProof/>
+                <w:webHidden/>
+              </w:rPr>
+              <w:fldChar w:fldCharType="separate"/>
+            </w:r>
+            <w:r>
+              <w:rPr>
+                <w:noProof/>
+                <w:webHidden/>
+              </w:rPr>
+              <w:t>15</w:t>
+            </w:r>
+            <w:r>
+              <w:rPr>
+                <w:noProof/>
+                <w:webHidden/>
+              </w:rPr>
+              <w:fldChar w:fldCharType="end"/>
+            </w:r>
+          </w:hyperlink>
+        </w:p>
+        <w:p>
+          <w:pPr>
+            <w:pStyle w:val="Sommario1"/>
+            <w:tabs>
+              <w:tab w:val="right" w:leader="dot" w:pos="9628"/>
+            </w:tabs>
+            <w:rPr>
+              <w:rFonts w:eastAsiaTheme="minorEastAsia"/>
+              <w:noProof/>
+              <w:kern w:val="2"/>
+              <w:sz w:val="24"/>
+              <w:szCs w:val="24"/>
+              <w:lang w:eastAsia="it-IT"/>
+              <w14:ligatures w14:val="standardContextual"/>
+            </w:rPr>
+          </w:pPr>
+          <w:hyperlink w:anchor="_Toc166499009" w:history="1">
             <w:r>
               <w:rPr>
                 <w:rStyle w:val="Collegamentoipertestuale"/>
@@ -799,7 +817,7 @@
                 <w:noProof/>
                 <w:webHidden/>
               </w:rPr>
-              <w:instrText xml:space="preserve"> PAGEREF _Toc153197367 \h </w:instrText>
+              <w:instrText xml:space="preserve"> PAGEREF _Toc166499009 \h </w:instrText>
             </w:r>
             <w:r>
               <w:rPr>
@@ -819,7 +837,7 @@
                 <w:noProof/>
                 <w:webHidden/>
               </w:rPr>
-              <w:t>17</w:t>
+              <w:t>18</w:t>
             </w:r>
             <w:r>
               <w:rPr>
@@ -840,11 +858,13 @@
               <w:rFonts w:eastAsiaTheme="minorEastAsia"/>
               <w:noProof/>
               <w:kern w:val="2"/>
+              <w:sz w:val="24"/>
+              <w:szCs w:val="24"/>
               <w:lang w:eastAsia="it-IT"/>
               <w14:ligatures w14:val="standardContextual"/>
             </w:rPr>
           </w:pPr>
-          <w:hyperlink w:anchor="_Toc153197368" w:history="1">
+          <w:hyperlink w:anchor="_Toc166499010" w:history="1">
             <w:r>
               <w:rPr>
                 <w:rStyle w:val="Collegamentoipertestuale"/>
@@ -871,79 +891,7 @@
                 <w:noProof/>
                 <w:webHidden/>
               </w:rPr>
-              <w:instrText xml:space="preserve"> PAGEREF _Toc153197368 \h </w:instrText>
-            </w:r>
-            <w:r>
-              <w:rPr>
-                <w:noProof/>
-                <w:webHidden/>
-              </w:rPr>
-            </w:r>
-            <w:r>
-              <w:rPr>
-                <w:noProof/>
-                <w:webHidden/>
-              </w:rPr>
-              <w:fldChar w:fldCharType="separate"/>
-            </w:r>
-            <w:r>
-              <w:rPr>
-                <w:noProof/>
-                <w:webHidden/>
-              </w:rPr>
-              <w:t>26</w:t>
-            </w:r>
-            <w:r>
-              <w:rPr>
-                <w:noProof/>
-                <w:webHidden/>
-              </w:rPr>
-              <w:fldChar w:fldCharType="end"/>
-            </w:r>
-          </w:hyperlink>
-        </w:p>
-        <w:p>
-          <w:pPr>
-            <w:pStyle w:val="Sommario1"/>
-            <w:tabs>
-              <w:tab w:val="right" w:leader="dot" w:pos="9628"/>
-            </w:tabs>
-            <w:rPr>
-              <w:rFonts w:eastAsiaTheme="minorEastAsia"/>
-              <w:noProof/>
-              <w:kern w:val="2"/>
-              <w:lang w:eastAsia="it-IT"/>
-              <w14:ligatures w14:val="standardContextual"/>
-            </w:rPr>
-          </w:pPr>
-          <w:hyperlink w:anchor="_Toc153197369" w:history="1">
-            <w:r>
-              <w:rPr>
-                <w:rStyle w:val="Collegamentoipertestuale"/>
-                <w:noProof/>
-              </w:rPr>
-              <w:t>Presentazione della domanda di laurea</w:t>
-            </w:r>
-            <w:r>
-              <w:rPr>
-                <w:noProof/>
-                <w:webHidden/>
-              </w:rPr>
-              <w:tab/>
-            </w:r>
-            <w:r>
-              <w:rPr>
-                <w:noProof/>
-                <w:webHidden/>
-              </w:rPr>
-              <w:fldChar w:fldCharType="begin"/>
-            </w:r>
-            <w:r>
-              <w:rPr>
-                <w:noProof/>
-                <w:webHidden/>
-              </w:rPr>
-              <w:instrText xml:space="preserve"> PAGEREF _Toc153197369 \h </w:instrText>
+              <w:instrText xml:space="preserve"> PAGEREF _Toc166499010 \h </w:instrText>
             </w:r>
             <w:r>
               <w:rPr>
@@ -984,17 +932,19 @@
               <w:rFonts w:eastAsiaTheme="minorEastAsia"/>
               <w:noProof/>
               <w:kern w:val="2"/>
+              <w:sz w:val="24"/>
+              <w:szCs w:val="24"/>
               <w:lang w:eastAsia="it-IT"/>
               <w14:ligatures w14:val="standardContextual"/>
             </w:rPr>
           </w:pPr>
-          <w:hyperlink w:anchor="_Toc153197370" w:history="1">
+          <w:hyperlink w:anchor="_Toc166499011" w:history="1">
             <w:r>
               <w:rPr>
                 <w:rStyle w:val="Collegamentoipertestuale"/>
                 <w:noProof/>
               </w:rPr>
-              <w:t>Alla fine dello stage: registrazione nel libretto</w:t>
+              <w:t>Presentazione della domanda di laurea</w:t>
             </w:r>
             <w:r>
               <w:rPr>
@@ -1015,7 +965,7 @@
                 <w:noProof/>
                 <w:webHidden/>
               </w:rPr>
-              <w:instrText xml:space="preserve"> PAGEREF _Toc153197370 \h </w:instrText>
+              <w:instrText xml:space="preserve"> PAGEREF _Toc166499011 \h </w:instrText>
             </w:r>
             <w:r>
               <w:rPr>
@@ -1056,11 +1006,87 @@
               <w:rFonts w:eastAsiaTheme="minorEastAsia"/>
               <w:noProof/>
               <w:kern w:val="2"/>
+              <w:sz w:val="24"/>
+              <w:szCs w:val="24"/>
               <w:lang w:eastAsia="it-IT"/>
               <w14:ligatures w14:val="standardContextual"/>
             </w:rPr>
           </w:pPr>
-          <w:hyperlink w:anchor="_Toc153197371" w:history="1">
+          <w:hyperlink w:anchor="_Toc166499012" w:history="1">
+            <w:r>
+              <w:rPr>
+                <w:rStyle w:val="Collegamentoipertestuale"/>
+                <w:noProof/>
+              </w:rPr>
+              <w:t>Alla fine dello stage: registrazione nel libretto</w:t>
+            </w:r>
+            <w:r>
+              <w:rPr>
+                <w:noProof/>
+                <w:webHidden/>
+              </w:rPr>
+              <w:tab/>
+            </w:r>
+            <w:r>
+              <w:rPr>
+                <w:noProof/>
+                <w:webHidden/>
+              </w:rPr>
+              <w:fldChar w:fldCharType="begin"/>
+            </w:r>
+            <w:r>
+              <w:rPr>
+                <w:noProof/>
+                <w:webHidden/>
+              </w:rPr>
+              <w:instrText xml:space="preserve"> PAGEREF _Toc166499012 \h </w:instrText>
+            </w:r>
+            <w:r>
+              <w:rPr>
+                <w:noProof/>
+                <w:webHidden/>
+              </w:rPr>
+            </w:r>
+            <w:r>
+              <w:rPr>
+                <w:noProof/>
+                <w:webHidden/>
+              </w:rPr>
+              <w:fldChar w:fldCharType="separate"/>
+            </w:r>
+            <w:r>
+              <w:rPr>
+                <w:noProof/>
+                <w:webHidden/>
+              </w:rPr>
+              <w:t>29</w:t>
+            </w:r>
+            <w:r>
+              <w:rPr>
+                <w:noProof/>
+                <w:webHidden/>
+              </w:rPr>
+              <w:fldChar w:fldCharType="end"/>
+            </w:r>
+          </w:hyperlink>
+        </w:p>
+        <w:p>
+          <w:pPr>
+            <w:pStyle w:val="Sommario1"/>
+            <w:tabs>
+              <w:tab w:val="right" w:leader="dot" w:pos="9628"/>
+            </w:tabs>
+            <w:rPr>
+              <w:rFonts w:eastAsiaTheme="minorEastAsia"/>
+              <w:noProof/>
+              <w:kern w:val="2"/>
+              <w:sz w:val="24"/>
+              <w:szCs w:val="24"/>
+              <w:lang w:eastAsia="it-IT"/>
+              <w14:ligatures w14:val="standardContextual"/>
+            </w:rPr>
+          </w:pPr>
+          <w:hyperlink w:anchor="_Toc166499013" w:history="1">
             <w:r>
               <w:rPr>
                 <w:rStyle w:val="Collegamentoipertestuale"/>
@@ -1087,7 +1113,7 @@
                 <w:noProof/>
                 <w:webHidden/>
               </w:rPr>
-              <w:instrText xml:space="preserve"> PAGEREF _Toc153197371 \h </w:instrText>
+              <w:instrText xml:space="preserve"> PAGEREF _Toc166499013 \h </w:instrText>
             </w:r>
             <w:r>
               <w:rPr>
@@ -1107,7 +1133,7 @@
                 <w:noProof/>
                 <w:webHidden/>
               </w:rPr>
-              <w:t>30</w:t>
+              <w:t>31</w:t>
             </w:r>
             <w:r>
               <w:rPr>
@@ -1128,11 +1154,13 @@
               <w:rFonts w:eastAsiaTheme="minorEastAsia"/>
               <w:noProof/>
               <w:kern w:val="2"/>
+              <w:sz w:val="24"/>
+              <w:szCs w:val="24"/>
               <w:lang w:eastAsia="it-IT"/>
               <w14:ligatures w14:val="standardContextual"/>
             </w:rPr>
           </w:pPr>
-          <w:hyperlink w:anchor="_Toc153197372" w:history="1">
+          <w:hyperlink w:anchor="_Toc166499014" w:history="1">
             <w:r>
               <w:rPr>
                 <w:rStyle w:val="Collegamentoipertestuale"/>
@@ -1159,79 +1187,7 @@
                 <w:noProof/>
                 <w:webHidden/>
               </w:rPr>
-              <w:instrText xml:space="preserve"> PAGEREF _Toc153197372 \h </w:instrText>
-            </w:r>
-            <w:r>
-              <w:rPr>
-                <w:noProof/>
-                <w:webHidden/>
-              </w:rPr>
-            </w:r>
-            <w:r>
-              <w:rPr>
-                <w:noProof/>
-                <w:webHidden/>
-              </w:rPr>
-              <w:fldChar w:fldCharType="separate"/>
-            </w:r>
-            <w:r>
-              <w:rPr>
-                <w:noProof/>
-                <w:webHidden/>
-              </w:rPr>
-              <w:t>32</w:t>
-            </w:r>
-            <w:r>
-              <w:rPr>
-                <w:noProof/>
-                <w:webHidden/>
-              </w:rPr>
-              <w:fldChar w:fldCharType="end"/>
-            </w:r>
-          </w:hyperlink>
-        </w:p>
-        <w:p>
-          <w:pPr>
-            <w:pStyle w:val="Sommario1"/>
-            <w:tabs>
-              <w:tab w:val="right" w:leader="dot" w:pos="9628"/>
-            </w:tabs>
-            <w:rPr>
-              <w:rFonts w:eastAsiaTheme="minorEastAsia"/>
-              <w:noProof/>
-              <w:kern w:val="2"/>
-              <w:lang w:eastAsia="it-IT"/>
-              <w14:ligatures w14:val="standardContextual"/>
-            </w:rPr>
-          </w:pPr>
-          <w:hyperlink w:anchor="_Toc153197373" w:history="1">
-            <w:r>
-              <w:rPr>
-                <w:rStyle w:val="Collegamentoipertestuale"/>
-                <w:noProof/>
-              </w:rPr>
-              <w:t>Tesi: Cosa fare esattamente</w:t>
-            </w:r>
-            <w:r>
-              <w:rPr>
-                <w:noProof/>
-                <w:webHidden/>
-              </w:rPr>
-              <w:tab/>
-            </w:r>
-            <w:r>
-              <w:rPr>
-                <w:noProof/>
-                <w:webHidden/>
-              </w:rPr>
-              <w:fldChar w:fldCharType="begin"/>
-            </w:r>
-            <w:r>
-              <w:rPr>
-                <w:noProof/>
-                <w:webHidden/>
-              </w:rPr>
-              <w:instrText xml:space="preserve"> PAGEREF _Toc153197373 \h </w:instrText>
+              <w:instrText xml:space="preserve"> PAGEREF _Toc166499014 \h </w:instrText>
             </w:r>
             <w:r>
               <w:rPr>
@@ -1272,17 +1228,19 @@
               <w:rFonts w:eastAsiaTheme="minorEastAsia"/>
               <w:noProof/>
               <w:kern w:val="2"/>
+              <w:sz w:val="24"/>
+              <w:szCs w:val="24"/>
               <w:lang w:eastAsia="it-IT"/>
               <w14:ligatures w14:val="standardContextual"/>
             </w:rPr>
           </w:pPr>
-          <w:hyperlink w:anchor="_Toc153197374" w:history="1">
+          <w:hyperlink w:anchor="_Toc166499015" w:history="1">
             <w:r>
               <w:rPr>
                 <w:rStyle w:val="Collegamentoipertestuale"/>
                 <w:noProof/>
               </w:rPr>
-              <w:t>Inserimento della Tesi</w:t>
+              <w:t>Tesi: Cosa fare esattamente</w:t>
             </w:r>
             <w:r>
               <w:rPr>
@@ -1303,7 +1261,7 @@
                 <w:noProof/>
                 <w:webHidden/>
               </w:rPr>
-              <w:instrText xml:space="preserve"> PAGEREF _Toc153197374 \h </w:instrText>
+              <w:instrText xml:space="preserve"> PAGEREF _Toc166499015 \h </w:instrText>
             </w:r>
             <w:r>
               <w:rPr>
@@ -1344,17 +1302,19 @@
               <w:rFonts w:eastAsiaTheme="minorEastAsia"/>
               <w:noProof/>
               <w:kern w:val="2"/>
+              <w:sz w:val="24"/>
+              <w:szCs w:val="24"/>
               <w:lang w:eastAsia="it-IT"/>
               <w14:ligatures w14:val="standardContextual"/>
             </w:rPr>
           </w:pPr>
-          <w:hyperlink w:anchor="_Toc153197375" w:history="1">
+          <w:hyperlink w:anchor="_Toc166499016" w:history="1">
             <w:r>
               <w:rPr>
                 <w:rStyle w:val="Collegamentoipertestuale"/>
                 <w:noProof/>
               </w:rPr>
-              <w:t>Presentazione e discussione Tesi</w:t>
+              <w:t>Inserimento della Tesi</w:t>
             </w:r>
             <w:r>
               <w:rPr>
@@ -1375,7 +1335,7 @@
                 <w:noProof/>
                 <w:webHidden/>
               </w:rPr>
-              <w:instrText xml:space="preserve"> PAGEREF _Toc153197375 \h </w:instrText>
+              <w:instrText xml:space="preserve"> PAGEREF _Toc166499016 \h </w:instrText>
             </w:r>
             <w:r>
               <w:rPr>
@@ -1416,11 +1376,87 @@
               <w:rFonts w:eastAsiaTheme="minorEastAsia"/>
               <w:noProof/>
               <w:kern w:val="2"/>
+              <w:sz w:val="24"/>
+              <w:szCs w:val="24"/>
               <w:lang w:eastAsia="it-IT"/>
               <w14:ligatures w14:val="standardContextual"/>
             </w:rPr>
           </w:pPr>
-          <w:hyperlink w:anchor="_Toc153197376" w:history="1">
+          <w:hyperlink w:anchor="_Toc166499017" w:history="1">
+            <w:r>
+              <w:rPr>
+                <w:rStyle w:val="Collegamentoipertestuale"/>
+                <w:noProof/>
+              </w:rPr>
+              <w:t>Presentazione e discussione Tesi</w:t>
+            </w:r>
+            <w:r>
+              <w:rPr>
+                <w:noProof/>
+                <w:webHidden/>
+              </w:rPr>
+              <w:tab/>
+            </w:r>
+            <w:r>
+              <w:rPr>
+                <w:noProof/>
+                <w:webHidden/>
+              </w:rPr>
+              <w:fldChar w:fldCharType="begin"/>
+            </w:r>
+            <w:r>
+              <w:rPr>
+                <w:noProof/>
+                <w:webHidden/>
+              </w:rPr>
+              <w:instrText xml:space="preserve"> PAGEREF _Toc166499017 \h </w:instrText>
+            </w:r>
+            <w:r>
+              <w:rPr>
+                <w:noProof/>
+                <w:webHidden/>
+              </w:rPr>
+            </w:r>
+            <w:r>
+              <w:rPr>
+                <w:noProof/>
+                <w:webHidden/>
+              </w:rPr>
+              <w:fldChar w:fldCharType="separate"/>
+            </w:r>
+            <w:r>
+              <w:rPr>
+                <w:noProof/>
+                <w:webHidden/>
+              </w:rPr>
+              <w:t>36</w:t>
+            </w:r>
+            <w:r>
+              <w:rPr>
+                <w:noProof/>
+                <w:webHidden/>
+              </w:rPr>
+              <w:fldChar w:fldCharType="end"/>
+            </w:r>
+          </w:hyperlink>
+        </w:p>
+        <w:p>
+          <w:pPr>
+            <w:pStyle w:val="Sommario1"/>
+            <w:tabs>
+              <w:tab w:val="right" w:leader="dot" w:pos="9628"/>
+            </w:tabs>
+            <w:rPr>
+              <w:rFonts w:eastAsiaTheme="minorEastAsia"/>
+              <w:noProof/>
+              <w:kern w:val="2"/>
+              <w:sz w:val="24"/>
+              <w:szCs w:val="24"/>
+              <w:lang w:eastAsia="it-IT"/>
+              <w14:ligatures w14:val="standardContextual"/>
+            </w:rPr>
+          </w:pPr>
+          <w:hyperlink w:anchor="_Toc166499018" w:history="1">
             <w:r>
               <w:rPr>
                 <w:rStyle w:val="Collegamentoipertestuale"/>
@@ -1447,79 +1483,7 @@
                 <w:noProof/>
                 <w:webHidden/>
               </w:rPr>
-              <w:instrText xml:space="preserve"> PAGEREF _Toc153197376 \h </w:instrText>
-            </w:r>
-            <w:r>
-              <w:rPr>
-                <w:noProof/>
-                <w:webHidden/>
-              </w:rPr>
-            </w:r>
-            <w:r>
-              <w:rPr>
-                <w:noProof/>
-                <w:webHidden/>
-              </w:rPr>
-              <w:fldChar w:fldCharType="separate"/>
-            </w:r>
-            <w:r>
-              <w:rPr>
-                <w:noProof/>
-                <w:webHidden/>
-              </w:rPr>
-              <w:t>38</w:t>
-            </w:r>
-            <w:r>
-              <w:rPr>
-                <w:noProof/>
-                <w:webHidden/>
-              </w:rPr>
-              <w:fldChar w:fldCharType="end"/>
-            </w:r>
-          </w:hyperlink>
-        </w:p>
-        <w:p>
-          <w:pPr>
-            <w:pStyle w:val="Sommario1"/>
-            <w:tabs>
-              <w:tab w:val="right" w:leader="dot" w:pos="9628"/>
-            </w:tabs>
-            <w:rPr>
-              <w:rFonts w:eastAsiaTheme="minorEastAsia"/>
-              <w:noProof/>
-              <w:kern w:val="2"/>
-              <w:lang w:eastAsia="it-IT"/>
-              <w14:ligatures w14:val="standardContextual"/>
-            </w:rPr>
-          </w:pPr>
-          <w:hyperlink w:anchor="_Toc153197377" w:history="1">
-            <w:r>
-              <w:rPr>
-                <w:rStyle w:val="Collegamentoipertestuale"/>
-                <w:noProof/>
-              </w:rPr>
-              <w:t>Come si svolge la discussione</w:t>
-            </w:r>
-            <w:r>
-              <w:rPr>
-                <w:noProof/>
-                <w:webHidden/>
-              </w:rPr>
-              <w:tab/>
-            </w:r>
-            <w:r>
-              <w:rPr>
-                <w:noProof/>
-                <w:webHidden/>
-              </w:rPr>
-              <w:fldChar w:fldCharType="begin"/>
-            </w:r>
-            <w:r>
-              <w:rPr>
-                <w:noProof/>
-                <w:webHidden/>
-              </w:rPr>
-              <w:instrText xml:space="preserve"> PAGEREF _Toc153197377 \h </w:instrText>
+              <w:instrText xml:space="preserve"> PAGEREF _Toc166499018 \h </w:instrText>
             </w:r>
             <w:r>
               <w:rPr>
@@ -1560,17 +1524,19 @@
               <w:rFonts w:eastAsiaTheme="minorEastAsia"/>
               <w:noProof/>
               <w:kern w:val="2"/>
+              <w:sz w:val="24"/>
+              <w:szCs w:val="24"/>
               <w:lang w:eastAsia="it-IT"/>
               <w14:ligatures w14:val="standardContextual"/>
             </w:rPr>
           </w:pPr>
-          <w:hyperlink w:anchor="_Toc153197378" w:history="1">
+          <w:hyperlink w:anchor="_Toc166499019" w:history="1">
             <w:r>
               <w:rPr>
                 <w:rStyle w:val="Collegamentoipertestuale"/>
                 <w:noProof/>
               </w:rPr>
-              <w:t>Proclamazione</w:t>
+              <w:t>Come si svolge la discussione</w:t>
             </w:r>
             <w:r>
               <w:rPr>
@@ -1591,7 +1557,7 @@
                 <w:noProof/>
                 <w:webHidden/>
               </w:rPr>
-              <w:instrText xml:space="preserve"> PAGEREF _Toc153197378 \h </w:instrText>
+              <w:instrText xml:space="preserve"> PAGEREF _Toc166499019 \h </w:instrText>
             </w:r>
             <w:r>
               <w:rPr>
@@ -1632,17 +1598,19 @@
               <w:rFonts w:eastAsiaTheme="minorEastAsia"/>
               <w:noProof/>
               <w:kern w:val="2"/>
+              <w:sz w:val="24"/>
+              <w:szCs w:val="24"/>
               <w:lang w:eastAsia="it-IT"/>
               <w14:ligatures w14:val="standardContextual"/>
             </w:rPr>
           </w:pPr>
-          <w:hyperlink w:anchor="_Toc153197379" w:history="1">
+          <w:hyperlink w:anchor="_Toc166499020" w:history="1">
             <w:r>
               <w:rPr>
                 <w:rStyle w:val="Collegamentoipertestuale"/>
                 <w:noProof/>
               </w:rPr>
-              <w:t>Domande Varie Tesi e Presentazione</w:t>
+              <w:t>Proclamazione</w:t>
             </w:r>
             <w:r>
               <w:rPr>
@@ -1663,7 +1631,7 @@
                 <w:noProof/>
                 <w:webHidden/>
               </w:rPr>
-              <w:instrText xml:space="preserve"> PAGEREF _Toc153197379 \h </w:instrText>
+              <w:instrText xml:space="preserve"> PAGEREF _Toc166499020 \h </w:instrText>
             </w:r>
             <w:r>
               <w:rPr>
@@ -1696,6 +1664,80 @@
         </w:p>
         <w:p>
           <w:pPr>
+            <w:pStyle w:val="Sommario1"/>
+            <w:tabs>
+              <w:tab w:val="right" w:leader="dot" w:pos="9628"/>
+            </w:tabs>
+            <w:rPr>
+              <w:rFonts w:eastAsiaTheme="minorEastAsia"/>
+              <w:noProof/>
+              <w:kern w:val="2"/>
+              <w:sz w:val="24"/>
+              <w:szCs w:val="24"/>
+              <w:lang w:eastAsia="it-IT"/>
+              <w14:ligatures w14:val="standardContextual"/>
+            </w:rPr>
+          </w:pPr>
+          <w:hyperlink w:anchor="_Toc166499021" w:history="1">
+            <w:r>
+              <w:rPr>
+                <w:rStyle w:val="Collegamentoipertestuale"/>
+                <w:noProof/>
+              </w:rPr>
+              <w:t>Domande Varie Tesi e Presentazione</w:t>
+            </w:r>
+            <w:r>
+              <w:rPr>
+                <w:noProof/>
+                <w:webHidden/>
+              </w:rPr>
+              <w:tab/>
+            </w:r>
+            <w:r>
+              <w:rPr>
+                <w:noProof/>
+                <w:webHidden/>
+              </w:rPr>
+              <w:fldChar w:fldCharType="begin"/>
+            </w:r>
+            <w:r>
+              <w:rPr>
+                <w:noProof/>
+                <w:webHidden/>
+              </w:rPr>
+              <w:instrText xml:space="preserve"> PAGEREF _Toc166499021 \h </w:instrText>
+            </w:r>
+            <w:r>
+              <w:rPr>
+                <w:noProof/>
+                <w:webHidden/>
+              </w:rPr>
+            </w:r>
+            <w:r>
+              <w:rPr>
+                <w:noProof/>
+                <w:webHidden/>
+              </w:rPr>
+              <w:fldChar w:fldCharType="separate"/>
+            </w:r>
+            <w:r>
+              <w:rPr>
+                <w:noProof/>
+                <w:webHidden/>
+              </w:rPr>
+              <w:t>42</w:t>
+            </w:r>
+            <w:r>
+              <w:rPr>
+                <w:noProof/>
+                <w:webHidden/>
+              </w:rPr>
+              <w:fldChar w:fldCharType="end"/>
+            </w:r>
+          </w:hyperlink>
+        </w:p>
+        <w:p>
+          <w:pPr>
             <w:spacing w:line="276" w:lineRule="auto"/>
           </w:pPr>
           <w:r>
@@ -1727,7 +1769,7 @@
         <w:pStyle w:val="Titolo1"/>
         <w:spacing w:line="276" w:lineRule="auto"/>
       </w:pPr>
-      <w:bookmarkStart w:id="1" w:name="_Toc153197359"/>
+      <w:bookmarkStart w:id="1" w:name="_Toc166499001"/>
       <w:bookmarkEnd w:id="0"/>
       <w:r>
         <w:lastRenderedPageBreak/>
@@ -2211,7 +2253,7 @@
         <w:pStyle w:val="Titolo1"/>
         <w:spacing w:line="276" w:lineRule="auto"/>
       </w:pPr>
-      <w:bookmarkStart w:id="2" w:name="_Toc153197360"/>
+      <w:bookmarkStart w:id="2" w:name="_Toc166499002"/>
       <w:r>
         <w:t>Procedura di valutazione</w:t>
       </w:r>
@@ -2476,7 +2518,7 @@
         <w:pStyle w:val="Titolo1"/>
         <w:spacing w:line="276" w:lineRule="auto"/>
       </w:pPr>
-      <w:bookmarkStart w:id="3" w:name="_Toc153197361"/>
+      <w:bookmarkStart w:id="3" w:name="_Toc166499003"/>
       <w:r>
         <w:lastRenderedPageBreak/>
         <w:t xml:space="preserve">Stage: </w:t>
@@ -4247,25 +4289,10 @@
     </w:p>
     <w:p>
       <w:pPr>
-        <w:spacing w:after="160" w:line="276" w:lineRule="auto"/>
-        <w:rPr>
-          <w:rFonts w:asciiTheme="majorHAnsi" w:eastAsiaTheme="majorEastAsia" w:hAnsiTheme="majorHAnsi" w:cstheme="majorBidi"/>
-          <w:color w:val="2F5496" w:themeColor="accent1" w:themeShade="BF"/>
-          <w:sz w:val="32"/>
-          <w:szCs w:val="32"/>
-        </w:rPr>
-      </w:pPr>
-      <w:r>
-        <w:lastRenderedPageBreak/>
-        <w:br w:type="page"/>
-      </w:r>
-    </w:p>
-    <w:p>
-      <w:pPr>
         <w:pStyle w:val="Titolo1"/>
         <w:spacing w:line="276" w:lineRule="auto"/>
       </w:pPr>
-      <w:bookmarkStart w:id="4" w:name="_Toc153197362"/>
+      <w:bookmarkStart w:id="4" w:name="_Toc166499004"/>
       <w:r>
         <w:lastRenderedPageBreak/>
         <w:t xml:space="preserve">Stage: </w:t>
@@ -4586,7 +4613,7 @@
       <w:pPr>
         <w:pStyle w:val="Titolo1"/>
       </w:pPr>
-      <w:bookmarkStart w:id="5" w:name="_Toc153197363"/>
+      <w:bookmarkStart w:id="5" w:name="_Toc166499005"/>
       <w:r>
         <w:lastRenderedPageBreak/>
         <w:t>Stage Interno</w:t>
@@ -4712,245 +4739,151 @@
     </w:p>
     <w:p>
       <w:pPr>
-        <w:spacing w:after="160" w:line="276" w:lineRule="auto"/>
-      </w:pPr>
-      <w:r>
-        <w:t>Alcuni punti salienti in merito a queta tipologia di tirocinio.</w:t>
-      </w:r>
-    </w:p>
-    <w:p>
-      <w:pPr>
-        <w:spacing w:after="160" w:line="276" w:lineRule="auto"/>
-      </w:pPr>
-      <w:r>
-        <w:rPr>
-          <w:b/>
-          <w:bCs/>
-        </w:rPr>
-        <w:t>Compilazione dei Moduli per l'Inizio dello Stage</w:t>
-      </w:r>
-    </w:p>
-    <w:p>
-      <w:pPr>
-        <w:numPr>
-          <w:ilvl w:val="0"/>
-          <w:numId w:val="19"/>
-        </w:numPr>
-        <w:spacing w:after="160" w:line="276" w:lineRule="auto"/>
-      </w:pPr>
-      <w:r>
-        <w:rPr>
-          <w:b/>
-          <w:bCs/>
-        </w:rPr>
-        <w:t>Dati per la Convenzione</w:t>
-      </w:r>
-    </w:p>
-    <w:p>
-      <w:pPr>
-        <w:numPr>
-          <w:ilvl w:val="1"/>
-          <w:numId w:val="19"/>
-        </w:numPr>
-        <w:spacing w:after="160" w:line="276" w:lineRule="auto"/>
-      </w:pPr>
-      <w:r>
-        <w:rPr>
-          <w:b/>
-          <w:bCs/>
-        </w:rPr>
-        <w:t>Numero di Convenzione</w:t>
-      </w:r>
-      <w:r>
-        <w:t>: Il numero di convenzione è generalmente assegnato successivamente, quindi puoi lasciarlo come "NA" al momento della compilazione iniziale.</w:t>
-      </w:r>
-    </w:p>
-    <w:p>
-      <w:pPr>
-        <w:numPr>
-          <w:ilvl w:val="1"/>
-          <w:numId w:val="19"/>
-        </w:numPr>
-        <w:spacing w:after="160" w:line="276" w:lineRule="auto"/>
-      </w:pPr>
-      <w:r>
-        <w:rPr>
-          <w:b/>
-          <w:bCs/>
-        </w:rPr>
-        <w:t>Data di Stipula</w:t>
-      </w:r>
-      <w:r>
-        <w:t>: Inserisci la data in cui intendi avviare lo stage come data di stipula. Questo dovrebbe essere il primo giorno in cui inizierai a lavorare presso l'azienda.</w:t>
-      </w:r>
-    </w:p>
-    <w:p>
-      <w:pPr>
-        <w:numPr>
-          <w:ilvl w:val="1"/>
-          <w:numId w:val="19"/>
-        </w:numPr>
-        <w:spacing w:after="160" w:line="276" w:lineRule="auto"/>
-      </w:pPr>
-      <w:r>
-        <w:rPr>
-          <w:b/>
-          <w:bCs/>
-        </w:rPr>
-        <w:t>Data di Scadenza</w:t>
-      </w:r>
-      <w:r>
-        <w:t>: L'ultima data inseribile dovrebbe corrispondere alla data di completamento prevista per lo stage.</w:t>
-      </w:r>
-    </w:p>
-    <w:p>
-      <w:pPr>
         <w:spacing w:after="160" w:line="259" w:lineRule="auto"/>
-        <w:rPr>
-          <w:b/>
-          <w:bCs/>
-        </w:rPr>
-      </w:pPr>
-      <w:r>
-        <w:rPr>
-          <w:b/>
-          <w:bCs/>
-        </w:rPr>
+      </w:pPr>
+      <w:r>
+        <w:t>Nelle pagine dopo, due esempi di moduli di stage interno compilati.</w:t>
+      </w:r>
+    </w:p>
+    <w:p>
+      <w:pPr>
+        <w:spacing w:after="160" w:line="259" w:lineRule="auto"/>
+      </w:pPr>
+      <w:r>
         <w:br w:type="page"/>
       </w:r>
     </w:p>
     <w:p>
       <w:pPr>
-        <w:numPr>
-          <w:ilvl w:val="0"/>
-          <w:numId w:val="19"/>
-        </w:numPr>
-        <w:spacing w:after="160" w:line="276" w:lineRule="auto"/>
-      </w:pPr>
-      <w:r>
-        <w:rPr>
-          <w:b/>
-          <w:bCs/>
-        </w:rPr>
+        <w:spacing w:after="160" w:line="259" w:lineRule="auto"/>
+      </w:pPr>
+      <w:r>
         <w:lastRenderedPageBreak/>
-        <w:t>Dati per la Firma Digitale</w:t>
-      </w:r>
-    </w:p>
-    <w:p>
-      <w:pPr>
-        <w:numPr>
-          <w:ilvl w:val="1"/>
-          <w:numId w:val="19"/>
-        </w:numPr>
-        <w:spacing w:after="160" w:line="276" w:lineRule="auto"/>
-      </w:pPr>
-      <w:r>
-        <w:rPr>
-          <w:b/>
-          <w:bCs/>
-        </w:rPr>
-        <w:t>Detentore</w:t>
-      </w:r>
-      <w:r>
-        <w:t>: Anche in questo caso, puoi lasciarlo come "NA" poiché la firma digitale sarà gestita successivamente.</w:t>
-      </w:r>
-    </w:p>
-    <w:p>
-      <w:pPr>
-        <w:numPr>
-          <w:ilvl w:val="1"/>
-          <w:numId w:val="19"/>
-        </w:numPr>
-        <w:spacing w:after="160" w:line="276" w:lineRule="auto"/>
-      </w:pPr>
-      <w:r>
-        <w:rPr>
-          <w:b/>
-          <w:bCs/>
-        </w:rPr>
-        <w:t>Nominativo</w:t>
-      </w:r>
-      <w:r>
-        <w:t>: Non è necessario specificare un nominativo iniziale.</w:t>
-      </w:r>
-    </w:p>
-    <w:p>
-      <w:pPr>
-        <w:numPr>
-          <w:ilvl w:val="1"/>
-          <w:numId w:val="19"/>
-        </w:numPr>
-        <w:spacing w:after="160" w:line="276" w:lineRule="auto"/>
-      </w:pPr>
-      <w:r>
-        <w:rPr>
-          <w:b/>
-          <w:bCs/>
-        </w:rPr>
-        <w:t>Ruolo</w:t>
-      </w:r>
-      <w:r>
-        <w:t>: Indica "NA" in questa sezione.</w:t>
-      </w:r>
-    </w:p>
-    <w:p>
-      <w:pPr>
-        <w:numPr>
-          <w:ilvl w:val="0"/>
-          <w:numId w:val="19"/>
-        </w:numPr>
-        <w:spacing w:after="160" w:line="276" w:lineRule="auto"/>
-      </w:pPr>
-      <w:r>
-        <w:rPr>
-          <w:b/>
-          <w:bCs/>
-        </w:rPr>
-        <w:t>Tutor Aziendale (Professore Proponente)</w:t>
-      </w:r>
-    </w:p>
-    <w:p>
-      <w:pPr>
-        <w:numPr>
-          <w:ilvl w:val="1"/>
-          <w:numId w:val="19"/>
-        </w:numPr>
-        <w:spacing w:after="160" w:line="276" w:lineRule="auto"/>
-      </w:pPr>
-      <w:r>
-        <w:t>Inserisci il numero di telefono dell'ufficio del professore che fungerà da tutor aziendale per il tuo stage. Questo rappresenta un importante punto di contatto durante il tuo periodo di stage.</w:t>
-      </w:r>
-    </w:p>
-    <w:p>
-      <w:pPr>
-        <w:spacing w:after="160" w:line="276" w:lineRule="auto"/>
-        <w:rPr>
-          <w:b/>
-          <w:bCs/>
-        </w:rPr>
-      </w:pPr>
-      <w:r>
-        <w:rPr>
-          <w:b/>
-          <w:bCs/>
-        </w:rPr>
-        <w:t>Firme Digitali</w:t>
-      </w:r>
-    </w:p>
-    <w:p>
-      <w:pPr>
-        <w:spacing w:after="160" w:line="276" w:lineRule="auto"/>
-      </w:pPr>
-      <w:r>
-        <w:t>Una volta che hai compilato i moduli iniziali, la procedura richiede una firma digitale. È importante notare che, inizialmente, basta una sola firma digitale, che deve essere apposta dal professore che fungerà da tutor aziendale per il tuo stage. Questa firma è fondamentale per avviare ufficialmente il processo di stage.</w:t>
-      </w:r>
-    </w:p>
-    <w:p>
-      <w:pPr>
-        <w:spacing w:after="160" w:line="276" w:lineRule="auto"/>
-      </w:pPr>
-      <w:r>
-        <w:t>Dopo che il professore ha apposto la sua firma digitale, dovresti ricevere una comunicazione da Tullio tramite email. Questa comunicazione confermerà che la procedura di inizio stage semplificata è stata completata con successo. Assicurati di controllare la tua casella di posta elettronica per questo importante aggiornamento.</w:t>
+        <w:drawing>
+          <wp:anchor distT="0" distB="0" distL="114300" distR="114300" simplePos="0" relativeHeight="251661312" behindDoc="0" locked="0" layoutInCell="1" allowOverlap="1" wp14:anchorId="684D981E" wp14:editId="46F548EB">
+            <wp:simplePos x="0" y="0"/>
+            <wp:positionH relativeFrom="column">
+              <wp:posOffset>727075</wp:posOffset>
+            </wp:positionH>
+            <wp:positionV relativeFrom="paragraph">
+              <wp:posOffset>363</wp:posOffset>
+            </wp:positionV>
+            <wp:extent cx="4465320" cy="5290820"/>
+            <wp:effectExtent l="0" t="0" r="0" b="5080"/>
+            <wp:wrapSquare wrapText="bothSides"/>
+            <wp:docPr id="1672011524" name="Immagine 1" descr="Immagine che contiene testo, schermata, Carattere, numero&#10;&#10;Descrizione generata automaticamente"/>
+            <wp:cNvGraphicFramePr>
+              <a:graphicFrameLocks xmlns:a="http://schemas.openxmlformats.org/drawingml/2006/main" noChangeAspect="1"/>
+            </wp:cNvGraphicFramePr>
+            <a:graphic xmlns:a="http://schemas.openxmlformats.org/drawingml/2006/main">
+              <a:graphicData uri="http://schemas.openxmlformats.org/drawingml/2006/picture">
+                <pic:pic xmlns:pic="http://schemas.openxmlformats.org/drawingml/2006/picture">
+                  <pic:nvPicPr>
+                    <pic:cNvPr id="1672011524" name="Immagine 1" descr="Immagine che contiene testo, schermata, Carattere, numero&#10;&#10;Descrizione generata automaticamente"/>
+                    <pic:cNvPicPr/>
+                  </pic:nvPicPr>
+                  <pic:blipFill>
+                    <a:blip r:embed="rId22"/>
+                    <a:stretch>
+                      <a:fillRect/>
+                    </a:stretch>
+                  </pic:blipFill>
+                  <pic:spPr>
+                    <a:xfrm>
+                      <a:off x="0" y="0"/>
+                      <a:ext cx="4465320" cy="5290820"/>
+                    </a:xfrm>
+                    <a:prstGeom prst="rect">
+                      <a:avLst/>
+                    </a:prstGeom>
+                  </pic:spPr>
+                </pic:pic>
+              </a:graphicData>
+            </a:graphic>
+            <wp14:sizeRelH relativeFrom="margin">
+              <wp14:pctWidth>0</wp14:pctWidth>
+            </wp14:sizeRelH>
+            <wp14:sizeRelV relativeFrom="margin">
+              <wp14:pctHeight>0</wp14:pctHeight>
+            </wp14:sizeRelV>
+          </wp:anchor>
+        </w:drawing>
+      </w:r>
+    </w:p>
+    <w:p>
+      <w:pPr>
+        <w:spacing w:after="160" w:line="259" w:lineRule="auto"/>
+      </w:pPr>
+    </w:p>
+    <w:p>
+      <w:pPr>
+        <w:spacing w:after="160" w:line="259" w:lineRule="auto"/>
+      </w:pPr>
+    </w:p>
+    <w:p>
+      <w:pPr>
+        <w:spacing w:after="160" w:line="259" w:lineRule="auto"/>
+      </w:pPr>
+    </w:p>
+    <w:p>
+      <w:pPr>
+        <w:spacing w:after="160" w:line="259" w:lineRule="auto"/>
+      </w:pPr>
+    </w:p>
+    <w:p>
+      <w:pPr>
+        <w:spacing w:after="160" w:line="259" w:lineRule="auto"/>
+      </w:pPr>
+      <w:r>
+        <w:drawing>
+          <wp:anchor distT="0" distB="0" distL="114300" distR="114300" simplePos="0" relativeHeight="251663360" behindDoc="0" locked="0" layoutInCell="1" allowOverlap="1" wp14:anchorId="2DD19E30" wp14:editId="23C887D3">
+            <wp:simplePos x="0" y="0"/>
+            <wp:positionH relativeFrom="column">
+              <wp:posOffset>269875</wp:posOffset>
+            </wp:positionH>
+            <wp:positionV relativeFrom="paragraph">
+              <wp:posOffset>3985895</wp:posOffset>
+            </wp:positionV>
+            <wp:extent cx="4922520" cy="3581400"/>
+            <wp:effectExtent l="0" t="0" r="0" b="0"/>
+            <wp:wrapSquare wrapText="bothSides"/>
+            <wp:docPr id="2094995000" name="Immagine 1" descr="Immagine che contiene testo, schermata, Carattere, numero&#10;&#10;Descrizione generata automaticamente"/>
+            <wp:cNvGraphicFramePr>
+              <a:graphicFrameLocks xmlns:a="http://schemas.openxmlformats.org/drawingml/2006/main" noChangeAspect="1"/>
+            </wp:cNvGraphicFramePr>
+            <a:graphic xmlns:a="http://schemas.openxmlformats.org/drawingml/2006/main">
+              <a:graphicData uri="http://schemas.openxmlformats.org/drawingml/2006/picture">
+                <pic:pic xmlns:pic="http://schemas.openxmlformats.org/drawingml/2006/picture">
+                  <pic:nvPicPr>
+                    <pic:cNvPr id="2094995000" name="Immagine 1" descr="Immagine che contiene testo, schermata, Carattere, numero&#10;&#10;Descrizione generata automaticamente"/>
+                    <pic:cNvPicPr/>
+                  </pic:nvPicPr>
+                  <pic:blipFill>
+                    <a:blip r:embed="rId23"/>
+                    <a:stretch>
+                      <a:fillRect/>
+                    </a:stretch>
+                  </pic:blipFill>
+                  <pic:spPr>
+                    <a:xfrm>
+                      <a:off x="0" y="0"/>
+                      <a:ext cx="4922520" cy="3581400"/>
+                    </a:xfrm>
+                    <a:prstGeom prst="rect">
+                      <a:avLst/>
+                    </a:prstGeom>
+                  </pic:spPr>
+                </pic:pic>
+              </a:graphicData>
+            </a:graphic>
+            <wp14:sizeRelH relativeFrom="margin">
+              <wp14:pctWidth>0</wp14:pctWidth>
+            </wp14:sizeRelH>
+            <wp14:sizeRelV relativeFrom="margin">
+              <wp14:pctHeight>0</wp14:pctHeight>
+            </wp14:sizeRelV>
+          </wp:anchor>
+        </w:drawing>
       </w:r>
       <w:r>
         <w:br w:type="page"/>
@@ -4958,10 +4891,32 @@
     </w:p>
     <w:p>
       <w:pPr>
+        <w:spacing w:after="160" w:line="259" w:lineRule="auto"/>
+      </w:pPr>
+    </w:p>
+    <w:p>
+      <w:pPr>
+        <w:spacing w:after="160" w:line="259" w:lineRule="auto"/>
+      </w:pPr>
+      <w:r>
+        <w:br w:type="page"/>
+      </w:r>
+    </w:p>
+    <w:p>
+      <w:pPr>
+        <w:spacing w:after="160" w:line="276" w:lineRule="auto"/>
+      </w:pPr>
+      <w:r>
+        <w:lastRenderedPageBreak/>
+        <w:br w:type="page"/>
+      </w:r>
+    </w:p>
+    <w:p>
+      <w:pPr>
         <w:pStyle w:val="Titolo1"/>
         <w:spacing w:line="276" w:lineRule="auto"/>
       </w:pPr>
-      <w:bookmarkStart w:id="6" w:name="_Toc153197364"/>
+      <w:bookmarkStart w:id="6" w:name="_Toc166499006"/>
       <w:r>
         <w:lastRenderedPageBreak/>
         <w:t>Piano di Lavoro</w:t>
@@ -4985,7 +4940,7 @@
       <w:r>
         <w:t xml:space="preserve">Template GitHub: </w:t>
       </w:r>
-      <w:hyperlink r:id="rId22" w:history="1">
+      <w:hyperlink r:id="rId24" w:history="1">
         <w:r>
           <w:rPr>
             <w:rStyle w:val="Collegamentoipertestuale"/>
@@ -5072,7 +5027,7 @@
                     <pic:cNvPicPr/>
                   </pic:nvPicPr>
                   <pic:blipFill>
-                    <a:blip r:embed="rId23"/>
+                    <a:blip r:embed="rId25"/>
                     <a:stretch>
                       <a:fillRect/>
                     </a:stretch>
@@ -5229,7 +5184,7 @@
         <w:pStyle w:val="Titolo1"/>
         <w:spacing w:line="276" w:lineRule="auto"/>
       </w:pPr>
-      <w:bookmarkStart w:id="8" w:name="_Toc153197365"/>
+      <w:bookmarkStart w:id="8" w:name="_Toc166499007"/>
       <w:r>
         <w:lastRenderedPageBreak/>
         <w:t>Corso di s</w:t>
@@ -5291,7 +5246,7 @@
       <w:pPr>
         <w:spacing w:line="276" w:lineRule="auto"/>
       </w:pPr>
-      <w:hyperlink r:id="rId24" w:history="1">
+      <w:hyperlink r:id="rId26" w:history="1">
         <w:r>
           <w:rPr>
             <w:rStyle w:val="Collegamentoipertestuale"/>
@@ -5528,13 +5483,13 @@
         <w:pStyle w:val="Titolo1"/>
         <w:spacing w:line="276" w:lineRule="auto"/>
       </w:pPr>
-      <w:bookmarkStart w:id="9" w:name="_Toc153197366"/>
-      <w:bookmarkStart w:id="10" w:name="_Toc126771986"/>
+      <w:bookmarkStart w:id="9" w:name="_Toc126771986"/>
+      <w:bookmarkStart w:id="10" w:name="_Toc166499008"/>
       <w:r>
         <w:lastRenderedPageBreak/>
         <w:t>Incontro annuale di Stage-It</w:t>
       </w:r>
-      <w:bookmarkEnd w:id="9"/>
+      <w:bookmarkEnd w:id="10"/>
     </w:p>
     <w:p>
       <w:pPr>
@@ -5563,7 +5518,7 @@
         </w:numPr>
         <w:spacing w:line="276" w:lineRule="auto"/>
       </w:pPr>
-      <w:hyperlink r:id="rId25" w:history="1">
+      <w:hyperlink r:id="rId27" w:history="1">
         <w:r>
           <w:rPr>
             <w:rStyle w:val="Collegamentoipertestuale"/>
@@ -5610,7 +5565,7 @@
         </w:numPr>
         <w:spacing w:line="276" w:lineRule="auto"/>
       </w:pPr>
-      <w:hyperlink r:id="rId26" w:history="1">
+      <w:hyperlink r:id="rId28" w:history="1">
         <w:r>
           <w:rPr>
             <w:rStyle w:val="Collegamentoipertestuale"/>
@@ -5628,7 +5583,7 @@
         </w:numPr>
         <w:spacing w:line="276" w:lineRule="auto"/>
       </w:pPr>
-      <w:hyperlink r:id="rId27" w:history="1">
+      <w:hyperlink r:id="rId29" w:history="1">
         <w:r>
           <w:rPr>
             <w:rStyle w:val="Collegamentoipertestuale"/>
@@ -5808,7 +5763,7 @@
       <w:r>
         <w:t xml:space="preserve">Lista presente sul sito di riferimento: </w:t>
       </w:r>
-      <w:hyperlink r:id="rId28" w:history="1">
+      <w:hyperlink r:id="rId30" w:history="1">
         <w:r>
           <w:rPr>
             <w:rStyle w:val="Collegamentoipertestuale"/>
@@ -5845,7 +5800,7 @@
                     <pic:cNvPicPr/>
                   </pic:nvPicPr>
                   <pic:blipFill>
-                    <a:blip r:embed="rId29"/>
+                    <a:blip r:embed="rId31"/>
                     <a:stretch>
                       <a:fillRect/>
                     </a:stretch>
@@ -5970,7 +5925,7 @@
                     <pic:cNvPicPr/>
                   </pic:nvPicPr>
                   <pic:blipFill>
-                    <a:blip r:embed="rId30"/>
+                    <a:blip r:embed="rId32"/>
                     <a:stretch>
                       <a:fillRect/>
                     </a:stretch>
@@ -6044,7 +5999,7 @@
         </w:numPr>
         <w:spacing w:line="276" w:lineRule="auto"/>
       </w:pPr>
-      <w:hyperlink r:id="rId31" w:history="1">
+      <w:hyperlink r:id="rId33" w:history="1">
         <w:r>
           <w:rPr>
             <w:rStyle w:val="Collegamentoipertestuale"/>
@@ -6146,12 +6101,12 @@
         <w:pStyle w:val="Titolo1"/>
         <w:spacing w:line="276" w:lineRule="auto"/>
       </w:pPr>
-      <w:bookmarkStart w:id="11" w:name="_Toc153197367"/>
+      <w:bookmarkStart w:id="11" w:name="_Toc166499009"/>
       <w:r>
         <w:lastRenderedPageBreak/>
         <w:t>SIAGAS</w:t>
       </w:r>
-      <w:bookmarkEnd w:id="10"/>
+      <w:bookmarkEnd w:id="9"/>
       <w:r>
         <w:t xml:space="preserve"> e Attivazione Stage</w:t>
       </w:r>
@@ -6224,7 +6179,7 @@
       <w:pPr>
         <w:spacing w:line="276" w:lineRule="auto"/>
       </w:pPr>
-      <w:hyperlink r:id="rId32" w:history="1">
+      <w:hyperlink r:id="rId34" w:history="1">
         <w:r>
           <w:rPr>
             <w:rStyle w:val="Collegamentoipertestuale"/>
@@ -6240,7 +6195,7 @@
       <w:pPr>
         <w:spacing w:line="276" w:lineRule="auto"/>
       </w:pPr>
-      <w:hyperlink r:id="rId33" w:history="1">
+      <w:hyperlink r:id="rId35" w:history="1">
         <w:r>
           <w:rPr>
             <w:rStyle w:val="Collegamentoipertestuale"/>
@@ -6341,7 +6296,7 @@
           <w:u w:val="single"/>
         </w:rPr>
       </w:pPr>
-      <w:hyperlink r:id="rId34" w:history="1">
+      <w:hyperlink r:id="rId36" w:history="1">
         <w:r>
           <w:rPr>
             <w:rStyle w:val="Collegamentoipertestuale"/>
@@ -6371,7 +6326,7 @@
       <w:r>
         <w:t xml:space="preserve">Il sito lista la prima password a livello storico; se l’avete persa, occorre sentire </w:t>
       </w:r>
-      <w:hyperlink r:id="rId35" w:history="1">
+      <w:hyperlink r:id="rId37" w:history="1">
         <w:r>
           <w:rPr>
             <w:rStyle w:val="Collegamentoipertestuale"/>
@@ -6451,7 +6406,7 @@
                     <pic:cNvPicPr/>
                   </pic:nvPicPr>
                   <pic:blipFill>
-                    <a:blip r:embed="rId36"/>
+                    <a:blip r:embed="rId38"/>
                     <a:stretch>
                       <a:fillRect/>
                     </a:stretch>
@@ -6509,7 +6464,7 @@
                     <pic:cNvPicPr/>
                   </pic:nvPicPr>
                   <pic:blipFill>
-                    <a:blip r:embed="rId37"/>
+                    <a:blip r:embed="rId39"/>
                     <a:stretch>
                       <a:fillRect/>
                     </a:stretch>
@@ -6572,7 +6527,7 @@
                     <pic:cNvPicPr/>
                   </pic:nvPicPr>
                   <pic:blipFill>
-                    <a:blip r:embed="rId38"/>
+                    <a:blip r:embed="rId40"/>
                     <a:stretch>
                       <a:fillRect/>
                     </a:stretch>
@@ -6726,7 +6681,7 @@
                     <pic:cNvPicPr/>
                   </pic:nvPicPr>
                   <pic:blipFill>
-                    <a:blip r:embed="rId39"/>
+                    <a:blip r:embed="rId41"/>
                     <a:stretch>
                       <a:fillRect/>
                     </a:stretch>
@@ -6848,7 +6803,7 @@
                     <pic:cNvPicPr/>
                   </pic:nvPicPr>
                   <pic:blipFill>
-                    <a:blip r:embed="rId40"/>
+                    <a:blip r:embed="rId42"/>
                     <a:stretch>
                       <a:fillRect/>
                     </a:stretch>
@@ -7002,7 +6957,7 @@
                     <pic:cNvPicPr/>
                   </pic:nvPicPr>
                   <pic:blipFill>
-                    <a:blip r:embed="rId41"/>
+                    <a:blip r:embed="rId43"/>
                     <a:stretch>
                       <a:fillRect/>
                     </a:stretch>
@@ -7237,7 +7192,7 @@
                     <pic:cNvPicPr/>
                   </pic:nvPicPr>
                   <pic:blipFill>
-                    <a:blip r:embed="rId42"/>
+                    <a:blip r:embed="rId44"/>
                     <a:stretch>
                       <a:fillRect/>
                     </a:stretch>
@@ -7292,7 +7247,7 @@
                     </pic:cNvPicPr>
                   </pic:nvPicPr>
                   <pic:blipFill>
-                    <a:blip r:embed="rId43">
+                    <a:blip r:embed="rId45">
                       <a:extLst>
                         <a:ext uri="{28A0092B-C50C-407E-A947-70E740481C1C}">
                           <a14:useLocalDpi xmlns:a14="http://schemas.microsoft.com/office/drawing/2010/main" val="0"/>
@@ -7372,7 +7327,7 @@
                     <pic:cNvPicPr/>
                   </pic:nvPicPr>
                   <pic:blipFill>
-                    <a:blip r:embed="rId44"/>
+                    <a:blip r:embed="rId46"/>
                     <a:stretch>
                       <a:fillRect/>
                     </a:stretch>
@@ -7816,7 +7771,7 @@
                     <pic:cNvPicPr/>
                   </pic:nvPicPr>
                   <pic:blipFill>
-                    <a:blip r:embed="rId45"/>
+                    <a:blip r:embed="rId47"/>
                     <a:stretch>
                       <a:fillRect/>
                     </a:stretch>
@@ -7869,7 +7824,7 @@
                     <pic:cNvPicPr/>
                   </pic:nvPicPr>
                   <pic:blipFill>
-                    <a:blip r:embed="rId46"/>
+                    <a:blip r:embed="rId48"/>
                     <a:stretch>
                       <a:fillRect/>
                     </a:stretch>
@@ -8059,7 +8014,7 @@
       <w:r>
         <w:t xml:space="preserve"> </w:t>
       </w:r>
-      <w:hyperlink r:id="rId47" w:history="1">
+      <w:hyperlink r:id="rId49" w:history="1">
         <w:r>
           <w:rPr>
             <w:rStyle w:val="Collegamentoipertestuale"/>
@@ -8332,7 +8287,7 @@
                     <pic:cNvPicPr/>
                   </pic:nvPicPr>
                   <pic:blipFill>
-                    <a:blip r:embed="rId48"/>
+                    <a:blip r:embed="rId50"/>
                     <a:stretch>
                       <a:fillRect/>
                     </a:stretch>
@@ -8523,7 +8478,7 @@
                     <pic:cNvPicPr/>
                   </pic:nvPicPr>
                   <pic:blipFill>
-                    <a:blip r:embed="rId49"/>
+                    <a:blip r:embed="rId51"/>
                     <a:stretch>
                       <a:fillRect/>
                     </a:stretch>
@@ -8584,7 +8539,7 @@
                     <pic:cNvPicPr/>
                   </pic:nvPicPr>
                   <pic:blipFill>
-                    <a:blip r:embed="rId50"/>
+                    <a:blip r:embed="rId52"/>
                     <a:stretch>
                       <a:fillRect/>
                     </a:stretch>
@@ -8637,7 +8592,7 @@
                     <pic:cNvPicPr/>
                   </pic:nvPicPr>
                   <pic:blipFill>
-                    <a:blip r:embed="rId51"/>
+                    <a:blip r:embed="rId53"/>
                     <a:stretch>
                       <a:fillRect/>
                     </a:stretch>
@@ -8721,7 +8676,7 @@
       <w:r>
         <w:t xml:space="preserve"> da </w:t>
       </w:r>
-      <w:hyperlink r:id="rId52" w:history="1">
+      <w:hyperlink r:id="rId54" w:history="1">
         <w:r>
           <w:rPr>
             <w:rStyle w:val="Collegamentoipertestuale"/>
@@ -8762,7 +8717,7 @@
         <w:pStyle w:val="Titolo1"/>
         <w:spacing w:line="276" w:lineRule="auto"/>
       </w:pPr>
-      <w:bookmarkStart w:id="12" w:name="_Toc153197368"/>
+      <w:bookmarkStart w:id="12" w:name="_Toc166499010"/>
       <w:r>
         <w:t>Durante lo stage</w:t>
       </w:r>
@@ -8888,7 +8843,7 @@
         <w:pStyle w:val="Titolo1"/>
         <w:spacing w:line="276" w:lineRule="auto"/>
       </w:pPr>
-      <w:bookmarkStart w:id="13" w:name="_Toc153197369"/>
+      <w:bookmarkStart w:id="13" w:name="_Toc166499011"/>
       <w:r>
         <w:lastRenderedPageBreak/>
         <w:t>Presentazione della domanda di laurea</w:t>
@@ -8929,7 +8884,7 @@
         </w:numPr>
         <w:spacing w:line="276" w:lineRule="auto"/>
       </w:pPr>
-      <w:hyperlink r:id="rId53" w:history="1">
+      <w:hyperlink r:id="rId55" w:history="1">
         <w:r>
           <w:rPr>
             <w:rStyle w:val="Collegamentoipertestuale"/>
@@ -9017,7 +8972,7 @@
           <w:lang w:val="de-DE"/>
         </w:rPr>
       </w:pPr>
-      <w:hyperlink r:id="rId54" w:history="1">
+      <w:hyperlink r:id="rId56" w:history="1">
         <w:r>
           <w:rPr>
             <w:rStyle w:val="Collegamentoipertestuale"/>
@@ -9132,7 +9087,7 @@
       <w:r>
         <w:t xml:space="preserve">NON fate come il sottoscritto che ha dimenticato questo passaggio e ha dovuto scrivere a </w:t>
       </w:r>
-      <w:hyperlink r:id="rId55" w:history="1">
+      <w:hyperlink r:id="rId57" w:history="1">
         <w:r>
           <w:rPr>
             <w:rStyle w:val="Collegamentoipertestuale"/>
@@ -9153,7 +9108,7 @@
         </w:numPr>
         <w:spacing w:line="276" w:lineRule="auto"/>
       </w:pPr>
-      <w:hyperlink r:id="rId56" w:history="1">
+      <w:hyperlink r:id="rId58" w:history="1">
         <w:r>
           <w:rPr>
             <w:rStyle w:val="Collegamentoipertestuale"/>
@@ -9177,7 +9132,7 @@
       <w:r>
         <w:t xml:space="preserve">Sostanzialmente si deve compilare questo modulo a schermo per i campi previsti, firmarlo, scansionarlo e chiedere al proprio relatore/relatrice di mandarlo a </w:t>
       </w:r>
-      <w:hyperlink r:id="rId57" w:history="1">
+      <w:hyperlink r:id="rId59" w:history="1">
         <w:r>
           <w:rPr>
             <w:rStyle w:val="Collegamentoipertestuale"/>
@@ -9358,7 +9313,7 @@
                     <pic:cNvPicPr/>
                   </pic:nvPicPr>
                   <pic:blipFill>
-                    <a:blip r:embed="rId58"/>
+                    <a:blip r:embed="rId60"/>
                     <a:stretch>
                       <a:fillRect/>
                     </a:stretch>
@@ -9384,7 +9339,7 @@
         <w:pStyle w:val="Titolo1"/>
         <w:spacing w:line="276" w:lineRule="auto"/>
       </w:pPr>
-      <w:bookmarkStart w:id="14" w:name="_Toc153197370"/>
+      <w:bookmarkStart w:id="14" w:name="_Toc166499012"/>
       <w:r>
         <w:t>Alla fine dello stage</w:t>
       </w:r>
@@ -9408,7 +9363,7 @@
       <w:r>
         <w:t xml:space="preserve">, che si trova </w:t>
       </w:r>
-      <w:hyperlink r:id="rId59" w:history="1">
+      <w:hyperlink r:id="rId61" w:history="1">
         <w:r>
           <w:rPr>
             <w:rStyle w:val="Collegamentoipertestuale"/>
@@ -9445,7 +9400,7 @@
                     <pic:cNvPicPr/>
                   </pic:nvPicPr>
                   <pic:blipFill>
-                    <a:blip r:embed="rId60"/>
+                    <a:blip r:embed="rId62"/>
                     <a:stretch>
                       <a:fillRect/>
                     </a:stretch>
@@ -9507,7 +9462,7 @@
                     <pic:cNvPicPr/>
                   </pic:nvPicPr>
                   <pic:blipFill>
-                    <a:blip r:embed="rId61"/>
+                    <a:blip r:embed="rId63"/>
                     <a:stretch>
                       <a:fillRect/>
                     </a:stretch>
@@ -9607,7 +9562,7 @@
                     <pic:cNvPicPr/>
                   </pic:nvPicPr>
                   <pic:blipFill>
-                    <a:blip r:embed="rId62"/>
+                    <a:blip r:embed="rId64"/>
                     <a:stretch>
                       <a:fillRect/>
                     </a:stretch>
@@ -9674,7 +9629,7 @@
                     <pic:cNvPicPr/>
                   </pic:nvPicPr>
                   <pic:blipFill>
-                    <a:blip r:embed="rId63"/>
+                    <a:blip r:embed="rId65"/>
                     <a:stretch>
                       <a:fillRect/>
                     </a:stretch>
@@ -9722,7 +9677,7 @@
         <w:pStyle w:val="Titolo1"/>
         <w:spacing w:line="276" w:lineRule="auto"/>
       </w:pPr>
-      <w:bookmarkStart w:id="15" w:name="_Toc153197371"/>
+      <w:bookmarkStart w:id="15" w:name="_Toc166499013"/>
       <w:r>
         <w:lastRenderedPageBreak/>
         <w:t>Domande varie Stage</w:t>
@@ -10052,7 +10007,7 @@
         </w:rPr>
         <w:t xml:space="preserve">Link: </w:t>
       </w:r>
-      <w:hyperlink r:id="rId64" w:history="1">
+      <w:hyperlink r:id="rId66" w:history="1">
         <w:r>
           <w:rPr>
             <w:rStyle w:val="Collegamentoipertestuale"/>
@@ -10114,9 +10069,14 @@
         </w:numPr>
         <w:spacing w:line="276" w:lineRule="auto"/>
       </w:pPr>
+      <w:proofErr w:type="gramStart"/>
       <w:r>
         <w:lastRenderedPageBreak/>
-        <w:t>A quanto pare può bastare solo numero di protocollo, se lo avete mettete anche repertorio che nessuno vi picchia (forse)</w:t>
+        <w:t>A quanto pare</w:t>
+      </w:r>
+      <w:proofErr w:type="gramEnd"/>
+      <w:r>
+        <w:t xml:space="preserve"> può bastare solo numero di protocollo, se lo avete mettete anche repertorio che nessuno vi picchia (forse)</w:t>
       </w:r>
     </w:p>
     <w:p>
@@ -10421,7 +10381,7 @@
         <w:pStyle w:val="Titolo1"/>
         <w:spacing w:line="276" w:lineRule="auto"/>
       </w:pPr>
-      <w:bookmarkStart w:id="16" w:name="_Toc153197372"/>
+      <w:bookmarkStart w:id="16" w:name="_Toc166499014"/>
       <w:r>
         <w:lastRenderedPageBreak/>
         <w:t>Tesi</w:t>
@@ -10613,7 +10573,7 @@
         </w:numPr>
         <w:spacing w:after="160" w:line="276" w:lineRule="auto"/>
       </w:pPr>
-      <w:hyperlink r:id="rId65" w:history="1">
+      <w:hyperlink r:id="rId67" w:history="1">
         <w:r>
           <w:rPr>
             <w:rStyle w:val="Collegamentoipertestuale"/>
@@ -10650,7 +10610,7 @@
         </w:numPr>
         <w:spacing w:after="160" w:line="276" w:lineRule="auto"/>
       </w:pPr>
-      <w:hyperlink r:id="rId66" w:history="1">
+      <w:hyperlink r:id="rId68" w:history="1">
         <w:r>
           <w:rPr>
             <w:rStyle w:val="Collegamentoipertestuale"/>
@@ -10674,7 +10634,7 @@
       <w:r>
         <w:t xml:space="preserve">Il template per realizzarla disponibile su GitHub: </w:t>
       </w:r>
-      <w:hyperlink r:id="rId67" w:history="1">
+      <w:hyperlink r:id="rId69" w:history="1">
         <w:r>
           <w:rPr>
             <w:rStyle w:val="Collegamentoipertestuale"/>
@@ -10698,7 +10658,7 @@
       <w:r>
         <w:t xml:space="preserve">Template in Pandoc per realizzarla: </w:t>
       </w:r>
-      <w:hyperlink r:id="rId68" w:history="1">
+      <w:hyperlink r:id="rId70" w:history="1">
         <w:r>
           <w:rPr>
             <w:rStyle w:val="Collegamentoipertestuale"/>
@@ -10729,7 +10689,7 @@
         <w:pStyle w:val="Titolo1"/>
         <w:spacing w:line="276" w:lineRule="auto"/>
       </w:pPr>
-      <w:bookmarkStart w:id="17" w:name="_Toc153197373"/>
+      <w:bookmarkStart w:id="17" w:name="_Toc166499015"/>
       <w:r>
         <w:lastRenderedPageBreak/>
         <w:t>Tesi: Cosa fare esattamente</w:t>
@@ -10982,7 +10942,7 @@
       <w:r>
         <w:t xml:space="preserve">Esempio di repo con gli script aggiuntivi per compilare manualmente tesi, bibliografia, glossario, etc: </w:t>
       </w:r>
-      <w:hyperlink r:id="rId69" w:history="1">
+      <w:hyperlink r:id="rId71" w:history="1">
         <w:r>
           <w:rPr>
             <w:rStyle w:val="Collegamentoipertestuale"/>
@@ -11077,8 +11037,13 @@
         </w:numPr>
         <w:spacing w:after="160" w:line="276" w:lineRule="auto"/>
       </w:pPr>
-      <w:r>
-        <w:t>Gli warning ignorateli, per la quasi totalità; comunque, esistono vari modi di ris</w:t>
+      <w:proofErr w:type="gramStart"/>
+      <w:r>
+        <w:t>Gli</w:t>
+      </w:r>
+      <w:proofErr w:type="gramEnd"/>
+      <w:r>
+        <w:t xml:space="preserve"> warning ignorateli, per la quasi totalità; comunque, esistono vari modi di ris</w:t>
       </w:r>
       <w:r>
         <w:t>olverli (magari, con chktex e commentando errori, es. \hbadness=10000 e % chktex-file (codice errore) possono risolvervi un disastro di warning nel singolo capitolo legati a spazi o a piccolezze simili; li riporto per completezza di visione</w:t>
@@ -11222,7 +11187,7 @@
       <w:pPr>
         <w:pStyle w:val="Titolo1"/>
       </w:pPr>
-      <w:bookmarkStart w:id="18" w:name="_Toc153197374"/>
+      <w:bookmarkStart w:id="18" w:name="_Toc166499016"/>
       <w:r>
         <w:t>Inserimento della Tesi</w:t>
       </w:r>
@@ -11261,7 +11226,7 @@
       <w:pPr>
         <w:spacing w:line="276" w:lineRule="auto"/>
       </w:pPr>
-      <w:hyperlink r:id="rId70" w:history="1">
+      <w:hyperlink r:id="rId72" w:history="1">
         <w:r>
           <w:rPr>
             <w:rStyle w:val="Collegamentoipertestuale"/>
@@ -11288,7 +11253,7 @@
       <w:r>
         <w:br/>
       </w:r>
-      <w:hyperlink r:id="rId71" w:history="1">
+      <w:hyperlink r:id="rId73" w:history="1">
         <w:r>
           <w:rPr>
             <w:rStyle w:val="Collegamentoipertestuale"/>
@@ -11324,7 +11289,7 @@
       <w:pPr>
         <w:spacing w:line="276" w:lineRule="auto"/>
       </w:pPr>
-      <w:hyperlink r:id="rId72" w:history="1">
+      <w:hyperlink r:id="rId74" w:history="1">
         <w:r>
           <w:rPr>
             <w:rStyle w:val="Collegamentoipertestuale"/>
@@ -11406,7 +11371,7 @@
                     <pic:cNvPicPr/>
                   </pic:nvPicPr>
                   <pic:blipFill>
-                    <a:blip r:embed="rId73"/>
+                    <a:blip r:embed="rId75"/>
                     <a:stretch>
                       <a:fillRect/>
                     </a:stretch>
@@ -11493,7 +11458,7 @@
         <w:pStyle w:val="Titolo1"/>
         <w:spacing w:line="276" w:lineRule="auto"/>
       </w:pPr>
-      <w:bookmarkStart w:id="19" w:name="_Toc153197375"/>
+      <w:bookmarkStart w:id="19" w:name="_Toc166499017"/>
       <w:r>
         <w:t>Presentazione e discussione Tesi</w:t>
       </w:r>
@@ -11523,7 +11488,7 @@
       <w:r>
         <w:t xml:space="preserve"> (non occorre il formato PDF/A) e vanno caricate </w:t>
       </w:r>
-      <w:hyperlink r:id="rId74" w:history="1">
+      <w:hyperlink r:id="rId76" w:history="1">
         <w:r>
           <w:rPr>
             <w:rStyle w:val="Collegamentoipertestuale"/>
@@ -11715,7 +11680,7 @@
                     <pic:cNvPicPr/>
                   </pic:nvPicPr>
                   <pic:blipFill>
-                    <a:blip r:embed="rId75"/>
+                    <a:blip r:embed="rId77"/>
                     <a:stretch>
                       <a:fillRect/>
                     </a:stretch>
@@ -11904,7 +11869,7 @@
                     </pic:cNvPicPr>
                   </pic:nvPicPr>
                   <pic:blipFill>
-                    <a:blip r:embed="rId76">
+                    <a:blip r:embed="rId78">
                       <a:extLst>
                         <a:ext uri="{28A0092B-C50C-407E-A947-70E740481C1C}">
                           <a14:useLocalDpi xmlns:a14="http://schemas.microsoft.com/office/drawing/2010/main" val="0"/>
@@ -11973,7 +11938,7 @@
                     <pic:cNvPicPr/>
                   </pic:nvPicPr>
                   <pic:blipFill>
-                    <a:blip r:embed="rId77"/>
+                    <a:blip r:embed="rId79"/>
                     <a:stretch>
                       <a:fillRect/>
                     </a:stretch>
@@ -12056,7 +12021,7 @@
         </w:numPr>
         <w:spacing w:line="276" w:lineRule="auto"/>
       </w:pPr>
-      <w:hyperlink r:id="rId78" w:history="1">
+      <w:hyperlink r:id="rId80" w:history="1">
         <w:r>
           <w:rPr>
             <w:rStyle w:val="Collegamentoipertestuale"/>
@@ -12226,7 +12191,7 @@
                     <pic:cNvPicPr/>
                   </pic:nvPicPr>
                   <pic:blipFill>
-                    <a:blip r:embed="rId79"/>
+                    <a:blip r:embed="rId81"/>
                     <a:stretch>
                       <a:fillRect/>
                     </a:stretch>
@@ -12288,7 +12253,7 @@
         </w:numPr>
         <w:spacing w:line="276" w:lineRule="auto"/>
       </w:pPr>
-      <w:hyperlink r:id="rId80" w:history="1">
+      <w:hyperlink r:id="rId82" w:history="1">
         <w:r>
           <w:rPr>
             <w:rStyle w:val="Collegamentoipertestuale"/>
@@ -12376,7 +12341,7 @@
                     <pic:cNvPicPr/>
                   </pic:nvPicPr>
                   <pic:blipFill>
-                    <a:blip r:embed="rId81"/>
+                    <a:blip r:embed="rId83"/>
                     <a:stretch>
                       <a:fillRect/>
                     </a:stretch>
@@ -12494,7 +12459,7 @@
       <w:pPr>
         <w:pStyle w:val="Titolo1"/>
       </w:pPr>
-      <w:bookmarkStart w:id="20" w:name="_Toc153197376"/>
+      <w:bookmarkStart w:id="20" w:name="_Toc166499018"/>
       <w:r>
         <w:t>Permessi lavoro per discussione/proclamazione</w:t>
       </w:r>
@@ -12547,7 +12512,6 @@
           <w:szCs w:val="32"/>
         </w:rPr>
       </w:pPr>
-      <w:bookmarkStart w:id="21" w:name="_Toc153197377"/>
       <w:r>
         <w:br w:type="page"/>
       </w:r>
@@ -12556,6 +12520,7 @@
       <w:pPr>
         <w:pStyle w:val="Titolo1"/>
       </w:pPr>
+      <w:bookmarkStart w:id="21" w:name="_Toc166499019"/>
       <w:r>
         <w:lastRenderedPageBreak/>
         <w:t>Come si svolge la discussione</w:t>
@@ -12627,7 +12592,7 @@
       <w:pPr>
         <w:pStyle w:val="Titolo1"/>
       </w:pPr>
-      <w:bookmarkStart w:id="22" w:name="_Toc153197378"/>
+      <w:bookmarkStart w:id="22" w:name="_Toc166499020"/>
       <w:r>
         <w:lastRenderedPageBreak/>
         <w:t>Proclamazione</w:t>
@@ -12866,7 +12831,7 @@
         <w:pStyle w:val="Titolo1"/>
         <w:spacing w:line="276" w:lineRule="auto"/>
       </w:pPr>
-      <w:bookmarkStart w:id="23" w:name="_Toc153197379"/>
+      <w:bookmarkStart w:id="23" w:name="_Toc166499021"/>
       <w:r>
         <w:lastRenderedPageBreak/>
         <w:t>Domande Varie Tesi e Presentazione</w:t>
@@ -12903,7 +12868,7 @@
       <w:r>
         <w:t xml:space="preserve">Sì, al link </w:t>
       </w:r>
-      <w:hyperlink r:id="rId82" w:history="1">
+      <w:hyperlink r:id="rId84" w:history="1">
         <w:r>
           <w:rPr>
             <w:rStyle w:val="Collegamentoipertestuale"/>
@@ -12945,7 +12910,7 @@
       <w:r>
         <w:t xml:space="preserve">Alcune sono disponibili a: </w:t>
       </w:r>
-      <w:hyperlink r:id="rId83" w:history="1">
+      <w:hyperlink r:id="rId85" w:history="1">
         <w:r>
           <w:rPr>
             <w:rStyle w:val="Collegamentoipertestuale"/>
@@ -13634,8 +13599,8 @@
       </w:pPr>
     </w:p>
     <w:sectPr>
-      <w:headerReference w:type="default" r:id="rId84"/>
-      <w:footerReference w:type="default" r:id="rId85"/>
+      <w:headerReference w:type="default" r:id="rId86"/>
+      <w:footerReference w:type="default" r:id="rId87"/>
       <w:pgSz w:w="11906" w:h="16838"/>
       <w:pgMar w:top="1417" w:right="1134" w:bottom="1134" w:left="1134" w:header="708" w:footer="708" w:gutter="0"/>
       <w:cols w:space="708"/>
@@ -13646,7 +13611,7 @@
 </file>
 
 <file path=word/endnotes.xml><?xml version="1.0" encoding="utf-8"?>
-<w:endnotes xmlns:wpc="http://schemas.microsoft.com/office/word/2010/wordprocessingCanvas" xmlns:cx="http://schemas.microsoft.com/office/drawing/2014/chartex" xmlns:cx1="http://schemas.microsoft.com/office/drawing/2015/9/8/chartex" xmlns:cx2="http://schemas.microsoft.com/office/drawing/2015/10/21/chartex" xmlns:cx3="http://schemas.microsoft.com/office/drawing/2016/5/9/chartex" xmlns:cx4="http://schemas.microsoft.com/office/drawing/2016/5/10/chartex" xmlns:cx5="http://schemas.microsoft.com/office/drawing/2016/5/11/chartex" xmlns:cx6="http://schemas.microsoft.com/office/drawing/2016/5/12/chartex" xmlns:cx7="http://schemas.microsoft.com/office/drawing/2016/5/13/chartex" xmlns:cx8="http://schemas.microsoft.com/office/drawing/2016/5/14/chartex" xmlns:mc="http://schemas.openxmlformats.org/markup-compatibility/2006" xmlns:aink="http://schemas.microsoft.com/office/drawing/2016/ink" xmlns:am3d="http://schemas.microsoft.com/office/drawing/2017/model3d" xmlns:o="urn:schemas-microsoft-com:office:office" xmlns:oel="http://schemas.microsoft.com/office/2019/extlst" xmlns:r="http://schemas.openxmlformats.org/officeDocument/2006/relationships" xmlns:m="http://schemas.openxmlformats.org/officeDocument/2006/math" xmlns:v="urn:schemas-microsoft-com:vml" xmlns:wp14="http://schemas.microsoft.com/office/word/2010/wordprocessingDrawing" xmlns:wp="http://schemas.openxmlformats.org/drawingml/2006/wordprocessingDrawing" xmlns:w10="urn:schemas-microsoft-com:office:word" xmlns:w="http://schemas.openxmlformats.org/wordprocessingml/2006/main" xmlns:w14="http://schemas.microsoft.com/office/word/2010/wordml" xmlns:w15="http://schemas.microsoft.com/office/word/2012/wordml" xmlns:w16cex="http://schemas.microsoft.com/office/word/2018/wordml/cex" xmlns:w16cid="http://schemas.microsoft.com/office/word/2016/wordml/cid" xmlns:w16="http://schemas.microsoft.com/office/word/2018/wordml" xmlns:w16sdtdh="http://schemas.microsoft.com/office/word/2020/wordml/sdtdatahash" xmlns:w16se="http://schemas.microsoft.com/office/word/2015/wordml/symex" xmlns:wpg="http://schemas.microsoft.com/office/word/2010/wordprocessingGroup" xmlns:wpi="http://schemas.microsoft.com/office/word/2010/wordprocessingInk" xmlns:wne="http://schemas.microsoft.com/office/word/2006/wordml" xmlns:wps="http://schemas.microsoft.com/office/word/2010/wordprocessingShape" mc:Ignorable="w14 w15 w16se w16cid w16 w16cex w16sdtdh wp14">
+<w:endnotes xmlns:wpc="http://schemas.microsoft.com/office/word/2010/wordprocessingCanvas" xmlns:cx="http://schemas.microsoft.com/office/drawing/2014/chartex" xmlns:cx1="http://schemas.microsoft.com/office/drawing/2015/9/8/chartex" xmlns:cx2="http://schemas.microsoft.com/office/drawing/2015/10/21/chartex" xmlns:cx3="http://schemas.microsoft.com/office/drawing/2016/5/9/chartex" xmlns:cx4="http://schemas.microsoft.com/office/drawing/2016/5/10/chartex" xmlns:cx5="http://schemas.microsoft.com/office/drawing/2016/5/11/chartex" xmlns:cx6="http://schemas.microsoft.com/office/drawing/2016/5/12/chartex" xmlns:cx7="http://schemas.microsoft.com/office/drawing/2016/5/13/chartex" xmlns:cx8="http://schemas.microsoft.com/office/drawing/2016/5/14/chartex" xmlns:mc="http://schemas.openxmlformats.org/markup-compatibility/2006" xmlns:aink="http://schemas.microsoft.com/office/drawing/2016/ink" xmlns:am3d="http://schemas.microsoft.com/office/drawing/2017/model3d" xmlns:o="urn:schemas-microsoft-com:office:office" xmlns:oel="http://schemas.microsoft.com/office/2019/extlst" xmlns:r="http://schemas.openxmlformats.org/officeDocument/2006/relationships" xmlns:m="http://schemas.openxmlformats.org/officeDocument/2006/math" xmlns:v="urn:schemas-microsoft-com:vml" xmlns:wp14="http://schemas.microsoft.com/office/word/2010/wordprocessingDrawing" xmlns:wp="http://schemas.openxmlformats.org/drawingml/2006/wordprocessingDrawing" xmlns:w10="urn:schemas-microsoft-com:office:word" xmlns:w="http://schemas.openxmlformats.org/wordprocessingml/2006/main" xmlns:w14="http://schemas.microsoft.com/office/word/2010/wordml" xmlns:w15="http://schemas.microsoft.com/office/word/2012/wordml" xmlns:w16cex="http://schemas.microsoft.com/office/word/2018/wordml/cex" xmlns:w16cid="http://schemas.microsoft.com/office/word/2016/wordml/cid" xmlns:w16="http://schemas.microsoft.com/office/word/2018/wordml" xmlns:w16du="http://schemas.microsoft.com/office/word/2023/wordml/word16du" xmlns:w16sdtdh="http://schemas.microsoft.com/office/word/2020/wordml/sdtdatahash" xmlns:w16se="http://schemas.microsoft.com/office/word/2015/wordml/symex" xmlns:wpg="http://schemas.microsoft.com/office/word/2010/wordprocessingGroup" xmlns:wpi="http://schemas.microsoft.com/office/word/2010/wordprocessingInk" xmlns:wne="http://schemas.microsoft.com/office/word/2006/wordml" xmlns:wps="http://schemas.microsoft.com/office/word/2010/wordprocessingShape" mc:Ignorable="w14 w15 w16se w16cid w16 w16cex w16sdtdh w16du wp14">
   <w:endnote w:type="separator" w:id="-1">
     <w:p>
       <w:r>
@@ -13665,7 +13630,7 @@
 </file>
 
 <file path=word/footer1.xml><?xml version="1.0" encoding="utf-8"?>
-<w:ftr xmlns:wpc="http://schemas.microsoft.com/office/word/2010/wordprocessingCanvas" xmlns:cx="http://schemas.microsoft.com/office/drawing/2014/chartex" xmlns:cx1="http://schemas.microsoft.com/office/drawing/2015/9/8/chartex" xmlns:cx2="http://schemas.microsoft.com/office/drawing/2015/10/21/chartex" xmlns:cx3="http://schemas.microsoft.com/office/drawing/2016/5/9/chartex" xmlns:cx4="http://schemas.microsoft.com/office/drawing/2016/5/10/chartex" xmlns:cx5="http://schemas.microsoft.com/office/drawing/2016/5/11/chartex" xmlns:cx6="http://schemas.microsoft.com/office/drawing/2016/5/12/chartex" xmlns:cx7="http://schemas.microsoft.com/office/drawing/2016/5/13/chartex" xmlns:cx8="http://schemas.microsoft.com/office/drawing/2016/5/14/chartex" xmlns:mc="http://schemas.openxmlformats.org/markup-compatibility/2006" xmlns:aink="http://schemas.microsoft.com/office/drawing/2016/ink" xmlns:am3d="http://schemas.microsoft.com/office/drawing/2017/model3d" xmlns:o="urn:schemas-microsoft-com:office:office" xmlns:oel="http://schemas.microsoft.com/office/2019/extlst" xmlns:r="http://schemas.openxmlformats.org/officeDocument/2006/relationships" xmlns:m="http://schemas.openxmlformats.org/officeDocument/2006/math" xmlns:v="urn:schemas-microsoft-com:vml" xmlns:wp14="http://schemas.microsoft.com/office/word/2010/wordprocessingDrawing" xmlns:wp="http://schemas.openxmlformats.org/drawingml/2006/wordprocessingDrawing" xmlns:w10="urn:schemas-microsoft-com:office:word" xmlns:w="http://schemas.openxmlformats.org/wordprocessingml/2006/main" xmlns:w14="http://schemas.microsoft.com/office/word/2010/wordml" xmlns:w15="http://schemas.microsoft.com/office/word/2012/wordml" xmlns:w16cex="http://schemas.microsoft.com/office/word/2018/wordml/cex" xmlns:w16cid="http://schemas.microsoft.com/office/word/2016/wordml/cid" xmlns:w16="http://schemas.microsoft.com/office/word/2018/wordml" xmlns:w16sdtdh="http://schemas.microsoft.com/office/word/2020/wordml/sdtdatahash" xmlns:w16se="http://schemas.microsoft.com/office/word/2015/wordml/symex" xmlns:wpg="http://schemas.microsoft.com/office/word/2010/wordprocessingGroup" xmlns:wpi="http://schemas.microsoft.com/office/word/2010/wordprocessingInk" xmlns:wne="http://schemas.microsoft.com/office/word/2006/wordml" xmlns:wps="http://schemas.microsoft.com/office/word/2010/wordprocessingShape" mc:Ignorable="w14 w15 w16se w16cid w16 w16cex w16sdtdh wp14">
+<w:ftr xmlns:wpc="http://schemas.microsoft.com/office/word/2010/wordprocessingCanvas" xmlns:cx="http://schemas.microsoft.com/office/drawing/2014/chartex" xmlns:cx1="http://schemas.microsoft.com/office/drawing/2015/9/8/chartex" xmlns:cx2="http://schemas.microsoft.com/office/drawing/2015/10/21/chartex" xmlns:cx3="http://schemas.microsoft.com/office/drawing/2016/5/9/chartex" xmlns:cx4="http://schemas.microsoft.com/office/drawing/2016/5/10/chartex" xmlns:cx5="http://schemas.microsoft.com/office/drawing/2016/5/11/chartex" xmlns:cx6="http://schemas.microsoft.com/office/drawing/2016/5/12/chartex" xmlns:cx7="http://schemas.microsoft.com/office/drawing/2016/5/13/chartex" xmlns:cx8="http://schemas.microsoft.com/office/drawing/2016/5/14/chartex" xmlns:mc="http://schemas.openxmlformats.org/markup-compatibility/2006" xmlns:aink="http://schemas.microsoft.com/office/drawing/2016/ink" xmlns:am3d="http://schemas.microsoft.com/office/drawing/2017/model3d" xmlns:o="urn:schemas-microsoft-com:office:office" xmlns:oel="http://schemas.microsoft.com/office/2019/extlst" xmlns:r="http://schemas.openxmlformats.org/officeDocument/2006/relationships" xmlns:m="http://schemas.openxmlformats.org/officeDocument/2006/math" xmlns:v="urn:schemas-microsoft-com:vml" xmlns:wp14="http://schemas.microsoft.com/office/word/2010/wordprocessingDrawing" xmlns:wp="http://schemas.openxmlformats.org/drawingml/2006/wordprocessingDrawing" xmlns:w10="urn:schemas-microsoft-com:office:word" xmlns:w="http://schemas.openxmlformats.org/wordprocessingml/2006/main" xmlns:w14="http://schemas.microsoft.com/office/word/2010/wordml" xmlns:w15="http://schemas.microsoft.com/office/word/2012/wordml" xmlns:w16cex="http://schemas.microsoft.com/office/word/2018/wordml/cex" xmlns:w16cid="http://schemas.microsoft.com/office/word/2016/wordml/cid" xmlns:w16="http://schemas.microsoft.com/office/word/2018/wordml" xmlns:w16du="http://schemas.microsoft.com/office/word/2023/wordml/word16du" xmlns:w16sdtdh="http://schemas.microsoft.com/office/word/2020/wordml/sdtdatahash" xmlns:w16se="http://schemas.microsoft.com/office/word/2015/wordml/symex" xmlns:wpg="http://schemas.microsoft.com/office/word/2010/wordprocessingGroup" xmlns:wpi="http://schemas.microsoft.com/office/word/2010/wordprocessingInk" xmlns:wne="http://schemas.microsoft.com/office/word/2006/wordml" xmlns:wps="http://schemas.microsoft.com/office/word/2010/wordprocessingShape" mc:Ignorable="w14 w15 w16se w16cid w16 w16cex w16sdtdh w16du wp14">
   <w:sdt>
     <w:sdtPr>
       <w:id w:val="-1051149909"/>
@@ -13711,7 +13676,7 @@
 </file>
 
 <file path=word/footnotes.xml><?xml version="1.0" encoding="utf-8"?>
-<w:footnotes xmlns:wpc="http://schemas.microsoft.com/office/word/2010/wordprocessingCanvas" xmlns:cx="http://schemas.microsoft.com/office/drawing/2014/chartex" xmlns:cx1="http://schemas.microsoft.com/office/drawing/2015/9/8/chartex" xmlns:cx2="http://schemas.microsoft.com/office/drawing/2015/10/21/chartex" xmlns:cx3="http://schemas.microsoft.com/office/drawing/2016/5/9/chartex" xmlns:cx4="http://schemas.microsoft.com/office/drawing/2016/5/10/chartex" xmlns:cx5="http://schemas.microsoft.com/office/drawing/2016/5/11/chartex" xmlns:cx6="http://schemas.microsoft.com/office/drawing/2016/5/12/chartex" xmlns:cx7="http://schemas.microsoft.com/office/drawing/2016/5/13/chartex" xmlns:cx8="http://schemas.microsoft.com/office/drawing/2016/5/14/chartex" xmlns:mc="http://schemas.openxmlformats.org/markup-compatibility/2006" xmlns:aink="http://schemas.microsoft.com/office/drawing/2016/ink" xmlns:am3d="http://schemas.microsoft.com/office/drawing/2017/model3d" xmlns:o="urn:schemas-microsoft-com:office:office" xmlns:oel="http://schemas.microsoft.com/office/2019/extlst" xmlns:r="http://schemas.openxmlformats.org/officeDocument/2006/relationships" xmlns:m="http://schemas.openxmlformats.org/officeDocument/2006/math" xmlns:v="urn:schemas-microsoft-com:vml" xmlns:wp14="http://schemas.microsoft.com/office/word/2010/wordprocessingDrawing" xmlns:wp="http://schemas.openxmlformats.org/drawingml/2006/wordprocessingDrawing" xmlns:w10="urn:schemas-microsoft-com:office:word" xmlns:w="http://schemas.openxmlformats.org/wordprocessingml/2006/main" xmlns:w14="http://schemas.microsoft.com/office/word/2010/wordml" xmlns:w15="http://schemas.microsoft.com/office/word/2012/wordml" xmlns:w16cex="http://schemas.microsoft.com/office/word/2018/wordml/cex" xmlns:w16cid="http://schemas.microsoft.com/office/word/2016/wordml/cid" xmlns:w16="http://schemas.microsoft.com/office/word/2018/wordml" xmlns:w16sdtdh="http://schemas.microsoft.com/office/word/2020/wordml/sdtdatahash" xmlns:w16se="http://schemas.microsoft.com/office/word/2015/wordml/symex" xmlns:wpg="http://schemas.microsoft.com/office/word/2010/wordprocessingGroup" xmlns:wpi="http://schemas.microsoft.com/office/word/2010/wordprocessingInk" xmlns:wne="http://schemas.microsoft.com/office/word/2006/wordml" xmlns:wps="http://schemas.microsoft.com/office/word/2010/wordprocessingShape" mc:Ignorable="w14 w15 w16se w16cid w16 w16cex w16sdtdh wp14">
+<w:footnotes xmlns:wpc="http://schemas.microsoft.com/office/word/2010/wordprocessingCanvas" xmlns:cx="http://schemas.microsoft.com/office/drawing/2014/chartex" xmlns:cx1="http://schemas.microsoft.com/office/drawing/2015/9/8/chartex" xmlns:cx2="http://schemas.microsoft.com/office/drawing/2015/10/21/chartex" xmlns:cx3="http://schemas.microsoft.com/office/drawing/2016/5/9/chartex" xmlns:cx4="http://schemas.microsoft.com/office/drawing/2016/5/10/chartex" xmlns:cx5="http://schemas.microsoft.com/office/drawing/2016/5/11/chartex" xmlns:cx6="http://schemas.microsoft.com/office/drawing/2016/5/12/chartex" xmlns:cx7="http://schemas.microsoft.com/office/drawing/2016/5/13/chartex" xmlns:cx8="http://schemas.microsoft.com/office/drawing/2016/5/14/chartex" xmlns:mc="http://schemas.openxmlformats.org/markup-compatibility/2006" xmlns:aink="http://schemas.microsoft.com/office/drawing/2016/ink" xmlns:am3d="http://schemas.microsoft.com/office/drawing/2017/model3d" xmlns:o="urn:schemas-microsoft-com:office:office" xmlns:oel="http://schemas.microsoft.com/office/2019/extlst" xmlns:r="http://schemas.openxmlformats.org/officeDocument/2006/relationships" xmlns:m="http://schemas.openxmlformats.org/officeDocument/2006/math" xmlns:v="urn:schemas-microsoft-com:vml" xmlns:wp14="http://schemas.microsoft.com/office/word/2010/wordprocessingDrawing" xmlns:wp="http://schemas.openxmlformats.org/drawingml/2006/wordprocessingDrawing" xmlns:w10="urn:schemas-microsoft-com:office:word" xmlns:w="http://schemas.openxmlformats.org/wordprocessingml/2006/main" xmlns:w14="http://schemas.microsoft.com/office/word/2010/wordml" xmlns:w15="http://schemas.microsoft.com/office/word/2012/wordml" xmlns:w16cex="http://schemas.microsoft.com/office/word/2018/wordml/cex" xmlns:w16cid="http://schemas.microsoft.com/office/word/2016/wordml/cid" xmlns:w16="http://schemas.microsoft.com/office/word/2018/wordml" xmlns:w16du="http://schemas.microsoft.com/office/word/2023/wordml/word16du" xmlns:w16sdtdh="http://schemas.microsoft.com/office/word/2020/wordml/sdtdatahash" xmlns:w16se="http://schemas.microsoft.com/office/word/2015/wordml/symex" xmlns:wpg="http://schemas.microsoft.com/office/word/2010/wordprocessingGroup" xmlns:wpi="http://schemas.microsoft.com/office/word/2010/wordprocessingInk" xmlns:wne="http://schemas.microsoft.com/office/word/2006/wordml" xmlns:wps="http://schemas.microsoft.com/office/word/2010/wordprocessingShape" mc:Ignorable="w14 w15 w16se w16cid w16 w16cex w16sdtdh w16du wp14">
   <w:footnote w:type="separator" w:id="-1">
     <w:p>
       <w:r>
@@ -13730,7 +13695,7 @@
 </file>
 
 <file path=word/header1.xml><?xml version="1.0" encoding="utf-8"?>
-<w:hdr xmlns:wpc="http://schemas.microsoft.com/office/word/2010/wordprocessingCanvas" xmlns:cx="http://schemas.microsoft.com/office/drawing/2014/chartex" xmlns:cx1="http://schemas.microsoft.com/office/drawing/2015/9/8/chartex" xmlns:cx2="http://schemas.microsoft.com/office/drawing/2015/10/21/chartex" xmlns:cx3="http://schemas.microsoft.com/office/drawing/2016/5/9/chartex" xmlns:cx4="http://schemas.microsoft.com/office/drawing/2016/5/10/chartex" xmlns:cx5="http://schemas.microsoft.com/office/drawing/2016/5/11/chartex" xmlns:cx6="http://schemas.microsoft.com/office/drawing/2016/5/12/chartex" xmlns:cx7="http://schemas.microsoft.com/office/drawing/2016/5/13/chartex" xmlns:cx8="http://schemas.microsoft.com/office/drawing/2016/5/14/chartex" xmlns:mc="http://schemas.openxmlformats.org/markup-compatibility/2006" xmlns:aink="http://schemas.microsoft.com/office/drawing/2016/ink" xmlns:am3d="http://schemas.microsoft.com/office/drawing/2017/model3d" xmlns:o="urn:schemas-microsoft-com:office:office" xmlns:oel="http://schemas.microsoft.com/office/2019/extlst" xmlns:r="http://schemas.openxmlformats.org/officeDocument/2006/relationships" xmlns:m="http://schemas.openxmlformats.org/officeDocument/2006/math" xmlns:v="urn:schemas-microsoft-com:vml" xmlns:wp14="http://schemas.microsoft.com/office/word/2010/wordprocessingDrawing" xmlns:wp="http://schemas.openxmlformats.org/drawingml/2006/wordprocessingDrawing" xmlns:w10="urn:schemas-microsoft-com:office:word" xmlns:w="http://schemas.openxmlformats.org/wordprocessingml/2006/main" xmlns:w14="http://schemas.microsoft.com/office/word/2010/wordml" xmlns:w15="http://schemas.microsoft.com/office/word/2012/wordml" xmlns:w16cex="http://schemas.microsoft.com/office/word/2018/wordml/cex" xmlns:w16cid="http://schemas.microsoft.com/office/word/2016/wordml/cid" xmlns:w16="http://schemas.microsoft.com/office/word/2018/wordml" xmlns:w16sdtdh="http://schemas.microsoft.com/office/word/2020/wordml/sdtdatahash" xmlns:w16se="http://schemas.microsoft.com/office/word/2015/wordml/symex" xmlns:wpg="http://schemas.microsoft.com/office/word/2010/wordprocessingGroup" xmlns:wpi="http://schemas.microsoft.com/office/word/2010/wordprocessingInk" xmlns:wne="http://schemas.microsoft.com/office/word/2006/wordml" xmlns:wps="http://schemas.microsoft.com/office/word/2010/wordprocessingShape" mc:Ignorable="w14 w15 w16se w16cid w16 w16cex w16sdtdh wp14">
+<w:hdr xmlns:wpc="http://schemas.microsoft.com/office/word/2010/wordprocessingCanvas" xmlns:cx="http://schemas.microsoft.com/office/drawing/2014/chartex" xmlns:cx1="http://schemas.microsoft.com/office/drawing/2015/9/8/chartex" xmlns:cx2="http://schemas.microsoft.com/office/drawing/2015/10/21/chartex" xmlns:cx3="http://schemas.microsoft.com/office/drawing/2016/5/9/chartex" xmlns:cx4="http://schemas.microsoft.com/office/drawing/2016/5/10/chartex" xmlns:cx5="http://schemas.microsoft.com/office/drawing/2016/5/11/chartex" xmlns:cx6="http://schemas.microsoft.com/office/drawing/2016/5/12/chartex" xmlns:cx7="http://schemas.microsoft.com/office/drawing/2016/5/13/chartex" xmlns:cx8="http://schemas.microsoft.com/office/drawing/2016/5/14/chartex" xmlns:mc="http://schemas.openxmlformats.org/markup-compatibility/2006" xmlns:aink="http://schemas.microsoft.com/office/drawing/2016/ink" xmlns:am3d="http://schemas.microsoft.com/office/drawing/2017/model3d" xmlns:o="urn:schemas-microsoft-com:office:office" xmlns:oel="http://schemas.microsoft.com/office/2019/extlst" xmlns:r="http://schemas.openxmlformats.org/officeDocument/2006/relationships" xmlns:m="http://schemas.openxmlformats.org/officeDocument/2006/math" xmlns:v="urn:schemas-microsoft-com:vml" xmlns:wp14="http://schemas.microsoft.com/office/word/2010/wordprocessingDrawing" xmlns:wp="http://schemas.openxmlformats.org/drawingml/2006/wordprocessingDrawing" xmlns:w10="urn:schemas-microsoft-com:office:word" xmlns:w="http://schemas.openxmlformats.org/wordprocessingml/2006/main" xmlns:w14="http://schemas.microsoft.com/office/word/2010/wordml" xmlns:w15="http://schemas.microsoft.com/office/word/2012/wordml" xmlns:w16cex="http://schemas.microsoft.com/office/word/2018/wordml/cex" xmlns:w16cid="http://schemas.microsoft.com/office/word/2016/wordml/cid" xmlns:w16="http://schemas.microsoft.com/office/word/2018/wordml" xmlns:w16du="http://schemas.microsoft.com/office/word/2023/wordml/word16du" xmlns:w16sdtdh="http://schemas.microsoft.com/office/word/2020/wordml/sdtdatahash" xmlns:w16se="http://schemas.microsoft.com/office/word/2015/wordml/symex" xmlns:wpg="http://schemas.microsoft.com/office/word/2010/wordprocessingGroup" xmlns:wpi="http://schemas.microsoft.com/office/word/2010/wordprocessingInk" xmlns:wne="http://schemas.microsoft.com/office/word/2006/wordml" xmlns:wps="http://schemas.microsoft.com/office/word/2010/wordprocessingShape" mc:Ignorable="w14 w15 w16se w16cid w16 w16cex w16sdtdh w16du wp14">
   <w:p>
     <w:pPr>
       <w:pStyle w:val="Intestazione"/>
@@ -13758,7 +13723,7 @@
 </file>
 
 <file path=word/numbering.xml><?xml version="1.0" encoding="utf-8"?>
-<w:numbering xmlns:wpc="http://schemas.microsoft.com/office/word/2010/wordprocessingCanvas" xmlns:cx="http://schemas.microsoft.com/office/drawing/2014/chartex" xmlns:cx1="http://schemas.microsoft.com/office/drawing/2015/9/8/chartex" xmlns:cx2="http://schemas.microsoft.com/office/drawing/2015/10/21/chartex" xmlns:cx3="http://schemas.microsoft.com/office/drawing/2016/5/9/chartex" xmlns:cx4="http://schemas.microsoft.com/office/drawing/2016/5/10/chartex" xmlns:cx5="http://schemas.microsoft.com/office/drawing/2016/5/11/chartex" xmlns:cx6="http://schemas.microsoft.com/office/drawing/2016/5/12/chartex" xmlns:cx7="http://schemas.microsoft.com/office/drawing/2016/5/13/chartex" xmlns:cx8="http://schemas.microsoft.com/office/drawing/2016/5/14/chartex" xmlns:mc="http://schemas.openxmlformats.org/markup-compatibility/2006" xmlns:aink="http://schemas.microsoft.com/office/drawing/2016/ink" xmlns:am3d="http://schemas.microsoft.com/office/drawing/2017/model3d" xmlns:o="urn:schemas-microsoft-com:office:office" xmlns:oel="http://schemas.microsoft.com/office/2019/extlst" xmlns:r="http://schemas.openxmlformats.org/officeDocument/2006/relationships" xmlns:m="http://schemas.openxmlformats.org/officeDocument/2006/math" xmlns:v="urn:schemas-microsoft-com:vml" xmlns:wp14="http://schemas.microsoft.com/office/word/2010/wordprocessingDrawing" xmlns:wp="http://schemas.openxmlformats.org/drawingml/2006/wordprocessingDrawing" xmlns:w10="urn:schemas-microsoft-com:office:word" xmlns:w="http://schemas.openxmlformats.org/wordprocessingml/2006/main" xmlns:w14="http://schemas.microsoft.com/office/word/2010/wordml" xmlns:w15="http://schemas.microsoft.com/office/word/2012/wordml" xmlns:w16cex="http://schemas.microsoft.com/office/word/2018/wordml/cex" xmlns:w16cid="http://schemas.microsoft.com/office/word/2016/wordml/cid" xmlns:w16="http://schemas.microsoft.com/office/word/2018/wordml" xmlns:w16sdtdh="http://schemas.microsoft.com/office/word/2020/wordml/sdtdatahash" xmlns:w16se="http://schemas.microsoft.com/office/word/2015/wordml/symex" xmlns:wpg="http://schemas.microsoft.com/office/word/2010/wordprocessingGroup" xmlns:wpi="http://schemas.microsoft.com/office/word/2010/wordprocessingInk" xmlns:wne="http://schemas.microsoft.com/office/word/2006/wordml" xmlns:wps="http://schemas.microsoft.com/office/word/2010/wordprocessingShape" mc:Ignorable="w14 w15 w16se w16cid w16 w16cex w16sdtdh wp14">
+<w:numbering xmlns:wpc="http://schemas.microsoft.com/office/word/2010/wordprocessingCanvas" xmlns:cx="http://schemas.microsoft.com/office/drawing/2014/chartex" xmlns:cx1="http://schemas.microsoft.com/office/drawing/2015/9/8/chartex" xmlns:cx2="http://schemas.microsoft.com/office/drawing/2015/10/21/chartex" xmlns:cx3="http://schemas.microsoft.com/office/drawing/2016/5/9/chartex" xmlns:cx4="http://schemas.microsoft.com/office/drawing/2016/5/10/chartex" xmlns:cx5="http://schemas.microsoft.com/office/drawing/2016/5/11/chartex" xmlns:cx6="http://schemas.microsoft.com/office/drawing/2016/5/12/chartex" xmlns:cx7="http://schemas.microsoft.com/office/drawing/2016/5/13/chartex" xmlns:cx8="http://schemas.microsoft.com/office/drawing/2016/5/14/chartex" xmlns:mc="http://schemas.openxmlformats.org/markup-compatibility/2006" xmlns:aink="http://schemas.microsoft.com/office/drawing/2016/ink" xmlns:am3d="http://schemas.microsoft.com/office/drawing/2017/model3d" xmlns:o="urn:schemas-microsoft-com:office:office" xmlns:oel="http://schemas.microsoft.com/office/2019/extlst" xmlns:r="http://schemas.openxmlformats.org/officeDocument/2006/relationships" xmlns:m="http://schemas.openxmlformats.org/officeDocument/2006/math" xmlns:v="urn:schemas-microsoft-com:vml" xmlns:wp14="http://schemas.microsoft.com/office/word/2010/wordprocessingDrawing" xmlns:wp="http://schemas.openxmlformats.org/drawingml/2006/wordprocessingDrawing" xmlns:w10="urn:schemas-microsoft-com:office:word" xmlns:w="http://schemas.openxmlformats.org/wordprocessingml/2006/main" xmlns:w14="http://schemas.microsoft.com/office/word/2010/wordml" xmlns:w15="http://schemas.microsoft.com/office/word/2012/wordml" xmlns:w16cex="http://schemas.microsoft.com/office/word/2018/wordml/cex" xmlns:w16cid="http://schemas.microsoft.com/office/word/2016/wordml/cid" xmlns:w16="http://schemas.microsoft.com/office/word/2018/wordml" xmlns:w16du="http://schemas.microsoft.com/office/word/2023/wordml/word16du" xmlns:w16sdtdh="http://schemas.microsoft.com/office/word/2020/wordml/sdtdatahash" xmlns:w16se="http://schemas.microsoft.com/office/word/2015/wordml/symex" xmlns:wpg="http://schemas.microsoft.com/office/word/2010/wordprocessingGroup" xmlns:wpi="http://schemas.microsoft.com/office/word/2010/wordprocessingInk" xmlns:wne="http://schemas.microsoft.com/office/word/2006/wordml" xmlns:wps="http://schemas.microsoft.com/office/word/2010/wordprocessingShape" mc:Ignorable="w14 w15 w16se w16cid w16 w16cex w16sdtdh w16du wp14">
   <w:abstractNum w:abstractNumId="0" w15:restartNumberingAfterBreak="0">
     <w:nsid w:val="06050DE1"/>
     <w:multiLevelType w:val="hybridMultilevel"/>
@@ -16063,7 +16028,7 @@
 </file>
 
 <file path=word/styles.xml><?xml version="1.0" encoding="utf-8"?>
-<w:styles xmlns:mc="http://schemas.openxmlformats.org/markup-compatibility/2006" xmlns:r="http://schemas.openxmlformats.org/officeDocument/2006/relationships" xmlns:w="http://schemas.openxmlformats.org/wordprocessingml/2006/main" xmlns:w14="http://schemas.microsoft.com/office/word/2010/wordml" xmlns:w15="http://schemas.microsoft.com/office/word/2012/wordml" xmlns:w16cex="http://schemas.microsoft.com/office/word/2018/wordml/cex" xmlns:w16cid="http://schemas.microsoft.com/office/word/2016/wordml/cid" xmlns:w16="http://schemas.microsoft.com/office/word/2018/wordml" xmlns:w16sdtdh="http://schemas.microsoft.com/office/word/2020/wordml/sdtdatahash" xmlns:w16se="http://schemas.microsoft.com/office/word/2015/wordml/symex" mc:Ignorable="w14 w15 w16se w16cid w16 w16cex w16sdtdh">
+<w:styles xmlns:mc="http://schemas.openxmlformats.org/markup-compatibility/2006" xmlns:r="http://schemas.openxmlformats.org/officeDocument/2006/relationships" xmlns:w="http://schemas.openxmlformats.org/wordprocessingml/2006/main" xmlns:w14="http://schemas.microsoft.com/office/word/2010/wordml" xmlns:w15="http://schemas.microsoft.com/office/word/2012/wordml" xmlns:w16cex="http://schemas.microsoft.com/office/word/2018/wordml/cex" xmlns:w16cid="http://schemas.microsoft.com/office/word/2016/wordml/cid" xmlns:w16="http://schemas.microsoft.com/office/word/2018/wordml" xmlns:w16du="http://schemas.microsoft.com/office/word/2023/wordml/word16du" xmlns:w16sdtdh="http://schemas.microsoft.com/office/word/2020/wordml/sdtdatahash" xmlns:w16se="http://schemas.microsoft.com/office/word/2015/wordml/symex" mc:Ignorable="w14 w15 w16se w16cid w16 w16cex w16sdtdh w16du">
   <w:docDefaults>
     <w:rPrDefault>
       <w:rPr>

</xml_diff>

<commit_message>
Aggiunte indicazioni firme fine stage
</commit_message>
<xml_diff>
--- a/FAQ Stage e Tesi/FAQ Stage e Tesi.docx
+++ b/FAQ Stage e Tesi/FAQ Stage e Tesi.docx
@@ -4758,6 +4758,9 @@
         <w:spacing w:after="160" w:line="259" w:lineRule="auto"/>
       </w:pPr>
       <w:r>
+        <w:rPr>
+          <w:noProof/>
+        </w:rPr>
         <w:lastRenderedPageBreak/>
         <w:drawing>
           <wp:anchor distT="0" distB="0" distL="114300" distR="114300" simplePos="0" relativeHeight="251661312" behindDoc="0" locked="0" layoutInCell="1" allowOverlap="1" wp14:anchorId="684D981E" wp14:editId="46F548EB">
@@ -4835,6 +4838,9 @@
         <w:spacing w:after="160" w:line="259" w:lineRule="auto"/>
       </w:pPr>
       <w:r>
+        <w:rPr>
+          <w:noProof/>
+        </w:rPr>
         <w:drawing>
           <wp:anchor distT="0" distB="0" distL="114300" distR="114300" simplePos="0" relativeHeight="251663360" behindDoc="0" locked="0" layoutInCell="1" allowOverlap="1" wp14:anchorId="2DD19E30" wp14:editId="23C887D3">
             <wp:simplePos x="0" y="0"/>
@@ -5483,13 +5489,13 @@
         <w:pStyle w:val="Titolo1"/>
         <w:spacing w:line="276" w:lineRule="auto"/>
       </w:pPr>
-      <w:bookmarkStart w:id="9" w:name="_Toc126771986"/>
-      <w:bookmarkStart w:id="10" w:name="_Toc166499008"/>
+      <w:bookmarkStart w:id="9" w:name="_Toc166499008"/>
+      <w:bookmarkStart w:id="10" w:name="_Toc126771986"/>
       <w:r>
         <w:lastRenderedPageBreak/>
         <w:t>Incontro annuale di Stage-It</w:t>
       </w:r>
-      <w:bookmarkEnd w:id="10"/>
+      <w:bookmarkEnd w:id="9"/>
     </w:p>
     <w:p>
       <w:pPr>
@@ -6106,7 +6112,7 @@
         <w:lastRenderedPageBreak/>
         <w:t>SIAGAS</w:t>
       </w:r>
-      <w:bookmarkEnd w:id="9"/>
+      <w:bookmarkEnd w:id="10"/>
       <w:r>
         <w:t xml:space="preserve"> e Attivazione Stage</w:t>
       </w:r>
@@ -9501,20 +9507,36 @@
         <w:spacing w:after="160" w:line="276" w:lineRule="auto"/>
       </w:pPr>
       <w:r>
-        <w:t xml:space="preserve">la firma del tutor aziendale; </w:t>
-      </w:r>
-    </w:p>
-    <w:p>
-      <w:pPr>
-        <w:pStyle w:val="Paragrafoelenco"/>
-        <w:numPr>
-          <w:ilvl w:val="0"/>
-          <w:numId w:val="1"/>
-        </w:numPr>
-        <w:spacing w:after="160" w:line="276" w:lineRule="auto"/>
-      </w:pPr>
-      <w:r>
-        <w:t>la firma del tutor interno;</w:t>
+        <w:t>la firma del tutor aziendale</w:t>
+      </w:r>
+      <w:r>
+        <w:t xml:space="preserve"> (NOTA BENE – anche se c’è scritto – NON SERVE la firma digitale sia per questo passaggio che il successivo)</w:t>
+      </w:r>
+    </w:p>
+    <w:p>
+      <w:pPr>
+        <w:pStyle w:val="Paragrafoelenco"/>
+        <w:numPr>
+          <w:ilvl w:val="1"/>
+          <w:numId w:val="1"/>
+        </w:numPr>
+        <w:spacing w:after="160" w:line="276" w:lineRule="auto"/>
+      </w:pPr>
+      <w:r>
+        <w:t>Basta anche mandarglielo per mail e riesce a firmarlo. Idealmente, lo mandi al tutor aziendale, al prof relatore e poi a Tullio con la stessa procedura, poi te lo rimandano firmato senza problemi</w:t>
+      </w:r>
+    </w:p>
+    <w:p>
+      <w:pPr>
+        <w:pStyle w:val="Paragrafoelenco"/>
+        <w:numPr>
+          <w:ilvl w:val="0"/>
+          <w:numId w:val="1"/>
+        </w:numPr>
+        <w:spacing w:after="160" w:line="276" w:lineRule="auto"/>
+      </w:pPr>
+      <w:r>
+        <w:t>la firma del tutor interno</w:t>
       </w:r>
     </w:p>
     <w:p>

</xml_diff>

<commit_message>
Aggiunte su tesi in inglese - date le troppe domande
</commit_message>
<xml_diff>
--- a/FAQ Stage e Tesi/FAQ Stage e Tesi.docx
+++ b/FAQ Stage e Tesi/FAQ Stage e Tesi.docx
@@ -2057,10 +2057,16 @@
         <w:spacing w:line="276" w:lineRule="auto"/>
       </w:pPr>
       <w:r>
-        <w:t>Per poter andare in stage full-time (dal 22/23)</w:t>
-      </w:r>
-      <w:r>
-        <w:t xml:space="preserve"> occorre</w:t>
+        <w:t xml:space="preserve">(FINO AL 2022/2023 VALEVA LA SEGUENTE) </w:t>
+      </w:r>
+      <w:r>
+        <w:t>Per poter andare in stage full-time</w:t>
+      </w:r>
+      <w:r>
+        <w:t xml:space="preserve"> </w:t>
+      </w:r>
+      <w:r>
+        <w:t>occorre</w:t>
       </w:r>
       <w:r>
         <w:t>:</w:t>
@@ -10695,13 +10701,37 @@
     <w:p>
       <w:pPr>
         <w:spacing w:after="160" w:line="259" w:lineRule="auto"/>
-        <w:rPr>
-          <w:rFonts w:asciiTheme="majorHAnsi" w:eastAsiaTheme="majorEastAsia" w:hAnsiTheme="majorHAnsi" w:cstheme="majorBidi"/>
-          <w:color w:val="2F5496" w:themeColor="accent1" w:themeShade="BF"/>
-          <w:sz w:val="32"/>
-          <w:szCs w:val="32"/>
-        </w:rPr>
-      </w:pPr>
+      </w:pPr>
+      <w:r>
+        <w:rPr>
+          <w:u w:val="single"/>
+        </w:rPr>
+        <w:t>In caso vogliate fare la tesi in inglese/in altra lingua</w:t>
+      </w:r>
+    </w:p>
+    <w:p>
+      <w:pPr>
+        <w:pStyle w:val="Paragrafoelenco"/>
+        <w:numPr>
+          <w:ilvl w:val="0"/>
+          <w:numId w:val="21"/>
+        </w:numPr>
+      </w:pPr>
+      <w:r>
+        <w:t>non dovete fare procedure particolari, al di là di comunicarlo al vostro relatore</w:t>
+      </w:r>
+    </w:p>
+    <w:p>
+      <w:pPr>
+        <w:pStyle w:val="Paragrafoelenco"/>
+        <w:numPr>
+          <w:ilvl w:val="0"/>
+          <w:numId w:val="21"/>
+        </w:numPr>
+      </w:pPr>
+      <w:r>
+        <w:t>e poi potete fare tutto facilmente</w:t>
+      </w:r>
       <w:r>
         <w:br w:type="page"/>
       </w:r>
@@ -15874,6 +15904,118 @@
     </w:lvl>
   </w:abstractNum>
   <w:abstractNum w:abstractNumId="19" w15:restartNumberingAfterBreak="0">
+    <w:nsid w:val="6D4A0279"/>
+    <w:multiLevelType w:val="hybridMultilevel"/>
+    <w:tmpl w:val="1A52FE8C"/>
+    <w:lvl w:ilvl="0" w:tplc="B220EB18">
+      <w:numFmt w:val="bullet"/>
+      <w:lvlText w:val="-"/>
+      <w:lvlJc w:val="left"/>
+      <w:pPr>
+        <w:ind w:left="720" w:hanging="360"/>
+      </w:pPr>
+      <w:rPr>
+        <w:rFonts w:ascii="Calibri" w:eastAsiaTheme="minorHAnsi" w:hAnsi="Calibri" w:cs="Calibri" w:hint="default"/>
+      </w:rPr>
+    </w:lvl>
+    <w:lvl w:ilvl="1" w:tplc="04100003" w:tentative="1">
+      <w:start w:val="1"/>
+      <w:numFmt w:val="bullet"/>
+      <w:lvlText w:val="o"/>
+      <w:lvlJc w:val="left"/>
+      <w:pPr>
+        <w:ind w:left="1440" w:hanging="360"/>
+      </w:pPr>
+      <w:rPr>
+        <w:rFonts w:ascii="Courier New" w:hAnsi="Courier New" w:cs="Courier New" w:hint="default"/>
+      </w:rPr>
+    </w:lvl>
+    <w:lvl w:ilvl="2" w:tplc="04100005" w:tentative="1">
+      <w:start w:val="1"/>
+      <w:numFmt w:val="bullet"/>
+      <w:lvlText w:val=""/>
+      <w:lvlJc w:val="left"/>
+      <w:pPr>
+        <w:ind w:left="2160" w:hanging="360"/>
+      </w:pPr>
+      <w:rPr>
+        <w:rFonts w:ascii="Wingdings" w:hAnsi="Wingdings" w:hint="default"/>
+      </w:rPr>
+    </w:lvl>
+    <w:lvl w:ilvl="3" w:tplc="04100001" w:tentative="1">
+      <w:start w:val="1"/>
+      <w:numFmt w:val="bullet"/>
+      <w:lvlText w:val=""/>
+      <w:lvlJc w:val="left"/>
+      <w:pPr>
+        <w:ind w:left="2880" w:hanging="360"/>
+      </w:pPr>
+      <w:rPr>
+        <w:rFonts w:ascii="Symbol" w:hAnsi="Symbol" w:hint="default"/>
+      </w:rPr>
+    </w:lvl>
+    <w:lvl w:ilvl="4" w:tplc="04100003" w:tentative="1">
+      <w:start w:val="1"/>
+      <w:numFmt w:val="bullet"/>
+      <w:lvlText w:val="o"/>
+      <w:lvlJc w:val="left"/>
+      <w:pPr>
+        <w:ind w:left="3600" w:hanging="360"/>
+      </w:pPr>
+      <w:rPr>
+        <w:rFonts w:ascii="Courier New" w:hAnsi="Courier New" w:cs="Courier New" w:hint="default"/>
+      </w:rPr>
+    </w:lvl>
+    <w:lvl w:ilvl="5" w:tplc="04100005" w:tentative="1">
+      <w:start w:val="1"/>
+      <w:numFmt w:val="bullet"/>
+      <w:lvlText w:val=""/>
+      <w:lvlJc w:val="left"/>
+      <w:pPr>
+        <w:ind w:left="4320" w:hanging="360"/>
+      </w:pPr>
+      <w:rPr>
+        <w:rFonts w:ascii="Wingdings" w:hAnsi="Wingdings" w:hint="default"/>
+      </w:rPr>
+    </w:lvl>
+    <w:lvl w:ilvl="6" w:tplc="04100001" w:tentative="1">
+      <w:start w:val="1"/>
+      <w:numFmt w:val="bullet"/>
+      <w:lvlText w:val=""/>
+      <w:lvlJc w:val="left"/>
+      <w:pPr>
+        <w:ind w:left="5040" w:hanging="360"/>
+      </w:pPr>
+      <w:rPr>
+        <w:rFonts w:ascii="Symbol" w:hAnsi="Symbol" w:hint="default"/>
+      </w:rPr>
+    </w:lvl>
+    <w:lvl w:ilvl="7" w:tplc="04100003" w:tentative="1">
+      <w:start w:val="1"/>
+      <w:numFmt w:val="bullet"/>
+      <w:lvlText w:val="o"/>
+      <w:lvlJc w:val="left"/>
+      <w:pPr>
+        <w:ind w:left="5760" w:hanging="360"/>
+      </w:pPr>
+      <w:rPr>
+        <w:rFonts w:ascii="Courier New" w:hAnsi="Courier New" w:cs="Courier New" w:hint="default"/>
+      </w:rPr>
+    </w:lvl>
+    <w:lvl w:ilvl="8" w:tplc="04100005" w:tentative="1">
+      <w:start w:val="1"/>
+      <w:numFmt w:val="bullet"/>
+      <w:lvlText w:val=""/>
+      <w:lvlJc w:val="left"/>
+      <w:pPr>
+        <w:ind w:left="6480" w:hanging="360"/>
+      </w:pPr>
+      <w:rPr>
+        <w:rFonts w:ascii="Wingdings" w:hAnsi="Wingdings" w:hint="default"/>
+      </w:rPr>
+    </w:lvl>
+  </w:abstractNum>
+  <w:abstractNum w:abstractNumId="20" w15:restartNumberingAfterBreak="0">
     <w:nsid w:val="7D5332B9"/>
     <w:multiLevelType w:val="hybridMultilevel"/>
     <w:tmpl w:val="3F643FE8"/>
@@ -16032,7 +16174,7 @@
     <w:abstractNumId w:val="9"/>
   </w:num>
   <w:num w:numId="16" w16cid:durableId="908729488">
-    <w:abstractNumId w:val="19"/>
+    <w:abstractNumId w:val="20"/>
   </w:num>
   <w:num w:numId="17" w16cid:durableId="224341472">
     <w:abstractNumId w:val="5"/>
@@ -16045,6 +16187,9 @@
   </w:num>
   <w:num w:numId="20" w16cid:durableId="240259367">
     <w:abstractNumId w:val="6"/>
+  </w:num>
+  <w:num w:numId="21" w16cid:durableId="980227602">
+    <w:abstractNumId w:val="19"/>
   </w:num>
 </w:numbering>
 </file>

</xml_diff>

<commit_message>
Aggiunte info slide finali
</commit_message>
<xml_diff>
--- a/FAQ Stage e Tesi/FAQ Stage e Tesi.docx
+++ b/FAQ Stage e Tesi/FAQ Stage e Tesi.docx
@@ -10097,14 +10097,9 @@
         </w:numPr>
         <w:spacing w:line="276" w:lineRule="auto"/>
       </w:pPr>
-      <w:proofErr w:type="gramStart"/>
       <w:r>
         <w:lastRenderedPageBreak/>
-        <w:t>A quanto pare</w:t>
-      </w:r>
-      <w:proofErr w:type="gramEnd"/>
-      <w:r>
-        <w:t xml:space="preserve"> può bastare solo numero di protocollo, se lo avete mettete anche repertorio che nessuno vi picchia (forse)</w:t>
+        <w:t>A quanto pare può bastare solo numero di protocollo, se lo avete mettete anche repertorio che nessuno vi picchia (forse)</w:t>
       </w:r>
     </w:p>
     <w:p>
@@ -11089,13 +11084,8 @@
         </w:numPr>
         <w:spacing w:after="160" w:line="276" w:lineRule="auto"/>
       </w:pPr>
-      <w:proofErr w:type="gramStart"/>
-      <w:r>
-        <w:t>Gli</w:t>
-      </w:r>
-      <w:proofErr w:type="gramEnd"/>
-      <w:r>
-        <w:t xml:space="preserve"> warning ignorateli, per la quasi totalità; comunque, esistono vari modi di ris</w:t>
+      <w:r>
+        <w:t>Gli warning ignorateli, per la quasi totalità; comunque, esistono vari modi di ris</w:t>
       </w:r>
       <w:r>
         <w:t>olverli (magari, con chktex e commentando errori, es. \hbadness=10000 e % chktex-file (codice errore) possono risolvervi un disastro di warning nel singolo capitolo legati a spazi o a piccolezze simili; li riporto per completezza di visione</w:t>
@@ -12274,7 +12264,13 @@
         <w:spacing w:line="276" w:lineRule="auto"/>
       </w:pPr>
       <w:r>
-        <w:t>Serve quindi:</w:t>
+        <w:rPr>
+          <w:u w:val="single"/>
+        </w:rPr>
+        <w:t>PER CARICARE LA PRESENTAZIONE</w:t>
+      </w:r>
+      <w:r>
+        <w:t>:</w:t>
       </w:r>
     </w:p>
     <w:p>
@@ -12345,6 +12341,17 @@
       <w:pPr>
         <w:spacing w:after="160" w:line="259" w:lineRule="auto"/>
       </w:pPr>
+      <w:r>
+        <w:t>Domanda: Una volta caricata, la presentazione è definitiva?</w:t>
+      </w:r>
+    </w:p>
+    <w:p>
+      <w:pPr>
+        <w:spacing w:after="160" w:line="259" w:lineRule="auto"/>
+      </w:pPr>
+      <w:r>
+        <w:t xml:space="preserve">Risposta: NON SI SA, nel dubbio caricatela in uno stato definitivo (in teoria prima del termine, dovrebbe essere possibile modificarla in sovrascrittura quante volte si vuole). </w:t>
+      </w:r>
       <w:r>
         <w:br w:type="page"/>
       </w:r>

</xml_diff>

<commit_message>
Modifiche formattazione + info stage interno
</commit_message>
<xml_diff>
--- a/FAQ Stage e Tesi/FAQ Stage e Tesi.docx
+++ b/FAQ Stage e Tesi/FAQ Stage e Tesi.docx
@@ -198,7 +198,7 @@
           <w:r>
             <w:fldChar w:fldCharType="separate"/>
           </w:r>
-          <w:hyperlink w:anchor="_Toc166499001" w:history="1">
+          <w:hyperlink w:anchor="_Toc177043306" w:history="1">
             <w:r>
               <w:rPr>
                 <w:rStyle w:val="Collegamentoipertestuale"/>
@@ -225,7 +225,7 @@
                 <w:noProof/>
                 <w:webHidden/>
               </w:rPr>
-              <w:instrText xml:space="preserve"> PAGEREF _Toc166499001 \h </w:instrText>
+              <w:instrText xml:space="preserve"> PAGEREF _Toc177043306 \h </w:instrText>
             </w:r>
             <w:r>
               <w:rPr>
@@ -272,7 +272,7 @@
               <w14:ligatures w14:val="standardContextual"/>
             </w:rPr>
           </w:pPr>
-          <w:hyperlink w:anchor="_Toc166499002" w:history="1">
+          <w:hyperlink w:anchor="_Toc177043307" w:history="1">
             <w:r>
               <w:rPr>
                 <w:rStyle w:val="Collegamentoipertestuale"/>
@@ -299,7 +299,7 @@
                 <w:noProof/>
                 <w:webHidden/>
               </w:rPr>
-              <w:instrText xml:space="preserve"> PAGEREF _Toc166499002 \h </w:instrText>
+              <w:instrText xml:space="preserve"> PAGEREF _Toc177043307 \h </w:instrText>
             </w:r>
             <w:r>
               <w:rPr>
@@ -346,7 +346,7 @@
               <w14:ligatures w14:val="standardContextual"/>
             </w:rPr>
           </w:pPr>
-          <w:hyperlink w:anchor="_Toc166499003" w:history="1">
+          <w:hyperlink w:anchor="_Toc177043308" w:history="1">
             <w:r>
               <w:rPr>
                 <w:rStyle w:val="Collegamentoipertestuale"/>
@@ -373,7 +373,7 @@
                 <w:noProof/>
                 <w:webHidden/>
               </w:rPr>
-              <w:instrText xml:space="preserve"> PAGEREF _Toc166499003 \h </w:instrText>
+              <w:instrText xml:space="preserve"> PAGEREF _Toc177043308 \h </w:instrText>
             </w:r>
             <w:r>
               <w:rPr>
@@ -420,7 +420,7 @@
               <w14:ligatures w14:val="standardContextual"/>
             </w:rPr>
           </w:pPr>
-          <w:hyperlink w:anchor="_Toc166499004" w:history="1">
+          <w:hyperlink w:anchor="_Toc177043309" w:history="1">
             <w:r>
               <w:rPr>
                 <w:rStyle w:val="Collegamentoipertestuale"/>
@@ -447,7 +447,7 @@
                 <w:noProof/>
                 <w:webHidden/>
               </w:rPr>
-              <w:instrText xml:space="preserve"> PAGEREF _Toc166499004 \h </w:instrText>
+              <w:instrText xml:space="preserve"> PAGEREF _Toc177043309 \h </w:instrText>
             </w:r>
             <w:r>
               <w:rPr>
@@ -494,7 +494,7 @@
               <w14:ligatures w14:val="standardContextual"/>
             </w:rPr>
           </w:pPr>
-          <w:hyperlink w:anchor="_Toc166499005" w:history="1">
+          <w:hyperlink w:anchor="_Toc177043310" w:history="1">
             <w:r>
               <w:rPr>
                 <w:rStyle w:val="Collegamentoipertestuale"/>
@@ -521,7 +521,7 @@
                 <w:noProof/>
                 <w:webHidden/>
               </w:rPr>
-              <w:instrText xml:space="preserve"> PAGEREF _Toc166499005 \h </w:instrText>
+              <w:instrText xml:space="preserve"> PAGEREF _Toc177043310 \h </w:instrText>
             </w:r>
             <w:r>
               <w:rPr>
@@ -568,7 +568,7 @@
               <w14:ligatures w14:val="standardContextual"/>
             </w:rPr>
           </w:pPr>
-          <w:hyperlink w:anchor="_Toc166499006" w:history="1">
+          <w:hyperlink w:anchor="_Toc177043311" w:history="1">
             <w:r>
               <w:rPr>
                 <w:rStyle w:val="Collegamentoipertestuale"/>
@@ -595,7 +595,155 @@
                 <w:noProof/>
                 <w:webHidden/>
               </w:rPr>
-              <w:instrText xml:space="preserve"> PAGEREF _Toc166499006 \h </w:instrText>
+              <w:instrText xml:space="preserve"> PAGEREF _Toc177043311 \h </w:instrText>
+            </w:r>
+            <w:r>
+              <w:rPr>
+                <w:noProof/>
+                <w:webHidden/>
+              </w:rPr>
+            </w:r>
+            <w:r>
+              <w:rPr>
+                <w:noProof/>
+                <w:webHidden/>
+              </w:rPr>
+              <w:fldChar w:fldCharType="separate"/>
+            </w:r>
+            <w:r>
+              <w:rPr>
+                <w:noProof/>
+                <w:webHidden/>
+              </w:rPr>
+              <w:t>11</w:t>
+            </w:r>
+            <w:r>
+              <w:rPr>
+                <w:noProof/>
+                <w:webHidden/>
+              </w:rPr>
+              <w:fldChar w:fldCharType="end"/>
+            </w:r>
+          </w:hyperlink>
+        </w:p>
+        <w:p>
+          <w:pPr>
+            <w:pStyle w:val="Sommario1"/>
+            <w:tabs>
+              <w:tab w:val="right" w:leader="dot" w:pos="9628"/>
+            </w:tabs>
+            <w:rPr>
+              <w:rFonts w:eastAsiaTheme="minorEastAsia"/>
+              <w:noProof/>
+              <w:kern w:val="2"/>
+              <w:sz w:val="24"/>
+              <w:szCs w:val="24"/>
+              <w:lang w:eastAsia="it-IT"/>
+              <w14:ligatures w14:val="standardContextual"/>
+            </w:rPr>
+          </w:pPr>
+          <w:hyperlink w:anchor="_Toc177043312" w:history="1">
+            <w:r>
+              <w:rPr>
+                <w:rStyle w:val="Collegamentoipertestuale"/>
+                <w:noProof/>
+              </w:rPr>
+              <w:t>Corso di sicurezza</w:t>
+            </w:r>
+            <w:r>
+              <w:rPr>
+                <w:noProof/>
+                <w:webHidden/>
+              </w:rPr>
+              <w:tab/>
+            </w:r>
+            <w:r>
+              <w:rPr>
+                <w:noProof/>
+                <w:webHidden/>
+              </w:rPr>
+              <w:fldChar w:fldCharType="begin"/>
+            </w:r>
+            <w:r>
+              <w:rPr>
+                <w:noProof/>
+                <w:webHidden/>
+              </w:rPr>
+              <w:instrText xml:space="preserve"> PAGEREF _Toc177043312 \h </w:instrText>
+            </w:r>
+            <w:r>
+              <w:rPr>
+                <w:noProof/>
+                <w:webHidden/>
+              </w:rPr>
+            </w:r>
+            <w:r>
+              <w:rPr>
+                <w:noProof/>
+                <w:webHidden/>
+              </w:rPr>
+              <w:fldChar w:fldCharType="separate"/>
+            </w:r>
+            <w:r>
+              <w:rPr>
+                <w:noProof/>
+                <w:webHidden/>
+              </w:rPr>
+              <w:t>12</w:t>
+            </w:r>
+            <w:r>
+              <w:rPr>
+                <w:noProof/>
+                <w:webHidden/>
+              </w:rPr>
+              <w:fldChar w:fldCharType="end"/>
+            </w:r>
+          </w:hyperlink>
+        </w:p>
+        <w:p>
+          <w:pPr>
+            <w:pStyle w:val="Sommario1"/>
+            <w:tabs>
+              <w:tab w:val="right" w:leader="dot" w:pos="9628"/>
+            </w:tabs>
+            <w:rPr>
+              <w:rFonts w:eastAsiaTheme="minorEastAsia"/>
+              <w:noProof/>
+              <w:kern w:val="2"/>
+              <w:sz w:val="24"/>
+              <w:szCs w:val="24"/>
+              <w:lang w:eastAsia="it-IT"/>
+              <w14:ligatures w14:val="standardContextual"/>
+            </w:rPr>
+          </w:pPr>
+          <w:hyperlink w:anchor="_Toc177043313" w:history="1">
+            <w:r>
+              <w:rPr>
+                <w:rStyle w:val="Collegamentoipertestuale"/>
+                <w:noProof/>
+              </w:rPr>
+              <w:t>Incontro annuale di Stage-It</w:t>
+            </w:r>
+            <w:r>
+              <w:rPr>
+                <w:noProof/>
+                <w:webHidden/>
+              </w:rPr>
+              <w:tab/>
+            </w:r>
+            <w:r>
+              <w:rPr>
+                <w:noProof/>
+                <w:webHidden/>
+              </w:rPr>
+              <w:fldChar w:fldCharType="begin"/>
+            </w:r>
+            <w:r>
+              <w:rPr>
+                <w:noProof/>
+                <w:webHidden/>
+              </w:rPr>
+              <w:instrText xml:space="preserve"> PAGEREF _Toc177043313 \h </w:instrText>
             </w:r>
             <w:r>
               <w:rPr>
@@ -642,13 +790,13 @@
               <w14:ligatures w14:val="standardContextual"/>
             </w:rPr>
           </w:pPr>
-          <w:hyperlink w:anchor="_Toc166499007" w:history="1">
+          <w:hyperlink w:anchor="_Toc177043314" w:history="1">
             <w:r>
               <w:rPr>
                 <w:rStyle w:val="Collegamentoipertestuale"/>
                 <w:noProof/>
               </w:rPr>
-              <w:t>Corso di sicurezza</w:t>
+              <w:t>SIAGAS e Attivazione Stage</w:t>
             </w:r>
             <w:r>
               <w:rPr>
@@ -669,7 +817,7 @@
                 <w:noProof/>
                 <w:webHidden/>
               </w:rPr>
-              <w:instrText xml:space="preserve"> PAGEREF _Toc166499007 \h </w:instrText>
+              <w:instrText xml:space="preserve"> PAGEREF _Toc177043314 \h </w:instrText>
             </w:r>
             <w:r>
               <w:rPr>
@@ -689,7 +837,7 @@
                 <w:noProof/>
                 <w:webHidden/>
               </w:rPr>
-              <w:t>14</w:t>
+              <w:t>16</w:t>
             </w:r>
             <w:r>
               <w:rPr>
@@ -716,13 +864,13 @@
               <w14:ligatures w14:val="standardContextual"/>
             </w:rPr>
           </w:pPr>
-          <w:hyperlink w:anchor="_Toc166499008" w:history="1">
+          <w:hyperlink w:anchor="_Toc177043315" w:history="1">
             <w:r>
               <w:rPr>
                 <w:rStyle w:val="Collegamentoipertestuale"/>
                 <w:noProof/>
               </w:rPr>
-              <w:t>Incontro annuale di Stage-It</w:t>
+              <w:t>Durante lo stage</w:t>
             </w:r>
             <w:r>
               <w:rPr>
@@ -743,7 +891,7 @@
                 <w:noProof/>
                 <w:webHidden/>
               </w:rPr>
-              <w:instrText xml:space="preserve"> PAGEREF _Toc166499008 \h </w:instrText>
+              <w:instrText xml:space="preserve"> PAGEREF _Toc177043315 \h </w:instrText>
             </w:r>
             <w:r>
               <w:rPr>
@@ -763,7 +911,7 @@
                 <w:noProof/>
                 <w:webHidden/>
               </w:rPr>
-              <w:t>15</w:t>
+              <w:t>25</w:t>
             </w:r>
             <w:r>
               <w:rPr>
@@ -790,13 +938,13 @@
               <w14:ligatures w14:val="standardContextual"/>
             </w:rPr>
           </w:pPr>
-          <w:hyperlink w:anchor="_Toc166499009" w:history="1">
+          <w:hyperlink w:anchor="_Toc177043316" w:history="1">
             <w:r>
               <w:rPr>
                 <w:rStyle w:val="Collegamentoipertestuale"/>
                 <w:noProof/>
               </w:rPr>
-              <w:t>SIAGAS e Attivazione Stage</w:t>
+              <w:t>Presentazione della domanda di laurea</w:t>
             </w:r>
             <w:r>
               <w:rPr>
@@ -817,7 +965,7 @@
                 <w:noProof/>
                 <w:webHidden/>
               </w:rPr>
-              <w:instrText xml:space="preserve"> PAGEREF _Toc166499009 \h </w:instrText>
+              <w:instrText xml:space="preserve"> PAGEREF _Toc177043316 \h </w:instrText>
             </w:r>
             <w:r>
               <w:rPr>
@@ -837,7 +985,7 @@
                 <w:noProof/>
                 <w:webHidden/>
               </w:rPr>
-              <w:t>18</w:t>
+              <w:t>26</w:t>
             </w:r>
             <w:r>
               <w:rPr>
@@ -864,13 +1012,13 @@
               <w14:ligatures w14:val="standardContextual"/>
             </w:rPr>
           </w:pPr>
-          <w:hyperlink w:anchor="_Toc166499010" w:history="1">
+          <w:hyperlink w:anchor="_Toc177043317" w:history="1">
             <w:r>
               <w:rPr>
                 <w:rStyle w:val="Collegamentoipertestuale"/>
                 <w:noProof/>
               </w:rPr>
-              <w:t>Durante lo stage</w:t>
+              <w:t>Alla fine dello stage: registrazione nel libretto</w:t>
             </w:r>
             <w:r>
               <w:rPr>
@@ -891,7 +1039,7 @@
                 <w:noProof/>
                 <w:webHidden/>
               </w:rPr>
-              <w:instrText xml:space="preserve"> PAGEREF _Toc166499010 \h </w:instrText>
+              <w:instrText xml:space="preserve"> PAGEREF _Toc177043317 \h </w:instrText>
             </w:r>
             <w:r>
               <w:rPr>
@@ -938,13 +1086,13 @@
               <w14:ligatures w14:val="standardContextual"/>
             </w:rPr>
           </w:pPr>
-          <w:hyperlink w:anchor="_Toc166499011" w:history="1">
+          <w:hyperlink w:anchor="_Toc177043318" w:history="1">
             <w:r>
               <w:rPr>
                 <w:rStyle w:val="Collegamentoipertestuale"/>
                 <w:noProof/>
               </w:rPr>
-              <w:t>Presentazione della domanda di laurea</w:t>
+              <w:t>Domande varie Stage</w:t>
             </w:r>
             <w:r>
               <w:rPr>
@@ -965,81 +1113,7 @@
                 <w:noProof/>
                 <w:webHidden/>
               </w:rPr>
-              <w:instrText xml:space="preserve"> PAGEREF _Toc166499011 \h </w:instrText>
-            </w:r>
-            <w:r>
-              <w:rPr>
-                <w:noProof/>
-                <w:webHidden/>
-              </w:rPr>
-            </w:r>
-            <w:r>
-              <w:rPr>
-                <w:noProof/>
-                <w:webHidden/>
-              </w:rPr>
-              <w:fldChar w:fldCharType="separate"/>
-            </w:r>
-            <w:r>
-              <w:rPr>
-                <w:noProof/>
-                <w:webHidden/>
-              </w:rPr>
-              <w:t>28</w:t>
-            </w:r>
-            <w:r>
-              <w:rPr>
-                <w:noProof/>
-                <w:webHidden/>
-              </w:rPr>
-              <w:fldChar w:fldCharType="end"/>
-            </w:r>
-          </w:hyperlink>
-        </w:p>
-        <w:p>
-          <w:pPr>
-            <w:pStyle w:val="Sommario1"/>
-            <w:tabs>
-              <w:tab w:val="right" w:leader="dot" w:pos="9628"/>
-            </w:tabs>
-            <w:rPr>
-              <w:rFonts w:eastAsiaTheme="minorEastAsia"/>
-              <w:noProof/>
-              <w:kern w:val="2"/>
-              <w:sz w:val="24"/>
-              <w:szCs w:val="24"/>
-              <w:lang w:eastAsia="it-IT"/>
-              <w14:ligatures w14:val="standardContextual"/>
-            </w:rPr>
-          </w:pPr>
-          <w:hyperlink w:anchor="_Toc166499012" w:history="1">
-            <w:r>
-              <w:rPr>
-                <w:rStyle w:val="Collegamentoipertestuale"/>
-                <w:noProof/>
-              </w:rPr>
-              <w:t>Alla fine dello stage: registrazione nel libretto</w:t>
-            </w:r>
-            <w:r>
-              <w:rPr>
-                <w:noProof/>
-                <w:webHidden/>
-              </w:rPr>
-              <w:tab/>
-            </w:r>
-            <w:r>
-              <w:rPr>
-                <w:noProof/>
-                <w:webHidden/>
-              </w:rPr>
-              <w:fldChar w:fldCharType="begin"/>
-            </w:r>
-            <w:r>
-              <w:rPr>
-                <w:noProof/>
-                <w:webHidden/>
-              </w:rPr>
-              <w:instrText xml:space="preserve"> PAGEREF _Toc166499012 \h </w:instrText>
+              <w:instrText xml:space="preserve"> PAGEREF _Toc177043318 \h </w:instrText>
             </w:r>
             <w:r>
               <w:rPr>
@@ -1086,13 +1160,13 @@
               <w14:ligatures w14:val="standardContextual"/>
             </w:rPr>
           </w:pPr>
-          <w:hyperlink w:anchor="_Toc166499013" w:history="1">
+          <w:hyperlink w:anchor="_Toc177043319" w:history="1">
             <w:r>
               <w:rPr>
                 <w:rStyle w:val="Collegamentoipertestuale"/>
                 <w:noProof/>
               </w:rPr>
-              <w:t>Domande varie Stage</w:t>
+              <w:t>Tesi: informazioni generali</w:t>
             </w:r>
             <w:r>
               <w:rPr>
@@ -1113,7 +1187,7 @@
                 <w:noProof/>
                 <w:webHidden/>
               </w:rPr>
-              <w:instrText xml:space="preserve"> PAGEREF _Toc166499013 \h </w:instrText>
+              <w:instrText xml:space="preserve"> PAGEREF _Toc177043319 \h </w:instrText>
             </w:r>
             <w:r>
               <w:rPr>
@@ -1160,13 +1234,13 @@
               <w14:ligatures w14:val="standardContextual"/>
             </w:rPr>
           </w:pPr>
-          <w:hyperlink w:anchor="_Toc166499014" w:history="1">
+          <w:hyperlink w:anchor="_Toc177043320" w:history="1">
             <w:r>
               <w:rPr>
                 <w:rStyle w:val="Collegamentoipertestuale"/>
                 <w:noProof/>
               </w:rPr>
-              <w:t>Tesi: informazioni generali</w:t>
+              <w:t>Tesi: Cosa fare esattamente</w:t>
             </w:r>
             <w:r>
               <w:rPr>
@@ -1187,7 +1261,81 @@
                 <w:noProof/>
                 <w:webHidden/>
               </w:rPr>
-              <w:instrText xml:space="preserve"> PAGEREF _Toc166499014 \h </w:instrText>
+              <w:instrText xml:space="preserve"> PAGEREF _Toc177043320 \h </w:instrText>
+            </w:r>
+            <w:r>
+              <w:rPr>
+                <w:noProof/>
+                <w:webHidden/>
+              </w:rPr>
+            </w:r>
+            <w:r>
+              <w:rPr>
+                <w:noProof/>
+                <w:webHidden/>
+              </w:rPr>
+              <w:fldChar w:fldCharType="separate"/>
+            </w:r>
+            <w:r>
+              <w:rPr>
+                <w:noProof/>
+                <w:webHidden/>
+              </w:rPr>
+              <w:t>32</w:t>
+            </w:r>
+            <w:r>
+              <w:rPr>
+                <w:noProof/>
+                <w:webHidden/>
+              </w:rPr>
+              <w:fldChar w:fldCharType="end"/>
+            </w:r>
+          </w:hyperlink>
+        </w:p>
+        <w:p>
+          <w:pPr>
+            <w:pStyle w:val="Sommario1"/>
+            <w:tabs>
+              <w:tab w:val="right" w:leader="dot" w:pos="9628"/>
+            </w:tabs>
+            <w:rPr>
+              <w:rFonts w:eastAsiaTheme="minorEastAsia"/>
+              <w:noProof/>
+              <w:kern w:val="2"/>
+              <w:sz w:val="24"/>
+              <w:szCs w:val="24"/>
+              <w:lang w:eastAsia="it-IT"/>
+              <w14:ligatures w14:val="standardContextual"/>
+            </w:rPr>
+          </w:pPr>
+          <w:hyperlink w:anchor="_Toc177043321" w:history="1">
+            <w:r>
+              <w:rPr>
+                <w:rStyle w:val="Collegamentoipertestuale"/>
+                <w:noProof/>
+              </w:rPr>
+              <w:t>Inserimento della Tesi</w:t>
+            </w:r>
+            <w:r>
+              <w:rPr>
+                <w:noProof/>
+                <w:webHidden/>
+              </w:rPr>
+              <w:tab/>
+            </w:r>
+            <w:r>
+              <w:rPr>
+                <w:noProof/>
+                <w:webHidden/>
+              </w:rPr>
+              <w:fldChar w:fldCharType="begin"/>
+            </w:r>
+            <w:r>
+              <w:rPr>
+                <w:noProof/>
+                <w:webHidden/>
+              </w:rPr>
+              <w:instrText xml:space="preserve"> PAGEREF _Toc177043321 \h </w:instrText>
             </w:r>
             <w:r>
               <w:rPr>
@@ -1234,13 +1382,13 @@
               <w14:ligatures w14:val="standardContextual"/>
             </w:rPr>
           </w:pPr>
-          <w:hyperlink w:anchor="_Toc166499015" w:history="1">
+          <w:hyperlink w:anchor="_Toc177043322" w:history="1">
             <w:r>
               <w:rPr>
                 <w:rStyle w:val="Collegamentoipertestuale"/>
                 <w:noProof/>
               </w:rPr>
-              <w:t>Tesi: Cosa fare esattamente</w:t>
+              <w:t>Presentazione e discussione Tesi</w:t>
             </w:r>
             <w:r>
               <w:rPr>
@@ -1261,7 +1409,7 @@
                 <w:noProof/>
                 <w:webHidden/>
               </w:rPr>
-              <w:instrText xml:space="preserve"> PAGEREF _Toc166499015 \h </w:instrText>
+              <w:instrText xml:space="preserve"> PAGEREF _Toc177043322 \h </w:instrText>
             </w:r>
             <w:r>
               <w:rPr>
@@ -1308,13 +1456,13 @@
               <w14:ligatures w14:val="standardContextual"/>
             </w:rPr>
           </w:pPr>
-          <w:hyperlink w:anchor="_Toc166499016" w:history="1">
+          <w:hyperlink w:anchor="_Toc177043323" w:history="1">
             <w:r>
               <w:rPr>
                 <w:rStyle w:val="Collegamentoipertestuale"/>
                 <w:noProof/>
               </w:rPr>
-              <w:t>Inserimento della Tesi</w:t>
+              <w:t>Permessi lavoro per discussione/proclamazione</w:t>
             </w:r>
             <w:r>
               <w:rPr>
@@ -1335,7 +1483,7 @@
                 <w:noProof/>
                 <w:webHidden/>
               </w:rPr>
-              <w:instrText xml:space="preserve"> PAGEREF _Toc166499016 \h </w:instrText>
+              <w:instrText xml:space="preserve"> PAGEREF _Toc177043323 \h </w:instrText>
             </w:r>
             <w:r>
               <w:rPr>
@@ -1355,7 +1503,7 @@
                 <w:noProof/>
                 <w:webHidden/>
               </w:rPr>
-              <w:t>35</w:t>
+              <w:t>37</w:t>
             </w:r>
             <w:r>
               <w:rPr>
@@ -1382,13 +1530,13 @@
               <w14:ligatures w14:val="standardContextual"/>
             </w:rPr>
           </w:pPr>
-          <w:hyperlink w:anchor="_Toc166499017" w:history="1">
+          <w:hyperlink w:anchor="_Toc177043324" w:history="1">
             <w:r>
               <w:rPr>
                 <w:rStyle w:val="Collegamentoipertestuale"/>
                 <w:noProof/>
               </w:rPr>
-              <w:t>Presentazione e discussione Tesi</w:t>
+              <w:t>Come si svolge la discussione</w:t>
             </w:r>
             <w:r>
               <w:rPr>
@@ -1409,7 +1557,7 @@
                 <w:noProof/>
                 <w:webHidden/>
               </w:rPr>
-              <w:instrText xml:space="preserve"> PAGEREF _Toc166499017 \h </w:instrText>
+              <w:instrText xml:space="preserve"> PAGEREF _Toc177043324 \h </w:instrText>
             </w:r>
             <w:r>
               <w:rPr>
@@ -1429,7 +1577,7 @@
                 <w:noProof/>
                 <w:webHidden/>
               </w:rPr>
-              <w:t>36</w:t>
+              <w:t>38</w:t>
             </w:r>
             <w:r>
               <w:rPr>
@@ -1456,13 +1604,13 @@
               <w14:ligatures w14:val="standardContextual"/>
             </w:rPr>
           </w:pPr>
-          <w:hyperlink w:anchor="_Toc166499018" w:history="1">
+          <w:hyperlink w:anchor="_Toc177043325" w:history="1">
             <w:r>
               <w:rPr>
                 <w:rStyle w:val="Collegamentoipertestuale"/>
                 <w:noProof/>
               </w:rPr>
-              <w:t>Permessi lavoro per discussione/proclamazione</w:t>
+              <w:t>Proclamazione</w:t>
             </w:r>
             <w:r>
               <w:rPr>
@@ -1483,7 +1631,7 @@
                 <w:noProof/>
                 <w:webHidden/>
               </w:rPr>
-              <w:instrText xml:space="preserve"> PAGEREF _Toc166499018 \h </w:instrText>
+              <w:instrText xml:space="preserve"> PAGEREF _Toc177043325 \h </w:instrText>
             </w:r>
             <w:r>
               <w:rPr>
@@ -1530,13 +1678,13 @@
               <w14:ligatures w14:val="standardContextual"/>
             </w:rPr>
           </w:pPr>
-          <w:hyperlink w:anchor="_Toc166499019" w:history="1">
+          <w:hyperlink w:anchor="_Toc177043326" w:history="1">
             <w:r>
               <w:rPr>
                 <w:rStyle w:val="Collegamentoipertestuale"/>
                 <w:noProof/>
               </w:rPr>
-              <w:t>Come si svolge la discussione</w:t>
+              <w:t>Domande Varie Tesi e Presentazione</w:t>
             </w:r>
             <w:r>
               <w:rPr>
@@ -1557,7 +1705,7 @@
                 <w:noProof/>
                 <w:webHidden/>
               </w:rPr>
-              <w:instrText xml:space="preserve"> PAGEREF _Toc166499019 \h </w:instrText>
+              <w:instrText xml:space="preserve"> PAGEREF _Toc177043326 \h </w:instrText>
             </w:r>
             <w:r>
               <w:rPr>
@@ -1590,154 +1738,6 @@
         </w:p>
         <w:p>
           <w:pPr>
-            <w:pStyle w:val="Sommario1"/>
-            <w:tabs>
-              <w:tab w:val="right" w:leader="dot" w:pos="9628"/>
-            </w:tabs>
-            <w:rPr>
-              <w:rFonts w:eastAsiaTheme="minorEastAsia"/>
-              <w:noProof/>
-              <w:kern w:val="2"/>
-              <w:sz w:val="24"/>
-              <w:szCs w:val="24"/>
-              <w:lang w:eastAsia="it-IT"/>
-              <w14:ligatures w14:val="standardContextual"/>
-            </w:rPr>
-          </w:pPr>
-          <w:hyperlink w:anchor="_Toc166499020" w:history="1">
-            <w:r>
-              <w:rPr>
-                <w:rStyle w:val="Collegamentoipertestuale"/>
-                <w:noProof/>
-              </w:rPr>
-              <w:t>Proclamazione</w:t>
-            </w:r>
-            <w:r>
-              <w:rPr>
-                <w:noProof/>
-                <w:webHidden/>
-              </w:rPr>
-              <w:tab/>
-            </w:r>
-            <w:r>
-              <w:rPr>
-                <w:noProof/>
-                <w:webHidden/>
-              </w:rPr>
-              <w:fldChar w:fldCharType="begin"/>
-            </w:r>
-            <w:r>
-              <w:rPr>
-                <w:noProof/>
-                <w:webHidden/>
-              </w:rPr>
-              <w:instrText xml:space="preserve"> PAGEREF _Toc166499020 \h </w:instrText>
-            </w:r>
-            <w:r>
-              <w:rPr>
-                <w:noProof/>
-                <w:webHidden/>
-              </w:rPr>
-            </w:r>
-            <w:r>
-              <w:rPr>
-                <w:noProof/>
-                <w:webHidden/>
-              </w:rPr>
-              <w:fldChar w:fldCharType="separate"/>
-            </w:r>
-            <w:r>
-              <w:rPr>
-                <w:noProof/>
-                <w:webHidden/>
-              </w:rPr>
-              <w:t>41</w:t>
-            </w:r>
-            <w:r>
-              <w:rPr>
-                <w:noProof/>
-                <w:webHidden/>
-              </w:rPr>
-              <w:fldChar w:fldCharType="end"/>
-            </w:r>
-          </w:hyperlink>
-        </w:p>
-        <w:p>
-          <w:pPr>
-            <w:pStyle w:val="Sommario1"/>
-            <w:tabs>
-              <w:tab w:val="right" w:leader="dot" w:pos="9628"/>
-            </w:tabs>
-            <w:rPr>
-              <w:rFonts w:eastAsiaTheme="minorEastAsia"/>
-              <w:noProof/>
-              <w:kern w:val="2"/>
-              <w:sz w:val="24"/>
-              <w:szCs w:val="24"/>
-              <w:lang w:eastAsia="it-IT"/>
-              <w14:ligatures w14:val="standardContextual"/>
-            </w:rPr>
-          </w:pPr>
-          <w:hyperlink w:anchor="_Toc166499021" w:history="1">
-            <w:r>
-              <w:rPr>
-                <w:rStyle w:val="Collegamentoipertestuale"/>
-                <w:noProof/>
-              </w:rPr>
-              <w:t>Domande Varie Tesi e Presentazione</w:t>
-            </w:r>
-            <w:r>
-              <w:rPr>
-                <w:noProof/>
-                <w:webHidden/>
-              </w:rPr>
-              <w:tab/>
-            </w:r>
-            <w:r>
-              <w:rPr>
-                <w:noProof/>
-                <w:webHidden/>
-              </w:rPr>
-              <w:fldChar w:fldCharType="begin"/>
-            </w:r>
-            <w:r>
-              <w:rPr>
-                <w:noProof/>
-                <w:webHidden/>
-              </w:rPr>
-              <w:instrText xml:space="preserve"> PAGEREF _Toc166499021 \h </w:instrText>
-            </w:r>
-            <w:r>
-              <w:rPr>
-                <w:noProof/>
-                <w:webHidden/>
-              </w:rPr>
-            </w:r>
-            <w:r>
-              <w:rPr>
-                <w:noProof/>
-                <w:webHidden/>
-              </w:rPr>
-              <w:fldChar w:fldCharType="separate"/>
-            </w:r>
-            <w:r>
-              <w:rPr>
-                <w:noProof/>
-                <w:webHidden/>
-              </w:rPr>
-              <w:t>42</w:t>
-            </w:r>
-            <w:r>
-              <w:rPr>
-                <w:noProof/>
-                <w:webHidden/>
-              </w:rPr>
-              <w:fldChar w:fldCharType="end"/>
-            </w:r>
-          </w:hyperlink>
-        </w:p>
-        <w:p>
-          <w:pPr>
             <w:spacing w:line="276" w:lineRule="auto"/>
           </w:pPr>
           <w:r>
@@ -1769,7 +1769,7 @@
         <w:pStyle w:val="Titolo1"/>
         <w:spacing w:line="276" w:lineRule="auto"/>
       </w:pPr>
-      <w:bookmarkStart w:id="1" w:name="_Toc166499001"/>
+      <w:bookmarkStart w:id="1" w:name="_Toc177043306"/>
       <w:bookmarkEnd w:id="0"/>
       <w:r>
         <w:lastRenderedPageBreak/>
@@ -2259,7 +2259,7 @@
         <w:pStyle w:val="Titolo1"/>
         <w:spacing w:line="276" w:lineRule="auto"/>
       </w:pPr>
-      <w:bookmarkStart w:id="2" w:name="_Toc166499002"/>
+      <w:bookmarkStart w:id="2" w:name="_Toc177043307"/>
       <w:r>
         <w:t>Procedura di valutazione</w:t>
       </w:r>
@@ -2524,7 +2524,7 @@
         <w:pStyle w:val="Titolo1"/>
         <w:spacing w:line="276" w:lineRule="auto"/>
       </w:pPr>
-      <w:bookmarkStart w:id="3" w:name="_Toc166499003"/>
+      <w:bookmarkStart w:id="3" w:name="_Toc177043308"/>
       <w:r>
         <w:lastRenderedPageBreak/>
         <w:t xml:space="preserve">Stage: </w:t>
@@ -4298,7 +4298,7 @@
         <w:pStyle w:val="Titolo1"/>
         <w:spacing w:line="276" w:lineRule="auto"/>
       </w:pPr>
-      <w:bookmarkStart w:id="4" w:name="_Toc166499004"/>
+      <w:bookmarkStart w:id="4" w:name="_Toc177043309"/>
       <w:r>
         <w:lastRenderedPageBreak/>
         <w:t xml:space="preserve">Stage: </w:t>
@@ -4619,7 +4619,7 @@
       <w:pPr>
         <w:pStyle w:val="Titolo1"/>
       </w:pPr>
-      <w:bookmarkStart w:id="5" w:name="_Toc166499005"/>
+      <w:bookmarkStart w:id="5" w:name="_Toc177043310"/>
       <w:r>
         <w:lastRenderedPageBreak/>
         <w:t>Stage Interno</w:t>
@@ -4903,32 +4903,10 @@
     </w:p>
     <w:p>
       <w:pPr>
-        <w:spacing w:after="160" w:line="259" w:lineRule="auto"/>
-      </w:pPr>
-    </w:p>
-    <w:p>
-      <w:pPr>
-        <w:spacing w:after="160" w:line="259" w:lineRule="auto"/>
-      </w:pPr>
-      <w:r>
-        <w:br w:type="page"/>
-      </w:r>
-    </w:p>
-    <w:p>
-      <w:pPr>
-        <w:spacing w:after="160" w:line="276" w:lineRule="auto"/>
-      </w:pPr>
-      <w:r>
-        <w:lastRenderedPageBreak/>
-        <w:br w:type="page"/>
-      </w:r>
-    </w:p>
-    <w:p>
-      <w:pPr>
         <w:pStyle w:val="Titolo1"/>
         <w:spacing w:line="276" w:lineRule="auto"/>
       </w:pPr>
-      <w:bookmarkStart w:id="6" w:name="_Toc166499006"/>
+      <w:bookmarkStart w:id="6" w:name="_Toc177043311"/>
       <w:r>
         <w:lastRenderedPageBreak/>
         <w:t>Piano di Lavoro</w:t>
@@ -5196,7 +5174,7 @@
         <w:pStyle w:val="Titolo1"/>
         <w:spacing w:line="276" w:lineRule="auto"/>
       </w:pPr>
-      <w:bookmarkStart w:id="8" w:name="_Toc166499007"/>
+      <w:bookmarkStart w:id="8" w:name="_Toc177043312"/>
       <w:r>
         <w:lastRenderedPageBreak/>
         <w:t>Corso di s</w:t>
@@ -5495,13 +5473,13 @@
         <w:pStyle w:val="Titolo1"/>
         <w:spacing w:line="276" w:lineRule="auto"/>
       </w:pPr>
-      <w:bookmarkStart w:id="9" w:name="_Toc166499008"/>
-      <w:bookmarkStart w:id="10" w:name="_Toc126771986"/>
+      <w:bookmarkStart w:id="9" w:name="_Toc126771986"/>
+      <w:bookmarkStart w:id="10" w:name="_Toc177043313"/>
       <w:r>
         <w:lastRenderedPageBreak/>
         <w:t>Incontro annuale di Stage-It</w:t>
       </w:r>
-      <w:bookmarkEnd w:id="9"/>
+      <w:bookmarkEnd w:id="10"/>
     </w:p>
     <w:p>
       <w:pPr>
@@ -6113,12 +6091,12 @@
         <w:pStyle w:val="Titolo1"/>
         <w:spacing w:line="276" w:lineRule="auto"/>
       </w:pPr>
-      <w:bookmarkStart w:id="11" w:name="_Toc166499009"/>
+      <w:bookmarkStart w:id="11" w:name="_Toc177043314"/>
       <w:r>
         <w:lastRenderedPageBreak/>
         <w:t>SIAGAS</w:t>
       </w:r>
-      <w:bookmarkEnd w:id="10"/>
+      <w:bookmarkEnd w:id="9"/>
       <w:r>
         <w:t xml:space="preserve"> e Attivazione Stage</w:t>
       </w:r>
@@ -8729,7 +8707,7 @@
         <w:pStyle w:val="Titolo1"/>
         <w:spacing w:line="276" w:lineRule="auto"/>
       </w:pPr>
-      <w:bookmarkStart w:id="12" w:name="_Toc166499010"/>
+      <w:bookmarkStart w:id="12" w:name="_Toc177043315"/>
       <w:r>
         <w:t>Durante lo stage</w:t>
       </w:r>
@@ -8855,7 +8833,7 @@
         <w:pStyle w:val="Titolo1"/>
         <w:spacing w:line="276" w:lineRule="auto"/>
       </w:pPr>
-      <w:bookmarkStart w:id="13" w:name="_Toc166499011"/>
+      <w:bookmarkStart w:id="13" w:name="_Toc177043316"/>
       <w:r>
         <w:lastRenderedPageBreak/>
         <w:t>Presentazione della domanda di laurea</w:t>
@@ -9351,7 +9329,7 @@
         <w:pStyle w:val="Titolo1"/>
         <w:spacing w:line="276" w:lineRule="auto"/>
       </w:pPr>
-      <w:bookmarkStart w:id="14" w:name="_Toc166499012"/>
+      <w:bookmarkStart w:id="14" w:name="_Toc177043317"/>
       <w:r>
         <w:t>Alla fine dello stage</w:t>
       </w:r>
@@ -9705,7 +9683,7 @@
         <w:pStyle w:val="Titolo1"/>
         <w:spacing w:line="276" w:lineRule="auto"/>
       </w:pPr>
-      <w:bookmarkStart w:id="15" w:name="_Toc166499013"/>
+      <w:bookmarkStart w:id="15" w:name="_Toc177043318"/>
       <w:r>
         <w:lastRenderedPageBreak/>
         <w:t>Domande varie Stage</w:t>
@@ -10404,7 +10382,7 @@
         <w:pStyle w:val="Titolo1"/>
         <w:spacing w:line="276" w:lineRule="auto"/>
       </w:pPr>
-      <w:bookmarkStart w:id="16" w:name="_Toc166499014"/>
+      <w:bookmarkStart w:id="16" w:name="_Toc177043319"/>
       <w:r>
         <w:lastRenderedPageBreak/>
         <w:t>Tesi</w:t>
@@ -10736,7 +10714,7 @@
         <w:pStyle w:val="Titolo1"/>
         <w:spacing w:line="276" w:lineRule="auto"/>
       </w:pPr>
-      <w:bookmarkStart w:id="17" w:name="_Toc166499015"/>
+      <w:bookmarkStart w:id="17" w:name="_Toc177043320"/>
       <w:r>
         <w:lastRenderedPageBreak/>
         <w:t>Tesi: Cosa fare esattamente</w:t>
@@ -11229,7 +11207,7 @@
       <w:pPr>
         <w:pStyle w:val="Titolo1"/>
       </w:pPr>
-      <w:bookmarkStart w:id="18" w:name="_Toc166499016"/>
+      <w:bookmarkStart w:id="18" w:name="_Toc177043321"/>
       <w:r>
         <w:t>Inserimento della Tesi</w:t>
       </w:r>
@@ -11500,7 +11478,7 @@
         <w:pStyle w:val="Titolo1"/>
         <w:spacing w:line="276" w:lineRule="auto"/>
       </w:pPr>
-      <w:bookmarkStart w:id="19" w:name="_Toc166499017"/>
+      <w:bookmarkStart w:id="19" w:name="_Toc177043322"/>
       <w:r>
         <w:t>Presentazione e discussione Tesi</w:t>
       </w:r>
@@ -12518,7 +12496,7 @@
       <w:pPr>
         <w:pStyle w:val="Titolo1"/>
       </w:pPr>
-      <w:bookmarkStart w:id="20" w:name="_Toc166499018"/>
+      <w:bookmarkStart w:id="20" w:name="_Toc177043323"/>
       <w:r>
         <w:t>Permessi lavoro per discussione/proclamazione</w:t>
       </w:r>
@@ -12579,7 +12557,7 @@
       <w:pPr>
         <w:pStyle w:val="Titolo1"/>
       </w:pPr>
-      <w:bookmarkStart w:id="21" w:name="_Toc166499019"/>
+      <w:bookmarkStart w:id="21" w:name="_Toc177043324"/>
       <w:r>
         <w:lastRenderedPageBreak/>
         <w:t>Come si svolge la discussione</w:t>
@@ -12651,7 +12629,7 @@
       <w:pPr>
         <w:pStyle w:val="Titolo1"/>
       </w:pPr>
-      <w:bookmarkStart w:id="22" w:name="_Toc166499020"/>
+      <w:bookmarkStart w:id="22" w:name="_Toc177043325"/>
       <w:r>
         <w:lastRenderedPageBreak/>
         <w:t>Proclamazione</w:t>
@@ -12890,7 +12868,7 @@
         <w:pStyle w:val="Titolo1"/>
         <w:spacing w:line="276" w:lineRule="auto"/>
       </w:pPr>
-      <w:bookmarkStart w:id="23" w:name="_Toc166499021"/>
+      <w:bookmarkStart w:id="23" w:name="_Toc177043326"/>
       <w:r>
         <w:lastRenderedPageBreak/>
         <w:t>Domande Varie Tesi e Presentazione</w:t>

</xml_diff>

<commit_message>
Sede legale e non sede operativa
</commit_message>
<xml_diff>
--- a/FAQ Stage e Tesi/FAQ Stage e Tesi.docx
+++ b/FAQ Stage e Tesi/FAQ Stage e Tesi.docx
@@ -5473,13 +5473,13 @@
         <w:pStyle w:val="Titolo1"/>
         <w:spacing w:line="276" w:lineRule="auto"/>
       </w:pPr>
-      <w:bookmarkStart w:id="9" w:name="_Toc126771986"/>
-      <w:bookmarkStart w:id="10" w:name="_Toc177043313"/>
+      <w:bookmarkStart w:id="9" w:name="_Toc177043313"/>
+      <w:bookmarkStart w:id="10" w:name="_Toc126771986"/>
       <w:r>
         <w:lastRenderedPageBreak/>
         <w:t>Incontro annuale di Stage-It</w:t>
       </w:r>
-      <w:bookmarkEnd w:id="10"/>
+      <w:bookmarkEnd w:id="9"/>
     </w:p>
     <w:p>
       <w:pPr>
@@ -6096,7 +6096,7 @@
         <w:lastRenderedPageBreak/>
         <w:t>SIAGAS</w:t>
       </w:r>
-      <w:bookmarkEnd w:id="9"/>
+      <w:bookmarkEnd w:id="10"/>
       <w:r>
         <w:t xml:space="preserve"> e Attivazione Stage</w:t>
       </w:r>
@@ -7421,7 +7421,13 @@
         <w:spacing w:after="160" w:line="276" w:lineRule="auto"/>
       </w:pPr>
       <w:r>
-        <w:t xml:space="preserve">Dati dell’azienda o ente, con una serie di dati dell’azienda interessata e (come sopra, </w:t>
+        <w:t xml:space="preserve">Dati dell’azienda o ente, con una serie di dati dell’azienda interessata </w:t>
+      </w:r>
+      <w:r>
+        <w:t xml:space="preserve">(mettendo LA SEDE OPERATIVA non SEDE LEGALE) </w:t>
+      </w:r>
+      <w:r>
+        <w:t xml:space="preserve">e (come sopra, </w:t>
       </w:r>
       <w:r>
         <w:rPr>
@@ -7597,7 +7603,11 @@
         <w:t xml:space="preserve">qualsiasi, anche non formale, del tipo “Tirocinio presso X riguardante Y e Z” </w:t>
       </w:r>
       <w:r>
-        <w:t>e una breve descrizione e si parla di “facilitazioni previste”, per cui secondo il FIUP i</w:t>
+        <w:t xml:space="preserve">e una breve descrizione e si parla di “facilitazioni previste”, per cui secondo il </w:t>
+      </w:r>
+      <w:r>
+        <w:lastRenderedPageBreak/>
+        <w:t>FIUP i</w:t>
       </w:r>
       <w:r>
         <w:t>ntendono "eventuali rimborsi se previsti" (</w:t>
@@ -7631,7 +7641,6 @@
         <w:spacing w:after="160" w:line="276" w:lineRule="auto"/>
       </w:pPr>
       <w:r>
-        <w:lastRenderedPageBreak/>
         <w:t>Corso di formazione generale sulla sicurezza</w:t>
       </w:r>
     </w:p>

</xml_diff>

<commit_message>
Indicazioni tra lavoro azienda e stage aggiuntive
</commit_message>
<xml_diff>
--- a/FAQ Stage e Tesi/FAQ Stage e Tesi.docx
+++ b/FAQ Stage e Tesi/FAQ Stage e Tesi.docx
@@ -1,6 +1,6 @@
 
 <file path=word/document.xml><?xml version="1.0" encoding="utf-8"?>
-<w:document xmlns:wpc="http://schemas.microsoft.com/office/word/2010/wordprocessingCanvas" xmlns:cx="http://schemas.microsoft.com/office/drawing/2014/chartex" xmlns:cx1="http://schemas.microsoft.com/office/drawing/2015/9/8/chartex" xmlns:cx2="http://schemas.microsoft.com/office/drawing/2015/10/21/chartex" xmlns:cx3="http://schemas.microsoft.com/office/drawing/2016/5/9/chartex" xmlns:cx4="http://schemas.microsoft.com/office/drawing/2016/5/10/chartex" xmlns:cx5="http://schemas.microsoft.com/office/drawing/2016/5/11/chartex" xmlns:cx6="http://schemas.microsoft.com/office/drawing/2016/5/12/chartex" xmlns:cx7="http://schemas.microsoft.com/office/drawing/2016/5/13/chartex" xmlns:cx8="http://schemas.microsoft.com/office/drawing/2016/5/14/chartex" xmlns:mc="http://schemas.openxmlformats.org/markup-compatibility/2006" xmlns:aink="http://schemas.microsoft.com/office/drawing/2016/ink" xmlns:am3d="http://schemas.microsoft.com/office/drawing/2017/model3d" xmlns:o="urn:schemas-microsoft-com:office:office" xmlns:oel="http://schemas.microsoft.com/office/2019/extlst" xmlns:r="http://schemas.openxmlformats.org/officeDocument/2006/relationships" xmlns:m="http://schemas.openxmlformats.org/officeDocument/2006/math" xmlns:v="urn:schemas-microsoft-com:vml" xmlns:wp14="http://schemas.microsoft.com/office/word/2010/wordprocessingDrawing" xmlns:wp="http://schemas.openxmlformats.org/drawingml/2006/wordprocessingDrawing" xmlns:w10="urn:schemas-microsoft-com:office:word" xmlns:w="http://schemas.openxmlformats.org/wordprocessingml/2006/main" xmlns:w14="http://schemas.microsoft.com/office/word/2010/wordml" xmlns:w15="http://schemas.microsoft.com/office/word/2012/wordml" xmlns:w16cex="http://schemas.microsoft.com/office/word/2018/wordml/cex" xmlns:w16cid="http://schemas.microsoft.com/office/word/2016/wordml/cid" xmlns:w16="http://schemas.microsoft.com/office/word/2018/wordml" xmlns:w16du="http://schemas.microsoft.com/office/word/2023/wordml/word16du" xmlns:w16sdtdh="http://schemas.microsoft.com/office/word/2020/wordml/sdtdatahash" xmlns:w16se="http://schemas.microsoft.com/office/word/2015/wordml/symex" xmlns:wpg="http://schemas.microsoft.com/office/word/2010/wordprocessingGroup" xmlns:wpi="http://schemas.microsoft.com/office/word/2010/wordprocessingInk" xmlns:wne="http://schemas.microsoft.com/office/word/2006/wordml" xmlns:wps="http://schemas.microsoft.com/office/word/2010/wordprocessingShape" mc:Ignorable="w14 w15 w16se w16cid w16 w16cex w16sdtdh w16du wp14">
+<w:document xmlns:wpc="http://schemas.microsoft.com/office/word/2010/wordprocessingCanvas" xmlns:cx="http://schemas.microsoft.com/office/drawing/2014/chartex" xmlns:cx1="http://schemas.microsoft.com/office/drawing/2015/9/8/chartex" xmlns:cx2="http://schemas.microsoft.com/office/drawing/2015/10/21/chartex" xmlns:cx3="http://schemas.microsoft.com/office/drawing/2016/5/9/chartex" xmlns:cx4="http://schemas.microsoft.com/office/drawing/2016/5/10/chartex" xmlns:cx5="http://schemas.microsoft.com/office/drawing/2016/5/11/chartex" xmlns:cx6="http://schemas.microsoft.com/office/drawing/2016/5/12/chartex" xmlns:cx7="http://schemas.microsoft.com/office/drawing/2016/5/13/chartex" xmlns:cx8="http://schemas.microsoft.com/office/drawing/2016/5/14/chartex" xmlns:mc="http://schemas.openxmlformats.org/markup-compatibility/2006" xmlns:aink="http://schemas.microsoft.com/office/drawing/2016/ink" xmlns:am3d="http://schemas.microsoft.com/office/drawing/2017/model3d" xmlns:o="urn:schemas-microsoft-com:office:office" xmlns:oel="http://schemas.microsoft.com/office/2019/extlst" xmlns:r="http://schemas.openxmlformats.org/officeDocument/2006/relationships" xmlns:m="http://schemas.openxmlformats.org/officeDocument/2006/math" xmlns:v="urn:schemas-microsoft-com:vml" xmlns:wp14="http://schemas.microsoft.com/office/word/2010/wordprocessingDrawing" xmlns:wp="http://schemas.openxmlformats.org/drawingml/2006/wordprocessingDrawing" xmlns:w10="urn:schemas-microsoft-com:office:word" xmlns:w="http://schemas.openxmlformats.org/wordprocessingml/2006/main" xmlns:w14="http://schemas.microsoft.com/office/word/2010/wordml" xmlns:w15="http://schemas.microsoft.com/office/word/2012/wordml" xmlns:w16cex="http://schemas.microsoft.com/office/word/2018/wordml/cex" xmlns:w16cid="http://schemas.microsoft.com/office/word/2016/wordml/cid" xmlns:w16="http://schemas.microsoft.com/office/word/2018/wordml" xmlns:w16du="http://schemas.microsoft.com/office/word/2023/wordml/word16du" xmlns:w16sdtdh="http://schemas.microsoft.com/office/word/2020/wordml/sdtdatahash" xmlns:w16sdtfl="http://schemas.microsoft.com/office/word/2024/wordml/sdtformatlock" xmlns:w16se="http://schemas.microsoft.com/office/word/2015/wordml/symex" xmlns:wpg="http://schemas.microsoft.com/office/word/2010/wordprocessingGroup" xmlns:wpi="http://schemas.microsoft.com/office/word/2010/wordprocessingInk" xmlns:wne="http://schemas.microsoft.com/office/word/2006/wordml" xmlns:wps="http://schemas.microsoft.com/office/word/2010/wordprocessingShape" mc:Ignorable="w14 w15 w16se w16cid w16 w16cex w16sdtdh w16sdtfl w16du wp14">
   <w:body>
     <w:p>
       <w:pPr>
@@ -1281,7 +1281,7 @@
                 <w:noProof/>
                 <w:webHidden/>
               </w:rPr>
-              <w:t>32</w:t>
+              <w:t>33</w:t>
             </w:r>
             <w:r>
               <w:rPr>
@@ -1355,7 +1355,7 @@
                 <w:noProof/>
                 <w:webHidden/>
               </w:rPr>
-              <w:t>33</w:t>
+              <w:t>34</w:t>
             </w:r>
             <w:r>
               <w:rPr>
@@ -1429,7 +1429,7 @@
                 <w:noProof/>
                 <w:webHidden/>
               </w:rPr>
-              <w:t>34</w:t>
+              <w:t>35</w:t>
             </w:r>
             <w:r>
               <w:rPr>
@@ -1503,7 +1503,7 @@
                 <w:noProof/>
                 <w:webHidden/>
               </w:rPr>
-              <w:t>37</w:t>
+              <w:t>38</w:t>
             </w:r>
             <w:r>
               <w:rPr>
@@ -1577,7 +1577,7 @@
                 <w:noProof/>
                 <w:webHidden/>
               </w:rPr>
-              <w:t>38</w:t>
+              <w:t>39</w:t>
             </w:r>
             <w:r>
               <w:rPr>
@@ -1651,7 +1651,7 @@
                 <w:noProof/>
                 <w:webHidden/>
               </w:rPr>
-              <w:t>39</w:t>
+              <w:t>40</w:t>
             </w:r>
             <w:r>
               <w:rPr>
@@ -1725,7 +1725,7 @@
                 <w:noProof/>
                 <w:webHidden/>
               </w:rPr>
-              <w:t>40</w:t>
+              <w:t>41</w:t>
             </w:r>
             <w:r>
               <w:rPr>
@@ -9738,6 +9738,123 @@
     </w:p>
     <w:p>
       <w:pPr>
+        <w:spacing w:after="160" w:line="259" w:lineRule="auto"/>
+      </w:pPr>
+    </w:p>
+    <w:p>
+      <w:pPr>
+        <w:spacing w:after="160" w:line="259" w:lineRule="auto"/>
+      </w:pPr>
+      <w:r>
+        <w:drawing>
+          <wp:anchor distT="0" distB="0" distL="114300" distR="114300" simplePos="0" relativeHeight="251665408" behindDoc="0" locked="0" layoutInCell="1" allowOverlap="1" wp14:anchorId="415FCD6C" wp14:editId="0B3B7255">
+            <wp:simplePos x="0" y="0"/>
+            <wp:positionH relativeFrom="column">
+              <wp:posOffset>1628775</wp:posOffset>
+            </wp:positionH>
+            <wp:positionV relativeFrom="paragraph">
+              <wp:posOffset>531446</wp:posOffset>
+            </wp:positionV>
+            <wp:extent cx="2964180" cy="2524125"/>
+            <wp:effectExtent l="0" t="0" r="7620" b="9525"/>
+            <wp:wrapSquare wrapText="bothSides"/>
+            <wp:docPr id="1462964036" name="Immagine 1" descr="Immagine che contiene testo, schermata, Carattere&#10;&#10;Il contenuto generato dall'IA potrebbe non essere corretto."/>
+            <wp:cNvGraphicFramePr>
+              <a:graphicFrameLocks xmlns:a="http://schemas.openxmlformats.org/drawingml/2006/main" noChangeAspect="1"/>
+            </wp:cNvGraphicFramePr>
+            <a:graphic xmlns:a="http://schemas.openxmlformats.org/drawingml/2006/main">
+              <a:graphicData uri="http://schemas.openxmlformats.org/drawingml/2006/picture">
+                <pic:pic xmlns:pic="http://schemas.openxmlformats.org/drawingml/2006/picture">
+                  <pic:nvPicPr>
+                    <pic:cNvPr id="1462964036" name="Immagine 1" descr="Immagine che contiene testo, schermata, Carattere&#10;&#10;Il contenuto generato dall'IA potrebbe non essere corretto."/>
+                    <pic:cNvPicPr/>
+                  </pic:nvPicPr>
+                  <pic:blipFill>
+                    <a:blip r:embed="rId66"/>
+                    <a:stretch>
+                      <a:fillRect/>
+                    </a:stretch>
+                  </pic:blipFill>
+                  <pic:spPr>
+                    <a:xfrm>
+                      <a:off x="0" y="0"/>
+                      <a:ext cx="2964180" cy="2524125"/>
+                    </a:xfrm>
+                    <a:prstGeom prst="rect">
+                      <a:avLst/>
+                    </a:prstGeom>
+                  </pic:spPr>
+                </pic:pic>
+              </a:graphicData>
+            </a:graphic>
+            <wp14:sizeRelH relativeFrom="margin">
+              <wp14:pctWidth>0</wp14:pctWidth>
+            </wp14:sizeRelH>
+            <wp14:sizeRelV relativeFrom="margin">
+              <wp14:pctHeight>0</wp14:pctHeight>
+            </wp14:sizeRelV>
+          </wp:anchor>
+        </w:drawing>
+      </w:r>
+      <w:r>
+        <w:t>Big T. scrive in sosta</w:t>
+      </w:r>
+      <w:r>
+        <w:t>nza che bisogna concordare vincoli tra uni e azienda, se lavoro svolto può non avere rispettato già requisiti, ma basta avviare un nuovo progetto.</w:t>
+      </w:r>
+    </w:p>
+    <w:p>
+      <w:pPr>
+        <w:spacing w:after="160" w:line="259" w:lineRule="auto"/>
+      </w:pPr>
+    </w:p>
+    <w:p>
+      <w:pPr>
+        <w:spacing w:after="160" w:line="259" w:lineRule="auto"/>
+      </w:pPr>
+    </w:p>
+    <w:p>
+      <w:pPr>
+        <w:spacing w:after="160" w:line="259" w:lineRule="auto"/>
+      </w:pPr>
+    </w:p>
+    <w:p>
+      <w:pPr>
+        <w:spacing w:after="160" w:line="259" w:lineRule="auto"/>
+      </w:pPr>
+    </w:p>
+    <w:p>
+      <w:pPr>
+        <w:spacing w:after="160" w:line="259" w:lineRule="auto"/>
+      </w:pPr>
+    </w:p>
+    <w:p>
+      <w:pPr>
+        <w:spacing w:after="160" w:line="259" w:lineRule="auto"/>
+      </w:pPr>
+    </w:p>
+    <w:p>
+      <w:pPr>
+        <w:spacing w:after="160" w:line="259" w:lineRule="auto"/>
+      </w:pPr>
+    </w:p>
+    <w:p>
+      <w:pPr>
+        <w:spacing w:line="276" w:lineRule="auto"/>
+      </w:pPr>
+    </w:p>
+    <w:p>
+      <w:pPr>
+        <w:spacing w:line="276" w:lineRule="auto"/>
+      </w:pPr>
+    </w:p>
+    <w:p>
+      <w:pPr>
+        <w:spacing w:line="276" w:lineRule="auto"/>
+      </w:pPr>
+    </w:p>
+    <w:p>
+      <w:pPr>
         <w:pStyle w:val="Paragrafoelenco"/>
         <w:spacing w:line="276" w:lineRule="auto"/>
         <w:ind w:left="1440"/>
@@ -9949,6 +10066,7 @@
         <w:spacing w:line="276" w:lineRule="auto"/>
       </w:pPr>
       <w:r>
+        <w:lastRenderedPageBreak/>
         <w:t>3. Attendere l’invio di username e password all'indirizzo mail indicato (quello del referente principale).</w:t>
       </w:r>
     </w:p>
@@ -10022,7 +10140,7 @@
         </w:rPr>
         <w:t xml:space="preserve">Link: </w:t>
       </w:r>
-      <w:hyperlink r:id="rId66" w:history="1">
+      <w:hyperlink r:id="rId67" w:history="1">
         <w:r>
           <w:rPr>
             <w:rStyle w:val="Collegamentoipertestuale"/>
@@ -10085,29 +10203,195 @@
         <w:spacing w:line="276" w:lineRule="auto"/>
       </w:pPr>
       <w:r>
+        <w:t>A quanto pare,</w:t>
+      </w:r>
+      <w:r>
+        <w:t xml:space="preserve"> può bastare solo numero di protocollo, se lo avete mettete anche repertorio che nessuno vi picchia (forse)</w:t>
+      </w:r>
+    </w:p>
+    <w:p>
+      <w:pPr>
+        <w:spacing w:line="276" w:lineRule="auto"/>
+      </w:pPr>
+    </w:p>
+    <w:p>
+      <w:pPr>
+        <w:pStyle w:val="Paragrafoelenco"/>
+        <w:numPr>
+          <w:ilvl w:val="0"/>
+          <w:numId w:val="1"/>
+        </w:numPr>
+        <w:spacing w:line="276" w:lineRule="auto"/>
+      </w:pPr>
+      <w:r>
+        <w:t>Come si trova un’azienda?</w:t>
+      </w:r>
+    </w:p>
+    <w:p>
+      <w:pPr>
+        <w:pStyle w:val="Paragrafoelenco"/>
+        <w:numPr>
+          <w:ilvl w:val="1"/>
+          <w:numId w:val="1"/>
+        </w:numPr>
+        <w:spacing w:line="276" w:lineRule="auto"/>
+      </w:pPr>
+      <w:r>
+        <w:t>Si fa riferimento al sito di Stage-It oppure p</w:t>
+      </w:r>
+      <w:r>
+        <w:t>uoi anche trovarti una azienda per conto tuo, la quale dovrà poi attivare una convenzione quadro con l’università</w:t>
+      </w:r>
+    </w:p>
+    <w:p>
+      <w:pPr>
+        <w:spacing w:line="276" w:lineRule="auto"/>
+      </w:pPr>
+    </w:p>
+    <w:p>
+      <w:pPr>
+        <w:pStyle w:val="Paragrafoelenco"/>
+        <w:numPr>
+          <w:ilvl w:val="0"/>
+          <w:numId w:val="1"/>
+        </w:numPr>
+        <w:spacing w:line="276" w:lineRule="auto"/>
+      </w:pPr>
+      <w:r>
+        <w:t>Per fare stage finale, bisogna per forza superare l'esame SWE?</w:t>
+      </w:r>
+    </w:p>
+    <w:p>
+      <w:pPr>
+        <w:pStyle w:val="Paragrafoelenco"/>
+        <w:numPr>
+          <w:ilvl w:val="1"/>
+          <w:numId w:val="1"/>
+        </w:numPr>
+        <w:spacing w:line="276" w:lineRule="auto"/>
+      </w:pPr>
+      <w:r>
+        <w:t>Bisogna superare almeno lo scritto o aver finito il progetto. Non c’è bisogno di aver fatto tutte e due le parti, le parole di Tullio precisamente sono state “ai fini dello stage viene considerato superato se hai superato lo scritto</w:t>
+      </w:r>
+      <w:r>
+        <w:t xml:space="preserve"> oppure</w:t>
+      </w:r>
+      <w:r>
+        <w:t xml:space="preserve"> hai terminato il progetto”.</w:t>
+      </w:r>
+    </w:p>
+    <w:p>
+      <w:pPr>
+        <w:spacing w:line="276" w:lineRule="auto"/>
+      </w:pPr>
+    </w:p>
+    <w:p>
+      <w:pPr>
+        <w:pStyle w:val="Paragrafoelenco"/>
+        <w:numPr>
+          <w:ilvl w:val="0"/>
+          <w:numId w:val="1"/>
+        </w:numPr>
+        <w:spacing w:line="276" w:lineRule="auto"/>
+      </w:pPr>
+      <w:r>
+        <w:t>Qu</w:t>
+      </w:r>
+      <w:r>
+        <w:t xml:space="preserve">alcuno che ha fatto lo stage interno, su </w:t>
+      </w:r>
+      <w:r>
+        <w:t>SIAGAS</w:t>
+      </w:r>
+      <w:r>
+        <w:t xml:space="preserve"> c'è solo il modulo per quelli esterni, che devo compilare?</w:t>
+      </w:r>
+    </w:p>
+    <w:p>
+      <w:pPr>
+        <w:pStyle w:val="Paragrafoelenco"/>
+        <w:numPr>
+          <w:ilvl w:val="1"/>
+          <w:numId w:val="1"/>
+        </w:numPr>
+        <w:spacing w:line="276" w:lineRule="auto"/>
+      </w:pPr>
+      <w:r>
+        <w:t>Quello lì, usando l'università come "azienda" e lasciando eventualmente vuoti (o mettendo un -) sui campi che non puoi compilare perché sono puramente aziendali.</w:t>
+      </w:r>
+    </w:p>
+    <w:p>
+      <w:pPr>
+        <w:pStyle w:val="Paragrafoelenco"/>
+        <w:numPr>
+          <w:ilvl w:val="1"/>
+          <w:numId w:val="1"/>
+        </w:numPr>
+        <w:spacing w:line="276" w:lineRule="auto"/>
+      </w:pPr>
+      <w:r>
+        <w:t>La procedura di stage interno passa sempre per SIAGAS</w:t>
+      </w:r>
+    </w:p>
+    <w:p>
+      <w:pPr>
+        <w:spacing w:line="276" w:lineRule="auto"/>
+      </w:pPr>
+    </w:p>
+    <w:p>
+      <w:pPr>
+        <w:pStyle w:val="Paragrafoelenco"/>
+        <w:numPr>
+          <w:ilvl w:val="0"/>
+          <w:numId w:val="1"/>
+        </w:numPr>
+        <w:spacing w:line="276" w:lineRule="auto"/>
+      </w:pPr>
+      <w:r>
+        <w:t>Prevedendo di proseguire gli studi con un percorso magistrale è generalmente più consigliato svolgere uno stage interno o esterno? Oppure è a discapito del singolo?</w:t>
+      </w:r>
+    </w:p>
+    <w:p>
+      <w:pPr>
+        <w:pStyle w:val="Paragrafoelenco"/>
+        <w:numPr>
+          <w:ilvl w:val="1"/>
+          <w:numId w:val="1"/>
+        </w:numPr>
+        <w:spacing w:line="276" w:lineRule="auto"/>
+      </w:pPr>
+      <w:r>
+        <w:t>Tullio aveva detto a lezione che lo stage che noi facciamo è un arricchimento nostro sia di conoscenze sia curriculare, quindi secondo lui vale la pena farlo esterno. Tuttavia se sai di voler coltivare l'ambito accademico puoi anche vedere se con uno stage interno qualche professore ti prende sotto la sua ala e ti porta molto avanti</w:t>
+      </w:r>
+    </w:p>
+    <w:p>
+      <w:pPr>
+        <w:pStyle w:val="Paragrafoelenco"/>
+        <w:numPr>
+          <w:ilvl w:val="1"/>
+          <w:numId w:val="1"/>
+        </w:numPr>
+        <w:spacing w:line="276" w:lineRule="auto"/>
+      </w:pPr>
+      <w:r>
+        <w:t>Dalla mia esperienza posso dirti che in realtà dipende se ti interessa l’ambito di ricerca di qualche professore e se sa proporti qualche lavoro di stage interno che ti può piacere, indipendentemente dal fatto che poi andrai a lavorare, farai la magistrale o proseguirai anche con un dottorato</w:t>
+      </w:r>
+    </w:p>
+    <w:p>
+      <w:pPr>
+        <w:pStyle w:val="Paragrafoelenco"/>
+        <w:numPr>
+          <w:ilvl w:val="1"/>
+          <w:numId w:val="1"/>
+        </w:numPr>
+        <w:spacing w:line="276" w:lineRule="auto"/>
+      </w:pPr>
+      <w:r>
+        <w:t xml:space="preserve">Se c'è un docente con cui ti piacerebbe lavorare e che ha degli ambiti di ricerca in linea coi tuoi interessi lo stage interno è un'opportunità. In generale, l'intesa col professore che </w:t>
+      </w:r>
+      <w:r>
         <w:lastRenderedPageBreak/>
-        <w:t>A quanto pare,</w:t>
-      </w:r>
-      <w:r>
-        <w:t xml:space="preserve"> può bastare solo numero di protocollo, se lo avete mettete anche repertorio che nessuno vi picchia (forse)</w:t>
-      </w:r>
-    </w:p>
-    <w:p>
-      <w:pPr>
-        <w:spacing w:line="276" w:lineRule="auto"/>
-      </w:pPr>
-    </w:p>
-    <w:p>
-      <w:pPr>
-        <w:pStyle w:val="Paragrafoelenco"/>
-        <w:numPr>
-          <w:ilvl w:val="0"/>
-          <w:numId w:val="1"/>
-        </w:numPr>
-        <w:spacing w:line="276" w:lineRule="auto"/>
-      </w:pPr>
-      <w:r>
-        <w:t>Come si trova un’azienda?</w:t>
+        <w:t>sceglieresti è (secondo me) molto importante, perché si interagisce molto di più rispetto a quello che succede tra relatore e studente durante lo stage in azienda.</w:t>
       </w:r>
     </w:p>
     <w:p>
@@ -10120,28 +10404,25 @@
         <w:spacing w:line="276" w:lineRule="auto"/>
       </w:pPr>
       <w:r>
-        <w:t>Si fa riferimento al sito di Stage-It oppure p</w:t>
-      </w:r>
-      <w:r>
-        <w:t>uoi anche trovarti una azienda per conto tuo, la quale dovrà poi attivare una convenzione quadro con l’università</w:t>
-      </w:r>
-    </w:p>
-    <w:p>
-      <w:pPr>
-        <w:spacing w:line="276" w:lineRule="auto"/>
-      </w:pPr>
-    </w:p>
-    <w:p>
-      <w:pPr>
-        <w:pStyle w:val="Paragrafoelenco"/>
-        <w:numPr>
-          <w:ilvl w:val="0"/>
-          <w:numId w:val="1"/>
-        </w:numPr>
-        <w:spacing w:line="276" w:lineRule="auto"/>
-      </w:pPr>
-      <w:r>
-        <w:t>Per fare stage finale, bisogna per forza superare l'esame SWE?</w:t>
+        <w:t>Se sceglierai lo stage interno, prepara le tue motivazioni perché è possibile che il professor Vardanega te le chieda. Non può impedirti di farlo, ma potrebbe provare a farti cambiare idea</w:t>
+      </w:r>
+    </w:p>
+    <w:p>
+      <w:pPr>
+        <w:spacing w:line="276" w:lineRule="auto"/>
+      </w:pPr>
+    </w:p>
+    <w:p>
+      <w:pPr>
+        <w:pStyle w:val="Paragrafoelenco"/>
+        <w:numPr>
+          <w:ilvl w:val="0"/>
+          <w:numId w:val="1"/>
+        </w:numPr>
+        <w:spacing w:line="276" w:lineRule="auto"/>
+      </w:pPr>
+      <w:r>
+        <w:t>Quali professori sono disponibili per uno stage interno?</w:t>
       </w:r>
     </w:p>
     <w:p>
@@ -10154,40 +10435,25 @@
         <w:spacing w:line="276" w:lineRule="auto"/>
       </w:pPr>
       <w:r>
-        <w:t>Bisogna superare almeno lo scritto o aver finito il progetto. Non c’è bisogno di aver fatto tutte e due le parti, le parole di Tullio precisamente sono state “ai fini dello stage viene considerato superato se hai superato lo scritto</w:t>
-      </w:r>
-      <w:r>
-        <w:t xml:space="preserve"> oppure</w:t>
-      </w:r>
-      <w:r>
-        <w:t xml:space="preserve"> hai terminato il progetto”.</w:t>
-      </w:r>
-    </w:p>
-    <w:p>
-      <w:pPr>
-        <w:spacing w:line="276" w:lineRule="auto"/>
-      </w:pPr>
-    </w:p>
-    <w:p>
-      <w:pPr>
-        <w:pStyle w:val="Paragrafoelenco"/>
-        <w:numPr>
-          <w:ilvl w:val="0"/>
-          <w:numId w:val="1"/>
-        </w:numPr>
-        <w:spacing w:line="276" w:lineRule="auto"/>
-      </w:pPr>
-      <w:r>
-        <w:t>Qu</w:t>
-      </w:r>
-      <w:r>
-        <w:t xml:space="preserve">alcuno che ha fatto lo stage interno, su </w:t>
-      </w:r>
-      <w:r>
-        <w:t>SIAGAS</w:t>
-      </w:r>
-      <w:r>
-        <w:t xml:space="preserve"> c'è solo il modulo per quelli esterni, che devo compilare?</w:t>
+        <w:t>(Guardando il gruppo FIUP) Gaggi, Ballan, Conti, De Giovanni, etc.</w:t>
+      </w:r>
+    </w:p>
+    <w:p>
+      <w:pPr>
+        <w:spacing w:line="276" w:lineRule="auto"/>
+      </w:pPr>
+    </w:p>
+    <w:p>
+      <w:pPr>
+        <w:pStyle w:val="Paragrafoelenco"/>
+        <w:numPr>
+          <w:ilvl w:val="0"/>
+          <w:numId w:val="1"/>
+        </w:numPr>
+        <w:spacing w:line="276" w:lineRule="auto"/>
+      </w:pPr>
+      <w:r>
+        <w:t>Per contattare un professore che faccia da tutor interno per lo stage basta scrivergli una mail?</w:t>
       </w:r>
     </w:p>
     <w:p>
@@ -10200,7 +10466,28 @@
         <w:spacing w:line="276" w:lineRule="auto"/>
       </w:pPr>
       <w:r>
-        <w:t>Quello lì, usando l'università come "azienda" e lasciando eventualmente vuoti (o mettendo un -) sui campi che non puoi compilare perché sono puramente aziendali.</w:t>
+        <w:t>Si</w:t>
+      </w:r>
+      <w:r>
+        <w:t>, gli si chiede disponibilità banalmente, poi saranno loro a dirvi se hanno posto o meno</w:t>
+      </w:r>
+    </w:p>
+    <w:p>
+      <w:pPr>
+        <w:spacing w:line="276" w:lineRule="auto"/>
+      </w:pPr>
+    </w:p>
+    <w:p>
+      <w:pPr>
+        <w:pStyle w:val="Paragrafoelenco"/>
+        <w:numPr>
+          <w:ilvl w:val="0"/>
+          <w:numId w:val="1"/>
+        </w:numPr>
+        <w:spacing w:line="276" w:lineRule="auto"/>
+      </w:pPr>
+      <w:r>
+        <w:t>Se sto prendendo accordi con un'azienda ma non ho ancora confermato lo stage e quindi redatto almeno una bozza di piano di lavoro, posso cercare un prof che mi faccia da tutor interno?</w:t>
       </w:r>
     </w:p>
     <w:p>
@@ -10213,25 +10500,194 @@
         <w:spacing w:line="276" w:lineRule="auto"/>
       </w:pPr>
       <w:r>
-        <w:t>La procedura di stage interno passa sempre per SIAGAS</w:t>
-      </w:r>
-    </w:p>
-    <w:p>
-      <w:pPr>
-        <w:spacing w:line="276" w:lineRule="auto"/>
-      </w:pPr>
-    </w:p>
-    <w:p>
-      <w:pPr>
-        <w:pStyle w:val="Paragrafoelenco"/>
-        <w:numPr>
-          <w:ilvl w:val="0"/>
-          <w:numId w:val="1"/>
-        </w:numPr>
-        <w:spacing w:line="276" w:lineRule="auto"/>
-      </w:pPr>
-      <w:r>
-        <w:t>Prevedendo di proseguire gli studi con un percorso magistrale è generalmente più consigliato svolgere uno stage interno o esterno? Oppure è a discapito del singolo?</w:t>
+        <w:t>Si</w:t>
+      </w:r>
+    </w:p>
+    <w:p>
+      <w:pPr>
+        <w:pStyle w:val="Titolo1"/>
+        <w:spacing w:line="276" w:lineRule="auto"/>
+      </w:pPr>
+      <w:bookmarkStart w:id="16" w:name="_Toc177043319"/>
+      <w:r>
+        <w:t>Tesi</w:t>
+      </w:r>
+      <w:r>
+        <w:t>: informazioni generali</w:t>
+      </w:r>
+      <w:bookmarkEnd w:id="16"/>
+    </w:p>
+    <w:p>
+      <w:pPr>
+        <w:spacing w:line="276" w:lineRule="auto"/>
+      </w:pPr>
+    </w:p>
+    <w:p>
+      <w:pPr>
+        <w:spacing w:after="160" w:line="276" w:lineRule="auto"/>
+      </w:pPr>
+      <w:r>
+        <w:t>La tesi avrà queste info di massima.</w:t>
+      </w:r>
+    </w:p>
+    <w:p>
+      <w:pPr>
+        <w:pStyle w:val="Paragrafoelenco"/>
+        <w:numPr>
+          <w:ilvl w:val="0"/>
+          <w:numId w:val="15"/>
+        </w:numPr>
+        <w:spacing w:after="160" w:line="276" w:lineRule="auto"/>
+      </w:pPr>
+      <w:r>
+        <w:t>essere denominato "Cognome_Nome.pdf" (istanziato al vostro nome)</w:t>
+      </w:r>
+    </w:p>
+    <w:p>
+      <w:pPr>
+        <w:pStyle w:val="Paragrafoelenco"/>
+        <w:numPr>
+          <w:ilvl w:val="0"/>
+          <w:numId w:val="15"/>
+        </w:numPr>
+        <w:spacing w:after="160" w:line="276" w:lineRule="auto"/>
+      </w:pPr>
+      <w:r>
+        <w:t>essere in formato PDF/A,</w:t>
+      </w:r>
+    </w:p>
+    <w:p>
+      <w:pPr>
+        <w:pStyle w:val="Paragrafoelenco"/>
+        <w:numPr>
+          <w:ilvl w:val="0"/>
+          <w:numId w:val="15"/>
+        </w:numPr>
+        <w:spacing w:after="160" w:line="276" w:lineRule="auto"/>
+      </w:pPr>
+      <w:r>
+        <w:t>avere dimensione non superiore a 40 MB</w:t>
+      </w:r>
+      <w:r>
+        <w:t>.</w:t>
+      </w:r>
+    </w:p>
+    <w:p>
+      <w:pPr>
+        <w:spacing w:after="160" w:line="276" w:lineRule="auto"/>
+      </w:pPr>
+      <w:r>
+        <w:t>Non per forza deve essere scritta in LaTeX</w:t>
+      </w:r>
+      <w:r>
+        <w:t xml:space="preserve"> (consigliato, essendoci anche </w:t>
+      </w:r>
+      <w:r>
+        <w:t>il</w:t>
+      </w:r>
+      <w:r>
+        <w:t xml:space="preserve"> template</w:t>
+      </w:r>
+      <w:r>
+        <w:t xml:space="preserve"> FIUP su GitHub, listato sotto</w:t>
+      </w:r>
+      <w:r>
+        <w:t>).</w:t>
+      </w:r>
+    </w:p>
+    <w:p>
+      <w:pPr>
+        <w:spacing w:after="160" w:line="276" w:lineRule="auto"/>
+      </w:pPr>
+      <w:r>
+        <w:t>Farete quel caricamento solo dopo che il vostro relatore, il docente che ha approvato la vostra domanda di laurea, ne avrà approvato i contenuti, perché il sistema non consente modifiche di quanto già caricato.</w:t>
+      </w:r>
+    </w:p>
+    <w:p>
+      <w:pPr>
+        <w:spacing w:after="160" w:line="276" w:lineRule="auto"/>
+      </w:pPr>
+      <w:r>
+        <w:t>Dopo tale caricamento, il vostro relatore dovrà confermare la sua approvazione, sempre tramite Uniweb.</w:t>
+      </w:r>
+    </w:p>
+    <w:p>
+      <w:pPr>
+        <w:spacing w:after="160" w:line="276" w:lineRule="auto"/>
+      </w:pPr>
+      <w:r>
+        <w:t>Ricordate che il titolo del documento (tesi) dovrà essere lo stesso dichiarato nella domanda di laurea. Tale caricamento in Uniweb con accesso autenticato sostituisce consegna e firma della versione cartacea del vostro elaborato.</w:t>
+      </w:r>
+    </w:p>
+    <w:p>
+      <w:pPr>
+        <w:spacing w:after="160" w:line="276" w:lineRule="auto"/>
+      </w:pPr>
+      <w:r>
+        <w:t xml:space="preserve">Stante la digitalizzazione della procedura, non servirà neppure ripetere iscrizione e caricamento sul portale SIAGAS. Il frontespizio della tesi di laurea deve riportare nella parte alta il nome del Dipartimento di riferimento del corso di studio e il nome del corso di studio stesso. </w:t>
+      </w:r>
+    </w:p>
+    <w:p>
+      <w:pPr>
+        <w:spacing w:after="160" w:line="276" w:lineRule="auto"/>
+      </w:pPr>
+      <w:r>
+        <w:t xml:space="preserve">Per </w:t>
+      </w:r>
+      <w:r>
+        <w:t>n</w:t>
+      </w:r>
+      <w:r>
+        <w:t xml:space="preserve">oi questo significa: </w:t>
+      </w:r>
+    </w:p>
+    <w:p>
+      <w:pPr>
+        <w:spacing w:after="160" w:line="276" w:lineRule="auto"/>
+      </w:pPr>
+      <w:r>
+        <w:t>“</w:t>
+      </w:r>
+      <w:r>
+        <w:t>Dipartimento di Matematica "Tullio Levi-Civita"</w:t>
+      </w:r>
+    </w:p>
+    <w:p>
+      <w:pPr>
+        <w:spacing w:after="160" w:line="276" w:lineRule="auto"/>
+      </w:pPr>
+      <w:r>
+        <w:t>Corso di Laurea in Informatica</w:t>
+      </w:r>
+      <w:r>
+        <w:t>”</w:t>
+      </w:r>
+      <w:r>
+        <w:t xml:space="preserve"> (non inserire il titolo “Triennale”)</w:t>
+      </w:r>
+    </w:p>
+    <w:p>
+      <w:pPr>
+        <w:spacing w:after="160" w:line="276" w:lineRule="auto"/>
+      </w:pPr>
+      <w:r>
+        <w:t>Link utili:</w:t>
+      </w:r>
+    </w:p>
+    <w:p>
+      <w:pPr>
+        <w:pStyle w:val="Paragrafoelenco"/>
+        <w:numPr>
+          <w:ilvl w:val="0"/>
+          <w:numId w:val="1"/>
+        </w:numPr>
+        <w:spacing w:after="160" w:line="276" w:lineRule="auto"/>
+      </w:pPr>
+      <w:r>
+        <w:t>Guide sul caricamento della tesi in Uniweb</w:t>
+      </w:r>
+      <w:r>
+        <w:t xml:space="preserve"> (sezione apposita, ma con questo almeno se il link cambia beccate il corrispondente link):</w:t>
       </w:r>
     </w:p>
     <w:p>
@@ -10241,352 +10697,9 @@
           <w:ilvl w:val="1"/>
           <w:numId w:val="1"/>
         </w:numPr>
-        <w:spacing w:line="276" w:lineRule="auto"/>
-      </w:pPr>
-      <w:r>
-        <w:t>Tullio aveva detto a lezione che lo stage che noi facciamo è un arricchimento nostro sia di conoscenze sia curriculare, quindi secondo lui vale la pena farlo esterno. Tuttavia se sai di voler coltivare l'ambito accademico puoi anche vedere se con uno stage interno qualche professore ti prende sotto la sua ala e ti porta molto avanti</w:t>
-      </w:r>
-    </w:p>
-    <w:p>
-      <w:pPr>
-        <w:pStyle w:val="Paragrafoelenco"/>
-        <w:numPr>
-          <w:ilvl w:val="1"/>
-          <w:numId w:val="1"/>
-        </w:numPr>
-        <w:spacing w:line="276" w:lineRule="auto"/>
-      </w:pPr>
-      <w:r>
-        <w:t>Dalla mia esperienza posso dirti che in realtà dipende se ti interessa l’ambito di ricerca di qualche professore e se sa proporti qualche lavoro di stage interno che ti può piacere, indipendentemente dal fatto che poi andrai a lavorare, farai la magistrale o proseguirai anche con un dottorato</w:t>
-      </w:r>
-    </w:p>
-    <w:p>
-      <w:pPr>
-        <w:pStyle w:val="Paragrafoelenco"/>
-        <w:numPr>
-          <w:ilvl w:val="1"/>
-          <w:numId w:val="1"/>
-        </w:numPr>
-        <w:spacing w:line="276" w:lineRule="auto"/>
-      </w:pPr>
-      <w:r>
-        <w:t>Se c'è un docente con cui ti piacerebbe lavorare e che ha degli ambiti di ricerca in linea coi tuoi interessi lo stage interno è un'opportunità. In generale, l'intesa col professore che sceglieresti è (secondo me) molto importante, perché si interagisce molto di più rispetto a quello che succede tra relatore e studente durante lo stage in azienda.</w:t>
-      </w:r>
-    </w:p>
-    <w:p>
-      <w:pPr>
-        <w:pStyle w:val="Paragrafoelenco"/>
-        <w:numPr>
-          <w:ilvl w:val="1"/>
-          <w:numId w:val="1"/>
-        </w:numPr>
-        <w:spacing w:line="276" w:lineRule="auto"/>
-      </w:pPr>
-      <w:r>
-        <w:t>Se sceglierai lo stage interno, prepara le tue motivazioni perché è possibile che il professor Vardanega te le chieda. Non può impedirti di farlo, ma potrebbe provare a farti cambiare idea</w:t>
-      </w:r>
-    </w:p>
-    <w:p>
-      <w:pPr>
-        <w:spacing w:line="276" w:lineRule="auto"/>
-      </w:pPr>
-    </w:p>
-    <w:p>
-      <w:pPr>
-        <w:pStyle w:val="Paragrafoelenco"/>
-        <w:numPr>
-          <w:ilvl w:val="0"/>
-          <w:numId w:val="1"/>
-        </w:numPr>
-        <w:spacing w:line="276" w:lineRule="auto"/>
-      </w:pPr>
-      <w:r>
-        <w:t>Quali professori sono disponibili per uno stage interno?</w:t>
-      </w:r>
-    </w:p>
-    <w:p>
-      <w:pPr>
-        <w:pStyle w:val="Paragrafoelenco"/>
-        <w:numPr>
-          <w:ilvl w:val="1"/>
-          <w:numId w:val="1"/>
-        </w:numPr>
-        <w:spacing w:line="276" w:lineRule="auto"/>
-      </w:pPr>
-      <w:r>
-        <w:t>(Guardando il gruppo FIUP) Gaggi, Ballan, Conti, De Giovanni, etc.</w:t>
-      </w:r>
-    </w:p>
-    <w:p>
-      <w:pPr>
-        <w:spacing w:line="276" w:lineRule="auto"/>
-      </w:pPr>
-    </w:p>
-    <w:p>
-      <w:pPr>
-        <w:pStyle w:val="Paragrafoelenco"/>
-        <w:numPr>
-          <w:ilvl w:val="0"/>
-          <w:numId w:val="1"/>
-        </w:numPr>
-        <w:spacing w:line="276" w:lineRule="auto"/>
-      </w:pPr>
-      <w:r>
-        <w:t>Per contattare un professore che faccia da tutor interno per lo stage basta scrivergli una mail?</w:t>
-      </w:r>
-    </w:p>
-    <w:p>
-      <w:pPr>
-        <w:pStyle w:val="Paragrafoelenco"/>
-        <w:numPr>
-          <w:ilvl w:val="1"/>
-          <w:numId w:val="1"/>
-        </w:numPr>
-        <w:spacing w:line="276" w:lineRule="auto"/>
-      </w:pPr>
-      <w:r>
-        <w:t>Si</w:t>
-      </w:r>
-      <w:r>
-        <w:t>, gli si chiede disponibilità banalmente, poi saranno loro a dirvi se hanno posto o meno</w:t>
-      </w:r>
-    </w:p>
-    <w:p>
-      <w:pPr>
-        <w:spacing w:line="276" w:lineRule="auto"/>
-      </w:pPr>
-    </w:p>
-    <w:p>
-      <w:pPr>
-        <w:pStyle w:val="Paragrafoelenco"/>
-        <w:numPr>
-          <w:ilvl w:val="0"/>
-          <w:numId w:val="1"/>
-        </w:numPr>
-        <w:spacing w:line="276" w:lineRule="auto"/>
-      </w:pPr>
-      <w:r>
-        <w:t>Se sto prendendo accordi con un'azienda ma non ho ancora confermato lo stage e quindi redatto almeno una bozza di piano di lavoro, posso cercare un prof che mi faccia da tutor interno?</w:t>
-      </w:r>
-    </w:p>
-    <w:p>
-      <w:pPr>
-        <w:pStyle w:val="Paragrafoelenco"/>
-        <w:numPr>
-          <w:ilvl w:val="1"/>
-          <w:numId w:val="1"/>
-        </w:numPr>
-        <w:spacing w:line="276" w:lineRule="auto"/>
-      </w:pPr>
-      <w:r>
-        <w:t>Si</w:t>
-      </w:r>
-    </w:p>
-    <w:p>
-      <w:pPr>
-        <w:pStyle w:val="Paragrafoelenco"/>
-        <w:spacing w:line="276" w:lineRule="auto"/>
-        <w:ind w:left="1440"/>
-      </w:pPr>
-    </w:p>
-    <w:p>
-      <w:pPr>
-        <w:pStyle w:val="Titolo1"/>
-        <w:spacing w:line="276" w:lineRule="auto"/>
-      </w:pPr>
-      <w:bookmarkStart w:id="16" w:name="_Toc177043319"/>
-      <w:r>
-        <w:lastRenderedPageBreak/>
-        <w:t>Tesi</w:t>
-      </w:r>
-      <w:r>
-        <w:t>: informazioni generali</w:t>
-      </w:r>
-      <w:bookmarkEnd w:id="16"/>
-    </w:p>
-    <w:p>
-      <w:pPr>
-        <w:spacing w:line="276" w:lineRule="auto"/>
-      </w:pPr>
-    </w:p>
-    <w:p>
-      <w:pPr>
-        <w:spacing w:after="160" w:line="276" w:lineRule="auto"/>
-      </w:pPr>
-      <w:r>
-        <w:t>La tesi avrà queste info di massima.</w:t>
-      </w:r>
-    </w:p>
-    <w:p>
-      <w:pPr>
-        <w:pStyle w:val="Paragrafoelenco"/>
-        <w:numPr>
-          <w:ilvl w:val="0"/>
-          <w:numId w:val="15"/>
-        </w:numPr>
-        <w:spacing w:after="160" w:line="276" w:lineRule="auto"/>
-      </w:pPr>
-      <w:r>
-        <w:t>essere denominato "Cognome_Nome.pdf" (istanziato al vostro nome)</w:t>
-      </w:r>
-    </w:p>
-    <w:p>
-      <w:pPr>
-        <w:pStyle w:val="Paragrafoelenco"/>
-        <w:numPr>
-          <w:ilvl w:val="0"/>
-          <w:numId w:val="15"/>
-        </w:numPr>
-        <w:spacing w:after="160" w:line="276" w:lineRule="auto"/>
-      </w:pPr>
-      <w:r>
-        <w:t>essere in formato PDF/A,</w:t>
-      </w:r>
-    </w:p>
-    <w:p>
-      <w:pPr>
-        <w:pStyle w:val="Paragrafoelenco"/>
-        <w:numPr>
-          <w:ilvl w:val="0"/>
-          <w:numId w:val="15"/>
-        </w:numPr>
-        <w:spacing w:after="160" w:line="276" w:lineRule="auto"/>
-      </w:pPr>
-      <w:r>
-        <w:t>avere dimensione non superiore a 40 MB</w:t>
-      </w:r>
-      <w:r>
-        <w:t>.</w:t>
-      </w:r>
-    </w:p>
-    <w:p>
-      <w:pPr>
-        <w:spacing w:after="160" w:line="276" w:lineRule="auto"/>
-      </w:pPr>
-      <w:r>
-        <w:t>Non per forza deve essere scritta in LaTeX</w:t>
-      </w:r>
-      <w:r>
-        <w:t xml:space="preserve"> (consigliato, essendoci anche </w:t>
-      </w:r>
-      <w:r>
-        <w:t>il</w:t>
-      </w:r>
-      <w:r>
-        <w:t xml:space="preserve"> template</w:t>
-      </w:r>
-      <w:r>
-        <w:t xml:space="preserve"> FIUP su GitHub, listato sotto</w:t>
-      </w:r>
-      <w:r>
-        <w:t>).</w:t>
-      </w:r>
-    </w:p>
-    <w:p>
-      <w:pPr>
-        <w:spacing w:after="160" w:line="276" w:lineRule="auto"/>
-      </w:pPr>
-      <w:r>
-        <w:t>Farete quel caricamento solo dopo che il vostro relatore, il docente che ha approvato la vostra domanda di laurea, ne avrà approvato i contenuti, perché il sistema non consente modifiche di quanto già caricato.</w:t>
-      </w:r>
-    </w:p>
-    <w:p>
-      <w:pPr>
-        <w:spacing w:after="160" w:line="276" w:lineRule="auto"/>
-      </w:pPr>
-      <w:r>
-        <w:t>Dopo tale caricamento, il vostro relatore dovrà confermare la sua approvazione, sempre tramite Uniweb.</w:t>
-      </w:r>
-    </w:p>
-    <w:p>
-      <w:pPr>
-        <w:spacing w:after="160" w:line="276" w:lineRule="auto"/>
-      </w:pPr>
-      <w:r>
-        <w:t>Ricordate che il titolo del documento (tesi) dovrà essere lo stesso dichiarato nella domanda di laurea. Tale caricamento in Uniweb con accesso autenticato sostituisce consegna e firma della versione cartacea del vostro elaborato.</w:t>
-      </w:r>
-    </w:p>
-    <w:p>
-      <w:pPr>
-        <w:spacing w:after="160" w:line="276" w:lineRule="auto"/>
-      </w:pPr>
-      <w:r>
-        <w:t xml:space="preserve">Stante la digitalizzazione della procedura, non servirà neppure ripetere iscrizione e caricamento sul portale SIAGAS. Il frontespizio della tesi di laurea deve riportare nella parte alta il nome del Dipartimento di riferimento del corso di studio e il nome del corso di studio stesso. </w:t>
-      </w:r>
-    </w:p>
-    <w:p>
-      <w:pPr>
-        <w:spacing w:after="160" w:line="276" w:lineRule="auto"/>
-      </w:pPr>
-      <w:r>
-        <w:t xml:space="preserve">Per </w:t>
-      </w:r>
-      <w:r>
-        <w:t>n</w:t>
-      </w:r>
-      <w:r>
-        <w:t xml:space="preserve">oi questo significa: </w:t>
-      </w:r>
-    </w:p>
-    <w:p>
-      <w:pPr>
-        <w:spacing w:after="160" w:line="276" w:lineRule="auto"/>
-      </w:pPr>
-      <w:r>
-        <w:t>“</w:t>
-      </w:r>
-      <w:r>
-        <w:t>Dipartimento di Matematica "Tullio Levi-Civita"</w:t>
-      </w:r>
-    </w:p>
-    <w:p>
-      <w:pPr>
-        <w:spacing w:after="160" w:line="276" w:lineRule="auto"/>
-      </w:pPr>
-      <w:r>
-        <w:t>Corso di Laurea in Informatica</w:t>
-      </w:r>
-      <w:r>
-        <w:t>”</w:t>
-      </w:r>
-      <w:r>
-        <w:t xml:space="preserve"> (non inserire il titolo “Triennale”)</w:t>
-      </w:r>
-    </w:p>
-    <w:p>
-      <w:pPr>
-        <w:spacing w:after="160" w:line="276" w:lineRule="auto"/>
-      </w:pPr>
-      <w:r>
-        <w:t>Link utili:</w:t>
-      </w:r>
-    </w:p>
-    <w:p>
-      <w:pPr>
-        <w:pStyle w:val="Paragrafoelenco"/>
-        <w:numPr>
-          <w:ilvl w:val="0"/>
-          <w:numId w:val="1"/>
-        </w:numPr>
-        <w:spacing w:after="160" w:line="276" w:lineRule="auto"/>
-      </w:pPr>
-      <w:r>
-        <w:t>Guide sul caricamento della tesi in Uniweb</w:t>
-      </w:r>
-      <w:r>
-        <w:t xml:space="preserve"> (sezione apposita, ma con questo almeno se il link cambia beccate il corrispondente link):</w:t>
-      </w:r>
-    </w:p>
-    <w:p>
-      <w:pPr>
-        <w:pStyle w:val="Paragrafoelenco"/>
-        <w:numPr>
-          <w:ilvl w:val="1"/>
-          <w:numId w:val="1"/>
-        </w:numPr>
-        <w:spacing w:after="160" w:line="276" w:lineRule="auto"/>
-      </w:pPr>
-      <w:hyperlink r:id="rId67" w:history="1">
+        <w:spacing w:after="160" w:line="276" w:lineRule="auto"/>
+      </w:pPr>
+      <w:hyperlink r:id="rId68" w:history="1">
         <w:r>
           <w:rPr>
             <w:rStyle w:val="Collegamentoipertestuale"/>
@@ -10611,6 +10724,7 @@
         <w:spacing w:after="160" w:line="276" w:lineRule="auto"/>
       </w:pPr>
       <w:r>
+        <w:lastRenderedPageBreak/>
         <w:t xml:space="preserve">Esempio presentazione (documenti e video): </w:t>
       </w:r>
     </w:p>
@@ -10623,7 +10737,7 @@
         </w:numPr>
         <w:spacing w:after="160" w:line="276" w:lineRule="auto"/>
       </w:pPr>
-      <w:hyperlink r:id="rId68" w:history="1">
+      <w:hyperlink r:id="rId69" w:history="1">
         <w:r>
           <w:rPr>
             <w:rStyle w:val="Collegamentoipertestuale"/>
@@ -10647,7 +10761,7 @@
       <w:r>
         <w:t xml:space="preserve">Il template per realizzarla disponibile su GitHub: </w:t>
       </w:r>
-      <w:hyperlink r:id="rId69" w:history="1">
+      <w:hyperlink r:id="rId70" w:history="1">
         <w:r>
           <w:rPr>
             <w:rStyle w:val="Collegamentoipertestuale"/>
@@ -10671,7 +10785,7 @@
       <w:r>
         <w:t xml:space="preserve">Template in Pandoc per realizzarla: </w:t>
       </w:r>
-      <w:hyperlink r:id="rId70" w:history="1">
+      <w:hyperlink r:id="rId71" w:history="1">
         <w:r>
           <w:rPr>
             <w:rStyle w:val="Collegamentoipertestuale"/>
@@ -10979,7 +11093,7 @@
       <w:r>
         <w:t xml:space="preserve">Esempio di repo con gli script aggiuntivi per compilare manualmente tesi, bibliografia, glossario, etc: </w:t>
       </w:r>
-      <w:hyperlink r:id="rId71" w:history="1">
+      <w:hyperlink r:id="rId72" w:history="1">
         <w:r>
           <w:rPr>
             <w:rStyle w:val="Collegamentoipertestuale"/>
@@ -11261,7 +11375,7 @@
       <w:pPr>
         <w:spacing w:line="276" w:lineRule="auto"/>
       </w:pPr>
-      <w:hyperlink r:id="rId72" w:history="1">
+      <w:hyperlink r:id="rId73" w:history="1">
         <w:r>
           <w:rPr>
             <w:rStyle w:val="Collegamentoipertestuale"/>
@@ -11288,7 +11402,7 @@
       <w:r>
         <w:br/>
       </w:r>
-      <w:hyperlink r:id="rId73" w:history="1">
+      <w:hyperlink r:id="rId74" w:history="1">
         <w:r>
           <w:rPr>
             <w:rStyle w:val="Collegamentoipertestuale"/>
@@ -11324,7 +11438,7 @@
       <w:pPr>
         <w:spacing w:line="276" w:lineRule="auto"/>
       </w:pPr>
-      <w:hyperlink r:id="rId74" w:history="1">
+      <w:hyperlink r:id="rId75" w:history="1">
         <w:r>
           <w:rPr>
             <w:rStyle w:val="Collegamentoipertestuale"/>
@@ -11406,7 +11520,7 @@
                     <pic:cNvPicPr/>
                   </pic:nvPicPr>
                   <pic:blipFill>
-                    <a:blip r:embed="rId75"/>
+                    <a:blip r:embed="rId76"/>
                     <a:stretch>
                       <a:fillRect/>
                     </a:stretch>
@@ -11523,7 +11637,7 @@
       <w:r>
         <w:t xml:space="preserve"> (non occorre il formato PDF/A) e vanno caricate </w:t>
       </w:r>
-      <w:hyperlink r:id="rId76" w:history="1">
+      <w:hyperlink r:id="rId77" w:history="1">
         <w:r>
           <w:rPr>
             <w:rStyle w:val="Collegamentoipertestuale"/>
@@ -11718,7 +11832,7 @@
                     <pic:cNvPicPr/>
                   </pic:nvPicPr>
                   <pic:blipFill>
-                    <a:blip r:embed="rId77"/>
+                    <a:blip r:embed="rId78"/>
                     <a:stretch>
                       <a:fillRect/>
                     </a:stretch>
@@ -11907,7 +12021,7 @@
                     </pic:cNvPicPr>
                   </pic:nvPicPr>
                   <pic:blipFill>
-                    <a:blip r:embed="rId78">
+                    <a:blip r:embed="rId79">
                       <a:extLst>
                         <a:ext uri="{28A0092B-C50C-407E-A947-70E740481C1C}">
                           <a14:useLocalDpi xmlns:a14="http://schemas.microsoft.com/office/drawing/2010/main" val="0"/>
@@ -11976,7 +12090,7 @@
                     <pic:cNvPicPr/>
                   </pic:nvPicPr>
                   <pic:blipFill>
-                    <a:blip r:embed="rId79"/>
+                    <a:blip r:embed="rId80"/>
                     <a:stretch>
                       <a:fillRect/>
                     </a:stretch>
@@ -12065,7 +12179,7 @@
         </w:numPr>
         <w:spacing w:line="276" w:lineRule="auto"/>
       </w:pPr>
-      <w:hyperlink r:id="rId80" w:history="1">
+      <w:hyperlink r:id="rId81" w:history="1">
         <w:r>
           <w:rPr>
             <w:rStyle w:val="Collegamentoipertestuale"/>
@@ -12235,7 +12349,7 @@
                     <pic:cNvPicPr/>
                   </pic:nvPicPr>
                   <pic:blipFill>
-                    <a:blip r:embed="rId81"/>
+                    <a:blip r:embed="rId82"/>
                     <a:stretch>
                       <a:fillRect/>
                     </a:stretch>
@@ -12303,7 +12417,7 @@
         </w:numPr>
         <w:spacing w:line="276" w:lineRule="auto"/>
       </w:pPr>
-      <w:hyperlink r:id="rId82" w:history="1">
+      <w:hyperlink r:id="rId83" w:history="1">
         <w:r>
           <w:rPr>
             <w:rStyle w:val="Collegamentoipertestuale"/>
@@ -12402,7 +12516,7 @@
                     <pic:cNvPicPr/>
                   </pic:nvPicPr>
                   <pic:blipFill>
-                    <a:blip r:embed="rId83"/>
+                    <a:blip r:embed="rId84"/>
                     <a:stretch>
                       <a:fillRect/>
                     </a:stretch>
@@ -12929,7 +13043,7 @@
       <w:r>
         <w:t xml:space="preserve">Sì, al link </w:t>
       </w:r>
-      <w:hyperlink r:id="rId84" w:history="1">
+      <w:hyperlink r:id="rId85" w:history="1">
         <w:r>
           <w:rPr>
             <w:rStyle w:val="Collegamentoipertestuale"/>
@@ -12971,7 +13085,7 @@
       <w:r>
         <w:t xml:space="preserve">Alcune sono disponibili a: </w:t>
       </w:r>
-      <w:hyperlink r:id="rId85" w:history="1">
+      <w:hyperlink r:id="rId86" w:history="1">
         <w:r>
           <w:rPr>
             <w:rStyle w:val="Collegamentoipertestuale"/>
@@ -13666,8 +13780,8 @@
       </w:pPr>
     </w:p>
     <w:sectPr>
-      <w:headerReference w:type="default" r:id="rId86"/>
-      <w:footerReference w:type="default" r:id="rId87"/>
+      <w:headerReference w:type="default" r:id="rId87"/>
+      <w:footerReference w:type="default" r:id="rId88"/>
       <w:pgSz w:w="11906" w:h="16838"/>
       <w:pgMar w:top="1417" w:right="1134" w:bottom="1134" w:left="1134" w:header="708" w:footer="708" w:gutter="0"/>
       <w:cols w:space="708"/>
@@ -13678,7 +13792,7 @@
 </file>
 
 <file path=word/endnotes.xml><?xml version="1.0" encoding="utf-8"?>
-<w:endnotes xmlns:wpc="http://schemas.microsoft.com/office/word/2010/wordprocessingCanvas" xmlns:cx="http://schemas.microsoft.com/office/drawing/2014/chartex" xmlns:cx1="http://schemas.microsoft.com/office/drawing/2015/9/8/chartex" xmlns:cx2="http://schemas.microsoft.com/office/drawing/2015/10/21/chartex" xmlns:cx3="http://schemas.microsoft.com/office/drawing/2016/5/9/chartex" xmlns:cx4="http://schemas.microsoft.com/office/drawing/2016/5/10/chartex" xmlns:cx5="http://schemas.microsoft.com/office/drawing/2016/5/11/chartex" xmlns:cx6="http://schemas.microsoft.com/office/drawing/2016/5/12/chartex" xmlns:cx7="http://schemas.microsoft.com/office/drawing/2016/5/13/chartex" xmlns:cx8="http://schemas.microsoft.com/office/drawing/2016/5/14/chartex" xmlns:mc="http://schemas.openxmlformats.org/markup-compatibility/2006" xmlns:aink="http://schemas.microsoft.com/office/drawing/2016/ink" xmlns:am3d="http://schemas.microsoft.com/office/drawing/2017/model3d" xmlns:o="urn:schemas-microsoft-com:office:office" xmlns:oel="http://schemas.microsoft.com/office/2019/extlst" xmlns:r="http://schemas.openxmlformats.org/officeDocument/2006/relationships" xmlns:m="http://schemas.openxmlformats.org/officeDocument/2006/math" xmlns:v="urn:schemas-microsoft-com:vml" xmlns:wp14="http://schemas.microsoft.com/office/word/2010/wordprocessingDrawing" xmlns:wp="http://schemas.openxmlformats.org/drawingml/2006/wordprocessingDrawing" xmlns:w10="urn:schemas-microsoft-com:office:word" xmlns:w="http://schemas.openxmlformats.org/wordprocessingml/2006/main" xmlns:w14="http://schemas.microsoft.com/office/word/2010/wordml" xmlns:w15="http://schemas.microsoft.com/office/word/2012/wordml" xmlns:w16cex="http://schemas.microsoft.com/office/word/2018/wordml/cex" xmlns:w16cid="http://schemas.microsoft.com/office/word/2016/wordml/cid" xmlns:w16="http://schemas.microsoft.com/office/word/2018/wordml" xmlns:w16du="http://schemas.microsoft.com/office/word/2023/wordml/word16du" xmlns:w16sdtdh="http://schemas.microsoft.com/office/word/2020/wordml/sdtdatahash" xmlns:w16se="http://schemas.microsoft.com/office/word/2015/wordml/symex" xmlns:wpg="http://schemas.microsoft.com/office/word/2010/wordprocessingGroup" xmlns:wpi="http://schemas.microsoft.com/office/word/2010/wordprocessingInk" xmlns:wne="http://schemas.microsoft.com/office/word/2006/wordml" xmlns:wps="http://schemas.microsoft.com/office/word/2010/wordprocessingShape" mc:Ignorable="w14 w15 w16se w16cid w16 w16cex w16sdtdh w16du wp14">
+<w:endnotes xmlns:wpc="http://schemas.microsoft.com/office/word/2010/wordprocessingCanvas" xmlns:cx="http://schemas.microsoft.com/office/drawing/2014/chartex" xmlns:cx1="http://schemas.microsoft.com/office/drawing/2015/9/8/chartex" xmlns:cx2="http://schemas.microsoft.com/office/drawing/2015/10/21/chartex" xmlns:cx3="http://schemas.microsoft.com/office/drawing/2016/5/9/chartex" xmlns:cx4="http://schemas.microsoft.com/office/drawing/2016/5/10/chartex" xmlns:cx5="http://schemas.microsoft.com/office/drawing/2016/5/11/chartex" xmlns:cx6="http://schemas.microsoft.com/office/drawing/2016/5/12/chartex" xmlns:cx7="http://schemas.microsoft.com/office/drawing/2016/5/13/chartex" xmlns:cx8="http://schemas.microsoft.com/office/drawing/2016/5/14/chartex" xmlns:mc="http://schemas.openxmlformats.org/markup-compatibility/2006" xmlns:aink="http://schemas.microsoft.com/office/drawing/2016/ink" xmlns:am3d="http://schemas.microsoft.com/office/drawing/2017/model3d" xmlns:o="urn:schemas-microsoft-com:office:office" xmlns:oel="http://schemas.microsoft.com/office/2019/extlst" xmlns:r="http://schemas.openxmlformats.org/officeDocument/2006/relationships" xmlns:m="http://schemas.openxmlformats.org/officeDocument/2006/math" xmlns:v="urn:schemas-microsoft-com:vml" xmlns:wp14="http://schemas.microsoft.com/office/word/2010/wordprocessingDrawing" xmlns:wp="http://schemas.openxmlformats.org/drawingml/2006/wordprocessingDrawing" xmlns:w10="urn:schemas-microsoft-com:office:word" xmlns:w="http://schemas.openxmlformats.org/wordprocessingml/2006/main" xmlns:w14="http://schemas.microsoft.com/office/word/2010/wordml" xmlns:w15="http://schemas.microsoft.com/office/word/2012/wordml" xmlns:w16cex="http://schemas.microsoft.com/office/word/2018/wordml/cex" xmlns:w16cid="http://schemas.microsoft.com/office/word/2016/wordml/cid" xmlns:w16="http://schemas.microsoft.com/office/word/2018/wordml" xmlns:w16du="http://schemas.microsoft.com/office/word/2023/wordml/word16du" xmlns:w16sdtdh="http://schemas.microsoft.com/office/word/2020/wordml/sdtdatahash" xmlns:w16sdtfl="http://schemas.microsoft.com/office/word/2024/wordml/sdtformatlock" xmlns:w16se="http://schemas.microsoft.com/office/word/2015/wordml/symex" xmlns:wpg="http://schemas.microsoft.com/office/word/2010/wordprocessingGroup" xmlns:wpi="http://schemas.microsoft.com/office/word/2010/wordprocessingInk" xmlns:wne="http://schemas.microsoft.com/office/word/2006/wordml" xmlns:wps="http://schemas.microsoft.com/office/word/2010/wordprocessingShape" mc:Ignorable="w14 w15 w16se w16cid w16 w16cex w16sdtdh w16sdtfl w16du wp14">
   <w:endnote w:type="separator" w:id="-1">
     <w:p>
       <w:r>
@@ -13697,7 +13811,7 @@
 </file>
 
 <file path=word/footer1.xml><?xml version="1.0" encoding="utf-8"?>
-<w:ftr xmlns:wpc="http://schemas.microsoft.com/office/word/2010/wordprocessingCanvas" xmlns:cx="http://schemas.microsoft.com/office/drawing/2014/chartex" xmlns:cx1="http://schemas.microsoft.com/office/drawing/2015/9/8/chartex" xmlns:cx2="http://schemas.microsoft.com/office/drawing/2015/10/21/chartex" xmlns:cx3="http://schemas.microsoft.com/office/drawing/2016/5/9/chartex" xmlns:cx4="http://schemas.microsoft.com/office/drawing/2016/5/10/chartex" xmlns:cx5="http://schemas.microsoft.com/office/drawing/2016/5/11/chartex" xmlns:cx6="http://schemas.microsoft.com/office/drawing/2016/5/12/chartex" xmlns:cx7="http://schemas.microsoft.com/office/drawing/2016/5/13/chartex" xmlns:cx8="http://schemas.microsoft.com/office/drawing/2016/5/14/chartex" xmlns:mc="http://schemas.openxmlformats.org/markup-compatibility/2006" xmlns:aink="http://schemas.microsoft.com/office/drawing/2016/ink" xmlns:am3d="http://schemas.microsoft.com/office/drawing/2017/model3d" xmlns:o="urn:schemas-microsoft-com:office:office" xmlns:oel="http://schemas.microsoft.com/office/2019/extlst" xmlns:r="http://schemas.openxmlformats.org/officeDocument/2006/relationships" xmlns:m="http://schemas.openxmlformats.org/officeDocument/2006/math" xmlns:v="urn:schemas-microsoft-com:vml" xmlns:wp14="http://schemas.microsoft.com/office/word/2010/wordprocessingDrawing" xmlns:wp="http://schemas.openxmlformats.org/drawingml/2006/wordprocessingDrawing" xmlns:w10="urn:schemas-microsoft-com:office:word" xmlns:w="http://schemas.openxmlformats.org/wordprocessingml/2006/main" xmlns:w14="http://schemas.microsoft.com/office/word/2010/wordml" xmlns:w15="http://schemas.microsoft.com/office/word/2012/wordml" xmlns:w16cex="http://schemas.microsoft.com/office/word/2018/wordml/cex" xmlns:w16cid="http://schemas.microsoft.com/office/word/2016/wordml/cid" xmlns:w16="http://schemas.microsoft.com/office/word/2018/wordml" xmlns:w16du="http://schemas.microsoft.com/office/word/2023/wordml/word16du" xmlns:w16sdtdh="http://schemas.microsoft.com/office/word/2020/wordml/sdtdatahash" xmlns:w16se="http://schemas.microsoft.com/office/word/2015/wordml/symex" xmlns:wpg="http://schemas.microsoft.com/office/word/2010/wordprocessingGroup" xmlns:wpi="http://schemas.microsoft.com/office/word/2010/wordprocessingInk" xmlns:wne="http://schemas.microsoft.com/office/word/2006/wordml" xmlns:wps="http://schemas.microsoft.com/office/word/2010/wordprocessingShape" mc:Ignorable="w14 w15 w16se w16cid w16 w16cex w16sdtdh w16du wp14">
+<w:ftr xmlns:wpc="http://schemas.microsoft.com/office/word/2010/wordprocessingCanvas" xmlns:cx="http://schemas.microsoft.com/office/drawing/2014/chartex" xmlns:cx1="http://schemas.microsoft.com/office/drawing/2015/9/8/chartex" xmlns:cx2="http://schemas.microsoft.com/office/drawing/2015/10/21/chartex" xmlns:cx3="http://schemas.microsoft.com/office/drawing/2016/5/9/chartex" xmlns:cx4="http://schemas.microsoft.com/office/drawing/2016/5/10/chartex" xmlns:cx5="http://schemas.microsoft.com/office/drawing/2016/5/11/chartex" xmlns:cx6="http://schemas.microsoft.com/office/drawing/2016/5/12/chartex" xmlns:cx7="http://schemas.microsoft.com/office/drawing/2016/5/13/chartex" xmlns:cx8="http://schemas.microsoft.com/office/drawing/2016/5/14/chartex" xmlns:mc="http://schemas.openxmlformats.org/markup-compatibility/2006" xmlns:aink="http://schemas.microsoft.com/office/drawing/2016/ink" xmlns:am3d="http://schemas.microsoft.com/office/drawing/2017/model3d" xmlns:o="urn:schemas-microsoft-com:office:office" xmlns:oel="http://schemas.microsoft.com/office/2019/extlst" xmlns:r="http://schemas.openxmlformats.org/officeDocument/2006/relationships" xmlns:m="http://schemas.openxmlformats.org/officeDocument/2006/math" xmlns:v="urn:schemas-microsoft-com:vml" xmlns:wp14="http://schemas.microsoft.com/office/word/2010/wordprocessingDrawing" xmlns:wp="http://schemas.openxmlformats.org/drawingml/2006/wordprocessingDrawing" xmlns:w10="urn:schemas-microsoft-com:office:word" xmlns:w="http://schemas.openxmlformats.org/wordprocessingml/2006/main" xmlns:w14="http://schemas.microsoft.com/office/word/2010/wordml" xmlns:w15="http://schemas.microsoft.com/office/word/2012/wordml" xmlns:w16cex="http://schemas.microsoft.com/office/word/2018/wordml/cex" xmlns:w16cid="http://schemas.microsoft.com/office/word/2016/wordml/cid" xmlns:w16="http://schemas.microsoft.com/office/word/2018/wordml" xmlns:w16du="http://schemas.microsoft.com/office/word/2023/wordml/word16du" xmlns:w16sdtdh="http://schemas.microsoft.com/office/word/2020/wordml/sdtdatahash" xmlns:w16sdtfl="http://schemas.microsoft.com/office/word/2024/wordml/sdtformatlock" xmlns:w16se="http://schemas.microsoft.com/office/word/2015/wordml/symex" xmlns:wpg="http://schemas.microsoft.com/office/word/2010/wordprocessingGroup" xmlns:wpi="http://schemas.microsoft.com/office/word/2010/wordprocessingInk" xmlns:wne="http://schemas.microsoft.com/office/word/2006/wordml" xmlns:wps="http://schemas.microsoft.com/office/word/2010/wordprocessingShape" mc:Ignorable="w14 w15 w16se w16cid w16 w16cex w16sdtdh w16sdtfl w16du wp14">
   <w:sdt>
     <w:sdtPr>
       <w:id w:val="-1051149909"/>
@@ -13743,7 +13857,7 @@
 </file>
 
 <file path=word/footnotes.xml><?xml version="1.0" encoding="utf-8"?>
-<w:footnotes xmlns:wpc="http://schemas.microsoft.com/office/word/2010/wordprocessingCanvas" xmlns:cx="http://schemas.microsoft.com/office/drawing/2014/chartex" xmlns:cx1="http://schemas.microsoft.com/office/drawing/2015/9/8/chartex" xmlns:cx2="http://schemas.microsoft.com/office/drawing/2015/10/21/chartex" xmlns:cx3="http://schemas.microsoft.com/office/drawing/2016/5/9/chartex" xmlns:cx4="http://schemas.microsoft.com/office/drawing/2016/5/10/chartex" xmlns:cx5="http://schemas.microsoft.com/office/drawing/2016/5/11/chartex" xmlns:cx6="http://schemas.microsoft.com/office/drawing/2016/5/12/chartex" xmlns:cx7="http://schemas.microsoft.com/office/drawing/2016/5/13/chartex" xmlns:cx8="http://schemas.microsoft.com/office/drawing/2016/5/14/chartex" xmlns:mc="http://schemas.openxmlformats.org/markup-compatibility/2006" xmlns:aink="http://schemas.microsoft.com/office/drawing/2016/ink" xmlns:am3d="http://schemas.microsoft.com/office/drawing/2017/model3d" xmlns:o="urn:schemas-microsoft-com:office:office" xmlns:oel="http://schemas.microsoft.com/office/2019/extlst" xmlns:r="http://schemas.openxmlformats.org/officeDocument/2006/relationships" xmlns:m="http://schemas.openxmlformats.org/officeDocument/2006/math" xmlns:v="urn:schemas-microsoft-com:vml" xmlns:wp14="http://schemas.microsoft.com/office/word/2010/wordprocessingDrawing" xmlns:wp="http://schemas.openxmlformats.org/drawingml/2006/wordprocessingDrawing" xmlns:w10="urn:schemas-microsoft-com:office:word" xmlns:w="http://schemas.openxmlformats.org/wordprocessingml/2006/main" xmlns:w14="http://schemas.microsoft.com/office/word/2010/wordml" xmlns:w15="http://schemas.microsoft.com/office/word/2012/wordml" xmlns:w16cex="http://schemas.microsoft.com/office/word/2018/wordml/cex" xmlns:w16cid="http://schemas.microsoft.com/office/word/2016/wordml/cid" xmlns:w16="http://schemas.microsoft.com/office/word/2018/wordml" xmlns:w16du="http://schemas.microsoft.com/office/word/2023/wordml/word16du" xmlns:w16sdtdh="http://schemas.microsoft.com/office/word/2020/wordml/sdtdatahash" xmlns:w16se="http://schemas.microsoft.com/office/word/2015/wordml/symex" xmlns:wpg="http://schemas.microsoft.com/office/word/2010/wordprocessingGroup" xmlns:wpi="http://schemas.microsoft.com/office/word/2010/wordprocessingInk" xmlns:wne="http://schemas.microsoft.com/office/word/2006/wordml" xmlns:wps="http://schemas.microsoft.com/office/word/2010/wordprocessingShape" mc:Ignorable="w14 w15 w16se w16cid w16 w16cex w16sdtdh w16du wp14">
+<w:footnotes xmlns:wpc="http://schemas.microsoft.com/office/word/2010/wordprocessingCanvas" xmlns:cx="http://schemas.microsoft.com/office/drawing/2014/chartex" xmlns:cx1="http://schemas.microsoft.com/office/drawing/2015/9/8/chartex" xmlns:cx2="http://schemas.microsoft.com/office/drawing/2015/10/21/chartex" xmlns:cx3="http://schemas.microsoft.com/office/drawing/2016/5/9/chartex" xmlns:cx4="http://schemas.microsoft.com/office/drawing/2016/5/10/chartex" xmlns:cx5="http://schemas.microsoft.com/office/drawing/2016/5/11/chartex" xmlns:cx6="http://schemas.microsoft.com/office/drawing/2016/5/12/chartex" xmlns:cx7="http://schemas.microsoft.com/office/drawing/2016/5/13/chartex" xmlns:cx8="http://schemas.microsoft.com/office/drawing/2016/5/14/chartex" xmlns:mc="http://schemas.openxmlformats.org/markup-compatibility/2006" xmlns:aink="http://schemas.microsoft.com/office/drawing/2016/ink" xmlns:am3d="http://schemas.microsoft.com/office/drawing/2017/model3d" xmlns:o="urn:schemas-microsoft-com:office:office" xmlns:oel="http://schemas.microsoft.com/office/2019/extlst" xmlns:r="http://schemas.openxmlformats.org/officeDocument/2006/relationships" xmlns:m="http://schemas.openxmlformats.org/officeDocument/2006/math" xmlns:v="urn:schemas-microsoft-com:vml" xmlns:wp14="http://schemas.microsoft.com/office/word/2010/wordprocessingDrawing" xmlns:wp="http://schemas.openxmlformats.org/drawingml/2006/wordprocessingDrawing" xmlns:w10="urn:schemas-microsoft-com:office:word" xmlns:w="http://schemas.openxmlformats.org/wordprocessingml/2006/main" xmlns:w14="http://schemas.microsoft.com/office/word/2010/wordml" xmlns:w15="http://schemas.microsoft.com/office/word/2012/wordml" xmlns:w16cex="http://schemas.microsoft.com/office/word/2018/wordml/cex" xmlns:w16cid="http://schemas.microsoft.com/office/word/2016/wordml/cid" xmlns:w16="http://schemas.microsoft.com/office/word/2018/wordml" xmlns:w16du="http://schemas.microsoft.com/office/word/2023/wordml/word16du" xmlns:w16sdtdh="http://schemas.microsoft.com/office/word/2020/wordml/sdtdatahash" xmlns:w16sdtfl="http://schemas.microsoft.com/office/word/2024/wordml/sdtformatlock" xmlns:w16se="http://schemas.microsoft.com/office/word/2015/wordml/symex" xmlns:wpg="http://schemas.microsoft.com/office/word/2010/wordprocessingGroup" xmlns:wpi="http://schemas.microsoft.com/office/word/2010/wordprocessingInk" xmlns:wne="http://schemas.microsoft.com/office/word/2006/wordml" xmlns:wps="http://schemas.microsoft.com/office/word/2010/wordprocessingShape" mc:Ignorable="w14 w15 w16se w16cid w16 w16cex w16sdtdh w16sdtfl w16du wp14">
   <w:footnote w:type="separator" w:id="-1">
     <w:p>
       <w:r>
@@ -13762,7 +13876,7 @@
 </file>
 
 <file path=word/header1.xml><?xml version="1.0" encoding="utf-8"?>
-<w:hdr xmlns:wpc="http://schemas.microsoft.com/office/word/2010/wordprocessingCanvas" xmlns:cx="http://schemas.microsoft.com/office/drawing/2014/chartex" xmlns:cx1="http://schemas.microsoft.com/office/drawing/2015/9/8/chartex" xmlns:cx2="http://schemas.microsoft.com/office/drawing/2015/10/21/chartex" xmlns:cx3="http://schemas.microsoft.com/office/drawing/2016/5/9/chartex" xmlns:cx4="http://schemas.microsoft.com/office/drawing/2016/5/10/chartex" xmlns:cx5="http://schemas.microsoft.com/office/drawing/2016/5/11/chartex" xmlns:cx6="http://schemas.microsoft.com/office/drawing/2016/5/12/chartex" xmlns:cx7="http://schemas.microsoft.com/office/drawing/2016/5/13/chartex" xmlns:cx8="http://schemas.microsoft.com/office/drawing/2016/5/14/chartex" xmlns:mc="http://schemas.openxmlformats.org/markup-compatibility/2006" xmlns:aink="http://schemas.microsoft.com/office/drawing/2016/ink" xmlns:am3d="http://schemas.microsoft.com/office/drawing/2017/model3d" xmlns:o="urn:schemas-microsoft-com:office:office" xmlns:oel="http://schemas.microsoft.com/office/2019/extlst" xmlns:r="http://schemas.openxmlformats.org/officeDocument/2006/relationships" xmlns:m="http://schemas.openxmlformats.org/officeDocument/2006/math" xmlns:v="urn:schemas-microsoft-com:vml" xmlns:wp14="http://schemas.microsoft.com/office/word/2010/wordprocessingDrawing" xmlns:wp="http://schemas.openxmlformats.org/drawingml/2006/wordprocessingDrawing" xmlns:w10="urn:schemas-microsoft-com:office:word" xmlns:w="http://schemas.openxmlformats.org/wordprocessingml/2006/main" xmlns:w14="http://schemas.microsoft.com/office/word/2010/wordml" xmlns:w15="http://schemas.microsoft.com/office/word/2012/wordml" xmlns:w16cex="http://schemas.microsoft.com/office/word/2018/wordml/cex" xmlns:w16cid="http://schemas.microsoft.com/office/word/2016/wordml/cid" xmlns:w16="http://schemas.microsoft.com/office/word/2018/wordml" xmlns:w16du="http://schemas.microsoft.com/office/word/2023/wordml/word16du" xmlns:w16sdtdh="http://schemas.microsoft.com/office/word/2020/wordml/sdtdatahash" xmlns:w16se="http://schemas.microsoft.com/office/word/2015/wordml/symex" xmlns:wpg="http://schemas.microsoft.com/office/word/2010/wordprocessingGroup" xmlns:wpi="http://schemas.microsoft.com/office/word/2010/wordprocessingInk" xmlns:wne="http://schemas.microsoft.com/office/word/2006/wordml" xmlns:wps="http://schemas.microsoft.com/office/word/2010/wordprocessingShape" mc:Ignorable="w14 w15 w16se w16cid w16 w16cex w16sdtdh w16du wp14">
+<w:hdr xmlns:wpc="http://schemas.microsoft.com/office/word/2010/wordprocessingCanvas" xmlns:cx="http://schemas.microsoft.com/office/drawing/2014/chartex" xmlns:cx1="http://schemas.microsoft.com/office/drawing/2015/9/8/chartex" xmlns:cx2="http://schemas.microsoft.com/office/drawing/2015/10/21/chartex" xmlns:cx3="http://schemas.microsoft.com/office/drawing/2016/5/9/chartex" xmlns:cx4="http://schemas.microsoft.com/office/drawing/2016/5/10/chartex" xmlns:cx5="http://schemas.microsoft.com/office/drawing/2016/5/11/chartex" xmlns:cx6="http://schemas.microsoft.com/office/drawing/2016/5/12/chartex" xmlns:cx7="http://schemas.microsoft.com/office/drawing/2016/5/13/chartex" xmlns:cx8="http://schemas.microsoft.com/office/drawing/2016/5/14/chartex" xmlns:mc="http://schemas.openxmlformats.org/markup-compatibility/2006" xmlns:aink="http://schemas.microsoft.com/office/drawing/2016/ink" xmlns:am3d="http://schemas.microsoft.com/office/drawing/2017/model3d" xmlns:o="urn:schemas-microsoft-com:office:office" xmlns:oel="http://schemas.microsoft.com/office/2019/extlst" xmlns:r="http://schemas.openxmlformats.org/officeDocument/2006/relationships" xmlns:m="http://schemas.openxmlformats.org/officeDocument/2006/math" xmlns:v="urn:schemas-microsoft-com:vml" xmlns:wp14="http://schemas.microsoft.com/office/word/2010/wordprocessingDrawing" xmlns:wp="http://schemas.openxmlformats.org/drawingml/2006/wordprocessingDrawing" xmlns:w10="urn:schemas-microsoft-com:office:word" xmlns:w="http://schemas.openxmlformats.org/wordprocessingml/2006/main" xmlns:w14="http://schemas.microsoft.com/office/word/2010/wordml" xmlns:w15="http://schemas.microsoft.com/office/word/2012/wordml" xmlns:w16cex="http://schemas.microsoft.com/office/word/2018/wordml/cex" xmlns:w16cid="http://schemas.microsoft.com/office/word/2016/wordml/cid" xmlns:w16="http://schemas.microsoft.com/office/word/2018/wordml" xmlns:w16du="http://schemas.microsoft.com/office/word/2023/wordml/word16du" xmlns:w16sdtdh="http://schemas.microsoft.com/office/word/2020/wordml/sdtdatahash" xmlns:w16sdtfl="http://schemas.microsoft.com/office/word/2024/wordml/sdtformatlock" xmlns:w16se="http://schemas.microsoft.com/office/word/2015/wordml/symex" xmlns:wpg="http://schemas.microsoft.com/office/word/2010/wordprocessingGroup" xmlns:wpi="http://schemas.microsoft.com/office/word/2010/wordprocessingInk" xmlns:wne="http://schemas.microsoft.com/office/word/2006/wordml" xmlns:wps="http://schemas.microsoft.com/office/word/2010/wordprocessingShape" mc:Ignorable="w14 w15 w16se w16cid w16 w16cex w16sdtdh w16sdtfl w16du wp14">
   <w:p>
     <w:pPr>
       <w:pStyle w:val="Intestazione"/>
@@ -13790,7 +13904,7 @@
 </file>
 
 <file path=word/numbering.xml><?xml version="1.0" encoding="utf-8"?>
-<w:numbering xmlns:wpc="http://schemas.microsoft.com/office/word/2010/wordprocessingCanvas" xmlns:cx="http://schemas.microsoft.com/office/drawing/2014/chartex" xmlns:cx1="http://schemas.microsoft.com/office/drawing/2015/9/8/chartex" xmlns:cx2="http://schemas.microsoft.com/office/drawing/2015/10/21/chartex" xmlns:cx3="http://schemas.microsoft.com/office/drawing/2016/5/9/chartex" xmlns:cx4="http://schemas.microsoft.com/office/drawing/2016/5/10/chartex" xmlns:cx5="http://schemas.microsoft.com/office/drawing/2016/5/11/chartex" xmlns:cx6="http://schemas.microsoft.com/office/drawing/2016/5/12/chartex" xmlns:cx7="http://schemas.microsoft.com/office/drawing/2016/5/13/chartex" xmlns:cx8="http://schemas.microsoft.com/office/drawing/2016/5/14/chartex" xmlns:mc="http://schemas.openxmlformats.org/markup-compatibility/2006" xmlns:aink="http://schemas.microsoft.com/office/drawing/2016/ink" xmlns:am3d="http://schemas.microsoft.com/office/drawing/2017/model3d" xmlns:o="urn:schemas-microsoft-com:office:office" xmlns:oel="http://schemas.microsoft.com/office/2019/extlst" xmlns:r="http://schemas.openxmlformats.org/officeDocument/2006/relationships" xmlns:m="http://schemas.openxmlformats.org/officeDocument/2006/math" xmlns:v="urn:schemas-microsoft-com:vml" xmlns:wp14="http://schemas.microsoft.com/office/word/2010/wordprocessingDrawing" xmlns:wp="http://schemas.openxmlformats.org/drawingml/2006/wordprocessingDrawing" xmlns:w10="urn:schemas-microsoft-com:office:word" xmlns:w="http://schemas.openxmlformats.org/wordprocessingml/2006/main" xmlns:w14="http://schemas.microsoft.com/office/word/2010/wordml" xmlns:w15="http://schemas.microsoft.com/office/word/2012/wordml" xmlns:w16cex="http://schemas.microsoft.com/office/word/2018/wordml/cex" xmlns:w16cid="http://schemas.microsoft.com/office/word/2016/wordml/cid" xmlns:w16="http://schemas.microsoft.com/office/word/2018/wordml" xmlns:w16du="http://schemas.microsoft.com/office/word/2023/wordml/word16du" xmlns:w16sdtdh="http://schemas.microsoft.com/office/word/2020/wordml/sdtdatahash" xmlns:w16se="http://schemas.microsoft.com/office/word/2015/wordml/symex" xmlns:wpg="http://schemas.microsoft.com/office/word/2010/wordprocessingGroup" xmlns:wpi="http://schemas.microsoft.com/office/word/2010/wordprocessingInk" xmlns:wne="http://schemas.microsoft.com/office/word/2006/wordml" xmlns:wps="http://schemas.microsoft.com/office/word/2010/wordprocessingShape" mc:Ignorable="w14 w15 w16se w16cid w16 w16cex w16sdtdh w16du wp14">
+<w:numbering xmlns:wpc="http://schemas.microsoft.com/office/word/2010/wordprocessingCanvas" xmlns:cx="http://schemas.microsoft.com/office/drawing/2014/chartex" xmlns:cx1="http://schemas.microsoft.com/office/drawing/2015/9/8/chartex" xmlns:cx2="http://schemas.microsoft.com/office/drawing/2015/10/21/chartex" xmlns:cx3="http://schemas.microsoft.com/office/drawing/2016/5/9/chartex" xmlns:cx4="http://schemas.microsoft.com/office/drawing/2016/5/10/chartex" xmlns:cx5="http://schemas.microsoft.com/office/drawing/2016/5/11/chartex" xmlns:cx6="http://schemas.microsoft.com/office/drawing/2016/5/12/chartex" xmlns:cx7="http://schemas.microsoft.com/office/drawing/2016/5/13/chartex" xmlns:cx8="http://schemas.microsoft.com/office/drawing/2016/5/14/chartex" xmlns:mc="http://schemas.openxmlformats.org/markup-compatibility/2006" xmlns:aink="http://schemas.microsoft.com/office/drawing/2016/ink" xmlns:am3d="http://schemas.microsoft.com/office/drawing/2017/model3d" xmlns:o="urn:schemas-microsoft-com:office:office" xmlns:oel="http://schemas.microsoft.com/office/2019/extlst" xmlns:r="http://schemas.openxmlformats.org/officeDocument/2006/relationships" xmlns:m="http://schemas.openxmlformats.org/officeDocument/2006/math" xmlns:v="urn:schemas-microsoft-com:vml" xmlns:wp14="http://schemas.microsoft.com/office/word/2010/wordprocessingDrawing" xmlns:wp="http://schemas.openxmlformats.org/drawingml/2006/wordprocessingDrawing" xmlns:w10="urn:schemas-microsoft-com:office:word" xmlns:w="http://schemas.openxmlformats.org/wordprocessingml/2006/main" xmlns:w14="http://schemas.microsoft.com/office/word/2010/wordml" xmlns:w15="http://schemas.microsoft.com/office/word/2012/wordml" xmlns:w16cex="http://schemas.microsoft.com/office/word/2018/wordml/cex" xmlns:w16cid="http://schemas.microsoft.com/office/word/2016/wordml/cid" xmlns:w16="http://schemas.microsoft.com/office/word/2018/wordml" xmlns:w16du="http://schemas.microsoft.com/office/word/2023/wordml/word16du" xmlns:w16sdtdh="http://schemas.microsoft.com/office/word/2020/wordml/sdtdatahash" xmlns:w16sdtfl="http://schemas.microsoft.com/office/word/2024/wordml/sdtformatlock" xmlns:w16se="http://schemas.microsoft.com/office/word/2015/wordml/symex" xmlns:wpg="http://schemas.microsoft.com/office/word/2010/wordprocessingGroup" xmlns:wpi="http://schemas.microsoft.com/office/word/2010/wordprocessingInk" xmlns:wne="http://schemas.microsoft.com/office/word/2006/wordml" xmlns:wps="http://schemas.microsoft.com/office/word/2010/wordprocessingShape" mc:Ignorable="w14 w15 w16se w16cid w16 w16cex w16sdtdh w16sdtfl w16du wp14">
   <w:abstractNum w:abstractNumId="0" w15:restartNumberingAfterBreak="0">
     <w:nsid w:val="06050DE1"/>
     <w:multiLevelType w:val="hybridMultilevel"/>
@@ -16210,7 +16324,7 @@
 </file>
 
 <file path=word/styles.xml><?xml version="1.0" encoding="utf-8"?>
-<w:styles xmlns:mc="http://schemas.openxmlformats.org/markup-compatibility/2006" xmlns:r="http://schemas.openxmlformats.org/officeDocument/2006/relationships" xmlns:w="http://schemas.openxmlformats.org/wordprocessingml/2006/main" xmlns:w14="http://schemas.microsoft.com/office/word/2010/wordml" xmlns:w15="http://schemas.microsoft.com/office/word/2012/wordml" xmlns:w16cex="http://schemas.microsoft.com/office/word/2018/wordml/cex" xmlns:w16cid="http://schemas.microsoft.com/office/word/2016/wordml/cid" xmlns:w16="http://schemas.microsoft.com/office/word/2018/wordml" xmlns:w16du="http://schemas.microsoft.com/office/word/2023/wordml/word16du" xmlns:w16sdtdh="http://schemas.microsoft.com/office/word/2020/wordml/sdtdatahash" xmlns:w16se="http://schemas.microsoft.com/office/word/2015/wordml/symex" mc:Ignorable="w14 w15 w16se w16cid w16 w16cex w16sdtdh w16du">
+<w:styles xmlns:mc="http://schemas.openxmlformats.org/markup-compatibility/2006" xmlns:r="http://schemas.openxmlformats.org/officeDocument/2006/relationships" xmlns:w="http://schemas.openxmlformats.org/wordprocessingml/2006/main" xmlns:w14="http://schemas.microsoft.com/office/word/2010/wordml" xmlns:w15="http://schemas.microsoft.com/office/word/2012/wordml" xmlns:w16cex="http://schemas.microsoft.com/office/word/2018/wordml/cex" xmlns:w16cid="http://schemas.microsoft.com/office/word/2016/wordml/cid" xmlns:w16="http://schemas.microsoft.com/office/word/2018/wordml" xmlns:w16du="http://schemas.microsoft.com/office/word/2023/wordml/word16du" xmlns:w16sdtdh="http://schemas.microsoft.com/office/word/2020/wordml/sdtdatahash" xmlns:w16sdtfl="http://schemas.microsoft.com/office/word/2024/wordml/sdtformatlock" xmlns:w16se="http://schemas.microsoft.com/office/word/2015/wordml/symex" mc:Ignorable="w14 w15 w16se w16cid w16 w16cex w16sdtdh w16sdtfl w16du">
   <w:docDefaults>
     <w:rPrDefault>
       <w:rPr>

</xml_diff>

<commit_message>
Aggiunte info verbalizzazione forzate voti Q&A
</commit_message>
<xml_diff>
--- a/FAQ Stage e Tesi/FAQ Stage e Tesi.docx
+++ b/FAQ Stage e Tesi/FAQ Stage e Tesi.docx
@@ -90,1301 +90,6 @@
         </w:rPr>
         <w:t>Gabriel R.</w:t>
       </w:r>
-    </w:p>
-    <w:sdt>
-      <w:sdtPr>
-        <w:docPartObj>
-          <w:docPartGallery w:val="Table of Contents"/>
-          <w:docPartUnique w:val="true"/>
-        </w:docPartObj>
-      </w:sdtPr>
-      <w:sdtContent>
-        <w:p>
-          <w:pPr>
-            <w:pStyle w:val="TOCHeading"/>
-            <w:spacing w:lineRule="auto" w:line="276" w:before="0" w:after="0"/>
-            <w:rPr/>
-          </w:pPr>
-          <w:r>
-            <w:br w:type="page"/>
-          </w:r>
-          <w:bookmarkStart w:id="0" w:name="_Toc126771984"/>
-          <w:bookmarkEnd w:id="0"/>
-          <w:r>
-            <w:rPr/>
-            <w:t>Sommario</w:t>
-          </w:r>
-        </w:p>
-        <w:p>
-          <w:pPr>
-            <w:pStyle w:val="TOC1"/>
-            <w:tabs>
-              <w:tab w:val="clear" w:pos="708"/>
-              <w:tab w:val="right" w:pos="9628" w:leader="dot"/>
-            </w:tabs>
-            <w:rPr>
-              <w:rFonts w:eastAsia="" w:eastAsiaTheme="minorEastAsia"/>
-              <w:kern w:val="2"/>
-              <w:sz w:val="24"/>
-              <w:szCs w:val="24"/>
-              <w:lang w:eastAsia="it-IT"/>
-              <w14:ligatures w14:val="standardContextual"/>
-            </w:rPr>
-          </w:pPr>
-          <w:r>
-            <w:fldChar w:fldCharType="begin"/>
-          </w:r>
-          <w:r>
-            <w:rPr>
-              <w:webHidden/>
-              <w:rStyle w:val="Saltoaindice"/>
-            </w:rPr>
-            <w:instrText xml:space="preserve"> TOC \z \o "1-3" \u \h</w:instrText>
-          </w:r>
-          <w:r>
-            <w:rPr>
-              <w:webHidden/>
-              <w:rStyle w:val="Saltoaindice"/>
-            </w:rPr>
-            <w:fldChar w:fldCharType="separate"/>
-          </w:r>
-          <w:hyperlink w:anchor="_Toc177043306">
-            <w:r>
-              <w:rPr>
-                <w:webHidden/>
-                <w:rStyle w:val="Saltoaindice"/>
-              </w:rPr>
-              <w:t>Stage: requisiti</w:t>
-            </w:r>
-            <w:r>
-              <w:rPr>
-                <w:webHidden/>
-              </w:rPr>
-              <w:fldChar w:fldCharType="begin"/>
-            </w:r>
-            <w:r>
-              <w:rPr>
-                <w:webHidden/>
-              </w:rPr>
-              <w:instrText xml:space="preserve">PAGEREF _Toc177043306 \h</w:instrText>
-            </w:r>
-            <w:r>
-              <w:rPr>
-                <w:webHidden/>
-              </w:rPr>
-              <w:fldChar w:fldCharType="separate"/>
-            </w:r>
-            <w:r>
-              <w:rPr>
-                <w:rStyle w:val="Saltoaindice"/>
-                <w:vanish w:val="false"/>
-              </w:rPr>
-              <w:tab/>
-              <w:t>3</w:t>
-            </w:r>
-            <w:r>
-              <w:rPr>
-                <w:webHidden/>
-              </w:rPr>
-              <w:fldChar w:fldCharType="end"/>
-            </w:r>
-          </w:hyperlink>
-        </w:p>
-        <w:p>
-          <w:pPr>
-            <w:pStyle w:val="TOC1"/>
-            <w:tabs>
-              <w:tab w:val="clear" w:pos="708"/>
-              <w:tab w:val="right" w:pos="9628" w:leader="dot"/>
-            </w:tabs>
-            <w:rPr>
-              <w:rFonts w:eastAsia="" w:eastAsiaTheme="minorEastAsia"/>
-              <w:kern w:val="2"/>
-              <w:sz w:val="24"/>
-              <w:szCs w:val="24"/>
-              <w:lang w:eastAsia="it-IT"/>
-              <w14:ligatures w14:val="standardContextual"/>
-            </w:rPr>
-          </w:pPr>
-          <w:hyperlink w:anchor="_Toc177043307">
-            <w:r>
-              <w:rPr>
-                <w:webHidden/>
-                <w:rStyle w:val="Saltoaindice"/>
-              </w:rPr>
-              <w:t>Procedura di valutazione stage e tesi</w:t>
-            </w:r>
-            <w:r>
-              <w:rPr>
-                <w:webHidden/>
-              </w:rPr>
-              <w:fldChar w:fldCharType="begin"/>
-            </w:r>
-            <w:r>
-              <w:rPr>
-                <w:webHidden/>
-              </w:rPr>
-              <w:instrText xml:space="preserve">PAGEREF _Toc177043307 \h</w:instrText>
-            </w:r>
-            <w:r>
-              <w:rPr>
-                <w:webHidden/>
-              </w:rPr>
-              <w:fldChar w:fldCharType="separate"/>
-            </w:r>
-            <w:r>
-              <w:rPr>
-                <w:rStyle w:val="Saltoaindice"/>
-                <w:vanish w:val="false"/>
-              </w:rPr>
-              <w:tab/>
-              <w:t>4</w:t>
-            </w:r>
-            <w:r>
-              <w:rPr>
-                <w:webHidden/>
-              </w:rPr>
-              <w:fldChar w:fldCharType="end"/>
-            </w:r>
-          </w:hyperlink>
-        </w:p>
-        <w:p>
-          <w:pPr>
-            <w:pStyle w:val="TOC1"/>
-            <w:tabs>
-              <w:tab w:val="clear" w:pos="708"/>
-              <w:tab w:val="right" w:pos="9628" w:leader="dot"/>
-            </w:tabs>
-            <w:rPr>
-              <w:rFonts w:eastAsia="" w:eastAsiaTheme="minorEastAsia"/>
-              <w:kern w:val="2"/>
-              <w:sz w:val="24"/>
-              <w:szCs w:val="24"/>
-              <w:lang w:eastAsia="it-IT"/>
-              <w14:ligatures w14:val="standardContextual"/>
-            </w:rPr>
-          </w:pPr>
-          <w:hyperlink w:anchor="_Toc177043308">
-            <w:r>
-              <w:rPr>
-                <w:webHidden/>
-                <w:rStyle w:val="Saltoaindice"/>
-              </w:rPr>
-              <w:t>Stage: appunti incontro formativo Tullio</w:t>
-            </w:r>
-            <w:r>
-              <w:rPr>
-                <w:webHidden/>
-              </w:rPr>
-              <w:fldChar w:fldCharType="begin"/>
-            </w:r>
-            <w:r>
-              <w:rPr>
-                <w:webHidden/>
-              </w:rPr>
-              <w:instrText xml:space="preserve">PAGEREF _Toc177043308 \h</w:instrText>
-            </w:r>
-            <w:r>
-              <w:rPr>
-                <w:webHidden/>
-              </w:rPr>
-              <w:fldChar w:fldCharType="separate"/>
-            </w:r>
-            <w:r>
-              <w:rPr>
-                <w:rStyle w:val="Saltoaindice"/>
-                <w:vanish w:val="false"/>
-              </w:rPr>
-              <w:tab/>
-              <w:t>5</w:t>
-            </w:r>
-            <w:r>
-              <w:rPr>
-                <w:webHidden/>
-              </w:rPr>
-              <w:fldChar w:fldCharType="end"/>
-            </w:r>
-          </w:hyperlink>
-        </w:p>
-        <w:p>
-          <w:pPr>
-            <w:pStyle w:val="TOC1"/>
-            <w:tabs>
-              <w:tab w:val="clear" w:pos="708"/>
-              <w:tab w:val="right" w:pos="9628" w:leader="dot"/>
-            </w:tabs>
-            <w:rPr>
-              <w:rFonts w:eastAsia="" w:eastAsiaTheme="minorEastAsia"/>
-              <w:kern w:val="2"/>
-              <w:sz w:val="24"/>
-              <w:szCs w:val="24"/>
-              <w:lang w:eastAsia="it-IT"/>
-              <w14:ligatures w14:val="standardContextual"/>
-            </w:rPr>
-          </w:pPr>
-          <w:hyperlink w:anchor="_Toc177043309">
-            <w:r>
-              <w:rPr>
-                <w:webHidden/>
-                <w:rStyle w:val="Saltoaindice"/>
-              </w:rPr>
-              <w:t>Stage: Cosa fare esattamente</w:t>
-            </w:r>
-            <w:r>
-              <w:rPr>
-                <w:webHidden/>
-              </w:rPr>
-              <w:fldChar w:fldCharType="begin"/>
-            </w:r>
-            <w:r>
-              <w:rPr>
-                <w:webHidden/>
-              </w:rPr>
-              <w:instrText xml:space="preserve">PAGEREF _Toc177043309 \h</w:instrText>
-            </w:r>
-            <w:r>
-              <w:rPr>
-                <w:webHidden/>
-              </w:rPr>
-              <w:fldChar w:fldCharType="separate"/>
-            </w:r>
-            <w:r>
-              <w:rPr>
-                <w:rStyle w:val="Saltoaindice"/>
-                <w:vanish w:val="false"/>
-              </w:rPr>
-              <w:tab/>
-              <w:t>8</w:t>
-            </w:r>
-            <w:r>
-              <w:rPr>
-                <w:webHidden/>
-              </w:rPr>
-              <w:fldChar w:fldCharType="end"/>
-            </w:r>
-          </w:hyperlink>
-        </w:p>
-        <w:p>
-          <w:pPr>
-            <w:pStyle w:val="TOC1"/>
-            <w:tabs>
-              <w:tab w:val="clear" w:pos="708"/>
-              <w:tab w:val="right" w:pos="9628" w:leader="dot"/>
-            </w:tabs>
-            <w:rPr>
-              <w:rFonts w:eastAsia="" w:eastAsiaTheme="minorEastAsia"/>
-              <w:kern w:val="2"/>
-              <w:sz w:val="24"/>
-              <w:szCs w:val="24"/>
-              <w:lang w:eastAsia="it-IT"/>
-              <w14:ligatures w14:val="standardContextual"/>
-            </w:rPr>
-          </w:pPr>
-          <w:hyperlink w:anchor="_Toc177043310">
-            <w:r>
-              <w:rPr>
-                <w:webHidden/>
-                <w:rStyle w:val="Saltoaindice"/>
-              </w:rPr>
-              <w:t>Stage Interno</w:t>
-            </w:r>
-            <w:r>
-              <w:rPr>
-                <w:webHidden/>
-              </w:rPr>
-              <w:fldChar w:fldCharType="begin"/>
-            </w:r>
-            <w:r>
-              <w:rPr>
-                <w:webHidden/>
-              </w:rPr>
-              <w:instrText xml:space="preserve">PAGEREF _Toc177043310 \h</w:instrText>
-            </w:r>
-            <w:r>
-              <w:rPr>
-                <w:webHidden/>
-              </w:rPr>
-              <w:fldChar w:fldCharType="separate"/>
-            </w:r>
-            <w:r>
-              <w:rPr>
-                <w:rStyle w:val="Saltoaindice"/>
-                <w:vanish w:val="false"/>
-              </w:rPr>
-              <w:tab/>
-              <w:t>9</w:t>
-            </w:r>
-            <w:r>
-              <w:rPr>
-                <w:webHidden/>
-              </w:rPr>
-              <w:fldChar w:fldCharType="end"/>
-            </w:r>
-          </w:hyperlink>
-        </w:p>
-        <w:p>
-          <w:pPr>
-            <w:pStyle w:val="TOC1"/>
-            <w:tabs>
-              <w:tab w:val="clear" w:pos="708"/>
-              <w:tab w:val="right" w:pos="9628" w:leader="dot"/>
-            </w:tabs>
-            <w:rPr>
-              <w:rFonts w:eastAsia="" w:eastAsiaTheme="minorEastAsia"/>
-              <w:kern w:val="2"/>
-              <w:sz w:val="24"/>
-              <w:szCs w:val="24"/>
-              <w:lang w:eastAsia="it-IT"/>
-              <w14:ligatures w14:val="standardContextual"/>
-            </w:rPr>
-          </w:pPr>
-          <w:hyperlink w:anchor="_Toc177043311">
-            <w:r>
-              <w:rPr>
-                <w:webHidden/>
-                <w:rStyle w:val="Saltoaindice"/>
-              </w:rPr>
-              <w:t>Piano di Lavoro</w:t>
-            </w:r>
-            <w:r>
-              <w:rPr>
-                <w:webHidden/>
-              </w:rPr>
-              <w:fldChar w:fldCharType="begin"/>
-            </w:r>
-            <w:r>
-              <w:rPr>
-                <w:webHidden/>
-              </w:rPr>
-              <w:instrText xml:space="preserve">PAGEREF _Toc177043311 \h</w:instrText>
-            </w:r>
-            <w:r>
-              <w:rPr>
-                <w:webHidden/>
-              </w:rPr>
-              <w:fldChar w:fldCharType="separate"/>
-            </w:r>
-            <w:r>
-              <w:rPr>
-                <w:rStyle w:val="Saltoaindice"/>
-                <w:vanish w:val="false"/>
-              </w:rPr>
-              <w:tab/>
-              <w:t>11</w:t>
-            </w:r>
-            <w:r>
-              <w:rPr>
-                <w:webHidden/>
-              </w:rPr>
-              <w:fldChar w:fldCharType="end"/>
-            </w:r>
-          </w:hyperlink>
-        </w:p>
-        <w:p>
-          <w:pPr>
-            <w:pStyle w:val="TOC1"/>
-            <w:tabs>
-              <w:tab w:val="clear" w:pos="708"/>
-              <w:tab w:val="right" w:pos="9628" w:leader="dot"/>
-            </w:tabs>
-            <w:rPr>
-              <w:rFonts w:eastAsia="" w:eastAsiaTheme="minorEastAsia"/>
-              <w:kern w:val="2"/>
-              <w:sz w:val="24"/>
-              <w:szCs w:val="24"/>
-              <w:lang w:eastAsia="it-IT"/>
-              <w14:ligatures w14:val="standardContextual"/>
-            </w:rPr>
-          </w:pPr>
-          <w:hyperlink w:anchor="_Toc177043312">
-            <w:r>
-              <w:rPr>
-                <w:webHidden/>
-                <w:rStyle w:val="Saltoaindice"/>
-              </w:rPr>
-              <w:t>Corso di sicurezza</w:t>
-            </w:r>
-            <w:r>
-              <w:rPr>
-                <w:webHidden/>
-              </w:rPr>
-              <w:fldChar w:fldCharType="begin"/>
-            </w:r>
-            <w:r>
-              <w:rPr>
-                <w:webHidden/>
-              </w:rPr>
-              <w:instrText xml:space="preserve">PAGEREF _Toc177043312 \h</w:instrText>
-            </w:r>
-            <w:r>
-              <w:rPr>
-                <w:webHidden/>
-              </w:rPr>
-              <w:fldChar w:fldCharType="separate"/>
-            </w:r>
-            <w:r>
-              <w:rPr>
-                <w:rStyle w:val="Saltoaindice"/>
-                <w:vanish w:val="false"/>
-              </w:rPr>
-              <w:tab/>
-              <w:t>12</w:t>
-            </w:r>
-            <w:r>
-              <w:rPr>
-                <w:webHidden/>
-              </w:rPr>
-              <w:fldChar w:fldCharType="end"/>
-            </w:r>
-          </w:hyperlink>
-        </w:p>
-        <w:p>
-          <w:pPr>
-            <w:pStyle w:val="TOC1"/>
-            <w:tabs>
-              <w:tab w:val="clear" w:pos="708"/>
-              <w:tab w:val="right" w:pos="9628" w:leader="dot"/>
-            </w:tabs>
-            <w:rPr>
-              <w:rFonts w:eastAsia="" w:eastAsiaTheme="minorEastAsia"/>
-              <w:kern w:val="2"/>
-              <w:sz w:val="24"/>
-              <w:szCs w:val="24"/>
-              <w:lang w:eastAsia="it-IT"/>
-              <w14:ligatures w14:val="standardContextual"/>
-            </w:rPr>
-          </w:pPr>
-          <w:hyperlink w:anchor="_Toc177043313">
-            <w:r>
-              <w:rPr>
-                <w:webHidden/>
-                <w:rStyle w:val="Saltoaindice"/>
-              </w:rPr>
-              <w:t>Incontro annuale di Stage-It</w:t>
-            </w:r>
-            <w:r>
-              <w:rPr>
-                <w:webHidden/>
-              </w:rPr>
-              <w:fldChar w:fldCharType="begin"/>
-            </w:r>
-            <w:r>
-              <w:rPr>
-                <w:webHidden/>
-              </w:rPr>
-              <w:instrText xml:space="preserve">PAGEREF _Toc177043313 \h</w:instrText>
-            </w:r>
-            <w:r>
-              <w:rPr>
-                <w:webHidden/>
-              </w:rPr>
-              <w:fldChar w:fldCharType="separate"/>
-            </w:r>
-            <w:r>
-              <w:rPr>
-                <w:rStyle w:val="Saltoaindice"/>
-                <w:vanish w:val="false"/>
-              </w:rPr>
-              <w:tab/>
-              <w:t>13</w:t>
-            </w:r>
-            <w:r>
-              <w:rPr>
-                <w:webHidden/>
-              </w:rPr>
-              <w:fldChar w:fldCharType="end"/>
-            </w:r>
-          </w:hyperlink>
-        </w:p>
-        <w:p>
-          <w:pPr>
-            <w:pStyle w:val="TOC1"/>
-            <w:tabs>
-              <w:tab w:val="clear" w:pos="708"/>
-              <w:tab w:val="right" w:pos="9628" w:leader="dot"/>
-            </w:tabs>
-            <w:rPr>
-              <w:rFonts w:eastAsia="" w:eastAsiaTheme="minorEastAsia"/>
-              <w:kern w:val="2"/>
-              <w:sz w:val="24"/>
-              <w:szCs w:val="24"/>
-              <w:lang w:eastAsia="it-IT"/>
-              <w14:ligatures w14:val="standardContextual"/>
-            </w:rPr>
-          </w:pPr>
-          <w:hyperlink w:anchor="_Toc177043314">
-            <w:r>
-              <w:rPr>
-                <w:webHidden/>
-                <w:rStyle w:val="Saltoaindice"/>
-              </w:rPr>
-              <w:t>SIAGAS e Attivazione Stage</w:t>
-            </w:r>
-            <w:r>
-              <w:rPr>
-                <w:webHidden/>
-              </w:rPr>
-              <w:fldChar w:fldCharType="begin"/>
-            </w:r>
-            <w:r>
-              <w:rPr>
-                <w:webHidden/>
-              </w:rPr>
-              <w:instrText xml:space="preserve">PAGEREF _Toc177043314 \h</w:instrText>
-            </w:r>
-            <w:r>
-              <w:rPr>
-                <w:webHidden/>
-              </w:rPr>
-              <w:fldChar w:fldCharType="separate"/>
-            </w:r>
-            <w:r>
-              <w:rPr>
-                <w:rStyle w:val="Saltoaindice"/>
-                <w:vanish w:val="false"/>
-              </w:rPr>
-              <w:tab/>
-              <w:t>16</w:t>
-            </w:r>
-            <w:r>
-              <w:rPr>
-                <w:webHidden/>
-              </w:rPr>
-              <w:fldChar w:fldCharType="end"/>
-            </w:r>
-          </w:hyperlink>
-        </w:p>
-        <w:p>
-          <w:pPr>
-            <w:pStyle w:val="TOC1"/>
-            <w:tabs>
-              <w:tab w:val="clear" w:pos="708"/>
-              <w:tab w:val="right" w:pos="9628" w:leader="dot"/>
-            </w:tabs>
-            <w:rPr>
-              <w:rFonts w:eastAsia="" w:eastAsiaTheme="minorEastAsia"/>
-              <w:kern w:val="2"/>
-              <w:sz w:val="24"/>
-              <w:szCs w:val="24"/>
-              <w:lang w:eastAsia="it-IT"/>
-              <w14:ligatures w14:val="standardContextual"/>
-            </w:rPr>
-          </w:pPr>
-          <w:hyperlink w:anchor="_Toc177043315">
-            <w:r>
-              <w:rPr>
-                <w:webHidden/>
-                <w:rStyle w:val="Saltoaindice"/>
-              </w:rPr>
-              <w:t>Durante lo stage</w:t>
-            </w:r>
-            <w:r>
-              <w:rPr>
-                <w:webHidden/>
-              </w:rPr>
-              <w:fldChar w:fldCharType="begin"/>
-            </w:r>
-            <w:r>
-              <w:rPr>
-                <w:webHidden/>
-              </w:rPr>
-              <w:instrText xml:space="preserve">PAGEREF _Toc177043315 \h</w:instrText>
-            </w:r>
-            <w:r>
-              <w:rPr>
-                <w:webHidden/>
-              </w:rPr>
-              <w:fldChar w:fldCharType="separate"/>
-            </w:r>
-            <w:r>
-              <w:rPr>
-                <w:rStyle w:val="Saltoaindice"/>
-                <w:vanish w:val="false"/>
-              </w:rPr>
-              <w:tab/>
-              <w:t>25</w:t>
-            </w:r>
-            <w:r>
-              <w:rPr>
-                <w:webHidden/>
-              </w:rPr>
-              <w:fldChar w:fldCharType="end"/>
-            </w:r>
-          </w:hyperlink>
-        </w:p>
-        <w:p>
-          <w:pPr>
-            <w:pStyle w:val="TOC1"/>
-            <w:tabs>
-              <w:tab w:val="clear" w:pos="708"/>
-              <w:tab w:val="right" w:pos="9628" w:leader="dot"/>
-            </w:tabs>
-            <w:rPr>
-              <w:rFonts w:eastAsia="" w:eastAsiaTheme="minorEastAsia"/>
-              <w:kern w:val="2"/>
-              <w:sz w:val="24"/>
-              <w:szCs w:val="24"/>
-              <w:lang w:eastAsia="it-IT"/>
-              <w14:ligatures w14:val="standardContextual"/>
-            </w:rPr>
-          </w:pPr>
-          <w:hyperlink w:anchor="_Toc177043316">
-            <w:r>
-              <w:rPr>
-                <w:webHidden/>
-                <w:rStyle w:val="Saltoaindice"/>
-              </w:rPr>
-              <w:t>Presentazione della domanda di laurea</w:t>
-            </w:r>
-            <w:r>
-              <w:rPr>
-                <w:webHidden/>
-              </w:rPr>
-              <w:fldChar w:fldCharType="begin"/>
-            </w:r>
-            <w:r>
-              <w:rPr>
-                <w:webHidden/>
-              </w:rPr>
-              <w:instrText xml:space="preserve">PAGEREF _Toc177043316 \h</w:instrText>
-            </w:r>
-            <w:r>
-              <w:rPr>
-                <w:webHidden/>
-              </w:rPr>
-              <w:fldChar w:fldCharType="separate"/>
-            </w:r>
-            <w:r>
-              <w:rPr>
-                <w:rStyle w:val="Saltoaindice"/>
-                <w:vanish w:val="false"/>
-              </w:rPr>
-              <w:tab/>
-              <w:t>26</w:t>
-            </w:r>
-            <w:r>
-              <w:rPr>
-                <w:webHidden/>
-              </w:rPr>
-              <w:fldChar w:fldCharType="end"/>
-            </w:r>
-          </w:hyperlink>
-        </w:p>
-        <w:p>
-          <w:pPr>
-            <w:pStyle w:val="TOC1"/>
-            <w:tabs>
-              <w:tab w:val="clear" w:pos="708"/>
-              <w:tab w:val="right" w:pos="9628" w:leader="dot"/>
-            </w:tabs>
-            <w:rPr>
-              <w:rFonts w:eastAsia="" w:eastAsiaTheme="minorEastAsia"/>
-              <w:kern w:val="2"/>
-              <w:sz w:val="24"/>
-              <w:szCs w:val="24"/>
-              <w:lang w:eastAsia="it-IT"/>
-              <w14:ligatures w14:val="standardContextual"/>
-            </w:rPr>
-          </w:pPr>
-          <w:hyperlink w:anchor="_Toc177043317">
-            <w:r>
-              <w:rPr>
-                <w:webHidden/>
-                <w:rStyle w:val="Saltoaindice"/>
-              </w:rPr>
-              <w:t>Alla fine dello stage: registrazione nel libretto</w:t>
-            </w:r>
-            <w:r>
-              <w:rPr>
-                <w:webHidden/>
-              </w:rPr>
-              <w:fldChar w:fldCharType="begin"/>
-            </w:r>
-            <w:r>
-              <w:rPr>
-                <w:webHidden/>
-              </w:rPr>
-              <w:instrText xml:space="preserve">PAGEREF _Toc177043317 \h</w:instrText>
-            </w:r>
-            <w:r>
-              <w:rPr>
-                <w:webHidden/>
-              </w:rPr>
-              <w:fldChar w:fldCharType="separate"/>
-            </w:r>
-            <w:r>
-              <w:rPr>
-                <w:rStyle w:val="Saltoaindice"/>
-                <w:vanish w:val="false"/>
-              </w:rPr>
-              <w:tab/>
-              <w:t>27</w:t>
-            </w:r>
-            <w:r>
-              <w:rPr>
-                <w:webHidden/>
-              </w:rPr>
-              <w:fldChar w:fldCharType="end"/>
-            </w:r>
-          </w:hyperlink>
-        </w:p>
-        <w:p>
-          <w:pPr>
-            <w:pStyle w:val="TOC1"/>
-            <w:tabs>
-              <w:tab w:val="clear" w:pos="708"/>
-              <w:tab w:val="right" w:pos="9628" w:leader="dot"/>
-            </w:tabs>
-            <w:rPr>
-              <w:rFonts w:eastAsia="" w:eastAsiaTheme="minorEastAsia"/>
-              <w:kern w:val="2"/>
-              <w:sz w:val="24"/>
-              <w:szCs w:val="24"/>
-              <w:lang w:eastAsia="it-IT"/>
-              <w14:ligatures w14:val="standardContextual"/>
-            </w:rPr>
-          </w:pPr>
-          <w:hyperlink w:anchor="_Toc177043318">
-            <w:r>
-              <w:rPr>
-                <w:webHidden/>
-                <w:rStyle w:val="Saltoaindice"/>
-              </w:rPr>
-              <w:t>Domande varie Stage</w:t>
-            </w:r>
-            <w:r>
-              <w:rPr>
-                <w:webHidden/>
-              </w:rPr>
-              <w:fldChar w:fldCharType="begin"/>
-            </w:r>
-            <w:r>
-              <w:rPr>
-                <w:webHidden/>
-              </w:rPr>
-              <w:instrText xml:space="preserve">PAGEREF _Toc177043318 \h</w:instrText>
-            </w:r>
-            <w:r>
-              <w:rPr>
-                <w:webHidden/>
-              </w:rPr>
-              <w:fldChar w:fldCharType="separate"/>
-            </w:r>
-            <w:r>
-              <w:rPr>
-                <w:rStyle w:val="Saltoaindice"/>
-                <w:vanish w:val="false"/>
-              </w:rPr>
-              <w:tab/>
-              <w:t>29</w:t>
-            </w:r>
-            <w:r>
-              <w:rPr>
-                <w:webHidden/>
-              </w:rPr>
-              <w:fldChar w:fldCharType="end"/>
-            </w:r>
-          </w:hyperlink>
-        </w:p>
-        <w:p>
-          <w:pPr>
-            <w:pStyle w:val="TOC1"/>
-            <w:tabs>
-              <w:tab w:val="clear" w:pos="708"/>
-              <w:tab w:val="right" w:pos="9628" w:leader="dot"/>
-            </w:tabs>
-            <w:rPr>
-              <w:rFonts w:eastAsia="" w:eastAsiaTheme="minorEastAsia"/>
-              <w:kern w:val="2"/>
-              <w:sz w:val="24"/>
-              <w:szCs w:val="24"/>
-              <w:lang w:eastAsia="it-IT"/>
-              <w14:ligatures w14:val="standardContextual"/>
-            </w:rPr>
-          </w:pPr>
-          <w:hyperlink w:anchor="_Toc177043319">
-            <w:r>
-              <w:rPr>
-                <w:webHidden/>
-                <w:rStyle w:val="Saltoaindice"/>
-              </w:rPr>
-              <w:t>Tesi: informazioni generali</w:t>
-            </w:r>
-            <w:r>
-              <w:rPr>
-                <w:webHidden/>
-              </w:rPr>
-              <w:fldChar w:fldCharType="begin"/>
-            </w:r>
-            <w:r>
-              <w:rPr>
-                <w:webHidden/>
-              </w:rPr>
-              <w:instrText xml:space="preserve">PAGEREF _Toc177043319 \h</w:instrText>
-            </w:r>
-            <w:r>
-              <w:rPr>
-                <w:webHidden/>
-              </w:rPr>
-              <w:fldChar w:fldCharType="separate"/>
-            </w:r>
-            <w:r>
-              <w:rPr>
-                <w:rStyle w:val="Saltoaindice"/>
-                <w:vanish w:val="false"/>
-              </w:rPr>
-              <w:tab/>
-              <w:t>31</w:t>
-            </w:r>
-            <w:r>
-              <w:rPr>
-                <w:webHidden/>
-              </w:rPr>
-              <w:fldChar w:fldCharType="end"/>
-            </w:r>
-          </w:hyperlink>
-        </w:p>
-        <w:p>
-          <w:pPr>
-            <w:pStyle w:val="TOC1"/>
-            <w:tabs>
-              <w:tab w:val="clear" w:pos="708"/>
-              <w:tab w:val="right" w:pos="9628" w:leader="dot"/>
-            </w:tabs>
-            <w:rPr>
-              <w:rFonts w:eastAsia="" w:eastAsiaTheme="minorEastAsia"/>
-              <w:kern w:val="2"/>
-              <w:sz w:val="24"/>
-              <w:szCs w:val="24"/>
-              <w:lang w:eastAsia="it-IT"/>
-              <w14:ligatures w14:val="standardContextual"/>
-            </w:rPr>
-          </w:pPr>
-          <w:hyperlink w:anchor="_Toc177043320">
-            <w:r>
-              <w:rPr>
-                <w:webHidden/>
-                <w:rStyle w:val="Saltoaindice"/>
-              </w:rPr>
-              <w:t>Tesi: Cosa fare esattamente</w:t>
-            </w:r>
-            <w:r>
-              <w:rPr>
-                <w:webHidden/>
-              </w:rPr>
-              <w:fldChar w:fldCharType="begin"/>
-            </w:r>
-            <w:r>
-              <w:rPr>
-                <w:webHidden/>
-              </w:rPr>
-              <w:instrText xml:space="preserve">PAGEREF _Toc177043320 \h</w:instrText>
-            </w:r>
-            <w:r>
-              <w:rPr>
-                <w:webHidden/>
-              </w:rPr>
-              <w:fldChar w:fldCharType="separate"/>
-            </w:r>
-            <w:r>
-              <w:rPr>
-                <w:rStyle w:val="Saltoaindice"/>
-                <w:vanish w:val="false"/>
-              </w:rPr>
-              <w:tab/>
-              <w:t>33</w:t>
-            </w:r>
-            <w:r>
-              <w:rPr>
-                <w:webHidden/>
-              </w:rPr>
-              <w:fldChar w:fldCharType="end"/>
-            </w:r>
-          </w:hyperlink>
-        </w:p>
-        <w:p>
-          <w:pPr>
-            <w:pStyle w:val="TOC1"/>
-            <w:tabs>
-              <w:tab w:val="clear" w:pos="708"/>
-              <w:tab w:val="right" w:pos="9628" w:leader="dot"/>
-            </w:tabs>
-            <w:rPr>
-              <w:rFonts w:eastAsia="" w:eastAsiaTheme="minorEastAsia"/>
-              <w:kern w:val="2"/>
-              <w:sz w:val="24"/>
-              <w:szCs w:val="24"/>
-              <w:lang w:eastAsia="it-IT"/>
-              <w14:ligatures w14:val="standardContextual"/>
-            </w:rPr>
-          </w:pPr>
-          <w:hyperlink w:anchor="_Toc177043321">
-            <w:r>
-              <w:rPr>
-                <w:webHidden/>
-                <w:rStyle w:val="Saltoaindice"/>
-              </w:rPr>
-              <w:t>Inserimento della Tesi</w:t>
-            </w:r>
-            <w:r>
-              <w:rPr>
-                <w:webHidden/>
-              </w:rPr>
-              <w:fldChar w:fldCharType="begin"/>
-            </w:r>
-            <w:r>
-              <w:rPr>
-                <w:webHidden/>
-              </w:rPr>
-              <w:instrText xml:space="preserve">PAGEREF _Toc177043321 \h</w:instrText>
-            </w:r>
-            <w:r>
-              <w:rPr>
-                <w:webHidden/>
-              </w:rPr>
-              <w:fldChar w:fldCharType="separate"/>
-            </w:r>
-            <w:r>
-              <w:rPr>
-                <w:rStyle w:val="Saltoaindice"/>
-                <w:vanish w:val="false"/>
-              </w:rPr>
-              <w:tab/>
-              <w:t>34</w:t>
-            </w:r>
-            <w:r>
-              <w:rPr>
-                <w:webHidden/>
-              </w:rPr>
-              <w:fldChar w:fldCharType="end"/>
-            </w:r>
-          </w:hyperlink>
-        </w:p>
-        <w:p>
-          <w:pPr>
-            <w:pStyle w:val="TOC1"/>
-            <w:tabs>
-              <w:tab w:val="clear" w:pos="708"/>
-              <w:tab w:val="right" w:pos="9628" w:leader="dot"/>
-            </w:tabs>
-            <w:rPr>
-              <w:rFonts w:eastAsia="" w:eastAsiaTheme="minorEastAsia"/>
-              <w:kern w:val="2"/>
-              <w:sz w:val="24"/>
-              <w:szCs w:val="24"/>
-              <w:lang w:eastAsia="it-IT"/>
-              <w14:ligatures w14:val="standardContextual"/>
-            </w:rPr>
-          </w:pPr>
-          <w:hyperlink w:anchor="_Toc177043322">
-            <w:r>
-              <w:rPr>
-                <w:webHidden/>
-                <w:rStyle w:val="Saltoaindice"/>
-              </w:rPr>
-              <w:t>Presentazione e discussione Tesi</w:t>
-            </w:r>
-            <w:r>
-              <w:rPr>
-                <w:webHidden/>
-              </w:rPr>
-              <w:fldChar w:fldCharType="begin"/>
-            </w:r>
-            <w:r>
-              <w:rPr>
-                <w:webHidden/>
-              </w:rPr>
-              <w:instrText xml:space="preserve">PAGEREF _Toc177043322 \h</w:instrText>
-            </w:r>
-            <w:r>
-              <w:rPr>
-                <w:webHidden/>
-              </w:rPr>
-              <w:fldChar w:fldCharType="separate"/>
-            </w:r>
-            <w:r>
-              <w:rPr>
-                <w:rStyle w:val="Saltoaindice"/>
-                <w:vanish w:val="false"/>
-              </w:rPr>
-              <w:tab/>
-              <w:t>35</w:t>
-            </w:r>
-            <w:r>
-              <w:rPr>
-                <w:webHidden/>
-              </w:rPr>
-              <w:fldChar w:fldCharType="end"/>
-            </w:r>
-          </w:hyperlink>
-        </w:p>
-        <w:p>
-          <w:pPr>
-            <w:pStyle w:val="TOC1"/>
-            <w:tabs>
-              <w:tab w:val="clear" w:pos="708"/>
-              <w:tab w:val="right" w:pos="9628" w:leader="dot"/>
-            </w:tabs>
-            <w:rPr>
-              <w:rFonts w:eastAsia="" w:eastAsiaTheme="minorEastAsia"/>
-              <w:kern w:val="2"/>
-              <w:sz w:val="24"/>
-              <w:szCs w:val="24"/>
-              <w:lang w:eastAsia="it-IT"/>
-              <w14:ligatures w14:val="standardContextual"/>
-            </w:rPr>
-          </w:pPr>
-          <w:hyperlink w:anchor="_Toc177043323">
-            <w:r>
-              <w:rPr>
-                <w:webHidden/>
-                <w:rStyle w:val="Saltoaindice"/>
-              </w:rPr>
-              <w:t>Permessi lavoro per discussione/proclamazione</w:t>
-            </w:r>
-            <w:r>
-              <w:rPr>
-                <w:webHidden/>
-              </w:rPr>
-              <w:fldChar w:fldCharType="begin"/>
-            </w:r>
-            <w:r>
-              <w:rPr>
-                <w:webHidden/>
-              </w:rPr>
-              <w:instrText xml:space="preserve">PAGEREF _Toc177043323 \h</w:instrText>
-            </w:r>
-            <w:r>
-              <w:rPr>
-                <w:webHidden/>
-              </w:rPr>
-              <w:fldChar w:fldCharType="separate"/>
-            </w:r>
-            <w:r>
-              <w:rPr>
-                <w:rStyle w:val="Saltoaindice"/>
-                <w:vanish w:val="false"/>
-              </w:rPr>
-              <w:tab/>
-              <w:t>38</w:t>
-            </w:r>
-            <w:r>
-              <w:rPr>
-                <w:webHidden/>
-              </w:rPr>
-              <w:fldChar w:fldCharType="end"/>
-            </w:r>
-          </w:hyperlink>
-        </w:p>
-        <w:p>
-          <w:pPr>
-            <w:pStyle w:val="TOC1"/>
-            <w:tabs>
-              <w:tab w:val="clear" w:pos="708"/>
-              <w:tab w:val="right" w:pos="9628" w:leader="dot"/>
-            </w:tabs>
-            <w:rPr>
-              <w:rFonts w:eastAsia="" w:eastAsiaTheme="minorEastAsia"/>
-              <w:kern w:val="2"/>
-              <w:sz w:val="24"/>
-              <w:szCs w:val="24"/>
-              <w:lang w:eastAsia="it-IT"/>
-              <w14:ligatures w14:val="standardContextual"/>
-            </w:rPr>
-          </w:pPr>
-          <w:hyperlink w:anchor="_Toc177043324">
-            <w:r>
-              <w:rPr>
-                <w:webHidden/>
-                <w:rStyle w:val="Saltoaindice"/>
-              </w:rPr>
-              <w:t>Come si svolge la discussione</w:t>
-            </w:r>
-            <w:r>
-              <w:rPr>
-                <w:webHidden/>
-              </w:rPr>
-              <w:fldChar w:fldCharType="begin"/>
-            </w:r>
-            <w:r>
-              <w:rPr>
-                <w:webHidden/>
-              </w:rPr>
-              <w:instrText xml:space="preserve">PAGEREF _Toc177043324 \h</w:instrText>
-            </w:r>
-            <w:r>
-              <w:rPr>
-                <w:webHidden/>
-              </w:rPr>
-              <w:fldChar w:fldCharType="separate"/>
-            </w:r>
-            <w:r>
-              <w:rPr>
-                <w:rStyle w:val="Saltoaindice"/>
-                <w:vanish w:val="false"/>
-              </w:rPr>
-              <w:tab/>
-              <w:t>39</w:t>
-            </w:r>
-            <w:r>
-              <w:rPr>
-                <w:webHidden/>
-              </w:rPr>
-              <w:fldChar w:fldCharType="end"/>
-            </w:r>
-          </w:hyperlink>
-        </w:p>
-        <w:p>
-          <w:pPr>
-            <w:pStyle w:val="TOC1"/>
-            <w:tabs>
-              <w:tab w:val="clear" w:pos="708"/>
-              <w:tab w:val="right" w:pos="9628" w:leader="dot"/>
-            </w:tabs>
-            <w:rPr>
-              <w:rFonts w:eastAsia="" w:eastAsiaTheme="minorEastAsia"/>
-              <w:kern w:val="2"/>
-              <w:sz w:val="24"/>
-              <w:szCs w:val="24"/>
-              <w:lang w:eastAsia="it-IT"/>
-              <w14:ligatures w14:val="standardContextual"/>
-            </w:rPr>
-          </w:pPr>
-          <w:hyperlink w:anchor="_Toc177043325">
-            <w:r>
-              <w:rPr>
-                <w:webHidden/>
-                <w:rStyle w:val="Saltoaindice"/>
-              </w:rPr>
-              <w:t>Proclamazione</w:t>
-            </w:r>
-            <w:r>
-              <w:rPr>
-                <w:webHidden/>
-              </w:rPr>
-              <w:fldChar w:fldCharType="begin"/>
-            </w:r>
-            <w:r>
-              <w:rPr>
-                <w:webHidden/>
-              </w:rPr>
-              <w:instrText xml:space="preserve">PAGEREF _Toc177043325 \h</w:instrText>
-            </w:r>
-            <w:r>
-              <w:rPr>
-                <w:webHidden/>
-              </w:rPr>
-              <w:fldChar w:fldCharType="separate"/>
-            </w:r>
-            <w:r>
-              <w:rPr>
-                <w:rStyle w:val="Saltoaindice"/>
-                <w:vanish w:val="false"/>
-              </w:rPr>
-              <w:tab/>
-              <w:t>40</w:t>
-            </w:r>
-            <w:r>
-              <w:rPr>
-                <w:webHidden/>
-              </w:rPr>
-              <w:fldChar w:fldCharType="end"/>
-            </w:r>
-          </w:hyperlink>
-        </w:p>
-        <w:p>
-          <w:pPr>
-            <w:pStyle w:val="TOC1"/>
-            <w:tabs>
-              <w:tab w:val="clear" w:pos="708"/>
-              <w:tab w:val="right" w:pos="9628" w:leader="dot"/>
-            </w:tabs>
-            <w:rPr>
-              <w:rFonts w:eastAsia="" w:eastAsiaTheme="minorEastAsia"/>
-              <w:kern w:val="2"/>
-              <w:sz w:val="24"/>
-              <w:szCs w:val="24"/>
-              <w:lang w:eastAsia="it-IT"/>
-              <w14:ligatures w14:val="standardContextual"/>
-            </w:rPr>
-          </w:pPr>
-          <w:hyperlink w:anchor="_Toc177043326">
-            <w:r>
-              <w:rPr>
-                <w:webHidden/>
-                <w:rStyle w:val="Saltoaindice"/>
-              </w:rPr>
-              <w:t>Domande Varie Tesi e Presentazione</w:t>
-            </w:r>
-            <w:r>
-              <w:rPr>
-                <w:webHidden/>
-              </w:rPr>
-              <w:fldChar w:fldCharType="begin"/>
-            </w:r>
-            <w:r>
-              <w:rPr>
-                <w:webHidden/>
-              </w:rPr>
-              <w:instrText xml:space="preserve">PAGEREF _Toc177043326 \h</w:instrText>
-            </w:r>
-            <w:r>
-              <w:rPr>
-                <w:webHidden/>
-              </w:rPr>
-              <w:fldChar w:fldCharType="separate"/>
-            </w:r>
-            <w:r>
-              <w:rPr>
-                <w:rStyle w:val="Saltoaindice"/>
-                <w:vanish w:val="false"/>
-              </w:rPr>
-              <w:tab/>
-              <w:t>41</w:t>
-            </w:r>
-            <w:r>
-              <w:rPr>
-                <w:webHidden/>
-              </w:rPr>
-              <w:fldChar w:fldCharType="end"/>
-            </w:r>
-          </w:hyperlink>
-        </w:p>
-        <w:p>
-          <w:pPr>
-            <w:pStyle w:val="Normal"/>
-            <w:spacing w:lineRule="auto" w:line="276"/>
-            <w:rPr/>
-          </w:pPr>
-          <w:r>
-            <w:rPr/>
-          </w:r>
-          <w:r>
-            <w:rPr/>
-            <w:fldChar w:fldCharType="end"/>
-          </w:r>
-        </w:p>
-      </w:sdtContent>
-    </w:sdt>
-    <w:p>
-      <w:pPr>
-        <w:pStyle w:val="Normal"/>
-        <w:spacing w:lineRule="auto" w:line="276" w:before="0" w:after="160"/>
-        <w:rPr>
-          <w:rFonts w:ascii="Calibri Light" w:hAnsi="Calibri Light" w:eastAsia="" w:cs="" w:asciiTheme="majorHAnsi" w:cstheme="majorBidi" w:eastAsiaTheme="majorEastAsia" w:hAnsiTheme="majorHAnsi"/>
-          <w:color w:themeColor="accent1" w:themeShade="bf" w:val="2F5496"/>
-          <w:sz w:val="32"/>
-          <w:szCs w:val="32"/>
-        </w:rPr>
-      </w:pPr>
-      <w:r>
-        <w:rPr>
-          <w:rFonts w:eastAsia="" w:cs="" w:cstheme="majorBidi" w:eastAsiaTheme="majorEastAsia" w:ascii="Calibri Light" w:hAnsi="Calibri Light"/>
-          <w:color w:themeColor="accent1" w:themeShade="bf" w:val="2F5496"/>
-          <w:sz w:val="32"/>
-          <w:szCs w:val="32"/>
-        </w:rPr>
-      </w:r>
       <w:r>
         <w:br w:type="page"/>
       </w:r>
@@ -1395,14 +100,14 @@
         <w:spacing w:lineRule="auto" w:line="276" w:before="0" w:after="0"/>
         <w:rPr/>
       </w:pPr>
-      <w:bookmarkStart w:id="1" w:name="_Toc126771984"/>
-      <w:bookmarkStart w:id="2" w:name="_Toc177043306"/>
+      <w:bookmarkStart w:id="0" w:name="_Toc177043306"/>
+      <w:bookmarkStart w:id="1" w:name="Copia__Toc126771984_1"/>
       <w:bookmarkEnd w:id="1"/>
       <w:r>
         <w:rPr/>
         <w:t>Stage: requisiti</w:t>
       </w:r>
-      <w:bookmarkEnd w:id="2"/>
+      <w:bookmarkEnd w:id="0"/>
     </w:p>
     <w:p>
       <w:pPr>
@@ -1952,12 +657,12 @@
         <w:spacing w:lineRule="auto" w:line="276"/>
         <w:rPr/>
       </w:pPr>
-      <w:bookmarkStart w:id="3" w:name="_Toc177043307"/>
+      <w:bookmarkStart w:id="2" w:name="_Toc177043307"/>
       <w:r>
         <w:rPr/>
         <w:t>Procedura di valutazione stage e tesi</w:t>
       </w:r>
-      <w:bookmarkEnd w:id="3"/>
+      <w:bookmarkEnd w:id="2"/>
     </w:p>
     <w:p>
       <w:pPr>
@@ -2279,12 +984,12 @@
         <w:spacing w:lineRule="auto" w:line="276" w:before="0" w:after="0"/>
         <w:rPr/>
       </w:pPr>
-      <w:bookmarkStart w:id="4" w:name="_Toc177043308"/>
+      <w:bookmarkStart w:id="3" w:name="_Toc177043308"/>
       <w:r>
         <w:rPr/>
         <w:t>Stage: appunti incontro formativo Tullio</w:t>
       </w:r>
-      <w:bookmarkEnd w:id="4"/>
+      <w:bookmarkEnd w:id="3"/>
     </w:p>
     <w:p>
       <w:pPr>
@@ -4232,12 +2937,12 @@
         <w:spacing w:lineRule="auto" w:line="276"/>
         <w:rPr/>
       </w:pPr>
-      <w:bookmarkStart w:id="5" w:name="_Toc177043309"/>
+      <w:bookmarkStart w:id="4" w:name="_Toc177043309"/>
       <w:r>
         <w:rPr/>
         <w:t>Stage: Cosa fare esattamente</w:t>
       </w:r>
-      <w:bookmarkEnd w:id="5"/>
+      <w:bookmarkEnd w:id="4"/>
     </w:p>
     <w:p>
       <w:pPr>
@@ -4577,12 +3282,12 @@
         <w:spacing w:before="0" w:after="0"/>
         <w:rPr/>
       </w:pPr>
-      <w:bookmarkStart w:id="6" w:name="_Toc177043310"/>
+      <w:bookmarkStart w:id="5" w:name="_Toc177043310"/>
       <w:r>
         <w:rPr/>
         <w:t>Stage Interno</w:t>
       </w:r>
-      <w:bookmarkEnd w:id="6"/>
+      <w:bookmarkEnd w:id="5"/>
     </w:p>
     <w:p>
       <w:pPr>
@@ -4899,12 +3604,12 @@
         <w:spacing w:lineRule="auto" w:line="276" w:before="0" w:after="0"/>
         <w:rPr/>
       </w:pPr>
-      <w:bookmarkStart w:id="7" w:name="_Toc177043311"/>
+      <w:bookmarkStart w:id="6" w:name="_Toc177043311"/>
       <w:r>
         <w:rPr/>
         <w:t>Piano di Lavoro</w:t>
       </w:r>
-      <w:bookmarkEnd w:id="7"/>
+      <w:bookmarkEnd w:id="6"/>
     </w:p>
     <w:p>
       <w:pPr>
@@ -5222,8 +3927,6 @@
           <w:szCs w:val="32"/>
         </w:rPr>
       </w:r>
-      <w:bookmarkStart w:id="8" w:name="_Toc126771985"/>
-      <w:bookmarkStart w:id="9" w:name="_Toc126771985"/>
       <w:r>
         <w:br w:type="page"/>
       </w:r>
@@ -5234,14 +3937,14 @@
         <w:spacing w:lineRule="auto" w:line="276" w:before="0" w:after="0"/>
         <w:rPr/>
       </w:pPr>
-      <w:bookmarkStart w:id="10" w:name="_Toc126771985"/>
-      <w:bookmarkStart w:id="11" w:name="_Toc177043312"/>
+      <w:bookmarkStart w:id="7" w:name="_Toc177043312"/>
+      <w:bookmarkStart w:id="8" w:name="_Toc126771985"/>
       <w:r>
         <w:rPr/>
         <w:t>Corso di sicurezza</w:t>
       </w:r>
-      <w:bookmarkEnd w:id="10"/>
-      <w:bookmarkEnd w:id="11"/>
+      <w:bookmarkEnd w:id="7"/>
+      <w:bookmarkEnd w:id="8"/>
     </w:p>
     <w:p>
       <w:pPr>
@@ -5532,13 +4235,12 @@
         <w:spacing w:lineRule="auto" w:line="276" w:before="0" w:after="0"/>
         <w:rPr/>
       </w:pPr>
-      <w:bookmarkStart w:id="12" w:name="_Toc126771986"/>
-      <w:bookmarkStart w:id="13" w:name="_Toc177043313"/>
+      <w:bookmarkStart w:id="9" w:name="_Toc177043313"/>
       <w:r>
         <w:rPr/>
         <w:t>Incontro annuale di Stage-It</w:t>
       </w:r>
-      <w:bookmarkEnd w:id="13"/>
+      <w:bookmarkEnd w:id="9"/>
     </w:p>
     <w:p>
       <w:pPr>
@@ -6255,18 +4957,18 @@
         <w:spacing w:lineRule="auto" w:line="276" w:before="0" w:after="0"/>
         <w:rPr/>
       </w:pPr>
-      <w:bookmarkStart w:id="14" w:name="_Toc126771986"/>
-      <w:bookmarkStart w:id="15" w:name="_Toc177043314"/>
+      <w:bookmarkStart w:id="10" w:name="_Toc177043314"/>
+      <w:bookmarkStart w:id="11" w:name="_Toc126771986"/>
       <w:r>
         <w:rPr/>
         <w:t>SIAGAS</w:t>
       </w:r>
-      <w:bookmarkEnd w:id="14"/>
+      <w:bookmarkEnd w:id="11"/>
       <w:r>
         <w:rPr/>
         <w:t xml:space="preserve"> e Attivazione Stage</w:t>
       </w:r>
-      <w:bookmarkEnd w:id="15"/>
+      <w:bookmarkEnd w:id="10"/>
     </w:p>
     <w:p>
       <w:pPr>
@@ -9009,12 +7711,12 @@
         <w:spacing w:lineRule="auto" w:line="276"/>
         <w:rPr/>
       </w:pPr>
-      <w:bookmarkStart w:id="16" w:name="_Toc177043315"/>
+      <w:bookmarkStart w:id="12" w:name="_Toc177043315"/>
       <w:r>
         <w:rPr/>
         <w:t>Durante lo stage</w:t>
       </w:r>
-      <w:bookmarkEnd w:id="16"/>
+      <w:bookmarkEnd w:id="12"/>
     </w:p>
     <w:p>
       <w:pPr>
@@ -9179,12 +7881,12 @@
         <w:spacing w:lineRule="auto" w:line="276" w:before="0" w:after="0"/>
         <w:rPr/>
       </w:pPr>
-      <w:bookmarkStart w:id="17" w:name="_Toc177043316"/>
+      <w:bookmarkStart w:id="13" w:name="_Toc177043316"/>
       <w:r>
         <w:rPr/>
         <w:t>Presentazione della domanda di laurea</w:t>
       </w:r>
-      <w:bookmarkEnd w:id="17"/>
+      <w:bookmarkEnd w:id="13"/>
     </w:p>
     <w:p>
       <w:pPr>
@@ -9748,12 +8450,12 @@
         <w:spacing w:lineRule="auto" w:line="276"/>
         <w:rPr/>
       </w:pPr>
-      <w:bookmarkStart w:id="18" w:name="_Toc177043317"/>
+      <w:bookmarkStart w:id="14" w:name="_Toc177043317"/>
       <w:r>
         <w:rPr/>
         <w:t>Alla fine dello stage: registrazione nel libretto</w:t>
       </w:r>
-      <w:bookmarkEnd w:id="18"/>
+      <w:bookmarkEnd w:id="14"/>
     </w:p>
     <w:p>
       <w:pPr>
@@ -10185,16 +8887,204 @@
     </w:p>
     <w:p>
       <w:pPr>
+        <w:pStyle w:val="Normal"/>
+        <w:spacing w:lineRule="auto" w:line="259" w:before="0" w:after="160"/>
+        <w:rPr>
+          <w:b w:val="false"/>
+          <w:bCs w:val="false"/>
+        </w:rPr>
+      </w:pPr>
+      <w:r>
+        <w:rPr>
+          <w:b/>
+          <w:bCs/>
+        </w:rPr>
+        <w:t xml:space="preserve">Attenzione: </w:t>
+      </w:r>
+      <w:r>
+        <w:rPr>
+          <w:b w:val="false"/>
+          <w:bCs w:val="false"/>
+        </w:rPr>
+        <w:t>se per qualche motivo dovete forzare l’accettazione dei voti, riporto questo thread all’interno del gruppo FIUP:</w:t>
+        <w:br/>
+        <w:br/>
+      </w:r>
+      <w:r>
+        <w:rPr>
+          <w:b w:val="false"/>
+          <w:bCs w:val="false"/>
+          <w:i/>
+          <w:iCs/>
+        </w:rPr>
+        <w:t xml:space="preserve">&gt; Ciao a tutti, per la registrazione dei voti su Uniweb sapete se i prof possono forzare la conferma ? O sono obbligati anche loro ad attendere i 10 giorni ? </w:t>
+      </w:r>
+    </w:p>
+    <w:p>
+      <w:pPr>
+        <w:pStyle w:val="Normal"/>
+        <w:spacing w:lineRule="auto" w:line="259" w:before="0" w:after="160"/>
+        <w:rPr>
+          <w:b w:val="false"/>
+          <w:bCs w:val="false"/>
+          <w:i/>
+          <w:i/>
+          <w:iCs/>
+        </w:rPr>
+      </w:pPr>
+      <w:r>
+        <w:rPr>
+          <w:b w:val="false"/>
+          <w:bCs w:val="false"/>
+          <w:i/>
+          <w:iCs/>
+        </w:rPr>
+        <w:t>Perché volevo laurearmi a settembre ma gli esami che mi mancano sono a ridosso della scadenza, perciò dovrei chiedere la correzione e conferma anticipata</w:t>
+      </w:r>
+    </w:p>
+    <w:p>
+      <w:pPr>
+        <w:pStyle w:val="Normal"/>
+        <w:spacing w:lineRule="auto" w:line="259" w:before="0" w:after="160"/>
+        <w:rPr>
+          <w:b w:val="false"/>
+          <w:bCs w:val="false"/>
+          <w:i/>
+          <w:i/>
+          <w:iCs/>
+        </w:rPr>
+      </w:pPr>
+      <w:r>
+        <w:rPr>
+          <w:b w:val="false"/>
+          <w:bCs w:val="false"/>
+          <w:i/>
+          <w:iCs/>
+        </w:rPr>
+      </w:r>
+    </w:p>
+    <w:p>
+      <w:pPr>
+        <w:pStyle w:val="Normal"/>
+        <w:spacing w:lineRule="auto" w:line="259" w:before="0" w:after="160"/>
+        <w:rPr>
+          <w:b w:val="false"/>
+          <w:bCs w:val="false"/>
+          <w:i/>
+          <w:i/>
+          <w:iCs/>
+        </w:rPr>
+      </w:pPr>
+      <w:r>
+        <w:rPr>
+          <w:b w:val="false"/>
+          <w:bCs w:val="false"/>
+          <w:i/>
+          <w:iCs/>
+        </w:rPr>
+        <w:t xml:space="preserve">&gt; Ti conviene parlarne con i professori interessati il prima possibile, intanto ti segnalo </w:t>
+      </w:r>
+      <w:hyperlink r:id="rId61">
+        <w:r>
+          <w:rPr>
+            <w:rStyle w:val="Hyperlink"/>
+            <w:b w:val="false"/>
+            <w:bCs w:val="false"/>
+            <w:i/>
+            <w:iCs/>
+          </w:rPr>
+          <w:t>https://t.me/FIUPd/55081</w:t>
+        </w:r>
+      </w:hyperlink>
+      <w:r>
+        <w:rPr>
+          <w:b w:val="false"/>
+          <w:bCs w:val="false"/>
+          <w:i/>
+          <w:iCs/>
+        </w:rPr>
+        <w:t xml:space="preserve"> </w:t>
+      </w:r>
+    </w:p>
+    <w:p>
+      <w:pPr>
+        <w:pStyle w:val="Normal"/>
+        <w:spacing w:lineRule="auto" w:line="259" w:before="0" w:after="160"/>
+        <w:rPr>
+          <w:b w:val="false"/>
+          <w:bCs w:val="false"/>
+          <w:i/>
+          <w:i/>
+          <w:iCs/>
+        </w:rPr>
+      </w:pPr>
+      <w:r>
+        <w:rPr>
+          <w:b w:val="false"/>
+          <w:bCs w:val="false"/>
+          <w:i/>
+          <w:iCs/>
+        </w:rPr>
+      </w:r>
+    </w:p>
+    <w:p>
+      <w:pPr>
+        <w:pStyle w:val="Normal"/>
+        <w:spacing w:lineRule="auto" w:line="259" w:before="0" w:after="160"/>
+        <w:rPr>
+          <w:b w:val="false"/>
+          <w:bCs w:val="false"/>
+          <w:i/>
+          <w:i/>
+          <w:iCs/>
+        </w:rPr>
+      </w:pPr>
+      <w:r>
+        <w:rPr>
+          <w:b w:val="false"/>
+          <w:bCs w:val="false"/>
+          <w:i/>
+          <w:iCs/>
+        </w:rPr>
+        <w:t xml:space="preserve">&gt; La verbalizzazione forzata di un esame è possibile, ma non può farlo lo studente. (dai un'occhiata alla nota in fondo alla pagina 7 del pdf se ti interessa sapere come funziona la procedura </w:t>
+      </w:r>
+      <w:hyperlink r:id="rId62">
+        <w:r>
+          <w:rPr>
+            <w:rStyle w:val="Hyperlink"/>
+            <w:b w:val="false"/>
+            <w:bCs w:val="false"/>
+            <w:i/>
+            <w:iCs/>
+          </w:rPr>
+          <w:t>https://www.unipd.it/sites/unipd.it/files/Istruzioni_docente_rifiuto_del_voto_2016a.pdf</w:t>
+        </w:r>
+      </w:hyperlink>
+      <w:r>
+        <w:rPr>
+          <w:b w:val="false"/>
+          <w:bCs w:val="false"/>
+          <w:i/>
+          <w:iCs/>
+        </w:rPr>
+        <w:t>)</w:t>
+      </w:r>
+      <w:r>
+        <w:br w:type="page"/>
+      </w:r>
+    </w:p>
+    <w:p>
+      <w:pPr>
         <w:pStyle w:val="Heading1"/>
         <w:spacing w:lineRule="auto" w:line="276" w:before="0" w:after="0"/>
         <w:rPr/>
       </w:pPr>
-      <w:bookmarkStart w:id="19" w:name="_Toc177043318"/>
+      <w:bookmarkStart w:id="15" w:name="_Toc177043318"/>
       <w:r>
         <w:rPr/>
         <w:t>Domande varie Stage</w:t>
       </w:r>
-      <w:bookmarkEnd w:id="19"/>
+      <w:bookmarkEnd w:id="15"/>
     </w:p>
     <w:p>
       <w:pPr>
@@ -10279,7 +9169,7 @@
                     </pic:cNvPicPr>
                   </pic:nvPicPr>
                   <pic:blipFill>
-                    <a:blip r:embed="rId61"/>
+                    <a:blip r:embed="rId63"/>
                     <a:stretch>
                       <a:fillRect/>
                     </a:stretch>
@@ -10733,7 +9623,7 @@
         </w:rPr>
         <w:t xml:space="preserve">Link: </w:t>
       </w:r>
-      <w:hyperlink r:id="rId62">
+      <w:hyperlink r:id="rId64">
         <w:r>
           <w:rPr>
             <w:rStyle w:val="Hyperlink"/>
@@ -11154,12 +10044,12 @@
         <w:spacing w:lineRule="auto" w:line="276"/>
         <w:rPr/>
       </w:pPr>
-      <w:bookmarkStart w:id="20" w:name="_Toc177043319"/>
+      <w:bookmarkStart w:id="16" w:name="_Toc177043319"/>
       <w:r>
         <w:rPr/>
         <w:t>Tesi: informazioni generali</w:t>
       </w:r>
-      <w:bookmarkEnd w:id="20"/>
+      <w:bookmarkEnd w:id="16"/>
     </w:p>
     <w:p>
       <w:pPr>
@@ -11360,7 +10250,7 @@
         <w:contextualSpacing/>
         <w:rPr/>
       </w:pPr>
-      <w:hyperlink r:id="rId63">
+      <w:hyperlink r:id="rId65">
         <w:r>
           <w:rPr>
             <w:rStyle w:val="Hyperlink"/>
@@ -11400,7 +10290,7 @@
         <w:contextualSpacing/>
         <w:rPr/>
       </w:pPr>
-      <w:hyperlink r:id="rId64">
+      <w:hyperlink r:id="rId66">
         <w:r>
           <w:rPr>
             <w:rStyle w:val="Hyperlink"/>
@@ -11428,7 +10318,7 @@
         <w:rPr/>
         <w:t xml:space="preserve">Il template per realizzarla disponibile su GitHub: </w:t>
       </w:r>
-      <w:hyperlink r:id="rId65">
+      <w:hyperlink r:id="rId67">
         <w:r>
           <w:rPr>
             <w:rStyle w:val="Hyperlink"/>
@@ -11456,7 +10346,7 @@
         <w:rPr/>
         <w:t xml:space="preserve">Template in Pandoc per realizzarla: </w:t>
       </w:r>
-      <w:hyperlink r:id="rId66">
+      <w:hyperlink r:id="rId68">
         <w:r>
           <w:rPr>
             <w:rStyle w:val="Hyperlink"/>
@@ -11519,12 +10409,12 @@
         <w:spacing w:lineRule="auto" w:line="276" w:before="0" w:after="0"/>
         <w:rPr/>
       </w:pPr>
-      <w:bookmarkStart w:id="21" w:name="_Toc177043320"/>
+      <w:bookmarkStart w:id="17" w:name="_Toc177043320"/>
       <w:r>
         <w:rPr/>
         <w:t>Tesi: Cosa fare esattamente</w:t>
       </w:r>
-      <w:bookmarkEnd w:id="21"/>
+      <w:bookmarkEnd w:id="17"/>
     </w:p>
     <w:p>
       <w:pPr>
@@ -11802,7 +10692,7 @@
         <w:rPr/>
         <w:t xml:space="preserve">Esempio di repo con gli script aggiuntivi per compilare manualmente tesi, bibliografia, glossario, etc: </w:t>
       </w:r>
-      <w:hyperlink r:id="rId67">
+      <w:hyperlink r:id="rId69">
         <w:r>
           <w:rPr>
             <w:rStyle w:val="Hyperlink"/>
@@ -12067,12 +10957,12 @@
         <w:pStyle w:val="Heading1"/>
         <w:rPr/>
       </w:pPr>
-      <w:bookmarkStart w:id="22" w:name="_Toc177043321"/>
+      <w:bookmarkStart w:id="18" w:name="_Toc177043321"/>
       <w:r>
         <w:rPr/>
         <w:t>Inserimento della Tesi</w:t>
       </w:r>
-      <w:bookmarkEnd w:id="22"/>
+      <w:bookmarkEnd w:id="18"/>
     </w:p>
     <w:p>
       <w:pPr>
@@ -12123,7 +11013,7 @@
         <w:spacing w:lineRule="auto" w:line="276"/>
         <w:rPr/>
       </w:pPr>
-      <w:hyperlink r:id="rId68">
+      <w:hyperlink r:id="rId70">
         <w:r>
           <w:rPr>
             <w:rStyle w:val="Hyperlink"/>
@@ -12157,7 +11047,7 @@
         <w:t>Per produrre un file PDF/A conforme UniPD struttura la guida:</w:t>
         <w:br/>
       </w:r>
-      <w:hyperlink r:id="rId69">
+      <w:hyperlink r:id="rId71">
         <w:r>
           <w:rPr>
             <w:rStyle w:val="Hyperlink"/>
@@ -12204,7 +11094,7 @@
         <w:spacing w:lineRule="auto" w:line="276"/>
         <w:rPr/>
       </w:pPr>
-      <w:hyperlink r:id="rId70">
+      <w:hyperlink r:id="rId72">
         <w:r>
           <w:rPr>
             <w:rStyle w:val="Hyperlink"/>
@@ -12311,7 +11201,7 @@
                     </pic:cNvPicPr>
                   </pic:nvPicPr>
                   <pic:blipFill>
-                    <a:blip r:embed="rId71"/>
+                    <a:blip r:embed="rId73"/>
                     <a:stretch>
                       <a:fillRect/>
                     </a:stretch>
@@ -12420,12 +11310,12 @@
         <w:spacing w:lineRule="auto" w:line="276"/>
         <w:rPr/>
       </w:pPr>
-      <w:bookmarkStart w:id="23" w:name="_Toc177043322"/>
+      <w:bookmarkStart w:id="19" w:name="_Toc177043322"/>
       <w:r>
         <w:rPr/>
         <w:t>Presentazione e discussione Tesi</w:t>
       </w:r>
-      <w:bookmarkEnd w:id="23"/>
+      <w:bookmarkEnd w:id="19"/>
     </w:p>
     <w:p>
       <w:pPr>
@@ -12457,7 +11347,7 @@
         <w:rPr/>
         <w:t xml:space="preserve"> (non occorre il formato PDF/A) e vanno caricate </w:t>
       </w:r>
-      <w:hyperlink r:id="rId72">
+      <w:hyperlink r:id="rId74">
         <w:r>
           <w:rPr>
             <w:rStyle w:val="Hyperlink"/>
@@ -12659,7 +11549,7 @@
                     </pic:cNvPicPr>
                   </pic:nvPicPr>
                   <pic:blipFill>
-                    <a:blip r:embed="rId73"/>
+                    <a:blip r:embed="rId75"/>
                     <a:stretch>
                       <a:fillRect/>
                     </a:stretch>
@@ -12839,7 +11729,7 @@
                     </pic:cNvPicPr>
                   </pic:nvPicPr>
                   <pic:blipFill>
-                    <a:blip r:embed="rId74"/>
+                    <a:blip r:embed="rId76"/>
                     <a:stretch>
                       <a:fillRect/>
                     </a:stretch>
@@ -12908,7 +11798,7 @@
                     </pic:cNvPicPr>
                   </pic:nvPicPr>
                   <pic:blipFill>
-                    <a:blip r:embed="rId75"/>
+                    <a:blip r:embed="rId77"/>
                     <a:stretch>
                       <a:fillRect/>
                     </a:stretch>
@@ -13006,7 +11896,7 @@
         <w:spacing w:lineRule="auto" w:line="276"/>
         <w:rPr/>
       </w:pPr>
-      <w:hyperlink r:id="rId76">
+      <w:hyperlink r:id="rId78">
         <w:r>
           <w:rPr>
             <w:rStyle w:val="Hyperlink"/>
@@ -13171,7 +12061,7 @@
                     </pic:cNvPicPr>
                   </pic:nvPicPr>
                   <pic:blipFill>
-                    <a:blip r:embed="rId77"/>
+                    <a:blip r:embed="rId79"/>
                     <a:stretch>
                       <a:fillRect/>
                     </a:stretch>
@@ -13245,7 +12135,7 @@
         <w:spacing w:lineRule="auto" w:line="276"/>
         <w:rPr/>
       </w:pPr>
-      <w:hyperlink r:id="rId78">
+      <w:hyperlink r:id="rId80">
         <w:r>
           <w:rPr>
             <w:rStyle w:val="Hyperlink"/>
@@ -13355,7 +12245,7 @@
                     </pic:cNvPicPr>
                   </pic:nvPicPr>
                   <pic:blipFill>
-                    <a:blip r:embed="rId79"/>
+                    <a:blip r:embed="rId81"/>
                     <a:stretch>
                       <a:fillRect/>
                     </a:stretch>
@@ -13482,12 +12372,12 @@
         <w:pStyle w:val="Heading1"/>
         <w:rPr/>
       </w:pPr>
-      <w:bookmarkStart w:id="24" w:name="_Toc177043323"/>
+      <w:bookmarkStart w:id="20" w:name="_Toc177043323"/>
       <w:r>
         <w:rPr/>
         <w:t>Permessi lavoro per discussione/proclamazione</w:t>
       </w:r>
-      <w:bookmarkEnd w:id="24"/>
+      <w:bookmarkEnd w:id="20"/>
     </w:p>
     <w:p>
       <w:pPr>
@@ -13559,12 +12449,12 @@
         <w:spacing w:before="0" w:after="0"/>
         <w:rPr/>
       </w:pPr>
-      <w:bookmarkStart w:id="25" w:name="_Toc177043324"/>
+      <w:bookmarkStart w:id="21" w:name="_Toc177043324"/>
       <w:r>
         <w:rPr/>
         <w:t>Come si svolge la discussione</w:t>
       </w:r>
-      <w:bookmarkEnd w:id="25"/>
+      <w:bookmarkEnd w:id="21"/>
     </w:p>
     <w:p>
       <w:pPr>
@@ -13660,12 +12550,12 @@
         <w:spacing w:before="0" w:after="0"/>
         <w:rPr/>
       </w:pPr>
-      <w:bookmarkStart w:id="26" w:name="_Toc177043325"/>
+      <w:bookmarkStart w:id="22" w:name="_Toc177043325"/>
       <w:r>
         <w:rPr/>
         <w:t>Proclamazione</w:t>
       </w:r>
-      <w:bookmarkEnd w:id="26"/>
+      <w:bookmarkEnd w:id="22"/>
     </w:p>
     <w:p>
       <w:pPr>
@@ -13957,12 +12847,12 @@
         <w:spacing w:lineRule="auto" w:line="276" w:before="0" w:after="0"/>
         <w:rPr/>
       </w:pPr>
-      <w:bookmarkStart w:id="27" w:name="_Toc177043326"/>
+      <w:bookmarkStart w:id="23" w:name="_Toc177043326"/>
       <w:r>
         <w:rPr/>
         <w:t>Domande Varie Tesi e Presentazione</w:t>
       </w:r>
-      <w:bookmarkEnd w:id="27"/>
+      <w:bookmarkEnd w:id="23"/>
     </w:p>
     <w:p>
       <w:pPr>
@@ -14003,7 +12893,7 @@
         <w:rPr/>
         <w:t xml:space="preserve">Sì, al link </w:t>
       </w:r>
-      <w:hyperlink r:id="rId80">
+      <w:hyperlink r:id="rId82">
         <w:r>
           <w:rPr>
             <w:rStyle w:val="Hyperlink"/>
@@ -14055,7 +12945,7 @@
         <w:rPr/>
         <w:t xml:space="preserve">Alcune sono disponibili a: </w:t>
       </w:r>
-      <w:hyperlink r:id="rId81">
+      <w:hyperlink r:id="rId83">
         <w:r>
           <w:rPr>
             <w:rStyle w:val="Hyperlink"/>
@@ -14859,12 +13749,12 @@
       </w:r>
     </w:p>
     <w:sectPr>
-      <w:headerReference w:type="even" r:id="rId82"/>
-      <w:headerReference w:type="default" r:id="rId83"/>
-      <w:headerReference w:type="first" r:id="rId84"/>
-      <w:footerReference w:type="even" r:id="rId85"/>
-      <w:footerReference w:type="default" r:id="rId86"/>
-      <w:footerReference w:type="first" r:id="rId87"/>
+      <w:headerReference w:type="even" r:id="rId84"/>
+      <w:headerReference w:type="default" r:id="rId85"/>
+      <w:headerReference w:type="first" r:id="rId86"/>
+      <w:footerReference w:type="even" r:id="rId87"/>
+      <w:footerReference w:type="default" r:id="rId88"/>
+      <w:footerReference w:type="first" r:id="rId89"/>
       <w:type w:val="nextPage"/>
       <w:pgSz w:w="11906" w:h="16838"/>
       <w:pgMar w:left="1134" w:right="1134" w:gutter="0" w:header="708" w:top="1417" w:footer="708" w:bottom="1134"/>
@@ -17117,6 +16007,7 @@
     <w:rsid w:val="00d22a43"/>
     <w:pPr>
       <w:widowControl/>
+      <w:suppressAutoHyphens w:val="true"/>
       <w:bidi w:val="0"/>
       <w:spacing w:lineRule="auto" w:line="240" w:before="0" w:after="0"/>
       <w:jc w:val="left"/>
@@ -17339,6 +16230,11 @@
       <w:u w:val="single"/>
     </w:rPr>
   </w:style>
+  <w:style w:type="character" w:styleId="Saltoaindiceuser">
+    <w:name w:val="Salto a indice (user)"/>
+    <w:qFormat/>
+    <w:rPr/>
+  </w:style>
   <w:style w:type="character" w:styleId="Saltoaindice">
     <w:name w:val="Salto a indice"/>
     <w:qFormat/>
@@ -17402,6 +16298,32 @@
       <w:rFonts w:cs="Lucida Sans"/>
     </w:rPr>
   </w:style>
+  <w:style w:type="paragraph" w:styleId="Titolouser">
+    <w:name w:val="Titolo (user)"/>
+    <w:basedOn w:val="Normal"/>
+    <w:next w:val="BodyText"/>
+    <w:qFormat/>
+    <w:pPr>
+      <w:keepNext w:val="true"/>
+      <w:spacing w:before="240" w:after="120"/>
+    </w:pPr>
+    <w:rPr>
+      <w:rFonts w:ascii="Liberation Sans" w:hAnsi="Liberation Sans" w:eastAsia="Microsoft YaHei" w:cs="Lucida Sans"/>
+      <w:sz w:val="28"/>
+      <w:szCs w:val="28"/>
+    </w:rPr>
+  </w:style>
+  <w:style w:type="paragraph" w:styleId="Indiceuser">
+    <w:name w:val="Indice (user)"/>
+    <w:basedOn w:val="Normal"/>
+    <w:qFormat/>
+    <w:pPr>
+      <w:suppressLineNumbers/>
+    </w:pPr>
+    <w:rPr>
+      <w:rFonts w:cs="Lucida Sans"/>
+    </w:rPr>
+  </w:style>
   <w:style w:type="paragraph" w:styleId="ListParagraph">
     <w:name w:val="List Paragraph"/>
     <w:basedOn w:val="Normal"/>
@@ -17413,6 +16335,13 @@
       <w:ind w:left="720"/>
       <w:contextualSpacing/>
     </w:pPr>
+    <w:rPr/>
+  </w:style>
+  <w:style w:type="paragraph" w:styleId="Intestazioneepidipaginauser">
+    <w:name w:val="Intestazione e piè di pagina (user)"/>
+    <w:basedOn w:val="Normal"/>
+    <w:qFormat/>
+    <w:pPr/>
     <w:rPr/>
   </w:style>
   <w:style w:type="paragraph" w:styleId="Intestazioneepidipagina">
@@ -17456,7 +16385,7 @@
   </w:style>
   <w:style w:type="paragraph" w:styleId="IndexHeading">
     <w:name w:val="index heading"/>
-    <w:basedOn w:val="Titolo"/>
+    <w:basedOn w:val="Titolouser"/>
     <w:pPr/>
     <w:rPr/>
   </w:style>
@@ -17549,8 +16478,8 @@
       <w:lang w:eastAsia="it-IT"/>
     </w:rPr>
   </w:style>
-  <w:style w:type="numbering" w:styleId="Nessunelenco" w:default="1">
-    <w:name w:val="Nessun elenco"/>
+  <w:style w:type="numbering" w:styleId="Nessunelencouser" w:default="1">
+    <w:name w:val="Nessun elenco (user)"/>
     <w:uiPriority w:val="99"/>
     <w:semiHidden/>
     <w:unhideWhenUsed/>

</xml_diff>

<commit_message>
Info su cambiamento domanda + vestiti proclamazione
</commit_message>
<xml_diff>
--- a/FAQ Stage e Tesi/FAQ Stage e Tesi.docx
+++ b/FAQ Stage e Tesi/FAQ Stage e Tesi.docx
@@ -3937,8 +3937,8 @@
         <w:spacing w:lineRule="auto" w:line="276" w:before="0" w:after="0"/>
         <w:rPr/>
       </w:pPr>
-      <w:bookmarkStart w:id="7" w:name="_Toc177043312"/>
-      <w:bookmarkStart w:id="8" w:name="_Toc126771985"/>
+      <w:bookmarkStart w:id="7" w:name="_Toc126771985"/>
+      <w:bookmarkStart w:id="8" w:name="_Toc177043312"/>
       <w:r>
         <w:rPr/>
         <w:t>Corso di sicurezza</w:t>
@@ -5780,13 +5780,6 @@
         <w:t xml:space="preserve">Attenzione: </w:t>
       </w:r>
       <w:r>
-        <w:rPr>
-          <w:vanish/>
-          <w:u w:val="single"/>
-        </w:rPr>
-        <w:t>questo pian</w:t>
-      </w:r>
-      <w:r>
         <w:rPr/>
         <w:t xml:space="preserve">il piano non deve essere firmato da nessuno; all’inizio si carica integralmente su SIAGAS in quanto citando il sito degli stage, si parla solo di approvazione del tutor interno (come scritto sopra, vi dice solo “va bene”). </w:t>
       </w:r>
@@ -7983,17 +7976,23 @@
           <w:b/>
           <w:bCs/>
         </w:rPr>
-        <w:t>Fatelo entro i periodi riportati al link precedente; non aspettate fine dello stage per pensarci, perché io non ho mai de</w:t>
-      </w:r>
-    </w:p>
-    <w:p>
-      <w:pPr>
-        <w:pStyle w:val="Normal"/>
-        <w:spacing w:lineRule="auto" w:line="276"/>
-        <w:rPr/>
-      </w:pPr>
-      <w:r>
-        <w:rPr/>
+        <w:t>Fatelo entro i periodi riportati al link precedente; non aspettate fine dello stage per pensarci.</w:t>
+      </w:r>
+    </w:p>
+    <w:p>
+      <w:pPr>
+        <w:pStyle w:val="Normal"/>
+        <w:spacing w:lineRule="auto" w:line="276"/>
+        <w:rPr>
+          <w:b/>
+          <w:bCs/>
+        </w:rPr>
+      </w:pPr>
+      <w:r>
+        <w:rPr>
+          <w:b/>
+          <w:bCs/>
+        </w:rPr>
       </w:r>
     </w:p>
     <w:p>
@@ -8450,6 +8449,141 @@
         <w:spacing w:lineRule="auto" w:line="276"/>
         <w:rPr/>
       </w:pPr>
+      <w:r>
+        <w:rPr/>
+      </w:r>
+    </w:p>
+    <w:p>
+      <w:pPr>
+        <w:pStyle w:val="Normal"/>
+        <w:spacing w:lineRule="auto" w:line="276"/>
+        <w:rPr>
+          <w:b/>
+          <w:bCs/>
+        </w:rPr>
+      </w:pPr>
+      <w:r>
+        <w:rPr>
+          <w:b/>
+          <w:bCs/>
+        </w:rPr>
+        <w:t>Che succede se volessi modificare la mia domanda di laurea?</w:t>
+      </w:r>
+    </w:p>
+    <w:p>
+      <w:pPr>
+        <w:pStyle w:val="Normal"/>
+        <w:spacing w:lineRule="auto" w:line="276"/>
+        <w:rPr>
+          <w:b/>
+          <w:bCs/>
+        </w:rPr>
+      </w:pPr>
+      <w:r>
+        <w:rPr>
+          <w:b/>
+          <w:bCs/>
+        </w:rPr>
+      </w:r>
+    </w:p>
+    <w:p>
+      <w:pPr>
+        <w:pStyle w:val="Normal"/>
+        <w:spacing w:lineRule="auto" w:line="276"/>
+        <w:rPr>
+          <w:b w:val="false"/>
+          <w:bCs w:val="false"/>
+        </w:rPr>
+      </w:pPr>
+      <w:r>
+        <w:rPr>
+          <w:b w:val="false"/>
+          <w:bCs w:val="false"/>
+        </w:rPr>
+        <w:t xml:space="preserve">Si veda qui: </w:t>
+      </w:r>
+      <w:hyperlink r:id="rId55">
+        <w:r>
+          <w:rPr>
+            <w:rStyle w:val="Hyperlink"/>
+            <w:b w:val="false"/>
+            <w:bCs w:val="false"/>
+          </w:rPr>
+          <w:t>https://www.unipd.it/laurearsi</w:t>
+        </w:r>
+      </w:hyperlink>
+    </w:p>
+    <w:p>
+      <w:pPr>
+        <w:pStyle w:val="Normal"/>
+        <w:spacing w:lineRule="auto" w:line="276"/>
+        <w:rPr>
+          <w:b w:val="false"/>
+          <w:bCs w:val="false"/>
+        </w:rPr>
+      </w:pPr>
+      <w:r>
+        <w:rPr>
+          <w:b w:val="false"/>
+          <w:bCs w:val="false"/>
+        </w:rPr>
+        <w:drawing>
+          <wp:anchor behindDoc="0" distT="0" distB="0" distL="0" distR="0" simplePos="0" locked="0" layoutInCell="0" allowOverlap="1" relativeHeight="41">
+            <wp:simplePos x="0" y="0"/>
+            <wp:positionH relativeFrom="column">
+              <wp:posOffset>991235</wp:posOffset>
+            </wp:positionH>
+            <wp:positionV relativeFrom="paragraph">
+              <wp:posOffset>181610</wp:posOffset>
+            </wp:positionV>
+            <wp:extent cx="4161790" cy="2334260"/>
+            <wp:effectExtent l="0" t="0" r="0" b="0"/>
+            <wp:wrapSquare wrapText="largest"/>
+            <wp:docPr id="27" name="Immagine16" descr=""/>
+            <wp:cNvGraphicFramePr>
+              <a:graphicFrameLocks xmlns:a="http://schemas.openxmlformats.org/drawingml/2006/main" noChangeAspect="1"/>
+            </wp:cNvGraphicFramePr>
+            <a:graphic xmlns:a="http://schemas.openxmlformats.org/drawingml/2006/main">
+              <a:graphicData uri="http://schemas.openxmlformats.org/drawingml/2006/picture">
+                <pic:pic xmlns:pic="http://schemas.openxmlformats.org/drawingml/2006/picture">
+                  <pic:nvPicPr>
+                    <pic:cNvPr id="27" name="Immagine16" descr=""/>
+                    <pic:cNvPicPr>
+                      <a:picLocks noChangeAspect="1" noChangeArrowheads="1"/>
+                    </pic:cNvPicPr>
+                  </pic:nvPicPr>
+                  <pic:blipFill>
+                    <a:blip r:embed="rId56"/>
+                    <a:stretch>
+                      <a:fillRect/>
+                    </a:stretch>
+                  </pic:blipFill>
+                  <pic:spPr bwMode="auto">
+                    <a:xfrm>
+                      <a:off x="0" y="0"/>
+                      <a:ext cx="4161790" cy="2334260"/>
+                    </a:xfrm>
+                    <a:prstGeom prst="rect">
+                      <a:avLst/>
+                    </a:prstGeom>
+                    <a:noFill/>
+                  </pic:spPr>
+                </pic:pic>
+              </a:graphicData>
+            </a:graphic>
+          </wp:anchor>
+        </w:drawing>
+      </w:r>
+      <w:r>
+        <w:br w:type="page"/>
+      </w:r>
+    </w:p>
+    <w:p>
+      <w:pPr>
+        <w:pStyle w:val="Heading1"/>
+        <w:spacing w:lineRule="auto" w:line="276"/>
+        <w:rPr/>
+      </w:pPr>
       <w:bookmarkStart w:id="14" w:name="_Toc177043317"/>
       <w:r>
         <w:rPr/>
@@ -8477,7 +8611,7 @@
         <w:rPr/>
         <w:t xml:space="preserve">Si deve avere il modulo di fine stage, che si trova </w:t>
       </w:r>
-      <w:hyperlink r:id="rId55">
+      <w:hyperlink r:id="rId57">
         <w:r>
           <w:rPr>
             <w:rStyle w:val="Hyperlink"/>
@@ -8496,7 +8630,7 @@
           <wp:inline distT="0" distB="0" distL="0" distR="0">
             <wp:extent cx="6120130" cy="1882775"/>
             <wp:effectExtent l="0" t="0" r="0" b="0"/>
-            <wp:docPr id="27" name="Immagine18" descr="Immagine che contiene testo, Carattere, Pagina Web, software&#10;&#10;Descrizione generata automaticamente"/>
+            <wp:docPr id="28" name="Immagine18" descr="Immagine che contiene testo, Carattere, Pagina Web, software&#10;&#10;Descrizione generata automaticamente"/>
             <wp:cNvGraphicFramePr>
               <a:graphicFrameLocks xmlns:a="http://schemas.openxmlformats.org/drawingml/2006/main" noChangeAspect="1"/>
             </wp:cNvGraphicFramePr>
@@ -8504,13 +8638,13 @@
               <a:graphicData uri="http://schemas.openxmlformats.org/drawingml/2006/picture">
                 <pic:pic xmlns:pic="http://schemas.openxmlformats.org/drawingml/2006/picture">
                   <pic:nvPicPr>
-                    <pic:cNvPr id="27" name="Immagine18" descr="Immagine che contiene testo, Carattere, Pagina Web, software&#10;&#10;Descrizione generata automaticamente"/>
+                    <pic:cNvPr id="28" name="Immagine18" descr="Immagine che contiene testo, Carattere, Pagina Web, software&#10;&#10;Descrizione generata automaticamente"/>
                     <pic:cNvPicPr>
                       <a:picLocks noChangeAspect="1" noChangeArrowheads="1"/>
                     </pic:cNvPicPr>
                   </pic:nvPicPr>
                   <pic:blipFill>
-                    <a:blip r:embed="rId56"/>
+                    <a:blip r:embed="rId58"/>
                     <a:stretch>
                       <a:fillRect/>
                     </a:stretch>
@@ -8566,7 +8700,7 @@
           <wp:inline distT="0" distB="0" distL="0" distR="0">
             <wp:extent cx="6120130" cy="436245"/>
             <wp:effectExtent l="0" t="0" r="0" b="0"/>
-            <wp:docPr id="28" name="Immagine19" descr=""/>
+            <wp:docPr id="29" name="Immagine19" descr=""/>
             <wp:cNvGraphicFramePr>
               <a:graphicFrameLocks xmlns:a="http://schemas.openxmlformats.org/drawingml/2006/main" noChangeAspect="1"/>
             </wp:cNvGraphicFramePr>
@@ -8574,13 +8708,13 @@
               <a:graphicData uri="http://schemas.openxmlformats.org/drawingml/2006/picture">
                 <pic:pic xmlns:pic="http://schemas.openxmlformats.org/drawingml/2006/picture">
                   <pic:nvPicPr>
-                    <pic:cNvPr id="28" name="Immagine19" descr=""/>
+                    <pic:cNvPr id="29" name="Immagine19" descr=""/>
                     <pic:cNvPicPr>
                       <a:picLocks noChangeAspect="1" noChangeArrowheads="1"/>
                     </pic:cNvPicPr>
                   </pic:nvPicPr>
                   <pic:blipFill>
-                    <a:blip r:embed="rId57"/>
+                    <a:blip r:embed="rId59"/>
                     <a:stretch>
                       <a:fillRect/>
                     </a:stretch>
@@ -8700,7 +8834,7 @@
           <wp:inline distT="0" distB="0" distL="0" distR="0">
             <wp:extent cx="6120130" cy="3001010"/>
             <wp:effectExtent l="0" t="0" r="0" b="0"/>
-            <wp:docPr id="29" name="Immagine20" descr="Immagine che contiene testo, schermata, Carattere, numero&#10;&#10;Descrizione generata automaticamente"/>
+            <wp:docPr id="30" name="Immagine20" descr="Immagine che contiene testo, schermata, Carattere, numero&#10;&#10;Descrizione generata automaticamente"/>
             <wp:cNvGraphicFramePr>
               <a:graphicFrameLocks xmlns:a="http://schemas.openxmlformats.org/drawingml/2006/main" noChangeAspect="1"/>
             </wp:cNvGraphicFramePr>
@@ -8708,13 +8842,13 @@
               <a:graphicData uri="http://schemas.openxmlformats.org/drawingml/2006/picture">
                 <pic:pic xmlns:pic="http://schemas.openxmlformats.org/drawingml/2006/picture">
                   <pic:nvPicPr>
-                    <pic:cNvPr id="29" name="Immagine20" descr="Immagine che contiene testo, schermata, Carattere, numero&#10;&#10;Descrizione generata automaticamente"/>
+                    <pic:cNvPr id="30" name="Immagine20" descr="Immagine che contiene testo, schermata, Carattere, numero&#10;&#10;Descrizione generata automaticamente"/>
                     <pic:cNvPicPr>
                       <a:picLocks noChangeAspect="1" noChangeArrowheads="1"/>
                     </pic:cNvPicPr>
                   </pic:nvPicPr>
                   <pic:blipFill>
-                    <a:blip r:embed="rId58"/>
+                    <a:blip r:embed="rId60"/>
                     <a:stretch>
                       <a:fillRect/>
                     </a:stretch>
@@ -8735,13 +8869,6 @@
           </wp:inline>
         </w:drawing>
       </w:r>
-    </w:p>
-    <w:p>
-      <w:pPr>
-        <w:pStyle w:val="Normal"/>
-        <w:spacing w:lineRule="auto" w:line="276" w:before="0" w:after="160"/>
-        <w:rPr/>
-      </w:pPr>
       <w:r>
         <w:rPr/>
         <w:t>Nel mio caso ho semplicemente scritto a Tullio mandando il modulo firmato dal tutor aziendale e dal prof. interno e lui ha scritto solo “Ricevuto”.</w:t>
@@ -8770,7 +8897,7 @@
           <wp:inline distT="0" distB="0" distL="0" distR="0">
             <wp:extent cx="6120130" cy="228600"/>
             <wp:effectExtent l="0" t="0" r="0" b="0"/>
-            <wp:docPr id="30" name="Immagine21" descr=""/>
+            <wp:docPr id="31" name="Immagine21" descr=""/>
             <wp:cNvGraphicFramePr>
               <a:graphicFrameLocks xmlns:a="http://schemas.openxmlformats.org/drawingml/2006/main" noChangeAspect="1"/>
             </wp:cNvGraphicFramePr>
@@ -8778,13 +8905,13 @@
               <a:graphicData uri="http://schemas.openxmlformats.org/drawingml/2006/picture">
                 <pic:pic xmlns:pic="http://schemas.openxmlformats.org/drawingml/2006/picture">
                   <pic:nvPicPr>
-                    <pic:cNvPr id="30" name="Immagine21" descr=""/>
+                    <pic:cNvPr id="31" name="Immagine21" descr=""/>
                     <pic:cNvPicPr>
                       <a:picLocks noChangeAspect="1" noChangeArrowheads="1"/>
                     </pic:cNvPicPr>
                   </pic:nvPicPr>
                   <pic:blipFill>
-                    <a:blip r:embed="rId59"/>
+                    <a:blip r:embed="rId61"/>
                     <a:stretch>
                       <a:fillRect/>
                     </a:stretch>
@@ -8864,7 +8991,7 @@
         </w:rPr>
         <w:t xml:space="preserve">Per potersi laureare, inoltre, è necessario aver sostenuto tutti gli esami previsti dal proprio piano di studi almeno quindici giorni prima dell'inizio dell'appello di laurea, essere in regola con il pagamento delle tasse e rispettare le date e modalità di consegna della tesi di laurea” - </w:t>
       </w:r>
-      <w:hyperlink r:id="rId60">
+      <w:hyperlink r:id="rId62">
         <w:r>
           <w:rPr>
             <w:rStyle w:val="Hyperlink"/>
@@ -8881,8 +9008,21 @@
         </w:rPr>
         <w:t xml:space="preserve"> </w:t>
       </w:r>
-      <w:r>
-        <w:br w:type="page"/>
+    </w:p>
+    <w:p>
+      <w:pPr>
+        <w:pStyle w:val="Normal"/>
+        <w:spacing w:lineRule="auto" w:line="259" w:before="0" w:after="160"/>
+        <w:rPr>
+          <w:b w:val="false"/>
+          <w:bCs w:val="false"/>
+        </w:rPr>
+      </w:pPr>
+      <w:r>
+        <w:rPr>
+          <w:b/>
+          <w:bCs/>
+        </w:rPr>
       </w:r>
     </w:p>
     <w:p>
@@ -8961,30 +9101,9 @@
           <w:i/>
           <w:iCs/>
         </w:rPr>
-      </w:r>
-    </w:p>
-    <w:p>
-      <w:pPr>
-        <w:pStyle w:val="Normal"/>
-        <w:spacing w:lineRule="auto" w:line="259" w:before="0" w:after="160"/>
-        <w:rPr>
-          <w:b w:val="false"/>
-          <w:bCs w:val="false"/>
-          <w:i/>
-          <w:i/>
-          <w:iCs/>
-        </w:rPr>
-      </w:pPr>
-      <w:r>
-        <w:rPr>
-          <w:b w:val="false"/>
-          <w:bCs w:val="false"/>
-          <w:i/>
-          <w:iCs/>
-        </w:rPr>
         <w:t xml:space="preserve">&gt; Ti conviene parlarne con i professori interessati il prima possibile, intanto ti segnalo </w:t>
       </w:r>
-      <w:hyperlink r:id="rId61">
+      <w:hyperlink r:id="rId63">
         <w:r>
           <w:rPr>
             <w:rStyle w:val="Hyperlink"/>
@@ -9025,30 +9144,9 @@
           <w:i/>
           <w:iCs/>
         </w:rPr>
-      </w:r>
-    </w:p>
-    <w:p>
-      <w:pPr>
-        <w:pStyle w:val="Normal"/>
-        <w:spacing w:lineRule="auto" w:line="259" w:before="0" w:after="160"/>
-        <w:rPr>
-          <w:b w:val="false"/>
-          <w:bCs w:val="false"/>
-          <w:i/>
-          <w:i/>
-          <w:iCs/>
-        </w:rPr>
-      </w:pPr>
-      <w:r>
-        <w:rPr>
-          <w:b w:val="false"/>
-          <w:bCs w:val="false"/>
-          <w:i/>
-          <w:iCs/>
-        </w:rPr>
         <w:t xml:space="preserve">&gt; La verbalizzazione forzata di un esame è possibile, ma non può farlo lo studente. (dai un'occhiata alla nota in fondo alla pagina 7 del pdf se ti interessa sapere come funziona la procedura </w:t>
       </w:r>
-      <w:hyperlink r:id="rId62">
+      <w:hyperlink r:id="rId64">
         <w:r>
           <w:rPr>
             <w:rStyle w:val="Hyperlink"/>
@@ -9155,7 +9253,7 @@
             <wp:extent cx="2964180" cy="2524125"/>
             <wp:effectExtent l="0" t="0" r="0" b="0"/>
             <wp:wrapSquare wrapText="bothSides"/>
-            <wp:docPr id="31" name="Immagine22" descr="Immagine che contiene testo, schermata, Carattere&#10;&#10;Il contenuto generato dall'IA potrebbe non essere corretto."/>
+            <wp:docPr id="32" name="Immagine22" descr="Immagine che contiene testo, schermata, Carattere&#10;&#10;Il contenuto generato dall'IA potrebbe non essere corretto."/>
             <wp:cNvGraphicFramePr>
               <a:graphicFrameLocks xmlns:a="http://schemas.openxmlformats.org/drawingml/2006/main" noChangeAspect="1"/>
             </wp:cNvGraphicFramePr>
@@ -9163,13 +9261,13 @@
               <a:graphicData uri="http://schemas.openxmlformats.org/drawingml/2006/picture">
                 <pic:pic xmlns:pic="http://schemas.openxmlformats.org/drawingml/2006/picture">
                   <pic:nvPicPr>
-                    <pic:cNvPr id="31" name="Immagine22" descr="Immagine che contiene testo, schermata, Carattere&#10;&#10;Il contenuto generato dall'IA potrebbe non essere corretto."/>
+                    <pic:cNvPr id="32" name="Immagine22" descr="Immagine che contiene testo, schermata, Carattere&#10;&#10;Il contenuto generato dall'IA potrebbe non essere corretto."/>
                     <pic:cNvPicPr>
                       <a:picLocks noChangeAspect="1" noChangeArrowheads="1"/>
                     </pic:cNvPicPr>
                   </pic:nvPicPr>
                   <pic:blipFill>
-                    <a:blip r:embed="rId63"/>
+                    <a:blip r:embed="rId65"/>
                     <a:stretch>
                       <a:fillRect/>
                     </a:stretch>
@@ -9623,7 +9721,7 @@
         </w:rPr>
         <w:t xml:space="preserve">Link: </w:t>
       </w:r>
-      <w:hyperlink r:id="rId64">
+      <w:hyperlink r:id="rId66">
         <w:r>
           <w:rPr>
             <w:rStyle w:val="Hyperlink"/>
@@ -10250,7 +10348,7 @@
         <w:contextualSpacing/>
         <w:rPr/>
       </w:pPr>
-      <w:hyperlink r:id="rId65">
+      <w:hyperlink r:id="rId67">
         <w:r>
           <w:rPr>
             <w:rStyle w:val="Hyperlink"/>
@@ -10290,7 +10388,7 @@
         <w:contextualSpacing/>
         <w:rPr/>
       </w:pPr>
-      <w:hyperlink r:id="rId66">
+      <w:hyperlink r:id="rId68">
         <w:r>
           <w:rPr>
             <w:rStyle w:val="Hyperlink"/>
@@ -10318,7 +10416,7 @@
         <w:rPr/>
         <w:t xml:space="preserve">Il template per realizzarla disponibile su GitHub: </w:t>
       </w:r>
-      <w:hyperlink r:id="rId67">
+      <w:hyperlink r:id="rId69">
         <w:r>
           <w:rPr>
             <w:rStyle w:val="Hyperlink"/>
@@ -10346,7 +10444,7 @@
         <w:rPr/>
         <w:t xml:space="preserve">Template in Pandoc per realizzarla: </w:t>
       </w:r>
-      <w:hyperlink r:id="rId68">
+      <w:hyperlink r:id="rId70">
         <w:r>
           <w:rPr>
             <w:rStyle w:val="Hyperlink"/>
@@ -10692,7 +10790,7 @@
         <w:rPr/>
         <w:t xml:space="preserve">Esempio di repo con gli script aggiuntivi per compilare manualmente tesi, bibliografia, glossario, etc: </w:t>
       </w:r>
-      <w:hyperlink r:id="rId69">
+      <w:hyperlink r:id="rId71">
         <w:r>
           <w:rPr>
             <w:rStyle w:val="Hyperlink"/>
@@ -11013,7 +11111,7 @@
         <w:spacing w:lineRule="auto" w:line="276"/>
         <w:rPr/>
       </w:pPr>
-      <w:hyperlink r:id="rId70">
+      <w:hyperlink r:id="rId72">
         <w:r>
           <w:rPr>
             <w:rStyle w:val="Hyperlink"/>
@@ -11047,7 +11145,7 @@
         <w:t>Per produrre un file PDF/A conforme UniPD struttura la guida:</w:t>
         <w:br/>
       </w:r>
-      <w:hyperlink r:id="rId71">
+      <w:hyperlink r:id="rId73">
         <w:r>
           <w:rPr>
             <w:rStyle w:val="Hyperlink"/>
@@ -11094,7 +11192,7 @@
         <w:spacing w:lineRule="auto" w:line="276"/>
         <w:rPr/>
       </w:pPr>
-      <w:hyperlink r:id="rId72">
+      <w:hyperlink r:id="rId74">
         <w:r>
           <w:rPr>
             <w:rStyle w:val="Hyperlink"/>
@@ -11187,7 +11285,7 @@
           <wp:inline distT="0" distB="0" distL="0" distR="0">
             <wp:extent cx="2060575" cy="594360"/>
             <wp:effectExtent l="0" t="0" r="0" b="0"/>
-            <wp:docPr id="32" name="Immagine23" descr="Immagine che contiene testo, Carattere, schermata&#10;&#10;Descrizione generata automaticamente"/>
+            <wp:docPr id="33" name="Immagine23" descr="Immagine che contiene testo, Carattere, schermata&#10;&#10;Descrizione generata automaticamente"/>
             <wp:cNvGraphicFramePr>
               <a:graphicFrameLocks xmlns:a="http://schemas.openxmlformats.org/drawingml/2006/main" noChangeAspect="1"/>
             </wp:cNvGraphicFramePr>
@@ -11195,13 +11293,13 @@
               <a:graphicData uri="http://schemas.openxmlformats.org/drawingml/2006/picture">
                 <pic:pic xmlns:pic="http://schemas.openxmlformats.org/drawingml/2006/picture">
                   <pic:nvPicPr>
-                    <pic:cNvPr id="32" name="Immagine23" descr="Immagine che contiene testo, Carattere, schermata&#10;&#10;Descrizione generata automaticamente"/>
+                    <pic:cNvPr id="33" name="Immagine23" descr="Immagine che contiene testo, Carattere, schermata&#10;&#10;Descrizione generata automaticamente"/>
                     <pic:cNvPicPr>
                       <a:picLocks noChangeAspect="1" noChangeArrowheads="1"/>
                     </pic:cNvPicPr>
                   </pic:nvPicPr>
                   <pic:blipFill>
-                    <a:blip r:embed="rId73"/>
+                    <a:blip r:embed="rId75"/>
                     <a:stretch>
                       <a:fillRect/>
                     </a:stretch>
@@ -11347,7 +11445,7 @@
         <w:rPr/>
         <w:t xml:space="preserve"> (non occorre il formato PDF/A) e vanno caricate </w:t>
       </w:r>
-      <w:hyperlink r:id="rId74">
+      <w:hyperlink r:id="rId76">
         <w:r>
           <w:rPr>
             <w:rStyle w:val="Hyperlink"/>
@@ -11535,7 +11633,7 @@
           <wp:inline distT="0" distB="0" distL="0" distR="0">
             <wp:extent cx="2889250" cy="434340"/>
             <wp:effectExtent l="0" t="0" r="0" b="0"/>
-            <wp:docPr id="33" name="Immagine24" descr="Immagine che contiene testo, Carattere, schermata, linea&#10;&#10;Descrizione generata automaticamente"/>
+            <wp:docPr id="34" name="Immagine24" descr="Immagine che contiene testo, Carattere, schermata, linea&#10;&#10;Descrizione generata automaticamente"/>
             <wp:cNvGraphicFramePr>
               <a:graphicFrameLocks xmlns:a="http://schemas.openxmlformats.org/drawingml/2006/main" noChangeAspect="1"/>
             </wp:cNvGraphicFramePr>
@@ -11543,13 +11641,13 @@
               <a:graphicData uri="http://schemas.openxmlformats.org/drawingml/2006/picture">
                 <pic:pic xmlns:pic="http://schemas.openxmlformats.org/drawingml/2006/picture">
                   <pic:nvPicPr>
-                    <pic:cNvPr id="33" name="Immagine24" descr="Immagine che contiene testo, Carattere, schermata, linea&#10;&#10;Descrizione generata automaticamente"/>
+                    <pic:cNvPr id="34" name="Immagine24" descr="Immagine che contiene testo, Carattere, schermata, linea&#10;&#10;Descrizione generata automaticamente"/>
                     <pic:cNvPicPr>
                       <a:picLocks noChangeAspect="1" noChangeArrowheads="1"/>
                     </pic:cNvPicPr>
                   </pic:nvPicPr>
                   <pic:blipFill>
-                    <a:blip r:embed="rId75"/>
+                    <a:blip r:embed="rId77"/>
                     <a:stretch>
                       <a:fillRect/>
                     </a:stretch>
@@ -11715,7 +11813,7 @@
           <wp:inline distT="0" distB="0" distL="0" distR="0">
             <wp:extent cx="6096000" cy="1524000"/>
             <wp:effectExtent l="0" t="0" r="0" b="0"/>
-            <wp:docPr id="34" name="Immagine25" descr="Immagine che contiene testo, schermata, Carattere, documento&#10;&#10;Descrizione generata automaticamente"/>
+            <wp:docPr id="35" name="Immagine25" descr="Immagine che contiene testo, schermata, Carattere, documento&#10;&#10;Descrizione generata automaticamente"/>
             <wp:cNvGraphicFramePr>
               <a:graphicFrameLocks xmlns:a="http://schemas.openxmlformats.org/drawingml/2006/main" noChangeAspect="1"/>
             </wp:cNvGraphicFramePr>
@@ -11723,13 +11821,13 @@
               <a:graphicData uri="http://schemas.openxmlformats.org/drawingml/2006/picture">
                 <pic:pic xmlns:pic="http://schemas.openxmlformats.org/drawingml/2006/picture">
                   <pic:nvPicPr>
-                    <pic:cNvPr id="34" name="Immagine25" descr="Immagine che contiene testo, schermata, Carattere, documento&#10;&#10;Descrizione generata automaticamente"/>
+                    <pic:cNvPr id="35" name="Immagine25" descr="Immagine che contiene testo, schermata, Carattere, documento&#10;&#10;Descrizione generata automaticamente"/>
                     <pic:cNvPicPr>
                       <a:picLocks noChangeAspect="1" noChangeArrowheads="1"/>
                     </pic:cNvPicPr>
                   </pic:nvPicPr>
                   <pic:blipFill>
-                    <a:blip r:embed="rId76"/>
+                    <a:blip r:embed="rId78"/>
                     <a:stretch>
                       <a:fillRect/>
                     </a:stretch>
@@ -11784,7 +11882,7 @@
           <wp:inline distT="0" distB="0" distL="0" distR="0">
             <wp:extent cx="2234565" cy="1268730"/>
             <wp:effectExtent l="0" t="0" r="0" b="0"/>
-            <wp:docPr id="35" name="Immagine26" descr="Immagine che contiene testo, Carattere, schermata, algebra&#10;&#10;Descrizione generata automaticamente"/>
+            <wp:docPr id="36" name="Immagine26" descr="Immagine che contiene testo, Carattere, schermata, algebra&#10;&#10;Descrizione generata automaticamente"/>
             <wp:cNvGraphicFramePr>
               <a:graphicFrameLocks xmlns:a="http://schemas.openxmlformats.org/drawingml/2006/main" noChangeAspect="1"/>
             </wp:cNvGraphicFramePr>
@@ -11792,13 +11890,13 @@
               <a:graphicData uri="http://schemas.openxmlformats.org/drawingml/2006/picture">
                 <pic:pic xmlns:pic="http://schemas.openxmlformats.org/drawingml/2006/picture">
                   <pic:nvPicPr>
-                    <pic:cNvPr id="35" name="Immagine26" descr="Immagine che contiene testo, Carattere, schermata, algebra&#10;&#10;Descrizione generata automaticamente"/>
+                    <pic:cNvPr id="36" name="Immagine26" descr="Immagine che contiene testo, Carattere, schermata, algebra&#10;&#10;Descrizione generata automaticamente"/>
                     <pic:cNvPicPr>
                       <a:picLocks noChangeAspect="1" noChangeArrowheads="1"/>
                     </pic:cNvPicPr>
                   </pic:nvPicPr>
                   <pic:blipFill>
-                    <a:blip r:embed="rId77"/>
+                    <a:blip r:embed="rId79"/>
                     <a:stretch>
                       <a:fillRect/>
                     </a:stretch>
@@ -11896,7 +11994,7 @@
         <w:spacing w:lineRule="auto" w:line="276"/>
         <w:rPr/>
       </w:pPr>
-      <w:hyperlink r:id="rId78">
+      <w:hyperlink r:id="rId80">
         <w:r>
           <w:rPr>
             <w:rStyle w:val="Hyperlink"/>
@@ -12047,7 +12145,7 @@
           <wp:inline distT="0" distB="0" distL="0" distR="0">
             <wp:extent cx="6120130" cy="1724025"/>
             <wp:effectExtent l="0" t="0" r="0" b="0"/>
-            <wp:docPr id="36" name="Immagine27" descr="Immagine che contiene testo, schermata, Carattere&#10;&#10;Descrizione generata automaticamente"/>
+            <wp:docPr id="37" name="Immagine27" descr="Immagine che contiene testo, schermata, Carattere&#10;&#10;Descrizione generata automaticamente"/>
             <wp:cNvGraphicFramePr>
               <a:graphicFrameLocks xmlns:a="http://schemas.openxmlformats.org/drawingml/2006/main" noChangeAspect="1"/>
             </wp:cNvGraphicFramePr>
@@ -12055,13 +12153,13 @@
               <a:graphicData uri="http://schemas.openxmlformats.org/drawingml/2006/picture">
                 <pic:pic xmlns:pic="http://schemas.openxmlformats.org/drawingml/2006/picture">
                   <pic:nvPicPr>
-                    <pic:cNvPr id="36" name="Immagine27" descr="Immagine che contiene testo, schermata, Carattere&#10;&#10;Descrizione generata automaticamente"/>
+                    <pic:cNvPr id="37" name="Immagine27" descr="Immagine che contiene testo, schermata, Carattere&#10;&#10;Descrizione generata automaticamente"/>
                     <pic:cNvPicPr>
                       <a:picLocks noChangeAspect="1" noChangeArrowheads="1"/>
                     </pic:cNvPicPr>
                   </pic:nvPicPr>
                   <pic:blipFill>
-                    <a:blip r:embed="rId79"/>
+                    <a:blip r:embed="rId81"/>
                     <a:stretch>
                       <a:fillRect/>
                     </a:stretch>
@@ -12135,7 +12233,7 @@
         <w:spacing w:lineRule="auto" w:line="276"/>
         <w:rPr/>
       </w:pPr>
-      <w:hyperlink r:id="rId80">
+      <w:hyperlink r:id="rId82">
         <w:r>
           <w:rPr>
             <w:rStyle w:val="Hyperlink"/>
@@ -12181,7 +12279,9 @@
       </w:pPr>
       <w:r>
         <w:rPr/>
-        <w:t>Domanda: Una volta caricata, la presentazione è definitiva?</w:t>
+      </w:r>
+      <w:r>
+        <w:br w:type="page"/>
       </w:r>
     </w:p>
     <w:p>
@@ -12191,11 +12291,103 @@
         <w:rPr/>
       </w:pPr>
       <w:r>
-        <w:rPr/>
-        <w:t xml:space="preserve">Risposta: NON SI SA, nel dubbio caricatela in uno stato definitivo (in teoria prima del termine, dovrebbe essere possibile modificarla in sovrascrittura quante volte si vuole). </w:t>
-      </w:r>
-      <w:r>
-        <w:br w:type="page"/>
+        <w:rPr>
+          <w:i/>
+          <w:iCs/>
+        </w:rPr>
+        <w:t>Domanda</w:t>
+      </w:r>
+      <w:r>
+        <w:rPr/>
+        <w:t>: Una volta caricata, la presentazione è definitiva?</w:t>
+      </w:r>
+    </w:p>
+    <w:p>
+      <w:pPr>
+        <w:pStyle w:val="Normal"/>
+        <w:spacing w:lineRule="auto" w:line="259" w:before="0" w:after="160"/>
+        <w:rPr/>
+      </w:pPr>
+      <w:r>
+        <w:rPr>
+          <w:i/>
+          <w:iCs/>
+        </w:rPr>
+        <w:t>Risposta</w:t>
+      </w:r>
+      <w:r>
+        <w:rPr/>
+        <w:t xml:space="preserve">: NON SI SA, nel dubbio caricatela in uno stato definitivo (in teoria prima del termine, dovrebbe essere possibile modificarla in sovrascrittura quante volte si vuole). </w:t>
+      </w:r>
+    </w:p>
+    <w:p>
+      <w:pPr>
+        <w:pStyle w:val="Normal"/>
+        <w:spacing w:lineRule="auto" w:line="259" w:before="0" w:after="160"/>
+        <w:rPr/>
+      </w:pPr>
+      <w:r>
+        <w:rPr/>
+      </w:r>
+    </w:p>
+    <w:p>
+      <w:pPr>
+        <w:pStyle w:val="Normal"/>
+        <w:spacing w:lineRule="auto" w:line="259" w:before="0" w:after="160"/>
+        <w:rPr>
+          <w:i/>
+          <w:i/>
+          <w:iCs/>
+        </w:rPr>
+      </w:pPr>
+      <w:r>
+        <w:rPr>
+          <w:i/>
+          <w:iCs/>
+        </w:rPr>
+        <w:t>Domanda</w:t>
+      </w:r>
+      <w:r>
+        <w:rPr>
+          <w:i w:val="false"/>
+          <w:iCs w:val="false"/>
+        </w:rPr>
+        <w:t>: Alla discussione, occorre vestirsi formali?</w:t>
+      </w:r>
+    </w:p>
+    <w:p>
+      <w:pPr>
+        <w:pStyle w:val="Normal"/>
+        <w:spacing w:lineRule="auto" w:line="259" w:before="0" w:after="160"/>
+        <w:rPr>
+          <w:i/>
+          <w:i/>
+          <w:iCs/>
+        </w:rPr>
+      </w:pPr>
+      <w:r>
+        <w:rPr>
+          <w:i/>
+          <w:iCs/>
+        </w:rPr>
+        <w:t>Risposta</w:t>
+      </w:r>
+      <w:r>
+        <w:rPr>
+          <w:i w:val="false"/>
+          <w:iCs w:val="false"/>
+        </w:rPr>
+        <w:t xml:space="preserve">: Vestitevi come volete; c’è gente che viene in maglietta anche alla proclamazione (cioè, un minimo di dignità dato l’evento, dai), quindi voglio dire; tendenzialmente, alla discussione eleganti ma più easy rispetto alla proclamazione oppure lo stesso tipo di vestito. Simple as that. </w:t>
+      </w:r>
+    </w:p>
+    <w:p>
+      <w:pPr>
+        <w:pStyle w:val="Normal"/>
+        <w:spacing w:lineRule="auto" w:line="276" w:before="0" w:after="0"/>
+        <w:rPr/>
+      </w:pPr>
+      <w:r>
+        <w:rPr/>
       </w:r>
     </w:p>
     <w:p>
@@ -12231,7 +12423,7 @@
           <wp:inline distT="0" distB="0" distL="0" distR="0">
             <wp:extent cx="6120130" cy="1044575"/>
             <wp:effectExtent l="0" t="0" r="0" b="0"/>
-            <wp:docPr id="37" name="Immagine28" descr="Immagine che contiene testo, Carattere, linea, schermata&#10;&#10;Descrizione generata automaticamente"/>
+            <wp:docPr id="38" name="Immagine28" descr="Immagine che contiene testo, Carattere, linea, schermata&#10;&#10;Descrizione generata automaticamente"/>
             <wp:cNvGraphicFramePr>
               <a:graphicFrameLocks xmlns:a="http://schemas.openxmlformats.org/drawingml/2006/main" noChangeAspect="1"/>
             </wp:cNvGraphicFramePr>
@@ -12239,13 +12431,13 @@
               <a:graphicData uri="http://schemas.openxmlformats.org/drawingml/2006/picture">
                 <pic:pic xmlns:pic="http://schemas.openxmlformats.org/drawingml/2006/picture">
                   <pic:nvPicPr>
-                    <pic:cNvPr id="37" name="Immagine28" descr="Immagine che contiene testo, Carattere, linea, schermata&#10;&#10;Descrizione generata automaticamente"/>
+                    <pic:cNvPr id="38" name="Immagine28" descr="Immagine che contiene testo, Carattere, linea, schermata&#10;&#10;Descrizione generata automaticamente"/>
                     <pic:cNvPicPr>
                       <a:picLocks noChangeAspect="1" noChangeArrowheads="1"/>
                     </pic:cNvPicPr>
                   </pic:nvPicPr>
                   <pic:blipFill>
-                    <a:blip r:embed="rId81"/>
+                    <a:blip r:embed="rId83"/>
                     <a:stretch>
                       <a:fillRect/>
                     </a:stretch>
@@ -12372,6 +12564,18 @@
         <w:pStyle w:val="Heading1"/>
         <w:rPr/>
       </w:pPr>
+      <w:r>
+        <w:rPr/>
+      </w:r>
+      <w:r>
+        <w:br w:type="page"/>
+      </w:r>
+    </w:p>
+    <w:p>
+      <w:pPr>
+        <w:pStyle w:val="Heading1"/>
+        <w:rPr/>
+      </w:pPr>
       <w:bookmarkStart w:id="20" w:name="_Toc177043323"/>
       <w:r>
         <w:rPr/>
@@ -12418,29 +12622,6 @@
       <w:r>
         <w:rPr/>
         <w:t>Da quello che so io puoi prendere permesso studio solo per la discussione, considerata come un esame per cui compili il solito modulo. Però ti conviene chiedere conferma alla tua azienda</w:t>
-      </w:r>
-    </w:p>
-    <w:p>
-      <w:pPr>
-        <w:pStyle w:val="Normal"/>
-        <w:spacing w:lineRule="auto" w:line="259" w:before="0" w:after="160"/>
-        <w:rPr>
-          <w:rFonts w:ascii="Calibri Light" w:hAnsi="Calibri Light" w:eastAsia="" w:cs="" w:asciiTheme="majorHAnsi" w:cstheme="majorBidi" w:eastAsiaTheme="majorEastAsia" w:hAnsiTheme="majorHAnsi"/>
-          <w:color w:themeColor="accent1" w:themeShade="bf" w:val="2F5496"/>
-          <w:sz w:val="32"/>
-          <w:szCs w:val="32"/>
-        </w:rPr>
-      </w:pPr>
-      <w:r>
-        <w:rPr>
-          <w:rFonts w:eastAsia="" w:cs="" w:cstheme="majorBidi" w:eastAsiaTheme="majorEastAsia" w:ascii="Calibri Light" w:hAnsi="Calibri Light"/>
-          <w:color w:themeColor="accent1" w:themeShade="bf" w:val="2F5496"/>
-          <w:sz w:val="32"/>
-          <w:szCs w:val="32"/>
-        </w:rPr>
-      </w:r>
-      <w:r>
-        <w:br w:type="page"/>
       </w:r>
     </w:p>
     <w:p>
@@ -12449,99 +12630,8 @@
         <w:spacing w:before="0" w:after="0"/>
         <w:rPr/>
       </w:pPr>
-      <w:bookmarkStart w:id="21" w:name="_Toc177043324"/>
-      <w:r>
-        <w:rPr/>
-        <w:t>Come si svolge la discussione</w:t>
-      </w:r>
-      <w:bookmarkEnd w:id="21"/>
-    </w:p>
-    <w:p>
-      <w:pPr>
-        <w:pStyle w:val="Normal"/>
-        <w:spacing w:lineRule="auto" w:line="276"/>
-        <w:rPr/>
-      </w:pPr>
-      <w:r>
-        <w:rPr/>
-        <w:t>Per il giorno stesso, non dicono niente e tutti arrivano per l’orario detto (es 14.30); viene in realtà seguito l’ordine alfabetico, non ci sono appelli o altro, quindi potete in effetti arrivare anche non subito.</w:t>
-      </w:r>
-    </w:p>
-    <w:p>
-      <w:pPr>
-        <w:pStyle w:val="Normal"/>
-        <w:spacing w:lineRule="auto" w:line="276"/>
-        <w:rPr/>
-      </w:pPr>
-      <w:r>
-        <w:rPr/>
-        <w:t>Considerando che almeno 15/20 minuti a testa ci vogliono (dipende dalla commissione, ma alcuni tendono a fare domande di curiosità dato il tempo), arrivate quando riuscite, anche non subito. Da ultimo in elenco su 8, ho aspettato circa 2 ore dalle 14.30 per parlare.</w:t>
-      </w:r>
-    </w:p>
-    <w:p>
-      <w:pPr>
-        <w:pStyle w:val="Normal"/>
-        <w:spacing w:lineRule="auto" w:line="276"/>
-        <w:rPr/>
-      </w:pPr>
-      <w:r>
-        <w:rPr/>
-      </w:r>
-    </w:p>
-    <w:p>
-      <w:pPr>
-        <w:pStyle w:val="Normal"/>
-        <w:spacing w:lineRule="auto" w:line="276"/>
-        <w:rPr/>
-      </w:pPr>
-      <w:r>
-        <w:rPr/>
-        <w:t xml:space="preserve">Concretamente, si ha un’aula dove occorre arrivare e non vengono fatti appelli o altro; viene chiamata la persona (nome e cognome) per entrare, poi avete davanti la commissione ed eventualmente qualche spettatore in fondo (possono essere compagni di corso, parenti, amici, chi volete). </w:t>
-      </w:r>
-    </w:p>
-    <w:p>
-      <w:pPr>
-        <w:pStyle w:val="Normal"/>
-        <w:spacing w:lineRule="auto" w:line="276"/>
-        <w:rPr/>
-      </w:pPr>
-      <w:r>
-        <w:rPr/>
-        <w:t>Poi vi danno il telecomando per le slide e parlate, con le slide in PDF per esporre.</w:t>
-      </w:r>
-    </w:p>
-    <w:p>
-      <w:pPr>
-        <w:pStyle w:val="Normal"/>
-        <w:spacing w:lineRule="auto" w:line="276"/>
-        <w:rPr/>
-      </w:pPr>
-      <w:r>
-        <w:rPr/>
-      </w:r>
-    </w:p>
-    <w:p>
-      <w:pPr>
-        <w:pStyle w:val="Normal"/>
-        <w:spacing w:lineRule="auto" w:line="276"/>
-        <w:rPr/>
-      </w:pPr>
-      <w:r>
-        <w:rPr/>
-        <w:t>Se ve la gestite bene, non dovrebbe essere chissà che cosa, ovviamente considerando tensione e tutto il resto. State tranquilli, arrivati a questo punto, perché avete già la laurea in mano, quindi comunque letteralmente parlate e tendenzialmente la commissione la sapete dal volantino di laurea, al primo foglio del PDF. Quindi avete già un’idea di chi avrete.</w:t>
-      </w:r>
-    </w:p>
-    <w:p>
-      <w:pPr>
-        <w:pStyle w:val="Normal"/>
-        <w:spacing w:lineRule="auto" w:line="259" w:before="0" w:after="160"/>
-        <w:rPr/>
-      </w:pPr>
-      <w:r>
-        <w:rPr/>
-      </w:r>
-      <w:r>
-        <w:br w:type="page"/>
+      <w:r>
+        <w:rPr/>
       </w:r>
     </w:p>
     <w:p>
@@ -12550,6 +12640,107 @@
         <w:spacing w:before="0" w:after="0"/>
         <w:rPr/>
       </w:pPr>
+      <w:bookmarkStart w:id="21" w:name="_Toc177043324"/>
+      <w:r>
+        <w:rPr/>
+        <w:t>Come si svolge la discussione</w:t>
+      </w:r>
+      <w:bookmarkEnd w:id="21"/>
+    </w:p>
+    <w:p>
+      <w:pPr>
+        <w:pStyle w:val="Normal"/>
+        <w:spacing w:lineRule="auto" w:line="276"/>
+        <w:rPr/>
+      </w:pPr>
+      <w:r>
+        <w:rPr/>
+        <w:t>Per il giorno stesso, non dicono niente e tutti arrivano per l’orario detto (es 14.30); viene in realtà seguito l’ordine alfabetico, non ci sono appelli o altro, quindi potete in effetti arrivare anche non subito.</w:t>
+      </w:r>
+    </w:p>
+    <w:p>
+      <w:pPr>
+        <w:pStyle w:val="Normal"/>
+        <w:spacing w:lineRule="auto" w:line="276"/>
+        <w:rPr/>
+      </w:pPr>
+      <w:r>
+        <w:rPr/>
+        <w:t>Considerando che almeno 15/20 minuti a testa ci vogliono (dipende dalla commissione, ma alcuni tendono a fare domande di curiosità dato il tempo), arrivate quando riuscite, anche non subito. Da ultimo in elenco su 8, ho aspettato circa 2 ore dalle 14.30 per parlare.</w:t>
+      </w:r>
+    </w:p>
+    <w:p>
+      <w:pPr>
+        <w:pStyle w:val="Normal"/>
+        <w:spacing w:lineRule="auto" w:line="276"/>
+        <w:rPr/>
+      </w:pPr>
+      <w:r>
+        <w:rPr/>
+      </w:r>
+    </w:p>
+    <w:p>
+      <w:pPr>
+        <w:pStyle w:val="Normal"/>
+        <w:spacing w:lineRule="auto" w:line="276"/>
+        <w:rPr/>
+      </w:pPr>
+      <w:r>
+        <w:rPr/>
+        <w:t xml:space="preserve">Concretamente, si ha un’aula dove occorre arrivare e non vengono fatti appelli o altro; viene chiamata la persona (nome e cognome) per entrare, poi avete davanti la commissione ed eventualmente qualche spettatore in fondo (possono essere compagni di corso, parenti, amici, chi volete). </w:t>
+      </w:r>
+    </w:p>
+    <w:p>
+      <w:pPr>
+        <w:pStyle w:val="Normal"/>
+        <w:spacing w:lineRule="auto" w:line="276"/>
+        <w:rPr/>
+      </w:pPr>
+      <w:r>
+        <w:rPr/>
+        <w:t>Poi vi danno il telecomando per le slide e parlate, con le slide in PDF per esporre.</w:t>
+      </w:r>
+    </w:p>
+    <w:p>
+      <w:pPr>
+        <w:pStyle w:val="Normal"/>
+        <w:spacing w:lineRule="auto" w:line="276"/>
+        <w:rPr/>
+      </w:pPr>
+      <w:r>
+        <w:rPr/>
+      </w:r>
+    </w:p>
+    <w:p>
+      <w:pPr>
+        <w:pStyle w:val="Normal"/>
+        <w:spacing w:lineRule="auto" w:line="276"/>
+        <w:rPr/>
+      </w:pPr>
+      <w:r>
+        <w:rPr/>
+        <w:t>Se ve la gestite bene, non dovrebbe essere chissà che cosa, ovviamente considerando tensione e tutto il resto. State tranquilli, arrivati a questo punto, perché avete già la laurea in mano, quindi comunque letteralmente parlate e tendenzialmente la commissione la sapete dal volantino di laurea, al primo foglio del PDF. Quindi avete già un’idea di chi avrete.</w:t>
+      </w:r>
+    </w:p>
+    <w:p>
+      <w:pPr>
+        <w:pStyle w:val="Normal"/>
+        <w:spacing w:lineRule="auto" w:line="259" w:before="0" w:after="160"/>
+        <w:rPr/>
+      </w:pPr>
+      <w:r>
+        <w:rPr/>
+      </w:r>
+      <w:r>
+        <w:br w:type="page"/>
+      </w:r>
+    </w:p>
+    <w:p>
+      <w:pPr>
+        <w:pStyle w:val="Heading1"/>
+        <w:spacing w:before="0" w:after="0"/>
+        <w:rPr/>
+      </w:pPr>
       <w:bookmarkStart w:id="22" w:name="_Toc177043325"/>
       <w:r>
         <w:rPr/>
@@ -12893,7 +13084,7 @@
         <w:rPr/>
         <w:t xml:space="preserve">Sì, al link </w:t>
       </w:r>
-      <w:hyperlink r:id="rId82">
+      <w:hyperlink r:id="rId84">
         <w:r>
           <w:rPr>
             <w:rStyle w:val="Hyperlink"/>
@@ -12945,7 +13136,7 @@
         <w:rPr/>
         <w:t xml:space="preserve">Alcune sono disponibili a: </w:t>
       </w:r>
-      <w:hyperlink r:id="rId83">
+      <w:hyperlink r:id="rId85">
         <w:r>
           <w:rPr>
             <w:rStyle w:val="Hyperlink"/>
@@ -13749,12 +13940,12 @@
       </w:r>
     </w:p>
     <w:sectPr>
-      <w:headerReference w:type="even" r:id="rId84"/>
-      <w:headerReference w:type="default" r:id="rId85"/>
-      <w:headerReference w:type="first" r:id="rId86"/>
-      <w:footerReference w:type="even" r:id="rId87"/>
-      <w:footerReference w:type="default" r:id="rId88"/>
-      <w:footerReference w:type="first" r:id="rId89"/>
+      <w:headerReference w:type="even" r:id="rId86"/>
+      <w:headerReference w:type="default" r:id="rId87"/>
+      <w:headerReference w:type="first" r:id="rId88"/>
+      <w:footerReference w:type="even" r:id="rId89"/>
+      <w:footerReference w:type="default" r:id="rId90"/>
+      <w:footerReference w:type="first" r:id="rId91"/>
       <w:type w:val="nextPage"/>
       <w:pgSz w:w="11906" w:h="16838"/>
       <w:pgMar w:left="1134" w:right="1134" w:gutter="0" w:header="708" w:top="1417" w:footer="708" w:bottom="1134"/>
@@ -13812,7 +14003,7 @@
         </w:r>
         <w:r>
           <w:rPr/>
-          <w:t>43</w:t>
+          <w:t>42</w:t>
         </w:r>
         <w:r>
           <w:rPr/>
@@ -13871,7 +14062,7 @@
         </w:r>
         <w:r>
           <w:rPr/>
-          <w:t>43</w:t>
+          <w:t>42</w:t>
         </w:r>
         <w:r>
           <w:rPr/>
@@ -16230,13 +16421,13 @@
       <w:u w:val="single"/>
     </w:rPr>
   </w:style>
-  <w:style w:type="character" w:styleId="Saltoaindiceuser">
-    <w:name w:val="Salto a indice (user)"/>
+  <w:style w:type="character" w:styleId="Saltoaindice">
+    <w:name w:val="Salto a indice"/>
     <w:qFormat/>
     <w:rPr/>
   </w:style>
-  <w:style w:type="character" w:styleId="Saltoaindice">
-    <w:name w:val="Salto a indice"/>
+  <w:style w:type="character" w:styleId="Saltoaindiceuser">
+    <w:name w:val="Salto a indice (user)"/>
     <w:qFormat/>
     <w:rPr/>
   </w:style>
@@ -16337,15 +16528,15 @@
     </w:pPr>
     <w:rPr/>
   </w:style>
-  <w:style w:type="paragraph" w:styleId="Intestazioneepidipaginauser">
-    <w:name w:val="Intestazione e piè di pagina (user)"/>
+  <w:style w:type="paragraph" w:styleId="Intestazioneepidipagina">
+    <w:name w:val="Intestazione e piè di pagina"/>
     <w:basedOn w:val="Normal"/>
     <w:qFormat/>
     <w:pPr/>
     <w:rPr/>
   </w:style>
-  <w:style w:type="paragraph" w:styleId="Intestazioneepidipagina">
-    <w:name w:val="Intestazione e piè di pagina"/>
+  <w:style w:type="paragraph" w:styleId="Intestazioneepidipaginauser">
+    <w:name w:val="Intestazione e piè di pagina (user)"/>
     <w:basedOn w:val="Normal"/>
     <w:qFormat/>
     <w:pPr/>
@@ -16385,7 +16576,7 @@
   </w:style>
   <w:style w:type="paragraph" w:styleId="IndexHeading">
     <w:name w:val="index heading"/>
-    <w:basedOn w:val="Titolouser"/>
+    <w:basedOn w:val="Titolo"/>
     <w:pPr/>
     <w:rPr/>
   </w:style>
@@ -16478,8 +16669,8 @@
       <w:lang w:eastAsia="it-IT"/>
     </w:rPr>
   </w:style>
-  <w:style w:type="numbering" w:styleId="Nessunelencouser" w:default="1">
-    <w:name w:val="Nessun elenco (user)"/>
+  <w:style w:type="numbering" w:styleId="Nessunelenco" w:default="1">
+    <w:name w:val="Nessun elenco"/>
     <w:uiPriority w:val="99"/>
     <w:semiHidden/>
     <w:unhideWhenUsed/>

</xml_diff>

<commit_message>
Aggiunte info stage all'estero
</commit_message>
<xml_diff>
--- a/FAQ Stage e Tesi/FAQ Stage e Tesi.docx
+++ b/FAQ Stage e Tesi/FAQ Stage e Tesi.docx
@@ -3914,18 +3914,126 @@
         <w:spacing w:lineRule="auto" w:line="276" w:before="0" w:after="160"/>
         <w:rPr>
           <w:rFonts w:ascii="Calibri Light" w:hAnsi="Calibri Light" w:eastAsia="" w:cs="" w:asciiTheme="majorHAnsi" w:cstheme="majorBidi" w:eastAsiaTheme="majorEastAsia" w:hAnsiTheme="majorHAnsi"/>
+          <w:b/>
+          <w:bCs/>
           <w:color w:themeColor="accent1" w:themeShade="bf" w:val="2F5496"/>
-          <w:sz w:val="32"/>
-          <w:szCs w:val="32"/>
+          <w:sz w:val="22"/>
+          <w:szCs w:val="22"/>
         </w:rPr>
       </w:pPr>
       <w:r>
         <w:rPr>
           <w:rFonts w:eastAsia="" w:cs="" w:cstheme="majorBidi" w:eastAsiaTheme="majorEastAsia" w:ascii="Calibri Light" w:hAnsi="Calibri Light"/>
+          <w:b/>
+          <w:bCs/>
           <w:color w:themeColor="accent1" w:themeShade="bf" w:val="2F5496"/>
-          <w:sz w:val="32"/>
-          <w:szCs w:val="32"/>
-        </w:rPr>
+          <w:sz w:val="22"/>
+          <w:szCs w:val="22"/>
+        </w:rPr>
+      </w:r>
+    </w:p>
+    <w:p>
+      <w:pPr>
+        <w:pStyle w:val="Normal"/>
+        <w:spacing w:lineRule="auto" w:line="276"/>
+        <w:rPr/>
+      </w:pPr>
+      <w:r>
+        <w:rPr/>
+        <w:t xml:space="preserve">Nota interessante – Per gli stage all’estero? </w:t>
+      </w:r>
+      <w:r>
+        <w:rPr/>
+        <w:t>(Q&amp;A dal magico gruppo FIUP):</w:t>
+      </w:r>
+    </w:p>
+    <w:p>
+      <w:pPr>
+        <w:pStyle w:val="Normal"/>
+        <w:numPr>
+          <w:ilvl w:val="0"/>
+          <w:numId w:val="12"/>
+        </w:numPr>
+        <w:spacing w:lineRule="auto" w:line="276"/>
+        <w:rPr/>
+      </w:pPr>
+      <w:r>
+        <w:rPr/>
+        <w:t>Il tirocinio per la laurea triennale è possibile farlo all'estero? In caso fosse possibile ci sono differenze dal punto di vista burocratico?</w:t>
+      </w:r>
+    </w:p>
+    <w:p>
+      <w:pPr>
+        <w:pStyle w:val="Normal"/>
+        <w:spacing w:lineRule="auto" w:line="276"/>
+        <w:rPr/>
+      </w:pPr>
+      <w:r>
+        <w:rPr/>
+      </w:r>
+    </w:p>
+    <w:p>
+      <w:pPr>
+        <w:pStyle w:val="Normal"/>
+        <w:spacing w:lineRule="auto" w:line="276"/>
+        <w:rPr/>
+      </w:pPr>
+      <w:r>
+        <w:rPr/>
+        <w:t>Io ho fatto stage triennale in un'azienda avente sede a San Marino. In realtà tutti i dipendenti sono italiani, penso volessero solamente pagare meno tasse. Comunque, la bandiera aziendale è San Marino, quindi ufficialmente sono un'azienda estera.</w:t>
+      </w:r>
+    </w:p>
+    <w:p>
+      <w:pPr>
+        <w:pStyle w:val="Normal"/>
+        <w:spacing w:lineRule="auto" w:line="276"/>
+        <w:rPr/>
+      </w:pPr>
+      <w:r>
+        <w:rPr/>
+      </w:r>
+    </w:p>
+    <w:p>
+      <w:pPr>
+        <w:pStyle w:val="Normal"/>
+        <w:spacing w:lineRule="auto" w:line="276"/>
+        <w:rPr/>
+      </w:pPr>
+      <w:r>
+        <w:rPr/>
+        <w:t>A livello di procedura, lato studente non cambia assolutamente nulla (vabbè, ci sarà qualche dato richiesto nei documenti che c'è da chiedere al sommo che cosa bisogna scrivere, considerato il caso particolare, ma niente di che).</w:t>
+      </w:r>
+    </w:p>
+    <w:p>
+      <w:pPr>
+        <w:pStyle w:val="Normal"/>
+        <w:spacing w:lineRule="auto" w:line="276"/>
+        <w:rPr/>
+      </w:pPr>
+      <w:r>
+        <w:rPr/>
+      </w:r>
+    </w:p>
+    <w:p>
+      <w:pPr>
+        <w:pStyle w:val="Normal"/>
+        <w:spacing w:lineRule="auto" w:line="276"/>
+        <w:rPr/>
+      </w:pPr>
+      <w:r>
+        <w:rPr/>
+        <w:t>Quello che cambia è lato aziendale, perché a quanto ho capito la convenzione con l'università viene stipulata in modo diverso se l'azienda è estera, e quindi i tempi burocratici, invece che le normali due settimane, diventano di oltre un mese, nel mio caso (oppure ho beccato io un'azienda lenta, chi lo sa).</w:t>
+      </w:r>
+    </w:p>
+    <w:p>
+      <w:pPr>
+        <w:pStyle w:val="Normal"/>
+        <w:spacing w:lineRule="auto" w:line="276"/>
+        <w:rPr/>
+      </w:pPr>
+      <w:r>
+        <w:rPr/>
+        <w:t>Insomma, se vuoi fare stage in un'azienda estera è meglio che glielo chiedi molto per tempo, poichè se sei tirato con le scadenze per l'appello di laurea la burocrazia iniziale rischia di diventare assai stressante.</w:t>
       </w:r>
       <w:r>
         <w:br w:type="page"/>
@@ -3937,8 +4045,8 @@
         <w:spacing w:lineRule="auto" w:line="276" w:before="0" w:after="0"/>
         <w:rPr/>
       </w:pPr>
-      <w:bookmarkStart w:id="7" w:name="_Toc126771985"/>
-      <w:bookmarkStart w:id="8" w:name="_Toc177043312"/>
+      <w:bookmarkStart w:id="7" w:name="_Toc177043312"/>
+      <w:bookmarkStart w:id="8" w:name="_Toc126771985"/>
       <w:r>
         <w:rPr/>
         <w:t>Corso di sicurezza</w:t>
@@ -8528,7 +8636,7 @@
           <w:bCs w:val="false"/>
         </w:rPr>
         <w:drawing>
-          <wp:anchor behindDoc="0" distT="0" distB="0" distL="0" distR="0" simplePos="0" locked="0" layoutInCell="0" allowOverlap="1" relativeHeight="41">
+          <wp:anchor behindDoc="0" distT="0" distB="0" distL="0" distR="0" simplePos="0" locked="0" layoutInCell="0" allowOverlap="1" relativeHeight="39">
             <wp:simplePos x="0" y="0"/>
             <wp:positionH relativeFrom="column">
               <wp:posOffset>991235</wp:posOffset>
@@ -8581,7 +8689,7 @@
     <w:p>
       <w:pPr>
         <w:pStyle w:val="Heading1"/>
-        <w:spacing w:lineRule="auto" w:line="276"/>
+        <w:spacing w:lineRule="auto" w:line="276" w:before="0" w:after="0"/>
         <w:rPr/>
       </w:pPr>
       <w:bookmarkStart w:id="14" w:name="_Toc177043317"/>
@@ -9020,8 +9128,8 @@
       </w:pPr>
       <w:r>
         <w:rPr>
-          <w:b/>
-          <w:bCs/>
+          <w:b w:val="false"/>
+          <w:bCs w:val="false"/>
         </w:rPr>
       </w:r>
     </w:p>
@@ -12574,6 +12682,7 @@
     <w:p>
       <w:pPr>
         <w:pStyle w:val="Heading1"/>
+        <w:spacing w:before="0" w:after="0"/>
         <w:rPr/>
       </w:pPr>
       <w:bookmarkStart w:id="20" w:name="_Toc177043323"/>
@@ -14003,7 +14112,7 @@
         </w:r>
         <w:r>
           <w:rPr/>
-          <w:t>42</w:t>
+          <w:t>15</w:t>
         </w:r>
         <w:r>
           <w:rPr/>
@@ -14062,7 +14171,7 @@
         </w:r>
         <w:r>
           <w:rPr/>
-          <w:t>42</w:t>
+          <w:t>15</w:t>
         </w:r>
         <w:r>
           <w:rPr/>
@@ -15642,6 +15751,143 @@
   <w:abstractNum w:abstractNumId="12">
     <w:lvl w:ilvl="0">
       <w:start w:val="1"/>
+      <w:numFmt w:val="bullet"/>
+      <w:lvlText w:val=""/>
+      <w:lvlJc w:val="left"/>
+      <w:pPr>
+        <w:tabs>
+          <w:tab w:val="num" w:pos="720"/>
+        </w:tabs>
+        <w:ind w:left="720" w:hanging="360"/>
+      </w:pPr>
+      <w:rPr>
+        <w:rFonts w:ascii="Symbol" w:hAnsi="Symbol" w:cs="Symbol" w:hint="default"/>
+      </w:rPr>
+    </w:lvl>
+    <w:lvl w:ilvl="1">
+      <w:start w:val="1"/>
+      <w:numFmt w:val="bullet"/>
+      <w:lvlText w:val=""/>
+      <w:lvlJc w:val="left"/>
+      <w:pPr>
+        <w:tabs>
+          <w:tab w:val="num" w:pos="1080"/>
+        </w:tabs>
+        <w:ind w:left="1080" w:hanging="360"/>
+      </w:pPr>
+      <w:rPr>
+        <w:rFonts w:ascii="Symbol" w:hAnsi="Symbol" w:cs="Symbol" w:hint="default"/>
+      </w:rPr>
+    </w:lvl>
+    <w:lvl w:ilvl="2">
+      <w:start w:val="1"/>
+      <w:numFmt w:val="bullet"/>
+      <w:lvlText w:val=""/>
+      <w:lvlJc w:val="left"/>
+      <w:pPr>
+        <w:tabs>
+          <w:tab w:val="num" w:pos="1440"/>
+        </w:tabs>
+        <w:ind w:left="1440" w:hanging="360"/>
+      </w:pPr>
+      <w:rPr>
+        <w:rFonts w:ascii="Symbol" w:hAnsi="Symbol" w:cs="Symbol" w:hint="default"/>
+      </w:rPr>
+    </w:lvl>
+    <w:lvl w:ilvl="3">
+      <w:start w:val="1"/>
+      <w:numFmt w:val="bullet"/>
+      <w:lvlText w:val=""/>
+      <w:lvlJc w:val="left"/>
+      <w:pPr>
+        <w:tabs>
+          <w:tab w:val="num" w:pos="1800"/>
+        </w:tabs>
+        <w:ind w:left="1800" w:hanging="360"/>
+      </w:pPr>
+      <w:rPr>
+        <w:rFonts w:ascii="Symbol" w:hAnsi="Symbol" w:cs="Symbol" w:hint="default"/>
+      </w:rPr>
+    </w:lvl>
+    <w:lvl w:ilvl="4">
+      <w:start w:val="1"/>
+      <w:numFmt w:val="bullet"/>
+      <w:lvlText w:val=""/>
+      <w:lvlJc w:val="left"/>
+      <w:pPr>
+        <w:tabs>
+          <w:tab w:val="num" w:pos="2160"/>
+        </w:tabs>
+        <w:ind w:left="2160" w:hanging="360"/>
+      </w:pPr>
+      <w:rPr>
+        <w:rFonts w:ascii="Symbol" w:hAnsi="Symbol" w:cs="Symbol" w:hint="default"/>
+      </w:rPr>
+    </w:lvl>
+    <w:lvl w:ilvl="5">
+      <w:start w:val="1"/>
+      <w:numFmt w:val="bullet"/>
+      <w:lvlText w:val=""/>
+      <w:lvlJc w:val="left"/>
+      <w:pPr>
+        <w:tabs>
+          <w:tab w:val="num" w:pos="2520"/>
+        </w:tabs>
+        <w:ind w:left="2520" w:hanging="360"/>
+      </w:pPr>
+      <w:rPr>
+        <w:rFonts w:ascii="Symbol" w:hAnsi="Symbol" w:cs="Symbol" w:hint="default"/>
+      </w:rPr>
+    </w:lvl>
+    <w:lvl w:ilvl="6">
+      <w:start w:val="1"/>
+      <w:numFmt w:val="bullet"/>
+      <w:lvlText w:val=""/>
+      <w:lvlJc w:val="left"/>
+      <w:pPr>
+        <w:tabs>
+          <w:tab w:val="num" w:pos="2880"/>
+        </w:tabs>
+        <w:ind w:left="2880" w:hanging="360"/>
+      </w:pPr>
+      <w:rPr>
+        <w:rFonts w:ascii="Symbol" w:hAnsi="Symbol" w:cs="Symbol" w:hint="default"/>
+      </w:rPr>
+    </w:lvl>
+    <w:lvl w:ilvl="7">
+      <w:start w:val="1"/>
+      <w:numFmt w:val="bullet"/>
+      <w:lvlText w:val=""/>
+      <w:lvlJc w:val="left"/>
+      <w:pPr>
+        <w:tabs>
+          <w:tab w:val="num" w:pos="3240"/>
+        </w:tabs>
+        <w:ind w:left="3240" w:hanging="360"/>
+      </w:pPr>
+      <w:rPr>
+        <w:rFonts w:ascii="Symbol" w:hAnsi="Symbol" w:cs="Symbol" w:hint="default"/>
+      </w:rPr>
+    </w:lvl>
+    <w:lvl w:ilvl="8">
+      <w:start w:val="1"/>
+      <w:numFmt w:val="bullet"/>
+      <w:lvlText w:val=""/>
+      <w:lvlJc w:val="left"/>
+      <w:pPr>
+        <w:tabs>
+          <w:tab w:val="num" w:pos="3600"/>
+        </w:tabs>
+        <w:ind w:left="3600" w:hanging="360"/>
+      </w:pPr>
+      <w:rPr>
+        <w:rFonts w:ascii="Symbol" w:hAnsi="Symbol" w:cs="Symbol" w:hint="default"/>
+      </w:rPr>
+    </w:lvl>
+  </w:abstractNum>
+  <w:abstractNum w:abstractNumId="13">
+    <w:lvl w:ilvl="0">
+      <w:start w:val="1"/>
       <w:numFmt w:val="none"/>
       <w:suff w:val="nothing"/>
       <w:lvlText w:val=""/>
@@ -15793,6 +16039,9 @@
   </w:num>
   <w:num w:numId="12">
     <w:abstractNumId w:val="12"/>
+  </w:num>
+  <w:num w:numId="13">
+    <w:abstractNumId w:val="13"/>
   </w:num>
 </w:numbering>
 </file>
@@ -16421,15 +16670,22 @@
       <w:u w:val="single"/>
     </w:rPr>
   </w:style>
+  <w:style w:type="character" w:styleId="Saltoaindiceuser">
+    <w:name w:val="Salto a indice (user)"/>
+    <w:qFormat/>
+    <w:rPr/>
+  </w:style>
   <w:style w:type="character" w:styleId="Saltoaindice">
     <w:name w:val="Salto a indice"/>
     <w:qFormat/>
     <w:rPr/>
   </w:style>
-  <w:style w:type="character" w:styleId="Saltoaindiceuser">
-    <w:name w:val="Salto a indice (user)"/>
+  <w:style w:type="character" w:styleId="Punti">
+    <w:name w:val="Punti"/>
     <w:qFormat/>
-    <w:rPr/>
+    <w:rPr>
+      <w:rFonts w:ascii="OpenSymbol" w:hAnsi="OpenSymbol" w:eastAsia="OpenSymbol" w:cs="OpenSymbol"/>
+    </w:rPr>
   </w:style>
   <w:style w:type="paragraph" w:styleId="Titolo">
     <w:name w:val="Titolo"/>
@@ -16528,15 +16784,15 @@
     </w:pPr>
     <w:rPr/>
   </w:style>
-  <w:style w:type="paragraph" w:styleId="Intestazioneepidipagina">
-    <w:name w:val="Intestazione e piè di pagina"/>
+  <w:style w:type="paragraph" w:styleId="Intestazioneepidipaginauser">
+    <w:name w:val="Intestazione e piè di pagina (user)"/>
     <w:basedOn w:val="Normal"/>
     <w:qFormat/>
     <w:pPr/>
     <w:rPr/>
   </w:style>
-  <w:style w:type="paragraph" w:styleId="Intestazioneepidipaginauser">
-    <w:name w:val="Intestazione e piè di pagina (user)"/>
+  <w:style w:type="paragraph" w:styleId="Intestazioneepidipagina">
+    <w:name w:val="Intestazione e piè di pagina"/>
     <w:basedOn w:val="Normal"/>
     <w:qFormat/>
     <w:pPr/>
@@ -16576,7 +16832,7 @@
   </w:style>
   <w:style w:type="paragraph" w:styleId="IndexHeading">
     <w:name w:val="index heading"/>
-    <w:basedOn w:val="Titolo"/>
+    <w:basedOn w:val="Titolouser"/>
     <w:pPr/>
     <w:rPr/>
   </w:style>
@@ -16669,8 +16925,8 @@
       <w:lang w:eastAsia="it-IT"/>
     </w:rPr>
   </w:style>
-  <w:style w:type="numbering" w:styleId="Nessunelenco" w:default="1">
-    <w:name w:val="Nessun elenco"/>
+  <w:style w:type="numbering" w:styleId="Nessunelencouser" w:default="1">
+    <w:name w:val="Nessun elenco (user)"/>
     <w:uiPriority w:val="99"/>
     <w:semiHidden/>
     <w:unhideWhenUsed/>

</xml_diff>